<commit_message>
Report 2: Start writing about the Genetic Engine
</commit_message>
<xml_diff>
--- a/Genetic/Report/Lab2/Report.docx
+++ b/Genetic/Report/Lab2/Report.docx
@@ -1350,8 +1350,8 @@
         <w:rPr>
           <w:b/>
           <w:bCs/>
-          <w:sz w:val="72"/>
-          <w:szCs w:val="72"/>
+          <w:sz w:val="48"/>
+          <w:szCs w:val="48"/>
           <w:u w:val="single"/>
           <w:rtl/>
         </w:rPr>
@@ -1361,48 +1361,13 @@
           <w:rFonts w:hint="cs"/>
           <w:b/>
           <w:bCs/>
-          <w:sz w:val="72"/>
-          <w:szCs w:val="72"/>
+          <w:sz w:val="48"/>
+          <w:szCs w:val="48"/>
           <w:u w:val="single"/>
           <w:rtl/>
         </w:rPr>
         <w:lastRenderedPageBreak/>
-        <w:t xml:space="preserve">חלק א </w:t>
-      </w:r>
-      <w:r>
-        <w:rPr>
-          <w:b/>
-          <w:bCs/>
-          <w:sz w:val="72"/>
-          <w:szCs w:val="72"/>
-          <w:u w:val="single"/>
-          <w:rtl/>
-        </w:rPr>
-        <w:t>–</w:t>
-      </w:r>
-      <w:r>
-        <w:rPr>
-          <w:rFonts w:hint="cs"/>
-          <w:b/>
-          <w:bCs/>
-          <w:sz w:val="72"/>
-          <w:szCs w:val="72"/>
-          <w:u w:val="single"/>
-          <w:rtl/>
-        </w:rPr>
-        <w:t xml:space="preserve"> </w:t>
-      </w:r>
-      <w:r>
-        <w:rPr>
-          <w:rFonts w:hint="cs"/>
-          <w:b/>
-          <w:bCs/>
-          <w:sz w:val="72"/>
-          <w:szCs w:val="72"/>
-          <w:u w:val="single"/>
-          <w:rtl/>
-        </w:rPr>
-        <w:t>שכלול המנוע הגנטי</w:t>
+        <w:t>המנוע הגנטי</w:t>
       </w:r>
     </w:p>
     <w:p>
@@ -1411,8 +1376,9 @@
         <w:rPr>
           <w:b/>
           <w:bCs/>
-          <w:sz w:val="24"/>
-          <w:szCs w:val="24"/>
+          <w:sz w:val="32"/>
+          <w:szCs w:val="32"/>
+          <w:u w:val="single"/>
           <w:rtl/>
         </w:rPr>
       </w:pPr>
@@ -1421,11 +1387,982 @@
           <w:rFonts w:hint="cs"/>
           <w:b/>
           <w:bCs/>
-          <w:sz w:val="24"/>
-          <w:szCs w:val="24"/>
+          <w:sz w:val="32"/>
+          <w:szCs w:val="32"/>
           <w:u w:val="single"/>
           <w:rtl/>
         </w:rPr>
+        <w:t>ארכיטקטורה</w:t>
+      </w:r>
+    </w:p>
+    <w:p>
+      <w:pPr>
+        <w:bidi/>
+        <w:rPr>
+          <w:sz w:val="24"/>
+          <w:szCs w:val="24"/>
+          <w:rtl/>
+        </w:rPr>
+      </w:pPr>
+      <w:r>
+        <w:rPr>
+          <w:rFonts w:hint="cs"/>
+          <w:sz w:val="24"/>
+          <w:szCs w:val="24"/>
+          <w:rtl/>
+        </w:rPr>
+        <w:t>תחילה נתאר את מבנה המנוע הגנטי החדש, תהליך האבולוציה והרכיבים הכלולים בכך.</w:t>
+      </w:r>
+    </w:p>
+    <w:p>
+      <w:pPr>
+        <w:rPr>
+          <w:sz w:val="24"/>
+          <w:szCs w:val="24"/>
+        </w:rPr>
+      </w:pPr>
+      <w:r>
+        <w:rPr>
+          <w:sz w:val="24"/>
+          <w:szCs w:val="24"/>
+        </w:rPr>
+        <w:t>Generation:</w:t>
+      </w:r>
+    </w:p>
+    <w:p>
+      <w:pPr>
+        <w:rPr>
+          <w:sz w:val="24"/>
+          <w:szCs w:val="24"/>
+        </w:rPr>
+      </w:pPr>
+      <w:r>
+        <w:rPr>
+          <w:sz w:val="24"/>
+          <w:szCs w:val="24"/>
+        </w:rPr>
+        <w:t>- Fitness Mapping Functions</w:t>
+      </w:r>
+    </w:p>
+    <w:p>
+      <w:pPr>
+        <w:rPr>
+          <w:sz w:val="24"/>
+          <w:szCs w:val="24"/>
+        </w:rPr>
+      </w:pPr>
+      <w:r>
+        <w:rPr>
+          <w:sz w:val="24"/>
+          <w:szCs w:val="24"/>
+        </w:rPr>
+        <w:t>- Breeding: Population =&gt; Stream[Child]</w:t>
+      </w:r>
+    </w:p>
+    <w:p>
+      <w:pPr>
+        <w:rPr>
+          <w:sz w:val="24"/>
+          <w:szCs w:val="24"/>
+        </w:rPr>
+      </w:pPr>
+      <w:r>
+        <w:rPr>
+          <w:sz w:val="24"/>
+          <w:szCs w:val="24"/>
+        </w:rPr>
+        <w:t xml:space="preserve">  - Choose Parents: Population =&gt; Parent</w:t>
+      </w:r>
+    </w:p>
+    <w:p>
+      <w:pPr>
+        <w:rPr>
+          <w:sz w:val="24"/>
+          <w:szCs w:val="24"/>
+        </w:rPr>
+      </w:pPr>
+      <w:r>
+        <w:rPr>
+          <w:sz w:val="24"/>
+          <w:szCs w:val="24"/>
+        </w:rPr>
+        <w:t xml:space="preserve">  - Crossover: Parent, Parent =&gt; Child</w:t>
+      </w:r>
+    </w:p>
+    <w:p>
+      <w:pPr>
+        <w:rPr>
+          <w:sz w:val="24"/>
+          <w:szCs w:val="24"/>
+        </w:rPr>
+      </w:pPr>
+      <w:r>
+        <w:rPr>
+          <w:sz w:val="24"/>
+          <w:szCs w:val="24"/>
+        </w:rPr>
+        <w:t xml:space="preserve">  - Mutation: Child =&gt; Mutate</w:t>
+      </w:r>
+    </w:p>
+    <w:p>
+      <w:pPr>
+        <w:rPr>
+          <w:sz w:val="24"/>
+          <w:szCs w:val="24"/>
+        </w:rPr>
+      </w:pPr>
+      <w:r>
+        <w:rPr>
+          <w:sz w:val="24"/>
+          <w:szCs w:val="24"/>
+        </w:rPr>
+        <w:t>- Survivor Selection: Population, Children =&gt; new Population</w:t>
+      </w:r>
+    </w:p>
+    <w:p>
+      <w:pPr>
+        <w:rPr>
+          <w:sz w:val="24"/>
+          <w:szCs w:val="24"/>
+        </w:rPr>
+      </w:pPr>
+      <w:r>
+        <w:rPr>
+          <w:sz w:val="24"/>
+          <w:szCs w:val="24"/>
+        </w:rPr>
+        <w:t>Genetic Engine:</w:t>
+      </w:r>
+    </w:p>
+    <w:p>
+      <w:pPr>
+        <w:rPr>
+          <w:sz w:val="24"/>
+          <w:szCs w:val="24"/>
+        </w:rPr>
+      </w:pPr>
+      <w:r>
+        <w:rPr>
+          <w:sz w:val="24"/>
+          <w:szCs w:val="24"/>
+        </w:rPr>
+        <w:t>- Local Optima Detection</w:t>
+      </w:r>
+    </w:p>
+    <w:p>
+      <w:pPr>
+        <w:rPr>
+          <w:sz w:val="24"/>
+          <w:szCs w:val="24"/>
+        </w:rPr>
+      </w:pPr>
+      <w:r>
+        <w:rPr>
+          <w:sz w:val="24"/>
+          <w:szCs w:val="24"/>
+        </w:rPr>
+        <w:t>- Normal Generation</w:t>
+      </w:r>
+    </w:p>
+    <w:p>
+      <w:pPr>
+        <w:rPr>
+          <w:sz w:val="24"/>
+          <w:szCs w:val="24"/>
+        </w:rPr>
+      </w:pPr>
+      <w:r>
+        <w:rPr>
+          <w:sz w:val="24"/>
+          <w:szCs w:val="24"/>
+        </w:rPr>
+        <w:t>- Local Optima Generation</w:t>
+      </w:r>
+    </w:p>
+    <w:p>
+      <w:pPr>
+        <w:rPr>
+          <w:sz w:val="24"/>
+          <w:szCs w:val="24"/>
+        </w:rPr>
+      </w:pPr>
+      <w:r>
+        <w:rPr>
+          <w:sz w:val="24"/>
+          <w:szCs w:val="24"/>
+        </w:rPr>
+        <w:t xml:space="preserve">Genetic </w:t>
+      </w:r>
+      <w:proofErr w:type="spellStart"/>
+      <w:r>
+        <w:rPr>
+          <w:sz w:val="24"/>
+          <w:szCs w:val="24"/>
+        </w:rPr>
+        <w:t>Alg</w:t>
+      </w:r>
+      <w:proofErr w:type="spellEnd"/>
+      <w:r>
+        <w:rPr>
+          <w:sz w:val="24"/>
+          <w:szCs w:val="24"/>
+        </w:rPr>
+        <w:t>:</w:t>
+      </w:r>
+    </w:p>
+    <w:p>
+      <w:pPr>
+        <w:rPr>
+          <w:sz w:val="24"/>
+          <w:szCs w:val="24"/>
+        </w:rPr>
+      </w:pPr>
+      <w:r>
+        <w:rPr>
+          <w:sz w:val="24"/>
+          <w:szCs w:val="24"/>
+        </w:rPr>
+        <w:t>- Genetic Problem &amp; Representation</w:t>
+      </w:r>
+    </w:p>
+    <w:p>
+      <w:pPr>
+        <w:rPr>
+          <w:sz w:val="24"/>
+          <w:szCs w:val="24"/>
+        </w:rPr>
+      </w:pPr>
+      <w:r>
+        <w:rPr>
+          <w:sz w:val="24"/>
+          <w:szCs w:val="24"/>
+        </w:rPr>
+        <w:t>- Genetic Engine</w:t>
+      </w:r>
+    </w:p>
+    <w:p>
+      <w:pPr>
+        <w:rPr>
+          <w:b/>
+          <w:bCs/>
+          <w:sz w:val="24"/>
+          <w:szCs w:val="24"/>
+          <w:u w:val="single"/>
+          <w:rtl/>
+        </w:rPr>
+      </w:pPr>
+      <w:r>
+        <w:rPr>
+          <w:b/>
+          <w:bCs/>
+          <w:sz w:val="24"/>
+          <w:szCs w:val="24"/>
+          <w:u w:val="single"/>
+          <w:rtl/>
+        </w:rPr>
+        <w:br w:type="page"/>
+      </w:r>
+    </w:p>
+    <w:p>
+      <w:pPr>
+        <w:bidi/>
+        <w:jc w:val="center"/>
+        <w:rPr>
+          <w:b/>
+          <w:bCs/>
+          <w:sz w:val="24"/>
+          <w:szCs w:val="24"/>
+        </w:rPr>
+      </w:pPr>
+      <w:r>
+        <w:rPr>
+          <w:rFonts w:hint="cs"/>
+          <w:b/>
+          <w:bCs/>
+          <w:sz w:val="24"/>
+          <w:szCs w:val="24"/>
+          <w:u w:val="single"/>
+          <w:rtl/>
+        </w:rPr>
+        <w:lastRenderedPageBreak/>
+        <w:t xml:space="preserve">ייצוג </w:t>
+      </w:r>
+      <w:proofErr w:type="spellStart"/>
+      <w:r>
+        <w:rPr>
+          <w:rFonts w:hint="cs"/>
+          <w:b/>
+          <w:bCs/>
+          <w:sz w:val="24"/>
+          <w:szCs w:val="24"/>
+          <w:u w:val="single"/>
+          <w:rtl/>
+        </w:rPr>
+        <w:t>הבעייה</w:t>
+      </w:r>
+      <w:proofErr w:type="spellEnd"/>
+      <w:r>
+        <w:rPr>
+          <w:rFonts w:hint="cs"/>
+          <w:b/>
+          <w:bCs/>
+          <w:sz w:val="24"/>
+          <w:szCs w:val="24"/>
+          <w:u w:val="single"/>
+          <w:rtl/>
+        </w:rPr>
+        <w:t>:</w:t>
+      </w:r>
+      <w:r>
+        <w:rPr>
+          <w:rFonts w:hint="cs"/>
+          <w:sz w:val="24"/>
+          <w:szCs w:val="24"/>
+          <w:rtl/>
+        </w:rPr>
+        <w:t xml:space="preserve"> </w:t>
+      </w:r>
+      <w:r>
+        <w:rPr>
+          <w:b/>
+          <w:bCs/>
+          <w:sz w:val="24"/>
+          <w:szCs w:val="24"/>
+        </w:rPr>
+        <w:t>Genetic Problem &amp; Representation</w:t>
+      </w:r>
+    </w:p>
+    <w:p>
+      <w:pPr>
+        <w:bidi/>
+        <w:rPr>
+          <w:sz w:val="24"/>
+          <w:szCs w:val="24"/>
+          <w:rtl/>
+        </w:rPr>
+      </w:pPr>
+      <w:r>
+        <w:rPr>
+          <w:rFonts w:hint="cs"/>
+          <w:sz w:val="24"/>
+          <w:szCs w:val="24"/>
+          <w:rtl/>
+        </w:rPr>
+        <w:t>על מנת לממש תמיכה בבעיה חדשה ופתרונה ע"י המנוע הגנטי, דרוש רק מימוש של הממשק הבא וייצוג פרמטרי שלה (הסבר בהמשך)</w:t>
+      </w:r>
+    </w:p>
+    <w:p>
+      <w:pPr>
+        <w:shd w:val="clear" w:color="auto" w:fill="FFFFFF"/>
+        <w:tabs>
+          <w:tab w:val="left" w:pos="916"/>
+          <w:tab w:val="left" w:pos="1832"/>
+          <w:tab w:val="left" w:pos="2748"/>
+          <w:tab w:val="left" w:pos="3664"/>
+          <w:tab w:val="left" w:pos="4580"/>
+          <w:tab w:val="left" w:pos="5496"/>
+          <w:tab w:val="left" w:pos="6412"/>
+          <w:tab w:val="left" w:pos="7328"/>
+          <w:tab w:val="left" w:pos="8244"/>
+          <w:tab w:val="left" w:pos="9160"/>
+          <w:tab w:val="left" w:pos="10076"/>
+          <w:tab w:val="left" w:pos="10992"/>
+          <w:tab w:val="left" w:pos="11908"/>
+          <w:tab w:val="left" w:pos="12824"/>
+          <w:tab w:val="left" w:pos="13740"/>
+          <w:tab w:val="left" w:pos="14656"/>
+        </w:tabs>
+        <w:spacing w:after="0" w:line="240" w:lineRule="auto"/>
+        <w:rPr>
+          <w:rFonts w:ascii="Courier New" w:eastAsia="Times New Roman" w:hAnsi="Courier New" w:cs="Courier New"/>
+          <w:color w:val="000000"/>
+          <w:sz w:val="18"/>
+          <w:szCs w:val="18"/>
+          <w:rtl/>
+        </w:rPr>
+      </w:pPr>
+      <w:r>
+        <w:rPr>
+          <w:rFonts w:ascii="Courier New" w:eastAsia="Times New Roman" w:hAnsi="Courier New" w:cs="Courier New"/>
+          <w:color w:val="000000"/>
+          <w:sz w:val="18"/>
+          <w:szCs w:val="18"/>
+        </w:rPr>
+        <w:br/>
+      </w:r>
+      <w:r>
+        <w:rPr>
+          <w:rFonts w:ascii="Courier New" w:eastAsia="Times New Roman" w:hAnsi="Courier New" w:cs="Courier New"/>
+          <w:b/>
+          <w:bCs/>
+          <w:color w:val="000080"/>
+          <w:sz w:val="18"/>
+          <w:szCs w:val="18"/>
+        </w:rPr>
+        <w:t xml:space="preserve">public interface </w:t>
+      </w:r>
+      <w:r>
+        <w:rPr>
+          <w:rFonts w:ascii="Courier New" w:eastAsia="Times New Roman" w:hAnsi="Courier New" w:cs="Courier New"/>
+          <w:color w:val="000000"/>
+          <w:sz w:val="18"/>
+          <w:szCs w:val="18"/>
+        </w:rPr>
+        <w:t>Genetic&lt;</w:t>
+      </w:r>
+      <w:r>
+        <w:rPr>
+          <w:rFonts w:ascii="Courier New" w:eastAsia="Times New Roman" w:hAnsi="Courier New" w:cs="Courier New"/>
+          <w:color w:val="20999D"/>
+          <w:sz w:val="18"/>
+          <w:szCs w:val="18"/>
+        </w:rPr>
+        <w:t>A</w:t>
+      </w:r>
+      <w:r>
+        <w:rPr>
+          <w:rFonts w:ascii="Courier New" w:eastAsia="Times New Roman" w:hAnsi="Courier New" w:cs="Courier New"/>
+          <w:color w:val="000000"/>
+          <w:sz w:val="18"/>
+          <w:szCs w:val="18"/>
+        </w:rPr>
+        <w:t>&gt; {</w:t>
+      </w:r>
+      <w:r>
+        <w:rPr>
+          <w:rFonts w:ascii="Courier New" w:eastAsia="Times New Roman" w:hAnsi="Courier New" w:cs="Courier New"/>
+          <w:color w:val="000000"/>
+          <w:sz w:val="18"/>
+          <w:szCs w:val="18"/>
+        </w:rPr>
+        <w:br/>
+        <w:t xml:space="preserve">    </w:t>
+      </w:r>
+      <w:r>
+        <w:rPr>
+          <w:rFonts w:ascii="Courier New" w:eastAsia="Times New Roman" w:hAnsi="Courier New" w:cs="Courier New"/>
+          <w:b/>
+          <w:bCs/>
+          <w:color w:val="000080"/>
+          <w:sz w:val="18"/>
+          <w:szCs w:val="18"/>
+        </w:rPr>
+        <w:t xml:space="preserve">double </w:t>
+      </w:r>
+      <w:proofErr w:type="gramStart"/>
+      <w:r>
+        <w:rPr>
+          <w:rFonts w:ascii="Courier New" w:eastAsia="Times New Roman" w:hAnsi="Courier New" w:cs="Courier New"/>
+          <w:color w:val="000000"/>
+          <w:sz w:val="18"/>
+          <w:szCs w:val="18"/>
+        </w:rPr>
+        <w:t>fitness(</w:t>
+      </w:r>
+      <w:proofErr w:type="gramEnd"/>
+      <w:r>
+        <w:rPr>
+          <w:rFonts w:ascii="Courier New" w:eastAsia="Times New Roman" w:hAnsi="Courier New" w:cs="Courier New"/>
+          <w:color w:val="20999D"/>
+          <w:sz w:val="18"/>
+          <w:szCs w:val="18"/>
+        </w:rPr>
+        <w:t xml:space="preserve">A </w:t>
+      </w:r>
+      <w:r>
+        <w:rPr>
+          <w:rFonts w:ascii="Courier New" w:eastAsia="Times New Roman" w:hAnsi="Courier New" w:cs="Courier New"/>
+          <w:color w:val="000000"/>
+          <w:sz w:val="18"/>
+          <w:szCs w:val="18"/>
+        </w:rPr>
+        <w:t>gene);</w:t>
+      </w:r>
+      <w:r>
+        <w:rPr>
+          <w:rFonts w:ascii="Courier New" w:eastAsia="Times New Roman" w:hAnsi="Courier New" w:cs="Courier New"/>
+          <w:color w:val="000000"/>
+          <w:sz w:val="18"/>
+          <w:szCs w:val="18"/>
+        </w:rPr>
+        <w:br/>
+        <w:t xml:space="preserve">    </w:t>
+      </w:r>
+      <w:r>
+        <w:rPr>
+          <w:rFonts w:ascii="Courier New" w:eastAsia="Times New Roman" w:hAnsi="Courier New" w:cs="Courier New"/>
+          <w:color w:val="20999D"/>
+          <w:sz w:val="18"/>
+          <w:szCs w:val="18"/>
+        </w:rPr>
+        <w:t xml:space="preserve">A </w:t>
+      </w:r>
+      <w:r>
+        <w:rPr>
+          <w:rFonts w:ascii="Courier New" w:eastAsia="Times New Roman" w:hAnsi="Courier New" w:cs="Courier New"/>
+          <w:color w:val="000000"/>
+          <w:sz w:val="18"/>
+          <w:szCs w:val="18"/>
+        </w:rPr>
+        <w:t>mate(</w:t>
+      </w:r>
+      <w:r>
+        <w:rPr>
+          <w:rFonts w:ascii="Courier New" w:eastAsia="Times New Roman" w:hAnsi="Courier New" w:cs="Courier New"/>
+          <w:color w:val="20999D"/>
+          <w:sz w:val="18"/>
+          <w:szCs w:val="18"/>
+        </w:rPr>
+        <w:t xml:space="preserve">A </w:t>
+      </w:r>
+      <w:r>
+        <w:rPr>
+          <w:rFonts w:ascii="Courier New" w:eastAsia="Times New Roman" w:hAnsi="Courier New" w:cs="Courier New"/>
+          <w:color w:val="000000"/>
+          <w:sz w:val="18"/>
+          <w:szCs w:val="18"/>
+        </w:rPr>
+        <w:t xml:space="preserve">x, </w:t>
+      </w:r>
+      <w:r>
+        <w:rPr>
+          <w:rFonts w:ascii="Courier New" w:eastAsia="Times New Roman" w:hAnsi="Courier New" w:cs="Courier New"/>
+          <w:color w:val="20999D"/>
+          <w:sz w:val="18"/>
+          <w:szCs w:val="18"/>
+        </w:rPr>
+        <w:t xml:space="preserve">A </w:t>
+      </w:r>
+      <w:r>
+        <w:rPr>
+          <w:rFonts w:ascii="Courier New" w:eastAsia="Times New Roman" w:hAnsi="Courier New" w:cs="Courier New"/>
+          <w:color w:val="000000"/>
+          <w:sz w:val="18"/>
+          <w:szCs w:val="18"/>
+        </w:rPr>
+        <w:t>y);</w:t>
+      </w:r>
+    </w:p>
+    <w:p>
+      <w:pPr>
+        <w:shd w:val="clear" w:color="auto" w:fill="FFFFFF"/>
+        <w:tabs>
+          <w:tab w:val="left" w:pos="916"/>
+          <w:tab w:val="left" w:pos="1832"/>
+          <w:tab w:val="left" w:pos="2748"/>
+          <w:tab w:val="left" w:pos="3664"/>
+          <w:tab w:val="left" w:pos="4580"/>
+          <w:tab w:val="left" w:pos="5496"/>
+          <w:tab w:val="left" w:pos="6412"/>
+          <w:tab w:val="left" w:pos="7328"/>
+          <w:tab w:val="left" w:pos="8244"/>
+          <w:tab w:val="left" w:pos="9160"/>
+          <w:tab w:val="left" w:pos="10076"/>
+          <w:tab w:val="left" w:pos="10992"/>
+          <w:tab w:val="left" w:pos="11908"/>
+          <w:tab w:val="left" w:pos="12824"/>
+          <w:tab w:val="left" w:pos="13740"/>
+          <w:tab w:val="left" w:pos="14656"/>
+        </w:tabs>
+        <w:spacing w:after="0" w:line="240" w:lineRule="auto"/>
+        <w:rPr>
+          <w:rFonts w:ascii="Courier New" w:eastAsia="Times New Roman" w:hAnsi="Courier New" w:cs="Courier New"/>
+          <w:color w:val="000000"/>
+          <w:sz w:val="18"/>
+          <w:szCs w:val="18"/>
+          <w:rtl/>
+        </w:rPr>
+      </w:pPr>
+      <w:r>
+        <w:rPr>
+          <w:rFonts w:ascii="Courier New" w:eastAsia="Times New Roman" w:hAnsi="Courier New" w:cs="Courier New"/>
+          <w:color w:val="000000"/>
+          <w:sz w:val="18"/>
+          <w:szCs w:val="18"/>
+        </w:rPr>
+        <w:t xml:space="preserve">    </w:t>
+      </w:r>
+      <w:r>
+        <w:rPr>
+          <w:rFonts w:ascii="Courier New" w:eastAsia="Times New Roman" w:hAnsi="Courier New" w:cs="Courier New"/>
+          <w:color w:val="000000"/>
+          <w:sz w:val="18"/>
+          <w:szCs w:val="18"/>
+        </w:rPr>
+        <w:br/>
+        <w:t xml:space="preserve">    </w:t>
+      </w:r>
+      <w:r>
+        <w:rPr>
+          <w:rFonts w:ascii="Courier New" w:eastAsia="Times New Roman" w:hAnsi="Courier New" w:cs="Courier New"/>
+          <w:i/>
+          <w:iCs/>
+          <w:color w:val="808080"/>
+          <w:sz w:val="18"/>
+          <w:szCs w:val="18"/>
+        </w:rPr>
+        <w:t>// Allowed to be in place (done on fresh gene generated by mate)</w:t>
+      </w:r>
+      <w:r>
+        <w:rPr>
+          <w:rFonts w:ascii="Courier New" w:eastAsia="Times New Roman" w:hAnsi="Courier New" w:cs="Courier New"/>
+          <w:i/>
+          <w:iCs/>
+          <w:color w:val="808080"/>
+          <w:sz w:val="18"/>
+          <w:szCs w:val="18"/>
+        </w:rPr>
+        <w:br/>
+        <w:t xml:space="preserve">    </w:t>
+      </w:r>
+      <w:r>
+        <w:rPr>
+          <w:rFonts w:ascii="Courier New" w:eastAsia="Times New Roman" w:hAnsi="Courier New" w:cs="Courier New"/>
+          <w:color w:val="20999D"/>
+          <w:sz w:val="18"/>
+          <w:szCs w:val="18"/>
+        </w:rPr>
+        <w:t xml:space="preserve">A </w:t>
+      </w:r>
+      <w:proofErr w:type="gramStart"/>
+      <w:r>
+        <w:rPr>
+          <w:rFonts w:ascii="Courier New" w:eastAsia="Times New Roman" w:hAnsi="Courier New" w:cs="Courier New"/>
+          <w:color w:val="000000"/>
+          <w:sz w:val="18"/>
+          <w:szCs w:val="18"/>
+        </w:rPr>
+        <w:t>mutate(</w:t>
+      </w:r>
+      <w:proofErr w:type="gramEnd"/>
+      <w:r>
+        <w:rPr>
+          <w:rFonts w:ascii="Courier New" w:eastAsia="Times New Roman" w:hAnsi="Courier New" w:cs="Courier New"/>
+          <w:color w:val="20999D"/>
+          <w:sz w:val="18"/>
+          <w:szCs w:val="18"/>
+        </w:rPr>
+        <w:t xml:space="preserve">A </w:t>
+      </w:r>
+      <w:r>
+        <w:rPr>
+          <w:rFonts w:ascii="Courier New" w:eastAsia="Times New Roman" w:hAnsi="Courier New" w:cs="Courier New"/>
+          <w:color w:val="000000"/>
+          <w:sz w:val="18"/>
+          <w:szCs w:val="18"/>
+        </w:rPr>
+        <w:t>a);</w:t>
+      </w:r>
+    </w:p>
+    <w:p>
+      <w:pPr>
+        <w:shd w:val="clear" w:color="auto" w:fill="FFFFFF"/>
+        <w:tabs>
+          <w:tab w:val="left" w:pos="916"/>
+          <w:tab w:val="left" w:pos="1832"/>
+          <w:tab w:val="left" w:pos="2748"/>
+          <w:tab w:val="left" w:pos="3664"/>
+          <w:tab w:val="left" w:pos="4580"/>
+          <w:tab w:val="left" w:pos="5496"/>
+          <w:tab w:val="left" w:pos="6412"/>
+          <w:tab w:val="left" w:pos="7328"/>
+          <w:tab w:val="left" w:pos="8244"/>
+          <w:tab w:val="left" w:pos="9160"/>
+          <w:tab w:val="left" w:pos="10076"/>
+          <w:tab w:val="left" w:pos="10992"/>
+          <w:tab w:val="left" w:pos="11908"/>
+          <w:tab w:val="left" w:pos="12824"/>
+          <w:tab w:val="left" w:pos="13740"/>
+          <w:tab w:val="left" w:pos="14656"/>
+        </w:tabs>
+        <w:spacing w:after="0" w:line="240" w:lineRule="auto"/>
+        <w:rPr>
+          <w:rFonts w:ascii="Courier New" w:eastAsia="Times New Roman" w:hAnsi="Courier New" w:cs="Courier New"/>
+          <w:color w:val="000000"/>
+          <w:sz w:val="18"/>
+          <w:szCs w:val="18"/>
+        </w:rPr>
+      </w:pPr>
+      <w:r>
+        <w:rPr>
+          <w:rFonts w:ascii="Courier New" w:eastAsia="Times New Roman" w:hAnsi="Courier New" w:cs="Courier New"/>
+          <w:color w:val="000000"/>
+          <w:sz w:val="18"/>
+          <w:szCs w:val="18"/>
+        </w:rPr>
+        <w:br/>
+        <w:t xml:space="preserve">    Metric&lt;</w:t>
+      </w:r>
+      <w:r>
+        <w:rPr>
+          <w:rFonts w:ascii="Courier New" w:eastAsia="Times New Roman" w:hAnsi="Courier New" w:cs="Courier New"/>
+          <w:color w:val="20999D"/>
+          <w:sz w:val="18"/>
+          <w:szCs w:val="18"/>
+        </w:rPr>
+        <w:t>A</w:t>
+      </w:r>
+      <w:r>
+        <w:rPr>
+          <w:rFonts w:ascii="Courier New" w:eastAsia="Times New Roman" w:hAnsi="Courier New" w:cs="Courier New"/>
+          <w:color w:val="000000"/>
+          <w:sz w:val="18"/>
+          <w:szCs w:val="18"/>
+        </w:rPr>
+        <w:t xml:space="preserve">&gt; </w:t>
+      </w:r>
+      <w:proofErr w:type="gramStart"/>
+      <w:r>
+        <w:rPr>
+          <w:rFonts w:ascii="Courier New" w:eastAsia="Times New Roman" w:hAnsi="Courier New" w:cs="Courier New"/>
+          <w:color w:val="000000"/>
+          <w:sz w:val="18"/>
+          <w:szCs w:val="18"/>
+        </w:rPr>
+        <w:t>metric(</w:t>
+      </w:r>
+      <w:proofErr w:type="gramEnd"/>
+      <w:r>
+        <w:rPr>
+          <w:rFonts w:ascii="Courier New" w:eastAsia="Times New Roman" w:hAnsi="Courier New" w:cs="Courier New"/>
+          <w:color w:val="000000"/>
+          <w:sz w:val="18"/>
+          <w:szCs w:val="18"/>
+        </w:rPr>
+        <w:t>);</w:t>
+      </w:r>
+      <w:r>
+        <w:rPr>
+          <w:rFonts w:ascii="Courier New" w:eastAsia="Times New Roman" w:hAnsi="Courier New" w:cs="Courier New"/>
+          <w:color w:val="000000"/>
+          <w:sz w:val="18"/>
+          <w:szCs w:val="18"/>
+        </w:rPr>
+        <w:br/>
+        <w:t xml:space="preserve">    </w:t>
+      </w:r>
+      <w:r>
+        <w:rPr>
+          <w:rFonts w:ascii="Courier New" w:eastAsia="Times New Roman" w:hAnsi="Courier New" w:cs="Courier New"/>
+          <w:color w:val="20999D"/>
+          <w:sz w:val="18"/>
+          <w:szCs w:val="18"/>
+        </w:rPr>
+        <w:t xml:space="preserve">A </w:t>
+      </w:r>
+      <w:proofErr w:type="spellStart"/>
+      <w:r>
+        <w:rPr>
+          <w:rFonts w:ascii="Courier New" w:eastAsia="Times New Roman" w:hAnsi="Courier New" w:cs="Courier New"/>
+          <w:color w:val="000000"/>
+          <w:sz w:val="18"/>
+          <w:szCs w:val="18"/>
+        </w:rPr>
+        <w:t>randomElement</w:t>
+      </w:r>
+      <w:proofErr w:type="spellEnd"/>
+      <w:r>
+        <w:rPr>
+          <w:rFonts w:ascii="Courier New" w:eastAsia="Times New Roman" w:hAnsi="Courier New" w:cs="Courier New"/>
+          <w:color w:val="000000"/>
+          <w:sz w:val="18"/>
+          <w:szCs w:val="18"/>
+        </w:rPr>
+        <w:t>(Random rand);</w:t>
+      </w:r>
+      <w:r>
+        <w:rPr>
+          <w:rFonts w:ascii="Courier New" w:eastAsia="Times New Roman" w:hAnsi="Courier New" w:cs="Courier New"/>
+          <w:color w:val="000000"/>
+          <w:sz w:val="18"/>
+          <w:szCs w:val="18"/>
+        </w:rPr>
+        <w:br/>
+        <w:t xml:space="preserve">    String show(</w:t>
+      </w:r>
+      <w:r>
+        <w:rPr>
+          <w:rFonts w:ascii="Courier New" w:eastAsia="Times New Roman" w:hAnsi="Courier New" w:cs="Courier New"/>
+          <w:color w:val="20999D"/>
+          <w:sz w:val="18"/>
+          <w:szCs w:val="18"/>
+        </w:rPr>
+        <w:t xml:space="preserve">A </w:t>
+      </w:r>
+      <w:r>
+        <w:rPr>
+          <w:rFonts w:ascii="Courier New" w:eastAsia="Times New Roman" w:hAnsi="Courier New" w:cs="Courier New"/>
+          <w:color w:val="000000"/>
+          <w:sz w:val="18"/>
+          <w:szCs w:val="18"/>
+        </w:rPr>
+        <w:t>gene);</w:t>
+      </w:r>
+      <w:r>
+        <w:rPr>
+          <w:rFonts w:ascii="Courier New" w:eastAsia="Times New Roman" w:hAnsi="Courier New" w:cs="Courier New"/>
+          <w:color w:val="000000"/>
+          <w:sz w:val="18"/>
+          <w:szCs w:val="18"/>
+        </w:rPr>
+        <w:br/>
+        <w:t>}</w:t>
+      </w:r>
+    </w:p>
+    <w:p>
+      <w:pPr>
+        <w:bidi/>
+        <w:rPr>
+          <w:sz w:val="24"/>
+          <w:szCs w:val="24"/>
+          <w:rtl/>
+        </w:rPr>
+      </w:pPr>
+      <w:r>
+        <w:rPr>
+          <w:rFonts w:hint="cs"/>
+          <w:sz w:val="24"/>
+          <w:szCs w:val="24"/>
+          <w:u w:val="single"/>
+          <w:rtl/>
+        </w:rPr>
+        <w:t>וזה כל מה שצריך לממש על מנת להפעיל את המנוע הגנטי על בעייה חדשה.</w:t>
+      </w:r>
+    </w:p>
+    <w:p>
+      <w:pPr>
+        <w:bidi/>
+        <w:rPr>
+          <w:rFonts w:hint="cs"/>
+          <w:sz w:val="24"/>
+          <w:szCs w:val="24"/>
+          <w:rtl/>
+        </w:rPr>
+      </w:pPr>
+      <w:r>
+        <w:rPr>
+          <w:rFonts w:hint="cs"/>
+          <w:sz w:val="24"/>
+          <w:szCs w:val="24"/>
+          <w:rtl/>
+        </w:rPr>
+        <w:t>באופן אוטומטי, ניתן להריץ על</w:t>
+      </w:r>
+      <w:r>
+        <w:rPr>
+          <w:rFonts w:hint="cs"/>
+          <w:sz w:val="24"/>
+          <w:szCs w:val="24"/>
+          <w:rtl/>
+        </w:rPr>
+        <w:t xml:space="preserve"> הבעי</w:t>
+      </w:r>
+      <w:r>
+        <w:rPr>
+          <w:rFonts w:hint="cs"/>
+          <w:sz w:val="24"/>
+          <w:szCs w:val="24"/>
+          <w:rtl/>
+        </w:rPr>
+        <w:t xml:space="preserve">ה את כל הטכניקות של האלגוריתם הגנטי, לבחור אילו שיטות גנטיות להפעיל, כגון </w:t>
+      </w:r>
+      <w:r>
+        <w:rPr>
+          <w:sz w:val="24"/>
+          <w:szCs w:val="24"/>
+        </w:rPr>
+        <w:t>Local Optima Detection</w:t>
+      </w:r>
+      <w:r>
+        <w:rPr>
+          <w:rFonts w:hint="cs"/>
+          <w:sz w:val="24"/>
+          <w:szCs w:val="24"/>
+          <w:rtl/>
+        </w:rPr>
+        <w:t>, כל פונקציות ה</w:t>
+      </w:r>
+      <w:r>
+        <w:rPr>
+          <w:sz w:val="24"/>
+          <w:szCs w:val="24"/>
+        </w:rPr>
+        <w:t>Fitness Mapping</w:t>
+      </w:r>
+      <w:r>
+        <w:rPr>
+          <w:rFonts w:hint="cs"/>
+          <w:sz w:val="24"/>
+          <w:szCs w:val="24"/>
+          <w:rtl/>
+        </w:rPr>
+        <w:t>, להחליף את שיטת הבחירה, המוטציה וההישרדות, ואף ניתן להפעיל את האלגוריתם               ה</w:t>
+      </w:r>
+      <w:r>
+        <w:rPr>
+          <w:sz w:val="24"/>
+          <w:szCs w:val="24"/>
+        </w:rPr>
+        <w:t>Meta Genetic</w:t>
+      </w:r>
+      <w:r>
+        <w:rPr>
+          <w:rFonts w:hint="cs"/>
+          <w:sz w:val="24"/>
+          <w:szCs w:val="24"/>
+          <w:rtl/>
+        </w:rPr>
+        <w:t>, על המנוע ועל הפרמטרים הספציפיים לבעיה.</w:t>
+      </w:r>
+      <w:bookmarkStart w:id="0" w:name="_GoBack"/>
+      <w:bookmarkEnd w:id="0"/>
+    </w:p>
+    <w:p>
+      <w:pPr>
+        <w:rPr>
+          <w:sz w:val="24"/>
+          <w:szCs w:val="24"/>
+        </w:rPr>
+      </w:pPr>
+    </w:p>
+    <w:p>
+      <w:pPr>
+        <w:rPr>
+          <w:sz w:val="24"/>
+          <w:szCs w:val="24"/>
+        </w:rPr>
+      </w:pPr>
+      <w:r>
+        <w:rPr>
+          <w:sz w:val="24"/>
+          <w:szCs w:val="24"/>
+          <w:rtl/>
+        </w:rPr>
+        <w:br w:type="page"/>
+      </w:r>
+    </w:p>
+    <w:p>
+      <w:pPr>
+        <w:bidi/>
+        <w:rPr>
+          <w:b/>
+          <w:bCs/>
+          <w:sz w:val="24"/>
+          <w:szCs w:val="24"/>
+          <w:rtl/>
+        </w:rPr>
+      </w:pPr>
+      <w:r>
+        <w:rPr>
+          <w:rFonts w:hint="cs"/>
+          <w:b/>
+          <w:bCs/>
+          <w:sz w:val="24"/>
+          <w:szCs w:val="24"/>
+          <w:u w:val="single"/>
+          <w:rtl/>
+        </w:rPr>
+        <w:lastRenderedPageBreak/>
         <w:t>שאלה 1:</w:t>
       </w:r>
     </w:p>
@@ -1737,7 +2674,6 @@
       <w:pPr>
         <w:bidi/>
         <w:rPr>
-          <w:rFonts w:hint="cs"/>
           <w:sz w:val="24"/>
           <w:szCs w:val="24"/>
           <w:rtl/>
@@ -2068,58 +3004,24 @@
         </w:rPr>
         <w:t> </w:t>
       </w:r>
-      <w:proofErr w:type="spellStart"/>
-      <w:r>
-        <w:rPr>
-          <w:b w:val="0"/>
-          <w:bCs w:val="0"/>
-          <w:sz w:val="22"/>
-          <w:szCs w:val="22"/>
-        </w:rPr>
-        <w:fldChar w:fldCharType="begin"/>
-      </w:r>
-      <w:r>
-        <w:rPr>
-          <w:b w:val="0"/>
-          <w:bCs w:val="0"/>
-          <w:sz w:val="22"/>
-          <w:szCs w:val="22"/>
-        </w:rPr>
-        <w:instrText xml:space="preserve"> HYPERLINK "http://arxiv.org/find/cs/1/au:+Lipowska_D/0/1/0/all/0/1" </w:instrText>
-      </w:r>
-      <w:r>
-        <w:rPr>
-          <w:b w:val="0"/>
-          <w:bCs w:val="0"/>
-          <w:sz w:val="22"/>
-          <w:szCs w:val="22"/>
-        </w:rPr>
-        <w:fldChar w:fldCharType="separate"/>
-      </w:r>
-      <w:r>
-        <w:rPr>
-          <w:rStyle w:val="Hyperlink"/>
-          <w:rFonts w:ascii="Helvetica" w:hAnsi="Helvetica" w:cs="Helvetica"/>
-          <w:b w:val="0"/>
-          <w:bCs w:val="0"/>
-          <w:color w:val="auto"/>
-          <w:sz w:val="22"/>
-          <w:szCs w:val="22"/>
-          <w:u w:val="none"/>
-          <w:shd w:val="clear" w:color="auto" w:fill="FFFFFF"/>
-        </w:rPr>
-        <w:t>Lipowska</w:t>
-      </w:r>
-      <w:proofErr w:type="spellEnd"/>
-      <w:r>
-        <w:rPr>
-          <w:b w:val="0"/>
-          <w:bCs w:val="0"/>
-          <w:sz w:val="22"/>
-          <w:szCs w:val="22"/>
-        </w:rPr>
-        <w:fldChar w:fldCharType="end"/>
-      </w:r>
+      <w:hyperlink r:id="rId10" w:history="1">
+        <w:proofErr w:type="spellStart"/>
+        <w:r>
+          <w:rPr>
+            <w:rStyle w:val="Hyperlink"/>
+            <w:rFonts w:ascii="Helvetica" w:hAnsi="Helvetica" w:cs="Helvetica"/>
+            <w:b w:val="0"/>
+            <w:bCs w:val="0"/>
+            <w:color w:val="auto"/>
+            <w:sz w:val="22"/>
+            <w:szCs w:val="22"/>
+            <w:u w:val="none"/>
+            <w:shd w:val="clear" w:color="auto" w:fill="FFFFFF"/>
+          </w:rPr>
+          <w:t>Lipowska</w:t>
+        </w:r>
+        <w:proofErr w:type="spellEnd"/>
+      </w:hyperlink>
       <w:r>
         <w:rPr>
           <w:b w:val="0"/>
@@ -2146,7 +3048,6 @@
         <w:pStyle w:val="HTMLPreformatted"/>
         <w:shd w:val="clear" w:color="auto" w:fill="FFFFFF"/>
         <w:rPr>
-          <w:rFonts w:hint="cs"/>
           <w:b/>
           <w:bCs/>
           <w:i/>
@@ -3197,7 +4098,6 @@
       <w:pPr>
         <w:bidi/>
         <w:rPr>
-          <w:rFonts w:hint="cs"/>
           <w:sz w:val="24"/>
           <w:szCs w:val="24"/>
           <w:rtl/>
@@ -3246,7 +4146,6 @@
         <w:bidi/>
         <w:ind w:left="720"/>
         <w:rPr>
-          <w:rFonts w:hint="cs"/>
           <w:sz w:val="24"/>
           <w:szCs w:val="24"/>
           <w:rtl/>
@@ -3913,7 +4812,6 @@
         <w:bidi/>
         <w:ind w:left="720"/>
         <w:rPr>
-          <w:rFonts w:hint="cs"/>
           <w:sz w:val="24"/>
           <w:szCs w:val="24"/>
           <w:rtl/>
@@ -7010,23 +7908,7 @@
           <w:szCs w:val="18"/>
         </w:rPr>
         <w:br/>
-        <w:t xml:space="preserve"> </w:t>
-      </w:r>
-      <w:r>
-        <w:rPr>
-          <w:color w:val="000000"/>
-          <w:sz w:val="18"/>
-          <w:szCs w:val="18"/>
-        </w:rPr>
-        <w:t xml:space="preserve"> </w:t>
-      </w:r>
-      <w:r>
-        <w:rPr>
-          <w:color w:val="000000"/>
-          <w:sz w:val="18"/>
-          <w:szCs w:val="18"/>
-        </w:rPr>
-        <w:t>}</w:t>
+        <w:t xml:space="preserve">  }</w:t>
       </w:r>
       <w:r>
         <w:rPr>
@@ -7401,7 +8283,6 @@
         </w:numPr>
         <w:bidi/>
         <w:rPr>
-          <w:rFonts w:hint="cs"/>
           <w:sz w:val="24"/>
           <w:szCs w:val="24"/>
         </w:rPr>
@@ -8086,15 +8967,7 @@
           <w:sz w:val="18"/>
           <w:szCs w:val="18"/>
         </w:rPr>
-        <w:t xml:space="preserve">* </w:t>
-      </w:r>
-      <w:r>
-        <w:rPr>
-          <w:color w:val="000000"/>
-          <w:sz w:val="18"/>
-          <w:szCs w:val="18"/>
-        </w:rPr>
-        <w:t xml:space="preserve"> </w:t>
+        <w:t xml:space="preserve">*  </w:t>
       </w:r>
     </w:p>
     <w:p>
@@ -8203,7 +9076,6 @@
       <w:pPr>
         <w:bidi/>
         <w:rPr>
-          <w:rFonts w:hint="cs"/>
           <w:sz w:val="24"/>
           <w:szCs w:val="24"/>
           <w:rtl/>
@@ -8323,7 +9195,6 @@
         <w:bidi/>
         <w:ind w:left="720"/>
         <w:rPr>
-          <w:rFonts w:hint="cs"/>
           <w:sz w:val="24"/>
           <w:szCs w:val="24"/>
           <w:rtl/>
@@ -8376,7 +9247,6 @@
         <w:pStyle w:val="HTMLPreformatted"/>
         <w:shd w:val="clear" w:color="auto" w:fill="FFFFFF"/>
         <w:rPr>
-          <w:rFonts w:hint="cs"/>
           <w:color w:val="000000"/>
           <w:sz w:val="18"/>
           <w:szCs w:val="18"/>
@@ -8980,13 +9850,6 @@
           <w:szCs w:val="18"/>
         </w:rPr>
         <w:tab/>
-      </w:r>
-      <w:r>
-        <w:rPr>
-          <w:color w:val="000000"/>
-          <w:sz w:val="18"/>
-          <w:szCs w:val="18"/>
-        </w:rPr>
         <w:t xml:space="preserve"> </w:t>
       </w:r>
       <w:proofErr w:type="gramStart"/>
@@ -9448,15 +10311,7 @@
           <w:sz w:val="18"/>
           <w:szCs w:val="18"/>
         </w:rPr>
-        <w:t xml:space="preserve"> </w:t>
-      </w:r>
-      <w:r>
-        <w:rPr>
-          <w:color w:val="000000"/>
-          <w:sz w:val="18"/>
-          <w:szCs w:val="18"/>
-        </w:rPr>
-        <w:t xml:space="preserve">&lt;- </w:t>
+        <w:t xml:space="preserve"> &lt;- </w:t>
       </w:r>
       <w:proofErr w:type="spellStart"/>
       <w:proofErr w:type="gramStart"/>
@@ -9507,15 +10362,7 @@
           <w:sz w:val="18"/>
           <w:szCs w:val="18"/>
         </w:rPr>
-        <w:t>,</w:t>
-      </w:r>
-      <w:r>
-        <w:rPr>
-          <w:color w:val="000000"/>
-          <w:sz w:val="18"/>
-          <w:szCs w:val="18"/>
-        </w:rPr>
-        <w:t>default</w:t>
+        <w:t>,default</w:t>
       </w:r>
       <w:proofErr w:type="spellEnd"/>
       <w:r>
@@ -9556,31 +10403,7 @@
           <w:sz w:val="18"/>
           <w:szCs w:val="18"/>
         </w:rPr>
-        <w:t>,maxValue</w:t>
-      </w:r>
-      <w:r>
-        <w:rPr>
-          <w:color w:val="000000"/>
-          <w:sz w:val="18"/>
-          <w:szCs w:val="18"/>
-        </w:rPr>
-        <w:t xml:space="preserve"> </w:t>
-      </w:r>
-      <w:r>
-        <w:rPr>
-          <w:color w:val="000000"/>
-          <w:sz w:val="18"/>
-          <w:szCs w:val="18"/>
-        </w:rPr>
-        <w:t>=</w:t>
-      </w:r>
-      <w:r>
-        <w:rPr>
-          <w:color w:val="000000"/>
-          <w:sz w:val="18"/>
-          <w:szCs w:val="18"/>
-        </w:rPr>
-        <w:t xml:space="preserve"> </w:t>
+        <w:t xml:space="preserve">,maxValue = </w:t>
       </w:r>
       <w:r>
         <w:rPr>
@@ -9772,7 +10595,6 @@
         <w:bidi/>
         <w:jc w:val="center"/>
         <w:rPr>
-          <w:rFonts w:hint="cs"/>
           <w:b/>
           <w:bCs/>
           <w:sz w:val="24"/>
@@ -10095,7 +10917,6 @@
       <w:pPr>
         <w:bidi/>
         <w:rPr>
-          <w:rFonts w:hint="cs"/>
           <w:sz w:val="24"/>
           <w:szCs w:val="24"/>
           <w:rtl/>
@@ -10184,7 +11005,6 @@
       <w:pPr>
         <w:bidi/>
         <w:rPr>
-          <w:rFonts w:hint="cs"/>
           <w:sz w:val="24"/>
           <w:szCs w:val="24"/>
           <w:rtl/>
@@ -10288,7 +11108,6 @@
       <w:pPr>
         <w:bidi/>
         <w:rPr>
-          <w:rFonts w:hint="cs"/>
           <w:sz w:val="24"/>
           <w:szCs w:val="24"/>
           <w:rtl/>
@@ -10324,7 +11143,6 @@
       <w:pPr>
         <w:bidi/>
         <w:rPr>
-          <w:rFonts w:hint="cs"/>
           <w:sz w:val="24"/>
           <w:szCs w:val="24"/>
           <w:rtl/>
@@ -10458,7 +11276,6 @@
       <w:pPr>
         <w:bidi/>
         <w:rPr>
-          <w:rFonts w:hint="cs"/>
           <w:sz w:val="24"/>
           <w:szCs w:val="24"/>
           <w:rtl/>
@@ -10598,7 +11415,6 @@
       <w:pPr>
         <w:bidi/>
         <w:rPr>
-          <w:rFonts w:hint="cs"/>
           <w:sz w:val="24"/>
           <w:szCs w:val="24"/>
           <w:rtl/>
@@ -14249,47 +15065,7 @@
           <w:sz w:val="18"/>
           <w:szCs w:val="18"/>
         </w:rPr>
-        <w:t>x1: Double,</w:t>
-      </w:r>
-      <w:r>
-        <w:rPr>
-          <w:color w:val="000000"/>
-          <w:sz w:val="18"/>
-          <w:szCs w:val="18"/>
-        </w:rPr>
-        <w:t>y1: Double, x2: Double,y2: Double):Double</w:t>
-      </w:r>
-      <w:r>
-        <w:rPr>
-          <w:color w:val="000000"/>
-          <w:sz w:val="18"/>
-          <w:szCs w:val="18"/>
-        </w:rPr>
-        <w:t xml:space="preserve"> </w:t>
-      </w:r>
-      <w:r>
-        <w:rPr>
-          <w:color w:val="000000"/>
-          <w:sz w:val="18"/>
-          <w:szCs w:val="18"/>
-        </w:rPr>
-        <w:t>=</w:t>
-      </w:r>
-      <w:r>
-        <w:rPr>
-          <w:color w:val="000000"/>
-          <w:sz w:val="18"/>
-          <w:szCs w:val="18"/>
-        </w:rPr>
-        <w:t xml:space="preserve"> </w:t>
-      </w:r>
-      <w:r>
-        <w:rPr>
-          <w:color w:val="000000"/>
-          <w:sz w:val="18"/>
-          <w:szCs w:val="18"/>
-        </w:rPr>
-        <w:t>{</w:t>
+        <w:t>x1: Double,y1: Double, x2: Double,y2: Double):Double = {</w:t>
       </w:r>
       <w:r>
         <w:rPr>
@@ -14389,7 +15165,7 @@
         </w:tabs>
         <w:spacing w:after="0" w:line="240" w:lineRule="auto"/>
         <w:rPr>
-          <w:rFonts w:ascii="Courier New" w:eastAsia="Times New Roman" w:hAnsi="Courier New" w:cs="Courier New" w:hint="cs"/>
+          <w:rFonts w:ascii="Courier New" w:eastAsia="Times New Roman" w:hAnsi="Courier New" w:cs="Courier New"/>
           <w:color w:val="000000"/>
           <w:sz w:val="18"/>
           <w:szCs w:val="18"/>
@@ -16902,20 +17678,7 @@
           <w:sz w:val="18"/>
           <w:szCs w:val="18"/>
         </w:rPr>
-        <w:t>if</w:t>
-      </w:r>
-      <w:bookmarkStart w:id="0" w:name="_GoBack"/>
-      <w:bookmarkEnd w:id="0"/>
-      <w:r>
-        <w:rPr>
-          <w:rFonts w:ascii="Courier New" w:eastAsia="Times New Roman" w:hAnsi="Courier New" w:cs="Courier New"/>
-          <w:b/>
-          <w:bCs/>
-          <w:color w:val="000080"/>
-          <w:sz w:val="18"/>
-          <w:szCs w:val="18"/>
-        </w:rPr>
-        <w:t xml:space="preserve"> </w:t>
+        <w:t xml:space="preserve">if </w:t>
       </w:r>
       <w:r>
         <w:rPr>
@@ -19382,7 +20145,7 @@
             <wp:cNvGraphicFramePr/>
             <a:graphic xmlns:a="http://schemas.openxmlformats.org/drawingml/2006/main">
               <a:graphicData uri="http://schemas.openxmlformats.org/drawingml/2006/chart">
-                <c:chart xmlns:c="http://schemas.openxmlformats.org/drawingml/2006/chart" xmlns:r="http://schemas.openxmlformats.org/officeDocument/2006/relationships" r:id="rId10"/>
+                <c:chart xmlns:c="http://schemas.openxmlformats.org/drawingml/2006/chart" xmlns:r="http://schemas.openxmlformats.org/officeDocument/2006/relationships" r:id="rId11"/>
               </a:graphicData>
             </a:graphic>
           </wp:anchor>
@@ -19738,7 +20501,7 @@
             <wp:cNvGraphicFramePr/>
             <a:graphic xmlns:a="http://schemas.openxmlformats.org/drawingml/2006/main">
               <a:graphicData uri="http://schemas.openxmlformats.org/drawingml/2006/chart">
-                <c:chart xmlns:c="http://schemas.openxmlformats.org/drawingml/2006/chart" xmlns:r="http://schemas.openxmlformats.org/officeDocument/2006/relationships" r:id="rId11"/>
+                <c:chart xmlns:c="http://schemas.openxmlformats.org/drawingml/2006/chart" xmlns:r="http://schemas.openxmlformats.org/officeDocument/2006/relationships" r:id="rId12"/>
               </a:graphicData>
             </a:graphic>
           </wp:inline>
@@ -19765,7 +20528,7 @@
             <wp:cNvGraphicFramePr/>
             <a:graphic xmlns:a="http://schemas.openxmlformats.org/drawingml/2006/main">
               <a:graphicData uri="http://schemas.openxmlformats.org/drawingml/2006/chart">
-                <c:chart xmlns:c="http://schemas.openxmlformats.org/drawingml/2006/chart" xmlns:r="http://schemas.openxmlformats.org/officeDocument/2006/relationships" r:id="rId12"/>
+                <c:chart xmlns:c="http://schemas.openxmlformats.org/drawingml/2006/chart" xmlns:r="http://schemas.openxmlformats.org/officeDocument/2006/relationships" r:id="rId13"/>
               </a:graphicData>
             </a:graphic>
           </wp:inline>
@@ -19920,7 +20683,7 @@
             <wp:cNvGraphicFramePr/>
             <a:graphic xmlns:a="http://schemas.openxmlformats.org/drawingml/2006/main">
               <a:graphicData uri="http://schemas.openxmlformats.org/drawingml/2006/chart">
-                <c:chart xmlns:c="http://schemas.openxmlformats.org/drawingml/2006/chart" xmlns:r="http://schemas.openxmlformats.org/officeDocument/2006/relationships" r:id="rId13"/>
+                <c:chart xmlns:c="http://schemas.openxmlformats.org/drawingml/2006/chart" xmlns:r="http://schemas.openxmlformats.org/officeDocument/2006/relationships" r:id="rId14"/>
               </a:graphicData>
             </a:graphic>
           </wp:inline>
@@ -19928,7 +20691,7 @@
       </w:r>
     </w:p>
     <w:sectPr>
-      <w:footerReference w:type="default" r:id="rId14"/>
+      <w:footerReference w:type="default" r:id="rId15"/>
       <w:pgSz w:w="12240" w:h="15840"/>
       <w:pgMar w:top="1440" w:right="1800" w:bottom="1440" w:left="1800" w:header="720" w:footer="720" w:gutter="0"/>
       <w:pgNumType w:fmt="numberInDash"/>
@@ -19999,7 +20762,7 @@
           <w:rPr>
             <w:noProof/>
           </w:rPr>
-          <w:t>- 13 -</w:t>
+          <w:t>- 19 -</w:t>
         </w:r>
         <w:r>
           <w:rPr>
@@ -20997,6 +21760,7 @@
     <w:lsdException w:name="HTML Sample" w:semiHidden="1" w:unhideWhenUsed="1"/>
     <w:lsdException w:name="HTML Typewriter" w:semiHidden="1" w:unhideWhenUsed="1"/>
     <w:lsdException w:name="HTML Variable" w:semiHidden="1" w:unhideWhenUsed="1"/>
+    <w:lsdException w:name="Normal Table" w:semiHidden="1" w:unhideWhenUsed="1"/>
     <w:lsdException w:name="annotation subject" w:semiHidden="1" w:unhideWhenUsed="1"/>
     <w:lsdException w:name="No List" w:semiHidden="1" w:unhideWhenUsed="1"/>
     <w:lsdException w:name="Outline List 1" w:semiHidden="1" w:unhideWhenUsed="1"/>
@@ -21043,8 +21807,10 @@
     <w:lsdException w:name="Table Subtle 2" w:semiHidden="1" w:unhideWhenUsed="1"/>
     <w:lsdException w:name="Table Web 1" w:semiHidden="1" w:unhideWhenUsed="1"/>
     <w:lsdException w:name="Table Web 2" w:semiHidden="1" w:unhideWhenUsed="1"/>
+    <w:lsdException w:name="Table Web 3" w:semiHidden="1" w:unhideWhenUsed="1"/>
     <w:lsdException w:name="Balloon Text" w:semiHidden="1" w:unhideWhenUsed="1"/>
     <w:lsdException w:name="Table Grid" w:uiPriority="39"/>
+    <w:lsdException w:name="Table Theme" w:semiHidden="1" w:unhideWhenUsed="1"/>
     <w:lsdException w:name="Placeholder Text" w:semiHidden="1"/>
     <w:lsdException w:name="No Spacing" w:uiPriority="1" w:qFormat="1"/>
     <w:lsdException w:name="Light Shading" w:uiPriority="60"/>
@@ -37002,559 +37768,6 @@
 </c:userShapes>
 </file>
 
-<file path=word/glossary/document.xml><?xml version="1.0" encoding="utf-8"?>
-<w:glossaryDocument xmlns:wpc="http://schemas.microsoft.com/office/word/2010/wordprocessingCanvas" xmlns:cx="http://schemas.microsoft.com/office/drawing/2014/chartex" xmlns:cx1="http://schemas.microsoft.com/office/drawing/2015/9/8/chartex" xmlns:cx2="http://schemas.microsoft.com/office/drawing/2015/10/21/chartex" xmlns:mc="http://schemas.openxmlformats.org/markup-compatibility/2006" xmlns:o="urn:schemas-microsoft-com:office:office" xmlns:r="http://schemas.openxmlformats.org/officeDocument/2006/relationships" xmlns:m="http://schemas.openxmlformats.org/officeDocument/2006/math" xmlns:v="urn:schemas-microsoft-com:vml" xmlns:wp14="http://schemas.microsoft.com/office/word/2010/wordprocessingDrawing" xmlns:wp="http://schemas.openxmlformats.org/drawingml/2006/wordprocessingDrawing" xmlns:w10="urn:schemas-microsoft-com:office:word" xmlns:w="http://schemas.openxmlformats.org/wordprocessingml/2006/main" xmlns:w14="http://schemas.microsoft.com/office/word/2010/wordml" xmlns:w15="http://schemas.microsoft.com/office/word/2012/wordml" xmlns:w16se="http://schemas.microsoft.com/office/word/2015/wordml/symex" xmlns:wpg="http://schemas.microsoft.com/office/word/2010/wordprocessingGroup" xmlns:wpi="http://schemas.microsoft.com/office/word/2010/wordprocessingInk" xmlns:wne="http://schemas.microsoft.com/office/word/2006/wordml" xmlns:wps="http://schemas.microsoft.com/office/word/2010/wordprocessingShape" mc:Ignorable="w14 w15 w16se wp14"/>
-</file>
-
-<file path=word/glossary/fontTable.xml><?xml version="1.0" encoding="utf-8"?>
-<w:fonts xmlns:mc="http://schemas.openxmlformats.org/markup-compatibility/2006" xmlns:r="http://schemas.openxmlformats.org/officeDocument/2006/relationships" xmlns:w="http://schemas.openxmlformats.org/wordprocessingml/2006/main" xmlns:w14="http://schemas.microsoft.com/office/word/2010/wordml" xmlns:w15="http://schemas.microsoft.com/office/word/2012/wordml" xmlns:w16se="http://schemas.microsoft.com/office/word/2015/wordml/symex" mc:Ignorable="w14 w15 w16se">
-  <w:font w:name="Times New Roman">
-    <w:panose1 w:val="02020603050405020304"/>
-    <w:charset w:val="00"/>
-    <w:family w:val="roman"/>
-    <w:pitch w:val="variable"/>
-    <w:sig w:usb0="E0002EFF" w:usb1="C0007843" w:usb2="00000009" w:usb3="00000000" w:csb0="000001FF" w:csb1="00000000"/>
-  </w:font>
-  <w:font w:name="Symbol">
-    <w:panose1 w:val="05050102010706020507"/>
-    <w:charset w:val="02"/>
-    <w:family w:val="roman"/>
-    <w:pitch w:val="variable"/>
-    <w:sig w:usb0="00000000" w:usb1="10000000" w:usb2="00000000" w:usb3="00000000" w:csb0="80000000" w:csb1="00000000"/>
-  </w:font>
-  <w:font w:name="Courier New">
-    <w:panose1 w:val="02070309020205020404"/>
-    <w:charset w:val="00"/>
-    <w:family w:val="modern"/>
-    <w:pitch w:val="fixed"/>
-    <w:sig w:usb0="E0002EFF" w:usb1="C0007843" w:usb2="00000009" w:usb3="00000000" w:csb0="000001FF" w:csb1="00000000"/>
-  </w:font>
-  <w:font w:name="Wingdings">
-    <w:panose1 w:val="05000000000000000000"/>
-    <w:charset w:val="02"/>
-    <w:family w:val="auto"/>
-    <w:pitch w:val="variable"/>
-    <w:sig w:usb0="00000000" w:usb1="10000000" w:usb2="00000000" w:usb3="00000000" w:csb0="80000000" w:csb1="00000000"/>
-  </w:font>
-  <w:font w:name="Calibri">
-    <w:panose1 w:val="020F0502020204030204"/>
-    <w:charset w:val="00"/>
-    <w:family w:val="swiss"/>
-    <w:pitch w:val="variable"/>
-    <w:sig w:usb0="E00002FF" w:usb1="4000ACFF" w:usb2="00000001" w:usb3="00000000" w:csb0="0000019F" w:csb1="00000000"/>
-  </w:font>
-  <w:font w:name="Arial">
-    <w:panose1 w:val="020B0604020202020204"/>
-    <w:charset w:val="00"/>
-    <w:family w:val="swiss"/>
-    <w:pitch w:val="variable"/>
-    <w:sig w:usb0="E0002EFF" w:usb1="C0007843" w:usb2="00000009" w:usb3="00000000" w:csb0="000001FF" w:csb1="00000000"/>
-  </w:font>
-  <w:font w:name="Cambria Math">
-    <w:panose1 w:val="02040503050406030204"/>
-    <w:charset w:val="00"/>
-    <w:family w:val="roman"/>
-    <w:pitch w:val="variable"/>
-    <w:sig w:usb0="E00002FF" w:usb1="420024FF" w:usb2="00000000" w:usb3="00000000" w:csb0="0000019F" w:csb1="00000000"/>
-  </w:font>
-  <w:font w:name="Helvetica">
-    <w:panose1 w:val="020B0604020202020204"/>
-    <w:charset w:val="00"/>
-    <w:family w:val="swiss"/>
-    <w:pitch w:val="variable"/>
-    <w:sig w:usb0="E0002EFF" w:usb1="C0007843" w:usb2="00000009" w:usb3="00000000" w:csb0="000001FF" w:csb1="00000000"/>
-  </w:font>
-  <w:font w:name="Calibri Light">
-    <w:panose1 w:val="020F0302020204030204"/>
-    <w:charset w:val="00"/>
-    <w:family w:val="swiss"/>
-    <w:pitch w:val="variable"/>
-    <w:sig w:usb0="A00002EF" w:usb1="4000207B" w:usb2="00000000" w:usb3="00000000" w:csb0="0000019F" w:csb1="00000000"/>
-  </w:font>
-</w:fonts>
-</file>
-
-<file path=word/glossary/settings.xml><?xml version="1.0" encoding="utf-8"?>
-<w:settings xmlns:mc="http://schemas.openxmlformats.org/markup-compatibility/2006" xmlns:o="urn:schemas-microsoft-com:office:office" xmlns:r="http://schemas.openxmlformats.org/officeDocument/2006/relationships" xmlns:m="http://schemas.openxmlformats.org/officeDocument/2006/math" xmlns:v="urn:schemas-microsoft-com:vml" xmlns:w10="urn:schemas-microsoft-com:office:word" xmlns:w="http://schemas.openxmlformats.org/wordprocessingml/2006/main" xmlns:w14="http://schemas.microsoft.com/office/word/2010/wordml" xmlns:w15="http://schemas.microsoft.com/office/word/2012/wordml" xmlns:w16se="http://schemas.microsoft.com/office/word/2015/wordml/symex" xmlns:sl="http://schemas.openxmlformats.org/schemaLibrary/2006/main" mc:Ignorable="w14 w15 w16se">
-  <w:view w:val="normal"/>
-  <w:defaultTabStop w:val="720"/>
-  <w:characterSpacingControl w:val="doNotCompress"/>
-  <w:compat>
-    <w:useFELayout/>
-    <w:compatSetting w:name="compatibilityMode" w:uri="http://schemas.microsoft.com/office/word" w:val="15"/>
-    <w:compatSetting w:name="overrideTableStyleFontSizeAndJustification" w:uri="http://schemas.microsoft.com/office/word" w:val="1"/>
-    <w:compatSetting w:name="enableOpenTypeFeatures" w:uri="http://schemas.microsoft.com/office/word" w:val="1"/>
-    <w:compatSetting w:name="doNotFlipMirrorIndents" w:uri="http://schemas.microsoft.com/office/word" w:val="1"/>
-    <w:compatSetting w:name="differentiateMultirowTableHeaders" w:uri="http://schemas.microsoft.com/office/word" w:val="1"/>
-  </w:compat>
-  <w:rsids>
-    <w:rsidRoot w:val="006A2567"/>
-    <w:rsid w:val="006A2567"/>
-    <w:rsid w:val="00C011B2"/>
-  </w:rsids>
-  <m:mathPr>
-    <m:mathFont m:val="Cambria Math"/>
-    <m:brkBin m:val="before"/>
-    <m:brkBinSub m:val="--"/>
-    <m:smallFrac m:val="0"/>
-    <m:dispDef/>
-    <m:lMargin m:val="0"/>
-    <m:rMargin m:val="0"/>
-    <m:defJc m:val="centerGroup"/>
-    <m:wrapIndent m:val="1440"/>
-    <m:intLim m:val="subSup"/>
-    <m:naryLim m:val="undOvr"/>
-  </m:mathPr>
-  <w:themeFontLang w:val="en-US" w:bidi="he-IL"/>
-  <w:clrSchemeMapping w:bg1="light1" w:t1="dark1" w:bg2="light2" w:t2="dark2" w:accent1="accent1" w:accent2="accent2" w:accent3="accent3" w:accent4="accent4" w:accent5="accent5" w:accent6="accent6" w:hyperlink="hyperlink" w:followedHyperlink="followedHyperlink"/>
-  <w:decimalSymbol w:val="."/>
-  <w:listSeparator w:val=","/>
-  <w15:chartTrackingRefBased/>
-</w:settings>
-</file>
-
-<file path=word/glossary/styles.xml><?xml version="1.0" encoding="utf-8"?>
-<w:styles xmlns:mc="http://schemas.openxmlformats.org/markup-compatibility/2006" xmlns:r="http://schemas.openxmlformats.org/officeDocument/2006/relationships" xmlns:w="http://schemas.openxmlformats.org/wordprocessingml/2006/main" xmlns:w14="http://schemas.microsoft.com/office/word/2010/wordml" xmlns:w15="http://schemas.microsoft.com/office/word/2012/wordml" xmlns:w16se="http://schemas.microsoft.com/office/word/2015/wordml/symex" mc:Ignorable="w14 w15 w16se">
-  <w:docDefaults>
-    <w:rPrDefault>
-      <w:rPr>
-        <w:rFonts w:asciiTheme="minorHAnsi" w:eastAsiaTheme="minorEastAsia" w:hAnsiTheme="minorHAnsi" w:cstheme="minorBidi"/>
-        <w:sz w:val="22"/>
-        <w:szCs w:val="22"/>
-        <w:lang w:val="en-US" w:eastAsia="en-US" w:bidi="he-IL"/>
-      </w:rPr>
-    </w:rPrDefault>
-    <w:pPrDefault>
-      <w:pPr>
-        <w:spacing w:after="160" w:line="259" w:lineRule="auto"/>
-      </w:pPr>
-    </w:pPrDefault>
-  </w:docDefaults>
-  <w:latentStyles w:defLockedState="0" w:defUIPriority="99" w:defSemiHidden="0" w:defUnhideWhenUsed="0" w:defQFormat="0" w:count="372">
-    <w:lsdException w:name="Normal" w:uiPriority="0" w:qFormat="1"/>
-    <w:lsdException w:name="heading 1" w:uiPriority="9" w:qFormat="1"/>
-    <w:lsdException w:name="heading 2" w:semiHidden="1" w:uiPriority="9" w:unhideWhenUsed="1" w:qFormat="1"/>
-    <w:lsdException w:name="heading 3" w:semiHidden="1" w:uiPriority="9" w:unhideWhenUsed="1" w:qFormat="1"/>
-    <w:lsdException w:name="heading 4" w:semiHidden="1" w:uiPriority="9" w:unhideWhenUsed="1" w:qFormat="1"/>
-    <w:lsdException w:name="heading 5" w:semiHidden="1" w:uiPriority="9" w:unhideWhenUsed="1" w:qFormat="1"/>
-    <w:lsdException w:name="heading 6" w:semiHidden="1" w:uiPriority="9" w:unhideWhenUsed="1" w:qFormat="1"/>
-    <w:lsdException w:name="heading 7" w:semiHidden="1" w:uiPriority="9" w:unhideWhenUsed="1" w:qFormat="1"/>
-    <w:lsdException w:name="heading 8" w:semiHidden="1" w:uiPriority="9" w:unhideWhenUsed="1" w:qFormat="1"/>
-    <w:lsdException w:name="heading 9" w:semiHidden="1" w:uiPriority="9" w:unhideWhenUsed="1" w:qFormat="1"/>
-    <w:lsdException w:name="index 1" w:semiHidden="1" w:unhideWhenUsed="1"/>
-    <w:lsdException w:name="index 2" w:semiHidden="1" w:unhideWhenUsed="1"/>
-    <w:lsdException w:name="index 3" w:semiHidden="1" w:unhideWhenUsed="1"/>
-    <w:lsdException w:name="index 4" w:semiHidden="1" w:unhideWhenUsed="1"/>
-    <w:lsdException w:name="index 5" w:semiHidden="1" w:unhideWhenUsed="1"/>
-    <w:lsdException w:name="index 6" w:semiHidden="1" w:unhideWhenUsed="1"/>
-    <w:lsdException w:name="index 7" w:semiHidden="1" w:unhideWhenUsed="1"/>
-    <w:lsdException w:name="index 8" w:semiHidden="1" w:unhideWhenUsed="1"/>
-    <w:lsdException w:name="index 9" w:semiHidden="1" w:unhideWhenUsed="1"/>
-    <w:lsdException w:name="toc 1" w:semiHidden="1" w:uiPriority="39" w:unhideWhenUsed="1"/>
-    <w:lsdException w:name="toc 2" w:semiHidden="1" w:uiPriority="39" w:unhideWhenUsed="1"/>
-    <w:lsdException w:name="toc 3" w:semiHidden="1" w:uiPriority="39" w:unhideWhenUsed="1"/>
-    <w:lsdException w:name="toc 4" w:semiHidden="1" w:uiPriority="39" w:unhideWhenUsed="1"/>
-    <w:lsdException w:name="toc 5" w:semiHidden="1" w:uiPriority="39" w:unhideWhenUsed="1"/>
-    <w:lsdException w:name="toc 6" w:semiHidden="1" w:uiPriority="39" w:unhideWhenUsed="1"/>
-    <w:lsdException w:name="toc 7" w:semiHidden="1" w:uiPriority="39" w:unhideWhenUsed="1"/>
-    <w:lsdException w:name="toc 8" w:semiHidden="1" w:uiPriority="39" w:unhideWhenUsed="1"/>
-    <w:lsdException w:name="toc 9" w:semiHidden="1" w:uiPriority="39" w:unhideWhenUsed="1"/>
-    <w:lsdException w:name="Normal Indent" w:semiHidden="1" w:unhideWhenUsed="1"/>
-    <w:lsdException w:name="footnote text" w:semiHidden="1" w:unhideWhenUsed="1"/>
-    <w:lsdException w:name="annotation text" w:semiHidden="1" w:unhideWhenUsed="1"/>
-    <w:lsdException w:name="header" w:semiHidden="1" w:unhideWhenUsed="1"/>
-    <w:lsdException w:name="footer" w:semiHidden="1" w:unhideWhenUsed="1"/>
-    <w:lsdException w:name="index heading" w:semiHidden="1" w:unhideWhenUsed="1"/>
-    <w:lsdException w:name="caption" w:semiHidden="1" w:uiPriority="35" w:unhideWhenUsed="1" w:qFormat="1"/>
-    <w:lsdException w:name="table of figures" w:semiHidden="1" w:unhideWhenUsed="1"/>
-    <w:lsdException w:name="envelope address" w:semiHidden="1" w:unhideWhenUsed="1"/>
-    <w:lsdException w:name="envelope return" w:semiHidden="1" w:unhideWhenUsed="1"/>
-    <w:lsdException w:name="footnote reference" w:semiHidden="1" w:unhideWhenUsed="1"/>
-    <w:lsdException w:name="annotation reference" w:semiHidden="1" w:unhideWhenUsed="1"/>
-    <w:lsdException w:name="line number" w:semiHidden="1" w:unhideWhenUsed="1"/>
-    <w:lsdException w:name="page number" w:semiHidden="1" w:unhideWhenUsed="1"/>
-    <w:lsdException w:name="endnote reference" w:semiHidden="1" w:unhideWhenUsed="1"/>
-    <w:lsdException w:name="endnote text" w:semiHidden="1" w:unhideWhenUsed="1"/>
-    <w:lsdException w:name="table of authorities" w:semiHidden="1" w:unhideWhenUsed="1"/>
-    <w:lsdException w:name="macro" w:semiHidden="1" w:unhideWhenUsed="1"/>
-    <w:lsdException w:name="toa heading" w:semiHidden="1" w:unhideWhenUsed="1"/>
-    <w:lsdException w:name="List" w:semiHidden="1" w:unhideWhenUsed="1"/>
-    <w:lsdException w:name="List Bullet" w:semiHidden="1" w:unhideWhenUsed="1"/>
-    <w:lsdException w:name="List Number" w:semiHidden="1" w:unhideWhenUsed="1"/>
-    <w:lsdException w:name="List 2" w:semiHidden="1" w:unhideWhenUsed="1"/>
-    <w:lsdException w:name="List 3" w:semiHidden="1" w:unhideWhenUsed="1"/>
-    <w:lsdException w:name="List 4" w:semiHidden="1" w:unhideWhenUsed="1"/>
-    <w:lsdException w:name="List 5" w:semiHidden="1" w:unhideWhenUsed="1"/>
-    <w:lsdException w:name="List Bullet 2" w:semiHidden="1" w:unhideWhenUsed="1"/>
-    <w:lsdException w:name="List Bullet 3" w:semiHidden="1" w:unhideWhenUsed="1"/>
-    <w:lsdException w:name="List Bullet 4" w:semiHidden="1" w:unhideWhenUsed="1"/>
-    <w:lsdException w:name="List Bullet 5" w:semiHidden="1" w:unhideWhenUsed="1"/>
-    <w:lsdException w:name="List Number 2" w:semiHidden="1" w:unhideWhenUsed="1"/>
-    <w:lsdException w:name="List Number 3" w:semiHidden="1" w:unhideWhenUsed="1"/>
-    <w:lsdException w:name="List Number 4" w:semiHidden="1" w:unhideWhenUsed="1"/>
-    <w:lsdException w:name="List Number 5" w:semiHidden="1" w:unhideWhenUsed="1"/>
-    <w:lsdException w:name="Title" w:uiPriority="10" w:qFormat="1"/>
-    <w:lsdException w:name="Closing" w:semiHidden="1" w:unhideWhenUsed="1"/>
-    <w:lsdException w:name="Signature" w:semiHidden="1" w:unhideWhenUsed="1"/>
-    <w:lsdException w:name="Default Paragraph Font" w:semiHidden="1" w:uiPriority="1" w:unhideWhenUsed="1"/>
-    <w:lsdException w:name="Body Text" w:semiHidden="1" w:unhideWhenUsed="1"/>
-    <w:lsdException w:name="Body Text Indent" w:semiHidden="1" w:unhideWhenUsed="1"/>
-    <w:lsdException w:name="List Continue" w:semiHidden="1" w:unhideWhenUsed="1"/>
-    <w:lsdException w:name="List Continue 2" w:semiHidden="1" w:unhideWhenUsed="1"/>
-    <w:lsdException w:name="List Continue 3" w:semiHidden="1" w:unhideWhenUsed="1"/>
-    <w:lsdException w:name="List Continue 4" w:semiHidden="1" w:unhideWhenUsed="1"/>
-    <w:lsdException w:name="List Continue 5" w:semiHidden="1" w:unhideWhenUsed="1"/>
-    <w:lsdException w:name="Message Header" w:semiHidden="1" w:unhideWhenUsed="1"/>
-    <w:lsdException w:name="Subtitle" w:uiPriority="11" w:qFormat="1"/>
-    <w:lsdException w:name="Salutation" w:semiHidden="1" w:unhideWhenUsed="1"/>
-    <w:lsdException w:name="Date" w:semiHidden="1" w:unhideWhenUsed="1"/>
-    <w:lsdException w:name="Body Text First Indent" w:semiHidden="1" w:unhideWhenUsed="1"/>
-    <w:lsdException w:name="Body Text First Indent 2" w:semiHidden="1" w:unhideWhenUsed="1"/>
-    <w:lsdException w:name="Note Heading" w:semiHidden="1" w:unhideWhenUsed="1"/>
-    <w:lsdException w:name="Body Text 2" w:semiHidden="1" w:unhideWhenUsed="1"/>
-    <w:lsdException w:name="Body Text 3" w:semiHidden="1" w:unhideWhenUsed="1"/>
-    <w:lsdException w:name="Body Text Indent 2" w:semiHidden="1" w:unhideWhenUsed="1"/>
-    <w:lsdException w:name="Body Text Indent 3" w:semiHidden="1" w:unhideWhenUsed="1"/>
-    <w:lsdException w:name="Block Text" w:semiHidden="1" w:unhideWhenUsed="1"/>
-    <w:lsdException w:name="Hyperlink" w:semiHidden="1" w:unhideWhenUsed="1"/>
-    <w:lsdException w:name="FollowedHyperlink" w:semiHidden="1" w:unhideWhenUsed="1"/>
-    <w:lsdException w:name="Strong" w:uiPriority="22" w:qFormat="1"/>
-    <w:lsdException w:name="Emphasis" w:uiPriority="20" w:qFormat="1"/>
-    <w:lsdException w:name="Document Map" w:semiHidden="1" w:unhideWhenUsed="1"/>
-    <w:lsdException w:name="Plain Text" w:semiHidden="1" w:unhideWhenUsed="1"/>
-    <w:lsdException w:name="E-mail Signature" w:semiHidden="1" w:unhideWhenUsed="1"/>
-    <w:lsdException w:name="HTML Top of Form" w:semiHidden="1" w:unhideWhenUsed="1"/>
-    <w:lsdException w:name="HTML Bottom of Form" w:semiHidden="1" w:unhideWhenUsed="1"/>
-    <w:lsdException w:name="Normal (Web)" w:semiHidden="1" w:unhideWhenUsed="1"/>
-    <w:lsdException w:name="HTML Acronym" w:semiHidden="1" w:unhideWhenUsed="1"/>
-    <w:lsdException w:name="HTML Address" w:semiHidden="1" w:unhideWhenUsed="1"/>
-    <w:lsdException w:name="HTML Cite" w:semiHidden="1" w:unhideWhenUsed="1"/>
-    <w:lsdException w:name="HTML Code" w:semiHidden="1" w:unhideWhenUsed="1"/>
-    <w:lsdException w:name="HTML Definition" w:semiHidden="1" w:unhideWhenUsed="1"/>
-    <w:lsdException w:name="HTML Keyboard" w:semiHidden="1" w:unhideWhenUsed="1"/>
-    <w:lsdException w:name="HTML Preformatted" w:semiHidden="1" w:unhideWhenUsed="1"/>
-    <w:lsdException w:name="HTML Sample" w:semiHidden="1" w:unhideWhenUsed="1"/>
-    <w:lsdException w:name="HTML Typewriter" w:semiHidden="1" w:unhideWhenUsed="1"/>
-    <w:lsdException w:name="HTML Variable" w:semiHidden="1" w:unhideWhenUsed="1"/>
-    <w:lsdException w:name="Normal Table" w:semiHidden="1" w:unhideWhenUsed="1"/>
-    <w:lsdException w:name="annotation subject" w:semiHidden="1" w:unhideWhenUsed="1"/>
-    <w:lsdException w:name="No List" w:semiHidden="1" w:unhideWhenUsed="1"/>
-    <w:lsdException w:name="Outline List 1" w:semiHidden="1" w:unhideWhenUsed="1"/>
-    <w:lsdException w:name="Outline List 2" w:semiHidden="1" w:unhideWhenUsed="1"/>
-    <w:lsdException w:name="Outline List 3" w:semiHidden="1" w:unhideWhenUsed="1"/>
-    <w:lsdException w:name="Table Simple 1" w:semiHidden="1" w:unhideWhenUsed="1"/>
-    <w:lsdException w:name="Table Simple 2" w:semiHidden="1" w:unhideWhenUsed="1"/>
-    <w:lsdException w:name="Table Simple 3" w:semiHidden="1" w:unhideWhenUsed="1"/>
-    <w:lsdException w:name="Table Classic 1" w:semiHidden="1" w:unhideWhenUsed="1"/>
-    <w:lsdException w:name="Table Classic 2" w:semiHidden="1" w:unhideWhenUsed="1"/>
-    <w:lsdException w:name="Table Classic 3" w:semiHidden="1" w:unhideWhenUsed="1"/>
-    <w:lsdException w:name="Table Classic 4" w:semiHidden="1" w:unhideWhenUsed="1"/>
-    <w:lsdException w:name="Table Colorful 1" w:semiHidden="1" w:unhideWhenUsed="1"/>
-    <w:lsdException w:name="Table Colorful 2" w:semiHidden="1" w:unhideWhenUsed="1"/>
-    <w:lsdException w:name="Table Colorful 3" w:semiHidden="1" w:unhideWhenUsed="1"/>
-    <w:lsdException w:name="Table Columns 1" w:semiHidden="1" w:unhideWhenUsed="1"/>
-    <w:lsdException w:name="Table Columns 2" w:semiHidden="1" w:unhideWhenUsed="1"/>
-    <w:lsdException w:name="Table Columns 3" w:semiHidden="1" w:unhideWhenUsed="1"/>
-    <w:lsdException w:name="Table Columns 4" w:semiHidden="1" w:unhideWhenUsed="1"/>
-    <w:lsdException w:name="Table Columns 5" w:semiHidden="1" w:unhideWhenUsed="1"/>
-    <w:lsdException w:name="Table Grid 1" w:semiHidden="1" w:unhideWhenUsed="1"/>
-    <w:lsdException w:name="Table Grid 2" w:semiHidden="1" w:unhideWhenUsed="1"/>
-    <w:lsdException w:name="Table Grid 3" w:semiHidden="1" w:unhideWhenUsed="1"/>
-    <w:lsdException w:name="Table Grid 4" w:semiHidden="1" w:unhideWhenUsed="1"/>
-    <w:lsdException w:name="Table Grid 5" w:semiHidden="1" w:unhideWhenUsed="1"/>
-    <w:lsdException w:name="Table Grid 6" w:semiHidden="1" w:unhideWhenUsed="1"/>
-    <w:lsdException w:name="Table Grid 7" w:semiHidden="1" w:unhideWhenUsed="1"/>
-    <w:lsdException w:name="Table Grid 8" w:semiHidden="1" w:unhideWhenUsed="1"/>
-    <w:lsdException w:name="Table List 1" w:semiHidden="1" w:unhideWhenUsed="1"/>
-    <w:lsdException w:name="Table List 2" w:semiHidden="1" w:unhideWhenUsed="1"/>
-    <w:lsdException w:name="Table List 3" w:semiHidden="1" w:unhideWhenUsed="1"/>
-    <w:lsdException w:name="Table List 4" w:semiHidden="1" w:unhideWhenUsed="1"/>
-    <w:lsdException w:name="Table List 5" w:semiHidden="1" w:unhideWhenUsed="1"/>
-    <w:lsdException w:name="Table List 6" w:semiHidden="1" w:unhideWhenUsed="1"/>
-    <w:lsdException w:name="Table List 7" w:semiHidden="1" w:unhideWhenUsed="1"/>
-    <w:lsdException w:name="Table List 8" w:semiHidden="1" w:unhideWhenUsed="1"/>
-    <w:lsdException w:name="Table 3D effects 1" w:semiHidden="1" w:unhideWhenUsed="1"/>
-    <w:lsdException w:name="Table 3D effects 2" w:semiHidden="1" w:unhideWhenUsed="1"/>
-    <w:lsdException w:name="Table 3D effects 3" w:semiHidden="1" w:unhideWhenUsed="1"/>
-    <w:lsdException w:name="Table Contemporary" w:semiHidden="1" w:unhideWhenUsed="1"/>
-    <w:lsdException w:name="Table Elegant" w:semiHidden="1" w:unhideWhenUsed="1"/>
-    <w:lsdException w:name="Table Professional" w:semiHidden="1" w:unhideWhenUsed="1"/>
-    <w:lsdException w:name="Table Subtle 1" w:semiHidden="1" w:unhideWhenUsed="1"/>
-    <w:lsdException w:name="Table Subtle 2" w:semiHidden="1" w:unhideWhenUsed="1"/>
-    <w:lsdException w:name="Table Web 1" w:semiHidden="1" w:unhideWhenUsed="1"/>
-    <w:lsdException w:name="Table Web 2" w:semiHidden="1" w:unhideWhenUsed="1"/>
-    <w:lsdException w:name="Table Web 3" w:semiHidden="1" w:unhideWhenUsed="1"/>
-    <w:lsdException w:name="Balloon Text" w:semiHidden="1" w:unhideWhenUsed="1"/>
-    <w:lsdException w:name="Table Grid" w:uiPriority="39"/>
-    <w:lsdException w:name="Table Theme" w:semiHidden="1" w:unhideWhenUsed="1"/>
-    <w:lsdException w:name="Placeholder Text" w:semiHidden="1"/>
-    <w:lsdException w:name="No Spacing" w:uiPriority="1" w:qFormat="1"/>
-    <w:lsdException w:name="Light Shading" w:uiPriority="60"/>
-    <w:lsdException w:name="Light List" w:uiPriority="61"/>
-    <w:lsdException w:name="Light Grid" w:uiPriority="62"/>
-    <w:lsdException w:name="Medium Shading 1" w:uiPriority="63"/>
-    <w:lsdException w:name="Medium Shading 2" w:uiPriority="64"/>
-    <w:lsdException w:name="Medium List 1" w:uiPriority="65"/>
-    <w:lsdException w:name="Medium List 2" w:uiPriority="66"/>
-    <w:lsdException w:name="Medium Grid 1" w:uiPriority="67"/>
-    <w:lsdException w:name="Medium Grid 2" w:uiPriority="68"/>
-    <w:lsdException w:name="Medium Grid 3" w:uiPriority="69"/>
-    <w:lsdException w:name="Dark List" w:uiPriority="70"/>
-    <w:lsdException w:name="Colorful Shading" w:uiPriority="71"/>
-    <w:lsdException w:name="Colorful List" w:uiPriority="72"/>
-    <w:lsdException w:name="Colorful Grid" w:uiPriority="73"/>
-    <w:lsdException w:name="Light Shading Accent 1" w:uiPriority="60"/>
-    <w:lsdException w:name="Light List Accent 1" w:uiPriority="61"/>
-    <w:lsdException w:name="Light Grid Accent 1" w:uiPriority="62"/>
-    <w:lsdException w:name="Medium Shading 1 Accent 1" w:uiPriority="63"/>
-    <w:lsdException w:name="Medium Shading 2 Accent 1" w:uiPriority="64"/>
-    <w:lsdException w:name="Medium List 1 Accent 1" w:uiPriority="65"/>
-    <w:lsdException w:name="Revision" w:semiHidden="1"/>
-    <w:lsdException w:name="List Paragraph" w:uiPriority="34" w:qFormat="1"/>
-    <w:lsdException w:name="Quote" w:uiPriority="29" w:qFormat="1"/>
-    <w:lsdException w:name="Intense Quote" w:uiPriority="30" w:qFormat="1"/>
-    <w:lsdException w:name="Medium List 2 Accent 1" w:uiPriority="66"/>
-    <w:lsdException w:name="Medium Grid 1 Accent 1" w:uiPriority="67"/>
-    <w:lsdException w:name="Medium Grid 2 Accent 1" w:uiPriority="68"/>
-    <w:lsdException w:name="Medium Grid 3 Accent 1" w:uiPriority="69"/>
-    <w:lsdException w:name="Dark List Accent 1" w:uiPriority="70"/>
-    <w:lsdException w:name="Colorful Shading Accent 1" w:uiPriority="71"/>
-    <w:lsdException w:name="Colorful List Accent 1" w:uiPriority="72"/>
-    <w:lsdException w:name="Colorful Grid Accent 1" w:uiPriority="73"/>
-    <w:lsdException w:name="Light Shading Accent 2" w:uiPriority="60"/>
-    <w:lsdException w:name="Light List Accent 2" w:uiPriority="61"/>
-    <w:lsdException w:name="Light Grid Accent 2" w:uiPriority="62"/>
-    <w:lsdException w:name="Medium Shading 1 Accent 2" w:uiPriority="63"/>
-    <w:lsdException w:name="Medium Shading 2 Accent 2" w:uiPriority="64"/>
-    <w:lsdException w:name="Medium List 1 Accent 2" w:uiPriority="65"/>
-    <w:lsdException w:name="Medium List 2 Accent 2" w:uiPriority="66"/>
-    <w:lsdException w:name="Medium Grid 1 Accent 2" w:uiPriority="67"/>
-    <w:lsdException w:name="Medium Grid 2 Accent 2" w:uiPriority="68"/>
-    <w:lsdException w:name="Medium Grid 3 Accent 2" w:uiPriority="69"/>
-    <w:lsdException w:name="Dark List Accent 2" w:uiPriority="70"/>
-    <w:lsdException w:name="Colorful Shading Accent 2" w:uiPriority="71"/>
-    <w:lsdException w:name="Colorful List Accent 2" w:uiPriority="72"/>
-    <w:lsdException w:name="Colorful Grid Accent 2" w:uiPriority="73"/>
-    <w:lsdException w:name="Light Shading Accent 3" w:uiPriority="60"/>
-    <w:lsdException w:name="Light List Accent 3" w:uiPriority="61"/>
-    <w:lsdException w:name="Light Grid Accent 3" w:uiPriority="62"/>
-    <w:lsdException w:name="Medium Shading 1 Accent 3" w:uiPriority="63"/>
-    <w:lsdException w:name="Medium Shading 2 Accent 3" w:uiPriority="64"/>
-    <w:lsdException w:name="Medium List 1 Accent 3" w:uiPriority="65"/>
-    <w:lsdException w:name="Medium List 2 Accent 3" w:uiPriority="66"/>
-    <w:lsdException w:name="Medium Grid 1 Accent 3" w:uiPriority="67"/>
-    <w:lsdException w:name="Medium Grid 2 Accent 3" w:uiPriority="68"/>
-    <w:lsdException w:name="Medium Grid 3 Accent 3" w:uiPriority="69"/>
-    <w:lsdException w:name="Dark List Accent 3" w:uiPriority="70"/>
-    <w:lsdException w:name="Colorful Shading Accent 3" w:uiPriority="71"/>
-    <w:lsdException w:name="Colorful List Accent 3" w:uiPriority="72"/>
-    <w:lsdException w:name="Colorful Grid Accent 3" w:uiPriority="73"/>
-    <w:lsdException w:name="Light Shading Accent 4" w:uiPriority="60"/>
-    <w:lsdException w:name="Light List Accent 4" w:uiPriority="61"/>
-    <w:lsdException w:name="Light Grid Accent 4" w:uiPriority="62"/>
-    <w:lsdException w:name="Medium Shading 1 Accent 4" w:uiPriority="63"/>
-    <w:lsdException w:name="Medium Shading 2 Accent 4" w:uiPriority="64"/>
-    <w:lsdException w:name="Medium List 1 Accent 4" w:uiPriority="65"/>
-    <w:lsdException w:name="Medium List 2 Accent 4" w:uiPriority="66"/>
-    <w:lsdException w:name="Medium Grid 1 Accent 4" w:uiPriority="67"/>
-    <w:lsdException w:name="Medium Grid 2 Accent 4" w:uiPriority="68"/>
-    <w:lsdException w:name="Medium Grid 3 Accent 4" w:uiPriority="69"/>
-    <w:lsdException w:name="Dark List Accent 4" w:uiPriority="70"/>
-    <w:lsdException w:name="Colorful Shading Accent 4" w:uiPriority="71"/>
-    <w:lsdException w:name="Colorful List Accent 4" w:uiPriority="72"/>
-    <w:lsdException w:name="Colorful Grid Accent 4" w:uiPriority="73"/>
-    <w:lsdException w:name="Light Shading Accent 5" w:uiPriority="60"/>
-    <w:lsdException w:name="Light List Accent 5" w:uiPriority="61"/>
-    <w:lsdException w:name="Light Grid Accent 5" w:uiPriority="62"/>
-    <w:lsdException w:name="Medium Shading 1 Accent 5" w:uiPriority="63"/>
-    <w:lsdException w:name="Medium Shading 2 Accent 5" w:uiPriority="64"/>
-    <w:lsdException w:name="Medium List 1 Accent 5" w:uiPriority="65"/>
-    <w:lsdException w:name="Medium List 2 Accent 5" w:uiPriority="66"/>
-    <w:lsdException w:name="Medium Grid 1 Accent 5" w:uiPriority="67"/>
-    <w:lsdException w:name="Medium Grid 2 Accent 5" w:uiPriority="68"/>
-    <w:lsdException w:name="Medium Grid 3 Accent 5" w:uiPriority="69"/>
-    <w:lsdException w:name="Dark List Accent 5" w:uiPriority="70"/>
-    <w:lsdException w:name="Colorful Shading Accent 5" w:uiPriority="71"/>
-    <w:lsdException w:name="Colorful List Accent 5" w:uiPriority="72"/>
-    <w:lsdException w:name="Colorful Grid Accent 5" w:uiPriority="73"/>
-    <w:lsdException w:name="Light Shading Accent 6" w:uiPriority="60"/>
-    <w:lsdException w:name="Light List Accent 6" w:uiPriority="61"/>
-    <w:lsdException w:name="Light Grid Accent 6" w:uiPriority="62"/>
-    <w:lsdException w:name="Medium Shading 1 Accent 6" w:uiPriority="63"/>
-    <w:lsdException w:name="Medium Shading 2 Accent 6" w:uiPriority="64"/>
-    <w:lsdException w:name="Medium List 1 Accent 6" w:uiPriority="65"/>
-    <w:lsdException w:name="Medium List 2 Accent 6" w:uiPriority="66"/>
-    <w:lsdException w:name="Medium Grid 1 Accent 6" w:uiPriority="67"/>
-    <w:lsdException w:name="Medium Grid 2 Accent 6" w:uiPriority="68"/>
-    <w:lsdException w:name="Medium Grid 3 Accent 6" w:uiPriority="69"/>
-    <w:lsdException w:name="Dark List Accent 6" w:uiPriority="70"/>
-    <w:lsdException w:name="Colorful Shading Accent 6" w:uiPriority="71"/>
-    <w:lsdException w:name="Colorful List Accent 6" w:uiPriority="72"/>
-    <w:lsdException w:name="Colorful Grid Accent 6" w:uiPriority="73"/>
-    <w:lsdException w:name="Subtle Emphasis" w:uiPriority="19" w:qFormat="1"/>
-    <w:lsdException w:name="Intense Emphasis" w:uiPriority="21" w:qFormat="1"/>
-    <w:lsdException w:name="Subtle Reference" w:uiPriority="31" w:qFormat="1"/>
-    <w:lsdException w:name="Intense Reference" w:uiPriority="32" w:qFormat="1"/>
-    <w:lsdException w:name="Book Title" w:uiPriority="33" w:qFormat="1"/>
-    <w:lsdException w:name="Bibliography" w:semiHidden="1" w:uiPriority="37" w:unhideWhenUsed="1"/>
-    <w:lsdException w:name="TOC Heading" w:semiHidden="1" w:uiPriority="39" w:unhideWhenUsed="1" w:qFormat="1"/>
-    <w:lsdException w:name="Plain Table 1" w:uiPriority="41"/>
-    <w:lsdException w:name="Plain Table 2" w:uiPriority="42"/>
-    <w:lsdException w:name="Plain Table 3" w:uiPriority="43"/>
-    <w:lsdException w:name="Plain Table 4" w:uiPriority="44"/>
-    <w:lsdException w:name="Plain Table 5" w:uiPriority="45"/>
-    <w:lsdException w:name="Grid Table Light" w:uiPriority="40"/>
-    <w:lsdException w:name="Grid Table 1 Light" w:uiPriority="46"/>
-    <w:lsdException w:name="Grid Table 2" w:uiPriority="47"/>
-    <w:lsdException w:name="Grid Table 3" w:uiPriority="48"/>
-    <w:lsdException w:name="Grid Table 4" w:uiPriority="49"/>
-    <w:lsdException w:name="Grid Table 5 Dark" w:uiPriority="50"/>
-    <w:lsdException w:name="Grid Table 6 Colorful" w:uiPriority="51"/>
-    <w:lsdException w:name="Grid Table 7 Colorful" w:uiPriority="52"/>
-    <w:lsdException w:name="Grid Table 1 Light Accent 1" w:uiPriority="46"/>
-    <w:lsdException w:name="Grid Table 2 Accent 1" w:uiPriority="47"/>
-    <w:lsdException w:name="Grid Table 3 Accent 1" w:uiPriority="48"/>
-    <w:lsdException w:name="Grid Table 4 Accent 1" w:uiPriority="49"/>
-    <w:lsdException w:name="Grid Table 5 Dark Accent 1" w:uiPriority="50"/>
-    <w:lsdException w:name="Grid Table 6 Colorful Accent 1" w:uiPriority="51"/>
-    <w:lsdException w:name="Grid Table 7 Colorful Accent 1" w:uiPriority="52"/>
-    <w:lsdException w:name="Grid Table 1 Light Accent 2" w:uiPriority="46"/>
-    <w:lsdException w:name="Grid Table 2 Accent 2" w:uiPriority="47"/>
-    <w:lsdException w:name="Grid Table 3 Accent 2" w:uiPriority="48"/>
-    <w:lsdException w:name="Grid Table 4 Accent 2" w:uiPriority="49"/>
-    <w:lsdException w:name="Grid Table 5 Dark Accent 2" w:uiPriority="50"/>
-    <w:lsdException w:name="Grid Table 6 Colorful Accent 2" w:uiPriority="51"/>
-    <w:lsdException w:name="Grid Table 7 Colorful Accent 2" w:uiPriority="52"/>
-    <w:lsdException w:name="Grid Table 1 Light Accent 3" w:uiPriority="46"/>
-    <w:lsdException w:name="Grid Table 2 Accent 3" w:uiPriority="47"/>
-    <w:lsdException w:name="Grid Table 3 Accent 3" w:uiPriority="48"/>
-    <w:lsdException w:name="Grid Table 4 Accent 3" w:uiPriority="49"/>
-    <w:lsdException w:name="Grid Table 5 Dark Accent 3" w:uiPriority="50"/>
-    <w:lsdException w:name="Grid Table 6 Colorful Accent 3" w:uiPriority="51"/>
-    <w:lsdException w:name="Grid Table 7 Colorful Accent 3" w:uiPriority="52"/>
-    <w:lsdException w:name="Grid Table 1 Light Accent 4" w:uiPriority="46"/>
-    <w:lsdException w:name="Grid Table 2 Accent 4" w:uiPriority="47"/>
-    <w:lsdException w:name="Grid Table 3 Accent 4" w:uiPriority="48"/>
-    <w:lsdException w:name="Grid Table 4 Accent 4" w:uiPriority="49"/>
-    <w:lsdException w:name="Grid Table 5 Dark Accent 4" w:uiPriority="50"/>
-    <w:lsdException w:name="Grid Table 6 Colorful Accent 4" w:uiPriority="51"/>
-    <w:lsdException w:name="Grid Table 7 Colorful Accent 4" w:uiPriority="52"/>
-    <w:lsdException w:name="Grid Table 1 Light Accent 5" w:uiPriority="46"/>
-    <w:lsdException w:name="Grid Table 2 Accent 5" w:uiPriority="47"/>
-    <w:lsdException w:name="Grid Table 3 Accent 5" w:uiPriority="48"/>
-    <w:lsdException w:name="Grid Table 4 Accent 5" w:uiPriority="49"/>
-    <w:lsdException w:name="Grid Table 5 Dark Accent 5" w:uiPriority="50"/>
-    <w:lsdException w:name="Grid Table 6 Colorful Accent 5" w:uiPriority="51"/>
-    <w:lsdException w:name="Grid Table 7 Colorful Accent 5" w:uiPriority="52"/>
-    <w:lsdException w:name="Grid Table 1 Light Accent 6" w:uiPriority="46"/>
-    <w:lsdException w:name="Grid Table 2 Accent 6" w:uiPriority="47"/>
-    <w:lsdException w:name="Grid Table 3 Accent 6" w:uiPriority="48"/>
-    <w:lsdException w:name="Grid Table 4 Accent 6" w:uiPriority="49"/>
-    <w:lsdException w:name="Grid Table 5 Dark Accent 6" w:uiPriority="50"/>
-    <w:lsdException w:name="Grid Table 6 Colorful Accent 6" w:uiPriority="51"/>
-    <w:lsdException w:name="Grid Table 7 Colorful Accent 6" w:uiPriority="52"/>
-    <w:lsdException w:name="List Table 1 Light" w:uiPriority="46"/>
-    <w:lsdException w:name="List Table 2" w:uiPriority="47"/>
-    <w:lsdException w:name="List Table 3" w:uiPriority="48"/>
-    <w:lsdException w:name="List Table 4" w:uiPriority="49"/>
-    <w:lsdException w:name="List Table 5 Dark" w:uiPriority="50"/>
-    <w:lsdException w:name="List Table 6 Colorful" w:uiPriority="51"/>
-    <w:lsdException w:name="List Table 7 Colorful" w:uiPriority="52"/>
-    <w:lsdException w:name="List Table 1 Light Accent 1" w:uiPriority="46"/>
-    <w:lsdException w:name="List Table 2 Accent 1" w:uiPriority="47"/>
-    <w:lsdException w:name="List Table 3 Accent 1" w:uiPriority="48"/>
-    <w:lsdException w:name="List Table 4 Accent 1" w:uiPriority="49"/>
-    <w:lsdException w:name="List Table 5 Dark Accent 1" w:uiPriority="50"/>
-    <w:lsdException w:name="List Table 6 Colorful Accent 1" w:uiPriority="51"/>
-    <w:lsdException w:name="List Table 7 Colorful Accent 1" w:uiPriority="52"/>
-    <w:lsdException w:name="List Table 1 Light Accent 2" w:uiPriority="46"/>
-    <w:lsdException w:name="List Table 2 Accent 2" w:uiPriority="47"/>
-    <w:lsdException w:name="List Table 3 Accent 2" w:uiPriority="48"/>
-    <w:lsdException w:name="List Table 4 Accent 2" w:uiPriority="49"/>
-    <w:lsdException w:name="List Table 5 Dark Accent 2" w:uiPriority="50"/>
-    <w:lsdException w:name="List Table 6 Colorful Accent 2" w:uiPriority="51"/>
-    <w:lsdException w:name="List Table 7 Colorful Accent 2" w:uiPriority="52"/>
-    <w:lsdException w:name="List Table 1 Light Accent 3" w:uiPriority="46"/>
-    <w:lsdException w:name="List Table 2 Accent 3" w:uiPriority="47"/>
-    <w:lsdException w:name="List Table 3 Accent 3" w:uiPriority="48"/>
-    <w:lsdException w:name="List Table 4 Accent 3" w:uiPriority="49"/>
-    <w:lsdException w:name="List Table 5 Dark Accent 3" w:uiPriority="50"/>
-    <w:lsdException w:name="List Table 6 Colorful Accent 3" w:uiPriority="51"/>
-    <w:lsdException w:name="List Table 7 Colorful Accent 3" w:uiPriority="52"/>
-    <w:lsdException w:name="List Table 1 Light Accent 4" w:uiPriority="46"/>
-    <w:lsdException w:name="List Table 2 Accent 4" w:uiPriority="47"/>
-    <w:lsdException w:name="List Table 3 Accent 4" w:uiPriority="48"/>
-    <w:lsdException w:name="List Table 4 Accent 4" w:uiPriority="49"/>
-    <w:lsdException w:name="List Table 5 Dark Accent 4" w:uiPriority="50"/>
-    <w:lsdException w:name="List Table 6 Colorful Accent 4" w:uiPriority="51"/>
-    <w:lsdException w:name="List Table 7 Colorful Accent 4" w:uiPriority="52"/>
-    <w:lsdException w:name="List Table 1 Light Accent 5" w:uiPriority="46"/>
-    <w:lsdException w:name="List Table 2 Accent 5" w:uiPriority="47"/>
-    <w:lsdException w:name="List Table 3 Accent 5" w:uiPriority="48"/>
-    <w:lsdException w:name="List Table 4 Accent 5" w:uiPriority="49"/>
-    <w:lsdException w:name="List Table 5 Dark Accent 5" w:uiPriority="50"/>
-    <w:lsdException w:name="List Table 6 Colorful Accent 5" w:uiPriority="51"/>
-    <w:lsdException w:name="List Table 7 Colorful Accent 5" w:uiPriority="52"/>
-    <w:lsdException w:name="List Table 1 Light Accent 6" w:uiPriority="46"/>
-    <w:lsdException w:name="List Table 2 Accent 6" w:uiPriority="47"/>
-    <w:lsdException w:name="List Table 3 Accent 6" w:uiPriority="48"/>
-    <w:lsdException w:name="List Table 4 Accent 6" w:uiPriority="49"/>
-    <w:lsdException w:name="List Table 5 Dark Accent 6" w:uiPriority="50"/>
-    <w:lsdException w:name="List Table 6 Colorful Accent 6" w:uiPriority="51"/>
-    <w:lsdException w:name="List Table 7 Colorful Accent 6" w:uiPriority="52"/>
-    <w:lsdException w:name="Mention" w:semiHidden="1" w:unhideWhenUsed="1"/>
-  </w:latentStyles>
-  <w:style w:type="paragraph" w:default="1" w:styleId="Normal">
-    <w:name w:val="Normal"/>
-    <w:qFormat/>
-  </w:style>
-  <w:style w:type="character" w:default="1" w:styleId="DefaultParagraphFont">
-    <w:name w:val="Default Paragraph Font"/>
-    <w:uiPriority w:val="1"/>
-    <w:semiHidden/>
-    <w:unhideWhenUsed/>
-  </w:style>
-  <w:style w:type="table" w:default="1" w:styleId="TableNormal">
-    <w:name w:val="Normal Table"/>
-    <w:uiPriority w:val="99"/>
-    <w:semiHidden/>
-    <w:unhideWhenUsed/>
-    <w:tblPr>
-      <w:tblInd w:w="0" w:type="dxa"/>
-      <w:tblCellMar>
-        <w:top w:w="0" w:type="dxa"/>
-        <w:left w:w="108" w:type="dxa"/>
-        <w:bottom w:w="0" w:type="dxa"/>
-        <w:right w:w="108" w:type="dxa"/>
-      </w:tblCellMar>
-    </w:tblPr>
-  </w:style>
-  <w:style w:type="numbering" w:default="1" w:styleId="NoList">
-    <w:name w:val="No List"/>
-    <w:uiPriority w:val="99"/>
-    <w:semiHidden/>
-    <w:unhideWhenUsed/>
-  </w:style>
-  <w:style w:type="character" w:styleId="PlaceholderText">
-    <w:name w:val="Placeholder Text"/>
-    <w:basedOn w:val="DefaultParagraphFont"/>
-    <w:uiPriority w:val="99"/>
-    <w:semiHidden/>
-    <w:rsid w:val="006A2567"/>
-    <w:rPr>
-      <w:color w:val="808080"/>
-    </w:rPr>
-  </w:style>
-</w:styles>
-</file>
-
-<file path=word/glossary/webSettings.xml><?xml version="1.0" encoding="utf-8"?>
-<w:webSettings xmlns:mc="http://schemas.openxmlformats.org/markup-compatibility/2006" xmlns:r="http://schemas.openxmlformats.org/officeDocument/2006/relationships" xmlns:w="http://schemas.openxmlformats.org/wordprocessingml/2006/main" xmlns:w14="http://schemas.microsoft.com/office/word/2010/wordml" xmlns:w15="http://schemas.microsoft.com/office/word/2012/wordml" xmlns:w16se="http://schemas.microsoft.com/office/word/2015/wordml/symex" mc:Ignorable="w14 w15 w16se">
-  <w:optimizeForBrowser/>
-  <w:allowPNG/>
-</w:webSettings>
-</file>
-
 <file path=word/theme/theme1.xml><?xml version="1.0" encoding="utf-8"?>
 <a:theme xmlns:a="http://schemas.openxmlformats.org/drawingml/2006/main" name="Office Theme">
   <a:themeElements>
@@ -37821,7 +38034,7 @@
 </file>
 
 <file path=customXml/itemProps1.xml><?xml version="1.0" encoding="utf-8"?>
-<ds:datastoreItem xmlns:ds="http://schemas.openxmlformats.org/officeDocument/2006/customXml" ds:itemID="{BEEA7DB3-B49D-4432-8EF8-BFB59532FD6A}">
+<ds:datastoreItem xmlns:ds="http://schemas.openxmlformats.org/officeDocument/2006/customXml" ds:itemID="{EF52055C-4586-4FE2-B01A-32A77E17AEB9}">
   <ds:schemaRefs>
     <ds:schemaRef ds:uri="http://schemas.openxmlformats.org/officeDocument/2006/bibliography"/>
   </ds:schemaRefs>

</xml_diff>

<commit_message>
Write about the Genetic Engine & Analysis
</commit_message>
<xml_diff>
--- a/Genetic/Report/Lab2/Report.docx
+++ b/Genetic/Report/Lab2/Report.docx
@@ -1,6 +1,6 @@
 
 <file path=word/document.xml><?xml version="1.0" encoding="utf-8"?>
-<w:document xmlns:wpc="http://schemas.microsoft.com/office/word/2010/wordprocessingCanvas" xmlns:cx="http://schemas.microsoft.com/office/drawing/2014/chartex" xmlns:cx1="http://schemas.microsoft.com/office/drawing/2015/9/8/chartex" xmlns:cx2="http://schemas.microsoft.com/office/drawing/2015/10/21/chartex" xmlns:mc="http://schemas.openxmlformats.org/markup-compatibility/2006" xmlns:o="urn:schemas-microsoft-com:office:office" xmlns:r="http://schemas.openxmlformats.org/officeDocument/2006/relationships" xmlns:m="http://schemas.openxmlformats.org/officeDocument/2006/math" xmlns:v="urn:schemas-microsoft-com:vml" xmlns:wp14="http://schemas.microsoft.com/office/word/2010/wordprocessingDrawing" xmlns:wp="http://schemas.openxmlformats.org/drawingml/2006/wordprocessingDrawing" xmlns:w10="urn:schemas-microsoft-com:office:word" xmlns:w="http://schemas.openxmlformats.org/wordprocessingml/2006/main" xmlns:w14="http://schemas.microsoft.com/office/word/2010/wordml" xmlns:w15="http://schemas.microsoft.com/office/word/2012/wordml" xmlns:w16se="http://schemas.microsoft.com/office/word/2015/wordml/symex" xmlns:wpg="http://schemas.microsoft.com/office/word/2010/wordprocessingGroup" xmlns:wpi="http://schemas.microsoft.com/office/word/2010/wordprocessingInk" xmlns:wne="http://schemas.microsoft.com/office/word/2006/wordml" xmlns:wps="http://schemas.microsoft.com/office/word/2010/wordprocessingShape" mc:Ignorable="w14 w15 w16se wp14">
+<w:document xmlns:wpc="http://schemas.microsoft.com/office/word/2010/wordprocessingCanvas" xmlns:cx="http://schemas.microsoft.com/office/drawing/2014/chartex" xmlns:mc="http://schemas.openxmlformats.org/markup-compatibility/2006" xmlns:o="urn:schemas-microsoft-com:office:office" xmlns:r="http://schemas.openxmlformats.org/officeDocument/2006/relationships" xmlns:m="http://schemas.openxmlformats.org/officeDocument/2006/math" xmlns:v="urn:schemas-microsoft-com:vml" xmlns:wp14="http://schemas.microsoft.com/office/word/2010/wordprocessingDrawing" xmlns:wp="http://schemas.openxmlformats.org/drawingml/2006/wordprocessingDrawing" xmlns:w10="urn:schemas-microsoft-com:office:word" xmlns:w="http://schemas.openxmlformats.org/wordprocessingml/2006/main" xmlns:w14="http://schemas.microsoft.com/office/word/2010/wordml" xmlns:w15="http://schemas.microsoft.com/office/word/2012/wordml" xmlns:w16se="http://schemas.microsoft.com/office/word/2015/wordml/symex" xmlns:wpg="http://schemas.microsoft.com/office/word/2010/wordprocessingGroup" xmlns:wpi="http://schemas.microsoft.com/office/word/2010/wordprocessingInk" xmlns:wne="http://schemas.microsoft.com/office/word/2006/wordml" xmlns:wps="http://schemas.microsoft.com/office/word/2010/wordprocessingShape" mc:Ignorable="w14 w15 w16se wp14">
   <w:body>
     <w:p>
       <w:pPr>
@@ -232,7 +232,7 @@
     </w:p>
     <w:p>
       <w:pPr>
-        <w:pStyle w:val="ListParagraph"/>
+        <w:pStyle w:val="a3"/>
         <w:numPr>
           <w:ilvl w:val="0"/>
           <w:numId w:val="1"/>
@@ -280,7 +280,7 @@
     </w:p>
     <w:p>
       <w:pPr>
-        <w:pStyle w:val="ListParagraph"/>
+        <w:pStyle w:val="a3"/>
         <w:numPr>
           <w:ilvl w:val="0"/>
           <w:numId w:val="1"/>
@@ -1401,7 +1401,6 @@
         <w:rPr>
           <w:sz w:val="24"/>
           <w:szCs w:val="24"/>
-          <w:rtl/>
         </w:rPr>
       </w:pPr>
       <w:r>
@@ -1412,268 +1411,29 @@
           <w:rtl/>
         </w:rPr>
         <w:t>תחילה נתאר את מבנה המנוע הגנטי החדש, תהליך האבולוציה והרכיבים הכלולים בכך.</w:t>
-      </w:r>
-    </w:p>
-    <w:p>
-      <w:pPr>
-        <w:rPr>
-          <w:sz w:val="24"/>
-          <w:szCs w:val="24"/>
-        </w:rPr>
-      </w:pPr>
-      <w:r>
-        <w:rPr>
-          <w:sz w:val="24"/>
-          <w:szCs w:val="24"/>
-        </w:rPr>
-        <w:t>Generation:</w:t>
-      </w:r>
-    </w:p>
-    <w:p>
-      <w:pPr>
-        <w:rPr>
-          <w:sz w:val="24"/>
-          <w:szCs w:val="24"/>
-        </w:rPr>
-      </w:pPr>
-      <w:r>
-        <w:rPr>
-          <w:sz w:val="24"/>
-          <w:szCs w:val="24"/>
-        </w:rPr>
-        <w:t>- Fitness Mapping Functions</w:t>
-      </w:r>
-    </w:p>
-    <w:p>
-      <w:pPr>
-        <w:rPr>
-          <w:sz w:val="24"/>
-          <w:szCs w:val="24"/>
-        </w:rPr>
-      </w:pPr>
-      <w:r>
-        <w:rPr>
-          <w:sz w:val="24"/>
-          <w:szCs w:val="24"/>
-        </w:rPr>
-        <w:t>- Breeding: Population =&gt; Stream[Child]</w:t>
-      </w:r>
-    </w:p>
-    <w:p>
-      <w:pPr>
-        <w:rPr>
-          <w:sz w:val="24"/>
-          <w:szCs w:val="24"/>
-        </w:rPr>
-      </w:pPr>
-      <w:r>
-        <w:rPr>
-          <w:sz w:val="24"/>
-          <w:szCs w:val="24"/>
-        </w:rPr>
-        <w:t xml:space="preserve">  - Choose Parents: Population =&gt; Parent</w:t>
-      </w:r>
-    </w:p>
-    <w:p>
-      <w:pPr>
-        <w:rPr>
-          <w:sz w:val="24"/>
-          <w:szCs w:val="24"/>
-        </w:rPr>
-      </w:pPr>
-      <w:r>
-        <w:rPr>
-          <w:sz w:val="24"/>
-          <w:szCs w:val="24"/>
-        </w:rPr>
-        <w:t xml:space="preserve">  - Crossover: Parent, Parent =&gt; Child</w:t>
-      </w:r>
-    </w:p>
-    <w:p>
-      <w:pPr>
-        <w:rPr>
-          <w:sz w:val="24"/>
-          <w:szCs w:val="24"/>
-        </w:rPr>
-      </w:pPr>
-      <w:r>
-        <w:rPr>
-          <w:sz w:val="24"/>
-          <w:szCs w:val="24"/>
-        </w:rPr>
-        <w:t xml:space="preserve">  - Mutation: Child =&gt; Mutate</w:t>
-      </w:r>
-    </w:p>
-    <w:p>
-      <w:pPr>
-        <w:rPr>
-          <w:sz w:val="24"/>
-          <w:szCs w:val="24"/>
-        </w:rPr>
-      </w:pPr>
-      <w:r>
-        <w:rPr>
-          <w:sz w:val="24"/>
-          <w:szCs w:val="24"/>
-        </w:rPr>
-        <w:t>- Survivor Selection: Population, Children =&gt; new Population</w:t>
-      </w:r>
-    </w:p>
-    <w:p>
-      <w:pPr>
-        <w:rPr>
-          <w:sz w:val="24"/>
-          <w:szCs w:val="24"/>
-        </w:rPr>
-      </w:pPr>
-      <w:r>
-        <w:rPr>
-          <w:sz w:val="24"/>
-          <w:szCs w:val="24"/>
-        </w:rPr>
-        <w:t>Genetic Engine:</w:t>
-      </w:r>
-    </w:p>
-    <w:p>
-      <w:pPr>
-        <w:rPr>
-          <w:sz w:val="24"/>
-          <w:szCs w:val="24"/>
-        </w:rPr>
-      </w:pPr>
-      <w:r>
-        <w:rPr>
-          <w:sz w:val="24"/>
-          <w:szCs w:val="24"/>
-        </w:rPr>
-        <w:t>- Local Optima Detection</w:t>
-      </w:r>
-    </w:p>
-    <w:p>
-      <w:pPr>
-        <w:rPr>
-          <w:sz w:val="24"/>
-          <w:szCs w:val="24"/>
-        </w:rPr>
-      </w:pPr>
-      <w:r>
-        <w:rPr>
-          <w:sz w:val="24"/>
-          <w:szCs w:val="24"/>
-        </w:rPr>
-        <w:t>- Normal Generation</w:t>
-      </w:r>
-    </w:p>
-    <w:p>
-      <w:pPr>
-        <w:rPr>
-          <w:sz w:val="24"/>
-          <w:szCs w:val="24"/>
-        </w:rPr>
-      </w:pPr>
-      <w:r>
-        <w:rPr>
-          <w:sz w:val="24"/>
-          <w:szCs w:val="24"/>
-        </w:rPr>
-        <w:t>- Local Optima Generation</w:t>
-      </w:r>
-    </w:p>
-    <w:p>
-      <w:pPr>
-        <w:rPr>
-          <w:sz w:val="24"/>
-          <w:szCs w:val="24"/>
-        </w:rPr>
-      </w:pPr>
-      <w:r>
-        <w:rPr>
-          <w:sz w:val="24"/>
-          <w:szCs w:val="24"/>
-        </w:rPr>
-        <w:t xml:space="preserve">Genetic </w:t>
-      </w:r>
-      <w:proofErr w:type="spellStart"/>
-      <w:r>
-        <w:rPr>
-          <w:sz w:val="24"/>
-          <w:szCs w:val="24"/>
-        </w:rPr>
-        <w:t>Alg</w:t>
-      </w:r>
-      <w:proofErr w:type="spellEnd"/>
-      <w:r>
-        <w:rPr>
-          <w:sz w:val="24"/>
-          <w:szCs w:val="24"/>
-        </w:rPr>
-        <w:t>:</w:t>
-      </w:r>
-    </w:p>
-    <w:p>
-      <w:pPr>
-        <w:rPr>
-          <w:sz w:val="24"/>
-          <w:szCs w:val="24"/>
-        </w:rPr>
-      </w:pPr>
-      <w:r>
-        <w:rPr>
-          <w:sz w:val="24"/>
-          <w:szCs w:val="24"/>
-        </w:rPr>
-        <w:t>- Genetic Problem &amp; Representation</w:t>
-      </w:r>
-    </w:p>
-    <w:p>
-      <w:pPr>
-        <w:rPr>
-          <w:sz w:val="24"/>
-          <w:szCs w:val="24"/>
-        </w:rPr>
-      </w:pPr>
-      <w:r>
-        <w:rPr>
-          <w:sz w:val="24"/>
-          <w:szCs w:val="24"/>
-        </w:rPr>
-        <w:t>- Genetic Engine</w:t>
-      </w:r>
-    </w:p>
-    <w:p>
-      <w:pPr>
-        <w:rPr>
-          <w:b/>
-          <w:bCs/>
-          <w:sz w:val="24"/>
-          <w:szCs w:val="24"/>
-          <w:u w:val="single"/>
-          <w:rtl/>
-        </w:rPr>
-      </w:pPr>
-      <w:r>
-        <w:rPr>
-          <w:b/>
-          <w:bCs/>
-          <w:sz w:val="24"/>
-          <w:szCs w:val="24"/>
-          <w:u w:val="single"/>
-          <w:rtl/>
-        </w:rPr>
-        <w:br w:type="page"/>
       </w:r>
     </w:p>
     <w:p>
       <w:pPr>
         <w:bidi/>
-        <w:jc w:val="center"/>
-        <w:rPr>
+        <w:rPr>
+          <w:sz w:val="24"/>
+          <w:szCs w:val="24"/>
+          <w:rtl/>
+        </w:rPr>
+      </w:pPr>
+      <w:r>
+        <w:rPr>
+          <w:rFonts w:hint="cs"/>
           <w:b/>
           <w:bCs/>
           <w:sz w:val="24"/>
           <w:szCs w:val="24"/>
-        </w:rPr>
-      </w:pPr>
+          <w:u w:val="single"/>
+          <w:rtl/>
+        </w:rPr>
+        <w:t>הפרדה</w:t>
+      </w:r>
       <w:r>
         <w:rPr>
           <w:rFonts w:hint="cs"/>
@@ -1684,18 +1444,23 @@
           <w:u w:val="single"/>
           <w:rtl/>
         </w:rPr>
-        <w:lastRenderedPageBreak/>
-        <w:t xml:space="preserve">ייצוג </w:t>
+        <w:t>:</w:t>
+      </w:r>
+      <w:r>
+        <w:rPr>
+          <w:rFonts w:hint="cs"/>
+          <w:sz w:val="24"/>
+          <w:szCs w:val="24"/>
+          <w:rtl/>
+        </w:rPr>
+        <w:t xml:space="preserve"> המנוע הגנטי מופרד לחלוטין מייצוג </w:t>
       </w:r>
       <w:proofErr w:type="spellStart"/>
       <w:r>
         <w:rPr>
           <w:rFonts w:hint="cs"/>
-          <w:b/>
-          <w:bCs/>
-          <w:sz w:val="24"/>
-          <w:szCs w:val="24"/>
-          <w:u w:val="single"/>
+          <w:sz w:val="24"/>
+          <w:szCs w:val="24"/>
           <w:rtl/>
         </w:rPr>
         <w:t>הבעייה</w:t>
@@ -1704,51 +1469,97 @@
       <w:r>
         <w:rPr>
           <w:rFonts w:hint="cs"/>
-          <w:b/>
-          <w:bCs/>
-          <w:sz w:val="24"/>
-          <w:szCs w:val="24"/>
-          <w:u w:val="single"/>
-          <w:rtl/>
-        </w:rPr>
-        <w:t>:</w:t>
-      </w:r>
-      <w:r>
-        <w:rPr>
-          <w:rFonts w:hint="cs"/>
-          <w:sz w:val="24"/>
-          <w:szCs w:val="24"/>
-          <w:rtl/>
-        </w:rPr>
-        <w:t xml:space="preserve"> </w:t>
-      </w:r>
-      <w:r>
-        <w:rPr>
-          <w:b/>
-          <w:bCs/>
-          <w:sz w:val="24"/>
-          <w:szCs w:val="24"/>
-        </w:rPr>
-        <w:t>Genetic Problem &amp; Representation</w:t>
+          <w:sz w:val="24"/>
+          <w:szCs w:val="24"/>
+          <w:rtl/>
+        </w:rPr>
+        <w:t xml:space="preserve"> והתכונות שלה.</w:t>
       </w:r>
     </w:p>
     <w:p>
       <w:pPr>
         <w:bidi/>
         <w:rPr>
-          <w:sz w:val="24"/>
-          <w:szCs w:val="24"/>
-          <w:rtl/>
+          <w:rFonts w:hint="cs"/>
+          <w:b/>
+          <w:bCs/>
+          <w:sz w:val="24"/>
+          <w:szCs w:val="24"/>
+          <w:u w:val="single"/>
         </w:rPr>
       </w:pPr>
       <w:r>
         <w:rPr>
-          <w:rFonts w:hint="cs"/>
-          <w:sz w:val="24"/>
-          <w:szCs w:val="24"/>
-          <w:rtl/>
-        </w:rPr>
-        <w:t>על מנת לממש תמיכה בבעיה חדשה ופתרונה ע"י המנוע הגנטי, דרוש רק מימוש של הממשק הבא וייצוג פרמטרי שלה (הסבר בהמשך)</w:t>
+          <w:b/>
+          <w:bCs/>
+          <w:sz w:val="24"/>
+          <w:szCs w:val="24"/>
+          <w:u w:val="single"/>
+        </w:rPr>
+        <w:t>Generation</w:t>
+      </w:r>
+      <w:r>
+        <w:rPr>
+          <w:rFonts w:hint="cs"/>
+          <w:b/>
+          <w:bCs/>
+          <w:sz w:val="24"/>
+          <w:szCs w:val="24"/>
+          <w:u w:val="single"/>
+          <w:rtl/>
+        </w:rPr>
+        <w:t>:</w:t>
+      </w:r>
+    </w:p>
+    <w:p>
+      <w:pPr>
+        <w:bidi/>
+        <w:rPr>
+          <w:sz w:val="24"/>
+          <w:szCs w:val="24"/>
+          <w:rtl/>
+        </w:rPr>
+      </w:pPr>
+      <w:r>
+        <w:rPr>
+          <w:rFonts w:hint="cs"/>
+          <w:sz w:val="24"/>
+          <w:szCs w:val="24"/>
+          <w:rtl/>
+        </w:rPr>
+        <w:t>זהו המרכיב הכולל המרכזי במנוע הגנטי, והוא מתאר כיצד אנחנו עוברים מ</w:t>
+      </w:r>
+      <w:r>
+        <w:rPr>
+          <w:sz w:val="24"/>
+          <w:szCs w:val="24"/>
+        </w:rPr>
+        <w:t>Generation</w:t>
+      </w:r>
+      <w:r>
+        <w:rPr>
+          <w:rFonts w:hint="cs"/>
+          <w:sz w:val="24"/>
+          <w:szCs w:val="24"/>
+          <w:rtl/>
+        </w:rPr>
+        <w:t xml:space="preserve"> אחד ל</w:t>
+      </w:r>
+      <w:r>
+        <w:rPr>
+          <w:sz w:val="24"/>
+          <w:szCs w:val="24"/>
+        </w:rPr>
+        <w:t>Generation</w:t>
+      </w:r>
+      <w:r>
+        <w:rPr>
+          <w:rFonts w:hint="cs"/>
+          <w:sz w:val="24"/>
+          <w:szCs w:val="24"/>
+          <w:rtl/>
+        </w:rPr>
+        <w:t xml:space="preserve"> הבא, וזה כולל:</w:t>
       </w:r>
     </w:p>
     <w:p>
@@ -1778,18 +1589,8 @@
           <w:color w:val="000000"/>
           <w:sz w:val="18"/>
           <w:szCs w:val="18"/>
-          <w:rtl/>
         </w:rPr>
       </w:pPr>
-      <w:r>
-        <w:rPr>
-          <w:rFonts w:ascii="Courier New" w:eastAsia="Times New Roman" w:hAnsi="Courier New" w:cs="Courier New"/>
-          <w:color w:val="000000"/>
-          <w:sz w:val="18"/>
-          <w:szCs w:val="18"/>
-        </w:rPr>
-        <w:br/>
-      </w:r>
       <w:r>
         <w:rPr>
           <w:rFonts w:ascii="Courier New" w:eastAsia="Times New Roman" w:hAnsi="Courier New" w:cs="Courier New"/>
@@ -1799,34 +1600,16 @@
           <w:sz w:val="18"/>
           <w:szCs w:val="18"/>
         </w:rPr>
-        <w:t xml:space="preserve">public interface </w:t>
-      </w:r>
-      <w:r>
-        <w:rPr>
-          <w:rFonts w:ascii="Courier New" w:eastAsia="Times New Roman" w:hAnsi="Courier New" w:cs="Courier New"/>
-          <w:color w:val="000000"/>
-          <w:sz w:val="18"/>
-          <w:szCs w:val="18"/>
-        </w:rPr>
-        <w:t>Genetic&lt;</w:t>
-      </w:r>
-      <w:r>
-        <w:rPr>
-          <w:rFonts w:ascii="Courier New" w:eastAsia="Times New Roman" w:hAnsi="Courier New" w:cs="Courier New"/>
-          <w:color w:val="20999D"/>
-          <w:sz w:val="18"/>
-          <w:szCs w:val="18"/>
-        </w:rPr>
-        <w:t>A</w:t>
-      </w:r>
-      <w:r>
-        <w:rPr>
-          <w:rFonts w:ascii="Courier New" w:eastAsia="Times New Roman" w:hAnsi="Courier New" w:cs="Courier New"/>
-          <w:color w:val="000000"/>
-          <w:sz w:val="18"/>
-          <w:szCs w:val="18"/>
-        </w:rPr>
-        <w:t>&gt; {</w:t>
+        <w:t xml:space="preserve">public class </w:t>
+      </w:r>
+      <w:r>
+        <w:rPr>
+          <w:rFonts w:ascii="Courier New" w:eastAsia="Times New Roman" w:hAnsi="Courier New" w:cs="Courier New"/>
+          <w:color w:val="000000"/>
+          <w:sz w:val="18"/>
+          <w:szCs w:val="18"/>
+        </w:rPr>
+        <w:t>Generation {</w:t>
       </w:r>
       <w:r>
         <w:rPr>
@@ -1847,36 +1630,47 @@
           <w:sz w:val="18"/>
           <w:szCs w:val="18"/>
         </w:rPr>
-        <w:t xml:space="preserve">double </w:t>
-      </w:r>
-      <w:proofErr w:type="gramStart"/>
-      <w:r>
-        <w:rPr>
-          <w:rFonts w:ascii="Courier New" w:eastAsia="Times New Roman" w:hAnsi="Courier New" w:cs="Courier New"/>
-          <w:color w:val="000000"/>
-          <w:sz w:val="18"/>
-          <w:szCs w:val="18"/>
-        </w:rPr>
-        <w:t>fitness(</w:t>
-      </w:r>
-      <w:proofErr w:type="gramEnd"/>
-      <w:r>
-        <w:rPr>
-          <w:rFonts w:ascii="Courier New" w:eastAsia="Times New Roman" w:hAnsi="Courier New" w:cs="Courier New"/>
-          <w:color w:val="20999D"/>
-          <w:sz w:val="18"/>
-          <w:szCs w:val="18"/>
-        </w:rPr>
-        <w:t xml:space="preserve">A </w:t>
-      </w:r>
-      <w:r>
-        <w:rPr>
-          <w:rFonts w:ascii="Courier New" w:eastAsia="Times New Roman" w:hAnsi="Courier New" w:cs="Courier New"/>
-          <w:color w:val="000000"/>
-          <w:sz w:val="18"/>
-          <w:szCs w:val="18"/>
-        </w:rPr>
-        <w:t>gene);</w:t>
+        <w:t xml:space="preserve">public final </w:t>
+      </w:r>
+      <w:proofErr w:type="spellStart"/>
+      <w:r>
+        <w:rPr>
+          <w:rFonts w:ascii="Courier New" w:eastAsia="Times New Roman" w:hAnsi="Courier New" w:cs="Courier New"/>
+          <w:color w:val="000000"/>
+          <w:sz w:val="18"/>
+          <w:szCs w:val="18"/>
+        </w:rPr>
+        <w:t>ParentSelection</w:t>
+      </w:r>
+      <w:proofErr w:type="spellEnd"/>
+      <w:r>
+        <w:rPr>
+          <w:rFonts w:ascii="Courier New" w:eastAsia="Times New Roman" w:hAnsi="Courier New" w:cs="Courier New"/>
+          <w:color w:val="000000"/>
+          <w:sz w:val="18"/>
+          <w:szCs w:val="18"/>
+        </w:rPr>
+        <w:t xml:space="preserve"> </w:t>
+      </w:r>
+      <w:r>
+        <w:rPr>
+          <w:rFonts w:ascii="Courier New" w:eastAsia="Times New Roman" w:hAnsi="Courier New" w:cs="Courier New"/>
+          <w:b/>
+          <w:bCs/>
+          <w:color w:val="660E7A"/>
+          <w:sz w:val="18"/>
+          <w:szCs w:val="18"/>
+        </w:rPr>
+        <w:t>selection</w:t>
+      </w:r>
+      <w:r>
+        <w:rPr>
+          <w:rFonts w:ascii="Courier New" w:eastAsia="Times New Roman" w:hAnsi="Courier New" w:cs="Courier New"/>
+          <w:color w:val="000000"/>
+          <w:sz w:val="18"/>
+          <w:szCs w:val="18"/>
+        </w:rPr>
+        <w:t>;</w:t>
       </w:r>
       <w:r>
         <w:rPr>
@@ -1891,56 +1685,390 @@
       <w:r>
         <w:rPr>
           <w:rFonts w:ascii="Courier New" w:eastAsia="Times New Roman" w:hAnsi="Courier New" w:cs="Courier New"/>
-          <w:color w:val="20999D"/>
-          <w:sz w:val="18"/>
-          <w:szCs w:val="18"/>
-        </w:rPr>
-        <w:t xml:space="preserve">A </w:t>
-      </w:r>
-      <w:r>
-        <w:rPr>
-          <w:rFonts w:ascii="Courier New" w:eastAsia="Times New Roman" w:hAnsi="Courier New" w:cs="Courier New"/>
-          <w:color w:val="000000"/>
-          <w:sz w:val="18"/>
-          <w:szCs w:val="18"/>
-        </w:rPr>
-        <w:t>mate(</w:t>
-      </w:r>
-      <w:r>
-        <w:rPr>
-          <w:rFonts w:ascii="Courier New" w:eastAsia="Times New Roman" w:hAnsi="Courier New" w:cs="Courier New"/>
-          <w:color w:val="20999D"/>
-          <w:sz w:val="18"/>
-          <w:szCs w:val="18"/>
-        </w:rPr>
-        <w:t xml:space="preserve">A </w:t>
-      </w:r>
-      <w:r>
-        <w:rPr>
-          <w:rFonts w:ascii="Courier New" w:eastAsia="Times New Roman" w:hAnsi="Courier New" w:cs="Courier New"/>
-          <w:color w:val="000000"/>
-          <w:sz w:val="18"/>
-          <w:szCs w:val="18"/>
-        </w:rPr>
-        <w:t xml:space="preserve">x, </w:t>
-      </w:r>
-      <w:r>
-        <w:rPr>
-          <w:rFonts w:ascii="Courier New" w:eastAsia="Times New Roman" w:hAnsi="Courier New" w:cs="Courier New"/>
-          <w:color w:val="20999D"/>
-          <w:sz w:val="18"/>
-          <w:szCs w:val="18"/>
-        </w:rPr>
-        <w:t xml:space="preserve">A </w:t>
-      </w:r>
-      <w:r>
-        <w:rPr>
-          <w:rFonts w:ascii="Courier New" w:eastAsia="Times New Roman" w:hAnsi="Courier New" w:cs="Courier New"/>
-          <w:color w:val="000000"/>
-          <w:sz w:val="18"/>
-          <w:szCs w:val="18"/>
-        </w:rPr>
-        <w:t>y);</w:t>
+          <w:b/>
+          <w:bCs/>
+          <w:color w:val="000080"/>
+          <w:sz w:val="18"/>
+          <w:szCs w:val="18"/>
+        </w:rPr>
+        <w:t xml:space="preserve">public final </w:t>
+      </w:r>
+      <w:proofErr w:type="spellStart"/>
+      <w:r>
+        <w:rPr>
+          <w:rFonts w:ascii="Courier New" w:eastAsia="Times New Roman" w:hAnsi="Courier New" w:cs="Courier New"/>
+          <w:color w:val="000000"/>
+          <w:sz w:val="18"/>
+          <w:szCs w:val="18"/>
+        </w:rPr>
+        <w:t>MutationStrategy</w:t>
+      </w:r>
+      <w:proofErr w:type="spellEnd"/>
+      <w:r>
+        <w:rPr>
+          <w:rFonts w:ascii="Courier New" w:eastAsia="Times New Roman" w:hAnsi="Courier New" w:cs="Courier New"/>
+          <w:color w:val="000000"/>
+          <w:sz w:val="18"/>
+          <w:szCs w:val="18"/>
+        </w:rPr>
+        <w:t xml:space="preserve"> </w:t>
+      </w:r>
+      <w:proofErr w:type="spellStart"/>
+      <w:r>
+        <w:rPr>
+          <w:rFonts w:ascii="Courier New" w:eastAsia="Times New Roman" w:hAnsi="Courier New" w:cs="Courier New"/>
+          <w:b/>
+          <w:bCs/>
+          <w:color w:val="660E7A"/>
+          <w:sz w:val="18"/>
+          <w:szCs w:val="18"/>
+        </w:rPr>
+        <w:t>mutationStrategy</w:t>
+      </w:r>
+      <w:proofErr w:type="spellEnd"/>
+      <w:r>
+        <w:rPr>
+          <w:rFonts w:ascii="Courier New" w:eastAsia="Times New Roman" w:hAnsi="Courier New" w:cs="Courier New"/>
+          <w:color w:val="000000"/>
+          <w:sz w:val="18"/>
+          <w:szCs w:val="18"/>
+        </w:rPr>
+        <w:t>;</w:t>
+      </w:r>
+      <w:r>
+        <w:rPr>
+          <w:rFonts w:ascii="Courier New" w:eastAsia="Times New Roman" w:hAnsi="Courier New" w:cs="Courier New"/>
+          <w:color w:val="000000"/>
+          <w:sz w:val="18"/>
+          <w:szCs w:val="18"/>
+        </w:rPr>
+        <w:br/>
+        <w:t xml:space="preserve">    </w:t>
+      </w:r>
+      <w:r>
+        <w:rPr>
+          <w:rFonts w:ascii="Courier New" w:eastAsia="Times New Roman" w:hAnsi="Courier New" w:cs="Courier New"/>
+          <w:b/>
+          <w:bCs/>
+          <w:color w:val="000080"/>
+          <w:sz w:val="18"/>
+          <w:szCs w:val="18"/>
+        </w:rPr>
+        <w:t xml:space="preserve">public final </w:t>
+      </w:r>
+      <w:proofErr w:type="spellStart"/>
+      <w:r>
+        <w:rPr>
+          <w:rFonts w:ascii="Courier New" w:eastAsia="Times New Roman" w:hAnsi="Courier New" w:cs="Courier New"/>
+          <w:color w:val="000000"/>
+          <w:sz w:val="18"/>
+          <w:szCs w:val="18"/>
+        </w:rPr>
+        <w:t>SurvivorSelection</w:t>
+      </w:r>
+      <w:proofErr w:type="spellEnd"/>
+      <w:r>
+        <w:rPr>
+          <w:rFonts w:ascii="Courier New" w:eastAsia="Times New Roman" w:hAnsi="Courier New" w:cs="Courier New"/>
+          <w:color w:val="000000"/>
+          <w:sz w:val="18"/>
+          <w:szCs w:val="18"/>
+        </w:rPr>
+        <w:t xml:space="preserve"> </w:t>
+      </w:r>
+      <w:proofErr w:type="spellStart"/>
+      <w:r>
+        <w:rPr>
+          <w:rFonts w:ascii="Courier New" w:eastAsia="Times New Roman" w:hAnsi="Courier New" w:cs="Courier New"/>
+          <w:b/>
+          <w:bCs/>
+          <w:color w:val="660E7A"/>
+          <w:sz w:val="18"/>
+          <w:szCs w:val="18"/>
+        </w:rPr>
+        <w:t>survivorSelection</w:t>
+      </w:r>
+      <w:proofErr w:type="spellEnd"/>
+      <w:r>
+        <w:rPr>
+          <w:rFonts w:ascii="Courier New" w:eastAsia="Times New Roman" w:hAnsi="Courier New" w:cs="Courier New"/>
+          <w:color w:val="000000"/>
+          <w:sz w:val="18"/>
+          <w:szCs w:val="18"/>
+        </w:rPr>
+        <w:t>;</w:t>
+      </w:r>
+      <w:r>
+        <w:rPr>
+          <w:rFonts w:ascii="Courier New" w:eastAsia="Times New Roman" w:hAnsi="Courier New" w:cs="Courier New"/>
+          <w:color w:val="000000"/>
+          <w:sz w:val="18"/>
+          <w:szCs w:val="18"/>
+        </w:rPr>
+        <w:br/>
+        <w:t xml:space="preserve">    </w:t>
+      </w:r>
+      <w:r>
+        <w:rPr>
+          <w:rFonts w:ascii="Courier New" w:eastAsia="Times New Roman" w:hAnsi="Courier New" w:cs="Courier New"/>
+          <w:b/>
+          <w:bCs/>
+          <w:color w:val="000080"/>
+          <w:sz w:val="18"/>
+          <w:szCs w:val="18"/>
+        </w:rPr>
+        <w:t xml:space="preserve">public final </w:t>
+      </w:r>
+      <w:proofErr w:type="spellStart"/>
+      <w:r>
+        <w:rPr>
+          <w:rFonts w:ascii="Courier New" w:eastAsia="Times New Roman" w:hAnsi="Courier New" w:cs="Courier New"/>
+          <w:color w:val="000000"/>
+          <w:sz w:val="18"/>
+          <w:szCs w:val="18"/>
+        </w:rPr>
+        <w:t>FitnessMapping</w:t>
+      </w:r>
+      <w:proofErr w:type="spellEnd"/>
+      <w:r>
+        <w:rPr>
+          <w:rFonts w:ascii="Courier New" w:eastAsia="Times New Roman" w:hAnsi="Courier New" w:cs="Courier New"/>
+          <w:color w:val="000000"/>
+          <w:sz w:val="18"/>
+          <w:szCs w:val="18"/>
+        </w:rPr>
+        <w:t xml:space="preserve">[] </w:t>
+      </w:r>
+      <w:proofErr w:type="spellStart"/>
+      <w:r>
+        <w:rPr>
+          <w:rFonts w:ascii="Courier New" w:eastAsia="Times New Roman" w:hAnsi="Courier New" w:cs="Courier New"/>
+          <w:b/>
+          <w:bCs/>
+          <w:color w:val="660E7A"/>
+          <w:sz w:val="18"/>
+          <w:szCs w:val="18"/>
+        </w:rPr>
+        <w:t>fitnessMappings</w:t>
+      </w:r>
+      <w:proofErr w:type="spellEnd"/>
+      <w:r>
+        <w:rPr>
+          <w:rFonts w:ascii="Courier New" w:eastAsia="Times New Roman" w:hAnsi="Courier New" w:cs="Courier New"/>
+          <w:color w:val="000000"/>
+          <w:sz w:val="18"/>
+          <w:szCs w:val="18"/>
+        </w:rPr>
+        <w:t>;</w:t>
+      </w:r>
+      <w:r>
+        <w:rPr>
+          <w:rFonts w:ascii="Courier New" w:eastAsia="Times New Roman" w:hAnsi="Courier New" w:cs="Courier New"/>
+          <w:color w:val="000000"/>
+          <w:sz w:val="18"/>
+          <w:szCs w:val="18"/>
+        </w:rPr>
+        <w:br/>
+        <w:t>}</w:t>
+      </w:r>
+    </w:p>
+    <w:p>
+      <w:pPr>
+        <w:pStyle w:val="a3"/>
+        <w:numPr>
+          <w:ilvl w:val="0"/>
+          <w:numId w:val="10"/>
+        </w:numPr>
+        <w:bidi/>
+        <w:rPr>
+          <w:rFonts w:hint="cs"/>
+          <w:sz w:val="24"/>
+          <w:szCs w:val="24"/>
+        </w:rPr>
+      </w:pPr>
+      <w:r>
+        <w:rPr>
+          <w:rFonts w:hint="cs"/>
+          <w:sz w:val="24"/>
+          <w:szCs w:val="24"/>
+          <w:rtl/>
+        </w:rPr>
+        <w:t>אסטרטגית בחירת הורים</w:t>
+      </w:r>
+    </w:p>
+    <w:p>
+      <w:pPr>
+        <w:pStyle w:val="a3"/>
+        <w:numPr>
+          <w:ilvl w:val="0"/>
+          <w:numId w:val="10"/>
+        </w:numPr>
+        <w:bidi/>
+        <w:rPr>
+          <w:rFonts w:hint="cs"/>
+          <w:sz w:val="24"/>
+          <w:szCs w:val="24"/>
+        </w:rPr>
+      </w:pPr>
+      <w:r>
+        <w:rPr>
+          <w:rFonts w:hint="cs"/>
+          <w:sz w:val="24"/>
+          <w:szCs w:val="24"/>
+          <w:rtl/>
+        </w:rPr>
+        <w:t>אסטרטגית מוטציה</w:t>
+      </w:r>
+    </w:p>
+    <w:p>
+      <w:pPr>
+        <w:pStyle w:val="a3"/>
+        <w:numPr>
+          <w:ilvl w:val="0"/>
+          <w:numId w:val="10"/>
+        </w:numPr>
+        <w:bidi/>
+        <w:rPr>
+          <w:rFonts w:hint="cs"/>
+          <w:sz w:val="24"/>
+          <w:szCs w:val="24"/>
+        </w:rPr>
+      </w:pPr>
+      <w:r>
+        <w:rPr>
+          <w:rFonts w:hint="cs"/>
+          <w:sz w:val="24"/>
+          <w:szCs w:val="24"/>
+          <w:rtl/>
+        </w:rPr>
+        <w:t xml:space="preserve">אופן בחירת השורדים לדור הבא בהתבסס על </w:t>
+      </w:r>
+      <w:proofErr w:type="spellStart"/>
+      <w:r>
+        <w:rPr>
+          <w:rFonts w:hint="cs"/>
+          <w:sz w:val="24"/>
+          <w:szCs w:val="24"/>
+          <w:rtl/>
+        </w:rPr>
+        <w:t>האוכלוסיה</w:t>
+      </w:r>
+      <w:proofErr w:type="spellEnd"/>
+      <w:r>
+        <w:rPr>
+          <w:rFonts w:hint="cs"/>
+          <w:sz w:val="24"/>
+          <w:szCs w:val="24"/>
+          <w:rtl/>
+        </w:rPr>
+        <w:t xml:space="preserve"> הקודמת ו</w:t>
+      </w:r>
+      <w:r>
+        <w:rPr>
+          <w:sz w:val="24"/>
+          <w:szCs w:val="24"/>
+        </w:rPr>
+        <w:t>Stream</w:t>
+      </w:r>
+      <w:r>
+        <w:rPr>
+          <w:rFonts w:hint="cs"/>
+          <w:sz w:val="24"/>
+          <w:szCs w:val="24"/>
+          <w:rtl/>
+        </w:rPr>
+        <w:t xml:space="preserve"> אינסופי של ילדים</w:t>
+      </w:r>
+    </w:p>
+    <w:p>
+      <w:pPr>
+        <w:pStyle w:val="a3"/>
+        <w:numPr>
+          <w:ilvl w:val="0"/>
+          <w:numId w:val="10"/>
+        </w:numPr>
+        <w:bidi/>
+        <w:rPr>
+          <w:rFonts w:hint="cs"/>
+          <w:sz w:val="24"/>
+          <w:szCs w:val="24"/>
+          <w:rtl/>
+        </w:rPr>
+      </w:pPr>
+      <w:r>
+        <w:rPr>
+          <w:rFonts w:hint="cs"/>
+          <w:sz w:val="24"/>
+          <w:szCs w:val="24"/>
+          <w:rtl/>
+        </w:rPr>
+        <w:t>אוסף פונקציות מיפוי ל</w:t>
+      </w:r>
+      <w:r>
+        <w:rPr>
+          <w:sz w:val="24"/>
+          <w:szCs w:val="24"/>
+        </w:rPr>
+        <w:t>Fitness</w:t>
+      </w:r>
+      <w:r>
+        <w:rPr>
+          <w:rFonts w:hint="cs"/>
+          <w:sz w:val="24"/>
+          <w:szCs w:val="24"/>
+          <w:rtl/>
+        </w:rPr>
+        <w:t xml:space="preserve">, שמופעלות על כל הגנים </w:t>
+      </w:r>
+      <w:proofErr w:type="spellStart"/>
+      <w:r>
+        <w:rPr>
+          <w:rFonts w:hint="cs"/>
+          <w:rtl/>
+        </w:rPr>
+        <w:t>באוכלוסיה</w:t>
+      </w:r>
+      <w:proofErr w:type="spellEnd"/>
+      <w:r>
+        <w:rPr>
+          <w:rFonts w:hint="cs"/>
+          <w:rtl/>
+        </w:rPr>
+        <w:t>.</w:t>
+      </w:r>
+    </w:p>
+    <w:p>
+      <w:pPr>
+        <w:bidi/>
+        <w:rPr>
+          <w:sz w:val="24"/>
+          <w:szCs w:val="24"/>
+          <w:rtl/>
+        </w:rPr>
+      </w:pPr>
+      <w:r>
+        <w:rPr>
+          <w:rFonts w:hint="cs"/>
+          <w:b/>
+          <w:bCs/>
+          <w:sz w:val="24"/>
+          <w:szCs w:val="24"/>
+          <w:u w:val="single"/>
+          <w:rtl/>
+        </w:rPr>
+        <w:t>המנוע הגנטי</w:t>
+      </w:r>
+      <w:r>
+        <w:rPr>
+          <w:rFonts w:hint="cs"/>
+          <w:b/>
+          <w:bCs/>
+          <w:sz w:val="24"/>
+          <w:szCs w:val="24"/>
+          <w:u w:val="single"/>
+          <w:rtl/>
+        </w:rPr>
+        <w:t>:</w:t>
       </w:r>
     </w:p>
     <w:p>
@@ -1970,17 +2098,78 @@
           <w:color w:val="000000"/>
           <w:sz w:val="18"/>
           <w:szCs w:val="18"/>
-          <w:rtl/>
         </w:rPr>
       </w:pPr>
       <w:r>
         <w:rPr>
           <w:rFonts w:ascii="Courier New" w:eastAsia="Times New Roman" w:hAnsi="Courier New" w:cs="Courier New"/>
-          <w:color w:val="000000"/>
-          <w:sz w:val="18"/>
-          <w:szCs w:val="18"/>
-        </w:rPr>
-        <w:t xml:space="preserve">    </w:t>
+          <w:b/>
+          <w:bCs/>
+          <w:color w:val="000080"/>
+          <w:sz w:val="18"/>
+          <w:szCs w:val="18"/>
+        </w:rPr>
+        <w:t xml:space="preserve">case class </w:t>
+      </w:r>
+      <w:proofErr w:type="spellStart"/>
+      <w:r>
+        <w:rPr>
+          <w:rFonts w:ascii="Courier New" w:eastAsia="Times New Roman" w:hAnsi="Courier New" w:cs="Courier New"/>
+          <w:color w:val="000000"/>
+          <w:sz w:val="18"/>
+          <w:szCs w:val="18"/>
+        </w:rPr>
+        <w:t>GeneticEngine</w:t>
+      </w:r>
+      <w:proofErr w:type="spellEnd"/>
+      <w:r>
+        <w:rPr>
+          <w:rFonts w:ascii="Courier New" w:eastAsia="Times New Roman" w:hAnsi="Courier New" w:cs="Courier New"/>
+          <w:color w:val="000000"/>
+          <w:sz w:val="18"/>
+          <w:szCs w:val="18"/>
+        </w:rPr>
+        <w:t>(</w:t>
+      </w:r>
+      <w:proofErr w:type="spellStart"/>
+      <w:r>
+        <w:rPr>
+          <w:rFonts w:ascii="Courier New" w:eastAsia="Times New Roman" w:hAnsi="Courier New" w:cs="Courier New"/>
+          <w:color w:val="000000"/>
+          <w:sz w:val="18"/>
+          <w:szCs w:val="18"/>
+        </w:rPr>
+        <w:t>localOptimaSignal</w:t>
+      </w:r>
+      <w:proofErr w:type="spellEnd"/>
+      <w:r>
+        <w:rPr>
+          <w:rFonts w:ascii="Courier New" w:eastAsia="Times New Roman" w:hAnsi="Courier New" w:cs="Courier New"/>
+          <w:color w:val="000000"/>
+          <w:sz w:val="18"/>
+          <w:szCs w:val="18"/>
+        </w:rPr>
+        <w:t xml:space="preserve">: </w:t>
+      </w:r>
+      <w:proofErr w:type="spellStart"/>
+      <w:r>
+        <w:rPr>
+          <w:rFonts w:ascii="Courier New" w:eastAsia="Times New Roman" w:hAnsi="Courier New" w:cs="Courier New"/>
+          <w:color w:val="000000"/>
+          <w:sz w:val="18"/>
+          <w:szCs w:val="18"/>
+        </w:rPr>
+        <w:t>LocalOptimaSignal</w:t>
+      </w:r>
+      <w:proofErr w:type="spellEnd"/>
+      <w:r>
+        <w:rPr>
+          <w:rFonts w:ascii="Courier New" w:eastAsia="Times New Roman" w:hAnsi="Courier New" w:cs="Courier New"/>
+          <w:color w:val="000000"/>
+          <w:sz w:val="18"/>
+          <w:szCs w:val="18"/>
+        </w:rPr>
+        <w:t>,</w:t>
       </w:r>
       <w:r>
         <w:rPr>
@@ -1990,68 +2179,378 @@
           <w:szCs w:val="18"/>
         </w:rPr>
         <w:br/>
-        <w:t xml:space="preserve">    </w:t>
-      </w:r>
-      <w:r>
-        <w:rPr>
-          <w:rFonts w:ascii="Courier New" w:eastAsia="Times New Roman" w:hAnsi="Courier New" w:cs="Courier New"/>
-          <w:i/>
-          <w:iCs/>
-          <w:color w:val="808080"/>
-          <w:sz w:val="18"/>
-          <w:szCs w:val="18"/>
-        </w:rPr>
-        <w:t>// Allowed to be in place (done on fresh gene generated by mate)</w:t>
-      </w:r>
-      <w:r>
-        <w:rPr>
-          <w:rFonts w:ascii="Courier New" w:eastAsia="Times New Roman" w:hAnsi="Courier New" w:cs="Courier New"/>
-          <w:i/>
-          <w:iCs/>
-          <w:color w:val="808080"/>
+        <w:t xml:space="preserve">                         </w:t>
+      </w:r>
+      <w:proofErr w:type="spellStart"/>
+      <w:r>
+        <w:rPr>
+          <w:rFonts w:ascii="Courier New" w:eastAsia="Times New Roman" w:hAnsi="Courier New" w:cs="Courier New"/>
+          <w:color w:val="000000"/>
+          <w:sz w:val="18"/>
+          <w:szCs w:val="18"/>
+        </w:rPr>
+        <w:t>normalGeneration</w:t>
+      </w:r>
+      <w:proofErr w:type="spellEnd"/>
+      <w:r>
+        <w:rPr>
+          <w:rFonts w:ascii="Courier New" w:eastAsia="Times New Roman" w:hAnsi="Courier New" w:cs="Courier New"/>
+          <w:color w:val="000000"/>
+          <w:sz w:val="18"/>
+          <w:szCs w:val="18"/>
+        </w:rPr>
+        <w:t>: Generation,</w:t>
+      </w:r>
+      <w:r>
+        <w:rPr>
+          <w:rFonts w:ascii="Courier New" w:eastAsia="Times New Roman" w:hAnsi="Courier New" w:cs="Courier New"/>
+          <w:color w:val="000000"/>
           <w:sz w:val="18"/>
           <w:szCs w:val="18"/>
         </w:rPr>
         <w:br/>
-        <w:t xml:space="preserve">    </w:t>
-      </w:r>
-      <w:r>
-        <w:rPr>
-          <w:rFonts w:ascii="Courier New" w:eastAsia="Times New Roman" w:hAnsi="Courier New" w:cs="Courier New"/>
-          <w:color w:val="20999D"/>
-          <w:sz w:val="18"/>
-          <w:szCs w:val="18"/>
-        </w:rPr>
-        <w:t xml:space="preserve">A </w:t>
+        <w:t xml:space="preserve">                         </w:t>
+      </w:r>
+      <w:proofErr w:type="spellStart"/>
+      <w:r>
+        <w:rPr>
+          <w:rFonts w:ascii="Courier New" w:eastAsia="Times New Roman" w:hAnsi="Courier New" w:cs="Courier New"/>
+          <w:color w:val="000000"/>
+          <w:sz w:val="18"/>
+          <w:szCs w:val="18"/>
+        </w:rPr>
+        <w:t>localOptimaGeneration</w:t>
+      </w:r>
+      <w:proofErr w:type="spellEnd"/>
+      <w:r>
+        <w:rPr>
+          <w:rFonts w:ascii="Courier New" w:eastAsia="Times New Roman" w:hAnsi="Courier New" w:cs="Courier New"/>
+          <w:color w:val="000000"/>
+          <w:sz w:val="18"/>
+          <w:szCs w:val="18"/>
+        </w:rPr>
+        <w:t>: Generation,</w:t>
+      </w:r>
+      <w:r>
+        <w:rPr>
+          <w:rFonts w:ascii="Courier New" w:eastAsia="Times New Roman" w:hAnsi="Courier New" w:cs="Courier New"/>
+          <w:color w:val="000000"/>
+          <w:sz w:val="18"/>
+          <w:szCs w:val="18"/>
+        </w:rPr>
+        <w:br/>
+        <w:t xml:space="preserve">                         </w:t>
+      </w:r>
+      <w:proofErr w:type="spellStart"/>
+      <w:r>
+        <w:rPr>
+          <w:rFonts w:ascii="Courier New" w:eastAsia="Times New Roman" w:hAnsi="Courier New" w:cs="Courier New"/>
+          <w:color w:val="000000"/>
+          <w:sz w:val="18"/>
+          <w:szCs w:val="18"/>
+        </w:rPr>
+        <w:t>PopulationSize</w:t>
+      </w:r>
+      <w:proofErr w:type="spellEnd"/>
+      <w:r>
+        <w:rPr>
+          <w:rFonts w:ascii="Courier New" w:eastAsia="Times New Roman" w:hAnsi="Courier New" w:cs="Courier New"/>
+          <w:color w:val="000000"/>
+          <w:sz w:val="18"/>
+          <w:szCs w:val="18"/>
+        </w:rPr>
+        <w:t xml:space="preserve">: </w:t>
+      </w:r>
+      <w:proofErr w:type="spellStart"/>
+      <w:r>
+        <w:rPr>
+          <w:rFonts w:ascii="Courier New" w:eastAsia="Times New Roman" w:hAnsi="Courier New" w:cs="Courier New"/>
+          <w:color w:val="000000"/>
+          <w:sz w:val="18"/>
+          <w:szCs w:val="18"/>
+        </w:rPr>
+        <w:t>Int</w:t>
+      </w:r>
+      <w:proofErr w:type="spellEnd"/>
+      <w:r>
+        <w:rPr>
+          <w:rFonts w:ascii="Courier New" w:eastAsia="Times New Roman" w:hAnsi="Courier New" w:cs="Courier New"/>
+          <w:color w:val="000000"/>
+          <w:sz w:val="18"/>
+          <w:szCs w:val="18"/>
+        </w:rPr>
+        <w:t>)</w:t>
+      </w:r>
+    </w:p>
+    <w:p>
+      <w:pPr>
+        <w:bidi/>
+        <w:rPr>
+          <w:rFonts w:hint="cs"/>
+          <w:sz w:val="24"/>
+          <w:szCs w:val="24"/>
+          <w:rtl/>
+        </w:rPr>
+      </w:pPr>
+      <w:r>
+        <w:rPr>
+          <w:rFonts w:hint="cs"/>
+          <w:sz w:val="24"/>
+          <w:szCs w:val="24"/>
+          <w:rtl/>
+        </w:rPr>
+        <w:t>מנוע גנטי מכיל:</w:t>
+      </w:r>
+    </w:p>
+    <w:p>
+      <w:pPr>
+        <w:pStyle w:val="a3"/>
+        <w:numPr>
+          <w:ilvl w:val="0"/>
+          <w:numId w:val="9"/>
+        </w:numPr>
+        <w:bidi/>
+        <w:rPr>
+          <w:rFonts w:hint="cs"/>
+          <w:sz w:val="24"/>
+          <w:szCs w:val="24"/>
+        </w:rPr>
+      </w:pPr>
+      <w:r>
+        <w:rPr>
+          <w:rFonts w:hint="cs"/>
+          <w:sz w:val="24"/>
+          <w:szCs w:val="24"/>
+          <w:rtl/>
+        </w:rPr>
+        <w:t>אלגוריתם זיהוי מינימום לוקאלי</w:t>
+      </w:r>
+    </w:p>
+    <w:p>
+      <w:pPr>
+        <w:pStyle w:val="a3"/>
+        <w:numPr>
+          <w:ilvl w:val="0"/>
+          <w:numId w:val="9"/>
+        </w:numPr>
+        <w:bidi/>
+        <w:rPr>
+          <w:sz w:val="24"/>
+          <w:szCs w:val="24"/>
+        </w:rPr>
+      </w:pPr>
+      <w:r>
+        <w:rPr>
+          <w:sz w:val="24"/>
+          <w:szCs w:val="24"/>
+        </w:rPr>
+        <w:t>Generation</w:t>
+      </w:r>
+      <w:r>
+        <w:rPr>
+          <w:rFonts w:hint="cs"/>
+          <w:sz w:val="24"/>
+          <w:szCs w:val="24"/>
+          <w:rtl/>
+        </w:rPr>
+        <w:t xml:space="preserve"> כאשר </w:t>
+      </w:r>
+      <w:proofErr w:type="spellStart"/>
+      <w:r>
+        <w:rPr>
+          <w:rFonts w:hint="cs"/>
+          <w:sz w:val="24"/>
+          <w:szCs w:val="24"/>
+          <w:rtl/>
+        </w:rPr>
+        <w:t>האוכלוסיה</w:t>
+      </w:r>
+      <w:proofErr w:type="spellEnd"/>
+      <w:r>
+        <w:rPr>
+          <w:rFonts w:hint="cs"/>
+          <w:sz w:val="24"/>
+          <w:szCs w:val="24"/>
+          <w:rtl/>
+        </w:rPr>
+        <w:t xml:space="preserve"> היא לא במינימום לוקאלי</w:t>
+      </w:r>
+    </w:p>
+    <w:p>
+      <w:pPr>
+        <w:pStyle w:val="a3"/>
+        <w:numPr>
+          <w:ilvl w:val="0"/>
+          <w:numId w:val="9"/>
+        </w:numPr>
+        <w:bidi/>
+        <w:rPr>
+          <w:rFonts w:hint="cs"/>
+          <w:sz w:val="24"/>
+          <w:szCs w:val="24"/>
+          <w:rtl/>
+        </w:rPr>
+      </w:pPr>
+      <w:r>
+        <w:rPr>
+          <w:sz w:val="24"/>
+          <w:szCs w:val="24"/>
+        </w:rPr>
+        <w:t>Generation</w:t>
+      </w:r>
+      <w:r>
+        <w:rPr>
+          <w:rFonts w:hint="cs"/>
+          <w:sz w:val="24"/>
+          <w:szCs w:val="24"/>
+          <w:rtl/>
+        </w:rPr>
+        <w:t xml:space="preserve"> כאשר </w:t>
+      </w:r>
+      <w:proofErr w:type="spellStart"/>
+      <w:r>
+        <w:rPr>
+          <w:rFonts w:hint="cs"/>
+          <w:sz w:val="24"/>
+          <w:szCs w:val="24"/>
+          <w:rtl/>
+        </w:rPr>
+        <w:t>האוכלוסיה</w:t>
+      </w:r>
+      <w:proofErr w:type="spellEnd"/>
+      <w:r>
+        <w:rPr>
+          <w:rFonts w:hint="cs"/>
+          <w:sz w:val="24"/>
+          <w:szCs w:val="24"/>
+          <w:rtl/>
+        </w:rPr>
+        <w:t xml:space="preserve"> היא </w:t>
       </w:r>
       <w:proofErr w:type="gramStart"/>
       <w:r>
         <w:rPr>
-          <w:rFonts w:ascii="Courier New" w:eastAsia="Times New Roman" w:hAnsi="Courier New" w:cs="Courier New"/>
-          <w:color w:val="000000"/>
-          <w:sz w:val="18"/>
-          <w:szCs w:val="18"/>
-        </w:rPr>
-        <w:t>mutate(</w:t>
+          <w:rFonts w:hint="cs"/>
+          <w:sz w:val="24"/>
+          <w:szCs w:val="24"/>
+          <w:rtl/>
+        </w:rPr>
+        <w:t>כן  במינימום</w:t>
       </w:r>
       <w:proofErr w:type="gramEnd"/>
       <w:r>
         <w:rPr>
-          <w:rFonts w:ascii="Courier New" w:eastAsia="Times New Roman" w:hAnsi="Courier New" w:cs="Courier New"/>
-          <w:color w:val="20999D"/>
-          <w:sz w:val="18"/>
-          <w:szCs w:val="18"/>
-        </w:rPr>
-        <w:t xml:space="preserve">A </w:t>
-      </w:r>
-      <w:r>
-        <w:rPr>
-          <w:rFonts w:ascii="Courier New" w:eastAsia="Times New Roman" w:hAnsi="Courier New" w:cs="Courier New"/>
-          <w:color w:val="000000"/>
-          <w:sz w:val="18"/>
-          <w:szCs w:val="18"/>
-        </w:rPr>
-        <w:t>a);</w:t>
+          <w:rFonts w:hint="cs"/>
+          <w:sz w:val="24"/>
+          <w:szCs w:val="24"/>
+          <w:rtl/>
+        </w:rPr>
+        <w:t xml:space="preserve"> לוקאלי</w:t>
+      </w:r>
+    </w:p>
+    <w:p>
+      <w:pPr>
+        <w:rPr>
+          <w:sz w:val="24"/>
+          <w:szCs w:val="24"/>
+          <w:rtl/>
+        </w:rPr>
+      </w:pPr>
+      <w:r>
+        <w:rPr>
+          <w:sz w:val="24"/>
+          <w:szCs w:val="24"/>
+          <w:rtl/>
+        </w:rPr>
+        <w:br w:type="page"/>
+      </w:r>
+    </w:p>
+    <w:p>
+      <w:pPr>
+        <w:bidi/>
+        <w:jc w:val="center"/>
+        <w:rPr>
+          <w:b/>
+          <w:bCs/>
+          <w:sz w:val="24"/>
+          <w:szCs w:val="24"/>
+        </w:rPr>
+      </w:pPr>
+      <w:r>
+        <w:rPr>
+          <w:rFonts w:hint="cs"/>
+          <w:b/>
+          <w:bCs/>
+          <w:sz w:val="24"/>
+          <w:szCs w:val="24"/>
+          <w:u w:val="single"/>
+          <w:rtl/>
+        </w:rPr>
+        <w:lastRenderedPageBreak/>
+        <w:t xml:space="preserve">ייצוג </w:t>
+      </w:r>
+      <w:proofErr w:type="spellStart"/>
+      <w:r>
+        <w:rPr>
+          <w:rFonts w:hint="cs"/>
+          <w:b/>
+          <w:bCs/>
+          <w:sz w:val="24"/>
+          <w:szCs w:val="24"/>
+          <w:u w:val="single"/>
+          <w:rtl/>
+        </w:rPr>
+        <w:t>הבעייה</w:t>
+      </w:r>
+      <w:proofErr w:type="spellEnd"/>
+      <w:r>
+        <w:rPr>
+          <w:rFonts w:hint="cs"/>
+          <w:b/>
+          <w:bCs/>
+          <w:sz w:val="24"/>
+          <w:szCs w:val="24"/>
+          <w:u w:val="single"/>
+          <w:rtl/>
+        </w:rPr>
+        <w:t>:</w:t>
+      </w:r>
+      <w:r>
+        <w:rPr>
+          <w:rFonts w:hint="cs"/>
+          <w:sz w:val="24"/>
+          <w:szCs w:val="24"/>
+          <w:rtl/>
+        </w:rPr>
+        <w:t xml:space="preserve"> </w:t>
+      </w:r>
+      <w:r>
+        <w:rPr>
+          <w:b/>
+          <w:bCs/>
+          <w:sz w:val="24"/>
+          <w:szCs w:val="24"/>
+        </w:rPr>
+        <w:t>Genetic Problem &amp; Representation</w:t>
+      </w:r>
+    </w:p>
+    <w:p>
+      <w:pPr>
+        <w:bidi/>
+        <w:rPr>
+          <w:sz w:val="24"/>
+          <w:szCs w:val="24"/>
+          <w:rtl/>
+        </w:rPr>
+      </w:pPr>
+      <w:r>
+        <w:rPr>
+          <w:rFonts w:hint="cs"/>
+          <w:sz w:val="24"/>
+          <w:szCs w:val="24"/>
+          <w:rtl/>
+        </w:rPr>
+        <w:t>על מנת לממש תמיכה בבעיה חדשה ופתרונה ע"י המנוע הגנטי, דרוש רק מימוש של הממשק הבא וייצוג פרמטרי שלה (הסבר בהמשך)</w:t>
       </w:r>
     </w:p>
     <w:p>
@@ -2081,6 +2580,305 @@
           <w:color w:val="000000"/>
           <w:sz w:val="18"/>
           <w:szCs w:val="18"/>
+          <w:rtl/>
+        </w:rPr>
+      </w:pPr>
+      <w:r>
+        <w:rPr>
+          <w:rFonts w:ascii="Courier New" w:eastAsia="Times New Roman" w:hAnsi="Courier New" w:cs="Courier New"/>
+          <w:color w:val="000000"/>
+          <w:sz w:val="18"/>
+          <w:szCs w:val="18"/>
+        </w:rPr>
+        <w:br/>
+      </w:r>
+      <w:r>
+        <w:rPr>
+          <w:rFonts w:ascii="Courier New" w:eastAsia="Times New Roman" w:hAnsi="Courier New" w:cs="Courier New"/>
+          <w:b/>
+          <w:bCs/>
+          <w:color w:val="000080"/>
+          <w:sz w:val="18"/>
+          <w:szCs w:val="18"/>
+        </w:rPr>
+        <w:t xml:space="preserve">public interface </w:t>
+      </w:r>
+      <w:r>
+        <w:rPr>
+          <w:rFonts w:ascii="Courier New" w:eastAsia="Times New Roman" w:hAnsi="Courier New" w:cs="Courier New"/>
+          <w:color w:val="000000"/>
+          <w:sz w:val="18"/>
+          <w:szCs w:val="18"/>
+        </w:rPr>
+        <w:t>Genetic&lt;</w:t>
+      </w:r>
+      <w:r>
+        <w:rPr>
+          <w:rFonts w:ascii="Courier New" w:eastAsia="Times New Roman" w:hAnsi="Courier New" w:cs="Courier New"/>
+          <w:color w:val="20999D"/>
+          <w:sz w:val="18"/>
+          <w:szCs w:val="18"/>
+        </w:rPr>
+        <w:t>A</w:t>
+      </w:r>
+      <w:r>
+        <w:rPr>
+          <w:rFonts w:ascii="Courier New" w:eastAsia="Times New Roman" w:hAnsi="Courier New" w:cs="Courier New"/>
+          <w:color w:val="000000"/>
+          <w:sz w:val="18"/>
+          <w:szCs w:val="18"/>
+        </w:rPr>
+        <w:t>&gt; {</w:t>
+      </w:r>
+      <w:r>
+        <w:rPr>
+          <w:rFonts w:ascii="Courier New" w:eastAsia="Times New Roman" w:hAnsi="Courier New" w:cs="Courier New"/>
+          <w:color w:val="000000"/>
+          <w:sz w:val="18"/>
+          <w:szCs w:val="18"/>
+        </w:rPr>
+        <w:br/>
+        <w:t xml:space="preserve">    </w:t>
+      </w:r>
+      <w:r>
+        <w:rPr>
+          <w:rFonts w:ascii="Courier New" w:eastAsia="Times New Roman" w:hAnsi="Courier New" w:cs="Courier New"/>
+          <w:b/>
+          <w:bCs/>
+          <w:color w:val="000080"/>
+          <w:sz w:val="18"/>
+          <w:szCs w:val="18"/>
+        </w:rPr>
+        <w:t xml:space="preserve">double </w:t>
+      </w:r>
+      <w:r>
+        <w:rPr>
+          <w:rFonts w:ascii="Courier New" w:eastAsia="Times New Roman" w:hAnsi="Courier New" w:cs="Courier New"/>
+          <w:color w:val="000000"/>
+          <w:sz w:val="18"/>
+          <w:szCs w:val="18"/>
+        </w:rPr>
+        <w:t>fitness(</w:t>
+      </w:r>
+      <w:r>
+        <w:rPr>
+          <w:rFonts w:ascii="Courier New" w:eastAsia="Times New Roman" w:hAnsi="Courier New" w:cs="Courier New"/>
+          <w:color w:val="20999D"/>
+          <w:sz w:val="18"/>
+          <w:szCs w:val="18"/>
+        </w:rPr>
+        <w:t xml:space="preserve">A </w:t>
+      </w:r>
+      <w:r>
+        <w:rPr>
+          <w:rFonts w:ascii="Courier New" w:eastAsia="Times New Roman" w:hAnsi="Courier New" w:cs="Courier New"/>
+          <w:color w:val="000000"/>
+          <w:sz w:val="18"/>
+          <w:szCs w:val="18"/>
+        </w:rPr>
+        <w:t>gene);</w:t>
+      </w:r>
+      <w:r>
+        <w:rPr>
+          <w:rFonts w:ascii="Courier New" w:eastAsia="Times New Roman" w:hAnsi="Courier New" w:cs="Courier New"/>
+          <w:color w:val="000000"/>
+          <w:sz w:val="18"/>
+          <w:szCs w:val="18"/>
+        </w:rPr>
+        <w:br/>
+        <w:t xml:space="preserve">    </w:t>
+      </w:r>
+      <w:r>
+        <w:rPr>
+          <w:rFonts w:ascii="Courier New" w:eastAsia="Times New Roman" w:hAnsi="Courier New" w:cs="Courier New"/>
+          <w:color w:val="20999D"/>
+          <w:sz w:val="18"/>
+          <w:szCs w:val="18"/>
+        </w:rPr>
+        <w:t xml:space="preserve">A </w:t>
+      </w:r>
+      <w:r>
+        <w:rPr>
+          <w:rFonts w:ascii="Courier New" w:eastAsia="Times New Roman" w:hAnsi="Courier New" w:cs="Courier New"/>
+          <w:color w:val="000000"/>
+          <w:sz w:val="18"/>
+          <w:szCs w:val="18"/>
+        </w:rPr>
+        <w:t>mate(</w:t>
+      </w:r>
+      <w:r>
+        <w:rPr>
+          <w:rFonts w:ascii="Courier New" w:eastAsia="Times New Roman" w:hAnsi="Courier New" w:cs="Courier New"/>
+          <w:color w:val="20999D"/>
+          <w:sz w:val="18"/>
+          <w:szCs w:val="18"/>
+        </w:rPr>
+        <w:t xml:space="preserve">A </w:t>
+      </w:r>
+      <w:r>
+        <w:rPr>
+          <w:rFonts w:ascii="Courier New" w:eastAsia="Times New Roman" w:hAnsi="Courier New" w:cs="Courier New"/>
+          <w:color w:val="000000"/>
+          <w:sz w:val="18"/>
+          <w:szCs w:val="18"/>
+        </w:rPr>
+        <w:t xml:space="preserve">x, </w:t>
+      </w:r>
+      <w:r>
+        <w:rPr>
+          <w:rFonts w:ascii="Courier New" w:eastAsia="Times New Roman" w:hAnsi="Courier New" w:cs="Courier New"/>
+          <w:color w:val="20999D"/>
+          <w:sz w:val="18"/>
+          <w:szCs w:val="18"/>
+        </w:rPr>
+        <w:t xml:space="preserve">A </w:t>
+      </w:r>
+      <w:r>
+        <w:rPr>
+          <w:rFonts w:ascii="Courier New" w:eastAsia="Times New Roman" w:hAnsi="Courier New" w:cs="Courier New"/>
+          <w:color w:val="000000"/>
+          <w:sz w:val="18"/>
+          <w:szCs w:val="18"/>
+        </w:rPr>
+        <w:t>y);</w:t>
+      </w:r>
+    </w:p>
+    <w:p>
+      <w:pPr>
+        <w:shd w:val="clear" w:color="auto" w:fill="FFFFFF"/>
+        <w:tabs>
+          <w:tab w:val="left" w:pos="916"/>
+          <w:tab w:val="left" w:pos="1832"/>
+          <w:tab w:val="left" w:pos="2748"/>
+          <w:tab w:val="left" w:pos="3664"/>
+          <w:tab w:val="left" w:pos="4580"/>
+          <w:tab w:val="left" w:pos="5496"/>
+          <w:tab w:val="left" w:pos="6412"/>
+          <w:tab w:val="left" w:pos="7328"/>
+          <w:tab w:val="left" w:pos="8244"/>
+          <w:tab w:val="left" w:pos="9160"/>
+          <w:tab w:val="left" w:pos="10076"/>
+          <w:tab w:val="left" w:pos="10992"/>
+          <w:tab w:val="left" w:pos="11908"/>
+          <w:tab w:val="left" w:pos="12824"/>
+          <w:tab w:val="left" w:pos="13740"/>
+          <w:tab w:val="left" w:pos="14656"/>
+        </w:tabs>
+        <w:spacing w:after="0" w:line="240" w:lineRule="auto"/>
+        <w:rPr>
+          <w:rFonts w:ascii="Courier New" w:eastAsia="Times New Roman" w:hAnsi="Courier New" w:cs="Courier New"/>
+          <w:color w:val="000000"/>
+          <w:sz w:val="18"/>
+          <w:szCs w:val="18"/>
+          <w:rtl/>
+        </w:rPr>
+      </w:pPr>
+      <w:r>
+        <w:rPr>
+          <w:rFonts w:ascii="Courier New" w:eastAsia="Times New Roman" w:hAnsi="Courier New" w:cs="Courier New"/>
+          <w:color w:val="000000"/>
+          <w:sz w:val="18"/>
+          <w:szCs w:val="18"/>
+        </w:rPr>
+        <w:t xml:space="preserve">    </w:t>
+      </w:r>
+      <w:r>
+        <w:rPr>
+          <w:rFonts w:ascii="Courier New" w:eastAsia="Times New Roman" w:hAnsi="Courier New" w:cs="Courier New"/>
+          <w:color w:val="000000"/>
+          <w:sz w:val="18"/>
+          <w:szCs w:val="18"/>
+        </w:rPr>
+        <w:br/>
+        <w:t xml:space="preserve">    </w:t>
+      </w:r>
+      <w:r>
+        <w:rPr>
+          <w:rFonts w:ascii="Courier New" w:eastAsia="Times New Roman" w:hAnsi="Courier New" w:cs="Courier New"/>
+          <w:i/>
+          <w:iCs/>
+          <w:color w:val="808080"/>
+          <w:sz w:val="18"/>
+          <w:szCs w:val="18"/>
+        </w:rPr>
+        <w:t>// Allowed to be in place (done on fresh gene generated by mate)</w:t>
+      </w:r>
+      <w:r>
+        <w:rPr>
+          <w:rFonts w:ascii="Courier New" w:eastAsia="Times New Roman" w:hAnsi="Courier New" w:cs="Courier New"/>
+          <w:i/>
+          <w:iCs/>
+          <w:color w:val="808080"/>
+          <w:sz w:val="18"/>
+          <w:szCs w:val="18"/>
+        </w:rPr>
+        <w:br/>
+        <w:t xml:space="preserve">    </w:t>
+      </w:r>
+      <w:r>
+        <w:rPr>
+          <w:rFonts w:ascii="Courier New" w:eastAsia="Times New Roman" w:hAnsi="Courier New" w:cs="Courier New"/>
+          <w:color w:val="20999D"/>
+          <w:sz w:val="18"/>
+          <w:szCs w:val="18"/>
+        </w:rPr>
+        <w:t xml:space="preserve">A </w:t>
+      </w:r>
+      <w:r>
+        <w:rPr>
+          <w:rFonts w:ascii="Courier New" w:eastAsia="Times New Roman" w:hAnsi="Courier New" w:cs="Courier New"/>
+          <w:color w:val="000000"/>
+          <w:sz w:val="18"/>
+          <w:szCs w:val="18"/>
+        </w:rPr>
+        <w:t>mutate(</w:t>
+      </w:r>
+      <w:r>
+        <w:rPr>
+          <w:rFonts w:ascii="Courier New" w:eastAsia="Times New Roman" w:hAnsi="Courier New" w:cs="Courier New"/>
+          <w:color w:val="20999D"/>
+          <w:sz w:val="18"/>
+          <w:szCs w:val="18"/>
+        </w:rPr>
+        <w:t xml:space="preserve">A </w:t>
+      </w:r>
+      <w:r>
+        <w:rPr>
+          <w:rFonts w:ascii="Courier New" w:eastAsia="Times New Roman" w:hAnsi="Courier New" w:cs="Courier New"/>
+          <w:color w:val="000000"/>
+          <w:sz w:val="18"/>
+          <w:szCs w:val="18"/>
+        </w:rPr>
+        <w:t>a);</w:t>
+      </w:r>
+    </w:p>
+    <w:p>
+      <w:pPr>
+        <w:shd w:val="clear" w:color="auto" w:fill="FFFFFF"/>
+        <w:tabs>
+          <w:tab w:val="left" w:pos="916"/>
+          <w:tab w:val="left" w:pos="1832"/>
+          <w:tab w:val="left" w:pos="2748"/>
+          <w:tab w:val="left" w:pos="3664"/>
+          <w:tab w:val="left" w:pos="4580"/>
+          <w:tab w:val="left" w:pos="5496"/>
+          <w:tab w:val="left" w:pos="6412"/>
+          <w:tab w:val="left" w:pos="7328"/>
+          <w:tab w:val="left" w:pos="8244"/>
+          <w:tab w:val="left" w:pos="9160"/>
+          <w:tab w:val="left" w:pos="10076"/>
+          <w:tab w:val="left" w:pos="10992"/>
+          <w:tab w:val="left" w:pos="11908"/>
+          <w:tab w:val="left" w:pos="12824"/>
+          <w:tab w:val="left" w:pos="13740"/>
+          <w:tab w:val="left" w:pos="14656"/>
+        </w:tabs>
+        <w:spacing w:after="0" w:line="240" w:lineRule="auto"/>
+        <w:rPr>
+          <w:rFonts w:ascii="Courier New" w:eastAsia="Times New Roman" w:hAnsi="Courier New" w:cs="Courier New"/>
+          <w:color w:val="000000"/>
+          <w:sz w:val="18"/>
+          <w:szCs w:val="18"/>
         </w:rPr>
       </w:pPr>
       <w:r>
@@ -2109,27 +2907,7 @@
           <w:sz w:val="18"/>
           <w:szCs w:val="18"/>
         </w:rPr>
-        <w:t xml:space="preserve">&gt; </w:t>
-      </w:r>
-      <w:proofErr w:type="gramStart"/>
-      <w:r>
-        <w:rPr>
-          <w:rFonts w:ascii="Courier New" w:eastAsia="Times New Roman" w:hAnsi="Courier New" w:cs="Courier New"/>
-          <w:color w:val="000000"/>
-          <w:sz w:val="18"/>
-          <w:szCs w:val="18"/>
-        </w:rPr>
-        <w:t>metric(</w:t>
-      </w:r>
-      <w:proofErr w:type="gramEnd"/>
-      <w:r>
-        <w:rPr>
-          <w:rFonts w:ascii="Courier New" w:eastAsia="Times New Roman" w:hAnsi="Courier New" w:cs="Courier New"/>
-          <w:color w:val="000000"/>
-          <w:sz w:val="18"/>
-          <w:szCs w:val="18"/>
-        </w:rPr>
-        <w:t>);</w:t>
+        <w:t>&gt; metric();</w:t>
       </w:r>
       <w:r>
         <w:rPr>
@@ -2208,6 +2986,36 @@
         <w:br/>
         <w:t>}</w:t>
       </w:r>
+    </w:p>
+    <w:p>
+      <w:pPr>
+        <w:shd w:val="clear" w:color="auto" w:fill="FFFFFF"/>
+        <w:tabs>
+          <w:tab w:val="left" w:pos="916"/>
+          <w:tab w:val="left" w:pos="1832"/>
+          <w:tab w:val="left" w:pos="2748"/>
+          <w:tab w:val="left" w:pos="3664"/>
+          <w:tab w:val="left" w:pos="4580"/>
+          <w:tab w:val="left" w:pos="5496"/>
+          <w:tab w:val="left" w:pos="6412"/>
+          <w:tab w:val="left" w:pos="7328"/>
+          <w:tab w:val="left" w:pos="8244"/>
+          <w:tab w:val="left" w:pos="9160"/>
+          <w:tab w:val="left" w:pos="10076"/>
+          <w:tab w:val="left" w:pos="10992"/>
+          <w:tab w:val="left" w:pos="11908"/>
+          <w:tab w:val="left" w:pos="12824"/>
+          <w:tab w:val="left" w:pos="13740"/>
+          <w:tab w:val="left" w:pos="14656"/>
+        </w:tabs>
+        <w:spacing w:after="0" w:line="240" w:lineRule="auto"/>
+        <w:rPr>
+          <w:rFonts w:ascii="Courier New" w:eastAsia="Times New Roman" w:hAnsi="Courier New" w:cs="Courier New"/>
+          <w:color w:val="000000"/>
+          <w:sz w:val="18"/>
+          <w:szCs w:val="18"/>
+        </w:rPr>
+      </w:pPr>
     </w:p>
     <w:p>
       <w:pPr>
@@ -2233,10 +3041,8 @@
       <w:pPr>
         <w:bidi/>
         <w:rPr>
-          <w:rFonts w:hint="cs"/>
-          <w:sz w:val="24"/>
-          <w:szCs w:val="24"/>
-          <w:rtl/>
+          <w:sz w:val="24"/>
+          <w:szCs w:val="24"/>
         </w:rPr>
       </w:pPr>
       <w:r>
@@ -2246,25 +3052,7 @@
           <w:szCs w:val="24"/>
           <w:rtl/>
         </w:rPr>
-        <w:t>באופן אוטומטי, ניתן להריץ על</w:t>
-      </w:r>
-      <w:r>
-        <w:rPr>
-          <w:rFonts w:hint="cs"/>
-          <w:sz w:val="24"/>
-          <w:szCs w:val="24"/>
-          <w:rtl/>
-        </w:rPr>
-        <w:t xml:space="preserve"> הבעי</w:t>
-      </w:r>
-      <w:r>
-        <w:rPr>
-          <w:rFonts w:hint="cs"/>
-          <w:sz w:val="24"/>
-          <w:szCs w:val="24"/>
-          <w:rtl/>
-        </w:rPr>
-        <w:t xml:space="preserve">ה את כל הטכניקות של האלגוריתם הגנטי, לבחור אילו שיטות גנטיות להפעיל, כגון </w:t>
+        <w:t xml:space="preserve">באופן אוטומטי, ניתן להריץ על הבעיה את כל הטכניקות של האלגוריתם הגנטי, לבחור אילו שיטות גנטיות להפעיל, כגון </w:t>
       </w:r>
       <w:r>
         <w:rPr>
@@ -2314,6 +3102,341 @@
         </w:rPr>
         <w:t>, על המנוע ועל הפרמטרים הספציפיים לבעיה.</w:t>
       </w:r>
+    </w:p>
+    <w:p>
+      <w:pPr>
+        <w:bidi/>
+        <w:rPr>
+          <w:sz w:val="24"/>
+          <w:szCs w:val="24"/>
+          <w:rtl/>
+        </w:rPr>
+      </w:pPr>
+      <w:r>
+        <w:rPr>
+          <w:b/>
+          <w:bCs/>
+          <w:sz w:val="24"/>
+          <w:szCs w:val="24"/>
+          <w:u w:val="single"/>
+        </w:rPr>
+        <w:t xml:space="preserve">Genetic </w:t>
+      </w:r>
+      <w:proofErr w:type="spellStart"/>
+      <w:r>
+        <w:rPr>
+          <w:b/>
+          <w:bCs/>
+          <w:sz w:val="24"/>
+          <w:szCs w:val="24"/>
+          <w:u w:val="single"/>
+        </w:rPr>
+        <w:t>Alg</w:t>
+      </w:r>
+      <w:proofErr w:type="spellEnd"/>
+      <w:r>
+        <w:rPr>
+          <w:rFonts w:hint="cs"/>
+          <w:b/>
+          <w:bCs/>
+          <w:sz w:val="24"/>
+          <w:szCs w:val="24"/>
+          <w:u w:val="single"/>
+          <w:rtl/>
+        </w:rPr>
+        <w:t>:</w:t>
+      </w:r>
+    </w:p>
+    <w:p>
+      <w:pPr>
+        <w:bidi/>
+        <w:rPr>
+          <w:sz w:val="24"/>
+          <w:szCs w:val="24"/>
+          <w:rtl/>
+        </w:rPr>
+      </w:pPr>
+      <w:proofErr w:type="spellStart"/>
+      <w:r>
+        <w:rPr>
+          <w:sz w:val="24"/>
+          <w:szCs w:val="24"/>
+        </w:rPr>
+        <w:t>GeneticAlg</w:t>
+      </w:r>
+      <w:proofErr w:type="spellEnd"/>
+      <w:r>
+        <w:rPr>
+          <w:rFonts w:hint="cs"/>
+          <w:sz w:val="24"/>
+          <w:szCs w:val="24"/>
+          <w:rtl/>
+        </w:rPr>
+        <w:t xml:space="preserve"> הוא צירוף של הגדרת </w:t>
+      </w:r>
+      <w:proofErr w:type="spellStart"/>
+      <w:r>
+        <w:rPr>
+          <w:rFonts w:hint="cs"/>
+          <w:sz w:val="24"/>
+          <w:szCs w:val="24"/>
+          <w:rtl/>
+        </w:rPr>
+        <w:t>הבעייה</w:t>
+      </w:r>
+      <w:proofErr w:type="spellEnd"/>
+      <w:r>
+        <w:rPr>
+          <w:rFonts w:hint="cs"/>
+          <w:sz w:val="24"/>
+          <w:szCs w:val="24"/>
+          <w:rtl/>
+        </w:rPr>
+        <w:t xml:space="preserve"> (</w:t>
+      </w:r>
+      <w:r>
+        <w:rPr>
+          <w:sz w:val="24"/>
+          <w:szCs w:val="24"/>
+        </w:rPr>
+        <w:t>Genetic</w:t>
+      </w:r>
+      <w:r>
+        <w:rPr>
+          <w:rFonts w:hint="cs"/>
+          <w:sz w:val="24"/>
+          <w:szCs w:val="24"/>
+          <w:rtl/>
+        </w:rPr>
+        <w:t>) עם מנוע גנטי (</w:t>
+      </w:r>
+      <w:proofErr w:type="spellStart"/>
+      <w:r>
+        <w:rPr>
+          <w:sz w:val="24"/>
+          <w:szCs w:val="24"/>
+        </w:rPr>
+        <w:t>GeneticEngine</w:t>
+      </w:r>
+      <w:proofErr w:type="spellEnd"/>
+      <w:r>
+        <w:rPr>
+          <w:rFonts w:hint="cs"/>
+          <w:sz w:val="24"/>
+          <w:szCs w:val="24"/>
+          <w:rtl/>
+        </w:rPr>
+        <w:t>), שניתן להריץ בעזרתו את האלגוריתם הגנטי.</w:t>
+      </w:r>
+    </w:p>
+    <w:p>
+      <w:pPr>
+        <w:shd w:val="clear" w:color="auto" w:fill="FFFFFF"/>
+        <w:tabs>
+          <w:tab w:val="left" w:pos="916"/>
+          <w:tab w:val="left" w:pos="1832"/>
+          <w:tab w:val="left" w:pos="2748"/>
+          <w:tab w:val="left" w:pos="3664"/>
+          <w:tab w:val="left" w:pos="4580"/>
+          <w:tab w:val="left" w:pos="5496"/>
+          <w:tab w:val="left" w:pos="6412"/>
+          <w:tab w:val="left" w:pos="7328"/>
+          <w:tab w:val="left" w:pos="8244"/>
+          <w:tab w:val="left" w:pos="9160"/>
+          <w:tab w:val="left" w:pos="10076"/>
+          <w:tab w:val="left" w:pos="10992"/>
+          <w:tab w:val="left" w:pos="11908"/>
+          <w:tab w:val="left" w:pos="12824"/>
+          <w:tab w:val="left" w:pos="13740"/>
+          <w:tab w:val="left" w:pos="14656"/>
+        </w:tabs>
+        <w:spacing w:after="0" w:line="240" w:lineRule="auto"/>
+        <w:rPr>
+          <w:rFonts w:ascii="Courier New" w:eastAsia="Times New Roman" w:hAnsi="Courier New" w:cs="Courier New"/>
+          <w:color w:val="000000"/>
+          <w:sz w:val="18"/>
+          <w:szCs w:val="18"/>
+        </w:rPr>
+      </w:pPr>
+      <w:r>
+        <w:rPr>
+          <w:rFonts w:ascii="Courier New" w:eastAsia="Times New Roman" w:hAnsi="Courier New" w:cs="Courier New"/>
+          <w:color w:val="000000"/>
+          <w:sz w:val="18"/>
+          <w:szCs w:val="18"/>
+        </w:rPr>
+        <w:br/>
+      </w:r>
+      <w:r>
+        <w:rPr>
+          <w:rFonts w:ascii="Courier New" w:eastAsia="Times New Roman" w:hAnsi="Courier New" w:cs="Courier New"/>
+          <w:b/>
+          <w:bCs/>
+          <w:color w:val="000080"/>
+          <w:sz w:val="18"/>
+          <w:szCs w:val="18"/>
+        </w:rPr>
+        <w:t xml:space="preserve">class </w:t>
+      </w:r>
+      <w:proofErr w:type="spellStart"/>
+      <w:r>
+        <w:rPr>
+          <w:rFonts w:ascii="Courier New" w:eastAsia="Times New Roman" w:hAnsi="Courier New" w:cs="Courier New"/>
+          <w:color w:val="000000"/>
+          <w:sz w:val="18"/>
+          <w:szCs w:val="18"/>
+        </w:rPr>
+        <w:t>GeneticAlg</w:t>
+      </w:r>
+      <w:proofErr w:type="spellEnd"/>
+      <w:r>
+        <w:rPr>
+          <w:rFonts w:ascii="Courier New" w:eastAsia="Times New Roman" w:hAnsi="Courier New" w:cs="Courier New"/>
+          <w:color w:val="000000"/>
+          <w:sz w:val="18"/>
+          <w:szCs w:val="18"/>
+        </w:rPr>
+        <w:t>[</w:t>
+      </w:r>
+      <w:r>
+        <w:rPr>
+          <w:rFonts w:ascii="Courier New" w:eastAsia="Times New Roman" w:hAnsi="Courier New" w:cs="Courier New"/>
+          <w:color w:val="20999D"/>
+          <w:sz w:val="18"/>
+          <w:szCs w:val="18"/>
+        </w:rPr>
+        <w:t>A</w:t>
+      </w:r>
+      <w:r>
+        <w:rPr>
+          <w:rFonts w:ascii="Courier New" w:eastAsia="Times New Roman" w:hAnsi="Courier New" w:cs="Courier New"/>
+          <w:color w:val="000000"/>
+          <w:sz w:val="18"/>
+          <w:szCs w:val="18"/>
+        </w:rPr>
+        <w:t>](</w:t>
+      </w:r>
+      <w:proofErr w:type="spellStart"/>
+      <w:r>
+        <w:rPr>
+          <w:rFonts w:ascii="Courier New" w:eastAsia="Times New Roman" w:hAnsi="Courier New" w:cs="Courier New"/>
+          <w:b/>
+          <w:bCs/>
+          <w:color w:val="000080"/>
+          <w:sz w:val="18"/>
+          <w:szCs w:val="18"/>
+        </w:rPr>
+        <w:t>val</w:t>
+      </w:r>
+      <w:proofErr w:type="spellEnd"/>
+      <w:r>
+        <w:rPr>
+          <w:rFonts w:ascii="Courier New" w:eastAsia="Times New Roman" w:hAnsi="Courier New" w:cs="Courier New"/>
+          <w:b/>
+          <w:bCs/>
+          <w:color w:val="000080"/>
+          <w:sz w:val="18"/>
+          <w:szCs w:val="18"/>
+        </w:rPr>
+        <w:t xml:space="preserve"> </w:t>
+      </w:r>
+      <w:r>
+        <w:rPr>
+          <w:rFonts w:ascii="Courier New" w:eastAsia="Times New Roman" w:hAnsi="Courier New" w:cs="Courier New"/>
+          <w:color w:val="000000"/>
+          <w:sz w:val="18"/>
+          <w:szCs w:val="18"/>
+        </w:rPr>
+        <w:t>genetic: Genetic[</w:t>
+      </w:r>
+      <w:r>
+        <w:rPr>
+          <w:rFonts w:ascii="Courier New" w:eastAsia="Times New Roman" w:hAnsi="Courier New" w:cs="Courier New"/>
+          <w:color w:val="20999D"/>
+          <w:sz w:val="18"/>
+          <w:szCs w:val="18"/>
+        </w:rPr>
+        <w:t>A</w:t>
+      </w:r>
+      <w:r>
+        <w:rPr>
+          <w:rFonts w:ascii="Courier New" w:eastAsia="Times New Roman" w:hAnsi="Courier New" w:cs="Courier New"/>
+          <w:color w:val="000000"/>
+          <w:sz w:val="18"/>
+          <w:szCs w:val="18"/>
+        </w:rPr>
+        <w:t>],</w:t>
+      </w:r>
+      <w:r>
+        <w:rPr>
+          <w:rFonts w:ascii="Courier New" w:eastAsia="Times New Roman" w:hAnsi="Courier New" w:cs="Courier New"/>
+          <w:color w:val="000000"/>
+          <w:sz w:val="18"/>
+          <w:szCs w:val="18"/>
+        </w:rPr>
+        <w:br/>
+        <w:t xml:space="preserve">                    </w:t>
+      </w:r>
+      <w:proofErr w:type="spellStart"/>
+      <w:r>
+        <w:rPr>
+          <w:rFonts w:ascii="Courier New" w:eastAsia="Times New Roman" w:hAnsi="Courier New" w:cs="Courier New"/>
+          <w:color w:val="000000"/>
+          <w:sz w:val="18"/>
+          <w:szCs w:val="18"/>
+        </w:rPr>
+        <w:t>geneticEngine</w:t>
+      </w:r>
+      <w:proofErr w:type="spellEnd"/>
+      <w:r>
+        <w:rPr>
+          <w:rFonts w:ascii="Courier New" w:eastAsia="Times New Roman" w:hAnsi="Courier New" w:cs="Courier New"/>
+          <w:color w:val="000000"/>
+          <w:sz w:val="18"/>
+          <w:szCs w:val="18"/>
+        </w:rPr>
+        <w:t xml:space="preserve">: </w:t>
+      </w:r>
+      <w:proofErr w:type="spellStart"/>
+      <w:r>
+        <w:rPr>
+          <w:rFonts w:ascii="Courier New" w:eastAsia="Times New Roman" w:hAnsi="Courier New" w:cs="Courier New"/>
+          <w:color w:val="000000"/>
+          <w:sz w:val="18"/>
+          <w:szCs w:val="18"/>
+        </w:rPr>
+        <w:t>GeneticEngine</w:t>
+      </w:r>
+      <w:proofErr w:type="spellEnd"/>
+      <w:r>
+        <w:rPr>
+          <w:rFonts w:ascii="Courier New" w:eastAsia="Times New Roman" w:hAnsi="Courier New" w:cs="Courier New"/>
+          <w:color w:val="000000"/>
+          <w:sz w:val="18"/>
+          <w:szCs w:val="18"/>
+        </w:rPr>
+        <w:t>,</w:t>
+      </w:r>
+      <w:r>
+        <w:rPr>
+          <w:rFonts w:ascii="Courier New" w:eastAsia="Times New Roman" w:hAnsi="Courier New" w:cs="Courier New"/>
+          <w:color w:val="000000"/>
+          <w:sz w:val="18"/>
+          <w:szCs w:val="18"/>
+        </w:rPr>
+        <w:br/>
+        <w:t xml:space="preserve">                    rand: Random)</w:t>
+      </w:r>
+    </w:p>
+    <w:p>
+      <w:pPr>
+        <w:bidi/>
+        <w:rPr>
+          <w:sz w:val="24"/>
+          <w:szCs w:val="24"/>
+          <w:rtl/>
+        </w:rPr>
+      </w:pPr>
       <w:bookmarkStart w:id="0" w:name="_GoBack"/>
       <w:bookmarkEnd w:id="0"/>
     </w:p>
@@ -2587,7 +3710,7 @@
               </wp:anchor>
             </w:drawing>
           </mc:Choice>
-          <mc:Fallback>
+          <mc:Fallback xmlns:cx2="http://schemas.microsoft.com/office/drawing/2015/10/21/chartex" xmlns:cx1="http://schemas.microsoft.com/office/drawing/2015/9/8/chartex">
             <w:pict>
               <v:shapetype w14:anchorId="49A2C66B" id="_x0000_t32" coordsize="21600,21600" o:spt="32" o:oned="t" path="m,l21600,21600e" filled="f">
                 <v:path arrowok="t" fillok="f" o:connecttype="none"/>
@@ -2905,7 +4028,7 @@
     </w:p>
     <w:p>
       <w:pPr>
-        <w:pStyle w:val="Heading1"/>
+        <w:pStyle w:val="1"/>
         <w:shd w:val="clear" w:color="auto" w:fill="FFFFFF"/>
         <w:spacing w:before="120" w:beforeAutospacing="0" w:after="120" w:afterAutospacing="0" w:line="432" w:lineRule="atLeast"/>
         <w:jc w:val="center"/>
@@ -3004,24 +4127,45 @@
         </w:rPr>
         <w:t> </w:t>
       </w:r>
-      <w:hyperlink r:id="rId10" w:history="1">
-        <w:proofErr w:type="spellStart"/>
-        <w:r>
-          <w:rPr>
-            <w:rStyle w:val="Hyperlink"/>
-            <w:rFonts w:ascii="Helvetica" w:hAnsi="Helvetica" w:cs="Helvetica"/>
-            <w:b w:val="0"/>
-            <w:bCs w:val="0"/>
-            <w:color w:val="auto"/>
-            <w:sz w:val="22"/>
-            <w:szCs w:val="22"/>
-            <w:u w:val="none"/>
-            <w:shd w:val="clear" w:color="auto" w:fill="FFFFFF"/>
-          </w:rPr>
-          <w:t>Lipowska</w:t>
-        </w:r>
-        <w:proofErr w:type="spellEnd"/>
-      </w:hyperlink>
+      <w:proofErr w:type="spellStart"/>
+      <w:r>
+        <w:fldChar w:fldCharType="begin"/>
+      </w:r>
+      <w:r>
+        <w:instrText xml:space="preserve"> HYPERLINK "http://arxiv.org/find/cs/1/au:+Lipowska_D/0/1/0/all/0/1" </w:instrText>
+      </w:r>
+      <w:r>
+        <w:fldChar w:fldCharType="separate"/>
+      </w:r>
+      <w:r>
+        <w:rPr>
+          <w:rStyle w:val="Hyperlink"/>
+          <w:rFonts w:ascii="Helvetica" w:hAnsi="Helvetica" w:cs="Helvetica"/>
+          <w:b w:val="0"/>
+          <w:bCs w:val="0"/>
+          <w:color w:val="auto"/>
+          <w:sz w:val="22"/>
+          <w:szCs w:val="22"/>
+          <w:u w:val="none"/>
+          <w:shd w:val="clear" w:color="auto" w:fill="FFFFFF"/>
+        </w:rPr>
+        <w:t>Lipowska</w:t>
+      </w:r>
+      <w:proofErr w:type="spellEnd"/>
+      <w:r>
+        <w:rPr>
+          <w:rStyle w:val="Hyperlink"/>
+          <w:rFonts w:ascii="Helvetica" w:hAnsi="Helvetica" w:cs="Helvetica"/>
+          <w:b w:val="0"/>
+          <w:bCs w:val="0"/>
+          <w:color w:val="auto"/>
+          <w:sz w:val="22"/>
+          <w:szCs w:val="22"/>
+          <w:u w:val="none"/>
+          <w:shd w:val="clear" w:color="auto" w:fill="FFFFFF"/>
+        </w:rPr>
+        <w:fldChar w:fldCharType="end"/>
+      </w:r>
       <w:r>
         <w:rPr>
           <w:b w:val="0"/>
@@ -3045,7 +4189,7 @@
     </w:p>
     <w:p>
       <w:pPr>
-        <w:pStyle w:val="HTMLPreformatted"/>
+        <w:pStyle w:val="HTML"/>
         <w:shd w:val="clear" w:color="auto" w:fill="FFFFFF"/>
         <w:rPr>
           <w:b/>
@@ -3275,7 +4419,6 @@
         <w:t xml:space="preserve"> = </w:t>
       </w:r>
       <w:proofErr w:type="spellStart"/>
-      <w:proofErr w:type="gramStart"/>
       <w:r>
         <w:rPr>
           <w:rFonts w:ascii="Courier New" w:eastAsia="Times New Roman" w:hAnsi="Courier New" w:cs="Courier New"/>
@@ -3296,7 +4439,6 @@
         </w:rPr>
         <w:t>population</w:t>
       </w:r>
-      <w:proofErr w:type="gramEnd"/>
       <w:r>
         <w:rPr>
           <w:rFonts w:ascii="Courier New" w:eastAsia="Times New Roman" w:hAnsi="Courier New" w:cs="Courier New"/>
@@ -3652,7 +4794,6 @@
         <w:t xml:space="preserve">- </w:t>
       </w:r>
       <w:proofErr w:type="spellStart"/>
-      <w:proofErr w:type="gramStart"/>
       <w:r>
         <w:rPr>
           <w:rFonts w:ascii="Courier New" w:eastAsia="Times New Roman" w:hAnsi="Courier New" w:cs="Courier New"/>
@@ -3674,7 +4815,6 @@
         <w:t>population</w:t>
       </w:r>
       <w:proofErr w:type="spellEnd"/>
-      <w:proofErr w:type="gramEnd"/>
       <w:r>
         <w:rPr>
           <w:rFonts w:ascii="Courier New" w:eastAsia="Times New Roman" w:hAnsi="Courier New" w:cs="Courier New"/>
@@ -4258,7 +5398,7 @@
     </w:p>
     <w:p>
       <w:pPr>
-        <w:pStyle w:val="HTMLPreformatted"/>
+        <w:pStyle w:val="HTML"/>
         <w:shd w:val="clear" w:color="auto" w:fill="FFFFFF"/>
         <w:rPr>
           <w:color w:val="000000"/>
@@ -4392,7 +5532,6 @@
         <w:t xml:space="preserve"> = </w:t>
       </w:r>
       <w:proofErr w:type="spellStart"/>
-      <w:proofErr w:type="gramStart"/>
       <w:r>
         <w:rPr>
           <w:color w:val="000000"/>
@@ -4411,7 +5550,6 @@
         </w:rPr>
         <w:t>population</w:t>
       </w:r>
-      <w:proofErr w:type="gramEnd"/>
       <w:r>
         <w:rPr>
           <w:color w:val="000000"/>
@@ -6516,7 +7654,7 @@
     </w:p>
     <w:p>
       <w:pPr>
-        <w:pStyle w:val="HTMLPreformatted"/>
+        <w:pStyle w:val="HTML"/>
         <w:shd w:val="clear" w:color="auto" w:fill="FFFFFF"/>
         <w:rPr>
           <w:b/>
@@ -6530,7 +7668,7 @@
     </w:p>
     <w:p>
       <w:pPr>
-        <w:pStyle w:val="HTMLPreformatted"/>
+        <w:pStyle w:val="HTML"/>
         <w:shd w:val="clear" w:color="auto" w:fill="FFFFFF"/>
         <w:rPr>
           <w:color w:val="000000"/>
@@ -6588,18 +7726,8 @@
           <w:sz w:val="18"/>
           <w:szCs w:val="18"/>
         </w:rPr>
-        <w:t xml:space="preserve"> </w:t>
-      </w:r>
-      <w:proofErr w:type="gramStart"/>
-      <w:r>
-        <w:rPr>
-          <w:color w:val="000000"/>
-          <w:sz w:val="18"/>
-          <w:szCs w:val="18"/>
-        </w:rPr>
-        <w:t>consume(</w:t>
-      </w:r>
-      <w:proofErr w:type="gramEnd"/>
+        <w:t xml:space="preserve"> consume(</w:t>
+      </w:r>
       <w:r>
         <w:rPr>
           <w:b/>
@@ -7275,7 +8403,7 @@
     </w:p>
     <w:p>
       <w:pPr>
-        <w:pStyle w:val="ListParagraph"/>
+        <w:pStyle w:val="a3"/>
         <w:numPr>
           <w:ilvl w:val="0"/>
           <w:numId w:val="8"/>
@@ -7371,7 +8499,7 @@
     </w:p>
     <w:p>
       <w:pPr>
-        <w:pStyle w:val="ListParagraph"/>
+        <w:pStyle w:val="a3"/>
         <w:bidi/>
         <w:rPr>
           <w:sz w:val="24"/>
@@ -7391,7 +8519,7 @@
     </w:p>
     <w:p>
       <w:pPr>
-        <w:pStyle w:val="HTMLPreformatted"/>
+        <w:pStyle w:val="HTML"/>
         <w:shd w:val="clear" w:color="auto" w:fill="FFFFFF"/>
         <w:rPr>
           <w:color w:val="000000"/>
@@ -7529,7 +8657,6 @@
         <w:t xml:space="preserve">// return 1 - ((1 - </w:t>
       </w:r>
       <w:proofErr w:type="spellStart"/>
-      <w:proofErr w:type="gramStart"/>
       <w:r>
         <w:rPr>
           <w:i/>
@@ -7541,7 +8668,6 @@
         <w:t>gene.fitness</w:t>
       </w:r>
       <w:proofErr w:type="spellEnd"/>
-      <w:proofErr w:type="gramEnd"/>
       <w:r>
         <w:rPr>
           <w:i/>
@@ -7922,7 +9048,7 @@
     </w:p>
     <w:p>
       <w:pPr>
-        <w:pStyle w:val="ListParagraph"/>
+        <w:pStyle w:val="a3"/>
         <w:numPr>
           <w:ilvl w:val="0"/>
           <w:numId w:val="8"/>
@@ -8037,7 +9163,7 @@
     </w:p>
     <w:p>
       <w:pPr>
-        <w:pStyle w:val="HTMLPreformatted"/>
+        <w:pStyle w:val="HTML"/>
         <w:shd w:val="clear" w:color="auto" w:fill="FFFFFF"/>
         <w:rPr>
           <w:color w:val="000000"/>
@@ -8235,7 +9361,6 @@
         <w:t xml:space="preserve">- </w:t>
       </w:r>
       <w:proofErr w:type="spellStart"/>
-      <w:proofErr w:type="gramStart"/>
       <w:r>
         <w:rPr>
           <w:color w:val="000000"/>
@@ -8255,7 +9380,6 @@
         <w:t>fitness</w:t>
       </w:r>
       <w:proofErr w:type="spellEnd"/>
-      <w:proofErr w:type="gramEnd"/>
       <w:r>
         <w:rPr>
           <w:color w:val="000000"/>
@@ -8276,7 +9400,7 @@
     </w:p>
     <w:p>
       <w:pPr>
-        <w:pStyle w:val="ListParagraph"/>
+        <w:pStyle w:val="a3"/>
         <w:numPr>
           <w:ilvl w:val="0"/>
           <w:numId w:val="8"/>
@@ -8356,7 +9480,7 @@
     </w:p>
     <w:p>
       <w:pPr>
-        <w:pStyle w:val="ListParagraph"/>
+        <w:pStyle w:val="a3"/>
         <w:bidi/>
         <w:rPr>
           <w:sz w:val="24"/>
@@ -8376,7 +9500,7 @@
     </w:p>
     <w:p>
       <w:pPr>
-        <w:pStyle w:val="HTMLPreformatted"/>
+        <w:pStyle w:val="HTML"/>
         <w:shd w:val="clear" w:color="auto" w:fill="FFFFFF"/>
         <w:rPr>
           <w:color w:val="000000"/>
@@ -8504,7 +9628,6 @@
         <w:br/>
         <w:t xml:space="preserve">    </w:t>
       </w:r>
-      <w:proofErr w:type="gramStart"/>
       <w:r>
         <w:rPr>
           <w:b/>
@@ -8524,7 +9647,6 @@
         <w:t>(</w:t>
       </w:r>
       <w:proofErr w:type="spellStart"/>
-      <w:proofErr w:type="gramEnd"/>
       <w:r>
         <w:rPr>
           <w:color w:val="000000"/>
@@ -8826,7 +9948,7 @@
     </w:p>
     <w:p>
       <w:pPr>
-        <w:pStyle w:val="HTMLPreformatted"/>
+        <w:pStyle w:val="HTML"/>
         <w:shd w:val="clear" w:color="auto" w:fill="FFFFFF"/>
         <w:rPr>
           <w:color w:val="000000"/>
@@ -8972,7 +10094,7 @@
     </w:p>
     <w:p>
       <w:pPr>
-        <w:pStyle w:val="HTMLPreformatted"/>
+        <w:pStyle w:val="HTML"/>
         <w:shd w:val="clear" w:color="auto" w:fill="FFFFFF"/>
         <w:rPr>
           <w:color w:val="000000"/>
@@ -8998,7 +10120,6 @@
         <w:tab/>
       </w:r>
       <w:proofErr w:type="spellStart"/>
-      <w:proofErr w:type="gramStart"/>
       <w:r>
         <w:rPr>
           <w:color w:val="000000"/>
@@ -9008,7 +10129,6 @@
         <w:t>population.fitnessStdDev</w:t>
       </w:r>
       <w:proofErr w:type="spellEnd"/>
-      <w:proofErr w:type="gramEnd"/>
       <w:r>
         <w:rPr>
           <w:color w:val="000000"/>
@@ -9244,7 +10364,7 @@
     </w:p>
     <w:p>
       <w:pPr>
-        <w:pStyle w:val="HTMLPreformatted"/>
+        <w:pStyle w:val="HTML"/>
         <w:shd w:val="clear" w:color="auto" w:fill="FFFFFF"/>
         <w:rPr>
           <w:color w:val="000000"/>
@@ -9393,7 +10513,7 @@
     </w:p>
     <w:p>
       <w:pPr>
-        <w:pStyle w:val="HTMLPreformatted"/>
+        <w:pStyle w:val="HTML"/>
         <w:shd w:val="clear" w:color="auto" w:fill="FFFFFF"/>
         <w:rPr>
           <w:color w:val="000000"/>
@@ -9587,7 +10707,6 @@
         <w:br/>
         <w:t xml:space="preserve">    </w:t>
       </w:r>
-      <w:proofErr w:type="gramStart"/>
       <w:r>
         <w:rPr>
           <w:b/>
@@ -9607,7 +10726,6 @@
         <w:t>(</w:t>
       </w:r>
       <w:proofErr w:type="spellStart"/>
-      <w:proofErr w:type="gramEnd"/>
       <w:r>
         <w:rPr>
           <w:b/>
@@ -9835,7 +10953,7 @@
     </w:p>
     <w:p>
       <w:pPr>
-        <w:pStyle w:val="HTMLPreformatted"/>
+        <w:pStyle w:val="HTML"/>
         <w:shd w:val="clear" w:color="auto" w:fill="FFFFFF"/>
         <w:rPr>
           <w:color w:val="000000"/>
@@ -9852,7 +10970,6 @@
         <w:tab/>
         <w:t xml:space="preserve"> </w:t>
       </w:r>
-      <w:proofErr w:type="gramStart"/>
       <w:r>
         <w:rPr>
           <w:i/>
@@ -9871,7 +10988,6 @@
         </w:rPr>
         <w:t>(</w:t>
       </w:r>
-      <w:proofErr w:type="gramEnd"/>
       <w:r>
         <w:rPr>
           <w:color w:val="0000FF"/>
@@ -10213,7 +11329,7 @@
     </w:p>
     <w:p>
       <w:pPr>
-        <w:pStyle w:val="HTMLPreformatted"/>
+        <w:pStyle w:val="HTML"/>
         <w:shd w:val="clear" w:color="auto" w:fill="FFFFFF"/>
         <w:rPr>
           <w:color w:val="000000"/>
@@ -10314,7 +11430,6 @@
         <w:t xml:space="preserve"> &lt;- </w:t>
       </w:r>
       <w:proofErr w:type="spellStart"/>
-      <w:proofErr w:type="gramStart"/>
       <w:r>
         <w:rPr>
           <w:i/>
@@ -10334,7 +11449,6 @@
         </w:rPr>
         <w:t>(</w:t>
       </w:r>
-      <w:proofErr w:type="gramEnd"/>
       <w:r>
         <w:rPr>
           <w:b/>
@@ -10692,7 +11806,7 @@
     </w:p>
     <w:p>
       <w:pPr>
-        <w:pStyle w:val="HTMLPreformatted"/>
+        <w:pStyle w:val="HTML"/>
         <w:shd w:val="clear" w:color="auto" w:fill="FFFFFF"/>
         <w:rPr>
           <w:color w:val="000000"/>
@@ -10753,7 +11867,6 @@
         </w:rPr>
         <w:t xml:space="preserve">double </w:t>
       </w:r>
-      <w:proofErr w:type="gramStart"/>
       <w:r>
         <w:rPr>
           <w:color w:val="000000"/>
@@ -10762,7 +11875,6 @@
         </w:rPr>
         <w:t>distance(</w:t>
       </w:r>
-      <w:proofErr w:type="gramEnd"/>
       <w:r>
         <w:rPr>
           <w:color w:val="20999D"/>
@@ -11707,7 +12819,7 @@
     </w:p>
     <w:p>
       <w:pPr>
-        <w:pStyle w:val="HTMLPreformatted"/>
+        <w:pStyle w:val="HTML"/>
         <w:shd w:val="clear" w:color="auto" w:fill="FFFFFF"/>
         <w:rPr>
           <w:color w:val="000000"/>
@@ -11741,7 +12853,6 @@
         </w:rPr>
         <w:t>(</w:t>
       </w:r>
-      <w:proofErr w:type="gramStart"/>
       <w:r>
         <w:rPr>
           <w:b/>
@@ -11758,16 +12869,7 @@
           <w:sz w:val="18"/>
           <w:szCs w:val="18"/>
         </w:rPr>
-        <w:t>[</w:t>
-      </w:r>
-      <w:proofErr w:type="gramEnd"/>
-      <w:r>
-        <w:rPr>
-          <w:color w:val="000000"/>
-          <w:sz w:val="18"/>
-          <w:szCs w:val="18"/>
-        </w:rPr>
-        <w:t xml:space="preserve">] </w:t>
+        <w:t xml:space="preserve">[] </w:t>
       </w:r>
       <w:proofErr w:type="spellStart"/>
       <w:r>
@@ -12705,25 +13807,14 @@
         </w:rPr>
         <w:t xml:space="preserve"> </w:t>
       </w:r>
-      <w:proofErr w:type="gramStart"/>
-      <w:r>
-        <w:rPr>
-          <w:rFonts w:ascii="Courier New" w:eastAsia="Times New Roman" w:hAnsi="Courier New" w:cs="Courier New"/>
-          <w:color w:val="000000"/>
-          <w:sz w:val="18"/>
-          <w:szCs w:val="18"/>
-        </w:rPr>
-        <w:t>distance(</w:t>
-      </w:r>
-      <w:proofErr w:type="gramEnd"/>
-      <w:r>
-        <w:rPr>
-          <w:rFonts w:ascii="Courier New" w:eastAsia="Times New Roman" w:hAnsi="Courier New" w:cs="Courier New"/>
-          <w:color w:val="000000"/>
-          <w:sz w:val="18"/>
-          <w:szCs w:val="18"/>
-        </w:rPr>
-        <w:t xml:space="preserve">x: </w:t>
+      <w:r>
+        <w:rPr>
+          <w:rFonts w:ascii="Courier New" w:eastAsia="Times New Roman" w:hAnsi="Courier New" w:cs="Courier New"/>
+          <w:color w:val="000000"/>
+          <w:sz w:val="18"/>
+          <w:szCs w:val="18"/>
+        </w:rPr>
+        <w:t xml:space="preserve">distance(x: </w:t>
       </w:r>
       <w:proofErr w:type="spellStart"/>
       <w:r>
@@ -14784,25 +15875,14 @@
         </w:rPr>
         <w:t xml:space="preserve"> </w:t>
       </w:r>
-      <w:proofErr w:type="gramStart"/>
-      <w:r>
-        <w:rPr>
-          <w:rFonts w:ascii="Courier New" w:eastAsia="Times New Roman" w:hAnsi="Courier New" w:cs="Courier New"/>
-          <w:color w:val="000000"/>
-          <w:sz w:val="18"/>
-          <w:szCs w:val="18"/>
-        </w:rPr>
-        <w:t>distance(</w:t>
-      </w:r>
-      <w:proofErr w:type="gramEnd"/>
-      <w:r>
-        <w:rPr>
-          <w:rFonts w:ascii="Courier New" w:eastAsia="Times New Roman" w:hAnsi="Courier New" w:cs="Courier New"/>
-          <w:color w:val="000000"/>
-          <w:sz w:val="18"/>
-          <w:szCs w:val="18"/>
-        </w:rPr>
-        <w:t xml:space="preserve">x: </w:t>
+      <w:r>
+        <w:rPr>
+          <w:rFonts w:ascii="Courier New" w:eastAsia="Times New Roman" w:hAnsi="Courier New" w:cs="Courier New"/>
+          <w:color w:val="000000"/>
+          <w:sz w:val="18"/>
+          <w:szCs w:val="18"/>
+        </w:rPr>
+        <w:t xml:space="preserve">distance(x: </w:t>
       </w:r>
       <w:proofErr w:type="spellStart"/>
       <w:r>
@@ -15009,7 +16089,7 @@
     </w:p>
     <w:p>
       <w:pPr>
-        <w:pStyle w:val="HTMLPreformatted"/>
+        <w:pStyle w:val="HTML"/>
         <w:shd w:val="clear" w:color="auto" w:fill="FFFFFF"/>
         <w:rPr>
           <w:color w:val="000000"/>
@@ -15040,7 +16120,6 @@
         <w:t xml:space="preserve"> </w:t>
       </w:r>
       <w:proofErr w:type="spellStart"/>
-      <w:proofErr w:type="gramStart"/>
       <w:r>
         <w:rPr>
           <w:color w:val="000000"/>
@@ -15056,16 +16135,7 @@
           <w:sz w:val="18"/>
           <w:szCs w:val="18"/>
         </w:rPr>
-        <w:t>(</w:t>
-      </w:r>
-      <w:proofErr w:type="gramEnd"/>
-      <w:r>
-        <w:rPr>
-          <w:color w:val="000000"/>
-          <w:sz w:val="18"/>
-          <w:szCs w:val="18"/>
-        </w:rPr>
-        <w:t>x1: Double,y1: Double, x2: Double,y2: Double):Double = {</w:t>
+        <w:t>(x1: Double,y1: Double, x2: Double,y2: Double):Double = {</w:t>
       </w:r>
       <w:r>
         <w:rPr>
@@ -15467,7 +16537,6 @@
         </w:rPr>
         <w:t>A</w:t>
       </w:r>
-      <w:proofErr w:type="gramStart"/>
       <w:r>
         <w:rPr>
           <w:rFonts w:ascii="Courier New" w:eastAsia="Times New Roman" w:hAnsi="Courier New" w:cs="Courier New"/>
@@ -15478,7 +16547,6 @@
         <w:t>](</w:t>
       </w:r>
       <w:proofErr w:type="spellStart"/>
-      <w:proofErr w:type="gramEnd"/>
       <w:r>
         <w:rPr>
           <w:rFonts w:ascii="Courier New" w:eastAsia="Times New Roman" w:hAnsi="Courier New" w:cs="Courier New"/>
@@ -16204,7 +17272,6 @@
         </w:rPr>
         <w:t>A</w:t>
       </w:r>
-      <w:proofErr w:type="gramStart"/>
       <w:r>
         <w:rPr>
           <w:rFonts w:ascii="Courier New" w:eastAsia="Times New Roman" w:hAnsi="Courier New" w:cs="Courier New"/>
@@ -16215,7 +17282,6 @@
         <w:t>](</w:t>
       </w:r>
       <w:proofErr w:type="spellStart"/>
-      <w:proofErr w:type="gramEnd"/>
       <w:r>
         <w:rPr>
           <w:rFonts w:ascii="Courier New" w:eastAsia="Times New Roman" w:hAnsi="Courier New" w:cs="Courier New"/>
@@ -17279,7 +18345,6 @@
         <w:t xml:space="preserve"> &lt; </w:t>
       </w:r>
       <w:proofErr w:type="spellStart"/>
-      <w:proofErr w:type="gramStart"/>
       <w:r>
         <w:rPr>
           <w:rFonts w:ascii="Courier New" w:eastAsia="Times New Roman" w:hAnsi="Courier New" w:cs="Courier New"/>
@@ -17300,7 +18365,6 @@
         </w:rPr>
         <w:t>population</w:t>
       </w:r>
-      <w:proofErr w:type="gramEnd"/>
       <w:r>
         <w:rPr>
           <w:rFonts w:ascii="Courier New" w:eastAsia="Times New Roman" w:hAnsi="Courier New" w:cs="Courier New"/>
@@ -17587,7 +18651,6 @@
         <w:tab/>
       </w:r>
       <w:proofErr w:type="spellStart"/>
-      <w:proofErr w:type="gramStart"/>
       <w:r>
         <w:rPr>
           <w:rFonts w:ascii="Courier New" w:eastAsia="Times New Roman" w:hAnsi="Courier New" w:cs="Courier New"/>
@@ -17609,7 +18672,6 @@
         <w:t>population</w:t>
       </w:r>
       <w:proofErr w:type="spellEnd"/>
-      <w:proofErr w:type="gramEnd"/>
       <w:r>
         <w:rPr>
           <w:rFonts w:ascii="Courier New" w:eastAsia="Times New Roman" w:hAnsi="Courier New" w:cs="Courier New"/>
@@ -18225,7 +19287,6 @@
         <w:t xml:space="preserve"> = </w:t>
       </w:r>
       <w:proofErr w:type="spellStart"/>
-      <w:proofErr w:type="gramStart"/>
       <w:r>
         <w:rPr>
           <w:rFonts w:ascii="Courier New" w:eastAsia="Times New Roman" w:hAnsi="Courier New" w:cs="Courier New"/>
@@ -18246,7 +19307,6 @@
         </w:rPr>
         <w:t>population</w:t>
       </w:r>
-      <w:proofErr w:type="gramEnd"/>
       <w:r>
         <w:rPr>
           <w:rFonts w:ascii="Courier New" w:eastAsia="Times New Roman" w:hAnsi="Courier New" w:cs="Courier New"/>
@@ -19544,25 +20604,14 @@
         </w:rPr>
         <w:t xml:space="preserve"> </w:t>
       </w:r>
-      <w:proofErr w:type="gramStart"/>
-      <w:r>
-        <w:rPr>
-          <w:rFonts w:ascii="Courier New" w:eastAsia="Times New Roman" w:hAnsi="Courier New" w:cs="Courier New"/>
-          <w:color w:val="000000"/>
-          <w:sz w:val="18"/>
-          <w:szCs w:val="18"/>
-        </w:rPr>
-        <w:t>fitness(</w:t>
-      </w:r>
-      <w:proofErr w:type="gramEnd"/>
-      <w:r>
-        <w:rPr>
-          <w:rFonts w:ascii="Courier New" w:eastAsia="Times New Roman" w:hAnsi="Courier New" w:cs="Courier New"/>
-          <w:color w:val="000000"/>
-          <w:sz w:val="18"/>
-          <w:szCs w:val="18"/>
-        </w:rPr>
-        <w:t>gene: Array[</w:t>
+      <w:r>
+        <w:rPr>
+          <w:rFonts w:ascii="Courier New" w:eastAsia="Times New Roman" w:hAnsi="Courier New" w:cs="Courier New"/>
+          <w:color w:val="000000"/>
+          <w:sz w:val="18"/>
+          <w:szCs w:val="18"/>
+        </w:rPr>
+        <w:t>fitness(gene: Array[</w:t>
       </w:r>
       <w:proofErr w:type="spellStart"/>
       <w:r>
@@ -20145,7 +21194,7 @@
             <wp:cNvGraphicFramePr/>
             <a:graphic xmlns:a="http://schemas.openxmlformats.org/drawingml/2006/main">
               <a:graphicData uri="http://schemas.openxmlformats.org/drawingml/2006/chart">
-                <c:chart xmlns:c="http://schemas.openxmlformats.org/drawingml/2006/chart" xmlns:r="http://schemas.openxmlformats.org/officeDocument/2006/relationships" r:id="rId11"/>
+                <c:chart xmlns:c="http://schemas.openxmlformats.org/drawingml/2006/chart" xmlns:r="http://schemas.openxmlformats.org/officeDocument/2006/relationships" r:id="rId10"/>
               </a:graphicData>
             </a:graphic>
           </wp:anchor>
@@ -20425,7 +21474,7 @@
               </wp:anchor>
             </w:drawing>
           </mc:Choice>
-          <mc:Fallback>
+          <mc:Fallback xmlns:cx2="http://schemas.microsoft.com/office/drawing/2015/10/21/chartex" xmlns:cx1="http://schemas.microsoft.com/office/drawing/2015/9/8/chartex">
             <w:pict>
               <v:shapetype w14:anchorId="2710FA2D" id="_x0000_t103" coordsize="21600,21600" o:spt="103" adj="12960,19440,7200" path="wr@22,0@21@3,,0@21@4@22@14@21@1@21@7@2@12l@2@13,0@8@2@11at@22,0@21@3@2@10@24@16@22@14@21@1@24@16,0@14xear@22@14@21@1@21@7@24@16nfe">
                 <v:stroke joinstyle="miter"/>
@@ -20501,7 +21550,7 @@
             <wp:cNvGraphicFramePr/>
             <a:graphic xmlns:a="http://schemas.openxmlformats.org/drawingml/2006/main">
               <a:graphicData uri="http://schemas.openxmlformats.org/drawingml/2006/chart">
-                <c:chart xmlns:c="http://schemas.openxmlformats.org/drawingml/2006/chart" xmlns:r="http://schemas.openxmlformats.org/officeDocument/2006/relationships" r:id="rId12"/>
+                <c:chart xmlns:c="http://schemas.openxmlformats.org/drawingml/2006/chart" xmlns:r="http://schemas.openxmlformats.org/officeDocument/2006/relationships" r:id="rId11"/>
               </a:graphicData>
             </a:graphic>
           </wp:inline>
@@ -20528,7 +21577,7 @@
             <wp:cNvGraphicFramePr/>
             <a:graphic xmlns:a="http://schemas.openxmlformats.org/drawingml/2006/main">
               <a:graphicData uri="http://schemas.openxmlformats.org/drawingml/2006/chart">
-                <c:chart xmlns:c="http://schemas.openxmlformats.org/drawingml/2006/chart" xmlns:r="http://schemas.openxmlformats.org/officeDocument/2006/relationships" r:id="rId13"/>
+                <c:chart xmlns:c="http://schemas.openxmlformats.org/drawingml/2006/chart" xmlns:r="http://schemas.openxmlformats.org/officeDocument/2006/relationships" r:id="rId12"/>
               </a:graphicData>
             </a:graphic>
           </wp:inline>
@@ -20683,7 +21732,7 @@
             <wp:cNvGraphicFramePr/>
             <a:graphic xmlns:a="http://schemas.openxmlformats.org/drawingml/2006/main">
               <a:graphicData uri="http://schemas.openxmlformats.org/drawingml/2006/chart">
-                <c:chart xmlns:c="http://schemas.openxmlformats.org/drawingml/2006/chart" xmlns:r="http://schemas.openxmlformats.org/officeDocument/2006/relationships" r:id="rId14"/>
+                <c:chart xmlns:c="http://schemas.openxmlformats.org/drawingml/2006/chart" xmlns:r="http://schemas.openxmlformats.org/officeDocument/2006/relationships" r:id="rId13"/>
               </a:graphicData>
             </a:graphic>
           </wp:inline>
@@ -20691,7 +21740,7 @@
       </w:r>
     </w:p>
     <w:sectPr>
-      <w:footerReference w:type="default" r:id="rId15"/>
+      <w:footerReference w:type="default" r:id="rId14"/>
       <w:pgSz w:w="12240" w:h="15840"/>
       <w:pgMar w:top="1440" w:right="1800" w:bottom="1440" w:left="1800" w:header="720" w:footer="720" w:gutter="0"/>
       <w:pgNumType w:fmt="numberInDash"/>
@@ -20704,7 +21753,7 @@
 </file>
 
 <file path=word/endnotes.xml><?xml version="1.0" encoding="utf-8"?>
-<w:endnotes xmlns:wpc="http://schemas.microsoft.com/office/word/2010/wordprocessingCanvas" xmlns:cx="http://schemas.microsoft.com/office/drawing/2014/chartex" xmlns:cx1="http://schemas.microsoft.com/office/drawing/2015/9/8/chartex" xmlns:cx2="http://schemas.microsoft.com/office/drawing/2015/10/21/chartex" xmlns:mc="http://schemas.openxmlformats.org/markup-compatibility/2006" xmlns:o="urn:schemas-microsoft-com:office:office" xmlns:r="http://schemas.openxmlformats.org/officeDocument/2006/relationships" xmlns:m="http://schemas.openxmlformats.org/officeDocument/2006/math" xmlns:v="urn:schemas-microsoft-com:vml" xmlns:wp14="http://schemas.microsoft.com/office/word/2010/wordprocessingDrawing" xmlns:wp="http://schemas.openxmlformats.org/drawingml/2006/wordprocessingDrawing" xmlns:w10="urn:schemas-microsoft-com:office:word" xmlns:w="http://schemas.openxmlformats.org/wordprocessingml/2006/main" xmlns:w14="http://schemas.microsoft.com/office/word/2010/wordml" xmlns:w15="http://schemas.microsoft.com/office/word/2012/wordml" xmlns:w16se="http://schemas.microsoft.com/office/word/2015/wordml/symex" xmlns:wpg="http://schemas.microsoft.com/office/word/2010/wordprocessingGroup" xmlns:wpi="http://schemas.microsoft.com/office/word/2010/wordprocessingInk" xmlns:wne="http://schemas.microsoft.com/office/word/2006/wordml" xmlns:wps="http://schemas.microsoft.com/office/word/2010/wordprocessingShape" mc:Ignorable="w14 w15 w16se wp14">
+<w:endnotes xmlns:wpc="http://schemas.microsoft.com/office/word/2010/wordprocessingCanvas" xmlns:cx="http://schemas.microsoft.com/office/drawing/2014/chartex" xmlns:mc="http://schemas.openxmlformats.org/markup-compatibility/2006" xmlns:o="urn:schemas-microsoft-com:office:office" xmlns:r="http://schemas.openxmlformats.org/officeDocument/2006/relationships" xmlns:m="http://schemas.openxmlformats.org/officeDocument/2006/math" xmlns:v="urn:schemas-microsoft-com:vml" xmlns:wp14="http://schemas.microsoft.com/office/word/2010/wordprocessingDrawing" xmlns:wp="http://schemas.openxmlformats.org/drawingml/2006/wordprocessingDrawing" xmlns:w10="urn:schemas-microsoft-com:office:word" xmlns:w="http://schemas.openxmlformats.org/wordprocessingml/2006/main" xmlns:w14="http://schemas.microsoft.com/office/word/2010/wordml" xmlns:w15="http://schemas.microsoft.com/office/word/2012/wordml" xmlns:w16se="http://schemas.microsoft.com/office/word/2015/wordml/symex" xmlns:wpg="http://schemas.microsoft.com/office/word/2010/wordprocessingGroup" xmlns:wpi="http://schemas.microsoft.com/office/word/2010/wordprocessingInk" xmlns:wne="http://schemas.microsoft.com/office/word/2006/wordml" xmlns:wps="http://schemas.microsoft.com/office/word/2010/wordprocessingShape" mc:Ignorable="w14 w15 w16se wp14">
   <w:endnote w:type="separator" w:id="-1">
     <w:p>
       <w:pPr>
@@ -20729,7 +21778,7 @@
 </file>
 
 <file path=word/footer1.xml><?xml version="1.0" encoding="utf-8"?>
-<w:ftr xmlns:wpc="http://schemas.microsoft.com/office/word/2010/wordprocessingCanvas" xmlns:cx="http://schemas.microsoft.com/office/drawing/2014/chartex" xmlns:cx1="http://schemas.microsoft.com/office/drawing/2015/9/8/chartex" xmlns:cx2="http://schemas.microsoft.com/office/drawing/2015/10/21/chartex" xmlns:mc="http://schemas.openxmlformats.org/markup-compatibility/2006" xmlns:o="urn:schemas-microsoft-com:office:office" xmlns:r="http://schemas.openxmlformats.org/officeDocument/2006/relationships" xmlns:m="http://schemas.openxmlformats.org/officeDocument/2006/math" xmlns:v="urn:schemas-microsoft-com:vml" xmlns:wp14="http://schemas.microsoft.com/office/word/2010/wordprocessingDrawing" xmlns:wp="http://schemas.openxmlformats.org/drawingml/2006/wordprocessingDrawing" xmlns:w10="urn:schemas-microsoft-com:office:word" xmlns:w="http://schemas.openxmlformats.org/wordprocessingml/2006/main" xmlns:w14="http://schemas.microsoft.com/office/word/2010/wordml" xmlns:w15="http://schemas.microsoft.com/office/word/2012/wordml" xmlns:w16se="http://schemas.microsoft.com/office/word/2015/wordml/symex" xmlns:wpg="http://schemas.microsoft.com/office/word/2010/wordprocessingGroup" xmlns:wpi="http://schemas.microsoft.com/office/word/2010/wordprocessingInk" xmlns:wne="http://schemas.microsoft.com/office/word/2006/wordml" xmlns:wps="http://schemas.microsoft.com/office/word/2010/wordprocessingShape" mc:Ignorable="w14 w15 w16se wp14">
+<w:ftr xmlns:wpc="http://schemas.microsoft.com/office/word/2010/wordprocessingCanvas" xmlns:cx="http://schemas.microsoft.com/office/drawing/2014/chartex" xmlns:mc="http://schemas.openxmlformats.org/markup-compatibility/2006" xmlns:o="urn:schemas-microsoft-com:office:office" xmlns:r="http://schemas.openxmlformats.org/officeDocument/2006/relationships" xmlns:m="http://schemas.openxmlformats.org/officeDocument/2006/math" xmlns:v="urn:schemas-microsoft-com:vml" xmlns:wp14="http://schemas.microsoft.com/office/word/2010/wordprocessingDrawing" xmlns:wp="http://schemas.openxmlformats.org/drawingml/2006/wordprocessingDrawing" xmlns:w10="urn:schemas-microsoft-com:office:word" xmlns:w="http://schemas.openxmlformats.org/wordprocessingml/2006/main" xmlns:w14="http://schemas.microsoft.com/office/word/2010/wordml" xmlns:w15="http://schemas.microsoft.com/office/word/2012/wordml" xmlns:w16se="http://schemas.microsoft.com/office/word/2015/wordml/symex" xmlns:wpg="http://schemas.microsoft.com/office/word/2010/wordprocessingGroup" xmlns:wpi="http://schemas.microsoft.com/office/word/2010/wordprocessingInk" xmlns:wne="http://schemas.microsoft.com/office/word/2006/wordml" xmlns:wps="http://schemas.microsoft.com/office/word/2010/wordprocessingShape" mc:Ignorable="w14 w15 w16se wp14">
   <w:sdt>
     <w:sdtPr>
       <w:id w:val="-98026771"/>
@@ -20746,7 +21795,7 @@
     <w:sdtContent>
       <w:p>
         <w:pPr>
-          <w:pStyle w:val="Footer"/>
+          <w:pStyle w:val="a6"/>
           <w:jc w:val="center"/>
         </w:pPr>
         <w:r>
@@ -20775,14 +21824,14 @@
   </w:sdt>
   <w:p>
     <w:pPr>
-      <w:pStyle w:val="Footer"/>
+      <w:pStyle w:val="a6"/>
     </w:pPr>
   </w:p>
 </w:ftr>
 </file>
 
 <file path=word/footnotes.xml><?xml version="1.0" encoding="utf-8"?>
-<w:footnotes xmlns:wpc="http://schemas.microsoft.com/office/word/2010/wordprocessingCanvas" xmlns:cx="http://schemas.microsoft.com/office/drawing/2014/chartex" xmlns:cx1="http://schemas.microsoft.com/office/drawing/2015/9/8/chartex" xmlns:cx2="http://schemas.microsoft.com/office/drawing/2015/10/21/chartex" xmlns:mc="http://schemas.openxmlformats.org/markup-compatibility/2006" xmlns:o="urn:schemas-microsoft-com:office:office" xmlns:r="http://schemas.openxmlformats.org/officeDocument/2006/relationships" xmlns:m="http://schemas.openxmlformats.org/officeDocument/2006/math" xmlns:v="urn:schemas-microsoft-com:vml" xmlns:wp14="http://schemas.microsoft.com/office/word/2010/wordprocessingDrawing" xmlns:wp="http://schemas.openxmlformats.org/drawingml/2006/wordprocessingDrawing" xmlns:w10="urn:schemas-microsoft-com:office:word" xmlns:w="http://schemas.openxmlformats.org/wordprocessingml/2006/main" xmlns:w14="http://schemas.microsoft.com/office/word/2010/wordml" xmlns:w15="http://schemas.microsoft.com/office/word/2012/wordml" xmlns:w16se="http://schemas.microsoft.com/office/word/2015/wordml/symex" xmlns:wpg="http://schemas.microsoft.com/office/word/2010/wordprocessingGroup" xmlns:wpi="http://schemas.microsoft.com/office/word/2010/wordprocessingInk" xmlns:wne="http://schemas.microsoft.com/office/word/2006/wordml" xmlns:wps="http://schemas.microsoft.com/office/word/2010/wordprocessingShape" mc:Ignorable="w14 w15 w16se wp14">
+<w:footnotes xmlns:wpc="http://schemas.microsoft.com/office/word/2010/wordprocessingCanvas" xmlns:cx="http://schemas.microsoft.com/office/drawing/2014/chartex" xmlns:mc="http://schemas.openxmlformats.org/markup-compatibility/2006" xmlns:o="urn:schemas-microsoft-com:office:office" xmlns:r="http://schemas.openxmlformats.org/officeDocument/2006/relationships" xmlns:m="http://schemas.openxmlformats.org/officeDocument/2006/math" xmlns:v="urn:schemas-microsoft-com:vml" xmlns:wp14="http://schemas.microsoft.com/office/word/2010/wordprocessingDrawing" xmlns:wp="http://schemas.openxmlformats.org/drawingml/2006/wordprocessingDrawing" xmlns:w10="urn:schemas-microsoft-com:office:word" xmlns:w="http://schemas.openxmlformats.org/wordprocessingml/2006/main" xmlns:w14="http://schemas.microsoft.com/office/word/2010/wordml" xmlns:w15="http://schemas.microsoft.com/office/word/2012/wordml" xmlns:w16se="http://schemas.microsoft.com/office/word/2015/wordml/symex" xmlns:wpg="http://schemas.microsoft.com/office/word/2010/wordprocessingGroup" xmlns:wpi="http://schemas.microsoft.com/office/word/2010/wordprocessingInk" xmlns:wne="http://schemas.microsoft.com/office/word/2006/wordml" xmlns:wps="http://schemas.microsoft.com/office/word/2010/wordprocessingShape" mc:Ignorable="w14 w15 w16se wp14">
   <w:footnote w:type="separator" w:id="-1">
     <w:p>
       <w:pPr>
@@ -20807,7 +21856,7 @@
 </file>
 
 <file path=word/numbering.xml><?xml version="1.0" encoding="utf-8"?>
-<w:numbering xmlns:wpc="http://schemas.microsoft.com/office/word/2010/wordprocessingCanvas" xmlns:cx="http://schemas.microsoft.com/office/drawing/2014/chartex" xmlns:cx1="http://schemas.microsoft.com/office/drawing/2015/9/8/chartex" xmlns:cx2="http://schemas.microsoft.com/office/drawing/2015/10/21/chartex" xmlns:mc="http://schemas.openxmlformats.org/markup-compatibility/2006" xmlns:o="urn:schemas-microsoft-com:office:office" xmlns:r="http://schemas.openxmlformats.org/officeDocument/2006/relationships" xmlns:m="http://schemas.openxmlformats.org/officeDocument/2006/math" xmlns:v="urn:schemas-microsoft-com:vml" xmlns:wp14="http://schemas.microsoft.com/office/word/2010/wordprocessingDrawing" xmlns:wp="http://schemas.openxmlformats.org/drawingml/2006/wordprocessingDrawing" xmlns:w10="urn:schemas-microsoft-com:office:word" xmlns:w="http://schemas.openxmlformats.org/wordprocessingml/2006/main" xmlns:w14="http://schemas.microsoft.com/office/word/2010/wordml" xmlns:w15="http://schemas.microsoft.com/office/word/2012/wordml" xmlns:w16se="http://schemas.microsoft.com/office/word/2015/wordml/symex" xmlns:wpg="http://schemas.microsoft.com/office/word/2010/wordprocessingGroup" xmlns:wpi="http://schemas.microsoft.com/office/word/2010/wordprocessingInk" xmlns:wne="http://schemas.microsoft.com/office/word/2006/wordml" xmlns:wps="http://schemas.microsoft.com/office/word/2010/wordprocessingShape" mc:Ignorable="w14 w15 w16se wp14">
+<w:numbering xmlns:wpc="http://schemas.microsoft.com/office/word/2010/wordprocessingCanvas" xmlns:cx="http://schemas.microsoft.com/office/drawing/2014/chartex" xmlns:mc="http://schemas.openxmlformats.org/markup-compatibility/2006" xmlns:o="urn:schemas-microsoft-com:office:office" xmlns:r="http://schemas.openxmlformats.org/officeDocument/2006/relationships" xmlns:m="http://schemas.openxmlformats.org/officeDocument/2006/math" xmlns:v="urn:schemas-microsoft-com:vml" xmlns:wp14="http://schemas.microsoft.com/office/word/2010/wordprocessingDrawing" xmlns:wp="http://schemas.openxmlformats.org/drawingml/2006/wordprocessingDrawing" xmlns:w10="urn:schemas-microsoft-com:office:word" xmlns:w="http://schemas.openxmlformats.org/wordprocessingml/2006/main" xmlns:w14="http://schemas.microsoft.com/office/word/2010/wordml" xmlns:w15="http://schemas.microsoft.com/office/word/2012/wordml" xmlns:w16se="http://schemas.microsoft.com/office/word/2015/wordml/symex" xmlns:wpg="http://schemas.microsoft.com/office/word/2010/wordprocessingGroup" xmlns:wpi="http://schemas.microsoft.com/office/word/2010/wordprocessingInk" xmlns:wne="http://schemas.microsoft.com/office/word/2006/wordml" xmlns:wps="http://schemas.microsoft.com/office/word/2010/wordprocessingShape" mc:Ignorable="w14 w15 w16se wp14">
   <w:abstractNum w:abstractNumId="0" w15:restartNumberingAfterBreak="0">
     <w:nsid w:val="064C3474"/>
     <w:multiLevelType w:val="hybridMultilevel"/>
@@ -21097,6 +22146,95 @@
     </w:lvl>
   </w:abstractNum>
   <w:abstractNum w:abstractNumId="3" w15:restartNumberingAfterBreak="0">
+    <w:nsid w:val="28697DD1"/>
+    <w:multiLevelType w:val="hybridMultilevel"/>
+    <w:tmpl w:val="FE522C40"/>
+    <w:lvl w:ilvl="0" w:tplc="0409000F">
+      <w:start w:val="1"/>
+      <w:numFmt w:val="decimal"/>
+      <w:lvlText w:val="%1."/>
+      <w:lvlJc w:val="left"/>
+      <w:pPr>
+        <w:ind w:left="720" w:hanging="360"/>
+      </w:pPr>
+      <w:rPr>
+        <w:rFonts w:hint="default"/>
+      </w:rPr>
+    </w:lvl>
+    <w:lvl w:ilvl="1" w:tplc="04090019" w:tentative="1">
+      <w:start w:val="1"/>
+      <w:numFmt w:val="lowerLetter"/>
+      <w:lvlText w:val="%2."/>
+      <w:lvlJc w:val="left"/>
+      <w:pPr>
+        <w:ind w:left="1440" w:hanging="360"/>
+      </w:pPr>
+    </w:lvl>
+    <w:lvl w:ilvl="2" w:tplc="0409001B" w:tentative="1">
+      <w:start w:val="1"/>
+      <w:numFmt w:val="lowerRoman"/>
+      <w:lvlText w:val="%3."/>
+      <w:lvlJc w:val="right"/>
+      <w:pPr>
+        <w:ind w:left="2160" w:hanging="180"/>
+      </w:pPr>
+    </w:lvl>
+    <w:lvl w:ilvl="3" w:tplc="0409000F" w:tentative="1">
+      <w:start w:val="1"/>
+      <w:numFmt w:val="decimal"/>
+      <w:lvlText w:val="%4."/>
+      <w:lvlJc w:val="left"/>
+      <w:pPr>
+        <w:ind w:left="2880" w:hanging="360"/>
+      </w:pPr>
+    </w:lvl>
+    <w:lvl w:ilvl="4" w:tplc="04090019" w:tentative="1">
+      <w:start w:val="1"/>
+      <w:numFmt w:val="lowerLetter"/>
+      <w:lvlText w:val="%5."/>
+      <w:lvlJc w:val="left"/>
+      <w:pPr>
+        <w:ind w:left="3600" w:hanging="360"/>
+      </w:pPr>
+    </w:lvl>
+    <w:lvl w:ilvl="5" w:tplc="0409001B" w:tentative="1">
+      <w:start w:val="1"/>
+      <w:numFmt w:val="lowerRoman"/>
+      <w:lvlText w:val="%6."/>
+      <w:lvlJc w:val="right"/>
+      <w:pPr>
+        <w:ind w:left="4320" w:hanging="180"/>
+      </w:pPr>
+    </w:lvl>
+    <w:lvl w:ilvl="6" w:tplc="0409000F" w:tentative="1">
+      <w:start w:val="1"/>
+      <w:numFmt w:val="decimal"/>
+      <w:lvlText w:val="%7."/>
+      <w:lvlJc w:val="left"/>
+      <w:pPr>
+        <w:ind w:left="5040" w:hanging="360"/>
+      </w:pPr>
+    </w:lvl>
+    <w:lvl w:ilvl="7" w:tplc="04090019" w:tentative="1">
+      <w:start w:val="1"/>
+      <w:numFmt w:val="lowerLetter"/>
+      <w:lvlText w:val="%8."/>
+      <w:lvlJc w:val="left"/>
+      <w:pPr>
+        <w:ind w:left="5760" w:hanging="360"/>
+      </w:pPr>
+    </w:lvl>
+    <w:lvl w:ilvl="8" w:tplc="0409001B" w:tentative="1">
+      <w:start w:val="1"/>
+      <w:numFmt w:val="lowerRoman"/>
+      <w:lvlText w:val="%9."/>
+      <w:lvlJc w:val="right"/>
+      <w:pPr>
+        <w:ind w:left="6480" w:hanging="180"/>
+      </w:pPr>
+    </w:lvl>
+  </w:abstractNum>
+  <w:abstractNum w:abstractNumId="4" w15:restartNumberingAfterBreak="0">
     <w:nsid w:val="2B3008D4"/>
     <w:multiLevelType w:val="hybridMultilevel"/>
     <w:tmpl w:val="E190E3DE"/>
@@ -21209,7 +22347,96 @@
       </w:rPr>
     </w:lvl>
   </w:abstractNum>
-  <w:abstractNum w:abstractNumId="4" w15:restartNumberingAfterBreak="0">
+  <w:abstractNum w:abstractNumId="5" w15:restartNumberingAfterBreak="0">
+    <w:nsid w:val="59D17005"/>
+    <w:multiLevelType w:val="hybridMultilevel"/>
+    <w:tmpl w:val="895ABB08"/>
+    <w:lvl w:ilvl="0" w:tplc="0409000F">
+      <w:start w:val="1"/>
+      <w:numFmt w:val="decimal"/>
+      <w:lvlText w:val="%1."/>
+      <w:lvlJc w:val="left"/>
+      <w:pPr>
+        <w:ind w:left="720" w:hanging="360"/>
+      </w:pPr>
+      <w:rPr>
+        <w:rFonts w:hint="default"/>
+      </w:rPr>
+    </w:lvl>
+    <w:lvl w:ilvl="1" w:tplc="04090019" w:tentative="1">
+      <w:start w:val="1"/>
+      <w:numFmt w:val="lowerLetter"/>
+      <w:lvlText w:val="%2."/>
+      <w:lvlJc w:val="left"/>
+      <w:pPr>
+        <w:ind w:left="1440" w:hanging="360"/>
+      </w:pPr>
+    </w:lvl>
+    <w:lvl w:ilvl="2" w:tplc="0409001B" w:tentative="1">
+      <w:start w:val="1"/>
+      <w:numFmt w:val="lowerRoman"/>
+      <w:lvlText w:val="%3."/>
+      <w:lvlJc w:val="right"/>
+      <w:pPr>
+        <w:ind w:left="2160" w:hanging="180"/>
+      </w:pPr>
+    </w:lvl>
+    <w:lvl w:ilvl="3" w:tplc="0409000F" w:tentative="1">
+      <w:start w:val="1"/>
+      <w:numFmt w:val="decimal"/>
+      <w:lvlText w:val="%4."/>
+      <w:lvlJc w:val="left"/>
+      <w:pPr>
+        <w:ind w:left="2880" w:hanging="360"/>
+      </w:pPr>
+    </w:lvl>
+    <w:lvl w:ilvl="4" w:tplc="04090019" w:tentative="1">
+      <w:start w:val="1"/>
+      <w:numFmt w:val="lowerLetter"/>
+      <w:lvlText w:val="%5."/>
+      <w:lvlJc w:val="left"/>
+      <w:pPr>
+        <w:ind w:left="3600" w:hanging="360"/>
+      </w:pPr>
+    </w:lvl>
+    <w:lvl w:ilvl="5" w:tplc="0409001B" w:tentative="1">
+      <w:start w:val="1"/>
+      <w:numFmt w:val="lowerRoman"/>
+      <w:lvlText w:val="%6."/>
+      <w:lvlJc w:val="right"/>
+      <w:pPr>
+        <w:ind w:left="4320" w:hanging="180"/>
+      </w:pPr>
+    </w:lvl>
+    <w:lvl w:ilvl="6" w:tplc="0409000F" w:tentative="1">
+      <w:start w:val="1"/>
+      <w:numFmt w:val="decimal"/>
+      <w:lvlText w:val="%7."/>
+      <w:lvlJc w:val="left"/>
+      <w:pPr>
+        <w:ind w:left="5040" w:hanging="360"/>
+      </w:pPr>
+    </w:lvl>
+    <w:lvl w:ilvl="7" w:tplc="04090019" w:tentative="1">
+      <w:start w:val="1"/>
+      <w:numFmt w:val="lowerLetter"/>
+      <w:lvlText w:val="%8."/>
+      <w:lvlJc w:val="left"/>
+      <w:pPr>
+        <w:ind w:left="5760" w:hanging="360"/>
+      </w:pPr>
+    </w:lvl>
+    <w:lvl w:ilvl="8" w:tplc="0409001B" w:tentative="1">
+      <w:start w:val="1"/>
+      <w:numFmt w:val="lowerRoman"/>
+      <w:lvlText w:val="%9."/>
+      <w:lvlJc w:val="right"/>
+      <w:pPr>
+        <w:ind w:left="6480" w:hanging="180"/>
+      </w:pPr>
+    </w:lvl>
+  </w:abstractNum>
+  <w:abstractNum w:abstractNumId="6" w15:restartNumberingAfterBreak="0">
     <w:nsid w:val="60C41A0D"/>
     <w:multiLevelType w:val="hybridMultilevel"/>
     <w:tmpl w:val="396EA8AA"/>
@@ -21322,7 +22549,7 @@
       </w:rPr>
     </w:lvl>
   </w:abstractNum>
-  <w:abstractNum w:abstractNumId="5" w15:restartNumberingAfterBreak="0">
+  <w:abstractNum w:abstractNumId="7" w15:restartNumberingAfterBreak="0">
     <w:nsid w:val="6BAC64DF"/>
     <w:multiLevelType w:val="hybridMultilevel"/>
     <w:tmpl w:val="7D1E6778"/>
@@ -21408,7 +22635,7 @@
       </w:pPr>
     </w:lvl>
   </w:abstractNum>
-  <w:abstractNum w:abstractNumId="6" w15:restartNumberingAfterBreak="0">
+  <w:abstractNum w:abstractNumId="8" w15:restartNumberingAfterBreak="0">
     <w:nsid w:val="7ED20B88"/>
     <w:multiLevelType w:val="hybridMultilevel"/>
     <w:tmpl w:val="2D7A12F2"/>
@@ -21497,7 +22724,7 @@
       </w:pPr>
     </w:lvl>
   </w:abstractNum>
-  <w:abstractNum w:abstractNumId="7" w15:restartNumberingAfterBreak="0">
+  <w:abstractNum w:abstractNumId="9" w15:restartNumberingAfterBreak="0">
     <w:nsid w:val="7F4606F2"/>
     <w:multiLevelType w:val="hybridMultilevel"/>
     <w:tmpl w:val="47BA16BC"/>
@@ -21611,28 +22838,34 @@
     </w:lvl>
   </w:abstractNum>
   <w:num w:numId="1">
-    <w:abstractNumId w:val="6"/>
+    <w:abstractNumId w:val="8"/>
   </w:num>
   <w:num w:numId="2">
     <w:abstractNumId w:val="2"/>
   </w:num>
   <w:num w:numId="3">
-    <w:abstractNumId w:val="3"/>
+    <w:abstractNumId w:val="4"/>
   </w:num>
   <w:num w:numId="4">
     <w:abstractNumId w:val="1"/>
   </w:num>
   <w:num w:numId="5">
-    <w:abstractNumId w:val="5"/>
+    <w:abstractNumId w:val="7"/>
   </w:num>
   <w:num w:numId="6">
-    <w:abstractNumId w:val="7"/>
+    <w:abstractNumId w:val="9"/>
   </w:num>
   <w:num w:numId="7">
-    <w:abstractNumId w:val="4"/>
+    <w:abstractNumId w:val="6"/>
   </w:num>
   <w:num w:numId="8">
     <w:abstractNumId w:val="0"/>
+  </w:num>
+  <w:num w:numId="9">
+    <w:abstractNumId w:val="3"/>
+  </w:num>
+  <w:num w:numId="10">
+    <w:abstractNumId w:val="5"/>
   </w:num>
 </w:numbering>
 </file>
@@ -21654,7 +22887,7 @@
       </w:pPr>
     </w:pPrDefault>
   </w:docDefaults>
-  <w:latentStyles w:defLockedState="0" w:defUIPriority="99" w:defSemiHidden="0" w:defUnhideWhenUsed="0" w:defQFormat="0" w:count="372">
+  <w:latentStyles w:defLockedState="0" w:defUIPriority="99" w:defSemiHidden="0" w:defUnhideWhenUsed="0" w:defQFormat="0" w:count="371">
     <w:lsdException w:name="Normal" w:uiPriority="0" w:qFormat="1"/>
     <w:lsdException w:name="heading 1" w:uiPriority="9" w:qFormat="1"/>
     <w:lsdException w:name="heading 2" w:semiHidden="1" w:uiPriority="9" w:unhideWhenUsed="1" w:qFormat="1"/>
@@ -22026,16 +23259,15 @@
     <w:lsdException w:name="List Table 5 Dark Accent 6" w:uiPriority="50"/>
     <w:lsdException w:name="List Table 6 Colorful Accent 6" w:uiPriority="51"/>
     <w:lsdException w:name="List Table 7 Colorful Accent 6" w:uiPriority="52"/>
-    <w:lsdException w:name="Mention" w:semiHidden="1" w:unhideWhenUsed="1"/>
   </w:latentStyles>
-  <w:style w:type="paragraph" w:default="1" w:styleId="Normal">
+  <w:style w:type="paragraph" w:default="1" w:styleId="a">
     <w:name w:val="Normal"/>
     <w:qFormat/>
   </w:style>
-  <w:style w:type="paragraph" w:styleId="Heading1">
+  <w:style w:type="paragraph" w:styleId="1">
     <w:name w:val="heading 1"/>
-    <w:basedOn w:val="Normal"/>
-    <w:link w:val="Heading1Char"/>
+    <w:basedOn w:val="a"/>
+    <w:link w:val="10"/>
     <w:uiPriority w:val="9"/>
     <w:qFormat/>
     <w:rsid w:val="001F43DF"/>
@@ -22052,13 +23284,12 @@
       <w:szCs w:val="48"/>
     </w:rPr>
   </w:style>
-  <w:style w:type="character" w:default="1" w:styleId="DefaultParagraphFont">
+  <w:style w:type="character" w:default="1" w:styleId="a0">
     <w:name w:val="Default Paragraph Font"/>
     <w:uiPriority w:val="1"/>
-    <w:semiHidden/>
     <w:unhideWhenUsed/>
   </w:style>
-  <w:style w:type="table" w:default="1" w:styleId="TableNormal">
+  <w:style w:type="table" w:default="1" w:styleId="a1">
     <w:name w:val="Normal Table"/>
     <w:uiPriority w:val="99"/>
     <w:semiHidden/>
@@ -22073,15 +23304,15 @@
       </w:tblCellMar>
     </w:tblPr>
   </w:style>
-  <w:style w:type="numbering" w:default="1" w:styleId="NoList">
+  <w:style w:type="numbering" w:default="1" w:styleId="a2">
     <w:name w:val="No List"/>
     <w:uiPriority w:val="99"/>
     <w:semiHidden/>
     <w:unhideWhenUsed/>
   </w:style>
-  <w:style w:type="paragraph" w:styleId="ListParagraph">
+  <w:style w:type="paragraph" w:styleId="a3">
     <w:name w:val="List Paragraph"/>
-    <w:basedOn w:val="Normal"/>
+    <w:basedOn w:val="a"/>
     <w:uiPriority w:val="34"/>
     <w:qFormat/>
     <w:rsid w:val="00725C76"/>
@@ -22090,10 +23321,10 @@
       <w:contextualSpacing/>
     </w:pPr>
   </w:style>
-  <w:style w:type="paragraph" w:styleId="Header">
+  <w:style w:type="paragraph" w:styleId="a4">
     <w:name w:val="header"/>
-    <w:basedOn w:val="Normal"/>
-    <w:link w:val="HeaderChar"/>
+    <w:basedOn w:val="a"/>
+    <w:link w:val="a5"/>
     <w:uiPriority w:val="99"/>
     <w:unhideWhenUsed/>
     <w:rsid w:val="00DB5F65"/>
@@ -22105,17 +23336,17 @@
       <w:spacing w:after="0" w:line="240" w:lineRule="auto"/>
     </w:pPr>
   </w:style>
-  <w:style w:type="character" w:customStyle="1" w:styleId="HeaderChar">
-    <w:name w:val="Header Char"/>
-    <w:basedOn w:val="DefaultParagraphFont"/>
-    <w:link w:val="Header"/>
+  <w:style w:type="character" w:customStyle="1" w:styleId="a5">
+    <w:name w:val="כותרת עליונה תו"/>
+    <w:basedOn w:val="a0"/>
+    <w:link w:val="a4"/>
     <w:uiPriority w:val="99"/>
     <w:rsid w:val="00DB5F65"/>
   </w:style>
-  <w:style w:type="paragraph" w:styleId="Footer">
+  <w:style w:type="paragraph" w:styleId="a6">
     <w:name w:val="footer"/>
-    <w:basedOn w:val="Normal"/>
-    <w:link w:val="FooterChar"/>
+    <w:basedOn w:val="a"/>
+    <w:link w:val="a7"/>
     <w:uiPriority w:val="99"/>
     <w:unhideWhenUsed/>
     <w:rsid w:val="00DB5F65"/>
@@ -22127,17 +23358,17 @@
       <w:spacing w:after="0" w:line="240" w:lineRule="auto"/>
     </w:pPr>
   </w:style>
-  <w:style w:type="character" w:customStyle="1" w:styleId="FooterChar">
-    <w:name w:val="Footer Char"/>
-    <w:basedOn w:val="DefaultParagraphFont"/>
-    <w:link w:val="Footer"/>
+  <w:style w:type="character" w:customStyle="1" w:styleId="a7">
+    <w:name w:val="כותרת תחתונה תו"/>
+    <w:basedOn w:val="a0"/>
+    <w:link w:val="a6"/>
     <w:uiPriority w:val="99"/>
     <w:rsid w:val="00DB5F65"/>
   </w:style>
-  <w:style w:type="paragraph" w:styleId="HTMLPreformatted">
+  <w:style w:type="paragraph" w:styleId="HTML">
     <w:name w:val="HTML Preformatted"/>
-    <w:basedOn w:val="Normal"/>
-    <w:link w:val="HTMLPreformattedChar"/>
+    <w:basedOn w:val="a"/>
+    <w:link w:val="HTML0"/>
     <w:uiPriority w:val="99"/>
     <w:unhideWhenUsed/>
     <w:rsid w:val="005A41A3"/>
@@ -22168,10 +23399,10 @@
       <w:szCs w:val="20"/>
     </w:rPr>
   </w:style>
-  <w:style w:type="character" w:customStyle="1" w:styleId="HTMLPreformattedChar">
-    <w:name w:val="HTML Preformatted Char"/>
-    <w:basedOn w:val="DefaultParagraphFont"/>
-    <w:link w:val="HTMLPreformatted"/>
+  <w:style w:type="character" w:customStyle="1" w:styleId="HTML0">
+    <w:name w:val="HTML מעוצב מראש תו"/>
+    <w:basedOn w:val="a0"/>
+    <w:link w:val="HTML"/>
     <w:uiPriority w:val="99"/>
     <w:rsid w:val="005A41A3"/>
     <w:rPr>
@@ -22180,9 +23411,9 @@
       <w:szCs w:val="20"/>
     </w:rPr>
   </w:style>
-  <w:style w:type="character" w:styleId="PlaceholderText">
+  <w:style w:type="character" w:styleId="a8">
     <w:name w:val="Placeholder Text"/>
-    <w:basedOn w:val="DefaultParagraphFont"/>
+    <w:basedOn w:val="a0"/>
     <w:uiPriority w:val="99"/>
     <w:semiHidden/>
     <w:rsid w:val="00664AB9"/>
@@ -22190,10 +23421,10 @@
       <w:color w:val="808080"/>
     </w:rPr>
   </w:style>
-  <w:style w:type="character" w:customStyle="1" w:styleId="Heading1Char">
-    <w:name w:val="Heading 1 Char"/>
-    <w:basedOn w:val="DefaultParagraphFont"/>
-    <w:link w:val="Heading1"/>
+  <w:style w:type="character" w:customStyle="1" w:styleId="10">
+    <w:name w:val="כותרת 1 תו"/>
+    <w:basedOn w:val="a0"/>
+    <w:link w:val="1"/>
     <w:uiPriority w:val="9"/>
     <w:rsid w:val="001F43DF"/>
     <w:rPr>
@@ -22207,7 +23438,7 @@
   </w:style>
   <w:style w:type="character" w:styleId="Hyperlink">
     <w:name w:val="Hyperlink"/>
-    <w:basedOn w:val="DefaultParagraphFont"/>
+    <w:basedOn w:val="a0"/>
     <w:uiPriority w:val="99"/>
     <w:unhideWhenUsed/>
     <w:rsid w:val="001F43DF"/>
@@ -22218,7 +23449,7 @@
   </w:style>
   <w:style w:type="character" w:customStyle="1" w:styleId="apple-converted-space">
     <w:name w:val="apple-converted-space"/>
-    <w:basedOn w:val="DefaultParagraphFont"/>
+    <w:basedOn w:val="a0"/>
     <w:rsid w:val="001F43DF"/>
   </w:style>
 </w:styles>
@@ -22227,7 +23458,7 @@
 <file path=word/charts/chart1.xml><?xml version="1.0" encoding="utf-8"?>
 <c:chartSpace xmlns:c="http://schemas.openxmlformats.org/drawingml/2006/chart" xmlns:a="http://schemas.openxmlformats.org/drawingml/2006/main" xmlns:r="http://schemas.openxmlformats.org/officeDocument/2006/relationships" xmlns:c16r2="http://schemas.microsoft.com/office/drawing/2015/06/chart">
   <c:date1904 val="0"/>
-  <c:lang val="en-US"/>
+  <c:lang val="he-IL"/>
   <c:roundedCorners val="0"/>
   <mc:AlternateContent xmlns:mc="http://schemas.openxmlformats.org/markup-compatibility/2006">
     <mc:Choice xmlns:c14="http://schemas.microsoft.com/office/drawing/2007/8/2/chart" Requires="c14">
@@ -26099,7 +27330,7 @@
 <file path=word/charts/chart2.xml><?xml version="1.0" encoding="utf-8"?>
 <c:chartSpace xmlns:c="http://schemas.openxmlformats.org/drawingml/2006/chart" xmlns:a="http://schemas.openxmlformats.org/drawingml/2006/main" xmlns:r="http://schemas.openxmlformats.org/officeDocument/2006/relationships" xmlns:c16r2="http://schemas.microsoft.com/office/drawing/2015/06/chart">
   <c:date1904 val="0"/>
-  <c:lang val="en-US"/>
+  <c:lang val="he-IL"/>
   <c:roundedCorners val="0"/>
   <mc:AlternateContent xmlns:mc="http://schemas.openxmlformats.org/markup-compatibility/2006">
     <mc:Choice xmlns:c14="http://schemas.microsoft.com/office/drawing/2007/8/2/chart" Requires="c14">
@@ -29972,7 +31203,7 @@
 <file path=word/charts/chart3.xml><?xml version="1.0" encoding="utf-8"?>
 <c:chartSpace xmlns:c="http://schemas.openxmlformats.org/drawingml/2006/chart" xmlns:a="http://schemas.openxmlformats.org/drawingml/2006/main" xmlns:r="http://schemas.openxmlformats.org/officeDocument/2006/relationships" xmlns:c16r2="http://schemas.microsoft.com/office/drawing/2015/06/chart">
   <c:date1904 val="0"/>
-  <c:lang val="en-US"/>
+  <c:lang val="he-IL"/>
   <c:roundedCorners val="0"/>
   <mc:AlternateContent xmlns:mc="http://schemas.openxmlformats.org/markup-compatibility/2006">
     <mc:Choice xmlns:c14="http://schemas.microsoft.com/office/drawing/2007/8/2/chart" Requires="c14">
@@ -33844,7 +35075,7 @@
 <file path=word/charts/chart4.xml><?xml version="1.0" encoding="utf-8"?>
 <c:chartSpace xmlns:c="http://schemas.openxmlformats.org/drawingml/2006/chart" xmlns:a="http://schemas.openxmlformats.org/drawingml/2006/main" xmlns:r="http://schemas.openxmlformats.org/officeDocument/2006/relationships" xmlns:c16r2="http://schemas.microsoft.com/office/drawing/2015/06/chart">
   <c:date1904 val="0"/>
-  <c:lang val="en-US"/>
+  <c:lang val="he-IL"/>
   <c:roundedCorners val="0"/>
   <mc:AlternateContent xmlns:mc="http://schemas.openxmlformats.org/markup-compatibility/2006">
     <mc:Choice xmlns:c14="http://schemas.microsoft.com/office/drawing/2007/8/2/chart" Requires="c14">
@@ -38034,7 +39265,7 @@
 </file>
 
 <file path=customXml/itemProps1.xml><?xml version="1.0" encoding="utf-8"?>
-<ds:datastoreItem xmlns:ds="http://schemas.openxmlformats.org/officeDocument/2006/customXml" ds:itemID="{EF52055C-4586-4FE2-B01A-32A77E17AEB9}">
+<ds:datastoreItem xmlns:ds="http://schemas.openxmlformats.org/officeDocument/2006/customXml" ds:itemID="{40C6C625-C314-4FB1-BD08-7A685461ED2F}">
   <ds:schemaRefs>
     <ds:schemaRef ds:uri="http://schemas.openxmlformats.org/officeDocument/2006/bibliography"/>
   </ds:schemaRefs>

</xml_diff>

<commit_message>
Write about timing & Analysis
</commit_message>
<xml_diff>
--- a/Genetic/Report/Lab2/Report.docx
+++ b/Genetic/Report/Lab2/Report.docx
@@ -1453,27 +1453,34 @@
           <w:szCs w:val="24"/>
           <w:rtl/>
         </w:rPr>
-        <w:t xml:space="preserve"> המנוע הגנטי מופרד לחלוטין מייצוג </w:t>
-      </w:r>
-      <w:proofErr w:type="spellStart"/>
-      <w:r>
-        <w:rPr>
-          <w:rFonts w:hint="cs"/>
-          <w:sz w:val="24"/>
-          <w:szCs w:val="24"/>
-          <w:rtl/>
-        </w:rPr>
-        <w:t>הבעייה</w:t>
-      </w:r>
-      <w:proofErr w:type="spellEnd"/>
-      <w:r>
-        <w:rPr>
-          <w:rFonts w:hint="cs"/>
-          <w:sz w:val="24"/>
-          <w:szCs w:val="24"/>
-          <w:rtl/>
-        </w:rPr>
-        <w:t xml:space="preserve"> והתכונות שלה.</w:t>
+        <w:t xml:space="preserve"> המנוע </w:t>
+      </w:r>
+      <w:r>
+        <w:rPr>
+          <w:rFonts w:hint="cs"/>
+          <w:sz w:val="24"/>
+          <w:szCs w:val="24"/>
+          <w:rtl/>
+        </w:rPr>
+        <w:t>הגנטי מופרד לחלוטין מייצוג הבעי</w:t>
+      </w:r>
+      <w:r>
+        <w:rPr>
+          <w:rFonts w:hint="cs"/>
+          <w:sz w:val="24"/>
+          <w:szCs w:val="24"/>
+          <w:rtl/>
+        </w:rPr>
+        <w:t>ה והתכונות שלה</w:t>
+      </w:r>
+      <w:r>
+        <w:rPr>
+          <w:rFonts w:hint="cs"/>
+          <w:sz w:val="24"/>
+          <w:szCs w:val="24"/>
+          <w:rtl/>
+        </w:rPr>
+        <w:t>, כך שניתן לבחור ולהחליף את המנוע ואת הבעיה באופן בלתי תלוי בזמן הריצה.</w:t>
       </w:r>
     </w:p>
     <w:p>
@@ -3437,8 +3444,6 @@
           <w:rtl/>
         </w:rPr>
       </w:pPr>
-      <w:bookmarkStart w:id="0" w:name="_GoBack"/>
-      <w:bookmarkEnd w:id="0"/>
     </w:p>
     <w:p>
       <w:pPr>
@@ -3467,6 +3472,7 @@
     <w:p>
       <w:pPr>
         <w:bidi/>
+        <w:jc w:val="center"/>
         <w:rPr>
           <w:b/>
           <w:bCs/>
@@ -3487,12 +3493,33 @@
         </w:rPr>
         <w:lastRenderedPageBreak/>
         <w:t>שאלה 1:</w:t>
+      </w:r>
+      <w:r>
+        <w:rPr>
+          <w:rFonts w:hint="cs"/>
+          <w:sz w:val="24"/>
+          <w:szCs w:val="24"/>
+          <w:rtl/>
+        </w:rPr>
+        <w:t xml:space="preserve"> </w:t>
+      </w:r>
+      <w:r>
+        <w:rPr>
+          <w:rFonts w:hint="cs"/>
+          <w:b/>
+          <w:bCs/>
+          <w:sz w:val="24"/>
+          <w:szCs w:val="24"/>
+          <w:rtl/>
+        </w:rPr>
+        <w:t>מדידת זמנים וחקר ביצועים</w:t>
       </w:r>
     </w:p>
     <w:p>
       <w:pPr>
         <w:bidi/>
         <w:rPr>
+          <w:rFonts w:hint="cs"/>
           <w:sz w:val="24"/>
           <w:szCs w:val="24"/>
           <w:rtl/>
@@ -3505,16 +3532,32 @@
           <w:szCs w:val="24"/>
           <w:rtl/>
         </w:rPr>
-        <w:t>הוספנו הדפסה של זמן הריצה של האלגוריתם:</w:t>
-      </w:r>
-      <w:r>
-        <w:rPr>
-          <w:rFonts w:hint="cs"/>
-          <w:sz w:val="24"/>
-          <w:szCs w:val="24"/>
-          <w:rtl/>
-        </w:rPr>
-        <w:t xml:space="preserve"> </w:t>
+        <w:t xml:space="preserve">בהרצת האלגוריתם הגנטי, מודפס זמן הריצה לכל </w:t>
+      </w:r>
+      <w:r>
+        <w:rPr>
+          <w:sz w:val="24"/>
+          <w:szCs w:val="24"/>
+        </w:rPr>
+        <w:t>Generation</w:t>
+      </w:r>
+      <w:r>
+        <w:rPr>
+          <w:rFonts w:hint="cs"/>
+          <w:sz w:val="24"/>
+          <w:szCs w:val="24"/>
+          <w:rtl/>
+        </w:rPr>
+        <w:t xml:space="preserve"> ובנוסף הזמן הכולל,</w:t>
+      </w:r>
+      <w:r>
+        <w:rPr>
+          <w:rFonts w:hint="cs"/>
+          <w:sz w:val="24"/>
+          <w:szCs w:val="24"/>
+          <w:rtl/>
+        </w:rPr>
+        <w:t xml:space="preserve"> במילי-שניות, כנדרש בתרגיל.</w:t>
       </w:r>
     </w:p>
     <w:p>
@@ -3528,53 +3571,106 @@
       </w:pPr>
       <w:r>
         <w:rPr>
-          <w:rFonts w:hint="cs"/>
-          <w:sz w:val="24"/>
-          <w:szCs w:val="24"/>
-          <w:rtl/>
-        </w:rPr>
-        <w:t>כמו כן, ב-</w:t>
-      </w:r>
-      <w:r>
-        <w:rPr>
-          <w:rFonts w:hint="cs"/>
-          <w:sz w:val="24"/>
-          <w:szCs w:val="24"/>
-        </w:rPr>
-        <w:t>JVM</w:t>
-      </w:r>
-      <w:r>
-        <w:rPr>
-          <w:rFonts w:hint="cs"/>
-          <w:sz w:val="24"/>
-          <w:szCs w:val="24"/>
-          <w:rtl/>
-        </w:rPr>
-        <w:t xml:space="preserve"> אין תמיכה בגישה לכמות </w:t>
-      </w:r>
-      <w:r>
-        <w:rPr>
-          <w:rFonts w:hint="cs"/>
-          <w:sz w:val="24"/>
-          <w:szCs w:val="24"/>
-          <w:rtl/>
-        </w:rPr>
-        <w:t>מעגלי</w:t>
-      </w:r>
-      <w:r>
-        <w:rPr>
-          <w:rFonts w:hint="cs"/>
-          <w:sz w:val="24"/>
-          <w:szCs w:val="24"/>
-          <w:rtl/>
-        </w:rPr>
-        <w:t xml:space="preserve"> השעון של המעבד, לפיכך לא יכולנו להוסיף תמיכה בכך.</w:t>
+          <w:sz w:val="24"/>
+          <w:szCs w:val="24"/>
+        </w:rPr>
+        <w:t>Java</w:t>
+      </w:r>
+      <w:r>
+        <w:rPr>
+          <w:rFonts w:hint="cs"/>
+          <w:sz w:val="24"/>
+          <w:szCs w:val="24"/>
+          <w:rtl/>
+        </w:rPr>
+        <w:t xml:space="preserve"> לא מספק גישה ל</w:t>
+      </w:r>
+      <w:r>
+        <w:rPr>
+          <w:sz w:val="24"/>
+          <w:szCs w:val="24"/>
+        </w:rPr>
+        <w:t>clock counter</w:t>
+      </w:r>
+      <w:r>
+        <w:rPr>
+          <w:rFonts w:hint="cs"/>
+          <w:sz w:val="24"/>
+          <w:szCs w:val="24"/>
+          <w:rtl/>
+        </w:rPr>
+        <w:t xml:space="preserve"> של המעבד, לכן חייבים לעטוף את פקודת המכונה שמשיגה מידע זה ע"י ה</w:t>
+      </w:r>
+      <w:r>
+        <w:rPr>
+          <w:rFonts w:hint="cs"/>
+          <w:sz w:val="24"/>
+          <w:szCs w:val="24"/>
+        </w:rPr>
+        <w:t>JNI</w:t>
+      </w:r>
+      <w:r>
+        <w:rPr>
+          <w:rFonts w:hint="cs"/>
+          <w:sz w:val="24"/>
+          <w:szCs w:val="24"/>
+          <w:rtl/>
+        </w:rPr>
+        <w:t xml:space="preserve"> </w:t>
+      </w:r>
+      <w:r>
+        <w:rPr>
+          <w:sz w:val="24"/>
+          <w:szCs w:val="24"/>
+          <w:rtl/>
+        </w:rPr>
+        <w:t>–</w:t>
+      </w:r>
+      <w:r>
+        <w:rPr>
+          <w:rFonts w:hint="cs"/>
+          <w:sz w:val="24"/>
+          <w:szCs w:val="24"/>
+          <w:rtl/>
+        </w:rPr>
+        <w:t xml:space="preserve"> </w:t>
+      </w:r>
+      <w:r>
+        <w:rPr>
+          <w:sz w:val="24"/>
+          <w:szCs w:val="24"/>
+        </w:rPr>
+        <w:t>Java Native I</w:t>
+      </w:r>
+      <w:r>
+        <w:rPr>
+          <w:sz w:val="24"/>
+          <w:szCs w:val="24"/>
+        </w:rPr>
+        <w:t>n</w:t>
+      </w:r>
+      <w:r>
+        <w:rPr>
+          <w:sz w:val="24"/>
+          <w:szCs w:val="24"/>
+        </w:rPr>
+        <w:t>terface</w:t>
+      </w:r>
+      <w:r>
+        <w:rPr>
+          <w:rFonts w:hint="cs"/>
+          <w:sz w:val="24"/>
+          <w:szCs w:val="24"/>
+          <w:rtl/>
+        </w:rPr>
+        <w:t>, אך גישה מסוג זה לרוב תיקח זמן רב מדי, לעיתים אפילו זמן ארוך יותר מאשר זמן הריצה הכולל של האלגוריתם הגנטי, (למשל במציאת מינימום לפונקציה אנחנו מתכנסים לפתרון בחצי מילי שנייה), ולכן לא כללנו את מידע זה.</w:t>
       </w:r>
     </w:p>
     <w:p>
       <w:pPr>
         <w:bidi/>
         <w:rPr>
+          <w:rFonts w:hint="cs"/>
           <w:sz w:val="24"/>
           <w:szCs w:val="24"/>
           <w:rtl/>
@@ -3582,17 +3678,29 @@
       </w:pPr>
       <w:r>
         <w:rPr>
-          <w:noProof/>
-          <w:rtl/>
-        </w:rPr>
-        <w:pict>
-          <v:shape id="_x0000_s1028" type="#_x0000_t75" style="position:absolute;left:0;text-align:left;margin-left:-2.45pt;margin-top:233.5pt;width:431.45pt;height:373.95pt;z-index:-251655680;mso-position-vertical-relative:page">
-            <v:imagedata r:id="rId9" o:title="cmd"/>
-            <w10:wrap anchory="page"/>
-          </v:shape>
-        </w:pict>
-      </w:r>
-      <w:proofErr w:type="spellStart"/>
+          <w:rFonts w:hint="cs"/>
+          <w:sz w:val="24"/>
+          <w:szCs w:val="24"/>
+          <w:rtl/>
+        </w:rPr>
+        <w:t xml:space="preserve">בנוסף, רוב זמן האמת שמוצג למשתמש הוא לא זמן מייצג, מכיוון שההדפסות עצמן למסך לוקחות את הרוב המוחלט של הזמן. לכן הצגנו אפשרות לעשות </w:t>
+      </w:r>
+      <w:r>
+        <w:rPr>
+          <w:sz w:val="24"/>
+          <w:szCs w:val="24"/>
+        </w:rPr>
+        <w:t>benchmarking</w:t>
+      </w:r>
+      <w:r>
+        <w:rPr>
+          <w:rFonts w:hint="cs"/>
+          <w:sz w:val="24"/>
+          <w:szCs w:val="24"/>
+          <w:rtl/>
+        </w:rPr>
+        <w:t xml:space="preserve"> לזמן הריצה הכולל של האלגוריתם הגנטי כל פלט חיצוני, בעזרת כמות גדולה של הרצות חוזרות (לדוגמא 20,000 הרצות של האלגוריתם הגנטי בשלמותו), ו</w:t>
+      </w:r>
       <w:r>
         <w:rPr>
           <w:rFonts w:hint="cs"/>
@@ -3601,9 +3709,8 @@
           <w:u w:val="single"/>
           <w:rtl/>
         </w:rPr>
-        <w:t>דוגמאת</w:t>
-      </w:r>
-      <w:proofErr w:type="spellEnd"/>
+        <w:t>בביצוע במקביל</w:t>
+      </w:r>
       <w:r>
         <w:rPr>
           <w:rFonts w:hint="cs"/>
@@ -3612,16 +3719,32 @@
           <w:u w:val="single"/>
           <w:rtl/>
         </w:rPr>
-        <w:t xml:space="preserve"> הרצה</w:t>
-      </w:r>
-      <w:r>
-        <w:rPr>
-          <w:rFonts w:hint="cs"/>
-          <w:sz w:val="24"/>
-          <w:szCs w:val="24"/>
-          <w:rtl/>
-        </w:rPr>
-        <w:t>: (חיפוש מחרוזת באלגוריתם גנטי)</w:t>
+        <w:t xml:space="preserve"> על כל ליבות המעבד</w:t>
+      </w:r>
+      <w:r>
+        <w:rPr>
+          <w:rFonts w:hint="cs"/>
+          <w:sz w:val="24"/>
+          <w:szCs w:val="24"/>
+          <w:rtl/>
+        </w:rPr>
+        <w:t>, וכל זאת כדי לקבל זמן ריצה המייצג היטב את זמן ההתכנסות של האלגוריתם הגנטי, וגם מבלי לחכות זמן ארוך מדי לתוצאות ה</w:t>
+      </w:r>
+      <w:r>
+        <w:rPr>
+          <w:sz w:val="24"/>
+          <w:szCs w:val="24"/>
+        </w:rPr>
+        <w:t>benchmarking</w:t>
+      </w:r>
+      <w:r>
+        <w:rPr>
+          <w:rFonts w:hint="cs"/>
+          <w:sz w:val="24"/>
+          <w:szCs w:val="24"/>
+          <w:rtl/>
+        </w:rPr>
+        <w:t>.</w:t>
       </w:r>
     </w:p>
     <w:p>
@@ -3630,15 +3753,286 @@
         <w:rPr>
           <w:sz w:val="24"/>
           <w:szCs w:val="24"/>
+          <w:rtl/>
         </w:rPr>
       </w:pPr>
+      <w:r>
+        <w:rPr>
+          <w:rFonts w:hint="cs"/>
+          <w:sz w:val="24"/>
+          <w:szCs w:val="24"/>
+          <w:rtl/>
+        </w:rPr>
+        <w:t xml:space="preserve">מעבר להדפסת הזמן לריצה על פרמטרים ספציפיים, המנוע הגנטי מכיל כלי </w:t>
+      </w:r>
+      <w:r>
+        <w:rPr>
+          <w:rFonts w:hint="cs"/>
+          <w:sz w:val="24"/>
+          <w:szCs w:val="24"/>
+          <w:u w:val="single"/>
+          <w:rtl/>
+        </w:rPr>
+        <w:t>אנליזה</w:t>
+      </w:r>
+      <w:r>
+        <w:rPr>
+          <w:rFonts w:hint="cs"/>
+          <w:sz w:val="24"/>
+          <w:szCs w:val="24"/>
+          <w:rtl/>
+        </w:rPr>
+        <w:t xml:space="preserve"> של פרמטרים הפועל באופן הבא:</w:t>
+      </w:r>
     </w:p>
     <w:p>
       <w:pPr>
-        <w:rPr>
-          <w:sz w:val="24"/>
-          <w:szCs w:val="24"/>
-          <w:rtl/>
+        <w:pStyle w:val="a3"/>
+        <w:numPr>
+          <w:ilvl w:val="0"/>
+          <w:numId w:val="11"/>
+        </w:numPr>
+        <w:bidi/>
+        <w:rPr>
+          <w:sz w:val="24"/>
+          <w:szCs w:val="24"/>
+        </w:rPr>
+      </w:pPr>
+      <w:r>
+        <w:rPr>
+          <w:rFonts w:hint="cs"/>
+          <w:sz w:val="24"/>
+          <w:szCs w:val="24"/>
+          <w:rtl/>
+        </w:rPr>
+        <w:t>לאחר בחירת בעיה ומנוע גנטי, נרצה לנתח כיצד משפיע כל פרמטר של הבעיה על זמן ההתכנסות ויציבות ההתכנסות.</w:t>
+      </w:r>
+    </w:p>
+    <w:p>
+      <w:pPr>
+        <w:pStyle w:val="a3"/>
+        <w:numPr>
+          <w:ilvl w:val="0"/>
+          <w:numId w:val="11"/>
+        </w:numPr>
+        <w:bidi/>
+        <w:rPr>
+          <w:sz w:val="24"/>
+          <w:szCs w:val="24"/>
+        </w:rPr>
+      </w:pPr>
+      <w:r>
+        <w:rPr>
+          <w:rFonts w:hint="cs"/>
+          <w:sz w:val="24"/>
+          <w:szCs w:val="24"/>
+          <w:rtl/>
+        </w:rPr>
+        <w:t>לשם כך, תחילה נבחר פרמטרים התחלתיים טובים, ידנית או על ידי האלגוריתם ה</w:t>
+      </w:r>
+      <w:r>
+        <w:rPr>
+          <w:sz w:val="24"/>
+          <w:szCs w:val="24"/>
+        </w:rPr>
+        <w:t>Meta Genetic</w:t>
+      </w:r>
+      <w:r>
+        <w:rPr>
+          <w:rFonts w:hint="cs"/>
+          <w:sz w:val="24"/>
+          <w:szCs w:val="24"/>
+          <w:rtl/>
+        </w:rPr>
+        <w:t xml:space="preserve"> שימצא שיערוך לקבוצת פרמטרים טובה. </w:t>
+      </w:r>
+    </w:p>
+    <w:p>
+      <w:pPr>
+        <w:pStyle w:val="a3"/>
+        <w:numPr>
+          <w:ilvl w:val="0"/>
+          <w:numId w:val="11"/>
+        </w:numPr>
+        <w:bidi/>
+        <w:rPr>
+          <w:sz w:val="24"/>
+          <w:szCs w:val="24"/>
+        </w:rPr>
+      </w:pPr>
+      <w:r>
+        <w:rPr>
+          <w:rFonts w:hint="cs"/>
+          <w:sz w:val="24"/>
+          <w:szCs w:val="24"/>
+          <w:rtl/>
+        </w:rPr>
+        <w:t xml:space="preserve">לשם האנליזה, המשתמש בוחר את הדיוק הרצוי לפרמטרים ממשיים ושלמים (גודל הצעד בין כל </w:t>
+      </w:r>
+      <w:r>
+        <w:rPr>
+          <w:rFonts w:hint="cs"/>
+          <w:sz w:val="24"/>
+          <w:szCs w:val="24"/>
+          <w:rtl/>
+        </w:rPr>
+        <w:t>זוג דגימות לפרמטר</w:t>
+      </w:r>
+      <w:r>
+        <w:rPr>
+          <w:rFonts w:hint="cs"/>
+          <w:sz w:val="24"/>
+          <w:szCs w:val="24"/>
+          <w:rtl/>
+        </w:rPr>
+        <w:t>)</w:t>
+      </w:r>
+    </w:p>
+    <w:p>
+      <w:pPr>
+        <w:pStyle w:val="a3"/>
+        <w:numPr>
+          <w:ilvl w:val="0"/>
+          <w:numId w:val="11"/>
+        </w:numPr>
+        <w:bidi/>
+        <w:rPr>
+          <w:rFonts w:hint="cs"/>
+          <w:sz w:val="24"/>
+          <w:szCs w:val="24"/>
+        </w:rPr>
+      </w:pPr>
+      <w:r>
+        <w:rPr>
+          <w:rFonts w:hint="cs"/>
+          <w:sz w:val="24"/>
+          <w:szCs w:val="24"/>
+          <w:rtl/>
+        </w:rPr>
+        <w:t>בנוסף, המשתמש בוחר את מידת הביטחון שהוא רוצה בתוצאות, ע"י בחירת מספר ה</w:t>
+      </w:r>
+      <w:r>
+        <w:rPr>
+          <w:sz w:val="24"/>
+          <w:szCs w:val="24"/>
+        </w:rPr>
+        <w:t>Rounds</w:t>
+      </w:r>
+      <w:r>
+        <w:rPr>
+          <w:rFonts w:hint="cs"/>
+          <w:sz w:val="24"/>
+          <w:szCs w:val="24"/>
+          <w:rtl/>
+        </w:rPr>
+        <w:t xml:space="preserve"> שזה יריץ את האלגוריתם הגנטי תחת אותם הפרמטרים. בחירת בטחון טוב, לדוגמא 30 ריצות לכל קונפיגורציה היא חשובה מאוד על מנת לקבל תוצאות משמעותיות.</w:t>
+      </w:r>
+    </w:p>
+    <w:p>
+      <w:pPr>
+        <w:pStyle w:val="a3"/>
+        <w:numPr>
+          <w:ilvl w:val="0"/>
+          <w:numId w:val="11"/>
+        </w:numPr>
+        <w:bidi/>
+        <w:rPr>
+          <w:rFonts w:hint="cs"/>
+          <w:sz w:val="24"/>
+          <w:szCs w:val="24"/>
+        </w:rPr>
+      </w:pPr>
+      <w:r>
+        <w:rPr>
+          <w:rFonts w:hint="cs"/>
+          <w:sz w:val="24"/>
+          <w:szCs w:val="24"/>
+          <w:rtl/>
+        </w:rPr>
+        <w:t xml:space="preserve">האנליזה עוברת על כל פרמטר בנפרד, ומשנה אותו לכל הערכים במרחק צעד אחד מהשני </w:t>
+      </w:r>
+      <w:r>
+        <w:rPr>
+          <w:sz w:val="24"/>
+          <w:szCs w:val="24"/>
+          <w:rtl/>
+        </w:rPr>
+        <w:t>–</w:t>
+      </w:r>
+      <w:r>
+        <w:rPr>
+          <w:rFonts w:hint="cs"/>
+          <w:sz w:val="24"/>
+          <w:szCs w:val="24"/>
+          <w:rtl/>
+        </w:rPr>
+        <w:t xml:space="preserve"> מתבצע שינוי של פרמטר יחיד כל פעם מהקונפיגורציה שקורבה לאופטימלית, וכך אנו בודקים את השפעת משתנה זה על ביצועי המנוע הגנטי.</w:t>
+      </w:r>
+    </w:p>
+    <w:p>
+      <w:pPr>
+        <w:pStyle w:val="a3"/>
+        <w:numPr>
+          <w:ilvl w:val="0"/>
+          <w:numId w:val="11"/>
+        </w:numPr>
+        <w:bidi/>
+        <w:rPr>
+          <w:sz w:val="24"/>
+          <w:szCs w:val="24"/>
+        </w:rPr>
+      </w:pPr>
+      <w:r>
+        <w:rPr>
+          <w:rFonts w:hint="cs"/>
+          <w:sz w:val="24"/>
+          <w:szCs w:val="24"/>
+          <w:rtl/>
+        </w:rPr>
+        <w:t xml:space="preserve">כל התוצאות נפלטות </w:t>
+      </w:r>
+      <w:proofErr w:type="spellStart"/>
+      <w:r>
+        <w:rPr>
+          <w:rFonts w:hint="cs"/>
+          <w:sz w:val="24"/>
+          <w:szCs w:val="24"/>
+          <w:rtl/>
+        </w:rPr>
+        <w:t>לקבצי</w:t>
+      </w:r>
+      <w:proofErr w:type="spellEnd"/>
+      <w:r>
+        <w:rPr>
+          <w:rFonts w:hint="cs"/>
+          <w:sz w:val="24"/>
+          <w:szCs w:val="24"/>
+          <w:rtl/>
+        </w:rPr>
+        <w:t xml:space="preserve"> </w:t>
+      </w:r>
+      <w:r>
+        <w:rPr>
+          <w:sz w:val="24"/>
+          <w:szCs w:val="24"/>
+        </w:rPr>
+        <w:t>csv</w:t>
+      </w:r>
+      <w:r>
+        <w:rPr>
+          <w:rFonts w:hint="cs"/>
+          <w:sz w:val="24"/>
+          <w:szCs w:val="24"/>
+          <w:rtl/>
+        </w:rPr>
+        <w:t xml:space="preserve"> לשם המשך ניתוח ידני והפקת גרפים, בעזרת כלי נוסף שבנינו.</w:t>
+      </w:r>
+    </w:p>
+    <w:p>
+      <w:pPr>
+        <w:rPr>
+          <w:sz w:val="24"/>
+          <w:szCs w:val="24"/>
         </w:rPr>
       </w:pPr>
       <w:r>
@@ -3731,6 +4125,8 @@
         </w:rPr>
         <w:br w:type="page"/>
       </w:r>
+      <w:bookmarkStart w:id="0" w:name="_GoBack"/>
+      <w:bookmarkEnd w:id="0"/>
     </w:p>
     <w:p>
       <w:pPr>
@@ -5001,27 +5397,25 @@
           <w:szCs w:val="24"/>
           <w:rtl/>
         </w:rPr>
-        <w:t xml:space="preserve">השוואה של שיטה תחת </w:t>
-      </w:r>
-      <w:proofErr w:type="spellStart"/>
-      <w:r>
-        <w:rPr>
-          <w:rFonts w:hint="cs"/>
-          <w:sz w:val="24"/>
-          <w:szCs w:val="24"/>
-          <w:rtl/>
-        </w:rPr>
-        <w:t>פרמטים</w:t>
-      </w:r>
-      <w:proofErr w:type="spellEnd"/>
-      <w:r>
-        <w:rPr>
-          <w:rFonts w:hint="cs"/>
-          <w:sz w:val="24"/>
-          <w:szCs w:val="24"/>
-          <w:rtl/>
-        </w:rPr>
-        <w:t xml:space="preserve"> אופטימיים (ע"פ האלגוריתם ה</w:t>
+        <w:t>השוואה של שיטה תחת פרמט</w:t>
+      </w:r>
+      <w:r>
+        <w:rPr>
+          <w:rFonts w:hint="cs"/>
+          <w:sz w:val="24"/>
+          <w:szCs w:val="24"/>
+          <w:rtl/>
+        </w:rPr>
+        <w:t>ר</w:t>
+      </w:r>
+      <w:r>
+        <w:rPr>
+          <w:rFonts w:hint="cs"/>
+          <w:sz w:val="24"/>
+          <w:szCs w:val="24"/>
+          <w:rtl/>
+        </w:rPr>
+        <w:t>ים אופטימיים (ע"פ האלגוריתם ה</w:t>
       </w:r>
       <w:r>
         <w:rPr>
@@ -21194,7 +21588,7 @@
             <wp:cNvGraphicFramePr/>
             <a:graphic xmlns:a="http://schemas.openxmlformats.org/drawingml/2006/main">
               <a:graphicData uri="http://schemas.openxmlformats.org/drawingml/2006/chart">
-                <c:chart xmlns:c="http://schemas.openxmlformats.org/drawingml/2006/chart" xmlns:r="http://schemas.openxmlformats.org/officeDocument/2006/relationships" r:id="rId10"/>
+                <c:chart xmlns:c="http://schemas.openxmlformats.org/drawingml/2006/chart" xmlns:r="http://schemas.openxmlformats.org/officeDocument/2006/relationships" r:id="rId9"/>
               </a:graphicData>
             </a:graphic>
           </wp:anchor>
@@ -21550,7 +21944,7 @@
             <wp:cNvGraphicFramePr/>
             <a:graphic xmlns:a="http://schemas.openxmlformats.org/drawingml/2006/main">
               <a:graphicData uri="http://schemas.openxmlformats.org/drawingml/2006/chart">
-                <c:chart xmlns:c="http://schemas.openxmlformats.org/drawingml/2006/chart" xmlns:r="http://schemas.openxmlformats.org/officeDocument/2006/relationships" r:id="rId11"/>
+                <c:chart xmlns:c="http://schemas.openxmlformats.org/drawingml/2006/chart" xmlns:r="http://schemas.openxmlformats.org/officeDocument/2006/relationships" r:id="rId10"/>
               </a:graphicData>
             </a:graphic>
           </wp:inline>
@@ -21577,7 +21971,7 @@
             <wp:cNvGraphicFramePr/>
             <a:graphic xmlns:a="http://schemas.openxmlformats.org/drawingml/2006/main">
               <a:graphicData uri="http://schemas.openxmlformats.org/drawingml/2006/chart">
-                <c:chart xmlns:c="http://schemas.openxmlformats.org/drawingml/2006/chart" xmlns:r="http://schemas.openxmlformats.org/officeDocument/2006/relationships" r:id="rId12"/>
+                <c:chart xmlns:c="http://schemas.openxmlformats.org/drawingml/2006/chart" xmlns:r="http://schemas.openxmlformats.org/officeDocument/2006/relationships" r:id="rId11"/>
               </a:graphicData>
             </a:graphic>
           </wp:inline>
@@ -21732,7 +22126,7 @@
             <wp:cNvGraphicFramePr/>
             <a:graphic xmlns:a="http://schemas.openxmlformats.org/drawingml/2006/main">
               <a:graphicData uri="http://schemas.openxmlformats.org/drawingml/2006/chart">
-                <c:chart xmlns:c="http://schemas.openxmlformats.org/drawingml/2006/chart" xmlns:r="http://schemas.openxmlformats.org/officeDocument/2006/relationships" r:id="rId13"/>
+                <c:chart xmlns:c="http://schemas.openxmlformats.org/drawingml/2006/chart" xmlns:r="http://schemas.openxmlformats.org/officeDocument/2006/relationships" r:id="rId12"/>
               </a:graphicData>
             </a:graphic>
           </wp:inline>
@@ -21740,7 +22134,7 @@
       </w:r>
     </w:p>
     <w:sectPr>
-      <w:footerReference w:type="default" r:id="rId14"/>
+      <w:footerReference w:type="default" r:id="rId13"/>
       <w:pgSz w:w="12240" w:h="15840"/>
       <w:pgMar w:top="1440" w:right="1800" w:bottom="1440" w:left="1800" w:header="720" w:footer="720" w:gutter="0"/>
       <w:pgNumType w:fmt="numberInDash"/>
@@ -21811,7 +22205,7 @@
           <w:rPr>
             <w:noProof/>
           </w:rPr>
-          <w:t>- 19 -</w:t>
+          <w:t>- 3 -</w:t>
         </w:r>
         <w:r>
           <w:rPr>
@@ -22636,6 +23030,119 @@
     </w:lvl>
   </w:abstractNum>
   <w:abstractNum w:abstractNumId="8" w15:restartNumberingAfterBreak="0">
+    <w:nsid w:val="70425D3B"/>
+    <w:multiLevelType w:val="hybridMultilevel"/>
+    <w:tmpl w:val="8B1AFD3E"/>
+    <w:lvl w:ilvl="0" w:tplc="5770CBD6">
+      <w:start w:val="1"/>
+      <w:numFmt w:val="bullet"/>
+      <w:lvlText w:val="-"/>
+      <w:lvlJc w:val="left"/>
+      <w:pPr>
+        <w:ind w:left="720" w:hanging="360"/>
+      </w:pPr>
+      <w:rPr>
+        <w:rFonts w:ascii="Arial" w:eastAsiaTheme="minorHAnsi" w:hAnsi="Arial" w:cs="Arial" w:hint="default"/>
+      </w:rPr>
+    </w:lvl>
+    <w:lvl w:ilvl="1" w:tplc="04090003" w:tentative="1">
+      <w:start w:val="1"/>
+      <w:numFmt w:val="bullet"/>
+      <w:lvlText w:val="o"/>
+      <w:lvlJc w:val="left"/>
+      <w:pPr>
+        <w:ind w:left="1440" w:hanging="360"/>
+      </w:pPr>
+      <w:rPr>
+        <w:rFonts w:ascii="Courier New" w:hAnsi="Courier New" w:cs="Courier New" w:hint="default"/>
+      </w:rPr>
+    </w:lvl>
+    <w:lvl w:ilvl="2" w:tplc="04090005" w:tentative="1">
+      <w:start w:val="1"/>
+      <w:numFmt w:val="bullet"/>
+      <w:lvlText w:val=""/>
+      <w:lvlJc w:val="left"/>
+      <w:pPr>
+        <w:ind w:left="2160" w:hanging="360"/>
+      </w:pPr>
+      <w:rPr>
+        <w:rFonts w:ascii="Wingdings" w:hAnsi="Wingdings" w:hint="default"/>
+      </w:rPr>
+    </w:lvl>
+    <w:lvl w:ilvl="3" w:tplc="04090001" w:tentative="1">
+      <w:start w:val="1"/>
+      <w:numFmt w:val="bullet"/>
+      <w:lvlText w:val=""/>
+      <w:lvlJc w:val="left"/>
+      <w:pPr>
+        <w:ind w:left="2880" w:hanging="360"/>
+      </w:pPr>
+      <w:rPr>
+        <w:rFonts w:ascii="Symbol" w:hAnsi="Symbol" w:hint="default"/>
+      </w:rPr>
+    </w:lvl>
+    <w:lvl w:ilvl="4" w:tplc="04090003" w:tentative="1">
+      <w:start w:val="1"/>
+      <w:numFmt w:val="bullet"/>
+      <w:lvlText w:val="o"/>
+      <w:lvlJc w:val="left"/>
+      <w:pPr>
+        <w:ind w:left="3600" w:hanging="360"/>
+      </w:pPr>
+      <w:rPr>
+        <w:rFonts w:ascii="Courier New" w:hAnsi="Courier New" w:cs="Courier New" w:hint="default"/>
+      </w:rPr>
+    </w:lvl>
+    <w:lvl w:ilvl="5" w:tplc="04090005" w:tentative="1">
+      <w:start w:val="1"/>
+      <w:numFmt w:val="bullet"/>
+      <w:lvlText w:val=""/>
+      <w:lvlJc w:val="left"/>
+      <w:pPr>
+        <w:ind w:left="4320" w:hanging="360"/>
+      </w:pPr>
+      <w:rPr>
+        <w:rFonts w:ascii="Wingdings" w:hAnsi="Wingdings" w:hint="default"/>
+      </w:rPr>
+    </w:lvl>
+    <w:lvl w:ilvl="6" w:tplc="04090001" w:tentative="1">
+      <w:start w:val="1"/>
+      <w:numFmt w:val="bullet"/>
+      <w:lvlText w:val=""/>
+      <w:lvlJc w:val="left"/>
+      <w:pPr>
+        <w:ind w:left="5040" w:hanging="360"/>
+      </w:pPr>
+      <w:rPr>
+        <w:rFonts w:ascii="Symbol" w:hAnsi="Symbol" w:hint="default"/>
+      </w:rPr>
+    </w:lvl>
+    <w:lvl w:ilvl="7" w:tplc="04090003" w:tentative="1">
+      <w:start w:val="1"/>
+      <w:numFmt w:val="bullet"/>
+      <w:lvlText w:val="o"/>
+      <w:lvlJc w:val="left"/>
+      <w:pPr>
+        <w:ind w:left="5760" w:hanging="360"/>
+      </w:pPr>
+      <w:rPr>
+        <w:rFonts w:ascii="Courier New" w:hAnsi="Courier New" w:cs="Courier New" w:hint="default"/>
+      </w:rPr>
+    </w:lvl>
+    <w:lvl w:ilvl="8" w:tplc="04090005" w:tentative="1">
+      <w:start w:val="1"/>
+      <w:numFmt w:val="bullet"/>
+      <w:lvlText w:val=""/>
+      <w:lvlJc w:val="left"/>
+      <w:pPr>
+        <w:ind w:left="6480" w:hanging="360"/>
+      </w:pPr>
+      <w:rPr>
+        <w:rFonts w:ascii="Wingdings" w:hAnsi="Wingdings" w:hint="default"/>
+      </w:rPr>
+    </w:lvl>
+  </w:abstractNum>
+  <w:abstractNum w:abstractNumId="9" w15:restartNumberingAfterBreak="0">
     <w:nsid w:val="7ED20B88"/>
     <w:multiLevelType w:val="hybridMultilevel"/>
     <w:tmpl w:val="2D7A12F2"/>
@@ -22724,7 +23231,7 @@
       </w:pPr>
     </w:lvl>
   </w:abstractNum>
-  <w:abstractNum w:abstractNumId="9" w15:restartNumberingAfterBreak="0">
+  <w:abstractNum w:abstractNumId="10" w15:restartNumberingAfterBreak="0">
     <w:nsid w:val="7F4606F2"/>
     <w:multiLevelType w:val="hybridMultilevel"/>
     <w:tmpl w:val="47BA16BC"/>
@@ -22838,7 +23345,7 @@
     </w:lvl>
   </w:abstractNum>
   <w:num w:numId="1">
-    <w:abstractNumId w:val="8"/>
+    <w:abstractNumId w:val="9"/>
   </w:num>
   <w:num w:numId="2">
     <w:abstractNumId w:val="2"/>
@@ -22853,7 +23360,7 @@
     <w:abstractNumId w:val="7"/>
   </w:num>
   <w:num w:numId="6">
-    <w:abstractNumId w:val="9"/>
+    <w:abstractNumId w:val="10"/>
   </w:num>
   <w:num w:numId="7">
     <w:abstractNumId w:val="6"/>
@@ -22866,6 +23373,9 @@
   </w:num>
   <w:num w:numId="10">
     <w:abstractNumId w:val="5"/>
+  </w:num>
+  <w:num w:numId="11">
+    <w:abstractNumId w:val="8"/>
   </w:num>
 </w:numbering>
 </file>
@@ -39265,7 +39775,7 @@
 </file>
 
 <file path=customXml/itemProps1.xml><?xml version="1.0" encoding="utf-8"?>
-<ds:datastoreItem xmlns:ds="http://schemas.openxmlformats.org/officeDocument/2006/customXml" ds:itemID="{40C6C625-C314-4FB1-BD08-7A685461ED2F}">
+<ds:datastoreItem xmlns:ds="http://schemas.openxmlformats.org/officeDocument/2006/customXml" ds:itemID="{7A38AC78-31DE-408D-9145-730228509403}">
   <ds:schemaRefs>
     <ds:schemaRef ds:uri="http://schemas.openxmlformats.org/officeDocument/2006/bibliography"/>
   </ds:schemaRefs>

</xml_diff>

<commit_message>
Write about Finess Mappings & Scaling
</commit_message>
<xml_diff>
--- a/Genetic/Report/Lab2/Report.docx
+++ b/Genetic/Report/Lab2/Report.docx
@@ -4125,17 +4125,16 @@
         </w:rPr>
         <w:br w:type="page"/>
       </w:r>
-      <w:bookmarkStart w:id="0" w:name="_GoBack"/>
-      <w:bookmarkEnd w:id="0"/>
     </w:p>
     <w:p>
       <w:pPr>
         <w:bidi/>
+        <w:jc w:val="center"/>
         <w:rPr>
           <w:b/>
           <w:bCs/>
-          <w:sz w:val="24"/>
-          <w:szCs w:val="24"/>
+          <w:sz w:val="28"/>
+          <w:szCs w:val="28"/>
           <w:rtl/>
         </w:rPr>
       </w:pPr>
@@ -4144,49 +4143,24 @@
           <w:rFonts w:hint="cs"/>
           <w:b/>
           <w:bCs/>
-          <w:sz w:val="24"/>
-          <w:szCs w:val="24"/>
+          <w:sz w:val="28"/>
+          <w:szCs w:val="28"/>
           <w:u w:val="single"/>
           <w:rtl/>
         </w:rPr>
         <w:lastRenderedPageBreak/>
-        <w:t xml:space="preserve">שאלה </w:t>
+        <w:t>שאלה 2:</w:t>
       </w:r>
       <w:r>
         <w:rPr>
           <w:rFonts w:hint="cs"/>
           <w:b/>
           <w:bCs/>
-          <w:sz w:val="24"/>
-          <w:szCs w:val="24"/>
-          <w:u w:val="single"/>
-          <w:rtl/>
-        </w:rPr>
-        <w:t>2</w:t>
-      </w:r>
-      <w:r>
-        <w:rPr>
-          <w:rFonts w:hint="cs"/>
-          <w:b/>
-          <w:bCs/>
-          <w:sz w:val="24"/>
-          <w:szCs w:val="24"/>
-          <w:u w:val="single"/>
-          <w:rtl/>
-        </w:rPr>
-        <w:t>:</w:t>
-      </w:r>
-      <w:r>
-        <w:rPr>
-          <w:rFonts w:hint="cs"/>
-          <w:b/>
-          <w:bCs/>
-          <w:sz w:val="24"/>
-          <w:szCs w:val="24"/>
-          <w:u w:val="single"/>
-          <w:rtl/>
-        </w:rPr>
-        <w:t xml:space="preserve"> </w:t>
+          <w:sz w:val="28"/>
+          <w:szCs w:val="28"/>
+          <w:rtl/>
+        </w:rPr>
+        <w:t xml:space="preserve"> שיטות בחירה</w:t>
       </w:r>
     </w:p>
     <w:p>
@@ -8727,35 +8701,43 @@
     <w:p>
       <w:pPr>
         <w:bidi/>
-        <w:rPr>
-          <w:sz w:val="24"/>
-          <w:szCs w:val="24"/>
+        <w:jc w:val="center"/>
+        <w:rPr>
+          <w:rFonts w:hint="cs"/>
+          <w:b/>
+          <w:bCs/>
+          <w:sz w:val="28"/>
+          <w:szCs w:val="28"/>
           <w:rtl/>
         </w:rPr>
       </w:pPr>
       <w:r>
         <w:rPr>
-          <w:sz w:val="24"/>
-          <w:szCs w:val="24"/>
-          <w:u w:val="single"/>
+          <w:rFonts w:hint="cs"/>
+          <w:b/>
+          <w:bCs/>
+          <w:sz w:val="28"/>
+          <w:szCs w:val="28"/>
+          <w:rtl/>
         </w:rPr>
         <w:lastRenderedPageBreak/>
+        <w:t xml:space="preserve">שיטות </w:t>
+      </w:r>
+      <w:r>
+        <w:rPr>
+          <w:b/>
+          <w:bCs/>
+          <w:sz w:val="28"/>
+          <w:szCs w:val="28"/>
+        </w:rPr>
         <w:t>Scaling</w:t>
-      </w:r>
-      <w:r>
-        <w:rPr>
-          <w:rFonts w:hint="cs"/>
-          <w:sz w:val="24"/>
-          <w:szCs w:val="24"/>
-          <w:rtl/>
-        </w:rPr>
-        <w:t>:</w:t>
       </w:r>
     </w:p>
     <w:p>
       <w:pPr>
         <w:bidi/>
         <w:rPr>
+          <w:rFonts w:hint="cs"/>
           <w:sz w:val="24"/>
           <w:szCs w:val="24"/>
           <w:rtl/>
@@ -8763,20 +8745,55 @@
       </w:pPr>
       <w:r>
         <w:rPr>
-          <w:sz w:val="24"/>
-          <w:szCs w:val="24"/>
-          <w:rtl/>
-        </w:rPr>
-        <w:tab/>
-      </w:r>
-      <w:r>
-        <w:rPr>
-          <w:rFonts w:hint="cs"/>
-          <w:sz w:val="24"/>
-          <w:szCs w:val="24"/>
-          <w:rtl/>
-        </w:rPr>
-        <w:t xml:space="preserve">מימשנו 3 שיטות </w:t>
+          <w:rFonts w:hint="cs"/>
+          <w:sz w:val="24"/>
+          <w:szCs w:val="24"/>
+          <w:rtl/>
+        </w:rPr>
+        <w:t>מימשנו</w:t>
+      </w:r>
+      <w:r>
+        <w:rPr>
+          <w:rFonts w:hint="cs"/>
+          <w:sz w:val="24"/>
+          <w:szCs w:val="24"/>
+          <w:rtl/>
+        </w:rPr>
+        <w:t xml:space="preserve"> 5</w:t>
+      </w:r>
+      <w:r>
+        <w:rPr>
+          <w:rFonts w:hint="cs"/>
+          <w:sz w:val="24"/>
+          <w:szCs w:val="24"/>
+          <w:rtl/>
+        </w:rPr>
+        <w:t xml:space="preserve"> </w:t>
+      </w:r>
+      <w:r>
+        <w:rPr>
+          <w:rFonts w:hint="cs"/>
+          <w:sz w:val="24"/>
+          <w:szCs w:val="24"/>
+          <w:rtl/>
+        </w:rPr>
+        <w:t xml:space="preserve">פונקציות </w:t>
+      </w:r>
+      <w:r>
+        <w:rPr>
+          <w:sz w:val="24"/>
+          <w:szCs w:val="24"/>
+        </w:rPr>
+        <w:t>Fitness Mapping</w:t>
+      </w:r>
+      <w:r>
+        <w:rPr>
+          <w:rFonts w:hint="cs"/>
+          <w:sz w:val="24"/>
+          <w:szCs w:val="24"/>
+          <w:rtl/>
+        </w:rPr>
+        <w:t>, ביניהם כל שיטות ה</w:t>
       </w:r>
       <w:r>
         <w:rPr>
@@ -8790,6 +8807,408 @@
           <w:rFonts w:hint="cs"/>
           <w:sz w:val="24"/>
           <w:szCs w:val="24"/>
+          <w:rtl/>
+        </w:rPr>
+        <w:t>:</w:t>
+      </w:r>
+    </w:p>
+    <w:p>
+      <w:pPr>
+        <w:pStyle w:val="a3"/>
+        <w:numPr>
+          <w:ilvl w:val="0"/>
+          <w:numId w:val="11"/>
+        </w:numPr>
+        <w:bidi/>
+        <w:rPr>
+          <w:sz w:val="24"/>
+          <w:szCs w:val="24"/>
+        </w:rPr>
+      </w:pPr>
+      <w:r>
+        <w:rPr>
+          <w:sz w:val="24"/>
+          <w:szCs w:val="24"/>
+        </w:rPr>
+        <w:t>Windowing</w:t>
+      </w:r>
+    </w:p>
+    <w:p>
+      <w:pPr>
+        <w:pStyle w:val="a3"/>
+        <w:numPr>
+          <w:ilvl w:val="0"/>
+          <w:numId w:val="11"/>
+        </w:numPr>
+        <w:bidi/>
+        <w:rPr>
+          <w:sz w:val="24"/>
+          <w:szCs w:val="24"/>
+        </w:rPr>
+      </w:pPr>
+      <w:r>
+        <w:rPr>
+          <w:sz w:val="24"/>
+          <w:szCs w:val="24"/>
+        </w:rPr>
+        <w:t>Exponential Scaling</w:t>
+      </w:r>
+    </w:p>
+    <w:p>
+      <w:pPr>
+        <w:pStyle w:val="a3"/>
+        <w:numPr>
+          <w:ilvl w:val="0"/>
+          <w:numId w:val="11"/>
+        </w:numPr>
+        <w:bidi/>
+        <w:rPr>
+          <w:sz w:val="24"/>
+          <w:szCs w:val="24"/>
+        </w:rPr>
+      </w:pPr>
+      <w:r>
+        <w:rPr>
+          <w:sz w:val="24"/>
+          <w:szCs w:val="24"/>
+        </w:rPr>
+        <w:t>Sigma Scaling</w:t>
+      </w:r>
+    </w:p>
+    <w:p>
+      <w:pPr>
+        <w:pStyle w:val="a3"/>
+        <w:numPr>
+          <w:ilvl w:val="0"/>
+          <w:numId w:val="11"/>
+        </w:numPr>
+        <w:bidi/>
+        <w:rPr>
+          <w:sz w:val="24"/>
+          <w:szCs w:val="24"/>
+        </w:rPr>
+      </w:pPr>
+      <w:r>
+        <w:rPr>
+          <w:sz w:val="24"/>
+          <w:szCs w:val="24"/>
+        </w:rPr>
+        <w:t>Aging Model</w:t>
+      </w:r>
+    </w:p>
+    <w:p>
+      <w:pPr>
+        <w:pStyle w:val="a3"/>
+        <w:numPr>
+          <w:ilvl w:val="0"/>
+          <w:numId w:val="11"/>
+        </w:numPr>
+        <w:bidi/>
+        <w:rPr>
+          <w:sz w:val="24"/>
+          <w:szCs w:val="24"/>
+        </w:rPr>
+      </w:pPr>
+      <w:r>
+        <w:rPr>
+          <w:sz w:val="24"/>
+          <w:szCs w:val="24"/>
+        </w:rPr>
+        <w:t>Niching</w:t>
+      </w:r>
+    </w:p>
+    <w:p>
+      <w:pPr>
+        <w:bidi/>
+        <w:rPr>
+          <w:sz w:val="24"/>
+          <w:szCs w:val="24"/>
+          <w:rtl/>
+        </w:rPr>
+      </w:pPr>
+      <w:r>
+        <w:rPr>
+          <w:rFonts w:hint="cs"/>
+          <w:sz w:val="24"/>
+          <w:szCs w:val="24"/>
+          <w:rtl/>
+        </w:rPr>
+        <w:t xml:space="preserve">כל שיטות אלה מומשו בתור </w:t>
+      </w:r>
+      <w:r>
+        <w:rPr>
+          <w:sz w:val="24"/>
+          <w:szCs w:val="24"/>
+        </w:rPr>
+        <w:t>Fitness Mappings</w:t>
+      </w:r>
+      <w:r>
+        <w:rPr>
+          <w:rFonts w:hint="cs"/>
+          <w:sz w:val="24"/>
+          <w:szCs w:val="24"/>
+          <w:rtl/>
+        </w:rPr>
+        <w:t>:</w:t>
+      </w:r>
+    </w:p>
+    <w:p>
+      <w:pPr>
+        <w:bidi/>
+        <w:rPr>
+          <w:rFonts w:hint="cs"/>
+          <w:sz w:val="24"/>
+          <w:szCs w:val="24"/>
+          <w:rtl/>
+        </w:rPr>
+      </w:pPr>
+      <w:r>
+        <w:rPr>
+          <w:rFonts w:hint="cs"/>
+          <w:sz w:val="24"/>
+          <w:szCs w:val="24"/>
+          <w:rtl/>
+        </w:rPr>
+        <w:t>טרנספורמציות על ה</w:t>
+      </w:r>
+      <w:r>
+        <w:rPr>
+          <w:sz w:val="24"/>
+          <w:szCs w:val="24"/>
+        </w:rPr>
+        <w:t>fitness</w:t>
+      </w:r>
+      <w:r>
+        <w:rPr>
+          <w:rFonts w:hint="cs"/>
+          <w:sz w:val="24"/>
+          <w:szCs w:val="24"/>
+          <w:rtl/>
+        </w:rPr>
+        <w:t xml:space="preserve"> של כל הגנים </w:t>
+      </w:r>
+      <w:proofErr w:type="spellStart"/>
+      <w:r>
+        <w:rPr>
+          <w:rFonts w:hint="cs"/>
+          <w:sz w:val="24"/>
+          <w:szCs w:val="24"/>
+          <w:rtl/>
+        </w:rPr>
+        <w:t>באוכליוסיה</w:t>
+      </w:r>
+      <w:proofErr w:type="spellEnd"/>
+      <w:r>
+        <w:rPr>
+          <w:rFonts w:hint="cs"/>
+          <w:sz w:val="24"/>
+          <w:szCs w:val="24"/>
+          <w:rtl/>
+        </w:rPr>
+        <w:t xml:space="preserve">, בהתבסס גם על שאר </w:t>
+      </w:r>
+      <w:proofErr w:type="spellStart"/>
+      <w:r>
+        <w:rPr>
+          <w:rFonts w:hint="cs"/>
+          <w:sz w:val="24"/>
+          <w:szCs w:val="24"/>
+          <w:rtl/>
+        </w:rPr>
+        <w:t>האוכלוסיה</w:t>
+      </w:r>
+      <w:proofErr w:type="spellEnd"/>
+      <w:r>
+        <w:rPr>
+          <w:rFonts w:hint="cs"/>
+          <w:sz w:val="24"/>
+          <w:szCs w:val="24"/>
+          <w:rtl/>
+        </w:rPr>
+        <w:t>.</w:t>
+      </w:r>
+    </w:p>
+    <w:p>
+      <w:pPr>
+        <w:bidi/>
+        <w:rPr>
+          <w:rFonts w:hint="cs"/>
+          <w:sz w:val="24"/>
+          <w:szCs w:val="24"/>
+          <w:rtl/>
+        </w:rPr>
+      </w:pPr>
+      <w:r>
+        <w:rPr>
+          <w:rFonts w:hint="cs"/>
+          <w:sz w:val="24"/>
+          <w:szCs w:val="24"/>
+          <w:rtl/>
+        </w:rPr>
+        <w:t>המנוע הגנטי מחזיק את כל פונקציות המיפוי שאנו רוצים שהמנוע ישתמש בהם, ומפעיל אותם אחד אחד על כל הגנים.</w:t>
+      </w:r>
+    </w:p>
+    <w:p>
+      <w:pPr>
+        <w:bidi/>
+        <w:rPr>
+          <w:sz w:val="24"/>
+          <w:szCs w:val="24"/>
+          <w:rtl/>
+        </w:rPr>
+      </w:pPr>
+      <w:r>
+        <w:rPr>
+          <w:rFonts w:hint="cs"/>
+          <w:sz w:val="24"/>
+          <w:szCs w:val="24"/>
+          <w:rtl/>
+        </w:rPr>
+        <w:t>המשתמש יכול לבחור כל תת קבוצה של פונקציות מיפוי לשימוש במנוע הגנטי שלו. (כולל ב</w:t>
+      </w:r>
+      <w:r>
+        <w:rPr>
+          <w:rFonts w:hint="cs"/>
+          <w:sz w:val="24"/>
+          <w:szCs w:val="24"/>
+        </w:rPr>
+        <w:t>UI</w:t>
+      </w:r>
+      <w:r>
+        <w:rPr>
+          <w:rFonts w:hint="cs"/>
+          <w:sz w:val="24"/>
+          <w:szCs w:val="24"/>
+          <w:rtl/>
+        </w:rPr>
+        <w:t>)</w:t>
+      </w:r>
+    </w:p>
+    <w:p>
+      <w:pPr>
+        <w:bidi/>
+        <w:rPr>
+          <w:sz w:val="24"/>
+          <w:szCs w:val="24"/>
+          <w:rtl/>
+        </w:rPr>
+      </w:pPr>
+      <w:bookmarkStart w:id="0" w:name="_GoBack"/>
+      <w:bookmarkEnd w:id="0"/>
+    </w:p>
+    <w:p>
+      <w:pPr>
+        <w:bidi/>
+        <w:jc w:val="center"/>
+        <w:rPr>
+          <w:sz w:val="24"/>
+          <w:szCs w:val="24"/>
+          <w:rtl/>
+        </w:rPr>
+      </w:pPr>
+      <w:r>
+        <w:rPr>
+          <w:noProof/>
+          <w:sz w:val="24"/>
+          <w:szCs w:val="24"/>
+          <w:rtl/>
+        </w:rPr>
+        <w:drawing>
+          <wp:inline distT="0" distB="0" distL="0" distR="0">
+            <wp:extent cx="4925112" cy="1114581"/>
+            <wp:effectExtent l="0" t="0" r="0" b="9525"/>
+            <wp:docPr id="3" name="תמונה 3"/>
+            <wp:cNvGraphicFramePr>
+              <a:graphicFrameLocks xmlns:a="http://schemas.openxmlformats.org/drawingml/2006/main" noChangeAspect="1"/>
+            </wp:cNvGraphicFramePr>
+            <a:graphic xmlns:a="http://schemas.openxmlformats.org/drawingml/2006/main">
+              <a:graphicData uri="http://schemas.openxmlformats.org/drawingml/2006/picture">
+                <pic:pic xmlns:pic="http://schemas.openxmlformats.org/drawingml/2006/picture">
+                  <pic:nvPicPr>
+                    <pic:cNvPr id="3" name="Fitness Mappings.PNG"/>
+                    <pic:cNvPicPr/>
+                  </pic:nvPicPr>
+                  <pic:blipFill>
+                    <a:blip r:embed="rId9">
+                      <a:extLst>
+                        <a:ext uri="{28A0092B-C50C-407E-A947-70E740481C1C}">
+                          <a14:useLocalDpi xmlns:a14="http://schemas.microsoft.com/office/drawing/2010/main" val="0"/>
+                        </a:ext>
+                      </a:extLst>
+                    </a:blip>
+                    <a:stretch>
+                      <a:fillRect/>
+                    </a:stretch>
+                  </pic:blipFill>
+                  <pic:spPr>
+                    <a:xfrm>
+                      <a:off x="0" y="0"/>
+                      <a:ext cx="4925112" cy="1114581"/>
+                    </a:xfrm>
+                    <a:prstGeom prst="rect">
+                      <a:avLst/>
+                    </a:prstGeom>
+                  </pic:spPr>
+                </pic:pic>
+              </a:graphicData>
+            </a:graphic>
+          </wp:inline>
+        </w:drawing>
+      </w:r>
+    </w:p>
+    <w:p>
+      <w:pPr>
+        <w:rPr>
+          <w:sz w:val="24"/>
+          <w:szCs w:val="24"/>
+          <w:rtl/>
+        </w:rPr>
+      </w:pPr>
+      <w:r>
+        <w:rPr>
+          <w:sz w:val="24"/>
+          <w:szCs w:val="24"/>
+          <w:rtl/>
+        </w:rPr>
+        <w:br w:type="page"/>
+      </w:r>
+    </w:p>
+    <w:p>
+      <w:pPr>
+        <w:bidi/>
+        <w:rPr>
+          <w:rFonts w:hint="cs"/>
+          <w:sz w:val="24"/>
+          <w:szCs w:val="24"/>
+          <w:u w:val="single"/>
+          <w:rtl/>
+        </w:rPr>
+      </w:pPr>
+      <w:r>
+        <w:rPr>
+          <w:rFonts w:hint="cs"/>
+          <w:sz w:val="24"/>
+          <w:szCs w:val="24"/>
+          <w:u w:val="single"/>
+          <w:rtl/>
+        </w:rPr>
+        <w:lastRenderedPageBreak/>
+        <w:t>שיטות ה</w:t>
+      </w:r>
+      <w:r>
+        <w:rPr>
+          <w:sz w:val="24"/>
+          <w:szCs w:val="24"/>
+          <w:u w:val="single"/>
+        </w:rPr>
+        <w:t>Scaling</w:t>
+      </w:r>
+      <w:r>
+        <w:rPr>
+          <w:rFonts w:hint="cs"/>
+          <w:sz w:val="24"/>
+          <w:szCs w:val="24"/>
+          <w:u w:val="single"/>
           <w:rtl/>
         </w:rPr>
         <w:t>:</w:t>
@@ -21588,7 +22007,7 @@
             <wp:cNvGraphicFramePr/>
             <a:graphic xmlns:a="http://schemas.openxmlformats.org/drawingml/2006/main">
               <a:graphicData uri="http://schemas.openxmlformats.org/drawingml/2006/chart">
-                <c:chart xmlns:c="http://schemas.openxmlformats.org/drawingml/2006/chart" xmlns:r="http://schemas.openxmlformats.org/officeDocument/2006/relationships" r:id="rId9"/>
+                <c:chart xmlns:c="http://schemas.openxmlformats.org/drawingml/2006/chart" xmlns:r="http://schemas.openxmlformats.org/officeDocument/2006/relationships" r:id="rId10"/>
               </a:graphicData>
             </a:graphic>
           </wp:anchor>
@@ -21944,7 +22363,7 @@
             <wp:cNvGraphicFramePr/>
             <a:graphic xmlns:a="http://schemas.openxmlformats.org/drawingml/2006/main">
               <a:graphicData uri="http://schemas.openxmlformats.org/drawingml/2006/chart">
-                <c:chart xmlns:c="http://schemas.openxmlformats.org/drawingml/2006/chart" xmlns:r="http://schemas.openxmlformats.org/officeDocument/2006/relationships" r:id="rId10"/>
+                <c:chart xmlns:c="http://schemas.openxmlformats.org/drawingml/2006/chart" xmlns:r="http://schemas.openxmlformats.org/officeDocument/2006/relationships" r:id="rId11"/>
               </a:graphicData>
             </a:graphic>
           </wp:inline>
@@ -21971,7 +22390,7 @@
             <wp:cNvGraphicFramePr/>
             <a:graphic xmlns:a="http://schemas.openxmlformats.org/drawingml/2006/main">
               <a:graphicData uri="http://schemas.openxmlformats.org/drawingml/2006/chart">
-                <c:chart xmlns:c="http://schemas.openxmlformats.org/drawingml/2006/chart" xmlns:r="http://schemas.openxmlformats.org/officeDocument/2006/relationships" r:id="rId11"/>
+                <c:chart xmlns:c="http://schemas.openxmlformats.org/drawingml/2006/chart" xmlns:r="http://schemas.openxmlformats.org/officeDocument/2006/relationships" r:id="rId12"/>
               </a:graphicData>
             </a:graphic>
           </wp:inline>
@@ -22126,7 +22545,7 @@
             <wp:cNvGraphicFramePr/>
             <a:graphic xmlns:a="http://schemas.openxmlformats.org/drawingml/2006/main">
               <a:graphicData uri="http://schemas.openxmlformats.org/drawingml/2006/chart">
-                <c:chart xmlns:c="http://schemas.openxmlformats.org/drawingml/2006/chart" xmlns:r="http://schemas.openxmlformats.org/officeDocument/2006/relationships" r:id="rId12"/>
+                <c:chart xmlns:c="http://schemas.openxmlformats.org/drawingml/2006/chart" xmlns:r="http://schemas.openxmlformats.org/officeDocument/2006/relationships" r:id="rId13"/>
               </a:graphicData>
             </a:graphic>
           </wp:inline>
@@ -22134,7 +22553,7 @@
       </w:r>
     </w:p>
     <w:sectPr>
-      <w:footerReference w:type="default" r:id="rId13"/>
+      <w:footerReference w:type="default" r:id="rId14"/>
       <w:pgSz w:w="12240" w:h="15840"/>
       <w:pgMar w:top="1440" w:right="1800" w:bottom="1440" w:left="1800" w:header="720" w:footer="720" w:gutter="0"/>
       <w:pgNumType w:fmt="numberInDash"/>
@@ -22205,7 +22624,7 @@
           <w:rPr>
             <w:noProof/>
           </w:rPr>
-          <w:t>- 3 -</w:t>
+          <w:t>- 11 -</w:t>
         </w:r>
         <w:r>
           <w:rPr>
@@ -39775,7 +40194,7 @@
 </file>
 
 <file path=customXml/itemProps1.xml><?xml version="1.0" encoding="utf-8"?>
-<ds:datastoreItem xmlns:ds="http://schemas.openxmlformats.org/officeDocument/2006/customXml" ds:itemID="{7A38AC78-31DE-408D-9145-730228509403}">
+<ds:datastoreItem xmlns:ds="http://schemas.openxmlformats.org/officeDocument/2006/customXml" ds:itemID="{B15E4B43-5D4B-4CE6-A82A-2049F63433F8}">
   <ds:schemaRefs>
     <ds:schemaRef ds:uri="http://schemas.openxmlformats.org/officeDocument/2006/bibliography"/>
   </ds:schemaRefs>

</xml_diff>

<commit_message>
Write about Parametric & Performance
</commit_message>
<xml_diff>
--- a/Genetic/Report/Lab2/Report.docx
+++ b/Genetic/Report/Lab2/Report.docx
@@ -3474,45 +3474,24 @@
         <w:bidi/>
         <w:jc w:val="center"/>
         <w:rPr>
+          <w:rFonts w:hint="cs"/>
+          <w:sz w:val="32"/>
+          <w:szCs w:val="32"/>
+          <w:rtl/>
+        </w:rPr>
+      </w:pPr>
+      <w:r>
+        <w:rPr>
+          <w:rFonts w:hint="cs"/>
           <w:b/>
           <w:bCs/>
-          <w:sz w:val="24"/>
-          <w:szCs w:val="24"/>
-          <w:rtl/>
-        </w:rPr>
-      </w:pPr>
-      <w:r>
-        <w:rPr>
-          <w:rFonts w:hint="cs"/>
-          <w:b/>
-          <w:bCs/>
-          <w:sz w:val="24"/>
-          <w:szCs w:val="24"/>
+          <w:sz w:val="32"/>
+          <w:szCs w:val="32"/>
           <w:u w:val="single"/>
           <w:rtl/>
         </w:rPr>
         <w:lastRenderedPageBreak/>
-        <w:t>שאלה 1:</w:t>
-      </w:r>
-      <w:r>
-        <w:rPr>
-          <w:rFonts w:hint="cs"/>
-          <w:sz w:val="24"/>
-          <w:szCs w:val="24"/>
-          <w:rtl/>
-        </w:rPr>
-        <w:t xml:space="preserve"> </w:t>
-      </w:r>
-      <w:r>
-        <w:rPr>
-          <w:rFonts w:hint="cs"/>
-          <w:b/>
-          <w:bCs/>
-          <w:sz w:val="24"/>
-          <w:szCs w:val="24"/>
-          <w:rtl/>
-        </w:rPr>
-        <w:t>מדידת זמנים וחקר ביצועים</w:t>
+        <w:t>ייצוגים פרמטריים</w:t>
       </w:r>
     </w:p>
     <w:p>
@@ -3532,38 +3511,14 @@
           <w:szCs w:val="24"/>
           <w:rtl/>
         </w:rPr>
-        <w:t xml:space="preserve">בהרצת האלגוריתם הגנטי, מודפס זמן הריצה לכל </w:t>
-      </w:r>
-      <w:r>
-        <w:rPr>
-          <w:sz w:val="24"/>
-          <w:szCs w:val="24"/>
-        </w:rPr>
-        <w:t>Generation</w:t>
-      </w:r>
-      <w:r>
-        <w:rPr>
-          <w:rFonts w:hint="cs"/>
-          <w:sz w:val="24"/>
-          <w:szCs w:val="24"/>
-          <w:rtl/>
-        </w:rPr>
-        <w:t xml:space="preserve"> ובנוסף הזמן הכולל,</w:t>
-      </w:r>
-      <w:r>
-        <w:rPr>
-          <w:rFonts w:hint="cs"/>
-          <w:sz w:val="24"/>
-          <w:szCs w:val="24"/>
-          <w:rtl/>
-        </w:rPr>
-        <w:t xml:space="preserve"> במילי-שניות, כנדרש בתרגיל.</w:t>
+        <w:t>רוב המרכיבים של אלגוריתמים גנטיים והמנוע הגנטי מתבססות על פרמטרים,</w:t>
       </w:r>
     </w:p>
     <w:p>
       <w:pPr>
         <w:bidi/>
         <w:rPr>
+          <w:rFonts w:hint="cs"/>
           <w:sz w:val="24"/>
           <w:szCs w:val="24"/>
           <w:rtl/>
@@ -3571,106 +3526,3258 @@
       </w:pPr>
       <w:r>
         <w:rPr>
-          <w:sz w:val="24"/>
-          <w:szCs w:val="24"/>
-        </w:rPr>
-        <w:t>Java</w:t>
-      </w:r>
-      <w:r>
-        <w:rPr>
-          <w:rFonts w:hint="cs"/>
-          <w:sz w:val="24"/>
-          <w:szCs w:val="24"/>
-          <w:rtl/>
-        </w:rPr>
-        <w:t xml:space="preserve"> לא מספק גישה ל</w:t>
-      </w:r>
-      <w:r>
-        <w:rPr>
-          <w:sz w:val="24"/>
-          <w:szCs w:val="24"/>
-        </w:rPr>
-        <w:t>clock counter</w:t>
-      </w:r>
-      <w:r>
-        <w:rPr>
-          <w:rFonts w:hint="cs"/>
-          <w:sz w:val="24"/>
-          <w:szCs w:val="24"/>
-          <w:rtl/>
-        </w:rPr>
-        <w:t xml:space="preserve"> של המעבד, לכן חייבים לעטוף את פקודת המכונה שמשיגה מידע זה ע"י ה</w:t>
-      </w:r>
-      <w:r>
-        <w:rPr>
-          <w:rFonts w:hint="cs"/>
-          <w:sz w:val="24"/>
-          <w:szCs w:val="24"/>
-        </w:rPr>
-        <w:t>JNI</w:t>
-      </w:r>
-      <w:r>
-        <w:rPr>
-          <w:rFonts w:hint="cs"/>
-          <w:sz w:val="24"/>
-          <w:szCs w:val="24"/>
-          <w:rtl/>
-        </w:rPr>
-        <w:t xml:space="preserve"> </w:t>
-      </w:r>
-      <w:r>
-        <w:rPr>
-          <w:sz w:val="24"/>
-          <w:szCs w:val="24"/>
-          <w:rtl/>
-        </w:rPr>
-        <w:t>–</w:t>
-      </w:r>
-      <w:r>
-        <w:rPr>
-          <w:rFonts w:hint="cs"/>
-          <w:sz w:val="24"/>
-          <w:szCs w:val="24"/>
-          <w:rtl/>
-        </w:rPr>
-        <w:t xml:space="preserve"> </w:t>
-      </w:r>
-      <w:r>
-        <w:rPr>
-          <w:sz w:val="24"/>
-          <w:szCs w:val="24"/>
-        </w:rPr>
-        <w:t>Java Native I</w:t>
-      </w:r>
-      <w:r>
-        <w:rPr>
-          <w:sz w:val="24"/>
-          <w:szCs w:val="24"/>
-        </w:rPr>
-        <w:t>n</w:t>
-      </w:r>
-      <w:r>
-        <w:rPr>
-          <w:sz w:val="24"/>
-          <w:szCs w:val="24"/>
-        </w:rPr>
-        <w:t>terface</w:t>
-      </w:r>
-      <w:r>
-        <w:rPr>
-          <w:rFonts w:hint="cs"/>
-          <w:sz w:val="24"/>
-          <w:szCs w:val="24"/>
-          <w:rtl/>
-        </w:rPr>
-        <w:t>, אך גישה מסוג זה לרוב תיקח זמן רב מדי, לעיתים אפילו זמן ארוך יותר מאשר זמן הריצה הכולל של האלגוריתם הגנטי, (למשל במציאת מינימום לפונקציה אנחנו מתכנסים לפתרון בחצי מילי שנייה), ולכן לא כללנו את מידע זה.</w:t>
+          <w:rFonts w:hint="cs"/>
+          <w:sz w:val="24"/>
+          <w:szCs w:val="24"/>
+          <w:rtl/>
+        </w:rPr>
+        <w:t xml:space="preserve">כגון </w:t>
+      </w:r>
+      <w:r>
+        <w:rPr>
+          <w:sz w:val="24"/>
+          <w:szCs w:val="24"/>
+        </w:rPr>
+        <w:t>Elitism Rate, Muta</w:t>
+      </w:r>
+      <w:r>
+        <w:rPr>
+          <w:sz w:val="24"/>
+          <w:szCs w:val="24"/>
+        </w:rPr>
+        <w:t>t</w:t>
+      </w:r>
+      <w:r>
+        <w:rPr>
+          <w:sz w:val="24"/>
+          <w:szCs w:val="24"/>
+        </w:rPr>
+        <w:t>ion Size, Top Selection Ratio</w:t>
+      </w:r>
+      <w:r>
+        <w:rPr>
+          <w:rFonts w:hint="cs"/>
+          <w:sz w:val="24"/>
+          <w:szCs w:val="24"/>
+          <w:rtl/>
+        </w:rPr>
+        <w:t xml:space="preserve"> ועוד.</w:t>
       </w:r>
     </w:p>
     <w:p>
       <w:pPr>
         <w:bidi/>
         <w:rPr>
-          <w:rFonts w:hint="cs"/>
+          <w:sz w:val="24"/>
+          <w:szCs w:val="24"/>
+          <w:rtl/>
+        </w:rPr>
+      </w:pPr>
+      <w:r>
+        <w:rPr>
+          <w:rFonts w:hint="cs"/>
+          <w:sz w:val="24"/>
+          <w:szCs w:val="24"/>
+          <w:rtl/>
+        </w:rPr>
+        <w:t>על מנת לתמוך בהרחבה של ה</w:t>
+      </w:r>
+      <w:r>
+        <w:rPr>
+          <w:sz w:val="24"/>
+          <w:szCs w:val="24"/>
+        </w:rPr>
+        <w:t>Genetic Framework</w:t>
+      </w:r>
+      <w:r>
+        <w:rPr>
+          <w:rFonts w:hint="cs"/>
+          <w:sz w:val="24"/>
+          <w:szCs w:val="24"/>
+          <w:rtl/>
+        </w:rPr>
+        <w:t xml:space="preserve"> שפיתחנו, כך שכל הרכיבים המתבססים על פרמטרים של רכיבים אחרים, כגון האלגוריתם ה</w:t>
+      </w:r>
+      <w:r>
+        <w:rPr>
+          <w:sz w:val="24"/>
+          <w:szCs w:val="24"/>
+        </w:rPr>
+        <w:t>Meta Genetic</w:t>
+      </w:r>
+      <w:r>
+        <w:rPr>
+          <w:rFonts w:hint="cs"/>
+          <w:sz w:val="24"/>
+          <w:szCs w:val="24"/>
+          <w:rtl/>
+        </w:rPr>
+        <w:t>, ממשק המשתמש המאפשר לשנות פרמטרים, ורכיב האנליזה על הפרמטרים, יוכלו להיות מותאמים אוטומטית להוספות ושינויי פר</w:t>
+      </w:r>
+      <w:r>
+        <w:rPr>
+          <w:rFonts w:hint="cs"/>
+          <w:sz w:val="24"/>
+          <w:szCs w:val="24"/>
+          <w:rtl/>
+        </w:rPr>
+        <w:t>מ</w:t>
+      </w:r>
+      <w:r>
+        <w:rPr>
+          <w:rFonts w:hint="cs"/>
+          <w:sz w:val="24"/>
+          <w:szCs w:val="24"/>
+          <w:rtl/>
+        </w:rPr>
+        <w:t>טרים ללא שינוי בקוד שלהם,</w:t>
+      </w:r>
+    </w:p>
+    <w:p>
+      <w:pPr>
+        <w:bidi/>
+        <w:rPr>
+          <w:sz w:val="24"/>
+          <w:szCs w:val="24"/>
+          <w:rtl/>
+        </w:rPr>
+      </w:pPr>
+      <w:r>
+        <w:rPr>
+          <w:rFonts w:hint="cs"/>
+          <w:sz w:val="24"/>
+          <w:szCs w:val="24"/>
+          <w:rtl/>
+        </w:rPr>
+        <w:t xml:space="preserve">ובנוסף על מנת לאפשר מודל תכנותי פשוט ועוצמתי, פיתחנו </w:t>
+      </w:r>
+      <w:r>
+        <w:rPr>
+          <w:rFonts w:hint="cs"/>
+          <w:sz w:val="24"/>
+          <w:szCs w:val="24"/>
+          <w:u w:val="single"/>
+          <w:rtl/>
+        </w:rPr>
+        <w:t>ייצוגים פרמטריים</w:t>
+      </w:r>
+      <w:r>
+        <w:rPr>
+          <w:rFonts w:hint="cs"/>
+          <w:sz w:val="24"/>
+          <w:szCs w:val="24"/>
+          <w:rtl/>
+        </w:rPr>
+        <w:t>:</w:t>
+      </w:r>
+    </w:p>
+    <w:p>
+      <w:pPr>
+        <w:shd w:val="clear" w:color="auto" w:fill="FFFFFF"/>
+        <w:tabs>
+          <w:tab w:val="left" w:pos="916"/>
+          <w:tab w:val="left" w:pos="1832"/>
+          <w:tab w:val="left" w:pos="2748"/>
+          <w:tab w:val="left" w:pos="3664"/>
+          <w:tab w:val="left" w:pos="4580"/>
+          <w:tab w:val="left" w:pos="5496"/>
+          <w:tab w:val="left" w:pos="6412"/>
+          <w:tab w:val="left" w:pos="7328"/>
+          <w:tab w:val="left" w:pos="8244"/>
+          <w:tab w:val="left" w:pos="9160"/>
+          <w:tab w:val="left" w:pos="10076"/>
+          <w:tab w:val="left" w:pos="10992"/>
+          <w:tab w:val="left" w:pos="11908"/>
+          <w:tab w:val="left" w:pos="12824"/>
+          <w:tab w:val="left" w:pos="13740"/>
+          <w:tab w:val="left" w:pos="14656"/>
+        </w:tabs>
+        <w:spacing w:after="0" w:line="240" w:lineRule="auto"/>
+        <w:rPr>
+          <w:rFonts w:ascii="Courier New" w:eastAsia="Times New Roman" w:hAnsi="Courier New" w:cs="Courier New"/>
+          <w:color w:val="000000"/>
+          <w:sz w:val="24"/>
+          <w:szCs w:val="24"/>
+        </w:rPr>
+      </w:pPr>
+      <w:r>
+        <w:rPr>
+          <w:rFonts w:ascii="Courier New" w:eastAsia="Times New Roman" w:hAnsi="Courier New" w:cs="Courier New"/>
+          <w:b/>
+          <w:bCs/>
+          <w:color w:val="000080"/>
+          <w:sz w:val="24"/>
+          <w:szCs w:val="24"/>
+        </w:rPr>
+        <w:t xml:space="preserve">case class </w:t>
+      </w:r>
+      <w:r>
+        <w:rPr>
+          <w:rFonts w:ascii="Courier New" w:eastAsia="Times New Roman" w:hAnsi="Courier New" w:cs="Courier New"/>
+          <w:color w:val="000000"/>
+          <w:sz w:val="24"/>
+          <w:szCs w:val="24"/>
+        </w:rPr>
+        <w:t>Parametric[</w:t>
+      </w:r>
+      <w:r>
+        <w:rPr>
+          <w:rFonts w:ascii="Courier New" w:eastAsia="Times New Roman" w:hAnsi="Courier New" w:cs="Courier New"/>
+          <w:color w:val="20999D"/>
+          <w:sz w:val="24"/>
+          <w:szCs w:val="24"/>
+        </w:rPr>
+        <w:t>+A</w:t>
+      </w:r>
+      <w:r>
+        <w:rPr>
+          <w:rFonts w:ascii="Courier New" w:eastAsia="Times New Roman" w:hAnsi="Courier New" w:cs="Courier New"/>
+          <w:color w:val="000000"/>
+          <w:sz w:val="24"/>
+          <w:szCs w:val="24"/>
+        </w:rPr>
+        <w:t>]</w:t>
+      </w:r>
+    </w:p>
+    <w:p>
+      <w:pPr>
+        <w:bidi/>
+        <w:rPr>
+          <w:sz w:val="24"/>
+          <w:szCs w:val="24"/>
+          <w:rtl/>
+        </w:rPr>
+      </w:pPr>
+      <w:r>
+        <w:rPr>
+          <w:rFonts w:hint="cs"/>
+          <w:sz w:val="24"/>
+          <w:szCs w:val="24"/>
+          <w:rtl/>
+        </w:rPr>
+        <w:t xml:space="preserve">מייצג ייצוג פרמטרי של טיפוס </w:t>
+      </w:r>
+      <w:r>
+        <w:rPr>
+          <w:rFonts w:ascii="Courier New" w:eastAsia="Times New Roman" w:hAnsi="Courier New" w:cs="Courier New"/>
+          <w:color w:val="20999D"/>
+          <w:sz w:val="24"/>
+          <w:szCs w:val="24"/>
+        </w:rPr>
+        <w:t>A</w:t>
+      </w:r>
+      <w:r>
+        <w:rPr>
+          <w:rFonts w:hint="cs"/>
+          <w:sz w:val="24"/>
+          <w:szCs w:val="24"/>
+          <w:rtl/>
+        </w:rPr>
+        <w:t xml:space="preserve">, ייצוג פרמטי המחזיר איבר מטיפוס </w:t>
+      </w:r>
+      <w:r>
+        <w:rPr>
+          <w:rFonts w:ascii="Courier New" w:eastAsia="Times New Roman" w:hAnsi="Courier New" w:cs="Courier New"/>
+          <w:color w:val="20999D"/>
+          <w:sz w:val="24"/>
+          <w:szCs w:val="24"/>
+        </w:rPr>
+        <w:t>A</w:t>
+      </w:r>
+      <w:r>
+        <w:rPr>
+          <w:rFonts w:hint="cs"/>
+          <w:sz w:val="24"/>
+          <w:szCs w:val="24"/>
+          <w:rtl/>
+        </w:rPr>
+        <w:t>.</w:t>
+      </w:r>
+    </w:p>
+    <w:p>
+      <w:pPr>
+        <w:bidi/>
+        <w:rPr>
+          <w:sz w:val="24"/>
+          <w:szCs w:val="24"/>
+          <w:rtl/>
+        </w:rPr>
+      </w:pPr>
+      <w:r>
+        <w:rPr>
+          <w:rFonts w:hint="cs"/>
+          <w:sz w:val="24"/>
+          <w:szCs w:val="24"/>
+          <w:rtl/>
+        </w:rPr>
+        <w:t xml:space="preserve">ייצוגים פרמטריים </w:t>
+      </w:r>
+      <w:r>
+        <w:rPr>
+          <w:rFonts w:ascii="Courier New" w:eastAsia="Times New Roman" w:hAnsi="Courier New" w:cs="Courier New"/>
+          <w:color w:val="000000"/>
+          <w:sz w:val="24"/>
+          <w:szCs w:val="24"/>
+        </w:rPr>
+        <w:t>Parametric[</w:t>
+      </w:r>
+      <w:r>
+        <w:rPr>
+          <w:rFonts w:ascii="Courier New" w:eastAsia="Times New Roman" w:hAnsi="Courier New" w:cs="Courier New"/>
+          <w:color w:val="20999D"/>
+          <w:sz w:val="24"/>
+          <w:szCs w:val="24"/>
+        </w:rPr>
+        <w:t>+A</w:t>
+      </w:r>
+      <w:r>
+        <w:rPr>
+          <w:rFonts w:ascii="Courier New" w:eastAsia="Times New Roman" w:hAnsi="Courier New" w:cs="Courier New"/>
+          <w:color w:val="000000"/>
+          <w:sz w:val="24"/>
+          <w:szCs w:val="24"/>
+        </w:rPr>
+        <w:t>]</w:t>
+      </w:r>
+      <w:r>
+        <w:rPr>
+          <w:rFonts w:hint="cs"/>
+          <w:sz w:val="24"/>
+          <w:szCs w:val="24"/>
+          <w:rtl/>
+        </w:rPr>
+        <w:t xml:space="preserve"> מהווים מבנה אלגברי הנקרא </w:t>
+      </w:r>
+      <w:r>
+        <w:rPr>
+          <w:sz w:val="24"/>
+          <w:szCs w:val="24"/>
+        </w:rPr>
+        <w:t>Applicative</w:t>
+      </w:r>
+      <w:r>
+        <w:rPr>
+          <w:rFonts w:hint="cs"/>
+          <w:sz w:val="24"/>
+          <w:szCs w:val="24"/>
+          <w:rtl/>
+        </w:rPr>
+        <w:t>.</w:t>
+      </w:r>
+    </w:p>
+    <w:p>
+      <w:pPr>
+        <w:bidi/>
+        <w:rPr>
+          <w:sz w:val="24"/>
+          <w:szCs w:val="24"/>
+          <w:rtl/>
+        </w:rPr>
+      </w:pPr>
+      <w:r>
+        <w:rPr>
+          <w:rFonts w:hint="cs"/>
+          <w:sz w:val="24"/>
+          <w:szCs w:val="24"/>
+          <w:rtl/>
+        </w:rPr>
+        <w:t xml:space="preserve">התאמה למבנה אלגברי זה מאפשר לנו לכתוב קוד </w:t>
+      </w:r>
+      <w:r>
+        <w:rPr>
+          <w:rFonts w:hint="cs"/>
+          <w:sz w:val="24"/>
+          <w:szCs w:val="24"/>
+          <w:rtl/>
+        </w:rPr>
+        <w:t>באופן הבא</w:t>
+      </w:r>
+      <w:r>
+        <w:rPr>
+          <w:rFonts w:hint="cs"/>
+          <w:sz w:val="24"/>
+          <w:szCs w:val="24"/>
+          <w:rtl/>
+        </w:rPr>
+        <w:t>:</w:t>
+      </w:r>
+    </w:p>
+    <w:p>
+      <w:pPr>
+        <w:bidi/>
+        <w:rPr>
+          <w:sz w:val="24"/>
+          <w:szCs w:val="24"/>
+          <w:rtl/>
+        </w:rPr>
+      </w:pPr>
+    </w:p>
+    <w:p>
+      <w:pPr>
+        <w:shd w:val="clear" w:color="auto" w:fill="FFFFFF"/>
+        <w:tabs>
+          <w:tab w:val="left" w:pos="916"/>
+          <w:tab w:val="left" w:pos="1832"/>
+          <w:tab w:val="left" w:pos="2748"/>
+          <w:tab w:val="left" w:pos="3664"/>
+          <w:tab w:val="left" w:pos="4580"/>
+          <w:tab w:val="left" w:pos="5496"/>
+          <w:tab w:val="left" w:pos="6412"/>
+          <w:tab w:val="left" w:pos="7328"/>
+          <w:tab w:val="left" w:pos="8244"/>
+          <w:tab w:val="left" w:pos="9160"/>
+          <w:tab w:val="left" w:pos="10076"/>
+          <w:tab w:val="left" w:pos="10992"/>
+          <w:tab w:val="left" w:pos="11908"/>
+          <w:tab w:val="left" w:pos="12824"/>
+          <w:tab w:val="left" w:pos="13740"/>
+          <w:tab w:val="left" w:pos="14656"/>
+        </w:tabs>
+        <w:spacing w:after="0" w:line="240" w:lineRule="auto"/>
+        <w:rPr>
+          <w:rFonts w:ascii="Courier New" w:eastAsia="Times New Roman" w:hAnsi="Courier New" w:cs="Courier New"/>
+          <w:color w:val="000000"/>
+          <w:sz w:val="18"/>
+          <w:szCs w:val="18"/>
+        </w:rPr>
+      </w:pPr>
+      <w:proofErr w:type="spellStart"/>
+      <w:r>
+        <w:rPr>
+          <w:rFonts w:ascii="Courier New" w:eastAsia="Times New Roman" w:hAnsi="Courier New" w:cs="Courier New"/>
+          <w:b/>
+          <w:bCs/>
+          <w:color w:val="000080"/>
+          <w:sz w:val="18"/>
+          <w:szCs w:val="18"/>
+        </w:rPr>
+        <w:t>def</w:t>
+      </w:r>
+      <w:proofErr w:type="spellEnd"/>
+      <w:r>
+        <w:rPr>
+          <w:rFonts w:ascii="Courier New" w:eastAsia="Times New Roman" w:hAnsi="Courier New" w:cs="Courier New"/>
+          <w:b/>
+          <w:bCs/>
+          <w:color w:val="000080"/>
+          <w:sz w:val="18"/>
+          <w:szCs w:val="18"/>
+        </w:rPr>
+        <w:t xml:space="preserve"> </w:t>
+      </w:r>
+      <w:proofErr w:type="spellStart"/>
+      <w:r>
+        <w:rPr>
+          <w:rFonts w:ascii="Courier New" w:eastAsia="Times New Roman" w:hAnsi="Courier New" w:cs="Courier New"/>
+          <w:color w:val="000000"/>
+          <w:sz w:val="18"/>
+          <w:szCs w:val="18"/>
+        </w:rPr>
+        <w:t>geneticEngin</w:t>
+      </w:r>
+      <w:proofErr w:type="spellEnd"/>
+      <w:r>
+        <w:rPr>
+          <w:rFonts w:ascii="Courier New" w:eastAsia="Times New Roman" w:hAnsi="Courier New" w:cs="Courier New"/>
+          <w:color w:val="000000"/>
+          <w:sz w:val="18"/>
+          <w:szCs w:val="18"/>
+        </w:rPr>
+        <w:t>: Parametric[</w:t>
+      </w:r>
+      <w:proofErr w:type="spellStart"/>
+      <w:r>
+        <w:rPr>
+          <w:rFonts w:ascii="Courier New" w:eastAsia="Times New Roman" w:hAnsi="Courier New" w:cs="Courier New"/>
+          <w:color w:val="000000"/>
+          <w:sz w:val="18"/>
+          <w:szCs w:val="18"/>
+        </w:rPr>
+        <w:t>GeneticEngine</w:t>
+      </w:r>
+      <w:proofErr w:type="spellEnd"/>
+      <w:r>
+        <w:rPr>
+          <w:rFonts w:ascii="Courier New" w:eastAsia="Times New Roman" w:hAnsi="Courier New" w:cs="Courier New"/>
+          <w:color w:val="000000"/>
+          <w:sz w:val="18"/>
+          <w:szCs w:val="18"/>
+        </w:rPr>
+        <w:t>] =</w:t>
+      </w:r>
+      <w:r>
+        <w:rPr>
+          <w:rFonts w:ascii="Courier New" w:eastAsia="Times New Roman" w:hAnsi="Courier New" w:cs="Courier New"/>
+          <w:color w:val="000000"/>
+          <w:sz w:val="18"/>
+          <w:szCs w:val="18"/>
+        </w:rPr>
+        <w:br/>
+        <w:t xml:space="preserve">  </w:t>
+      </w:r>
+      <w:r>
+        <w:rPr>
+          <w:rFonts w:ascii="Courier New" w:eastAsia="Times New Roman" w:hAnsi="Courier New" w:cs="Courier New"/>
+          <w:b/>
+          <w:bCs/>
+          <w:color w:val="000080"/>
+          <w:sz w:val="18"/>
+          <w:szCs w:val="18"/>
+        </w:rPr>
+        <w:t xml:space="preserve">for </w:t>
+      </w:r>
+      <w:r>
+        <w:rPr>
+          <w:rFonts w:ascii="Courier New" w:eastAsia="Times New Roman" w:hAnsi="Courier New" w:cs="Courier New"/>
+          <w:color w:val="000000"/>
+          <w:sz w:val="18"/>
+          <w:szCs w:val="18"/>
+        </w:rPr>
+        <w:t>{</w:t>
+      </w:r>
+      <w:r>
+        <w:rPr>
+          <w:rFonts w:ascii="Courier New" w:eastAsia="Times New Roman" w:hAnsi="Courier New" w:cs="Courier New"/>
+          <w:color w:val="000000"/>
+          <w:sz w:val="18"/>
+          <w:szCs w:val="18"/>
+        </w:rPr>
+        <w:br/>
+        <w:t xml:space="preserve">    </w:t>
+      </w:r>
+      <w:proofErr w:type="spellStart"/>
+      <w:r>
+        <w:rPr>
+          <w:rFonts w:ascii="Courier New" w:eastAsia="Times New Roman" w:hAnsi="Courier New" w:cs="Courier New"/>
+          <w:color w:val="000000"/>
+          <w:sz w:val="18"/>
+          <w:szCs w:val="18"/>
+        </w:rPr>
+        <w:t>popSize</w:t>
+      </w:r>
+      <w:proofErr w:type="spellEnd"/>
+      <w:r>
+        <w:rPr>
+          <w:rFonts w:ascii="Courier New" w:eastAsia="Times New Roman" w:hAnsi="Courier New" w:cs="Courier New"/>
+          <w:color w:val="000000"/>
+          <w:sz w:val="18"/>
+          <w:szCs w:val="18"/>
+        </w:rPr>
+        <w:t xml:space="preserve"> &lt;- </w:t>
+      </w:r>
+      <w:proofErr w:type="spellStart"/>
+      <w:r>
+        <w:rPr>
+          <w:rFonts w:ascii="Courier New" w:eastAsia="Times New Roman" w:hAnsi="Courier New" w:cs="Courier New"/>
+          <w:i/>
+          <w:iCs/>
+          <w:color w:val="000000"/>
+          <w:sz w:val="18"/>
+          <w:szCs w:val="18"/>
+        </w:rPr>
+        <w:t>intParam</w:t>
+      </w:r>
+      <w:proofErr w:type="spellEnd"/>
+      <w:r>
+        <w:rPr>
+          <w:rFonts w:ascii="Courier New" w:eastAsia="Times New Roman" w:hAnsi="Courier New" w:cs="Courier New"/>
+          <w:color w:val="000000"/>
+          <w:sz w:val="18"/>
+          <w:szCs w:val="18"/>
+        </w:rPr>
+        <w:t>(</w:t>
+      </w:r>
+      <w:r>
+        <w:rPr>
+          <w:rFonts w:ascii="Courier New" w:eastAsia="Times New Roman" w:hAnsi="Courier New" w:cs="Courier New"/>
+          <w:b/>
+          <w:bCs/>
+          <w:color w:val="008000"/>
+          <w:sz w:val="18"/>
+          <w:szCs w:val="18"/>
+        </w:rPr>
+        <w:t>"Population Size"</w:t>
+      </w:r>
+      <w:r>
+        <w:rPr>
+          <w:rFonts w:ascii="Courier New" w:eastAsia="Times New Roman" w:hAnsi="Courier New" w:cs="Courier New"/>
+          <w:color w:val="000000"/>
+          <w:sz w:val="18"/>
+          <w:szCs w:val="18"/>
+        </w:rPr>
+        <w:t xml:space="preserve">, default = </w:t>
+      </w:r>
+      <w:r>
+        <w:rPr>
+          <w:rFonts w:ascii="Courier New" w:eastAsia="Times New Roman" w:hAnsi="Courier New" w:cs="Courier New"/>
+          <w:color w:val="0000FF"/>
+          <w:sz w:val="18"/>
+          <w:szCs w:val="18"/>
+        </w:rPr>
+        <w:t>100</w:t>
+      </w:r>
+      <w:r>
+        <w:rPr>
+          <w:rFonts w:ascii="Courier New" w:eastAsia="Times New Roman" w:hAnsi="Courier New" w:cs="Courier New"/>
+          <w:color w:val="000000"/>
+          <w:sz w:val="18"/>
+          <w:szCs w:val="18"/>
+        </w:rPr>
+        <w:t>,</w:t>
+      </w:r>
+    </w:p>
+    <w:p>
+      <w:pPr>
+        <w:shd w:val="clear" w:color="auto" w:fill="FFFFFF"/>
+        <w:tabs>
+          <w:tab w:val="left" w:pos="916"/>
+          <w:tab w:val="left" w:pos="1832"/>
+          <w:tab w:val="left" w:pos="2748"/>
+          <w:tab w:val="left" w:pos="3664"/>
+          <w:tab w:val="left" w:pos="4580"/>
+          <w:tab w:val="left" w:pos="5496"/>
+          <w:tab w:val="left" w:pos="6412"/>
+          <w:tab w:val="left" w:pos="7328"/>
+          <w:tab w:val="left" w:pos="8244"/>
+          <w:tab w:val="left" w:pos="9160"/>
+          <w:tab w:val="left" w:pos="10076"/>
+          <w:tab w:val="left" w:pos="10992"/>
+          <w:tab w:val="left" w:pos="11908"/>
+          <w:tab w:val="left" w:pos="12824"/>
+          <w:tab w:val="left" w:pos="13740"/>
+          <w:tab w:val="left" w:pos="14656"/>
+        </w:tabs>
+        <w:spacing w:after="0" w:line="240" w:lineRule="auto"/>
+        <w:rPr>
+          <w:rFonts w:ascii="Courier New" w:eastAsia="Times New Roman" w:hAnsi="Courier New" w:cs="Courier New"/>
+          <w:color w:val="000000"/>
+          <w:sz w:val="18"/>
+          <w:szCs w:val="18"/>
+        </w:rPr>
+      </w:pPr>
+      <w:r>
+        <w:rPr>
+          <w:rFonts w:ascii="Courier New" w:eastAsia="Times New Roman" w:hAnsi="Courier New" w:cs="Courier New"/>
+          <w:color w:val="000000"/>
+          <w:sz w:val="18"/>
+          <w:szCs w:val="18"/>
+        </w:rPr>
+        <w:tab/>
+      </w:r>
+      <w:r>
+        <w:rPr>
+          <w:rFonts w:ascii="Courier New" w:eastAsia="Times New Roman" w:hAnsi="Courier New" w:cs="Courier New"/>
+          <w:color w:val="000000"/>
+          <w:sz w:val="18"/>
+          <w:szCs w:val="18"/>
+        </w:rPr>
+        <w:tab/>
+      </w:r>
+      <w:r>
+        <w:rPr>
+          <w:rFonts w:ascii="Courier New" w:eastAsia="Times New Roman" w:hAnsi="Courier New" w:cs="Courier New"/>
+          <w:color w:val="000000"/>
+          <w:sz w:val="18"/>
+          <w:szCs w:val="18"/>
+        </w:rPr>
+        <w:tab/>
+      </w:r>
+      <w:r>
+        <w:rPr>
+          <w:rFonts w:ascii="Courier New" w:eastAsia="Times New Roman" w:hAnsi="Courier New" w:cs="Courier New"/>
+          <w:color w:val="000000"/>
+          <w:sz w:val="18"/>
+          <w:szCs w:val="18"/>
+        </w:rPr>
+        <w:tab/>
+      </w:r>
+      <w:r>
+        <w:rPr>
+          <w:rFonts w:ascii="Courier New" w:eastAsia="Times New Roman" w:hAnsi="Courier New" w:cs="Courier New"/>
+          <w:color w:val="000000"/>
+          <w:sz w:val="18"/>
+          <w:szCs w:val="18"/>
+        </w:rPr>
+        <w:t xml:space="preserve"> </w:t>
+      </w:r>
+      <w:r>
+        <w:rPr>
+          <w:rFonts w:ascii="Courier New" w:eastAsia="Times New Roman" w:hAnsi="Courier New" w:cs="Courier New"/>
+          <w:color w:val="000000"/>
+          <w:sz w:val="18"/>
+          <w:szCs w:val="18"/>
+        </w:rPr>
+        <w:tab/>
+        <w:t xml:space="preserve"> </w:t>
+      </w:r>
+      <w:proofErr w:type="spellStart"/>
+      <w:r>
+        <w:rPr>
+          <w:rFonts w:ascii="Courier New" w:eastAsia="Times New Roman" w:hAnsi="Courier New" w:cs="Courier New"/>
+          <w:color w:val="000000"/>
+          <w:sz w:val="18"/>
+          <w:szCs w:val="18"/>
+        </w:rPr>
+        <w:t>minValue</w:t>
+      </w:r>
+      <w:proofErr w:type="spellEnd"/>
+      <w:r>
+        <w:rPr>
+          <w:rFonts w:ascii="Courier New" w:eastAsia="Times New Roman" w:hAnsi="Courier New" w:cs="Courier New"/>
+          <w:color w:val="000000"/>
+          <w:sz w:val="18"/>
+          <w:szCs w:val="18"/>
+        </w:rPr>
+        <w:t xml:space="preserve"> = </w:t>
+      </w:r>
+      <w:r>
+        <w:rPr>
+          <w:rFonts w:ascii="Courier New" w:eastAsia="Times New Roman" w:hAnsi="Courier New" w:cs="Courier New"/>
+          <w:color w:val="0000FF"/>
+          <w:sz w:val="18"/>
+          <w:szCs w:val="18"/>
+        </w:rPr>
+        <w:t>3</w:t>
+      </w:r>
+      <w:r>
+        <w:rPr>
+          <w:rFonts w:ascii="Courier New" w:eastAsia="Times New Roman" w:hAnsi="Courier New" w:cs="Courier New"/>
+          <w:color w:val="000000"/>
+          <w:sz w:val="18"/>
+          <w:szCs w:val="18"/>
+        </w:rPr>
+        <w:t xml:space="preserve">, </w:t>
+      </w:r>
+      <w:proofErr w:type="spellStart"/>
+      <w:r>
+        <w:rPr>
+          <w:rFonts w:ascii="Courier New" w:eastAsia="Times New Roman" w:hAnsi="Courier New" w:cs="Courier New"/>
+          <w:color w:val="000000"/>
+          <w:sz w:val="18"/>
+          <w:szCs w:val="18"/>
+        </w:rPr>
+        <w:t>maxValue</w:t>
+      </w:r>
+      <w:proofErr w:type="spellEnd"/>
+      <w:r>
+        <w:rPr>
+          <w:rFonts w:ascii="Courier New" w:eastAsia="Times New Roman" w:hAnsi="Courier New" w:cs="Courier New"/>
+          <w:color w:val="000000"/>
+          <w:sz w:val="18"/>
+          <w:szCs w:val="18"/>
+        </w:rPr>
+        <w:t xml:space="preserve"> = </w:t>
+      </w:r>
+      <w:r>
+        <w:rPr>
+          <w:rFonts w:ascii="Courier New" w:eastAsia="Times New Roman" w:hAnsi="Courier New" w:cs="Courier New"/>
+          <w:color w:val="0000FF"/>
+          <w:sz w:val="18"/>
+          <w:szCs w:val="18"/>
+        </w:rPr>
+        <w:t>256</w:t>
+      </w:r>
+      <w:r>
+        <w:rPr>
+          <w:rFonts w:ascii="Courier New" w:eastAsia="Times New Roman" w:hAnsi="Courier New" w:cs="Courier New"/>
+          <w:color w:val="000000"/>
+          <w:sz w:val="18"/>
+          <w:szCs w:val="18"/>
+        </w:rPr>
+        <w:t>)</w:t>
+      </w:r>
+      <w:r>
+        <w:rPr>
+          <w:rFonts w:ascii="Courier New" w:eastAsia="Times New Roman" w:hAnsi="Courier New" w:cs="Courier New"/>
+          <w:color w:val="000000"/>
+          <w:sz w:val="18"/>
+          <w:szCs w:val="18"/>
+        </w:rPr>
+        <w:br/>
+        <w:t xml:space="preserve">    </w:t>
+      </w:r>
+      <w:proofErr w:type="spellStart"/>
+      <w:r>
+        <w:rPr>
+          <w:rFonts w:ascii="Courier New" w:eastAsia="Times New Roman" w:hAnsi="Courier New" w:cs="Courier New"/>
+          <w:color w:val="000000"/>
+          <w:sz w:val="18"/>
+          <w:szCs w:val="18"/>
+        </w:rPr>
+        <w:t>localOptimaSignal</w:t>
+      </w:r>
+      <w:proofErr w:type="spellEnd"/>
+      <w:r>
+        <w:rPr>
+          <w:rFonts w:ascii="Courier New" w:eastAsia="Times New Roman" w:hAnsi="Courier New" w:cs="Courier New"/>
+          <w:color w:val="000000"/>
+          <w:sz w:val="18"/>
+          <w:szCs w:val="18"/>
+        </w:rPr>
+        <w:t xml:space="preserve"> &lt;- </w:t>
+      </w:r>
+      <w:proofErr w:type="spellStart"/>
+      <w:r>
+        <w:rPr>
+          <w:rFonts w:ascii="Courier New" w:eastAsia="Times New Roman" w:hAnsi="Courier New" w:cs="Courier New"/>
+          <w:color w:val="000000"/>
+          <w:sz w:val="18"/>
+          <w:szCs w:val="18"/>
+        </w:rPr>
+        <w:t>localOptimaSignal</w:t>
+      </w:r>
+      <w:proofErr w:type="spellEnd"/>
+      <w:r>
+        <w:rPr>
+          <w:rFonts w:ascii="Courier New" w:eastAsia="Times New Roman" w:hAnsi="Courier New" w:cs="Courier New"/>
+          <w:color w:val="000000"/>
+          <w:sz w:val="18"/>
+          <w:szCs w:val="18"/>
+        </w:rPr>
+        <w:br/>
+        <w:t xml:space="preserve">    </w:t>
+      </w:r>
+      <w:proofErr w:type="spellStart"/>
+      <w:r>
+        <w:rPr>
+          <w:rFonts w:ascii="Courier New" w:eastAsia="Times New Roman" w:hAnsi="Courier New" w:cs="Courier New"/>
+          <w:color w:val="000000"/>
+          <w:sz w:val="18"/>
+          <w:szCs w:val="18"/>
+        </w:rPr>
+        <w:t>normalGeneration</w:t>
+      </w:r>
+      <w:proofErr w:type="spellEnd"/>
+      <w:r>
+        <w:rPr>
+          <w:rFonts w:ascii="Courier New" w:eastAsia="Times New Roman" w:hAnsi="Courier New" w:cs="Courier New"/>
+          <w:color w:val="000000"/>
+          <w:sz w:val="18"/>
+          <w:szCs w:val="18"/>
+        </w:rPr>
+        <w:t xml:space="preserve"> &lt;- </w:t>
+      </w:r>
+      <w:proofErr w:type="spellStart"/>
+      <w:r>
+        <w:rPr>
+          <w:rFonts w:ascii="Courier New" w:eastAsia="Times New Roman" w:hAnsi="Courier New" w:cs="Courier New"/>
+          <w:color w:val="000000"/>
+          <w:sz w:val="18"/>
+          <w:szCs w:val="18"/>
+        </w:rPr>
+        <w:t>normalGeneration</w:t>
+      </w:r>
+      <w:proofErr w:type="spellEnd"/>
+      <w:r>
+        <w:rPr>
+          <w:rFonts w:ascii="Courier New" w:eastAsia="Times New Roman" w:hAnsi="Courier New" w:cs="Courier New"/>
+          <w:color w:val="000000"/>
+          <w:sz w:val="18"/>
+          <w:szCs w:val="18"/>
+        </w:rPr>
+        <w:br/>
+        <w:t xml:space="preserve">    </w:t>
+      </w:r>
+      <w:proofErr w:type="spellStart"/>
+      <w:r>
+        <w:rPr>
+          <w:rFonts w:ascii="Courier New" w:eastAsia="Times New Roman" w:hAnsi="Courier New" w:cs="Courier New"/>
+          <w:color w:val="000000"/>
+          <w:sz w:val="18"/>
+          <w:szCs w:val="18"/>
+        </w:rPr>
+        <w:t>localOptimumGeneration</w:t>
+      </w:r>
+      <w:proofErr w:type="spellEnd"/>
+      <w:r>
+        <w:rPr>
+          <w:rFonts w:ascii="Courier New" w:eastAsia="Times New Roman" w:hAnsi="Courier New" w:cs="Courier New"/>
+          <w:color w:val="000000"/>
+          <w:sz w:val="18"/>
+          <w:szCs w:val="18"/>
+        </w:rPr>
+        <w:t xml:space="preserve"> &lt;- </w:t>
+      </w:r>
+      <w:proofErr w:type="spellStart"/>
+      <w:r>
+        <w:rPr>
+          <w:rFonts w:ascii="Courier New" w:eastAsia="Times New Roman" w:hAnsi="Courier New" w:cs="Courier New"/>
+          <w:color w:val="000000"/>
+          <w:sz w:val="18"/>
+          <w:szCs w:val="18"/>
+        </w:rPr>
+        <w:t>localOptimaGeneration</w:t>
+      </w:r>
+      <w:proofErr w:type="spellEnd"/>
+      <w:r>
+        <w:rPr>
+          <w:rFonts w:ascii="Courier New" w:eastAsia="Times New Roman" w:hAnsi="Courier New" w:cs="Courier New"/>
+          <w:color w:val="000000"/>
+          <w:sz w:val="18"/>
+          <w:szCs w:val="18"/>
+        </w:rPr>
+        <w:br/>
+        <w:t xml:space="preserve">  } </w:t>
+      </w:r>
+      <w:r>
+        <w:rPr>
+          <w:rFonts w:ascii="Courier New" w:eastAsia="Times New Roman" w:hAnsi="Courier New" w:cs="Courier New"/>
+          <w:b/>
+          <w:bCs/>
+          <w:color w:val="000080"/>
+          <w:sz w:val="18"/>
+          <w:szCs w:val="18"/>
+        </w:rPr>
+        <w:t xml:space="preserve">yield new </w:t>
+      </w:r>
+      <w:proofErr w:type="spellStart"/>
+      <w:r>
+        <w:rPr>
+          <w:rFonts w:ascii="Courier New" w:eastAsia="Times New Roman" w:hAnsi="Courier New" w:cs="Courier New"/>
+          <w:color w:val="000000"/>
+          <w:sz w:val="18"/>
+          <w:szCs w:val="18"/>
+        </w:rPr>
+        <w:t>GeneticEngine</w:t>
+      </w:r>
+      <w:proofErr w:type="spellEnd"/>
+      <w:r>
+        <w:rPr>
+          <w:rFonts w:ascii="Courier New" w:eastAsia="Times New Roman" w:hAnsi="Courier New" w:cs="Courier New"/>
+          <w:color w:val="000000"/>
+          <w:sz w:val="18"/>
+          <w:szCs w:val="18"/>
+        </w:rPr>
+        <w:t>(</w:t>
+      </w:r>
+      <w:proofErr w:type="spellStart"/>
+      <w:r>
+        <w:rPr>
+          <w:rFonts w:ascii="Courier New" w:eastAsia="Times New Roman" w:hAnsi="Courier New" w:cs="Courier New"/>
+          <w:color w:val="000000"/>
+          <w:sz w:val="18"/>
+          <w:szCs w:val="18"/>
+        </w:rPr>
+        <w:t>localOptimaSignal</w:t>
+      </w:r>
+      <w:proofErr w:type="spellEnd"/>
+      <w:r>
+        <w:rPr>
+          <w:rFonts w:ascii="Courier New" w:eastAsia="Times New Roman" w:hAnsi="Courier New" w:cs="Courier New"/>
+          <w:color w:val="000000"/>
+          <w:sz w:val="18"/>
+          <w:szCs w:val="18"/>
+        </w:rPr>
+        <w:t>,</w:t>
+      </w:r>
+      <w:r>
+        <w:rPr>
+          <w:rFonts w:ascii="Courier New" w:eastAsia="Times New Roman" w:hAnsi="Courier New" w:cs="Courier New"/>
+          <w:color w:val="000000"/>
+          <w:sz w:val="18"/>
+          <w:szCs w:val="18"/>
+        </w:rPr>
+        <w:br/>
+        <w:t xml:space="preserve">                            </w:t>
+      </w:r>
+      <w:proofErr w:type="spellStart"/>
+      <w:r>
+        <w:rPr>
+          <w:rFonts w:ascii="Courier New" w:eastAsia="Times New Roman" w:hAnsi="Courier New" w:cs="Courier New"/>
+          <w:color w:val="000000"/>
+          <w:sz w:val="18"/>
+          <w:szCs w:val="18"/>
+        </w:rPr>
+        <w:t>normalGeneration</w:t>
+      </w:r>
+      <w:proofErr w:type="spellEnd"/>
+      <w:r>
+        <w:rPr>
+          <w:rFonts w:ascii="Courier New" w:eastAsia="Times New Roman" w:hAnsi="Courier New" w:cs="Courier New"/>
+          <w:color w:val="000000"/>
+          <w:sz w:val="18"/>
+          <w:szCs w:val="18"/>
+        </w:rPr>
+        <w:t>,</w:t>
+      </w:r>
+      <w:r>
+        <w:rPr>
+          <w:rFonts w:ascii="Courier New" w:eastAsia="Times New Roman" w:hAnsi="Courier New" w:cs="Courier New"/>
+          <w:color w:val="000000"/>
+          <w:sz w:val="18"/>
+          <w:szCs w:val="18"/>
+        </w:rPr>
+        <w:br/>
+        <w:t xml:space="preserve">                            </w:t>
+      </w:r>
+      <w:proofErr w:type="spellStart"/>
+      <w:r>
+        <w:rPr>
+          <w:rFonts w:ascii="Courier New" w:eastAsia="Times New Roman" w:hAnsi="Courier New" w:cs="Courier New"/>
+          <w:color w:val="000000"/>
+          <w:sz w:val="18"/>
+          <w:szCs w:val="18"/>
+        </w:rPr>
+        <w:t>localOptimumGeneration</w:t>
+      </w:r>
+      <w:proofErr w:type="spellEnd"/>
+      <w:r>
+        <w:rPr>
+          <w:rFonts w:ascii="Courier New" w:eastAsia="Times New Roman" w:hAnsi="Courier New" w:cs="Courier New"/>
+          <w:color w:val="000000"/>
+          <w:sz w:val="18"/>
+          <w:szCs w:val="18"/>
+        </w:rPr>
+        <w:t>,</w:t>
+      </w:r>
+      <w:r>
+        <w:rPr>
+          <w:rFonts w:ascii="Courier New" w:eastAsia="Times New Roman" w:hAnsi="Courier New" w:cs="Courier New"/>
+          <w:color w:val="000000"/>
+          <w:sz w:val="18"/>
+          <w:szCs w:val="18"/>
+        </w:rPr>
+        <w:br/>
+        <w:t xml:space="preserve">                            </w:t>
+      </w:r>
+      <w:proofErr w:type="spellStart"/>
+      <w:r>
+        <w:rPr>
+          <w:rFonts w:ascii="Courier New" w:eastAsia="Times New Roman" w:hAnsi="Courier New" w:cs="Courier New"/>
+          <w:color w:val="000000"/>
+          <w:sz w:val="18"/>
+          <w:szCs w:val="18"/>
+        </w:rPr>
+        <w:t>popSize</w:t>
+      </w:r>
+      <w:proofErr w:type="spellEnd"/>
+      <w:r>
+        <w:rPr>
+          <w:rFonts w:ascii="Courier New" w:eastAsia="Times New Roman" w:hAnsi="Courier New" w:cs="Courier New"/>
+          <w:color w:val="000000"/>
+          <w:sz w:val="18"/>
+          <w:szCs w:val="18"/>
+        </w:rPr>
+        <w:t>)</w:t>
+      </w:r>
+    </w:p>
+    <w:p>
+      <w:pPr>
+        <w:shd w:val="clear" w:color="auto" w:fill="FFFFFF"/>
+        <w:tabs>
+          <w:tab w:val="left" w:pos="916"/>
+          <w:tab w:val="left" w:pos="1832"/>
+          <w:tab w:val="left" w:pos="2748"/>
+          <w:tab w:val="left" w:pos="3664"/>
+          <w:tab w:val="left" w:pos="4580"/>
+          <w:tab w:val="left" w:pos="5496"/>
+          <w:tab w:val="left" w:pos="6412"/>
+          <w:tab w:val="left" w:pos="7328"/>
+          <w:tab w:val="left" w:pos="8244"/>
+          <w:tab w:val="left" w:pos="9160"/>
+          <w:tab w:val="left" w:pos="10076"/>
+          <w:tab w:val="left" w:pos="10992"/>
+          <w:tab w:val="left" w:pos="11908"/>
+          <w:tab w:val="left" w:pos="12824"/>
+          <w:tab w:val="left" w:pos="13740"/>
+          <w:tab w:val="left" w:pos="14656"/>
+        </w:tabs>
+        <w:spacing w:after="0" w:line="240" w:lineRule="auto"/>
+        <w:rPr>
+          <w:sz w:val="24"/>
+          <w:szCs w:val="24"/>
+        </w:rPr>
+      </w:pPr>
+    </w:p>
+    <w:p>
+      <w:pPr>
+        <w:shd w:val="clear" w:color="auto" w:fill="FFFFFF"/>
+        <w:tabs>
+          <w:tab w:val="left" w:pos="916"/>
+          <w:tab w:val="left" w:pos="1832"/>
+          <w:tab w:val="left" w:pos="2748"/>
+          <w:tab w:val="left" w:pos="3664"/>
+          <w:tab w:val="left" w:pos="4580"/>
+          <w:tab w:val="left" w:pos="5496"/>
+          <w:tab w:val="left" w:pos="6412"/>
+          <w:tab w:val="left" w:pos="7328"/>
+          <w:tab w:val="left" w:pos="8244"/>
+          <w:tab w:val="left" w:pos="9160"/>
+          <w:tab w:val="left" w:pos="10076"/>
+          <w:tab w:val="left" w:pos="10992"/>
+          <w:tab w:val="left" w:pos="11908"/>
+          <w:tab w:val="left" w:pos="12824"/>
+          <w:tab w:val="left" w:pos="13740"/>
+          <w:tab w:val="left" w:pos="14656"/>
+        </w:tabs>
+        <w:spacing w:after="0" w:line="240" w:lineRule="auto"/>
+        <w:rPr>
+          <w:rFonts w:ascii="Courier New" w:eastAsia="Times New Roman" w:hAnsi="Courier New" w:cs="Courier New"/>
+          <w:color w:val="000000"/>
+          <w:sz w:val="18"/>
+          <w:szCs w:val="18"/>
+          <w:rtl/>
+        </w:rPr>
+      </w:pPr>
+      <w:r>
+        <w:rPr>
+          <w:rFonts w:ascii="Courier New" w:eastAsia="Times New Roman" w:hAnsi="Courier New" w:cs="Courier New"/>
+          <w:b/>
+          <w:bCs/>
+          <w:color w:val="000080"/>
+          <w:sz w:val="18"/>
+          <w:szCs w:val="18"/>
+        </w:rPr>
+        <w:t xml:space="preserve">override </w:t>
+      </w:r>
+      <w:proofErr w:type="spellStart"/>
+      <w:r>
+        <w:rPr>
+          <w:rFonts w:ascii="Courier New" w:eastAsia="Times New Roman" w:hAnsi="Courier New" w:cs="Courier New"/>
+          <w:b/>
+          <w:bCs/>
+          <w:color w:val="000080"/>
+          <w:sz w:val="18"/>
+          <w:szCs w:val="18"/>
+        </w:rPr>
+        <w:t>def</w:t>
+      </w:r>
+      <w:proofErr w:type="spellEnd"/>
+      <w:r>
+        <w:rPr>
+          <w:rFonts w:ascii="Courier New" w:eastAsia="Times New Roman" w:hAnsi="Courier New" w:cs="Courier New"/>
+          <w:b/>
+          <w:bCs/>
+          <w:color w:val="000080"/>
+          <w:sz w:val="18"/>
+          <w:szCs w:val="18"/>
+        </w:rPr>
+        <w:t xml:space="preserve"> </w:t>
+      </w:r>
+      <w:r>
+        <w:rPr>
+          <w:rFonts w:ascii="Courier New" w:eastAsia="Times New Roman" w:hAnsi="Courier New" w:cs="Courier New"/>
+          <w:color w:val="000000"/>
+          <w:sz w:val="18"/>
+          <w:szCs w:val="18"/>
+        </w:rPr>
+        <w:t>genetic: Parametric[Genetic[</w:t>
+      </w:r>
+      <w:proofErr w:type="spellStart"/>
+      <w:r>
+        <w:rPr>
+          <w:rFonts w:ascii="Courier New" w:eastAsia="Times New Roman" w:hAnsi="Courier New" w:cs="Courier New"/>
+          <w:color w:val="000000"/>
+          <w:sz w:val="18"/>
+          <w:szCs w:val="18"/>
+        </w:rPr>
+        <w:t>Params</w:t>
+      </w:r>
+      <w:proofErr w:type="spellEnd"/>
+      <w:r>
+        <w:rPr>
+          <w:rFonts w:ascii="Courier New" w:eastAsia="Times New Roman" w:hAnsi="Courier New" w:cs="Courier New"/>
+          <w:color w:val="000000"/>
+          <w:sz w:val="18"/>
+          <w:szCs w:val="18"/>
+        </w:rPr>
+        <w:t>]] =</w:t>
+      </w:r>
+      <w:r>
+        <w:rPr>
+          <w:rFonts w:ascii="Courier New" w:eastAsia="Times New Roman" w:hAnsi="Courier New" w:cs="Courier New"/>
+          <w:color w:val="000000"/>
+          <w:sz w:val="18"/>
+          <w:szCs w:val="18"/>
+        </w:rPr>
+        <w:br/>
+        <w:t xml:space="preserve"> </w:t>
+      </w:r>
+      <w:r>
+        <w:rPr>
+          <w:rFonts w:ascii="Courier New" w:eastAsia="Times New Roman" w:hAnsi="Courier New" w:cs="Courier New"/>
+          <w:b/>
+          <w:bCs/>
+          <w:color w:val="000080"/>
+          <w:sz w:val="18"/>
+          <w:szCs w:val="18"/>
+        </w:rPr>
+        <w:t xml:space="preserve">for </w:t>
+      </w:r>
+      <w:r>
+        <w:rPr>
+          <w:rFonts w:ascii="Courier New" w:eastAsia="Times New Roman" w:hAnsi="Courier New" w:cs="Courier New"/>
+          <w:color w:val="000000"/>
+          <w:sz w:val="18"/>
+          <w:szCs w:val="18"/>
+        </w:rPr>
+        <w:t>{</w:t>
+      </w:r>
+      <w:r>
+        <w:rPr>
+          <w:rFonts w:ascii="Courier New" w:eastAsia="Times New Roman" w:hAnsi="Courier New" w:cs="Courier New"/>
+          <w:color w:val="000000"/>
+          <w:sz w:val="18"/>
+          <w:szCs w:val="18"/>
+        </w:rPr>
+        <w:br/>
+        <w:t xml:space="preserve">  rounds &lt;- </w:t>
+      </w:r>
+      <w:proofErr w:type="spellStart"/>
+      <w:r>
+        <w:rPr>
+          <w:rFonts w:ascii="Courier New" w:eastAsia="Times New Roman" w:hAnsi="Courier New" w:cs="Courier New"/>
+          <w:i/>
+          <w:iCs/>
+          <w:color w:val="000000"/>
+          <w:sz w:val="18"/>
+          <w:szCs w:val="18"/>
+        </w:rPr>
+        <w:t>intParam</w:t>
+      </w:r>
+      <w:proofErr w:type="spellEnd"/>
+      <w:r>
+        <w:rPr>
+          <w:rFonts w:ascii="Courier New" w:eastAsia="Times New Roman" w:hAnsi="Courier New" w:cs="Courier New"/>
+          <w:i/>
+          <w:iCs/>
+          <w:color w:val="000000"/>
+          <w:sz w:val="18"/>
+          <w:szCs w:val="18"/>
+        </w:rPr>
+        <w:t xml:space="preserve">   </w:t>
+      </w:r>
+      <w:r>
+        <w:rPr>
+          <w:rFonts w:ascii="Courier New" w:eastAsia="Times New Roman" w:hAnsi="Courier New" w:cs="Courier New"/>
+          <w:color w:val="000000"/>
+          <w:sz w:val="18"/>
+          <w:szCs w:val="18"/>
+        </w:rPr>
+        <w:t>(</w:t>
+      </w:r>
+      <w:r>
+        <w:rPr>
+          <w:rFonts w:ascii="Courier New" w:eastAsia="Times New Roman" w:hAnsi="Courier New" w:cs="Courier New"/>
+          <w:b/>
+          <w:bCs/>
+          <w:color w:val="008000"/>
+          <w:sz w:val="18"/>
+          <w:szCs w:val="18"/>
+        </w:rPr>
+        <w:t>"Rounds (for stability)"</w:t>
+      </w:r>
+      <w:r>
+        <w:rPr>
+          <w:rFonts w:ascii="Courier New" w:eastAsia="Times New Roman" w:hAnsi="Courier New" w:cs="Courier New"/>
+          <w:color w:val="000000"/>
+          <w:sz w:val="18"/>
+          <w:szCs w:val="18"/>
+        </w:rPr>
+        <w:t xml:space="preserve">, default = </w:t>
+      </w:r>
+      <w:r>
+        <w:rPr>
+          <w:rFonts w:ascii="Courier New" w:eastAsia="Times New Roman" w:hAnsi="Courier New" w:cs="Courier New"/>
+          <w:color w:val="0000FF"/>
+          <w:sz w:val="18"/>
+          <w:szCs w:val="18"/>
+        </w:rPr>
+        <w:t>10</w:t>
+      </w:r>
+      <w:r>
+        <w:rPr>
+          <w:rFonts w:ascii="Courier New" w:eastAsia="Times New Roman" w:hAnsi="Courier New" w:cs="Courier New"/>
+          <w:color w:val="000000"/>
+          <w:sz w:val="18"/>
+          <w:szCs w:val="18"/>
+        </w:rPr>
+        <w:t xml:space="preserve">, </w:t>
+      </w:r>
+    </w:p>
+    <w:p>
+      <w:pPr>
+        <w:shd w:val="clear" w:color="auto" w:fill="FFFFFF"/>
+        <w:tabs>
+          <w:tab w:val="left" w:pos="916"/>
+          <w:tab w:val="left" w:pos="1832"/>
+          <w:tab w:val="left" w:pos="2748"/>
+          <w:tab w:val="left" w:pos="3664"/>
+          <w:tab w:val="left" w:pos="4580"/>
+          <w:tab w:val="left" w:pos="5496"/>
+          <w:tab w:val="left" w:pos="6412"/>
+          <w:tab w:val="left" w:pos="7328"/>
+          <w:tab w:val="left" w:pos="8244"/>
+          <w:tab w:val="left" w:pos="9160"/>
+          <w:tab w:val="left" w:pos="10076"/>
+          <w:tab w:val="left" w:pos="10992"/>
+          <w:tab w:val="left" w:pos="11908"/>
+          <w:tab w:val="left" w:pos="12824"/>
+          <w:tab w:val="left" w:pos="13740"/>
+          <w:tab w:val="left" w:pos="14656"/>
+        </w:tabs>
+        <w:spacing w:after="0" w:line="240" w:lineRule="auto"/>
+        <w:rPr>
+          <w:rFonts w:ascii="Courier New" w:eastAsia="Times New Roman" w:hAnsi="Courier New" w:cs="Courier New"/>
+          <w:color w:val="000000"/>
+          <w:sz w:val="18"/>
+          <w:szCs w:val="18"/>
+        </w:rPr>
+      </w:pPr>
+      <w:r>
+        <w:rPr>
+          <w:rFonts w:ascii="Courier New" w:eastAsia="Times New Roman" w:hAnsi="Courier New" w:cs="Courier New"/>
+          <w:color w:val="000000"/>
+          <w:sz w:val="18"/>
+          <w:szCs w:val="18"/>
+          <w:rtl/>
+        </w:rPr>
+        <w:tab/>
+      </w:r>
+      <w:r>
+        <w:rPr>
+          <w:rFonts w:ascii="Courier New" w:eastAsia="Times New Roman" w:hAnsi="Courier New" w:cs="Courier New"/>
+          <w:color w:val="000000"/>
+          <w:sz w:val="18"/>
+          <w:szCs w:val="18"/>
+          <w:rtl/>
+        </w:rPr>
+        <w:tab/>
+      </w:r>
+      <w:r>
+        <w:rPr>
+          <w:rFonts w:ascii="Courier New" w:eastAsia="Times New Roman" w:hAnsi="Courier New" w:cs="Courier New"/>
+          <w:color w:val="000000"/>
+          <w:sz w:val="18"/>
+          <w:szCs w:val="18"/>
+          <w:rtl/>
+        </w:rPr>
+        <w:tab/>
+      </w:r>
+      <w:r>
+        <w:rPr>
+          <w:rFonts w:ascii="Courier New" w:eastAsia="Times New Roman" w:hAnsi="Courier New" w:cs="Courier New"/>
+          <w:color w:val="000000"/>
+          <w:sz w:val="18"/>
+          <w:szCs w:val="18"/>
+          <w:rtl/>
+        </w:rPr>
+        <w:tab/>
+      </w:r>
+      <w:r>
+        <w:rPr>
+          <w:rFonts w:ascii="Courier New" w:eastAsia="Times New Roman" w:hAnsi="Courier New" w:cs="Courier New"/>
+          <w:color w:val="000000"/>
+          <w:sz w:val="18"/>
+          <w:szCs w:val="18"/>
+          <w:rtl/>
+        </w:rPr>
+        <w:tab/>
+      </w:r>
+      <w:r>
+        <w:rPr>
+          <w:rFonts w:ascii="Courier New" w:eastAsia="Times New Roman" w:hAnsi="Courier New" w:cs="Courier New"/>
+          <w:color w:val="000000"/>
+          <w:sz w:val="18"/>
+          <w:szCs w:val="18"/>
+        </w:rPr>
+        <w:t xml:space="preserve">       </w:t>
+      </w:r>
+      <w:r>
+        <w:rPr>
+          <w:rFonts w:ascii="Courier New" w:eastAsia="Times New Roman" w:hAnsi="Courier New" w:cs="Courier New" w:hint="cs"/>
+          <w:color w:val="000000"/>
+          <w:sz w:val="18"/>
+          <w:szCs w:val="18"/>
+          <w:rtl/>
+        </w:rPr>
+        <w:t xml:space="preserve"> </w:t>
+      </w:r>
+      <w:proofErr w:type="spellStart"/>
+      <w:r>
+        <w:rPr>
+          <w:rFonts w:ascii="Courier New" w:eastAsia="Times New Roman" w:hAnsi="Courier New" w:cs="Courier New"/>
+          <w:color w:val="000000"/>
+          <w:sz w:val="18"/>
+          <w:szCs w:val="18"/>
+        </w:rPr>
+        <w:t>minValue</w:t>
+      </w:r>
+      <w:proofErr w:type="spellEnd"/>
+      <w:r>
+        <w:rPr>
+          <w:rFonts w:ascii="Courier New" w:eastAsia="Times New Roman" w:hAnsi="Courier New" w:cs="Courier New"/>
+          <w:color w:val="000000"/>
+          <w:sz w:val="18"/>
+          <w:szCs w:val="18"/>
+        </w:rPr>
+        <w:t xml:space="preserve"> = </w:t>
+      </w:r>
+      <w:r>
+        <w:rPr>
+          <w:rFonts w:ascii="Courier New" w:eastAsia="Times New Roman" w:hAnsi="Courier New" w:cs="Courier New"/>
+          <w:color w:val="0000FF"/>
+          <w:sz w:val="18"/>
+          <w:szCs w:val="18"/>
+        </w:rPr>
+        <w:t>1</w:t>
+      </w:r>
+      <w:r>
+        <w:rPr>
+          <w:rFonts w:ascii="Courier New" w:eastAsia="Times New Roman" w:hAnsi="Courier New" w:cs="Courier New"/>
+          <w:color w:val="000000"/>
+          <w:sz w:val="18"/>
+          <w:szCs w:val="18"/>
+        </w:rPr>
+        <w:t xml:space="preserve">, </w:t>
+      </w:r>
+      <w:proofErr w:type="spellStart"/>
+      <w:r>
+        <w:rPr>
+          <w:rFonts w:ascii="Courier New" w:eastAsia="Times New Roman" w:hAnsi="Courier New" w:cs="Courier New"/>
+          <w:color w:val="000000"/>
+          <w:sz w:val="18"/>
+          <w:szCs w:val="18"/>
+        </w:rPr>
+        <w:t>maxValue</w:t>
+      </w:r>
+      <w:proofErr w:type="spellEnd"/>
+      <w:r>
+        <w:rPr>
+          <w:rFonts w:ascii="Courier New" w:eastAsia="Times New Roman" w:hAnsi="Courier New" w:cs="Courier New"/>
+          <w:color w:val="000000"/>
+          <w:sz w:val="18"/>
+          <w:szCs w:val="18"/>
+        </w:rPr>
+        <w:t xml:space="preserve"> = </w:t>
+      </w:r>
+      <w:r>
+        <w:rPr>
+          <w:rFonts w:ascii="Courier New" w:eastAsia="Times New Roman" w:hAnsi="Courier New" w:cs="Courier New"/>
+          <w:color w:val="0000FF"/>
+          <w:sz w:val="18"/>
+          <w:szCs w:val="18"/>
+        </w:rPr>
+        <w:t>50</w:t>
+      </w:r>
+      <w:r>
+        <w:rPr>
+          <w:rFonts w:ascii="Courier New" w:eastAsia="Times New Roman" w:hAnsi="Courier New" w:cs="Courier New"/>
+          <w:color w:val="000000"/>
+          <w:sz w:val="18"/>
+          <w:szCs w:val="18"/>
+        </w:rPr>
+        <w:t>)</w:t>
+      </w:r>
+      <w:r>
+        <w:rPr>
+          <w:rFonts w:ascii="Courier New" w:eastAsia="Times New Roman" w:hAnsi="Courier New" w:cs="Courier New"/>
+          <w:color w:val="000000"/>
+          <w:sz w:val="18"/>
+          <w:szCs w:val="18"/>
+        </w:rPr>
+        <w:br/>
+        <w:t xml:space="preserve">  </w:t>
+      </w:r>
+      <w:proofErr w:type="spellStart"/>
+      <w:r>
+        <w:rPr>
+          <w:rFonts w:ascii="Courier New" w:eastAsia="Times New Roman" w:hAnsi="Courier New" w:cs="Courier New"/>
+          <w:color w:val="000000"/>
+          <w:sz w:val="18"/>
+          <w:szCs w:val="18"/>
+        </w:rPr>
+        <w:t>timeLimit</w:t>
+      </w:r>
+      <w:proofErr w:type="spellEnd"/>
+      <w:r>
+        <w:rPr>
+          <w:rFonts w:ascii="Courier New" w:eastAsia="Times New Roman" w:hAnsi="Courier New" w:cs="Courier New"/>
+          <w:color w:val="000000"/>
+          <w:sz w:val="18"/>
+          <w:szCs w:val="18"/>
+        </w:rPr>
+        <w:t xml:space="preserve"> </w:t>
+      </w:r>
+      <w:r>
+        <w:rPr>
+          <w:rFonts w:ascii="Courier New" w:eastAsia="Times New Roman" w:hAnsi="Courier New" w:cs="Courier New"/>
+          <w:color w:val="000000"/>
+          <w:sz w:val="18"/>
+          <w:szCs w:val="18"/>
+        </w:rPr>
+        <w:t xml:space="preserve">&lt;- </w:t>
+      </w:r>
+      <w:proofErr w:type="spellStart"/>
+      <w:r>
+        <w:rPr>
+          <w:rFonts w:ascii="Courier New" w:eastAsia="Times New Roman" w:hAnsi="Courier New" w:cs="Courier New"/>
+          <w:i/>
+          <w:iCs/>
+          <w:color w:val="000000"/>
+          <w:sz w:val="18"/>
+          <w:szCs w:val="18"/>
+        </w:rPr>
+        <w:t>doubleParam</w:t>
+      </w:r>
+      <w:proofErr w:type="spellEnd"/>
+      <w:r>
+        <w:rPr>
+          <w:rFonts w:ascii="Courier New" w:eastAsia="Times New Roman" w:hAnsi="Courier New" w:cs="Courier New"/>
+          <w:color w:val="000000"/>
+          <w:sz w:val="18"/>
+          <w:szCs w:val="18"/>
+        </w:rPr>
+        <w:t>(</w:t>
+      </w:r>
+      <w:r>
+        <w:rPr>
+          <w:rFonts w:ascii="Courier New" w:eastAsia="Times New Roman" w:hAnsi="Courier New" w:cs="Courier New"/>
+          <w:b/>
+          <w:bCs/>
+          <w:color w:val="008000"/>
+          <w:sz w:val="18"/>
+          <w:szCs w:val="18"/>
+        </w:rPr>
+        <w:t xml:space="preserve">"Time Limit per </w:t>
+      </w:r>
+      <w:proofErr w:type="spellStart"/>
+      <w:r>
+        <w:rPr>
+          <w:rFonts w:ascii="Courier New" w:eastAsia="Times New Roman" w:hAnsi="Courier New" w:cs="Courier New"/>
+          <w:b/>
+          <w:bCs/>
+          <w:color w:val="008000"/>
+          <w:sz w:val="18"/>
+          <w:szCs w:val="18"/>
+        </w:rPr>
+        <w:t>config</w:t>
+      </w:r>
+      <w:proofErr w:type="spellEnd"/>
+      <w:r>
+        <w:rPr>
+          <w:rFonts w:ascii="Courier New" w:eastAsia="Times New Roman" w:hAnsi="Courier New" w:cs="Courier New"/>
+          <w:b/>
+          <w:bCs/>
+          <w:color w:val="008000"/>
+          <w:sz w:val="18"/>
+          <w:szCs w:val="18"/>
+        </w:rPr>
+        <w:t xml:space="preserve"> (Seconds)" </w:t>
+      </w:r>
+      <w:r>
+        <w:rPr>
+          <w:rFonts w:ascii="Courier New" w:eastAsia="Times New Roman" w:hAnsi="Courier New" w:cs="Courier New"/>
+          <w:color w:val="000000"/>
+          <w:sz w:val="18"/>
+          <w:szCs w:val="18"/>
+        </w:rPr>
+        <w:t xml:space="preserve">, </w:t>
+      </w:r>
+      <w:r>
+        <w:rPr>
+          <w:rFonts w:ascii="Courier New" w:eastAsia="Times New Roman" w:hAnsi="Courier New" w:cs="Courier New"/>
+          <w:color w:val="0000FF"/>
+          <w:sz w:val="18"/>
+          <w:szCs w:val="18"/>
+        </w:rPr>
+        <w:t>0.3</w:t>
+      </w:r>
+      <w:r>
+        <w:rPr>
+          <w:rFonts w:ascii="Courier New" w:eastAsia="Times New Roman" w:hAnsi="Courier New" w:cs="Courier New"/>
+          <w:color w:val="000000"/>
+          <w:sz w:val="18"/>
+          <w:szCs w:val="18"/>
+        </w:rPr>
+        <w:t>)</w:t>
+      </w:r>
+      <w:r>
+        <w:rPr>
+          <w:rFonts w:ascii="Courier New" w:eastAsia="Times New Roman" w:hAnsi="Courier New" w:cs="Courier New"/>
+          <w:color w:val="000000"/>
+          <w:sz w:val="18"/>
+          <w:szCs w:val="18"/>
+        </w:rPr>
+        <w:br/>
+        <w:t xml:space="preserve">  pressure &lt;- </w:t>
+      </w:r>
+      <w:proofErr w:type="spellStart"/>
+      <w:r>
+        <w:rPr>
+          <w:rFonts w:ascii="Courier New" w:eastAsia="Times New Roman" w:hAnsi="Courier New" w:cs="Courier New"/>
+          <w:i/>
+          <w:iCs/>
+          <w:color w:val="000000"/>
+          <w:sz w:val="18"/>
+          <w:szCs w:val="18"/>
+        </w:rPr>
+        <w:t>doubleParam</w:t>
+      </w:r>
+      <w:proofErr w:type="spellEnd"/>
+      <w:r>
+        <w:rPr>
+          <w:rFonts w:ascii="Courier New" w:eastAsia="Times New Roman" w:hAnsi="Courier New" w:cs="Courier New"/>
+          <w:color w:val="000000"/>
+          <w:sz w:val="18"/>
+          <w:szCs w:val="18"/>
+        </w:rPr>
+        <w:t>(</w:t>
+      </w:r>
+      <w:r>
+        <w:rPr>
+          <w:rFonts w:ascii="Courier New" w:eastAsia="Times New Roman" w:hAnsi="Courier New" w:cs="Courier New"/>
+          <w:b/>
+          <w:bCs/>
+          <w:color w:val="008000"/>
+          <w:sz w:val="18"/>
+          <w:szCs w:val="18"/>
+        </w:rPr>
+        <w:t xml:space="preserve">"Pressure: </w:t>
+      </w:r>
+      <w:r>
+        <w:rPr>
+          <w:rFonts w:ascii="Courier New" w:eastAsia="Times New Roman" w:hAnsi="Courier New" w:cs="Courier New"/>
+          <w:b/>
+          <w:bCs/>
+          <w:color w:val="008000"/>
+          <w:sz w:val="18"/>
+          <w:szCs w:val="18"/>
+        </w:rPr>
+        <w:t>W</w:t>
+      </w:r>
+      <w:r>
+        <w:rPr>
+          <w:rFonts w:ascii="Courier New" w:eastAsia="Times New Roman" w:hAnsi="Courier New" w:cs="Courier New"/>
+          <w:b/>
+          <w:bCs/>
+          <w:color w:val="008000"/>
+          <w:sz w:val="18"/>
+          <w:szCs w:val="18"/>
+        </w:rPr>
+        <w:t>indow of time from min. time"</w:t>
+      </w:r>
+      <w:r>
+        <w:rPr>
+          <w:rFonts w:ascii="Courier New" w:eastAsia="Times New Roman" w:hAnsi="Courier New" w:cs="Courier New"/>
+          <w:color w:val="000000"/>
+          <w:sz w:val="18"/>
+          <w:szCs w:val="18"/>
+        </w:rPr>
+        <w:t xml:space="preserve">, </w:t>
+      </w:r>
+      <w:r>
+        <w:rPr>
+          <w:rFonts w:ascii="Courier New" w:eastAsia="Times New Roman" w:hAnsi="Courier New" w:cs="Courier New"/>
+          <w:color w:val="0000FF"/>
+          <w:sz w:val="18"/>
+          <w:szCs w:val="18"/>
+        </w:rPr>
+        <w:t>0.4</w:t>
+      </w:r>
+      <w:r>
+        <w:rPr>
+          <w:rFonts w:ascii="Courier New" w:eastAsia="Times New Roman" w:hAnsi="Courier New" w:cs="Courier New"/>
+          <w:color w:val="000000"/>
+          <w:sz w:val="18"/>
+          <w:szCs w:val="18"/>
+        </w:rPr>
+        <w:t>)</w:t>
+      </w:r>
+      <w:r>
+        <w:rPr>
+          <w:rFonts w:ascii="Courier New" w:eastAsia="Times New Roman" w:hAnsi="Courier New" w:cs="Courier New"/>
+          <w:color w:val="000000"/>
+          <w:sz w:val="18"/>
+          <w:szCs w:val="18"/>
+        </w:rPr>
+        <w:br/>
+        <w:t xml:space="preserve">  relief </w:t>
+      </w:r>
+      <w:r>
+        <w:rPr>
+          <w:rFonts w:ascii="Courier New" w:eastAsia="Times New Roman" w:hAnsi="Courier New" w:cs="Courier New"/>
+          <w:color w:val="000000"/>
+          <w:sz w:val="18"/>
+          <w:szCs w:val="18"/>
+        </w:rPr>
+        <w:t xml:space="preserve">&lt;- </w:t>
+      </w:r>
+      <w:proofErr w:type="spellStart"/>
+      <w:r>
+        <w:rPr>
+          <w:rFonts w:ascii="Courier New" w:eastAsia="Times New Roman" w:hAnsi="Courier New" w:cs="Courier New"/>
+          <w:i/>
+          <w:iCs/>
+          <w:color w:val="000000"/>
+          <w:sz w:val="18"/>
+          <w:szCs w:val="18"/>
+        </w:rPr>
+        <w:t>doubleParam</w:t>
+      </w:r>
+      <w:proofErr w:type="spellEnd"/>
+      <w:r>
+        <w:rPr>
+          <w:rFonts w:ascii="Courier New" w:eastAsia="Times New Roman" w:hAnsi="Courier New" w:cs="Courier New"/>
+          <w:color w:val="000000"/>
+          <w:sz w:val="18"/>
+          <w:szCs w:val="18"/>
+        </w:rPr>
+        <w:t>(</w:t>
+      </w:r>
+      <w:r>
+        <w:rPr>
+          <w:rFonts w:ascii="Courier New" w:eastAsia="Times New Roman" w:hAnsi="Courier New" w:cs="Courier New"/>
+          <w:b/>
+          <w:bCs/>
+          <w:color w:val="008000"/>
+          <w:sz w:val="18"/>
+          <w:szCs w:val="18"/>
+        </w:rPr>
+        <w:t>"Relief: Percent of relief when bumping the time limit"</w:t>
+      </w:r>
+      <w:r>
+        <w:rPr>
+          <w:rFonts w:ascii="Courier New" w:eastAsia="Times New Roman" w:hAnsi="Courier New" w:cs="Courier New"/>
+          <w:color w:val="000000"/>
+          <w:sz w:val="18"/>
+          <w:szCs w:val="18"/>
+        </w:rPr>
+        <w:t xml:space="preserve">, </w:t>
+      </w:r>
+      <w:r>
+        <w:rPr>
+          <w:rFonts w:ascii="Courier New" w:eastAsia="Times New Roman" w:hAnsi="Courier New" w:cs="Courier New"/>
+          <w:color w:val="0000FF"/>
+          <w:sz w:val="18"/>
+          <w:szCs w:val="18"/>
+        </w:rPr>
+        <w:t>0.05</w:t>
+      </w:r>
+      <w:r>
+        <w:rPr>
+          <w:rFonts w:ascii="Courier New" w:eastAsia="Times New Roman" w:hAnsi="Courier New" w:cs="Courier New"/>
+          <w:color w:val="000000"/>
+          <w:sz w:val="18"/>
+          <w:szCs w:val="18"/>
+        </w:rPr>
+        <w:t>)</w:t>
+      </w:r>
+    </w:p>
+    <w:p>
+      <w:pPr>
+        <w:shd w:val="clear" w:color="auto" w:fill="FFFFFF"/>
+        <w:tabs>
+          <w:tab w:val="left" w:pos="916"/>
+          <w:tab w:val="left" w:pos="1832"/>
+          <w:tab w:val="left" w:pos="2748"/>
+          <w:tab w:val="left" w:pos="3664"/>
+          <w:tab w:val="left" w:pos="4580"/>
+          <w:tab w:val="left" w:pos="5496"/>
+          <w:tab w:val="left" w:pos="6412"/>
+          <w:tab w:val="left" w:pos="7328"/>
+          <w:tab w:val="left" w:pos="8244"/>
+          <w:tab w:val="left" w:pos="9160"/>
+          <w:tab w:val="left" w:pos="10076"/>
+          <w:tab w:val="left" w:pos="10992"/>
+          <w:tab w:val="left" w:pos="11908"/>
+          <w:tab w:val="left" w:pos="12824"/>
+          <w:tab w:val="left" w:pos="13740"/>
+          <w:tab w:val="left" w:pos="14656"/>
+        </w:tabs>
+        <w:spacing w:after="0" w:line="240" w:lineRule="auto"/>
+        <w:rPr>
+          <w:rFonts w:ascii="Courier New" w:eastAsia="Times New Roman" w:hAnsi="Courier New" w:cs="Courier New"/>
+          <w:color w:val="000000"/>
+          <w:sz w:val="18"/>
+          <w:szCs w:val="18"/>
+        </w:rPr>
+      </w:pPr>
+      <w:r>
+        <w:rPr>
+          <w:rFonts w:ascii="Courier New" w:eastAsia="Times New Roman" w:hAnsi="Courier New" w:cs="Courier New"/>
+          <w:color w:val="000000"/>
+          <w:sz w:val="18"/>
+          <w:szCs w:val="18"/>
+        </w:rPr>
+        <w:t xml:space="preserve">  ...</w:t>
+      </w:r>
+      <w:r>
+        <w:rPr>
+          <w:rFonts w:ascii="Courier New" w:eastAsia="Times New Roman" w:hAnsi="Courier New" w:cs="Courier New"/>
+          <w:color w:val="000000"/>
+          <w:sz w:val="18"/>
+          <w:szCs w:val="18"/>
+        </w:rPr>
+        <w:br/>
+        <w:t xml:space="preserve">} </w:t>
+      </w:r>
+      <w:r>
+        <w:rPr>
+          <w:rFonts w:ascii="Courier New" w:eastAsia="Times New Roman" w:hAnsi="Courier New" w:cs="Courier New"/>
+          <w:b/>
+          <w:bCs/>
+          <w:color w:val="000080"/>
+          <w:sz w:val="18"/>
+          <w:szCs w:val="18"/>
+        </w:rPr>
+        <w:t xml:space="preserve">yield new </w:t>
+      </w:r>
+      <w:proofErr w:type="spellStart"/>
+      <w:r>
+        <w:rPr>
+          <w:rFonts w:ascii="Courier New" w:eastAsia="Times New Roman" w:hAnsi="Courier New" w:cs="Courier New"/>
+          <w:color w:val="000000"/>
+          <w:sz w:val="18"/>
+          <w:szCs w:val="18"/>
+        </w:rPr>
+        <w:t>GeneticParams</w:t>
+      </w:r>
+      <w:proofErr w:type="spellEnd"/>
+      <w:r>
+        <w:rPr>
+          <w:rFonts w:ascii="Courier New" w:eastAsia="Times New Roman" w:hAnsi="Courier New" w:cs="Courier New"/>
+          <w:color w:val="000000"/>
+          <w:sz w:val="18"/>
+          <w:szCs w:val="18"/>
+        </w:rPr>
+        <w:t>(rounds, pressure, relief,</w:t>
+      </w:r>
+      <w:r>
+        <w:rPr>
+          <w:rFonts w:ascii="Courier New" w:eastAsia="Times New Roman" w:hAnsi="Courier New" w:cs="Courier New"/>
+          <w:color w:val="000000"/>
+          <w:sz w:val="18"/>
+          <w:szCs w:val="18"/>
+        </w:rPr>
+        <w:t xml:space="preserve"> ...</w:t>
+      </w:r>
+      <w:r>
+        <w:rPr>
+          <w:rFonts w:ascii="Courier New" w:eastAsia="Times New Roman" w:hAnsi="Courier New" w:cs="Courier New"/>
+          <w:color w:val="000000"/>
+          <w:sz w:val="18"/>
+          <w:szCs w:val="18"/>
+        </w:rPr>
+        <w:t>)</w:t>
+      </w:r>
+    </w:p>
+    <w:p>
+      <w:pPr>
+        <w:bidi/>
+        <w:rPr>
+          <w:sz w:val="24"/>
+          <w:szCs w:val="24"/>
+          <w:rtl/>
+        </w:rPr>
+      </w:pPr>
+    </w:p>
+    <w:p>
+      <w:pPr>
+        <w:bidi/>
+        <w:rPr>
+          <w:sz w:val="24"/>
+          <w:szCs w:val="24"/>
+          <w:rtl/>
+        </w:rPr>
+      </w:pPr>
+      <w:r>
+        <w:rPr>
+          <w:rFonts w:hint="cs"/>
+          <w:sz w:val="24"/>
+          <w:szCs w:val="24"/>
+          <w:rtl/>
+        </w:rPr>
+        <w:t xml:space="preserve">באופן זה, יש לנו גישה בטוחה אל הפרמטרים שאנחנו דורשים (אין צורך בגישות דינאמיות, לדוגמא אם </w:t>
+      </w:r>
+      <w:proofErr w:type="spellStart"/>
+      <w:r>
+        <w:rPr>
+          <w:rFonts w:hint="cs"/>
+          <w:sz w:val="24"/>
+          <w:szCs w:val="24"/>
+          <w:rtl/>
+        </w:rPr>
+        <w:t>הכל</w:t>
+      </w:r>
+      <w:proofErr w:type="spellEnd"/>
+      <w:r>
+        <w:rPr>
+          <w:rFonts w:hint="cs"/>
+          <w:sz w:val="24"/>
+          <w:szCs w:val="24"/>
+          <w:rtl/>
+        </w:rPr>
+        <w:t xml:space="preserve"> היה מועבר כמערך וניגשים לאינדקסים ספציפיים לכל פרמטר)</w:t>
+      </w:r>
+    </w:p>
+    <w:p>
+      <w:pPr>
+        <w:bidi/>
+        <w:rPr>
+          <w:sz w:val="24"/>
+          <w:szCs w:val="24"/>
+          <w:rtl/>
+        </w:rPr>
+      </w:pPr>
+      <w:r>
+        <w:rPr>
+          <w:rFonts w:hint="cs"/>
+          <w:sz w:val="24"/>
+          <w:szCs w:val="24"/>
+          <w:rtl/>
+        </w:rPr>
+        <w:t>ובנוסף, אופן בניית הרכיבים הגנטיים בשיטה</w:t>
+      </w:r>
+      <w:r>
+        <w:rPr>
+          <w:rFonts w:hint="cs"/>
+          <w:sz w:val="24"/>
+          <w:szCs w:val="24"/>
+          <w:rtl/>
+        </w:rPr>
+        <w:t xml:space="preserve"> שלנו</w:t>
+      </w:r>
+      <w:r>
+        <w:rPr>
+          <w:rFonts w:hint="cs"/>
+          <w:sz w:val="24"/>
+          <w:szCs w:val="24"/>
+          <w:rtl/>
+        </w:rPr>
+        <w:t xml:space="preserve"> הוא הוא </w:t>
+      </w:r>
+      <w:r>
+        <w:rPr>
+          <w:sz w:val="24"/>
+          <w:szCs w:val="24"/>
+        </w:rPr>
+        <w:t>Compositional</w:t>
+      </w:r>
+      <w:r>
+        <w:rPr>
+          <w:rFonts w:hint="cs"/>
+          <w:sz w:val="24"/>
+          <w:szCs w:val="24"/>
+          <w:rtl/>
+        </w:rPr>
+        <w:t>:</w:t>
+      </w:r>
+    </w:p>
+    <w:p>
+      <w:pPr>
+        <w:bidi/>
+        <w:rPr>
+          <w:rFonts w:hint="cs"/>
+          <w:sz w:val="24"/>
+          <w:szCs w:val="24"/>
+          <w:rtl/>
+        </w:rPr>
+      </w:pPr>
+      <w:r>
+        <w:rPr>
+          <w:rFonts w:hint="cs"/>
+          <w:sz w:val="24"/>
+          <w:szCs w:val="24"/>
+          <w:rtl/>
+        </w:rPr>
+        <w:t>לדוגמא, בבניית ה</w:t>
+      </w:r>
+      <w:r>
+        <w:rPr>
+          <w:sz w:val="24"/>
+          <w:szCs w:val="24"/>
+        </w:rPr>
+        <w:t>Genetic Engine</w:t>
+      </w:r>
+      <w:r>
+        <w:rPr>
+          <w:rFonts w:hint="cs"/>
+          <w:sz w:val="24"/>
+          <w:szCs w:val="24"/>
+          <w:rtl/>
+        </w:rPr>
+        <w:t>, התבססנו על מרכיבים שהם פרמטריים מורכבים בעצמם, והמערכת יודעת להתמודד עם איחוד הפרמטרים בעצמה (בזכות מימוש ה</w:t>
+      </w:r>
+      <w:r>
+        <w:rPr>
+          <w:sz w:val="24"/>
+          <w:szCs w:val="24"/>
+        </w:rPr>
+        <w:t>Applicative</w:t>
+      </w:r>
+      <w:r>
+        <w:rPr>
+          <w:rFonts w:hint="cs"/>
+          <w:sz w:val="24"/>
+          <w:szCs w:val="24"/>
+          <w:rtl/>
+        </w:rPr>
+        <w:t>).</w:t>
+      </w:r>
+    </w:p>
+    <w:p>
+      <w:pPr>
+        <w:bidi/>
+        <w:rPr>
+          <w:sz w:val="24"/>
+          <w:szCs w:val="24"/>
+          <w:rtl/>
+        </w:rPr>
+      </w:pPr>
+      <w:r>
+        <w:rPr>
+          <w:sz w:val="24"/>
+          <w:szCs w:val="24"/>
+          <w:rtl/>
+        </w:rPr>
+        <w:br w:type="page"/>
+      </w:r>
+    </w:p>
+    <w:p>
+      <w:pPr>
+        <w:bidi/>
+        <w:jc w:val="center"/>
+        <w:rPr>
+          <w:rFonts w:hint="cs"/>
+          <w:b/>
+          <w:bCs/>
+          <w:sz w:val="24"/>
+          <w:szCs w:val="24"/>
+          <w:rtl/>
+        </w:rPr>
+      </w:pPr>
+      <w:proofErr w:type="spellStart"/>
+      <w:r>
+        <w:rPr>
+          <w:b/>
+          <w:bCs/>
+          <w:sz w:val="24"/>
+          <w:szCs w:val="24"/>
+        </w:rPr>
+        <w:lastRenderedPageBreak/>
+        <w:t>Applicatives</w:t>
+      </w:r>
+      <w:proofErr w:type="spellEnd"/>
+      <w:r>
+        <w:rPr>
+          <w:b/>
+          <w:bCs/>
+          <w:sz w:val="24"/>
+          <w:szCs w:val="24"/>
+        </w:rPr>
+        <w:t xml:space="preserve"> and Monads</w:t>
+      </w:r>
+    </w:p>
+    <w:p>
+      <w:pPr>
+        <w:bidi/>
+        <w:rPr>
+          <w:sz w:val="24"/>
+          <w:szCs w:val="24"/>
+          <w:rtl/>
+        </w:rPr>
+      </w:pPr>
+      <w:r>
+        <w:rPr>
+          <w:rFonts w:hint="cs"/>
+          <w:sz w:val="24"/>
+          <w:szCs w:val="24"/>
+          <w:rtl/>
+        </w:rPr>
+        <w:t>על מנת שמבנה כלשהו ייחשב ל</w:t>
+      </w:r>
+      <w:r>
+        <w:rPr>
+          <w:sz w:val="24"/>
+          <w:szCs w:val="24"/>
+        </w:rPr>
+        <w:t>Applicative</w:t>
+      </w:r>
+      <w:r>
+        <w:rPr>
+          <w:rFonts w:hint="cs"/>
+          <w:sz w:val="24"/>
+          <w:szCs w:val="24"/>
+          <w:rtl/>
+        </w:rPr>
+        <w:t>, יש צורך ביכולת המימוש של הפונקציות הבאות:</w:t>
+      </w:r>
+    </w:p>
+    <w:p>
+      <w:pPr>
+        <w:shd w:val="clear" w:color="auto" w:fill="FFFFFF"/>
+        <w:tabs>
+          <w:tab w:val="left" w:pos="916"/>
+          <w:tab w:val="left" w:pos="1832"/>
+          <w:tab w:val="left" w:pos="2748"/>
+          <w:tab w:val="left" w:pos="3664"/>
+          <w:tab w:val="left" w:pos="4580"/>
+          <w:tab w:val="left" w:pos="5496"/>
+          <w:tab w:val="left" w:pos="6412"/>
+          <w:tab w:val="left" w:pos="7328"/>
+          <w:tab w:val="left" w:pos="8244"/>
+          <w:tab w:val="left" w:pos="9160"/>
+          <w:tab w:val="left" w:pos="10076"/>
+          <w:tab w:val="left" w:pos="10992"/>
+          <w:tab w:val="left" w:pos="11908"/>
+          <w:tab w:val="left" w:pos="12824"/>
+          <w:tab w:val="left" w:pos="13740"/>
+          <w:tab w:val="left" w:pos="14656"/>
+        </w:tabs>
+        <w:spacing w:after="0" w:line="240" w:lineRule="auto"/>
+        <w:rPr>
+          <w:rFonts w:ascii="Courier New" w:eastAsia="Times New Roman" w:hAnsi="Courier New" w:cs="Courier New"/>
+          <w:color w:val="000000"/>
+          <w:sz w:val="18"/>
+          <w:szCs w:val="18"/>
+        </w:rPr>
+      </w:pPr>
+      <w:r>
+        <w:rPr>
+          <w:rFonts w:ascii="Courier New" w:eastAsia="Times New Roman" w:hAnsi="Courier New" w:cs="Courier New"/>
+          <w:color w:val="000000"/>
+          <w:sz w:val="18"/>
+          <w:szCs w:val="18"/>
+        </w:rPr>
+        <w:br/>
+      </w:r>
+      <w:r>
+        <w:rPr>
+          <w:rFonts w:ascii="Courier New" w:eastAsia="Times New Roman" w:hAnsi="Courier New" w:cs="Courier New"/>
+          <w:b/>
+          <w:bCs/>
+          <w:color w:val="000080"/>
+          <w:sz w:val="18"/>
+          <w:szCs w:val="18"/>
+        </w:rPr>
+        <w:t xml:space="preserve">trait </w:t>
+      </w:r>
+      <w:r>
+        <w:rPr>
+          <w:rFonts w:ascii="Courier New" w:eastAsia="Times New Roman" w:hAnsi="Courier New" w:cs="Courier New"/>
+          <w:color w:val="000000"/>
+          <w:sz w:val="18"/>
+          <w:szCs w:val="18"/>
+        </w:rPr>
+        <w:t>Applicative[</w:t>
+      </w:r>
+      <w:r>
+        <w:rPr>
+          <w:rFonts w:ascii="Courier New" w:eastAsia="Times New Roman" w:hAnsi="Courier New" w:cs="Courier New"/>
+          <w:color w:val="20999D"/>
+          <w:sz w:val="18"/>
+          <w:szCs w:val="18"/>
+        </w:rPr>
+        <w:t>F</w:t>
+      </w:r>
+      <w:r>
+        <w:rPr>
+          <w:rFonts w:ascii="Courier New" w:eastAsia="Times New Roman" w:hAnsi="Courier New" w:cs="Courier New"/>
+          <w:color w:val="000000"/>
+          <w:sz w:val="18"/>
+          <w:szCs w:val="18"/>
+        </w:rPr>
+        <w:t>[_]] {</w:t>
+      </w:r>
+      <w:r>
+        <w:rPr>
+          <w:rFonts w:ascii="Courier New" w:eastAsia="Times New Roman" w:hAnsi="Courier New" w:cs="Courier New"/>
+          <w:color w:val="000000"/>
+          <w:sz w:val="18"/>
+          <w:szCs w:val="18"/>
+        </w:rPr>
+        <w:br/>
+        <w:t xml:space="preserve">  </w:t>
+      </w:r>
+      <w:proofErr w:type="spellStart"/>
+      <w:r>
+        <w:rPr>
+          <w:rFonts w:ascii="Courier New" w:eastAsia="Times New Roman" w:hAnsi="Courier New" w:cs="Courier New"/>
+          <w:b/>
+          <w:bCs/>
+          <w:color w:val="000080"/>
+          <w:sz w:val="18"/>
+          <w:szCs w:val="18"/>
+        </w:rPr>
+        <w:t>def</w:t>
+      </w:r>
+      <w:proofErr w:type="spellEnd"/>
+      <w:r>
+        <w:rPr>
+          <w:rFonts w:ascii="Courier New" w:eastAsia="Times New Roman" w:hAnsi="Courier New" w:cs="Courier New"/>
+          <w:b/>
+          <w:bCs/>
+          <w:color w:val="000080"/>
+          <w:sz w:val="18"/>
+          <w:szCs w:val="18"/>
+        </w:rPr>
+        <w:t xml:space="preserve"> </w:t>
+      </w:r>
+      <w:r>
+        <w:rPr>
+          <w:rFonts w:ascii="Courier New" w:eastAsia="Times New Roman" w:hAnsi="Courier New" w:cs="Courier New"/>
+          <w:color w:val="000000"/>
+          <w:sz w:val="18"/>
+          <w:szCs w:val="18"/>
+        </w:rPr>
+        <w:t>point[</w:t>
+      </w:r>
+      <w:r>
+        <w:rPr>
+          <w:rFonts w:ascii="Courier New" w:eastAsia="Times New Roman" w:hAnsi="Courier New" w:cs="Courier New"/>
+          <w:color w:val="20999D"/>
+          <w:sz w:val="18"/>
+          <w:szCs w:val="18"/>
+        </w:rPr>
+        <w:t>A</w:t>
+      </w:r>
+      <w:r>
+        <w:rPr>
+          <w:rFonts w:ascii="Courier New" w:eastAsia="Times New Roman" w:hAnsi="Courier New" w:cs="Courier New"/>
+          <w:color w:val="000000"/>
+          <w:sz w:val="18"/>
+          <w:szCs w:val="18"/>
+        </w:rPr>
+        <w:t xml:space="preserve">](value: </w:t>
+      </w:r>
+      <w:r>
+        <w:rPr>
+          <w:rFonts w:ascii="Courier New" w:eastAsia="Times New Roman" w:hAnsi="Courier New" w:cs="Courier New"/>
+          <w:color w:val="20999D"/>
+          <w:sz w:val="18"/>
+          <w:szCs w:val="18"/>
+        </w:rPr>
+        <w:t>A</w:t>
+      </w:r>
+      <w:r>
+        <w:rPr>
+          <w:rFonts w:ascii="Courier New" w:eastAsia="Times New Roman" w:hAnsi="Courier New" w:cs="Courier New"/>
+          <w:color w:val="000000"/>
+          <w:sz w:val="18"/>
+          <w:szCs w:val="18"/>
+        </w:rPr>
+        <w:t xml:space="preserve">): </w:t>
+      </w:r>
+      <w:r>
+        <w:rPr>
+          <w:rFonts w:ascii="Courier New" w:eastAsia="Times New Roman" w:hAnsi="Courier New" w:cs="Courier New"/>
+          <w:color w:val="20999D"/>
+          <w:sz w:val="18"/>
+          <w:szCs w:val="18"/>
+        </w:rPr>
+        <w:t>F</w:t>
+      </w:r>
+      <w:r>
+        <w:rPr>
+          <w:rFonts w:ascii="Courier New" w:eastAsia="Times New Roman" w:hAnsi="Courier New" w:cs="Courier New"/>
+          <w:color w:val="000000"/>
+          <w:sz w:val="18"/>
+          <w:szCs w:val="18"/>
+        </w:rPr>
+        <w:t>[</w:t>
+      </w:r>
+      <w:r>
+        <w:rPr>
+          <w:rFonts w:ascii="Courier New" w:eastAsia="Times New Roman" w:hAnsi="Courier New" w:cs="Courier New"/>
+          <w:color w:val="20999D"/>
+          <w:sz w:val="18"/>
+          <w:szCs w:val="18"/>
+        </w:rPr>
+        <w:t>A</w:t>
+      </w:r>
+      <w:r>
+        <w:rPr>
+          <w:rFonts w:ascii="Courier New" w:eastAsia="Times New Roman" w:hAnsi="Courier New" w:cs="Courier New"/>
+          <w:color w:val="000000"/>
+          <w:sz w:val="18"/>
+          <w:szCs w:val="18"/>
+        </w:rPr>
+        <w:t>]</w:t>
+      </w:r>
+      <w:r>
+        <w:rPr>
+          <w:rFonts w:ascii="Courier New" w:eastAsia="Times New Roman" w:hAnsi="Courier New" w:cs="Courier New"/>
+          <w:color w:val="000000"/>
+          <w:sz w:val="18"/>
+          <w:szCs w:val="18"/>
+        </w:rPr>
+        <w:br/>
+        <w:t xml:space="preserve">  </w:t>
+      </w:r>
+      <w:proofErr w:type="spellStart"/>
+      <w:r>
+        <w:rPr>
+          <w:rFonts w:ascii="Courier New" w:eastAsia="Times New Roman" w:hAnsi="Courier New" w:cs="Courier New"/>
+          <w:b/>
+          <w:bCs/>
+          <w:color w:val="000080"/>
+          <w:sz w:val="18"/>
+          <w:szCs w:val="18"/>
+        </w:rPr>
+        <w:t>def</w:t>
+      </w:r>
+      <w:proofErr w:type="spellEnd"/>
+      <w:r>
+        <w:rPr>
+          <w:rFonts w:ascii="Courier New" w:eastAsia="Times New Roman" w:hAnsi="Courier New" w:cs="Courier New"/>
+          <w:b/>
+          <w:bCs/>
+          <w:color w:val="000080"/>
+          <w:sz w:val="18"/>
+          <w:szCs w:val="18"/>
+        </w:rPr>
+        <w:t xml:space="preserve"> </w:t>
+      </w:r>
+      <w:r>
+        <w:rPr>
+          <w:rFonts w:ascii="Courier New" w:eastAsia="Times New Roman" w:hAnsi="Courier New" w:cs="Courier New"/>
+          <w:color w:val="000000"/>
+          <w:sz w:val="18"/>
+          <w:szCs w:val="18"/>
+        </w:rPr>
+        <w:t>map2[</w:t>
+      </w:r>
+      <w:r>
+        <w:rPr>
+          <w:rFonts w:ascii="Courier New" w:eastAsia="Times New Roman" w:hAnsi="Courier New" w:cs="Courier New"/>
+          <w:color w:val="20999D"/>
+          <w:sz w:val="18"/>
+          <w:szCs w:val="18"/>
+        </w:rPr>
+        <w:t>A</w:t>
+      </w:r>
+      <w:r>
+        <w:rPr>
+          <w:rFonts w:ascii="Courier New" w:eastAsia="Times New Roman" w:hAnsi="Courier New" w:cs="Courier New"/>
+          <w:color w:val="000000"/>
+          <w:sz w:val="18"/>
+          <w:szCs w:val="18"/>
+        </w:rPr>
+        <w:t xml:space="preserve">, </w:t>
+      </w:r>
+      <w:r>
+        <w:rPr>
+          <w:rFonts w:ascii="Courier New" w:eastAsia="Times New Roman" w:hAnsi="Courier New" w:cs="Courier New"/>
+          <w:color w:val="20999D"/>
+          <w:sz w:val="18"/>
+          <w:szCs w:val="18"/>
+        </w:rPr>
+        <w:t>B</w:t>
+      </w:r>
+      <w:r>
+        <w:rPr>
+          <w:rFonts w:ascii="Courier New" w:eastAsia="Times New Roman" w:hAnsi="Courier New" w:cs="Courier New"/>
+          <w:color w:val="000000"/>
+          <w:sz w:val="18"/>
+          <w:szCs w:val="18"/>
+        </w:rPr>
+        <w:t xml:space="preserve">, </w:t>
+      </w:r>
+      <w:r>
+        <w:rPr>
+          <w:rFonts w:ascii="Courier New" w:eastAsia="Times New Roman" w:hAnsi="Courier New" w:cs="Courier New"/>
+          <w:color w:val="20999D"/>
+          <w:sz w:val="18"/>
+          <w:szCs w:val="18"/>
+        </w:rPr>
+        <w:t>C</w:t>
+      </w:r>
+      <w:r>
+        <w:rPr>
+          <w:rFonts w:ascii="Courier New" w:eastAsia="Times New Roman" w:hAnsi="Courier New" w:cs="Courier New"/>
+          <w:color w:val="000000"/>
+          <w:sz w:val="18"/>
+          <w:szCs w:val="18"/>
+        </w:rPr>
+        <w:t xml:space="preserve">](fa: </w:t>
+      </w:r>
+      <w:r>
+        <w:rPr>
+          <w:rFonts w:ascii="Courier New" w:eastAsia="Times New Roman" w:hAnsi="Courier New" w:cs="Courier New"/>
+          <w:color w:val="20999D"/>
+          <w:sz w:val="18"/>
+          <w:szCs w:val="18"/>
+        </w:rPr>
+        <w:t>F</w:t>
+      </w:r>
+      <w:r>
+        <w:rPr>
+          <w:rFonts w:ascii="Courier New" w:eastAsia="Times New Roman" w:hAnsi="Courier New" w:cs="Courier New"/>
+          <w:color w:val="000000"/>
+          <w:sz w:val="18"/>
+          <w:szCs w:val="18"/>
+        </w:rPr>
+        <w:t>[</w:t>
+      </w:r>
+      <w:r>
+        <w:rPr>
+          <w:rFonts w:ascii="Courier New" w:eastAsia="Times New Roman" w:hAnsi="Courier New" w:cs="Courier New"/>
+          <w:color w:val="20999D"/>
+          <w:sz w:val="18"/>
+          <w:szCs w:val="18"/>
+        </w:rPr>
+        <w:t>A</w:t>
+      </w:r>
+      <w:r>
+        <w:rPr>
+          <w:rFonts w:ascii="Courier New" w:eastAsia="Times New Roman" w:hAnsi="Courier New" w:cs="Courier New"/>
+          <w:color w:val="000000"/>
+          <w:sz w:val="18"/>
+          <w:szCs w:val="18"/>
+        </w:rPr>
+        <w:t xml:space="preserve">], fb: </w:t>
+      </w:r>
+      <w:r>
+        <w:rPr>
+          <w:rFonts w:ascii="Courier New" w:eastAsia="Times New Roman" w:hAnsi="Courier New" w:cs="Courier New"/>
+          <w:color w:val="20999D"/>
+          <w:sz w:val="18"/>
+          <w:szCs w:val="18"/>
+        </w:rPr>
+        <w:t>F</w:t>
+      </w:r>
+      <w:r>
+        <w:rPr>
+          <w:rFonts w:ascii="Courier New" w:eastAsia="Times New Roman" w:hAnsi="Courier New" w:cs="Courier New"/>
+          <w:color w:val="000000"/>
+          <w:sz w:val="18"/>
+          <w:szCs w:val="18"/>
+        </w:rPr>
+        <w:t>[</w:t>
+      </w:r>
+      <w:r>
+        <w:rPr>
+          <w:rFonts w:ascii="Courier New" w:eastAsia="Times New Roman" w:hAnsi="Courier New" w:cs="Courier New"/>
+          <w:color w:val="20999D"/>
+          <w:sz w:val="18"/>
+          <w:szCs w:val="18"/>
+        </w:rPr>
+        <w:t>B</w:t>
+      </w:r>
+      <w:r>
+        <w:rPr>
+          <w:rFonts w:ascii="Courier New" w:eastAsia="Times New Roman" w:hAnsi="Courier New" w:cs="Courier New"/>
+          <w:color w:val="000000"/>
+          <w:sz w:val="18"/>
+          <w:szCs w:val="18"/>
+        </w:rPr>
+        <w:t>], f: (</w:t>
+      </w:r>
+      <w:r>
+        <w:rPr>
+          <w:rFonts w:ascii="Courier New" w:eastAsia="Times New Roman" w:hAnsi="Courier New" w:cs="Courier New"/>
+          <w:color w:val="20999D"/>
+          <w:sz w:val="18"/>
+          <w:szCs w:val="18"/>
+        </w:rPr>
+        <w:t>A</w:t>
+      </w:r>
+      <w:r>
+        <w:rPr>
+          <w:rFonts w:ascii="Courier New" w:eastAsia="Times New Roman" w:hAnsi="Courier New" w:cs="Courier New"/>
+          <w:color w:val="000000"/>
+          <w:sz w:val="18"/>
+          <w:szCs w:val="18"/>
+        </w:rPr>
+        <w:t xml:space="preserve">, </w:t>
+      </w:r>
+      <w:r>
+        <w:rPr>
+          <w:rFonts w:ascii="Courier New" w:eastAsia="Times New Roman" w:hAnsi="Courier New" w:cs="Courier New"/>
+          <w:color w:val="20999D"/>
+          <w:sz w:val="18"/>
+          <w:szCs w:val="18"/>
+        </w:rPr>
+        <w:t>B</w:t>
+      </w:r>
+      <w:r>
+        <w:rPr>
+          <w:rFonts w:ascii="Courier New" w:eastAsia="Times New Roman" w:hAnsi="Courier New" w:cs="Courier New"/>
+          <w:color w:val="000000"/>
+          <w:sz w:val="18"/>
+          <w:szCs w:val="18"/>
+        </w:rPr>
+        <w:t xml:space="preserve">) =&gt; </w:t>
+      </w:r>
+      <w:r>
+        <w:rPr>
+          <w:rFonts w:ascii="Courier New" w:eastAsia="Times New Roman" w:hAnsi="Courier New" w:cs="Courier New"/>
+          <w:color w:val="20999D"/>
+          <w:sz w:val="18"/>
+          <w:szCs w:val="18"/>
+        </w:rPr>
+        <w:t>C</w:t>
+      </w:r>
+      <w:r>
+        <w:rPr>
+          <w:rFonts w:ascii="Courier New" w:eastAsia="Times New Roman" w:hAnsi="Courier New" w:cs="Courier New"/>
+          <w:color w:val="000000"/>
+          <w:sz w:val="18"/>
+          <w:szCs w:val="18"/>
+        </w:rPr>
+        <w:t xml:space="preserve">): </w:t>
+      </w:r>
+      <w:r>
+        <w:rPr>
+          <w:rFonts w:ascii="Courier New" w:eastAsia="Times New Roman" w:hAnsi="Courier New" w:cs="Courier New"/>
+          <w:color w:val="20999D"/>
+          <w:sz w:val="18"/>
+          <w:szCs w:val="18"/>
+        </w:rPr>
+        <w:t>F</w:t>
+      </w:r>
+      <w:r>
+        <w:rPr>
+          <w:rFonts w:ascii="Courier New" w:eastAsia="Times New Roman" w:hAnsi="Courier New" w:cs="Courier New"/>
+          <w:color w:val="000000"/>
+          <w:sz w:val="18"/>
+          <w:szCs w:val="18"/>
+        </w:rPr>
+        <w:t>[</w:t>
+      </w:r>
+      <w:r>
+        <w:rPr>
+          <w:rFonts w:ascii="Courier New" w:eastAsia="Times New Roman" w:hAnsi="Courier New" w:cs="Courier New"/>
+          <w:color w:val="20999D"/>
+          <w:sz w:val="18"/>
+          <w:szCs w:val="18"/>
+        </w:rPr>
+        <w:t>C</w:t>
+      </w:r>
+      <w:r>
+        <w:rPr>
+          <w:rFonts w:ascii="Courier New" w:eastAsia="Times New Roman" w:hAnsi="Courier New" w:cs="Courier New"/>
+          <w:color w:val="000000"/>
+          <w:sz w:val="18"/>
+          <w:szCs w:val="18"/>
+        </w:rPr>
+        <w:t>]</w:t>
+      </w:r>
+      <w:r>
+        <w:rPr>
+          <w:rFonts w:ascii="Courier New" w:eastAsia="Times New Roman" w:hAnsi="Courier New" w:cs="Courier New"/>
+          <w:color w:val="000000"/>
+          <w:sz w:val="18"/>
+          <w:szCs w:val="18"/>
+        </w:rPr>
+        <w:br/>
+        <w:t>}</w:t>
+      </w:r>
+    </w:p>
+    <w:p>
+      <w:pPr>
+        <w:bidi/>
+        <w:rPr>
+          <w:rFonts w:hint="cs"/>
+          <w:sz w:val="24"/>
+          <w:szCs w:val="24"/>
+          <w:rtl/>
+        </w:rPr>
+      </w:pPr>
+      <w:r>
+        <w:rPr>
+          <w:rFonts w:hint="cs"/>
+          <w:sz w:val="24"/>
+          <w:szCs w:val="24"/>
+          <w:rtl/>
+        </w:rPr>
+        <w:t xml:space="preserve">במקרה שלנו, </w:t>
+      </w:r>
+      <w:r>
+        <w:rPr>
+          <w:rFonts w:ascii="Courier New" w:eastAsia="Times New Roman" w:hAnsi="Courier New" w:cs="Courier New"/>
+          <w:color w:val="20999D"/>
+          <w:sz w:val="24"/>
+          <w:szCs w:val="24"/>
+        </w:rPr>
+        <w:t>F</w:t>
+      </w:r>
+      <w:r>
+        <w:rPr>
+          <w:rFonts w:ascii="Courier New" w:eastAsia="Times New Roman" w:hAnsi="Courier New" w:cs="Courier New"/>
+          <w:sz w:val="24"/>
+          <w:szCs w:val="24"/>
+        </w:rPr>
+        <w:t xml:space="preserve"> = Parametric</w:t>
+      </w:r>
+      <w:r>
+        <w:rPr>
+          <w:rFonts w:hint="cs"/>
+          <w:sz w:val="24"/>
+          <w:szCs w:val="24"/>
+          <w:rtl/>
+        </w:rPr>
+        <w:t xml:space="preserve"> הוא </w:t>
+      </w:r>
+      <w:r>
+        <w:rPr>
+          <w:sz w:val="24"/>
+          <w:szCs w:val="24"/>
+        </w:rPr>
+        <w:t>Applicative</w:t>
+      </w:r>
+      <w:r>
+        <w:rPr>
+          <w:rFonts w:hint="cs"/>
+          <w:sz w:val="24"/>
+          <w:szCs w:val="24"/>
+          <w:rtl/>
+        </w:rPr>
+        <w:t>, מכיוון שניתן ליצור ייצוג פרמטרי לכל ערך, וזאת ע"י כך שהוא לא ידרוש שום פרמטרים,</w:t>
+      </w:r>
+    </w:p>
+    <w:p>
+      <w:pPr>
+        <w:bidi/>
+        <w:rPr>
+          <w:rFonts w:hint="cs"/>
+          <w:sz w:val="24"/>
+          <w:szCs w:val="24"/>
+          <w:rtl/>
+        </w:rPr>
+      </w:pPr>
+      <w:r>
+        <w:rPr>
+          <w:rFonts w:hint="cs"/>
+          <w:sz w:val="24"/>
+          <w:szCs w:val="24"/>
+          <w:rtl/>
+        </w:rPr>
+        <w:t>בנוסף יש צורך ב</w:t>
+      </w:r>
+      <w:r>
+        <w:rPr>
+          <w:rFonts w:hint="cs"/>
+          <w:sz w:val="24"/>
+          <w:szCs w:val="24"/>
+          <w:rtl/>
+        </w:rPr>
+        <w:t>יכולת לשלב שתי ייצוגים פרמטריים לייצוג פרמטרי שלישי,</w:t>
+      </w:r>
+      <w:r>
+        <w:rPr>
+          <w:rFonts w:hint="cs"/>
+          <w:sz w:val="24"/>
+          <w:szCs w:val="24"/>
+          <w:rtl/>
+        </w:rPr>
+        <w:t xml:space="preserve"> וזאת</w:t>
+      </w:r>
+      <w:r>
+        <w:rPr>
+          <w:rFonts w:hint="cs"/>
+          <w:sz w:val="24"/>
+          <w:szCs w:val="24"/>
+          <w:rtl/>
+        </w:rPr>
+        <w:t xml:space="preserve"> ע"י איחוד רשימת שמות הפרמטרים ופיצול הפרמטרים </w:t>
+      </w:r>
+      <w:proofErr w:type="spellStart"/>
+      <w:r>
+        <w:rPr>
+          <w:rFonts w:hint="cs"/>
+          <w:sz w:val="24"/>
+          <w:szCs w:val="24"/>
+          <w:rtl/>
+        </w:rPr>
+        <w:t>האמיתיים</w:t>
+      </w:r>
+      <w:proofErr w:type="spellEnd"/>
+      <w:r>
+        <w:rPr>
+          <w:rFonts w:hint="cs"/>
+          <w:sz w:val="24"/>
+          <w:szCs w:val="24"/>
+          <w:rtl/>
+        </w:rPr>
+        <w:t xml:space="preserve"> שיתקבלו בעתיד </w:t>
+      </w:r>
+      <w:r>
+        <w:rPr>
+          <w:rFonts w:hint="cs"/>
+          <w:sz w:val="24"/>
+          <w:szCs w:val="24"/>
+          <w:rtl/>
+        </w:rPr>
+        <w:t xml:space="preserve">לשתי הייצוגים הפרמטריים </w:t>
+      </w:r>
+      <w:r>
+        <w:rPr>
+          <w:sz w:val="24"/>
+          <w:szCs w:val="24"/>
+        </w:rPr>
+        <w:t>fa</w:t>
+      </w:r>
+      <w:r>
+        <w:rPr>
+          <w:rFonts w:hint="cs"/>
+          <w:sz w:val="24"/>
+          <w:szCs w:val="24"/>
+          <w:rtl/>
+        </w:rPr>
+        <w:t xml:space="preserve"> ו</w:t>
+      </w:r>
+      <w:r>
+        <w:rPr>
+          <w:sz w:val="24"/>
+          <w:szCs w:val="24"/>
+        </w:rPr>
+        <w:t>fb</w:t>
+      </w:r>
+      <w:r>
+        <w:rPr>
+          <w:rFonts w:hint="cs"/>
+          <w:sz w:val="24"/>
+          <w:szCs w:val="24"/>
+          <w:rtl/>
+        </w:rPr>
+        <w:t xml:space="preserve"> הדורשים פרמטרים בעצמם, ושילוב שתי התוצאות שמתקבלות מהם.</w:t>
+      </w:r>
+    </w:p>
+    <w:p>
+      <w:pPr>
+        <w:bidi/>
+        <w:rPr>
+          <w:rFonts w:hint="cs"/>
+          <w:sz w:val="24"/>
+          <w:szCs w:val="24"/>
+          <w:rtl/>
+        </w:rPr>
+      </w:pPr>
+      <w:r>
+        <w:rPr>
+          <w:rFonts w:hint="cs"/>
+          <w:sz w:val="24"/>
+          <w:szCs w:val="24"/>
+          <w:rtl/>
+        </w:rPr>
+        <w:t xml:space="preserve">בנוסף, כל </w:t>
+      </w:r>
+      <w:r>
+        <w:rPr>
+          <w:sz w:val="24"/>
+          <w:szCs w:val="24"/>
+        </w:rPr>
+        <w:t>Applicative</w:t>
+      </w:r>
+      <w:r>
+        <w:rPr>
+          <w:rFonts w:hint="cs"/>
+          <w:sz w:val="24"/>
+          <w:szCs w:val="24"/>
+          <w:rtl/>
+        </w:rPr>
+        <w:t xml:space="preserve"> חייב לקיים כמה חוקים</w:t>
+      </w:r>
+      <w:r>
+        <w:rPr>
+          <w:rFonts w:hint="cs"/>
+          <w:sz w:val="24"/>
+          <w:szCs w:val="24"/>
+          <w:rtl/>
+        </w:rPr>
+        <w:t>, שלא נזכיר כאן.</w:t>
+      </w:r>
+    </w:p>
+    <w:p>
+      <w:pPr>
+        <w:bidi/>
+        <w:rPr>
+          <w:sz w:val="24"/>
+          <w:szCs w:val="24"/>
+          <w:rtl/>
+        </w:rPr>
+      </w:pPr>
+      <w:r>
+        <w:rPr>
+          <w:rFonts w:hint="cs"/>
+          <w:sz w:val="24"/>
+          <w:szCs w:val="24"/>
+          <w:rtl/>
+        </w:rPr>
+        <w:t>ראה את:</w:t>
+      </w:r>
+    </w:p>
+    <w:p>
+      <w:pPr>
+        <w:rPr>
+          <w:sz w:val="24"/>
+          <w:szCs w:val="24"/>
+        </w:rPr>
+      </w:pPr>
+      <w:r>
+        <w:rPr>
+          <w:sz w:val="24"/>
+          <w:szCs w:val="24"/>
+        </w:rPr>
+        <w:t xml:space="preserve">C. McBride and R. Paterson. Applicative programming with effects. </w:t>
+      </w:r>
+    </w:p>
+    <w:p>
+      <w:pPr>
+        <w:rPr>
+          <w:sz w:val="24"/>
+          <w:szCs w:val="24"/>
+        </w:rPr>
+      </w:pPr>
+      <w:r>
+        <w:rPr>
+          <w:sz w:val="24"/>
+          <w:szCs w:val="24"/>
+        </w:rPr>
+        <w:t>Journal of Functional Programming, 2008.</w:t>
+      </w:r>
+    </w:p>
+    <w:p>
+      <w:pPr>
+        <w:bidi/>
+        <w:rPr>
+          <w:sz w:val="24"/>
+          <w:szCs w:val="24"/>
+          <w:rtl/>
+        </w:rPr>
+      </w:pPr>
+      <w:r>
+        <w:rPr>
+          <w:rFonts w:hint="cs"/>
+          <w:sz w:val="24"/>
+          <w:szCs w:val="24"/>
+          <w:rtl/>
+        </w:rPr>
+        <w:t xml:space="preserve">עבור המאמר המקורי שהציג את המבנה של </w:t>
+      </w:r>
+      <w:r>
+        <w:rPr>
+          <w:sz w:val="24"/>
+          <w:szCs w:val="24"/>
+        </w:rPr>
+        <w:t>Applicative</w:t>
+      </w:r>
+      <w:r>
+        <w:rPr>
+          <w:rFonts w:hint="cs"/>
+          <w:sz w:val="24"/>
+          <w:szCs w:val="24"/>
+          <w:rtl/>
+        </w:rPr>
+        <w:t>.</w:t>
+      </w:r>
+    </w:p>
+    <w:p>
+      <w:pPr>
+        <w:bidi/>
+        <w:rPr>
+          <w:rFonts w:hint="cs"/>
+          <w:sz w:val="24"/>
+          <w:szCs w:val="24"/>
+          <w:rtl/>
+        </w:rPr>
+      </w:pPr>
+      <w:r>
+        <w:rPr>
+          <w:rFonts w:hint="cs"/>
+          <w:sz w:val="24"/>
+          <w:szCs w:val="24"/>
+          <w:rtl/>
+        </w:rPr>
+        <w:t>הדרישה היחידה מ</w:t>
+      </w:r>
+      <w:r>
+        <w:rPr>
+          <w:sz w:val="24"/>
+          <w:szCs w:val="24"/>
+        </w:rPr>
+        <w:t>Applicative</w:t>
+      </w:r>
+      <w:r>
+        <w:rPr>
+          <w:rFonts w:hint="cs"/>
+          <w:sz w:val="24"/>
+          <w:szCs w:val="24"/>
+          <w:rtl/>
+        </w:rPr>
+        <w:t xml:space="preserve"> </w:t>
+      </w:r>
+      <w:r>
+        <w:rPr>
+          <w:rFonts w:hint="cs"/>
+          <w:sz w:val="24"/>
+          <w:szCs w:val="24"/>
+          <w:rtl/>
+        </w:rPr>
+        <w:t xml:space="preserve">מבחינה סינטקטית </w:t>
+      </w:r>
+      <w:r>
+        <w:rPr>
+          <w:rFonts w:hint="cs"/>
+          <w:sz w:val="24"/>
+          <w:szCs w:val="24"/>
+          <w:rtl/>
+        </w:rPr>
+        <w:t xml:space="preserve">היא שכל הרכיבים יהיו בלתי תלויים, כלומר, </w:t>
+      </w:r>
+      <w:r>
+        <w:rPr>
+          <w:rFonts w:hint="cs"/>
+          <w:sz w:val="24"/>
+          <w:szCs w:val="24"/>
+          <w:rtl/>
+        </w:rPr>
+        <w:t>כל רכיב לא יכול להתבסס על הפרמטרים שבאו לפניו, לדוגמא גודל ה</w:t>
+      </w:r>
+      <w:r>
+        <w:rPr>
+          <w:sz w:val="24"/>
+          <w:szCs w:val="24"/>
+        </w:rPr>
+        <w:t>Tournament</w:t>
+      </w:r>
+      <w:r>
+        <w:rPr>
+          <w:rFonts w:hint="cs"/>
+          <w:sz w:val="24"/>
+          <w:szCs w:val="24"/>
+          <w:rtl/>
+        </w:rPr>
+        <w:t xml:space="preserve"> לא יכול להתבסס על גודל האוכלוסייה, ושיטת הבחירה עצמה לא יכולה להתבסס על ה</w:t>
+      </w:r>
+      <w:r>
+        <w:rPr>
+          <w:sz w:val="24"/>
+          <w:szCs w:val="24"/>
+        </w:rPr>
+        <w:t>Mutation Rate</w:t>
+      </w:r>
+      <w:r>
+        <w:rPr>
+          <w:rFonts w:hint="cs"/>
+          <w:sz w:val="24"/>
+          <w:szCs w:val="24"/>
+          <w:rtl/>
+        </w:rPr>
+        <w:t>.</w:t>
+      </w:r>
+    </w:p>
+    <w:p>
+      <w:pPr>
+        <w:bidi/>
+        <w:rPr>
+          <w:rFonts w:hint="cs"/>
+          <w:sz w:val="24"/>
+          <w:szCs w:val="24"/>
+          <w:rtl/>
+        </w:rPr>
+      </w:pPr>
+      <w:r>
+        <w:rPr>
+          <w:rFonts w:hint="cs"/>
+          <w:sz w:val="24"/>
+          <w:szCs w:val="24"/>
+          <w:rtl/>
+        </w:rPr>
+        <w:t xml:space="preserve">אם היינו רוצים לקבל גם אפשרות הרכבה זו, היינו צריכים שהייצוג הפרמטרי יהיה גם מבנה אלגברי בשם </w:t>
+      </w:r>
+      <w:r>
+        <w:rPr>
+          <w:sz w:val="24"/>
+          <w:szCs w:val="24"/>
+        </w:rPr>
+        <w:t>Monad</w:t>
+      </w:r>
+      <w:r>
+        <w:rPr>
+          <w:rFonts w:hint="cs"/>
+          <w:sz w:val="24"/>
+          <w:szCs w:val="24"/>
+          <w:rtl/>
+        </w:rPr>
+        <w:t xml:space="preserve"> (ראה את </w:t>
+      </w:r>
+      <w:r>
+        <w:rPr>
+          <w:sz w:val="24"/>
+          <w:szCs w:val="24"/>
+        </w:rPr>
+        <w:t xml:space="preserve">Philip </w:t>
+      </w:r>
+      <w:proofErr w:type="spellStart"/>
+      <w:r>
+        <w:rPr>
+          <w:sz w:val="24"/>
+          <w:szCs w:val="24"/>
+        </w:rPr>
+        <w:t>Wadler</w:t>
+      </w:r>
+      <w:proofErr w:type="spellEnd"/>
+      <w:r>
+        <w:rPr>
+          <w:sz w:val="24"/>
+          <w:szCs w:val="24"/>
+        </w:rPr>
+        <w:t>, 1998</w:t>
+      </w:r>
+      <w:r>
+        <w:rPr>
+          <w:rFonts w:hint="cs"/>
+          <w:sz w:val="24"/>
+          <w:szCs w:val="24"/>
+          <w:rtl/>
+        </w:rPr>
+        <w:t xml:space="preserve">), אך </w:t>
+      </w:r>
+      <w:proofErr w:type="spellStart"/>
+      <w:r>
+        <w:rPr>
+          <w:rFonts w:hint="cs"/>
+          <w:sz w:val="24"/>
+          <w:szCs w:val="24"/>
+          <w:rtl/>
+        </w:rPr>
+        <w:t>לצערינו</w:t>
+      </w:r>
+      <w:proofErr w:type="spellEnd"/>
+      <w:r>
+        <w:rPr>
+          <w:rFonts w:hint="cs"/>
+          <w:sz w:val="24"/>
+          <w:szCs w:val="24"/>
+          <w:rtl/>
+        </w:rPr>
+        <w:t xml:space="preserve"> ייצוגים פרמטריים</w:t>
+      </w:r>
+      <w:r>
+        <w:rPr>
+          <w:rFonts w:hint="cs"/>
+          <w:sz w:val="24"/>
+          <w:szCs w:val="24"/>
+          <w:rtl/>
+        </w:rPr>
+        <w:t xml:space="preserve"> לא מקיימים את דרישות מבנה אלגברי זה.</w:t>
+      </w:r>
+    </w:p>
+    <w:p>
+      <w:pPr>
+        <w:rPr>
+          <w:b/>
+          <w:bCs/>
+          <w:sz w:val="24"/>
+          <w:szCs w:val="24"/>
+          <w:u w:val="single"/>
+        </w:rPr>
+      </w:pPr>
+      <w:r>
+        <w:rPr>
+          <w:b/>
+          <w:bCs/>
+          <w:sz w:val="24"/>
+          <w:szCs w:val="24"/>
+          <w:u w:val="single"/>
+        </w:rPr>
+        <w:br w:type="page"/>
+      </w:r>
+    </w:p>
+    <w:p>
+      <w:pPr>
+        <w:bidi/>
+        <w:jc w:val="center"/>
+        <w:rPr>
+          <w:b/>
+          <w:bCs/>
+          <w:sz w:val="24"/>
+          <w:szCs w:val="24"/>
+          <w:rtl/>
+        </w:rPr>
+      </w:pPr>
+      <w:r>
+        <w:rPr>
+          <w:rFonts w:hint="cs"/>
+          <w:b/>
+          <w:bCs/>
+          <w:sz w:val="24"/>
+          <w:szCs w:val="24"/>
+          <w:u w:val="single"/>
+          <w:rtl/>
+        </w:rPr>
+        <w:lastRenderedPageBreak/>
+        <w:t>שאלה 1:</w:t>
+      </w:r>
+      <w:r>
+        <w:rPr>
+          <w:rFonts w:hint="cs"/>
+          <w:sz w:val="24"/>
+          <w:szCs w:val="24"/>
+          <w:rtl/>
+        </w:rPr>
+        <w:t xml:space="preserve"> </w:t>
+      </w:r>
+      <w:r>
+        <w:rPr>
+          <w:rFonts w:hint="cs"/>
+          <w:b/>
+          <w:bCs/>
+          <w:sz w:val="24"/>
+          <w:szCs w:val="24"/>
+          <w:rtl/>
+        </w:rPr>
+        <w:t>מדידת זמנים וחקר ביצועים</w:t>
+      </w:r>
+    </w:p>
+    <w:p>
+      <w:pPr>
+        <w:bidi/>
+        <w:rPr>
+          <w:rFonts w:hint="cs"/>
+          <w:sz w:val="24"/>
+          <w:szCs w:val="24"/>
+          <w:rtl/>
+        </w:rPr>
+      </w:pPr>
+      <w:r>
+        <w:rPr>
+          <w:rFonts w:hint="cs"/>
+          <w:sz w:val="24"/>
+          <w:szCs w:val="24"/>
+          <w:rtl/>
+        </w:rPr>
+        <w:t xml:space="preserve">בהרצת האלגוריתם הגנטי, מודפס זמן הריצה לכל </w:t>
+      </w:r>
+      <w:r>
+        <w:rPr>
+          <w:sz w:val="24"/>
+          <w:szCs w:val="24"/>
+        </w:rPr>
+        <w:t>Generation</w:t>
+      </w:r>
+      <w:r>
+        <w:rPr>
+          <w:rFonts w:hint="cs"/>
+          <w:sz w:val="24"/>
+          <w:szCs w:val="24"/>
+          <w:rtl/>
+        </w:rPr>
+        <w:t xml:space="preserve"> ובנוסף הזמן הכולל,</w:t>
+      </w:r>
+      <w:r>
+        <w:rPr>
+          <w:rFonts w:hint="cs"/>
+          <w:sz w:val="24"/>
+          <w:szCs w:val="24"/>
+          <w:rtl/>
+        </w:rPr>
+        <w:t xml:space="preserve"> במילי-שניות, כנדרש בתרגיל.</w:t>
+      </w:r>
+    </w:p>
+    <w:p>
+      <w:pPr>
+        <w:bidi/>
+        <w:rPr>
+          <w:sz w:val="24"/>
+          <w:szCs w:val="24"/>
+          <w:rtl/>
+        </w:rPr>
+      </w:pPr>
+      <w:r>
+        <w:rPr>
+          <w:sz w:val="24"/>
+          <w:szCs w:val="24"/>
+        </w:rPr>
+        <w:t>Java</w:t>
+      </w:r>
+      <w:r>
+        <w:rPr>
+          <w:rFonts w:hint="cs"/>
+          <w:sz w:val="24"/>
+          <w:szCs w:val="24"/>
+          <w:rtl/>
+        </w:rPr>
+        <w:t xml:space="preserve"> לא מספק גישה ל</w:t>
+      </w:r>
+      <w:r>
+        <w:rPr>
+          <w:sz w:val="24"/>
+          <w:szCs w:val="24"/>
+        </w:rPr>
+        <w:t>clock counter</w:t>
+      </w:r>
+      <w:r>
+        <w:rPr>
+          <w:rFonts w:hint="cs"/>
+          <w:sz w:val="24"/>
+          <w:szCs w:val="24"/>
+          <w:rtl/>
+        </w:rPr>
+        <w:t xml:space="preserve"> של המעבד, לכן חייבים לעטוף את פקודת המכונה שמשיגה מידע זה ע"י ה</w:t>
+      </w:r>
+      <w:r>
+        <w:rPr>
+          <w:rFonts w:hint="cs"/>
+          <w:sz w:val="24"/>
+          <w:szCs w:val="24"/>
+        </w:rPr>
+        <w:t>JNI</w:t>
+      </w:r>
+      <w:r>
+        <w:rPr>
+          <w:rFonts w:hint="cs"/>
+          <w:sz w:val="24"/>
+          <w:szCs w:val="24"/>
+          <w:rtl/>
+        </w:rPr>
+        <w:t xml:space="preserve"> </w:t>
+      </w:r>
+      <w:r>
+        <w:rPr>
+          <w:sz w:val="24"/>
+          <w:szCs w:val="24"/>
+          <w:rtl/>
+        </w:rPr>
+        <w:t>–</w:t>
+      </w:r>
+      <w:r>
+        <w:rPr>
+          <w:rFonts w:hint="cs"/>
+          <w:sz w:val="24"/>
+          <w:szCs w:val="24"/>
+          <w:rtl/>
+        </w:rPr>
+        <w:t xml:space="preserve"> </w:t>
+      </w:r>
+      <w:r>
+        <w:rPr>
+          <w:sz w:val="24"/>
+          <w:szCs w:val="24"/>
+        </w:rPr>
+        <w:t>Java Native I</w:t>
+      </w:r>
+      <w:r>
+        <w:rPr>
+          <w:sz w:val="24"/>
+          <w:szCs w:val="24"/>
+        </w:rPr>
+        <w:t>n</w:t>
+      </w:r>
+      <w:r>
+        <w:rPr>
+          <w:sz w:val="24"/>
+          <w:szCs w:val="24"/>
+        </w:rPr>
+        <w:t>terface</w:t>
+      </w:r>
+      <w:r>
+        <w:rPr>
+          <w:rFonts w:hint="cs"/>
+          <w:sz w:val="24"/>
+          <w:szCs w:val="24"/>
+          <w:rtl/>
+        </w:rPr>
+        <w:t>, אך גישה מסוג זה לרוב תיקח זמן רב מדי, לעיתים אפילו זמן ארוך יותר מאשר זמן הריצה הכולל של האלגוריתם הגנטי, (למשל במציאת מינימום לפונקציה אנחנו מתכנסים לפתרון בחצי מילי שנייה), ולכן לא כללנו את מידע זה.</w:t>
+      </w:r>
+    </w:p>
+    <w:p>
+      <w:pPr>
+        <w:bidi/>
+        <w:rPr>
           <w:sz w:val="24"/>
           <w:szCs w:val="24"/>
           <w:rtl/>
@@ -4033,90 +7140,592 @@
         <w:rPr>
           <w:sz w:val="24"/>
           <w:szCs w:val="24"/>
+          <w:rtl/>
         </w:rPr>
       </w:pPr>
       <w:r>
         <w:rPr>
-          <w:noProof/>
-          <w:sz w:val="24"/>
-          <w:szCs w:val="24"/>
-          <w:rtl/>
-        </w:rPr>
-        <mc:AlternateContent>
-          <mc:Choice Requires="wps">
-            <w:drawing>
-              <wp:anchor distT="0" distB="0" distL="114300" distR="114300" simplePos="0" relativeHeight="251661824" behindDoc="0" locked="0" layoutInCell="1" allowOverlap="1">
-                <wp:simplePos x="0" y="0"/>
-                <wp:positionH relativeFrom="column">
-                  <wp:posOffset>-552450</wp:posOffset>
-                </wp:positionH>
-                <wp:positionV relativeFrom="paragraph">
-                  <wp:posOffset>3456305</wp:posOffset>
-                </wp:positionV>
-                <wp:extent cx="415290" cy="596900"/>
-                <wp:effectExtent l="19050" t="19050" r="60960" b="50800"/>
-                <wp:wrapNone/>
-                <wp:docPr id="2" name="Straight Arrow Connector 2"/>
-                <wp:cNvGraphicFramePr/>
-                <a:graphic xmlns:a="http://schemas.openxmlformats.org/drawingml/2006/main">
-                  <a:graphicData uri="http://schemas.microsoft.com/office/word/2010/wordprocessingShape">
-                    <wps:wsp>
-                      <wps:cNvCnPr/>
-                      <wps:spPr>
-                        <a:xfrm>
-                          <a:off x="0" y="0"/>
-                          <a:ext cx="415290" cy="596900"/>
-                        </a:xfrm>
-                        <a:prstGeom prst="straightConnector1">
-                          <a:avLst/>
-                        </a:prstGeom>
-                        <a:ln w="38100">
-                          <a:solidFill>
-                            <a:srgbClr val="FF0000"/>
-                          </a:solidFill>
-                          <a:tailEnd type="triangle"/>
-                        </a:ln>
-                      </wps:spPr>
-                      <wps:style>
-                        <a:lnRef idx="1">
-                          <a:schemeClr val="accent1"/>
-                        </a:lnRef>
-                        <a:fillRef idx="0">
-                          <a:schemeClr val="accent1"/>
-                        </a:fillRef>
-                        <a:effectRef idx="0">
-                          <a:schemeClr val="accent1"/>
-                        </a:effectRef>
-                        <a:fontRef idx="minor">
-                          <a:schemeClr val="tx1"/>
-                        </a:fontRef>
-                      </wps:style>
-                      <wps:bodyPr/>
-                    </wps:wsp>
-                  </a:graphicData>
-                </a:graphic>
-                <wp14:sizeRelH relativeFrom="margin">
-                  <wp14:pctWidth>0</wp14:pctWidth>
-                </wp14:sizeRelH>
-                <wp14:sizeRelV relativeFrom="margin">
-                  <wp14:pctHeight>0</wp14:pctHeight>
-                </wp14:sizeRelV>
-              </wp:anchor>
-            </w:drawing>
-          </mc:Choice>
-          <mc:Fallback xmlns:cx2="http://schemas.microsoft.com/office/drawing/2015/10/21/chartex" xmlns:cx1="http://schemas.microsoft.com/office/drawing/2015/9/8/chartex">
-            <w:pict>
-              <v:shapetype w14:anchorId="49A2C66B" id="_x0000_t32" coordsize="21600,21600" o:spt="32" o:oned="t" path="m,l21600,21600e" filled="f">
-                <v:path arrowok="t" fillok="f" o:connecttype="none"/>
-                <o:lock v:ext="edit" shapetype="t"/>
-              </v:shapetype>
-              <v:shape id="Straight Arrow Connector 2" o:spid="_x0000_s1026" type="#_x0000_t32" style="position:absolute;margin-left:-43.5pt;margin-top:272.15pt;width:32.7pt;height:47pt;z-index:251661824;visibility:visible;mso-wrap-style:square;mso-width-percent:0;mso-height-percent:0;mso-wrap-distance-left:9pt;mso-wrap-distance-top:0;mso-wrap-distance-right:9pt;mso-wrap-distance-bottom:0;mso-position-horizontal:absolute;mso-position-horizontal-relative:text;mso-position-vertical:absolute;mso-position-vertical-relative:text;mso-width-percent:0;mso-height-percent:0;mso-width-relative:margin;mso-height-relative:margin" o:gfxdata="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" strokecolor="red" strokeweight="3pt">
-                <v:stroke endarrow="block" joinstyle="miter"/>
-              </v:shape>
-            </w:pict>
-          </mc:Fallback>
-        </mc:AlternateContent>
-      </w:r>
+          <w:sz w:val="24"/>
+          <w:szCs w:val="24"/>
+          <w:rtl/>
+        </w:rPr>
+        <w:br w:type="page"/>
+      </w:r>
+    </w:p>
+    <w:p>
+      <w:pPr>
+        <w:bidi/>
+        <w:jc w:val="center"/>
+        <w:rPr>
+          <w:b/>
+          <w:bCs/>
+          <w:sz w:val="28"/>
+          <w:szCs w:val="28"/>
+          <w:u w:val="single"/>
+          <w:rtl/>
+        </w:rPr>
+      </w:pPr>
+      <w:r>
+        <w:rPr>
+          <w:rFonts w:hint="cs"/>
+          <w:b/>
+          <w:bCs/>
+          <w:sz w:val="28"/>
+          <w:szCs w:val="28"/>
+          <w:u w:val="single"/>
+          <w:rtl/>
+        </w:rPr>
+        <w:lastRenderedPageBreak/>
+        <w:t>שיפור ביצועי ה</w:t>
+      </w:r>
+      <w:r>
+        <w:rPr>
+          <w:b/>
+          <w:bCs/>
+          <w:sz w:val="28"/>
+          <w:szCs w:val="28"/>
+          <w:u w:val="single"/>
+        </w:rPr>
+        <w:t>Genetic Engine</w:t>
+      </w:r>
+    </w:p>
+    <w:p>
+      <w:pPr>
+        <w:bidi/>
+        <w:rPr>
+          <w:rFonts w:hint="cs"/>
+          <w:b/>
+          <w:bCs/>
+          <w:sz w:val="24"/>
+          <w:szCs w:val="24"/>
+          <w:rtl/>
+        </w:rPr>
+      </w:pPr>
+      <w:r>
+        <w:rPr>
+          <w:b/>
+          <w:bCs/>
+          <w:sz w:val="24"/>
+          <w:szCs w:val="24"/>
+        </w:rPr>
+        <w:t>Parallelism</w:t>
+      </w:r>
+      <w:r>
+        <w:rPr>
+          <w:rFonts w:hint="cs"/>
+          <w:b/>
+          <w:bCs/>
+          <w:sz w:val="24"/>
+          <w:szCs w:val="24"/>
+          <w:rtl/>
+        </w:rPr>
+        <w:t>:</w:t>
+      </w:r>
+    </w:p>
+    <w:p>
+      <w:pPr>
+        <w:bidi/>
+        <w:rPr>
+          <w:rFonts w:hint="cs"/>
+          <w:sz w:val="24"/>
+          <w:szCs w:val="24"/>
+          <w:rtl/>
+        </w:rPr>
+      </w:pPr>
+      <w:r>
+        <w:rPr>
+          <w:rFonts w:hint="cs"/>
+          <w:sz w:val="24"/>
+          <w:szCs w:val="24"/>
+          <w:rtl/>
+        </w:rPr>
+        <w:t>השתמשנו בתכנות מקבילי רבות כדי לשפר את ביצועי האלגוריתם הגנטי ומרכיבים אחרים ב</w:t>
+      </w:r>
+      <w:r>
+        <w:rPr>
+          <w:sz w:val="24"/>
+          <w:szCs w:val="24"/>
+        </w:rPr>
+        <w:t>Genetic Framework</w:t>
+      </w:r>
+      <w:r>
+        <w:rPr>
+          <w:rFonts w:hint="cs"/>
+          <w:sz w:val="24"/>
+          <w:szCs w:val="24"/>
+          <w:rtl/>
+        </w:rPr>
+        <w:t xml:space="preserve">: מיון גנים מקבילי, אנליזה הרצה על פרמטרים שונים במקביל, </w:t>
+      </w:r>
+      <w:r>
+        <w:rPr>
+          <w:sz w:val="24"/>
+          <w:szCs w:val="24"/>
+        </w:rPr>
+        <w:t>Benchmarking</w:t>
+      </w:r>
+      <w:r>
+        <w:rPr>
+          <w:rFonts w:hint="cs"/>
+          <w:sz w:val="24"/>
+          <w:szCs w:val="24"/>
+          <w:rtl/>
+        </w:rPr>
+        <w:t xml:space="preserve"> המריץ את אותו האלגוריתם הגנטי פעמים רבות במקביל,                           והאלגוריתם ה</w:t>
+      </w:r>
+      <w:r>
+        <w:rPr>
+          <w:sz w:val="24"/>
+          <w:szCs w:val="24"/>
+        </w:rPr>
+        <w:t>Meta Genetic</w:t>
+      </w:r>
+      <w:r>
+        <w:rPr>
+          <w:rFonts w:hint="cs"/>
+          <w:sz w:val="24"/>
+          <w:szCs w:val="24"/>
+          <w:rtl/>
+        </w:rPr>
+        <w:t>, המריץ את כל ה</w:t>
+      </w:r>
+      <w:r>
+        <w:rPr>
+          <w:sz w:val="24"/>
+          <w:szCs w:val="24"/>
+        </w:rPr>
+        <w:t>Rounds</w:t>
+      </w:r>
+      <w:r>
+        <w:rPr>
+          <w:rFonts w:hint="cs"/>
+          <w:sz w:val="24"/>
+          <w:szCs w:val="24"/>
+          <w:rtl/>
+        </w:rPr>
+        <w:t xml:space="preserve"> שלו במקביל. (המשמשים לקבל ביטחון ביציבות קבוצת הפרמטרים)</w:t>
+      </w:r>
+    </w:p>
+    <w:p>
+      <w:pPr>
+        <w:bidi/>
+        <w:rPr>
+          <w:b/>
+          <w:bCs/>
+          <w:sz w:val="24"/>
+          <w:szCs w:val="24"/>
+          <w:rtl/>
+        </w:rPr>
+      </w:pPr>
+      <w:r>
+        <w:rPr>
+          <w:b/>
+          <w:bCs/>
+          <w:sz w:val="24"/>
+          <w:szCs w:val="24"/>
+        </w:rPr>
+        <w:t>Profiling</w:t>
+      </w:r>
+      <w:r>
+        <w:rPr>
+          <w:rFonts w:hint="cs"/>
+          <w:b/>
+          <w:bCs/>
+          <w:sz w:val="24"/>
+          <w:szCs w:val="24"/>
+          <w:rtl/>
+        </w:rPr>
+        <w:t>:</w:t>
+      </w:r>
+    </w:p>
+    <w:p>
+      <w:pPr>
+        <w:bidi/>
+        <w:rPr>
+          <w:rFonts w:hint="cs"/>
+          <w:sz w:val="24"/>
+          <w:szCs w:val="24"/>
+          <w:rtl/>
+        </w:rPr>
+      </w:pPr>
+      <w:r>
+        <w:rPr>
+          <w:rFonts w:hint="cs"/>
+          <w:sz w:val="24"/>
+          <w:szCs w:val="24"/>
+          <w:rtl/>
+        </w:rPr>
+        <w:t xml:space="preserve">במשך כל הפיתוח </w:t>
+      </w:r>
+      <w:r>
+        <w:rPr>
+          <w:rFonts w:hint="cs"/>
+          <w:sz w:val="24"/>
+          <w:szCs w:val="24"/>
+          <w:rtl/>
+        </w:rPr>
+        <w:t xml:space="preserve">עקבנו באופן צמוד בעזרת </w:t>
+      </w:r>
+      <w:r>
+        <w:rPr>
+          <w:sz w:val="24"/>
+          <w:szCs w:val="24"/>
+        </w:rPr>
+        <w:t>Profiling</w:t>
+      </w:r>
+      <w:r>
+        <w:rPr>
+          <w:rFonts w:hint="cs"/>
+          <w:sz w:val="24"/>
+          <w:szCs w:val="24"/>
+          <w:rtl/>
+        </w:rPr>
+        <w:t xml:space="preserve"> עם הכלי </w:t>
+      </w:r>
+      <w:proofErr w:type="spellStart"/>
+      <w:r>
+        <w:rPr>
+          <w:sz w:val="24"/>
+          <w:szCs w:val="24"/>
+        </w:rPr>
+        <w:t>JVisualVM</w:t>
+      </w:r>
+      <w:proofErr w:type="spellEnd"/>
+      <w:r>
+        <w:rPr>
+          <w:rFonts w:hint="cs"/>
+          <w:sz w:val="24"/>
+          <w:szCs w:val="24"/>
+          <w:rtl/>
+        </w:rPr>
+        <w:t xml:space="preserve"> על רגרסיות ביצועים וביצועי האלגוריתם הגנטי על מנת למצוא צווארי בקבוק שניתן לשפר.</w:t>
+      </w:r>
+    </w:p>
+    <w:p>
+      <w:pPr>
+        <w:bidi/>
+        <w:rPr>
+          <w:rFonts w:hint="cs"/>
+          <w:sz w:val="24"/>
+          <w:szCs w:val="24"/>
+          <w:rtl/>
+        </w:rPr>
+      </w:pPr>
+      <w:r>
+        <w:rPr>
+          <w:rFonts w:hint="cs"/>
+          <w:sz w:val="24"/>
+          <w:szCs w:val="24"/>
+          <w:rtl/>
+        </w:rPr>
+        <w:t xml:space="preserve">שיפור ביצועים באלגוריתמי </w:t>
+      </w:r>
+      <w:r>
+        <w:rPr>
+          <w:rFonts w:hint="cs"/>
+          <w:sz w:val="24"/>
+          <w:szCs w:val="24"/>
+        </w:rPr>
+        <w:t>AI</w:t>
+      </w:r>
+      <w:r>
+        <w:rPr>
+          <w:rFonts w:hint="cs"/>
+          <w:sz w:val="24"/>
+          <w:szCs w:val="24"/>
+          <w:rtl/>
+        </w:rPr>
+        <w:t xml:space="preserve"> מהווים חלק מנכונות האלגוריתם: ככל שהמערכת תפעל מהר יותר, כך הסיכויים לקבל פתרון טוב, נכון או אופטימלי בזמן ריצה סביר ואנושי גדל.</w:t>
+      </w:r>
+    </w:p>
+    <w:p>
+      <w:pPr>
+        <w:bidi/>
+        <w:rPr>
+          <w:rFonts w:hint="cs"/>
+          <w:sz w:val="24"/>
+          <w:szCs w:val="24"/>
+          <w:rtl/>
+        </w:rPr>
+      </w:pPr>
+      <w:r>
+        <w:rPr>
+          <w:rFonts w:hint="cs"/>
+          <w:sz w:val="24"/>
+          <w:szCs w:val="24"/>
+          <w:rtl/>
+        </w:rPr>
+        <w:t>במקרים רבים ניתחנו את תוצאות הקומפילציה על מנת להבין היכן מתבזבז וכיצד לשפר זאת,</w:t>
+      </w:r>
+    </w:p>
+    <w:p>
+      <w:pPr>
+        <w:bidi/>
+        <w:rPr>
+          <w:sz w:val="24"/>
+          <w:szCs w:val="24"/>
+          <w:rtl/>
+        </w:rPr>
+      </w:pPr>
+      <w:r>
+        <w:rPr>
+          <w:rFonts w:hint="cs"/>
+          <w:sz w:val="24"/>
+          <w:szCs w:val="24"/>
+          <w:rtl/>
+        </w:rPr>
+        <w:t xml:space="preserve">ובנוסף עשינו </w:t>
+      </w:r>
+      <w:proofErr w:type="spellStart"/>
+      <w:r>
+        <w:rPr>
+          <w:rFonts w:hint="cs"/>
+          <w:sz w:val="24"/>
+          <w:szCs w:val="24"/>
+          <w:rtl/>
+        </w:rPr>
+        <w:t>אופטימיזציות</w:t>
+      </w:r>
+      <w:proofErr w:type="spellEnd"/>
+      <w:r>
+        <w:rPr>
+          <w:rFonts w:hint="cs"/>
+          <w:sz w:val="24"/>
+          <w:szCs w:val="24"/>
+          <w:rtl/>
+        </w:rPr>
+        <w:t xml:space="preserve"> ידניות כגון </w:t>
+      </w:r>
+      <w:r>
+        <w:rPr>
+          <w:sz w:val="24"/>
+          <w:szCs w:val="24"/>
+        </w:rPr>
+        <w:t xml:space="preserve">class </w:t>
+      </w:r>
+      <w:proofErr w:type="spellStart"/>
+      <w:r>
+        <w:rPr>
+          <w:sz w:val="24"/>
+          <w:szCs w:val="24"/>
+        </w:rPr>
+        <w:t>inlning</w:t>
+      </w:r>
+      <w:proofErr w:type="spellEnd"/>
+      <w:r>
+        <w:rPr>
+          <w:rFonts w:hint="cs"/>
+          <w:sz w:val="24"/>
+          <w:szCs w:val="24"/>
+          <w:rtl/>
+        </w:rPr>
+        <w:t xml:space="preserve">, </w:t>
+      </w:r>
+      <w:proofErr w:type="spellStart"/>
+      <w:r>
+        <w:rPr>
+          <w:rFonts w:hint="cs"/>
+          <w:sz w:val="24"/>
+          <w:szCs w:val="24"/>
+          <w:rtl/>
+        </w:rPr>
+        <w:t>המנעות</w:t>
+      </w:r>
+      <w:proofErr w:type="spellEnd"/>
+      <w:r>
+        <w:rPr>
+          <w:rFonts w:hint="cs"/>
+          <w:sz w:val="24"/>
+          <w:szCs w:val="24"/>
+          <w:rtl/>
+        </w:rPr>
+        <w:t xml:space="preserve"> מהקצאה ע"י שימוש חוזר </w:t>
+      </w:r>
+      <w:proofErr w:type="spellStart"/>
+      <w:r>
+        <w:rPr>
+          <w:rFonts w:hint="cs"/>
+          <w:sz w:val="24"/>
+          <w:szCs w:val="24"/>
+          <w:rtl/>
+        </w:rPr>
+        <w:t>בזכרון</w:t>
+      </w:r>
+      <w:proofErr w:type="spellEnd"/>
+      <w:r>
+        <w:rPr>
+          <w:rFonts w:hint="cs"/>
+          <w:sz w:val="24"/>
+          <w:szCs w:val="24"/>
+          <w:rtl/>
+        </w:rPr>
+        <w:t xml:space="preserve"> קבוע, וחיפוש אלגוריתמים יעילים יותר כמו לדוגמא</w:t>
+      </w:r>
+      <w:r>
+        <w:rPr>
+          <w:rFonts w:hint="cs"/>
+          <w:sz w:val="24"/>
+          <w:szCs w:val="24"/>
+          <w:rtl/>
+        </w:rPr>
+        <w:t>:</w:t>
+      </w:r>
+    </w:p>
+    <w:p>
+      <w:pPr>
+        <w:bidi/>
+        <w:rPr>
+          <w:rFonts w:hint="cs"/>
+          <w:sz w:val="24"/>
+          <w:szCs w:val="24"/>
+          <w:rtl/>
+        </w:rPr>
+      </w:pPr>
+      <w:bookmarkStart w:id="0" w:name="_GoBack"/>
+      <w:bookmarkEnd w:id="0"/>
+      <w:r>
+        <w:rPr>
+          <w:rFonts w:hint="cs"/>
+          <w:sz w:val="24"/>
+          <w:szCs w:val="24"/>
+          <w:rtl/>
+        </w:rPr>
+        <w:t xml:space="preserve">אלגוריתם </w:t>
+      </w:r>
+      <w:r>
+        <w:rPr>
+          <w:sz w:val="24"/>
+          <w:szCs w:val="24"/>
+        </w:rPr>
+        <w:t>streaming</w:t>
+      </w:r>
+      <w:r>
+        <w:rPr>
+          <w:rFonts w:hint="cs"/>
+          <w:sz w:val="24"/>
+          <w:szCs w:val="24"/>
+          <w:rtl/>
+        </w:rPr>
+        <w:t xml:space="preserve"> לחישוב</w:t>
+      </w:r>
+      <w:r>
+        <w:rPr>
+          <w:rFonts w:hint="cs"/>
+          <w:sz w:val="24"/>
+          <w:szCs w:val="24"/>
+          <w:rtl/>
+        </w:rPr>
+        <w:t xml:space="preserve"> </w:t>
+      </w:r>
+      <w:r>
+        <w:rPr>
+          <w:sz w:val="24"/>
+          <w:szCs w:val="24"/>
+        </w:rPr>
+        <w:t>Standard Deviation</w:t>
+      </w:r>
+      <w:r>
+        <w:rPr>
+          <w:rFonts w:hint="cs"/>
+          <w:sz w:val="24"/>
+          <w:szCs w:val="24"/>
+          <w:rtl/>
+        </w:rPr>
+        <w:t xml:space="preserve"> (שרץ המון, בזיהוי אופטימום לוקאלי)</w:t>
+      </w:r>
+      <w:r>
+        <w:rPr>
+          <w:rFonts w:hint="cs"/>
+          <w:sz w:val="24"/>
+          <w:szCs w:val="24"/>
+          <w:rtl/>
+        </w:rPr>
+        <w:t xml:space="preserve">, </w:t>
+      </w:r>
+      <w:r>
+        <w:rPr>
+          <w:rFonts w:hint="cs"/>
+          <w:sz w:val="24"/>
+          <w:szCs w:val="24"/>
+          <w:rtl/>
+        </w:rPr>
+        <w:t xml:space="preserve">                                                     </w:t>
+      </w:r>
+      <w:r>
+        <w:rPr>
+          <w:rFonts w:hint="cs"/>
+          <w:sz w:val="24"/>
+          <w:szCs w:val="24"/>
+          <w:rtl/>
+        </w:rPr>
+        <w:t xml:space="preserve">ואלגוריתם </w:t>
+      </w:r>
+      <w:r>
+        <w:rPr>
+          <w:rFonts w:hint="cs"/>
+          <w:sz w:val="24"/>
+          <w:szCs w:val="24"/>
+        </w:rPr>
+        <w:t>RWS</w:t>
+      </w:r>
+      <w:r>
+        <w:rPr>
+          <w:rFonts w:hint="cs"/>
+          <w:sz w:val="24"/>
+          <w:szCs w:val="24"/>
+          <w:rtl/>
+        </w:rPr>
+        <w:t xml:space="preserve"> הרץ בזמן </w:t>
+      </w:r>
+      <m:oMath>
+        <m:r>
+          <w:rPr>
+            <w:rFonts w:ascii="Cambria Math" w:hAnsi="Cambria Math"/>
+            <w:sz w:val="24"/>
+            <w:szCs w:val="24"/>
+          </w:rPr>
+          <m:t>O</m:t>
+        </m:r>
+        <m:d>
+          <m:dPr>
+            <m:ctrlPr>
+              <w:rPr>
+                <w:rFonts w:ascii="Cambria Math" w:hAnsi="Cambria Math"/>
+                <w:i/>
+                <w:sz w:val="24"/>
+                <w:szCs w:val="24"/>
+              </w:rPr>
+            </m:ctrlPr>
+          </m:dPr>
+          <m:e>
+            <m:r>
+              <w:rPr>
+                <w:rFonts w:ascii="Cambria Math" w:hAnsi="Cambria Math"/>
+                <w:sz w:val="24"/>
+                <w:szCs w:val="24"/>
+              </w:rPr>
+              <m:t>1</m:t>
+            </m:r>
+          </m:e>
+        </m:d>
+      </m:oMath>
+      <w:r>
+        <w:rPr>
+          <w:rFonts w:eastAsiaTheme="minorEastAsia" w:hint="cs"/>
+          <w:sz w:val="24"/>
+          <w:szCs w:val="24"/>
+          <w:rtl/>
+        </w:rPr>
+        <w:t xml:space="preserve"> (ראה את הפרק על שיטות בחירה).</w:t>
+      </w:r>
+    </w:p>
+    <w:p>
+      <w:pPr>
+        <w:rPr>
+          <w:sz w:val="24"/>
+          <w:szCs w:val="24"/>
+        </w:rPr>
+      </w:pPr>
       <w:r>
         <w:rPr>
           <w:sz w:val="24"/>
@@ -4497,45 +8106,24 @@
         </w:rPr>
         <w:t> </w:t>
       </w:r>
-      <w:proofErr w:type="spellStart"/>
-      <w:r>
-        <w:fldChar w:fldCharType="begin"/>
-      </w:r>
-      <w:r>
-        <w:instrText xml:space="preserve"> HYPERLINK "http://arxiv.org/find/cs/1/au:+Lipowska_D/0/1/0/all/0/1" </w:instrText>
-      </w:r>
-      <w:r>
-        <w:fldChar w:fldCharType="separate"/>
-      </w:r>
-      <w:r>
-        <w:rPr>
-          <w:rStyle w:val="Hyperlink"/>
-          <w:rFonts w:ascii="Helvetica" w:hAnsi="Helvetica" w:cs="Helvetica"/>
-          <w:b w:val="0"/>
-          <w:bCs w:val="0"/>
-          <w:color w:val="auto"/>
-          <w:sz w:val="22"/>
-          <w:szCs w:val="22"/>
-          <w:u w:val="none"/>
-          <w:shd w:val="clear" w:color="auto" w:fill="FFFFFF"/>
-        </w:rPr>
-        <w:t>Lipowska</w:t>
-      </w:r>
-      <w:proofErr w:type="spellEnd"/>
-      <w:r>
-        <w:rPr>
-          <w:rStyle w:val="Hyperlink"/>
-          <w:rFonts w:ascii="Helvetica" w:hAnsi="Helvetica" w:cs="Helvetica"/>
-          <w:b w:val="0"/>
-          <w:bCs w:val="0"/>
-          <w:color w:val="auto"/>
-          <w:sz w:val="22"/>
-          <w:szCs w:val="22"/>
-          <w:u w:val="none"/>
-          <w:shd w:val="clear" w:color="auto" w:fill="FFFFFF"/>
-        </w:rPr>
-        <w:fldChar w:fldCharType="end"/>
-      </w:r>
+      <w:hyperlink r:id="rId9" w:history="1">
+        <w:proofErr w:type="spellStart"/>
+        <w:r>
+          <w:rPr>
+            <w:rStyle w:val="Hyperlink"/>
+            <w:rFonts w:ascii="Helvetica" w:hAnsi="Helvetica" w:cs="Helvetica"/>
+            <w:b w:val="0"/>
+            <w:bCs w:val="0"/>
+            <w:color w:val="auto"/>
+            <w:sz w:val="22"/>
+            <w:szCs w:val="22"/>
+            <w:u w:val="none"/>
+            <w:shd w:val="clear" w:color="auto" w:fill="FFFFFF"/>
+          </w:rPr>
+          <w:t>Lipowska</w:t>
+        </w:r>
+        <w:proofErr w:type="spellEnd"/>
+      </w:hyperlink>
       <w:r>
         <w:rPr>
           <w:b w:val="0"/>
@@ -9090,11 +12678,8 @@
         <w:rPr>
           <w:sz w:val="24"/>
           <w:szCs w:val="24"/>
-          <w:rtl/>
         </w:rPr>
       </w:pPr>
-      <w:bookmarkStart w:id="0" w:name="_GoBack"/>
-      <w:bookmarkEnd w:id="0"/>
     </w:p>
     <w:p>
       <w:pPr>
@@ -9129,7 +12714,7 @@
                     <pic:cNvPicPr/>
                   </pic:nvPicPr>
                   <pic:blipFill>
-                    <a:blip r:embed="rId9">
+                    <a:blip r:embed="rId10">
                       <a:extLst>
                         <a:ext uri="{28A0092B-C50C-407E-A947-70E740481C1C}">
                           <a14:useLocalDpi xmlns:a14="http://schemas.microsoft.com/office/drawing/2010/main" val="0"/>
@@ -22007,7 +25592,7 @@
             <wp:cNvGraphicFramePr/>
             <a:graphic xmlns:a="http://schemas.openxmlformats.org/drawingml/2006/main">
               <a:graphicData uri="http://schemas.openxmlformats.org/drawingml/2006/chart">
-                <c:chart xmlns:c="http://schemas.openxmlformats.org/drawingml/2006/chart" xmlns:r="http://schemas.openxmlformats.org/officeDocument/2006/relationships" r:id="rId10"/>
+                <c:chart xmlns:c="http://schemas.openxmlformats.org/drawingml/2006/chart" xmlns:r="http://schemas.openxmlformats.org/officeDocument/2006/relationships" r:id="rId11"/>
               </a:graphicData>
             </a:graphic>
           </wp:anchor>
@@ -22363,7 +25948,7 @@
             <wp:cNvGraphicFramePr/>
             <a:graphic xmlns:a="http://schemas.openxmlformats.org/drawingml/2006/main">
               <a:graphicData uri="http://schemas.openxmlformats.org/drawingml/2006/chart">
-                <c:chart xmlns:c="http://schemas.openxmlformats.org/drawingml/2006/chart" xmlns:r="http://schemas.openxmlformats.org/officeDocument/2006/relationships" r:id="rId11"/>
+                <c:chart xmlns:c="http://schemas.openxmlformats.org/drawingml/2006/chart" xmlns:r="http://schemas.openxmlformats.org/officeDocument/2006/relationships" r:id="rId12"/>
               </a:graphicData>
             </a:graphic>
           </wp:inline>
@@ -22390,7 +25975,7 @@
             <wp:cNvGraphicFramePr/>
             <a:graphic xmlns:a="http://schemas.openxmlformats.org/drawingml/2006/main">
               <a:graphicData uri="http://schemas.openxmlformats.org/drawingml/2006/chart">
-                <c:chart xmlns:c="http://schemas.openxmlformats.org/drawingml/2006/chart" xmlns:r="http://schemas.openxmlformats.org/officeDocument/2006/relationships" r:id="rId12"/>
+                <c:chart xmlns:c="http://schemas.openxmlformats.org/drawingml/2006/chart" xmlns:r="http://schemas.openxmlformats.org/officeDocument/2006/relationships" r:id="rId13"/>
               </a:graphicData>
             </a:graphic>
           </wp:inline>
@@ -22545,7 +26130,7 @@
             <wp:cNvGraphicFramePr/>
             <a:graphic xmlns:a="http://schemas.openxmlformats.org/drawingml/2006/main">
               <a:graphicData uri="http://schemas.openxmlformats.org/drawingml/2006/chart">
-                <c:chart xmlns:c="http://schemas.openxmlformats.org/drawingml/2006/chart" xmlns:r="http://schemas.openxmlformats.org/officeDocument/2006/relationships" r:id="rId13"/>
+                <c:chart xmlns:c="http://schemas.openxmlformats.org/drawingml/2006/chart" xmlns:r="http://schemas.openxmlformats.org/officeDocument/2006/relationships" r:id="rId14"/>
               </a:graphicData>
             </a:graphic>
           </wp:inline>
@@ -22553,7 +26138,7 @@
       </w:r>
     </w:p>
     <w:sectPr>
-      <w:footerReference w:type="default" r:id="rId14"/>
+      <w:footerReference w:type="default" r:id="rId15"/>
       <w:pgSz w:w="12240" w:h="15840"/>
       <w:pgMar w:top="1440" w:right="1800" w:bottom="1440" w:left="1800" w:header="720" w:footer="720" w:gutter="0"/>
       <w:pgNumType w:fmt="numberInDash"/>
@@ -22624,7 +26209,7 @@
           <w:rPr>
             <w:noProof/>
           </w:rPr>
-          <w:t>- 11 -</w:t>
+          <w:t>- 8 -</w:t>
         </w:r>
         <w:r>
           <w:rPr>
@@ -39928,6 +43513,558 @@
 </c:userShapes>
 </file>
 
+<file path=word/glossary/document.xml><?xml version="1.0" encoding="utf-8"?>
+<w:glossaryDocument xmlns:wpc="http://schemas.microsoft.com/office/word/2010/wordprocessingCanvas" xmlns:cx="http://schemas.microsoft.com/office/drawing/2014/chartex" xmlns:mc="http://schemas.openxmlformats.org/markup-compatibility/2006" xmlns:o="urn:schemas-microsoft-com:office:office" xmlns:r="http://schemas.openxmlformats.org/officeDocument/2006/relationships" xmlns:m="http://schemas.openxmlformats.org/officeDocument/2006/math" xmlns:v="urn:schemas-microsoft-com:vml" xmlns:wp14="http://schemas.microsoft.com/office/word/2010/wordprocessingDrawing" xmlns:wp="http://schemas.openxmlformats.org/drawingml/2006/wordprocessingDrawing" xmlns:w10="urn:schemas-microsoft-com:office:word" xmlns:w="http://schemas.openxmlformats.org/wordprocessingml/2006/main" xmlns:w14="http://schemas.microsoft.com/office/word/2010/wordml" xmlns:w15="http://schemas.microsoft.com/office/word/2012/wordml" xmlns:w16se="http://schemas.microsoft.com/office/word/2015/wordml/symex" xmlns:wpg="http://schemas.microsoft.com/office/word/2010/wordprocessingGroup" xmlns:wpi="http://schemas.microsoft.com/office/word/2010/wordprocessingInk" xmlns:wne="http://schemas.microsoft.com/office/word/2006/wordml" xmlns:wps="http://schemas.microsoft.com/office/word/2010/wordprocessingShape" mc:Ignorable="w14 w15 w16se wp14"/>
+</file>
+
+<file path=word/glossary/fontTable.xml><?xml version="1.0" encoding="utf-8"?>
+<w:fonts xmlns:mc="http://schemas.openxmlformats.org/markup-compatibility/2006" xmlns:r="http://schemas.openxmlformats.org/officeDocument/2006/relationships" xmlns:w="http://schemas.openxmlformats.org/wordprocessingml/2006/main" xmlns:w14="http://schemas.microsoft.com/office/word/2010/wordml" xmlns:w15="http://schemas.microsoft.com/office/word/2012/wordml" xmlns:w16se="http://schemas.microsoft.com/office/word/2015/wordml/symex" mc:Ignorable="w14 w15 w16se">
+  <w:font w:name="Times New Roman">
+    <w:panose1 w:val="02020603050405020304"/>
+    <w:charset w:val="00"/>
+    <w:family w:val="roman"/>
+    <w:pitch w:val="variable"/>
+    <w:sig w:usb0="E0002AFF" w:usb1="C0007843" w:usb2="00000009" w:usb3="00000000" w:csb0="000001FF" w:csb1="00000000"/>
+  </w:font>
+  <w:font w:name="Symbol">
+    <w:panose1 w:val="05050102010706020507"/>
+    <w:charset w:val="02"/>
+    <w:family w:val="roman"/>
+    <w:pitch w:val="variable"/>
+    <w:sig w:usb0="00000000" w:usb1="10000000" w:usb2="00000000" w:usb3="00000000" w:csb0="80000000" w:csb1="00000000"/>
+  </w:font>
+  <w:font w:name="Courier New">
+    <w:panose1 w:val="02070309020205020404"/>
+    <w:charset w:val="00"/>
+    <w:family w:val="modern"/>
+    <w:pitch w:val="fixed"/>
+    <w:sig w:usb0="E0002EFF" w:usb1="C0007843" w:usb2="00000009" w:usb3="00000000" w:csb0="000001FF" w:csb1="00000000"/>
+  </w:font>
+  <w:font w:name="Wingdings">
+    <w:panose1 w:val="05000000000000000000"/>
+    <w:charset w:val="02"/>
+    <w:family w:val="auto"/>
+    <w:pitch w:val="variable"/>
+    <w:sig w:usb0="00000000" w:usb1="10000000" w:usb2="00000000" w:usb3="00000000" w:csb0="80000000" w:csb1="00000000"/>
+  </w:font>
+  <w:font w:name="Arial">
+    <w:panose1 w:val="020B0604020202020204"/>
+    <w:charset w:val="00"/>
+    <w:family w:val="swiss"/>
+    <w:pitch w:val="variable"/>
+    <w:sig w:usb0="E0002AFF" w:usb1="C0007843" w:usb2="00000009" w:usb3="00000000" w:csb0="000001FF" w:csb1="00000000"/>
+  </w:font>
+  <w:font w:name="Calibri">
+    <w:panose1 w:val="020F0502020204030204"/>
+    <w:charset w:val="00"/>
+    <w:family w:val="swiss"/>
+    <w:pitch w:val="variable"/>
+    <w:sig w:usb0="E00002FF" w:usb1="4000ACFF" w:usb2="00000001" w:usb3="00000000" w:csb0="0000019F" w:csb1="00000000"/>
+  </w:font>
+  <w:font w:name="Cambria Math">
+    <w:panose1 w:val="02040503050406030204"/>
+    <w:charset w:val="00"/>
+    <w:family w:val="roman"/>
+    <w:pitch w:val="variable"/>
+    <w:sig w:usb0="E00002FF" w:usb1="420024FF" w:usb2="00000000" w:usb3="00000000" w:csb0="0000019F" w:csb1="00000000"/>
+  </w:font>
+  <w:font w:name="Helvetica">
+    <w:panose1 w:val="020B0604020202020204"/>
+    <w:charset w:val="00"/>
+    <w:family w:val="swiss"/>
+    <w:pitch w:val="variable"/>
+    <w:sig w:usb0="E0002EFF" w:usb1="C0007843" w:usb2="00000009" w:usb3="00000000" w:csb0="000001FF" w:csb1="00000000"/>
+  </w:font>
+  <w:font w:name="Calibri Light">
+    <w:panose1 w:val="020F0302020204030204"/>
+    <w:charset w:val="00"/>
+    <w:family w:val="swiss"/>
+    <w:pitch w:val="variable"/>
+    <w:sig w:usb0="A00002EF" w:usb1="4000207B" w:usb2="00000000" w:usb3="00000000" w:csb0="0000019F" w:csb1="00000000"/>
+  </w:font>
+</w:fonts>
+</file>
+
+<file path=word/glossary/settings.xml><?xml version="1.0" encoding="utf-8"?>
+<w:settings xmlns:mc="http://schemas.openxmlformats.org/markup-compatibility/2006" xmlns:o="urn:schemas-microsoft-com:office:office" xmlns:r="http://schemas.openxmlformats.org/officeDocument/2006/relationships" xmlns:m="http://schemas.openxmlformats.org/officeDocument/2006/math" xmlns:v="urn:schemas-microsoft-com:vml" xmlns:w10="urn:schemas-microsoft-com:office:word" xmlns:w="http://schemas.openxmlformats.org/wordprocessingml/2006/main" xmlns:w14="http://schemas.microsoft.com/office/word/2010/wordml" xmlns:w15="http://schemas.microsoft.com/office/word/2012/wordml" xmlns:w16se="http://schemas.microsoft.com/office/word/2015/wordml/symex" xmlns:sl="http://schemas.openxmlformats.org/schemaLibrary/2006/main" mc:Ignorable="w14 w15 w16se">
+  <w:view w:val="normal"/>
+  <w:defaultTabStop w:val="720"/>
+  <w:characterSpacingControl w:val="doNotCompress"/>
+  <w:compat>
+    <w:useFELayout/>
+    <w:compatSetting w:name="compatibilityMode" w:uri="http://schemas.microsoft.com/office/word" w:val="15"/>
+    <w:compatSetting w:name="overrideTableStyleFontSizeAndJustification" w:uri="http://schemas.microsoft.com/office/word" w:val="1"/>
+    <w:compatSetting w:name="enableOpenTypeFeatures" w:uri="http://schemas.microsoft.com/office/word" w:val="1"/>
+    <w:compatSetting w:name="doNotFlipMirrorIndents" w:uri="http://schemas.microsoft.com/office/word" w:val="1"/>
+    <w:compatSetting w:name="differentiateMultirowTableHeaders" w:uri="http://schemas.microsoft.com/office/word" w:val="1"/>
+  </w:compat>
+  <w:rsids>
+    <w:rsidRoot w:val="0035789C"/>
+    <w:rsid w:val="00076926"/>
+    <w:rsid w:val="0035789C"/>
+  </w:rsids>
+  <m:mathPr>
+    <m:mathFont m:val="Cambria Math"/>
+    <m:brkBin m:val="before"/>
+    <m:brkBinSub m:val="--"/>
+    <m:smallFrac m:val="0"/>
+    <m:dispDef/>
+    <m:lMargin m:val="0"/>
+    <m:rMargin m:val="0"/>
+    <m:defJc m:val="centerGroup"/>
+    <m:wrapIndent m:val="1440"/>
+    <m:intLim m:val="subSup"/>
+    <m:naryLim m:val="undOvr"/>
+  </m:mathPr>
+  <w:themeFontLang w:val="en-US" w:bidi="he-IL"/>
+  <w:clrSchemeMapping w:bg1="light1" w:t1="dark1" w:bg2="light2" w:t2="dark2" w:accent1="accent1" w:accent2="accent2" w:accent3="accent3" w:accent4="accent4" w:accent5="accent5" w:accent6="accent6" w:hyperlink="hyperlink" w:followedHyperlink="followedHyperlink"/>
+  <w:decimalSymbol w:val="."/>
+  <w:listSeparator w:val=","/>
+  <w15:chartTrackingRefBased/>
+</w:settings>
+</file>
+
+<file path=word/glossary/styles.xml><?xml version="1.0" encoding="utf-8"?>
+<w:styles xmlns:mc="http://schemas.openxmlformats.org/markup-compatibility/2006" xmlns:r="http://schemas.openxmlformats.org/officeDocument/2006/relationships" xmlns:w="http://schemas.openxmlformats.org/wordprocessingml/2006/main" xmlns:w14="http://schemas.microsoft.com/office/word/2010/wordml" xmlns:w15="http://schemas.microsoft.com/office/word/2012/wordml" xmlns:w16se="http://schemas.microsoft.com/office/word/2015/wordml/symex" mc:Ignorable="w14 w15 w16se">
+  <w:docDefaults>
+    <w:rPrDefault>
+      <w:rPr>
+        <w:rFonts w:asciiTheme="minorHAnsi" w:eastAsiaTheme="minorEastAsia" w:hAnsiTheme="minorHAnsi" w:cstheme="minorBidi"/>
+        <w:sz w:val="22"/>
+        <w:szCs w:val="22"/>
+        <w:lang w:val="en-US" w:eastAsia="en-US" w:bidi="he-IL"/>
+      </w:rPr>
+    </w:rPrDefault>
+    <w:pPrDefault>
+      <w:pPr>
+        <w:spacing w:after="160" w:line="259" w:lineRule="auto"/>
+      </w:pPr>
+    </w:pPrDefault>
+  </w:docDefaults>
+  <w:latentStyles w:defLockedState="0" w:defUIPriority="99" w:defSemiHidden="0" w:defUnhideWhenUsed="0" w:defQFormat="0" w:count="371">
+    <w:lsdException w:name="Normal" w:uiPriority="0" w:qFormat="1"/>
+    <w:lsdException w:name="heading 1" w:uiPriority="9" w:qFormat="1"/>
+    <w:lsdException w:name="heading 2" w:semiHidden="1" w:uiPriority="9" w:unhideWhenUsed="1" w:qFormat="1"/>
+    <w:lsdException w:name="heading 3" w:semiHidden="1" w:uiPriority="9" w:unhideWhenUsed="1" w:qFormat="1"/>
+    <w:lsdException w:name="heading 4" w:semiHidden="1" w:uiPriority="9" w:unhideWhenUsed="1" w:qFormat="1"/>
+    <w:lsdException w:name="heading 5" w:semiHidden="1" w:uiPriority="9" w:unhideWhenUsed="1" w:qFormat="1"/>
+    <w:lsdException w:name="heading 6" w:semiHidden="1" w:uiPriority="9" w:unhideWhenUsed="1" w:qFormat="1"/>
+    <w:lsdException w:name="heading 7" w:semiHidden="1" w:uiPriority="9" w:unhideWhenUsed="1" w:qFormat="1"/>
+    <w:lsdException w:name="heading 8" w:semiHidden="1" w:uiPriority="9" w:unhideWhenUsed="1" w:qFormat="1"/>
+    <w:lsdException w:name="heading 9" w:semiHidden="1" w:uiPriority="9" w:unhideWhenUsed="1" w:qFormat="1"/>
+    <w:lsdException w:name="index 1" w:semiHidden="1" w:unhideWhenUsed="1"/>
+    <w:lsdException w:name="index 2" w:semiHidden="1" w:unhideWhenUsed="1"/>
+    <w:lsdException w:name="index 3" w:semiHidden="1" w:unhideWhenUsed="1"/>
+    <w:lsdException w:name="index 4" w:semiHidden="1" w:unhideWhenUsed="1"/>
+    <w:lsdException w:name="index 5" w:semiHidden="1" w:unhideWhenUsed="1"/>
+    <w:lsdException w:name="index 6" w:semiHidden="1" w:unhideWhenUsed="1"/>
+    <w:lsdException w:name="index 7" w:semiHidden="1" w:unhideWhenUsed="1"/>
+    <w:lsdException w:name="index 8" w:semiHidden="1" w:unhideWhenUsed="1"/>
+    <w:lsdException w:name="index 9" w:semiHidden="1" w:unhideWhenUsed="1"/>
+    <w:lsdException w:name="toc 1" w:semiHidden="1" w:uiPriority="39" w:unhideWhenUsed="1"/>
+    <w:lsdException w:name="toc 2" w:semiHidden="1" w:uiPriority="39" w:unhideWhenUsed="1"/>
+    <w:lsdException w:name="toc 3" w:semiHidden="1" w:uiPriority="39" w:unhideWhenUsed="1"/>
+    <w:lsdException w:name="toc 4" w:semiHidden="1" w:uiPriority="39" w:unhideWhenUsed="1"/>
+    <w:lsdException w:name="toc 5" w:semiHidden="1" w:uiPriority="39" w:unhideWhenUsed="1"/>
+    <w:lsdException w:name="toc 6" w:semiHidden="1" w:uiPriority="39" w:unhideWhenUsed="1"/>
+    <w:lsdException w:name="toc 7" w:semiHidden="1" w:uiPriority="39" w:unhideWhenUsed="1"/>
+    <w:lsdException w:name="toc 8" w:semiHidden="1" w:uiPriority="39" w:unhideWhenUsed="1"/>
+    <w:lsdException w:name="toc 9" w:semiHidden="1" w:uiPriority="39" w:unhideWhenUsed="1"/>
+    <w:lsdException w:name="Normal Indent" w:semiHidden="1" w:unhideWhenUsed="1"/>
+    <w:lsdException w:name="footnote text" w:semiHidden="1" w:unhideWhenUsed="1"/>
+    <w:lsdException w:name="annotation text" w:semiHidden="1" w:unhideWhenUsed="1"/>
+    <w:lsdException w:name="header" w:semiHidden="1" w:unhideWhenUsed="1"/>
+    <w:lsdException w:name="footer" w:semiHidden="1" w:unhideWhenUsed="1"/>
+    <w:lsdException w:name="index heading" w:semiHidden="1" w:unhideWhenUsed="1"/>
+    <w:lsdException w:name="caption" w:semiHidden="1" w:uiPriority="35" w:unhideWhenUsed="1" w:qFormat="1"/>
+    <w:lsdException w:name="table of figures" w:semiHidden="1" w:unhideWhenUsed="1"/>
+    <w:lsdException w:name="envelope address" w:semiHidden="1" w:unhideWhenUsed="1"/>
+    <w:lsdException w:name="envelope return" w:semiHidden="1" w:unhideWhenUsed="1"/>
+    <w:lsdException w:name="footnote reference" w:semiHidden="1" w:unhideWhenUsed="1"/>
+    <w:lsdException w:name="annotation reference" w:semiHidden="1" w:unhideWhenUsed="1"/>
+    <w:lsdException w:name="line number" w:semiHidden="1" w:unhideWhenUsed="1"/>
+    <w:lsdException w:name="page number" w:semiHidden="1" w:unhideWhenUsed="1"/>
+    <w:lsdException w:name="endnote reference" w:semiHidden="1" w:unhideWhenUsed="1"/>
+    <w:lsdException w:name="endnote text" w:semiHidden="1" w:unhideWhenUsed="1"/>
+    <w:lsdException w:name="table of authorities" w:semiHidden="1" w:unhideWhenUsed="1"/>
+    <w:lsdException w:name="macro" w:semiHidden="1" w:unhideWhenUsed="1"/>
+    <w:lsdException w:name="toa heading" w:semiHidden="1" w:unhideWhenUsed="1"/>
+    <w:lsdException w:name="List" w:semiHidden="1" w:unhideWhenUsed="1"/>
+    <w:lsdException w:name="List Bullet" w:semiHidden="1" w:unhideWhenUsed="1"/>
+    <w:lsdException w:name="List Number" w:semiHidden="1" w:unhideWhenUsed="1"/>
+    <w:lsdException w:name="List 2" w:semiHidden="1" w:unhideWhenUsed="1"/>
+    <w:lsdException w:name="List 3" w:semiHidden="1" w:unhideWhenUsed="1"/>
+    <w:lsdException w:name="List 4" w:semiHidden="1" w:unhideWhenUsed="1"/>
+    <w:lsdException w:name="List 5" w:semiHidden="1" w:unhideWhenUsed="1"/>
+    <w:lsdException w:name="List Bullet 2" w:semiHidden="1" w:unhideWhenUsed="1"/>
+    <w:lsdException w:name="List Bullet 3" w:semiHidden="1" w:unhideWhenUsed="1"/>
+    <w:lsdException w:name="List Bullet 4" w:semiHidden="1" w:unhideWhenUsed="1"/>
+    <w:lsdException w:name="List Bullet 5" w:semiHidden="1" w:unhideWhenUsed="1"/>
+    <w:lsdException w:name="List Number 2" w:semiHidden="1" w:unhideWhenUsed="1"/>
+    <w:lsdException w:name="List Number 3" w:semiHidden="1" w:unhideWhenUsed="1"/>
+    <w:lsdException w:name="List Number 4" w:semiHidden="1" w:unhideWhenUsed="1"/>
+    <w:lsdException w:name="List Number 5" w:semiHidden="1" w:unhideWhenUsed="1"/>
+    <w:lsdException w:name="Title" w:uiPriority="10" w:qFormat="1"/>
+    <w:lsdException w:name="Closing" w:semiHidden="1" w:unhideWhenUsed="1"/>
+    <w:lsdException w:name="Signature" w:semiHidden="1" w:unhideWhenUsed="1"/>
+    <w:lsdException w:name="Default Paragraph Font" w:semiHidden="1" w:uiPriority="1" w:unhideWhenUsed="1"/>
+    <w:lsdException w:name="Body Text" w:semiHidden="1" w:unhideWhenUsed="1"/>
+    <w:lsdException w:name="Body Text Indent" w:semiHidden="1" w:unhideWhenUsed="1"/>
+    <w:lsdException w:name="List Continue" w:semiHidden="1" w:unhideWhenUsed="1"/>
+    <w:lsdException w:name="List Continue 2" w:semiHidden="1" w:unhideWhenUsed="1"/>
+    <w:lsdException w:name="List Continue 3" w:semiHidden="1" w:unhideWhenUsed="1"/>
+    <w:lsdException w:name="List Continue 4" w:semiHidden="1" w:unhideWhenUsed="1"/>
+    <w:lsdException w:name="List Continue 5" w:semiHidden="1" w:unhideWhenUsed="1"/>
+    <w:lsdException w:name="Message Header" w:semiHidden="1" w:unhideWhenUsed="1"/>
+    <w:lsdException w:name="Subtitle" w:uiPriority="11" w:qFormat="1"/>
+    <w:lsdException w:name="Salutation" w:semiHidden="1" w:unhideWhenUsed="1"/>
+    <w:lsdException w:name="Date" w:semiHidden="1" w:unhideWhenUsed="1"/>
+    <w:lsdException w:name="Body Text First Indent" w:semiHidden="1" w:unhideWhenUsed="1"/>
+    <w:lsdException w:name="Body Text First Indent 2" w:semiHidden="1" w:unhideWhenUsed="1"/>
+    <w:lsdException w:name="Note Heading" w:semiHidden="1" w:unhideWhenUsed="1"/>
+    <w:lsdException w:name="Body Text 2" w:semiHidden="1" w:unhideWhenUsed="1"/>
+    <w:lsdException w:name="Body Text 3" w:semiHidden="1" w:unhideWhenUsed="1"/>
+    <w:lsdException w:name="Body Text Indent 2" w:semiHidden="1" w:unhideWhenUsed="1"/>
+    <w:lsdException w:name="Body Text Indent 3" w:semiHidden="1" w:unhideWhenUsed="1"/>
+    <w:lsdException w:name="Block Text" w:semiHidden="1" w:unhideWhenUsed="1"/>
+    <w:lsdException w:name="Hyperlink" w:semiHidden="1" w:unhideWhenUsed="1"/>
+    <w:lsdException w:name="FollowedHyperlink" w:semiHidden="1" w:unhideWhenUsed="1"/>
+    <w:lsdException w:name="Strong" w:uiPriority="22" w:qFormat="1"/>
+    <w:lsdException w:name="Emphasis" w:uiPriority="20" w:qFormat="1"/>
+    <w:lsdException w:name="Document Map" w:semiHidden="1" w:unhideWhenUsed="1"/>
+    <w:lsdException w:name="Plain Text" w:semiHidden="1" w:unhideWhenUsed="1"/>
+    <w:lsdException w:name="E-mail Signature" w:semiHidden="1" w:unhideWhenUsed="1"/>
+    <w:lsdException w:name="HTML Top of Form" w:semiHidden="1" w:unhideWhenUsed="1"/>
+    <w:lsdException w:name="HTML Bottom of Form" w:semiHidden="1" w:unhideWhenUsed="1"/>
+    <w:lsdException w:name="Normal (Web)" w:semiHidden="1" w:unhideWhenUsed="1"/>
+    <w:lsdException w:name="HTML Acronym" w:semiHidden="1" w:unhideWhenUsed="1"/>
+    <w:lsdException w:name="HTML Address" w:semiHidden="1" w:unhideWhenUsed="1"/>
+    <w:lsdException w:name="HTML Cite" w:semiHidden="1" w:unhideWhenUsed="1"/>
+    <w:lsdException w:name="HTML Code" w:semiHidden="1" w:unhideWhenUsed="1"/>
+    <w:lsdException w:name="HTML Definition" w:semiHidden="1" w:unhideWhenUsed="1"/>
+    <w:lsdException w:name="HTML Keyboard" w:semiHidden="1" w:unhideWhenUsed="1"/>
+    <w:lsdException w:name="HTML Preformatted" w:semiHidden="1" w:unhideWhenUsed="1"/>
+    <w:lsdException w:name="HTML Sample" w:semiHidden="1" w:unhideWhenUsed="1"/>
+    <w:lsdException w:name="HTML Typewriter" w:semiHidden="1" w:unhideWhenUsed="1"/>
+    <w:lsdException w:name="HTML Variable" w:semiHidden="1" w:unhideWhenUsed="1"/>
+    <w:lsdException w:name="Normal Table" w:semiHidden="1" w:unhideWhenUsed="1"/>
+    <w:lsdException w:name="annotation subject" w:semiHidden="1" w:unhideWhenUsed="1"/>
+    <w:lsdException w:name="No List" w:semiHidden="1" w:unhideWhenUsed="1"/>
+    <w:lsdException w:name="Outline List 1" w:semiHidden="1" w:unhideWhenUsed="1"/>
+    <w:lsdException w:name="Outline List 2" w:semiHidden="1" w:unhideWhenUsed="1"/>
+    <w:lsdException w:name="Outline List 3" w:semiHidden="1" w:unhideWhenUsed="1"/>
+    <w:lsdException w:name="Table Simple 1" w:semiHidden="1" w:unhideWhenUsed="1"/>
+    <w:lsdException w:name="Table Simple 2" w:semiHidden="1" w:unhideWhenUsed="1"/>
+    <w:lsdException w:name="Table Simple 3" w:semiHidden="1" w:unhideWhenUsed="1"/>
+    <w:lsdException w:name="Table Classic 1" w:semiHidden="1" w:unhideWhenUsed="1"/>
+    <w:lsdException w:name="Table Classic 2" w:semiHidden="1" w:unhideWhenUsed="1"/>
+    <w:lsdException w:name="Table Classic 3" w:semiHidden="1" w:unhideWhenUsed="1"/>
+    <w:lsdException w:name="Table Classic 4" w:semiHidden="1" w:unhideWhenUsed="1"/>
+    <w:lsdException w:name="Table Colorful 1" w:semiHidden="1" w:unhideWhenUsed="1"/>
+    <w:lsdException w:name="Table Colorful 2" w:semiHidden="1" w:unhideWhenUsed="1"/>
+    <w:lsdException w:name="Table Colorful 3" w:semiHidden="1" w:unhideWhenUsed="1"/>
+    <w:lsdException w:name="Table Columns 1" w:semiHidden="1" w:unhideWhenUsed="1"/>
+    <w:lsdException w:name="Table Columns 2" w:semiHidden="1" w:unhideWhenUsed="1"/>
+    <w:lsdException w:name="Table Columns 3" w:semiHidden="1" w:unhideWhenUsed="1"/>
+    <w:lsdException w:name="Table Columns 4" w:semiHidden="1" w:unhideWhenUsed="1"/>
+    <w:lsdException w:name="Table Columns 5" w:semiHidden="1" w:unhideWhenUsed="1"/>
+    <w:lsdException w:name="Table Grid 1" w:semiHidden="1" w:unhideWhenUsed="1"/>
+    <w:lsdException w:name="Table Grid 2" w:semiHidden="1" w:unhideWhenUsed="1"/>
+    <w:lsdException w:name="Table Grid 3" w:semiHidden="1" w:unhideWhenUsed="1"/>
+    <w:lsdException w:name="Table Grid 4" w:semiHidden="1" w:unhideWhenUsed="1"/>
+    <w:lsdException w:name="Table Grid 5" w:semiHidden="1" w:unhideWhenUsed="1"/>
+    <w:lsdException w:name="Table Grid 6" w:semiHidden="1" w:unhideWhenUsed="1"/>
+    <w:lsdException w:name="Table Grid 7" w:semiHidden="1" w:unhideWhenUsed="1"/>
+    <w:lsdException w:name="Table Grid 8" w:semiHidden="1" w:unhideWhenUsed="1"/>
+    <w:lsdException w:name="Table List 1" w:semiHidden="1" w:unhideWhenUsed="1"/>
+    <w:lsdException w:name="Table List 2" w:semiHidden="1" w:unhideWhenUsed="1"/>
+    <w:lsdException w:name="Table List 3" w:semiHidden="1" w:unhideWhenUsed="1"/>
+    <w:lsdException w:name="Table List 4" w:semiHidden="1" w:unhideWhenUsed="1"/>
+    <w:lsdException w:name="Table List 5" w:semiHidden="1" w:unhideWhenUsed="1"/>
+    <w:lsdException w:name="Table List 6" w:semiHidden="1" w:unhideWhenUsed="1"/>
+    <w:lsdException w:name="Table List 7" w:semiHidden="1" w:unhideWhenUsed="1"/>
+    <w:lsdException w:name="Table List 8" w:semiHidden="1" w:unhideWhenUsed="1"/>
+    <w:lsdException w:name="Table 3D effects 1" w:semiHidden="1" w:unhideWhenUsed="1"/>
+    <w:lsdException w:name="Table 3D effects 2" w:semiHidden="1" w:unhideWhenUsed="1"/>
+    <w:lsdException w:name="Table 3D effects 3" w:semiHidden="1" w:unhideWhenUsed="1"/>
+    <w:lsdException w:name="Table Contemporary" w:semiHidden="1" w:unhideWhenUsed="1"/>
+    <w:lsdException w:name="Table Elegant" w:semiHidden="1" w:unhideWhenUsed="1"/>
+    <w:lsdException w:name="Table Professional" w:semiHidden="1" w:unhideWhenUsed="1"/>
+    <w:lsdException w:name="Table Subtle 1" w:semiHidden="1" w:unhideWhenUsed="1"/>
+    <w:lsdException w:name="Table Subtle 2" w:semiHidden="1" w:unhideWhenUsed="1"/>
+    <w:lsdException w:name="Table Web 1" w:semiHidden="1" w:unhideWhenUsed="1"/>
+    <w:lsdException w:name="Table Web 2" w:semiHidden="1" w:unhideWhenUsed="1"/>
+    <w:lsdException w:name="Table Web 3" w:semiHidden="1" w:unhideWhenUsed="1"/>
+    <w:lsdException w:name="Balloon Text" w:semiHidden="1" w:unhideWhenUsed="1"/>
+    <w:lsdException w:name="Table Grid" w:uiPriority="39"/>
+    <w:lsdException w:name="Table Theme" w:semiHidden="1" w:unhideWhenUsed="1"/>
+    <w:lsdException w:name="Placeholder Text" w:semiHidden="1"/>
+    <w:lsdException w:name="No Spacing" w:uiPriority="1" w:qFormat="1"/>
+    <w:lsdException w:name="Light Shading" w:uiPriority="60"/>
+    <w:lsdException w:name="Light List" w:uiPriority="61"/>
+    <w:lsdException w:name="Light Grid" w:uiPriority="62"/>
+    <w:lsdException w:name="Medium Shading 1" w:uiPriority="63"/>
+    <w:lsdException w:name="Medium Shading 2" w:uiPriority="64"/>
+    <w:lsdException w:name="Medium List 1" w:uiPriority="65"/>
+    <w:lsdException w:name="Medium List 2" w:uiPriority="66"/>
+    <w:lsdException w:name="Medium Grid 1" w:uiPriority="67"/>
+    <w:lsdException w:name="Medium Grid 2" w:uiPriority="68"/>
+    <w:lsdException w:name="Medium Grid 3" w:uiPriority="69"/>
+    <w:lsdException w:name="Dark List" w:uiPriority="70"/>
+    <w:lsdException w:name="Colorful Shading" w:uiPriority="71"/>
+    <w:lsdException w:name="Colorful List" w:uiPriority="72"/>
+    <w:lsdException w:name="Colorful Grid" w:uiPriority="73"/>
+    <w:lsdException w:name="Light Shading Accent 1" w:uiPriority="60"/>
+    <w:lsdException w:name="Light List Accent 1" w:uiPriority="61"/>
+    <w:lsdException w:name="Light Grid Accent 1" w:uiPriority="62"/>
+    <w:lsdException w:name="Medium Shading 1 Accent 1" w:uiPriority="63"/>
+    <w:lsdException w:name="Medium Shading 2 Accent 1" w:uiPriority="64"/>
+    <w:lsdException w:name="Medium List 1 Accent 1" w:uiPriority="65"/>
+    <w:lsdException w:name="Revision" w:semiHidden="1"/>
+    <w:lsdException w:name="List Paragraph" w:uiPriority="34" w:qFormat="1"/>
+    <w:lsdException w:name="Quote" w:uiPriority="29" w:qFormat="1"/>
+    <w:lsdException w:name="Intense Quote" w:uiPriority="30" w:qFormat="1"/>
+    <w:lsdException w:name="Medium List 2 Accent 1" w:uiPriority="66"/>
+    <w:lsdException w:name="Medium Grid 1 Accent 1" w:uiPriority="67"/>
+    <w:lsdException w:name="Medium Grid 2 Accent 1" w:uiPriority="68"/>
+    <w:lsdException w:name="Medium Grid 3 Accent 1" w:uiPriority="69"/>
+    <w:lsdException w:name="Dark List Accent 1" w:uiPriority="70"/>
+    <w:lsdException w:name="Colorful Shading Accent 1" w:uiPriority="71"/>
+    <w:lsdException w:name="Colorful List Accent 1" w:uiPriority="72"/>
+    <w:lsdException w:name="Colorful Grid Accent 1" w:uiPriority="73"/>
+    <w:lsdException w:name="Light Shading Accent 2" w:uiPriority="60"/>
+    <w:lsdException w:name="Light List Accent 2" w:uiPriority="61"/>
+    <w:lsdException w:name="Light Grid Accent 2" w:uiPriority="62"/>
+    <w:lsdException w:name="Medium Shading 1 Accent 2" w:uiPriority="63"/>
+    <w:lsdException w:name="Medium Shading 2 Accent 2" w:uiPriority="64"/>
+    <w:lsdException w:name="Medium List 1 Accent 2" w:uiPriority="65"/>
+    <w:lsdException w:name="Medium List 2 Accent 2" w:uiPriority="66"/>
+    <w:lsdException w:name="Medium Grid 1 Accent 2" w:uiPriority="67"/>
+    <w:lsdException w:name="Medium Grid 2 Accent 2" w:uiPriority="68"/>
+    <w:lsdException w:name="Medium Grid 3 Accent 2" w:uiPriority="69"/>
+    <w:lsdException w:name="Dark List Accent 2" w:uiPriority="70"/>
+    <w:lsdException w:name="Colorful Shading Accent 2" w:uiPriority="71"/>
+    <w:lsdException w:name="Colorful List Accent 2" w:uiPriority="72"/>
+    <w:lsdException w:name="Colorful Grid Accent 2" w:uiPriority="73"/>
+    <w:lsdException w:name="Light Shading Accent 3" w:uiPriority="60"/>
+    <w:lsdException w:name="Light List Accent 3" w:uiPriority="61"/>
+    <w:lsdException w:name="Light Grid Accent 3" w:uiPriority="62"/>
+    <w:lsdException w:name="Medium Shading 1 Accent 3" w:uiPriority="63"/>
+    <w:lsdException w:name="Medium Shading 2 Accent 3" w:uiPriority="64"/>
+    <w:lsdException w:name="Medium List 1 Accent 3" w:uiPriority="65"/>
+    <w:lsdException w:name="Medium List 2 Accent 3" w:uiPriority="66"/>
+    <w:lsdException w:name="Medium Grid 1 Accent 3" w:uiPriority="67"/>
+    <w:lsdException w:name="Medium Grid 2 Accent 3" w:uiPriority="68"/>
+    <w:lsdException w:name="Medium Grid 3 Accent 3" w:uiPriority="69"/>
+    <w:lsdException w:name="Dark List Accent 3" w:uiPriority="70"/>
+    <w:lsdException w:name="Colorful Shading Accent 3" w:uiPriority="71"/>
+    <w:lsdException w:name="Colorful List Accent 3" w:uiPriority="72"/>
+    <w:lsdException w:name="Colorful Grid Accent 3" w:uiPriority="73"/>
+    <w:lsdException w:name="Light Shading Accent 4" w:uiPriority="60"/>
+    <w:lsdException w:name="Light List Accent 4" w:uiPriority="61"/>
+    <w:lsdException w:name="Light Grid Accent 4" w:uiPriority="62"/>
+    <w:lsdException w:name="Medium Shading 1 Accent 4" w:uiPriority="63"/>
+    <w:lsdException w:name="Medium Shading 2 Accent 4" w:uiPriority="64"/>
+    <w:lsdException w:name="Medium List 1 Accent 4" w:uiPriority="65"/>
+    <w:lsdException w:name="Medium List 2 Accent 4" w:uiPriority="66"/>
+    <w:lsdException w:name="Medium Grid 1 Accent 4" w:uiPriority="67"/>
+    <w:lsdException w:name="Medium Grid 2 Accent 4" w:uiPriority="68"/>
+    <w:lsdException w:name="Medium Grid 3 Accent 4" w:uiPriority="69"/>
+    <w:lsdException w:name="Dark List Accent 4" w:uiPriority="70"/>
+    <w:lsdException w:name="Colorful Shading Accent 4" w:uiPriority="71"/>
+    <w:lsdException w:name="Colorful List Accent 4" w:uiPriority="72"/>
+    <w:lsdException w:name="Colorful Grid Accent 4" w:uiPriority="73"/>
+    <w:lsdException w:name="Light Shading Accent 5" w:uiPriority="60"/>
+    <w:lsdException w:name="Light List Accent 5" w:uiPriority="61"/>
+    <w:lsdException w:name="Light Grid Accent 5" w:uiPriority="62"/>
+    <w:lsdException w:name="Medium Shading 1 Accent 5" w:uiPriority="63"/>
+    <w:lsdException w:name="Medium Shading 2 Accent 5" w:uiPriority="64"/>
+    <w:lsdException w:name="Medium List 1 Accent 5" w:uiPriority="65"/>
+    <w:lsdException w:name="Medium List 2 Accent 5" w:uiPriority="66"/>
+    <w:lsdException w:name="Medium Grid 1 Accent 5" w:uiPriority="67"/>
+    <w:lsdException w:name="Medium Grid 2 Accent 5" w:uiPriority="68"/>
+    <w:lsdException w:name="Medium Grid 3 Accent 5" w:uiPriority="69"/>
+    <w:lsdException w:name="Dark List Accent 5" w:uiPriority="70"/>
+    <w:lsdException w:name="Colorful Shading Accent 5" w:uiPriority="71"/>
+    <w:lsdException w:name="Colorful List Accent 5" w:uiPriority="72"/>
+    <w:lsdException w:name="Colorful Grid Accent 5" w:uiPriority="73"/>
+    <w:lsdException w:name="Light Shading Accent 6" w:uiPriority="60"/>
+    <w:lsdException w:name="Light List Accent 6" w:uiPriority="61"/>
+    <w:lsdException w:name="Light Grid Accent 6" w:uiPriority="62"/>
+    <w:lsdException w:name="Medium Shading 1 Accent 6" w:uiPriority="63"/>
+    <w:lsdException w:name="Medium Shading 2 Accent 6" w:uiPriority="64"/>
+    <w:lsdException w:name="Medium List 1 Accent 6" w:uiPriority="65"/>
+    <w:lsdException w:name="Medium List 2 Accent 6" w:uiPriority="66"/>
+    <w:lsdException w:name="Medium Grid 1 Accent 6" w:uiPriority="67"/>
+    <w:lsdException w:name="Medium Grid 2 Accent 6" w:uiPriority="68"/>
+    <w:lsdException w:name="Medium Grid 3 Accent 6" w:uiPriority="69"/>
+    <w:lsdException w:name="Dark List Accent 6" w:uiPriority="70"/>
+    <w:lsdException w:name="Colorful Shading Accent 6" w:uiPriority="71"/>
+    <w:lsdException w:name="Colorful List Accent 6" w:uiPriority="72"/>
+    <w:lsdException w:name="Colorful Grid Accent 6" w:uiPriority="73"/>
+    <w:lsdException w:name="Subtle Emphasis" w:uiPriority="19" w:qFormat="1"/>
+    <w:lsdException w:name="Intense Emphasis" w:uiPriority="21" w:qFormat="1"/>
+    <w:lsdException w:name="Subtle Reference" w:uiPriority="31" w:qFormat="1"/>
+    <w:lsdException w:name="Intense Reference" w:uiPriority="32" w:qFormat="1"/>
+    <w:lsdException w:name="Book Title" w:uiPriority="33" w:qFormat="1"/>
+    <w:lsdException w:name="Bibliography" w:semiHidden="1" w:uiPriority="37" w:unhideWhenUsed="1"/>
+    <w:lsdException w:name="TOC Heading" w:semiHidden="1" w:uiPriority="39" w:unhideWhenUsed="1" w:qFormat="1"/>
+    <w:lsdException w:name="Plain Table 1" w:uiPriority="41"/>
+    <w:lsdException w:name="Plain Table 2" w:uiPriority="42"/>
+    <w:lsdException w:name="Plain Table 3" w:uiPriority="43"/>
+    <w:lsdException w:name="Plain Table 4" w:uiPriority="44"/>
+    <w:lsdException w:name="Plain Table 5" w:uiPriority="45"/>
+    <w:lsdException w:name="Grid Table Light" w:uiPriority="40"/>
+    <w:lsdException w:name="Grid Table 1 Light" w:uiPriority="46"/>
+    <w:lsdException w:name="Grid Table 2" w:uiPriority="47"/>
+    <w:lsdException w:name="Grid Table 3" w:uiPriority="48"/>
+    <w:lsdException w:name="Grid Table 4" w:uiPriority="49"/>
+    <w:lsdException w:name="Grid Table 5 Dark" w:uiPriority="50"/>
+    <w:lsdException w:name="Grid Table 6 Colorful" w:uiPriority="51"/>
+    <w:lsdException w:name="Grid Table 7 Colorful" w:uiPriority="52"/>
+    <w:lsdException w:name="Grid Table 1 Light Accent 1" w:uiPriority="46"/>
+    <w:lsdException w:name="Grid Table 2 Accent 1" w:uiPriority="47"/>
+    <w:lsdException w:name="Grid Table 3 Accent 1" w:uiPriority="48"/>
+    <w:lsdException w:name="Grid Table 4 Accent 1" w:uiPriority="49"/>
+    <w:lsdException w:name="Grid Table 5 Dark Accent 1" w:uiPriority="50"/>
+    <w:lsdException w:name="Grid Table 6 Colorful Accent 1" w:uiPriority="51"/>
+    <w:lsdException w:name="Grid Table 7 Colorful Accent 1" w:uiPriority="52"/>
+    <w:lsdException w:name="Grid Table 1 Light Accent 2" w:uiPriority="46"/>
+    <w:lsdException w:name="Grid Table 2 Accent 2" w:uiPriority="47"/>
+    <w:lsdException w:name="Grid Table 3 Accent 2" w:uiPriority="48"/>
+    <w:lsdException w:name="Grid Table 4 Accent 2" w:uiPriority="49"/>
+    <w:lsdException w:name="Grid Table 5 Dark Accent 2" w:uiPriority="50"/>
+    <w:lsdException w:name="Grid Table 6 Colorful Accent 2" w:uiPriority="51"/>
+    <w:lsdException w:name="Grid Table 7 Colorful Accent 2" w:uiPriority="52"/>
+    <w:lsdException w:name="Grid Table 1 Light Accent 3" w:uiPriority="46"/>
+    <w:lsdException w:name="Grid Table 2 Accent 3" w:uiPriority="47"/>
+    <w:lsdException w:name="Grid Table 3 Accent 3" w:uiPriority="48"/>
+    <w:lsdException w:name="Grid Table 4 Accent 3" w:uiPriority="49"/>
+    <w:lsdException w:name="Grid Table 5 Dark Accent 3" w:uiPriority="50"/>
+    <w:lsdException w:name="Grid Table 6 Colorful Accent 3" w:uiPriority="51"/>
+    <w:lsdException w:name="Grid Table 7 Colorful Accent 3" w:uiPriority="52"/>
+    <w:lsdException w:name="Grid Table 1 Light Accent 4" w:uiPriority="46"/>
+    <w:lsdException w:name="Grid Table 2 Accent 4" w:uiPriority="47"/>
+    <w:lsdException w:name="Grid Table 3 Accent 4" w:uiPriority="48"/>
+    <w:lsdException w:name="Grid Table 4 Accent 4" w:uiPriority="49"/>
+    <w:lsdException w:name="Grid Table 5 Dark Accent 4" w:uiPriority="50"/>
+    <w:lsdException w:name="Grid Table 6 Colorful Accent 4" w:uiPriority="51"/>
+    <w:lsdException w:name="Grid Table 7 Colorful Accent 4" w:uiPriority="52"/>
+    <w:lsdException w:name="Grid Table 1 Light Accent 5" w:uiPriority="46"/>
+    <w:lsdException w:name="Grid Table 2 Accent 5" w:uiPriority="47"/>
+    <w:lsdException w:name="Grid Table 3 Accent 5" w:uiPriority="48"/>
+    <w:lsdException w:name="Grid Table 4 Accent 5" w:uiPriority="49"/>
+    <w:lsdException w:name="Grid Table 5 Dark Accent 5" w:uiPriority="50"/>
+    <w:lsdException w:name="Grid Table 6 Colorful Accent 5" w:uiPriority="51"/>
+    <w:lsdException w:name="Grid Table 7 Colorful Accent 5" w:uiPriority="52"/>
+    <w:lsdException w:name="Grid Table 1 Light Accent 6" w:uiPriority="46"/>
+    <w:lsdException w:name="Grid Table 2 Accent 6" w:uiPriority="47"/>
+    <w:lsdException w:name="Grid Table 3 Accent 6" w:uiPriority="48"/>
+    <w:lsdException w:name="Grid Table 4 Accent 6" w:uiPriority="49"/>
+    <w:lsdException w:name="Grid Table 5 Dark Accent 6" w:uiPriority="50"/>
+    <w:lsdException w:name="Grid Table 6 Colorful Accent 6" w:uiPriority="51"/>
+    <w:lsdException w:name="Grid Table 7 Colorful Accent 6" w:uiPriority="52"/>
+    <w:lsdException w:name="List Table 1 Light" w:uiPriority="46"/>
+    <w:lsdException w:name="List Table 2" w:uiPriority="47"/>
+    <w:lsdException w:name="List Table 3" w:uiPriority="48"/>
+    <w:lsdException w:name="List Table 4" w:uiPriority="49"/>
+    <w:lsdException w:name="List Table 5 Dark" w:uiPriority="50"/>
+    <w:lsdException w:name="List Table 6 Colorful" w:uiPriority="51"/>
+    <w:lsdException w:name="List Table 7 Colorful" w:uiPriority="52"/>
+    <w:lsdException w:name="List Table 1 Light Accent 1" w:uiPriority="46"/>
+    <w:lsdException w:name="List Table 2 Accent 1" w:uiPriority="47"/>
+    <w:lsdException w:name="List Table 3 Accent 1" w:uiPriority="48"/>
+    <w:lsdException w:name="List Table 4 Accent 1" w:uiPriority="49"/>
+    <w:lsdException w:name="List Table 5 Dark Accent 1" w:uiPriority="50"/>
+    <w:lsdException w:name="List Table 6 Colorful Accent 1" w:uiPriority="51"/>
+    <w:lsdException w:name="List Table 7 Colorful Accent 1" w:uiPriority="52"/>
+    <w:lsdException w:name="List Table 1 Light Accent 2" w:uiPriority="46"/>
+    <w:lsdException w:name="List Table 2 Accent 2" w:uiPriority="47"/>
+    <w:lsdException w:name="List Table 3 Accent 2" w:uiPriority="48"/>
+    <w:lsdException w:name="List Table 4 Accent 2" w:uiPriority="49"/>
+    <w:lsdException w:name="List Table 5 Dark Accent 2" w:uiPriority="50"/>
+    <w:lsdException w:name="List Table 6 Colorful Accent 2" w:uiPriority="51"/>
+    <w:lsdException w:name="List Table 7 Colorful Accent 2" w:uiPriority="52"/>
+    <w:lsdException w:name="List Table 1 Light Accent 3" w:uiPriority="46"/>
+    <w:lsdException w:name="List Table 2 Accent 3" w:uiPriority="47"/>
+    <w:lsdException w:name="List Table 3 Accent 3" w:uiPriority="48"/>
+    <w:lsdException w:name="List Table 4 Accent 3" w:uiPriority="49"/>
+    <w:lsdException w:name="List Table 5 Dark Accent 3" w:uiPriority="50"/>
+    <w:lsdException w:name="List Table 6 Colorful Accent 3" w:uiPriority="51"/>
+    <w:lsdException w:name="List Table 7 Colorful Accent 3" w:uiPriority="52"/>
+    <w:lsdException w:name="List Table 1 Light Accent 4" w:uiPriority="46"/>
+    <w:lsdException w:name="List Table 2 Accent 4" w:uiPriority="47"/>
+    <w:lsdException w:name="List Table 3 Accent 4" w:uiPriority="48"/>
+    <w:lsdException w:name="List Table 4 Accent 4" w:uiPriority="49"/>
+    <w:lsdException w:name="List Table 5 Dark Accent 4" w:uiPriority="50"/>
+    <w:lsdException w:name="List Table 6 Colorful Accent 4" w:uiPriority="51"/>
+    <w:lsdException w:name="List Table 7 Colorful Accent 4" w:uiPriority="52"/>
+    <w:lsdException w:name="List Table 1 Light Accent 5" w:uiPriority="46"/>
+    <w:lsdException w:name="List Table 2 Accent 5" w:uiPriority="47"/>
+    <w:lsdException w:name="List Table 3 Accent 5" w:uiPriority="48"/>
+    <w:lsdException w:name="List Table 4 Accent 5" w:uiPriority="49"/>
+    <w:lsdException w:name="List Table 5 Dark Accent 5" w:uiPriority="50"/>
+    <w:lsdException w:name="List Table 6 Colorful Accent 5" w:uiPriority="51"/>
+    <w:lsdException w:name="List Table 7 Colorful Accent 5" w:uiPriority="52"/>
+    <w:lsdException w:name="List Table 1 Light Accent 6" w:uiPriority="46"/>
+    <w:lsdException w:name="List Table 2 Accent 6" w:uiPriority="47"/>
+    <w:lsdException w:name="List Table 3 Accent 6" w:uiPriority="48"/>
+    <w:lsdException w:name="List Table 4 Accent 6" w:uiPriority="49"/>
+    <w:lsdException w:name="List Table 5 Dark Accent 6" w:uiPriority="50"/>
+    <w:lsdException w:name="List Table 6 Colorful Accent 6" w:uiPriority="51"/>
+    <w:lsdException w:name="List Table 7 Colorful Accent 6" w:uiPriority="52"/>
+  </w:latentStyles>
+  <w:style w:type="paragraph" w:default="1" w:styleId="a">
+    <w:name w:val="Normal"/>
+    <w:qFormat/>
+  </w:style>
+  <w:style w:type="character" w:default="1" w:styleId="a0">
+    <w:name w:val="Default Paragraph Font"/>
+    <w:uiPriority w:val="1"/>
+    <w:semiHidden/>
+    <w:unhideWhenUsed/>
+  </w:style>
+  <w:style w:type="table" w:default="1" w:styleId="a1">
+    <w:name w:val="Normal Table"/>
+    <w:uiPriority w:val="99"/>
+    <w:semiHidden/>
+    <w:unhideWhenUsed/>
+    <w:tblPr>
+      <w:tblInd w:w="0" w:type="dxa"/>
+      <w:tblCellMar>
+        <w:top w:w="0" w:type="dxa"/>
+        <w:left w:w="108" w:type="dxa"/>
+        <w:bottom w:w="0" w:type="dxa"/>
+        <w:right w:w="108" w:type="dxa"/>
+      </w:tblCellMar>
+    </w:tblPr>
+  </w:style>
+  <w:style w:type="numbering" w:default="1" w:styleId="a2">
+    <w:name w:val="No List"/>
+    <w:uiPriority w:val="99"/>
+    <w:semiHidden/>
+    <w:unhideWhenUsed/>
+  </w:style>
+  <w:style w:type="character" w:styleId="a3">
+    <w:name w:val="Placeholder Text"/>
+    <w:basedOn w:val="a0"/>
+    <w:uiPriority w:val="99"/>
+    <w:semiHidden/>
+    <w:rsid w:val="0035789C"/>
+    <w:rPr>
+      <w:color w:val="808080"/>
+    </w:rPr>
+  </w:style>
+</w:styles>
+</file>
+
+<file path=word/glossary/webSettings.xml><?xml version="1.0" encoding="utf-8"?>
+<w:webSettings xmlns:mc="http://schemas.openxmlformats.org/markup-compatibility/2006" xmlns:r="http://schemas.openxmlformats.org/officeDocument/2006/relationships" xmlns:w="http://schemas.openxmlformats.org/wordprocessingml/2006/main" xmlns:w14="http://schemas.microsoft.com/office/word/2010/wordml" xmlns:w15="http://schemas.microsoft.com/office/word/2012/wordml" xmlns:w16se="http://schemas.microsoft.com/office/word/2015/wordml/symex" mc:Ignorable="w14 w15 w16se">
+  <w:optimizeForBrowser/>
+  <w:allowPNG/>
+</w:webSettings>
+</file>
+
 <file path=word/theme/theme1.xml><?xml version="1.0" encoding="utf-8"?>
 <a:theme xmlns:a="http://schemas.openxmlformats.org/drawingml/2006/main" name="Office Theme">
   <a:themeElements>
@@ -40194,7 +44331,7 @@
 </file>
 
 <file path=customXml/itemProps1.xml><?xml version="1.0" encoding="utf-8"?>
-<ds:datastoreItem xmlns:ds="http://schemas.openxmlformats.org/officeDocument/2006/customXml" ds:itemID="{B15E4B43-5D4B-4CE6-A82A-2049F63433F8}">
+<ds:datastoreItem xmlns:ds="http://schemas.openxmlformats.org/officeDocument/2006/customXml" ds:itemID="{4982D70B-1A7B-42F3-A6C9-AC4AA93F2A88}">
   <ds:schemaRefs>
     <ds:schemaRef ds:uri="http://schemas.openxmlformats.org/officeDocument/2006/bibliography"/>
   </ds:schemaRefs>

</xml_diff>

<commit_message>
Write about the amount of work
</commit_message>
<xml_diff>
--- a/Genetic/Report/Lab2/Report.docx
+++ b/Genetic/Report/Lab2/Report.docx
@@ -1363,9 +1363,13 @@
     </w:p>
     <w:p>
       <w:pPr>
+        <w:pStyle w:val="ListParagraph"/>
+        <w:numPr>
+          <w:ilvl w:val="0"/>
+          <w:numId w:val="12"/>
+        </w:numPr>
         <w:bidi/>
         <w:rPr>
-          <w:rFonts w:hint="cs"/>
           <w:sz w:val="32"/>
           <w:szCs w:val="32"/>
           <w:rtl/>
@@ -1383,6 +1387,11 @@
     </w:p>
     <w:p>
       <w:pPr>
+        <w:pStyle w:val="ListParagraph"/>
+        <w:numPr>
+          <w:ilvl w:val="0"/>
+          <w:numId w:val="12"/>
+        </w:numPr>
         <w:bidi/>
         <w:rPr>
           <w:sz w:val="32"/>
@@ -1398,6 +1407,63 @@
         </w:rPr>
         <w:t>מעבדה 2: 50 שעות</w:t>
       </w:r>
+    </w:p>
+    <w:p>
+      <w:pPr>
+        <w:pStyle w:val="ListParagraph"/>
+        <w:numPr>
+          <w:ilvl w:val="0"/>
+          <w:numId w:val="12"/>
+        </w:numPr>
+        <w:bidi/>
+        <w:rPr>
+          <w:sz w:val="32"/>
+          <w:szCs w:val="32"/>
+          <w:rtl/>
+        </w:rPr>
+      </w:pPr>
+      <w:r>
+        <w:rPr>
+          <w:rFonts w:hint="cs"/>
+          <w:sz w:val="32"/>
+          <w:szCs w:val="32"/>
+          <w:rtl/>
+        </w:rPr>
+        <w:t>3750 שורות קוד</w:t>
+      </w:r>
+    </w:p>
+    <w:p>
+      <w:pPr>
+        <w:pStyle w:val="ListParagraph"/>
+        <w:numPr>
+          <w:ilvl w:val="0"/>
+          <w:numId w:val="12"/>
+        </w:numPr>
+        <w:bidi/>
+        <w:rPr>
+          <w:sz w:val="32"/>
+          <w:szCs w:val="32"/>
+          <w:rtl/>
+        </w:rPr>
+      </w:pPr>
+      <w:r>
+        <w:rPr>
+          <w:sz w:val="32"/>
+          <w:szCs w:val="32"/>
+        </w:rPr>
+        <w:t>~150 commits</w:t>
+      </w:r>
+    </w:p>
+    <w:p>
+      <w:pPr>
+        <w:bidi/>
+        <w:rPr>
+          <w:sz w:val="32"/>
+          <w:szCs w:val="32"/>
+        </w:rPr>
+      </w:pPr>
+      <w:bookmarkStart w:id="0" w:name="_GoBack"/>
+      <w:bookmarkEnd w:id="0"/>
     </w:p>
     <w:p>
       <w:pPr>
@@ -9659,45 +9725,24 @@
         </w:rPr>
         <w:t> </w:t>
       </w:r>
-      <w:proofErr w:type="spellStart"/>
-      <w:r>
-        <w:fldChar w:fldCharType="begin"/>
-      </w:r>
-      <w:r>
-        <w:instrText xml:space="preserve"> HYPERLINK "http://arxiv.org/find/cs/1/au:+Lipowska_D/0/1/0/all/0/1" </w:instrText>
-      </w:r>
-      <w:r>
-        <w:fldChar w:fldCharType="separate"/>
-      </w:r>
-      <w:r>
-        <w:rPr>
-          <w:rStyle w:val="Hyperlink"/>
-          <w:rFonts w:ascii="Helvetica" w:hAnsi="Helvetica" w:cs="Helvetica"/>
-          <w:b w:val="0"/>
-          <w:bCs w:val="0"/>
-          <w:color w:val="auto"/>
-          <w:sz w:val="22"/>
-          <w:szCs w:val="22"/>
-          <w:u w:val="none"/>
-          <w:shd w:val="clear" w:color="auto" w:fill="FFFFFF"/>
-        </w:rPr>
-        <w:t>Lipowska</w:t>
-      </w:r>
-      <w:proofErr w:type="spellEnd"/>
-      <w:r>
-        <w:rPr>
-          <w:rStyle w:val="Hyperlink"/>
-          <w:rFonts w:ascii="Helvetica" w:hAnsi="Helvetica" w:cs="Helvetica"/>
-          <w:b w:val="0"/>
-          <w:bCs w:val="0"/>
-          <w:color w:val="auto"/>
-          <w:sz w:val="22"/>
-          <w:szCs w:val="22"/>
-          <w:u w:val="none"/>
-          <w:shd w:val="clear" w:color="auto" w:fill="FFFFFF"/>
-        </w:rPr>
-        <w:fldChar w:fldCharType="end"/>
-      </w:r>
+      <w:hyperlink r:id="rId22" w:history="1">
+        <w:proofErr w:type="spellStart"/>
+        <w:r>
+          <w:rPr>
+            <w:rStyle w:val="Hyperlink"/>
+            <w:rFonts w:ascii="Helvetica" w:hAnsi="Helvetica" w:cs="Helvetica"/>
+            <w:b w:val="0"/>
+            <w:bCs w:val="0"/>
+            <w:color w:val="auto"/>
+            <w:sz w:val="22"/>
+            <w:szCs w:val="22"/>
+            <w:u w:val="none"/>
+            <w:shd w:val="clear" w:color="auto" w:fill="FFFFFF"/>
+          </w:rPr>
+          <w:t>Lipowska</w:t>
+        </w:r>
+        <w:proofErr w:type="spellEnd"/>
+      </w:hyperlink>
       <w:r>
         <w:rPr>
           <w:b w:val="0"/>
@@ -14298,7 +14343,7 @@
                     <pic:cNvPicPr/>
                   </pic:nvPicPr>
                   <pic:blipFill>
-                    <a:blip r:embed="rId22">
+                    <a:blip r:embed="rId23">
                       <a:extLst>
                         <a:ext uri="{28A0092B-C50C-407E-A947-70E740481C1C}">
                           <a14:useLocalDpi xmlns:a14="http://schemas.microsoft.com/office/drawing/2010/main" val="0"/>
@@ -17737,7 +17782,6 @@
       <w:pPr>
         <w:bidi/>
         <w:rPr>
-          <w:rFonts w:hint="cs"/>
           <w:sz w:val="24"/>
           <w:szCs w:val="24"/>
           <w:rtl/>
@@ -17798,7 +17842,6 @@
       <w:pPr>
         <w:bidi/>
         <w:rPr>
-          <w:rFonts w:hint="cs"/>
           <w:color w:val="000000"/>
           <w:sz w:val="24"/>
           <w:szCs w:val="24"/>
@@ -18747,8 +18790,6 @@
         </w:rPr>
         <w:t xml:space="preserve">  </w:t>
       </w:r>
-      <w:bookmarkStart w:id="0" w:name="_GoBack"/>
-      <w:bookmarkEnd w:id="0"/>
       <w:r>
         <w:rPr>
           <w:b/>
@@ -18799,7 +18840,6 @@
       <w:pPr>
         <w:bidi/>
         <w:rPr>
-          <w:rFonts w:hint="cs"/>
           <w:sz w:val="24"/>
           <w:szCs w:val="24"/>
           <w:rtl/>
@@ -18849,7 +18889,6 @@
       <w:pPr>
         <w:bidi/>
         <w:rPr>
-          <w:rFonts w:hint="cs"/>
           <w:sz w:val="24"/>
           <w:szCs w:val="24"/>
           <w:rtl/>
@@ -18942,23 +18981,7 @@
             <w:sz w:val="24"/>
             <w:szCs w:val="24"/>
           </w:rPr>
-          <m:t xml:space="preserve">[min, </m:t>
-        </m:r>
-        <m:r>
-          <w:rPr>
-            <w:rFonts w:ascii="Cambria Math" w:hAnsi="Cambria Math"/>
-            <w:sz w:val="24"/>
-            <w:szCs w:val="24"/>
-          </w:rPr>
-          <m:t>β</m:t>
-        </m:r>
-        <m:r>
-          <w:rPr>
-            <w:rFonts w:ascii="Cambria Math" w:hAnsi="Cambria Math"/>
-            <w:sz w:val="24"/>
-            <w:szCs w:val="24"/>
-          </w:rPr>
-          <m:t>⋅max]</m:t>
+          <m:t>[min, β⋅max]</m:t>
         </m:r>
       </m:oMath>
       <w:r>
@@ -19043,7 +19066,7 @@
       <w:pPr>
         <w:bidi/>
         <w:rPr>
-          <w:rFonts w:eastAsiaTheme="minorEastAsia" w:hint="cs"/>
+          <w:rFonts w:eastAsiaTheme="minorEastAsia"/>
           <w:sz w:val="24"/>
           <w:szCs w:val="24"/>
           <w:rtl/>
@@ -19302,7 +19325,7 @@
       <w:pPr>
         <w:bidi/>
         <w:rPr>
-          <w:rFonts w:eastAsiaTheme="minorEastAsia" w:hint="cs"/>
+          <w:rFonts w:eastAsiaTheme="minorEastAsia"/>
           <w:sz w:val="24"/>
           <w:szCs w:val="24"/>
           <w:rtl/>
@@ -19413,7 +19436,6 @@
           <w:sz w:val="24"/>
           <w:szCs w:val="24"/>
           <w:u w:val="single"/>
-          <w:rtl/>
         </w:rPr>
       </w:pPr>
       <w:r>
@@ -19611,23 +19633,57 @@
     </w:p>
     <w:p>
       <w:pPr>
-        <w:rPr>
-          <w:b/>
-          <w:bCs/>
-          <w:sz w:val="24"/>
-          <w:szCs w:val="24"/>
-          <w:rtl/>
-        </w:rPr>
-      </w:pPr>
-      <w:r>
-        <w:rPr>
-          <w:b/>
-          <w:bCs/>
-          <w:sz w:val="24"/>
-          <w:szCs w:val="24"/>
-          <w:rtl/>
-        </w:rPr>
-        <w:br w:type="page"/>
+        <w:bidi/>
+        <w:rPr>
+          <w:sz w:val="24"/>
+          <w:szCs w:val="24"/>
+          <w:rtl/>
+        </w:rPr>
+      </w:pPr>
+      <w:r>
+        <w:rPr>
+          <w:rFonts w:hint="cs"/>
+          <w:sz w:val="24"/>
+          <w:szCs w:val="24"/>
+          <w:rtl/>
+        </w:rPr>
+        <w:t>* וכל אלה בנוסף לפרמטרים הרגילים של המנוע הגנטי שמריץ את ה</w:t>
+      </w:r>
+      <w:r>
+        <w:rPr>
+          <w:sz w:val="24"/>
+          <w:szCs w:val="24"/>
+        </w:rPr>
+        <w:t>Meta Genetic Algorithm</w:t>
+      </w:r>
+      <w:r>
+        <w:rPr>
+          <w:rFonts w:hint="cs"/>
+          <w:sz w:val="24"/>
+          <w:szCs w:val="24"/>
+          <w:rtl/>
+        </w:rPr>
+        <w:t xml:space="preserve">, שגם מתמודדים עם מינימום לוקאליים באלגוריתם זה </w:t>
+      </w:r>
+      <w:proofErr w:type="spellStart"/>
+      <w:r>
+        <w:rPr>
+          <w:rFonts w:hint="cs"/>
+          <w:sz w:val="24"/>
+          <w:szCs w:val="24"/>
+          <w:rtl/>
+        </w:rPr>
+        <w:t>וכו</w:t>
+      </w:r>
+      <w:proofErr w:type="spellEnd"/>
+      <w:r>
+        <w:rPr>
+          <w:rFonts w:hint="cs"/>
+          <w:sz w:val="24"/>
+          <w:szCs w:val="24"/>
+          <w:rtl/>
+        </w:rPr>
+        <w:t>'.</w:t>
       </w:r>
     </w:p>
     <w:p>
@@ -20455,7 +20511,6 @@
       <w:pPr>
         <w:bidi/>
         <w:rPr>
-          <w:rFonts w:hint="cs"/>
           <w:sz w:val="24"/>
           <w:szCs w:val="24"/>
           <w:rtl/>
@@ -29168,7 +29223,7 @@
             <wp:cNvGraphicFramePr/>
             <a:graphic xmlns:a="http://schemas.openxmlformats.org/drawingml/2006/main">
               <a:graphicData uri="http://schemas.openxmlformats.org/drawingml/2006/chart">
-                <c:chart xmlns:c="http://schemas.openxmlformats.org/drawingml/2006/chart" xmlns:r="http://schemas.openxmlformats.org/officeDocument/2006/relationships" r:id="rId23"/>
+                <c:chart xmlns:c="http://schemas.openxmlformats.org/drawingml/2006/chart" xmlns:r="http://schemas.openxmlformats.org/officeDocument/2006/relationships" r:id="rId24"/>
               </a:graphicData>
             </a:graphic>
           </wp:anchor>
@@ -29524,7 +29579,7 @@
             <wp:cNvGraphicFramePr/>
             <a:graphic xmlns:a="http://schemas.openxmlformats.org/drawingml/2006/main">
               <a:graphicData uri="http://schemas.openxmlformats.org/drawingml/2006/chart">
-                <c:chart xmlns:c="http://schemas.openxmlformats.org/drawingml/2006/chart" xmlns:r="http://schemas.openxmlformats.org/officeDocument/2006/relationships" r:id="rId24"/>
+                <c:chart xmlns:c="http://schemas.openxmlformats.org/drawingml/2006/chart" xmlns:r="http://schemas.openxmlformats.org/officeDocument/2006/relationships" r:id="rId25"/>
               </a:graphicData>
             </a:graphic>
           </wp:inline>
@@ -29551,7 +29606,7 @@
             <wp:cNvGraphicFramePr/>
             <a:graphic xmlns:a="http://schemas.openxmlformats.org/drawingml/2006/main">
               <a:graphicData uri="http://schemas.openxmlformats.org/drawingml/2006/chart">
-                <c:chart xmlns:c="http://schemas.openxmlformats.org/drawingml/2006/chart" xmlns:r="http://schemas.openxmlformats.org/officeDocument/2006/relationships" r:id="rId25"/>
+                <c:chart xmlns:c="http://schemas.openxmlformats.org/drawingml/2006/chart" xmlns:r="http://schemas.openxmlformats.org/officeDocument/2006/relationships" r:id="rId26"/>
               </a:graphicData>
             </a:graphic>
           </wp:inline>
@@ -29706,7 +29761,7 @@
             <wp:cNvGraphicFramePr/>
             <a:graphic xmlns:a="http://schemas.openxmlformats.org/drawingml/2006/main">
               <a:graphicData uri="http://schemas.openxmlformats.org/drawingml/2006/chart">
-                <c:chart xmlns:c="http://schemas.openxmlformats.org/drawingml/2006/chart" xmlns:r="http://schemas.openxmlformats.org/officeDocument/2006/relationships" r:id="rId26"/>
+                <c:chart xmlns:c="http://schemas.openxmlformats.org/drawingml/2006/chart" xmlns:r="http://schemas.openxmlformats.org/officeDocument/2006/relationships" r:id="rId27"/>
               </a:graphicData>
             </a:graphic>
           </wp:inline>
@@ -29714,8 +29769,8 @@
       </w:r>
     </w:p>
     <w:sectPr>
-      <w:headerReference w:type="default" r:id="rId27"/>
-      <w:footerReference w:type="default" r:id="rId28"/>
+      <w:headerReference w:type="default" r:id="rId28"/>
+      <w:footerReference w:type="default" r:id="rId29"/>
       <w:pgSz w:w="12240" w:h="15840"/>
       <w:pgMar w:top="1440" w:right="1800" w:bottom="1440" w:left="1800" w:header="720" w:footer="720" w:gutter="0"/>
       <w:pgNumType w:fmt="numberInDash"/>
@@ -29793,7 +29848,7 @@
           <w:rPr>
             <w:noProof/>
           </w:rPr>
-          <w:t>- 24 -</w:t>
+          <w:t>- 21 -</w:t>
         </w:r>
         <w:r>
           <w:rPr>
@@ -30748,6 +30803,119 @@
     </w:lvl>
   </w:abstractNum>
   <w:abstractNum w:abstractNumId="9" w15:restartNumberingAfterBreak="0">
+    <w:nsid w:val="7981208B"/>
+    <w:multiLevelType w:val="hybridMultilevel"/>
+    <w:tmpl w:val="718A41A8"/>
+    <w:lvl w:ilvl="0" w:tplc="89AE450C">
+      <w:start w:val="3750"/>
+      <w:numFmt w:val="bullet"/>
+      <w:lvlText w:val=""/>
+      <w:lvlJc w:val="left"/>
+      <w:pPr>
+        <w:ind w:left="720" w:hanging="360"/>
+      </w:pPr>
+      <w:rPr>
+        <w:rFonts w:ascii="Symbol" w:eastAsiaTheme="minorHAnsi" w:hAnsi="Symbol" w:cstheme="minorBidi" w:hint="default"/>
+      </w:rPr>
+    </w:lvl>
+    <w:lvl w:ilvl="1" w:tplc="04090003" w:tentative="1">
+      <w:start w:val="1"/>
+      <w:numFmt w:val="bullet"/>
+      <w:lvlText w:val="o"/>
+      <w:lvlJc w:val="left"/>
+      <w:pPr>
+        <w:ind w:left="1440" w:hanging="360"/>
+      </w:pPr>
+      <w:rPr>
+        <w:rFonts w:ascii="Courier New" w:hAnsi="Courier New" w:cs="Courier New" w:hint="default"/>
+      </w:rPr>
+    </w:lvl>
+    <w:lvl w:ilvl="2" w:tplc="04090005" w:tentative="1">
+      <w:start w:val="1"/>
+      <w:numFmt w:val="bullet"/>
+      <w:lvlText w:val=""/>
+      <w:lvlJc w:val="left"/>
+      <w:pPr>
+        <w:ind w:left="2160" w:hanging="360"/>
+      </w:pPr>
+      <w:rPr>
+        <w:rFonts w:ascii="Wingdings" w:hAnsi="Wingdings" w:hint="default"/>
+      </w:rPr>
+    </w:lvl>
+    <w:lvl w:ilvl="3" w:tplc="04090001" w:tentative="1">
+      <w:start w:val="1"/>
+      <w:numFmt w:val="bullet"/>
+      <w:lvlText w:val=""/>
+      <w:lvlJc w:val="left"/>
+      <w:pPr>
+        <w:ind w:left="2880" w:hanging="360"/>
+      </w:pPr>
+      <w:rPr>
+        <w:rFonts w:ascii="Symbol" w:hAnsi="Symbol" w:hint="default"/>
+      </w:rPr>
+    </w:lvl>
+    <w:lvl w:ilvl="4" w:tplc="04090003" w:tentative="1">
+      <w:start w:val="1"/>
+      <w:numFmt w:val="bullet"/>
+      <w:lvlText w:val="o"/>
+      <w:lvlJc w:val="left"/>
+      <w:pPr>
+        <w:ind w:left="3600" w:hanging="360"/>
+      </w:pPr>
+      <w:rPr>
+        <w:rFonts w:ascii="Courier New" w:hAnsi="Courier New" w:cs="Courier New" w:hint="default"/>
+      </w:rPr>
+    </w:lvl>
+    <w:lvl w:ilvl="5" w:tplc="04090005" w:tentative="1">
+      <w:start w:val="1"/>
+      <w:numFmt w:val="bullet"/>
+      <w:lvlText w:val=""/>
+      <w:lvlJc w:val="left"/>
+      <w:pPr>
+        <w:ind w:left="4320" w:hanging="360"/>
+      </w:pPr>
+      <w:rPr>
+        <w:rFonts w:ascii="Wingdings" w:hAnsi="Wingdings" w:hint="default"/>
+      </w:rPr>
+    </w:lvl>
+    <w:lvl w:ilvl="6" w:tplc="04090001" w:tentative="1">
+      <w:start w:val="1"/>
+      <w:numFmt w:val="bullet"/>
+      <w:lvlText w:val=""/>
+      <w:lvlJc w:val="left"/>
+      <w:pPr>
+        <w:ind w:left="5040" w:hanging="360"/>
+      </w:pPr>
+      <w:rPr>
+        <w:rFonts w:ascii="Symbol" w:hAnsi="Symbol" w:hint="default"/>
+      </w:rPr>
+    </w:lvl>
+    <w:lvl w:ilvl="7" w:tplc="04090003" w:tentative="1">
+      <w:start w:val="1"/>
+      <w:numFmt w:val="bullet"/>
+      <w:lvlText w:val="o"/>
+      <w:lvlJc w:val="left"/>
+      <w:pPr>
+        <w:ind w:left="5760" w:hanging="360"/>
+      </w:pPr>
+      <w:rPr>
+        <w:rFonts w:ascii="Courier New" w:hAnsi="Courier New" w:cs="Courier New" w:hint="default"/>
+      </w:rPr>
+    </w:lvl>
+    <w:lvl w:ilvl="8" w:tplc="04090005" w:tentative="1">
+      <w:start w:val="1"/>
+      <w:numFmt w:val="bullet"/>
+      <w:lvlText w:val=""/>
+      <w:lvlJc w:val="left"/>
+      <w:pPr>
+        <w:ind w:left="6480" w:hanging="360"/>
+      </w:pPr>
+      <w:rPr>
+        <w:rFonts w:ascii="Wingdings" w:hAnsi="Wingdings" w:hint="default"/>
+      </w:rPr>
+    </w:lvl>
+  </w:abstractNum>
+  <w:abstractNum w:abstractNumId="10" w15:restartNumberingAfterBreak="0">
     <w:nsid w:val="7ED20B88"/>
     <w:multiLevelType w:val="hybridMultilevel"/>
     <w:tmpl w:val="2D7A12F2"/>
@@ -30836,7 +31004,7 @@
       </w:pPr>
     </w:lvl>
   </w:abstractNum>
-  <w:abstractNum w:abstractNumId="10" w15:restartNumberingAfterBreak="0">
+  <w:abstractNum w:abstractNumId="11" w15:restartNumberingAfterBreak="0">
     <w:nsid w:val="7F4606F2"/>
     <w:multiLevelType w:val="hybridMultilevel"/>
     <w:tmpl w:val="47BA16BC"/>
@@ -30950,7 +31118,7 @@
     </w:lvl>
   </w:abstractNum>
   <w:num w:numId="1">
-    <w:abstractNumId w:val="9"/>
+    <w:abstractNumId w:val="10"/>
   </w:num>
   <w:num w:numId="2">
     <w:abstractNumId w:val="2"/>
@@ -30965,7 +31133,7 @@
     <w:abstractNumId w:val="7"/>
   </w:num>
   <w:num w:numId="6">
-    <w:abstractNumId w:val="10"/>
+    <w:abstractNumId w:val="11"/>
   </w:num>
   <w:num w:numId="7">
     <w:abstractNumId w:val="6"/>
@@ -30981,6 +31149,9 @@
   </w:num>
   <w:num w:numId="11">
     <w:abstractNumId w:val="8"/>
+  </w:num>
+  <w:num w:numId="12">
+    <w:abstractNumId w:val="9"/>
   </w:num>
 </w:numbering>
 </file>
@@ -31403,6 +31574,7 @@
   <w:style w:type="character" w:default="1" w:styleId="DefaultParagraphFont">
     <w:name w:val="Default Paragraph Font"/>
     <w:uiPriority w:val="1"/>
+    <w:semiHidden/>
     <w:unhideWhenUsed/>
   </w:style>
   <w:style w:type="table" w:default="1" w:styleId="TableNormal">
@@ -47143,566 +47315,6 @@
     </cdr:cxnSp>
   </cdr:relSizeAnchor>
 </c:userShapes>
-</file>
-
-<file path=word/glossary/document.xml><?xml version="1.0" encoding="utf-8"?>
-<w:glossaryDocument xmlns:wpc="http://schemas.microsoft.com/office/word/2010/wordprocessingCanvas" xmlns:cx="http://schemas.microsoft.com/office/drawing/2014/chartex" xmlns:cx1="http://schemas.microsoft.com/office/drawing/2015/9/8/chartex" xmlns:cx2="http://schemas.microsoft.com/office/drawing/2015/10/21/chartex" xmlns:mc="http://schemas.openxmlformats.org/markup-compatibility/2006" xmlns:o="urn:schemas-microsoft-com:office:office" xmlns:r="http://schemas.openxmlformats.org/officeDocument/2006/relationships" xmlns:m="http://schemas.openxmlformats.org/officeDocument/2006/math" xmlns:v="urn:schemas-microsoft-com:vml" xmlns:wp14="http://schemas.microsoft.com/office/word/2010/wordprocessingDrawing" xmlns:wp="http://schemas.openxmlformats.org/drawingml/2006/wordprocessingDrawing" xmlns:w10="urn:schemas-microsoft-com:office:word" xmlns:w="http://schemas.openxmlformats.org/wordprocessingml/2006/main" xmlns:w14="http://schemas.microsoft.com/office/word/2010/wordml" xmlns:w15="http://schemas.microsoft.com/office/word/2012/wordml" xmlns:w16se="http://schemas.microsoft.com/office/word/2015/wordml/symex" xmlns:wpg="http://schemas.microsoft.com/office/word/2010/wordprocessingGroup" xmlns:wpi="http://schemas.microsoft.com/office/word/2010/wordprocessingInk" xmlns:wne="http://schemas.microsoft.com/office/word/2006/wordml" xmlns:wps="http://schemas.microsoft.com/office/word/2010/wordprocessingShape" mc:Ignorable="w14 w15 w16se wp14"/>
-</file>
-
-<file path=word/glossary/fontTable.xml><?xml version="1.0" encoding="utf-8"?>
-<w:fonts xmlns:mc="http://schemas.openxmlformats.org/markup-compatibility/2006" xmlns:r="http://schemas.openxmlformats.org/officeDocument/2006/relationships" xmlns:w="http://schemas.openxmlformats.org/wordprocessingml/2006/main" xmlns:w14="http://schemas.microsoft.com/office/word/2010/wordml" xmlns:w15="http://schemas.microsoft.com/office/word/2012/wordml" xmlns:w16se="http://schemas.microsoft.com/office/word/2015/wordml/symex" mc:Ignorable="w14 w15 w16se">
-  <w:font w:name="Times New Roman">
-    <w:panose1 w:val="02020603050405020304"/>
-    <w:charset w:val="00"/>
-    <w:family w:val="roman"/>
-    <w:pitch w:val="variable"/>
-    <w:sig w:usb0="E0002EFF" w:usb1="C0007843" w:usb2="00000009" w:usb3="00000000" w:csb0="000001FF" w:csb1="00000000"/>
-  </w:font>
-  <w:font w:name="Symbol">
-    <w:panose1 w:val="05050102010706020507"/>
-    <w:charset w:val="02"/>
-    <w:family w:val="roman"/>
-    <w:pitch w:val="variable"/>
-    <w:sig w:usb0="00000000" w:usb1="10000000" w:usb2="00000000" w:usb3="00000000" w:csb0="80000000" w:csb1="00000000"/>
-  </w:font>
-  <w:font w:name="Courier New">
-    <w:panose1 w:val="02070309020205020404"/>
-    <w:charset w:val="00"/>
-    <w:family w:val="modern"/>
-    <w:pitch w:val="fixed"/>
-    <w:sig w:usb0="E0002EFF" w:usb1="C0007843" w:usb2="00000009" w:usb3="00000000" w:csb0="000001FF" w:csb1="00000000"/>
-  </w:font>
-  <w:font w:name="Wingdings">
-    <w:panose1 w:val="05000000000000000000"/>
-    <w:charset w:val="02"/>
-    <w:family w:val="auto"/>
-    <w:pitch w:val="variable"/>
-    <w:sig w:usb0="00000000" w:usb1="10000000" w:usb2="00000000" w:usb3="00000000" w:csb0="80000000" w:csb1="00000000"/>
-  </w:font>
-  <w:font w:name="Arial">
-    <w:panose1 w:val="020B0604020202020204"/>
-    <w:charset w:val="00"/>
-    <w:family w:val="swiss"/>
-    <w:pitch w:val="variable"/>
-    <w:sig w:usb0="E0002EFF" w:usb1="C0007843" w:usb2="00000009" w:usb3="00000000" w:csb0="000001FF" w:csb1="00000000"/>
-  </w:font>
-  <w:font w:name="Calibri">
-    <w:panose1 w:val="020F0502020204030204"/>
-    <w:charset w:val="00"/>
-    <w:family w:val="swiss"/>
-    <w:pitch w:val="variable"/>
-    <w:sig w:usb0="E00002FF" w:usb1="4000ACFF" w:usb2="00000001" w:usb3="00000000" w:csb0="0000019F" w:csb1="00000000"/>
-  </w:font>
-  <w:font w:name="Segoe UI">
-    <w:panose1 w:val="020B0502040204020203"/>
-    <w:charset w:val="00"/>
-    <w:family w:val="swiss"/>
-    <w:pitch w:val="variable"/>
-    <w:sig w:usb0="E4002EFF" w:usb1="C000E47F" w:usb2="00000009" w:usb3="00000000" w:csb0="000001FF" w:csb1="00000000"/>
-  </w:font>
-  <w:font w:name="Cambria Math">
-    <w:panose1 w:val="02040503050406030204"/>
-    <w:charset w:val="00"/>
-    <w:family w:val="roman"/>
-    <w:pitch w:val="variable"/>
-    <w:sig w:usb0="E00002FF" w:usb1="420024FF" w:usb2="00000000" w:usb3="00000000" w:csb0="0000019F" w:csb1="00000000"/>
-  </w:font>
-  <w:font w:name="Helvetica">
-    <w:panose1 w:val="020B0604020202020204"/>
-    <w:charset w:val="00"/>
-    <w:family w:val="swiss"/>
-    <w:pitch w:val="variable"/>
-    <w:sig w:usb0="E0002EFF" w:usb1="C0007843" w:usb2="00000009" w:usb3="00000000" w:csb0="000001FF" w:csb1="00000000"/>
-  </w:font>
-  <w:font w:name="Calibri Light">
-    <w:panose1 w:val="020F0302020204030204"/>
-    <w:charset w:val="00"/>
-    <w:family w:val="swiss"/>
-    <w:pitch w:val="variable"/>
-    <w:sig w:usb0="A00002EF" w:usb1="4000207B" w:usb2="00000000" w:usb3="00000000" w:csb0="0000019F" w:csb1="00000000"/>
-  </w:font>
-</w:fonts>
-</file>
-
-<file path=word/glossary/settings.xml><?xml version="1.0" encoding="utf-8"?>
-<w:settings xmlns:mc="http://schemas.openxmlformats.org/markup-compatibility/2006" xmlns:o="urn:schemas-microsoft-com:office:office" xmlns:r="http://schemas.openxmlformats.org/officeDocument/2006/relationships" xmlns:m="http://schemas.openxmlformats.org/officeDocument/2006/math" xmlns:v="urn:schemas-microsoft-com:vml" xmlns:w10="urn:schemas-microsoft-com:office:word" xmlns:w="http://schemas.openxmlformats.org/wordprocessingml/2006/main" xmlns:w14="http://schemas.microsoft.com/office/word/2010/wordml" xmlns:w15="http://schemas.microsoft.com/office/word/2012/wordml" xmlns:w16se="http://schemas.microsoft.com/office/word/2015/wordml/symex" xmlns:sl="http://schemas.openxmlformats.org/schemaLibrary/2006/main" mc:Ignorable="w14 w15 w16se">
-  <w:view w:val="normal"/>
-  <w:defaultTabStop w:val="720"/>
-  <w:characterSpacingControl w:val="doNotCompress"/>
-  <w:compat>
-    <w:useFELayout/>
-    <w:compatSetting w:name="compatibilityMode" w:uri="http://schemas.microsoft.com/office/word" w:val="15"/>
-    <w:compatSetting w:name="overrideTableStyleFontSizeAndJustification" w:uri="http://schemas.microsoft.com/office/word" w:val="1"/>
-    <w:compatSetting w:name="enableOpenTypeFeatures" w:uri="http://schemas.microsoft.com/office/word" w:val="1"/>
-    <w:compatSetting w:name="doNotFlipMirrorIndents" w:uri="http://schemas.microsoft.com/office/word" w:val="1"/>
-    <w:compatSetting w:name="differentiateMultirowTableHeaders" w:uri="http://schemas.microsoft.com/office/word" w:val="1"/>
-  </w:compat>
-  <w:rsids>
-    <w:rsidRoot w:val="00026A85"/>
-    <w:rsid w:val="00026A85"/>
-    <w:rsid w:val="00BD1762"/>
-  </w:rsids>
-  <m:mathPr>
-    <m:mathFont m:val="Cambria Math"/>
-    <m:brkBin m:val="before"/>
-    <m:brkBinSub m:val="--"/>
-    <m:smallFrac m:val="0"/>
-    <m:dispDef/>
-    <m:lMargin m:val="0"/>
-    <m:rMargin m:val="0"/>
-    <m:defJc m:val="centerGroup"/>
-    <m:wrapIndent m:val="1440"/>
-    <m:intLim m:val="subSup"/>
-    <m:naryLim m:val="undOvr"/>
-  </m:mathPr>
-  <w:themeFontLang w:val="en-US" w:bidi="he-IL"/>
-  <w:clrSchemeMapping w:bg1="light1" w:t1="dark1" w:bg2="light2" w:t2="dark2" w:accent1="accent1" w:accent2="accent2" w:accent3="accent3" w:accent4="accent4" w:accent5="accent5" w:accent6="accent6" w:hyperlink="hyperlink" w:followedHyperlink="followedHyperlink"/>
-  <w:decimalSymbol w:val="."/>
-  <w:listSeparator w:val=","/>
-  <w15:chartTrackingRefBased/>
-</w:settings>
-</file>
-
-<file path=word/glossary/styles.xml><?xml version="1.0" encoding="utf-8"?>
-<w:styles xmlns:mc="http://schemas.openxmlformats.org/markup-compatibility/2006" xmlns:r="http://schemas.openxmlformats.org/officeDocument/2006/relationships" xmlns:w="http://schemas.openxmlformats.org/wordprocessingml/2006/main" xmlns:w14="http://schemas.microsoft.com/office/word/2010/wordml" xmlns:w15="http://schemas.microsoft.com/office/word/2012/wordml" xmlns:w16se="http://schemas.microsoft.com/office/word/2015/wordml/symex" mc:Ignorable="w14 w15 w16se">
-  <w:docDefaults>
-    <w:rPrDefault>
-      <w:rPr>
-        <w:rFonts w:asciiTheme="minorHAnsi" w:eastAsiaTheme="minorEastAsia" w:hAnsiTheme="minorHAnsi" w:cstheme="minorBidi"/>
-        <w:sz w:val="22"/>
-        <w:szCs w:val="22"/>
-        <w:lang w:val="en-US" w:eastAsia="en-US" w:bidi="he-IL"/>
-      </w:rPr>
-    </w:rPrDefault>
-    <w:pPrDefault>
-      <w:pPr>
-        <w:spacing w:after="160" w:line="259" w:lineRule="auto"/>
-      </w:pPr>
-    </w:pPrDefault>
-  </w:docDefaults>
-  <w:latentStyles w:defLockedState="0" w:defUIPriority="99" w:defSemiHidden="0" w:defUnhideWhenUsed="0" w:defQFormat="0" w:count="372">
-    <w:lsdException w:name="Normal" w:uiPriority="0" w:qFormat="1"/>
-    <w:lsdException w:name="heading 1" w:uiPriority="9" w:qFormat="1"/>
-    <w:lsdException w:name="heading 2" w:semiHidden="1" w:uiPriority="9" w:unhideWhenUsed="1" w:qFormat="1"/>
-    <w:lsdException w:name="heading 3" w:semiHidden="1" w:uiPriority="9" w:unhideWhenUsed="1" w:qFormat="1"/>
-    <w:lsdException w:name="heading 4" w:semiHidden="1" w:uiPriority="9" w:unhideWhenUsed="1" w:qFormat="1"/>
-    <w:lsdException w:name="heading 5" w:semiHidden="1" w:uiPriority="9" w:unhideWhenUsed="1" w:qFormat="1"/>
-    <w:lsdException w:name="heading 6" w:semiHidden="1" w:uiPriority="9" w:unhideWhenUsed="1" w:qFormat="1"/>
-    <w:lsdException w:name="heading 7" w:semiHidden="1" w:uiPriority="9" w:unhideWhenUsed="1" w:qFormat="1"/>
-    <w:lsdException w:name="heading 8" w:semiHidden="1" w:uiPriority="9" w:unhideWhenUsed="1" w:qFormat="1"/>
-    <w:lsdException w:name="heading 9" w:semiHidden="1" w:uiPriority="9" w:unhideWhenUsed="1" w:qFormat="1"/>
-    <w:lsdException w:name="index 1" w:semiHidden="1" w:unhideWhenUsed="1"/>
-    <w:lsdException w:name="index 2" w:semiHidden="1" w:unhideWhenUsed="1"/>
-    <w:lsdException w:name="index 3" w:semiHidden="1" w:unhideWhenUsed="1"/>
-    <w:lsdException w:name="index 4" w:semiHidden="1" w:unhideWhenUsed="1"/>
-    <w:lsdException w:name="index 5" w:semiHidden="1" w:unhideWhenUsed="1"/>
-    <w:lsdException w:name="index 6" w:semiHidden="1" w:unhideWhenUsed="1"/>
-    <w:lsdException w:name="index 7" w:semiHidden="1" w:unhideWhenUsed="1"/>
-    <w:lsdException w:name="index 8" w:semiHidden="1" w:unhideWhenUsed="1"/>
-    <w:lsdException w:name="index 9" w:semiHidden="1" w:unhideWhenUsed="1"/>
-    <w:lsdException w:name="toc 1" w:semiHidden="1" w:uiPriority="39" w:unhideWhenUsed="1"/>
-    <w:lsdException w:name="toc 2" w:semiHidden="1" w:uiPriority="39" w:unhideWhenUsed="1"/>
-    <w:lsdException w:name="toc 3" w:semiHidden="1" w:uiPriority="39" w:unhideWhenUsed="1"/>
-    <w:lsdException w:name="toc 4" w:semiHidden="1" w:uiPriority="39" w:unhideWhenUsed="1"/>
-    <w:lsdException w:name="toc 5" w:semiHidden="1" w:uiPriority="39" w:unhideWhenUsed="1"/>
-    <w:lsdException w:name="toc 6" w:semiHidden="1" w:uiPriority="39" w:unhideWhenUsed="1"/>
-    <w:lsdException w:name="toc 7" w:semiHidden="1" w:uiPriority="39" w:unhideWhenUsed="1"/>
-    <w:lsdException w:name="toc 8" w:semiHidden="1" w:uiPriority="39" w:unhideWhenUsed="1"/>
-    <w:lsdException w:name="toc 9" w:semiHidden="1" w:uiPriority="39" w:unhideWhenUsed="1"/>
-    <w:lsdException w:name="Normal Indent" w:semiHidden="1" w:unhideWhenUsed="1"/>
-    <w:lsdException w:name="footnote text" w:semiHidden="1" w:unhideWhenUsed="1"/>
-    <w:lsdException w:name="annotation text" w:semiHidden="1" w:unhideWhenUsed="1"/>
-    <w:lsdException w:name="header" w:semiHidden="1" w:unhideWhenUsed="1"/>
-    <w:lsdException w:name="footer" w:semiHidden="1" w:unhideWhenUsed="1"/>
-    <w:lsdException w:name="index heading" w:semiHidden="1" w:unhideWhenUsed="1"/>
-    <w:lsdException w:name="caption" w:semiHidden="1" w:uiPriority="35" w:unhideWhenUsed="1" w:qFormat="1"/>
-    <w:lsdException w:name="table of figures" w:semiHidden="1" w:unhideWhenUsed="1"/>
-    <w:lsdException w:name="envelope address" w:semiHidden="1" w:unhideWhenUsed="1"/>
-    <w:lsdException w:name="envelope return" w:semiHidden="1" w:unhideWhenUsed="1"/>
-    <w:lsdException w:name="footnote reference" w:semiHidden="1" w:unhideWhenUsed="1"/>
-    <w:lsdException w:name="annotation reference" w:semiHidden="1" w:unhideWhenUsed="1"/>
-    <w:lsdException w:name="line number" w:semiHidden="1" w:unhideWhenUsed="1"/>
-    <w:lsdException w:name="page number" w:semiHidden="1" w:unhideWhenUsed="1"/>
-    <w:lsdException w:name="endnote reference" w:semiHidden="1" w:unhideWhenUsed="1"/>
-    <w:lsdException w:name="endnote text" w:semiHidden="1" w:unhideWhenUsed="1"/>
-    <w:lsdException w:name="table of authorities" w:semiHidden="1" w:unhideWhenUsed="1"/>
-    <w:lsdException w:name="macro" w:semiHidden="1" w:unhideWhenUsed="1"/>
-    <w:lsdException w:name="toa heading" w:semiHidden="1" w:unhideWhenUsed="1"/>
-    <w:lsdException w:name="List" w:semiHidden="1" w:unhideWhenUsed="1"/>
-    <w:lsdException w:name="List Bullet" w:semiHidden="1" w:unhideWhenUsed="1"/>
-    <w:lsdException w:name="List Number" w:semiHidden="1" w:unhideWhenUsed="1"/>
-    <w:lsdException w:name="List 2" w:semiHidden="1" w:unhideWhenUsed="1"/>
-    <w:lsdException w:name="List 3" w:semiHidden="1" w:unhideWhenUsed="1"/>
-    <w:lsdException w:name="List 4" w:semiHidden="1" w:unhideWhenUsed="1"/>
-    <w:lsdException w:name="List 5" w:semiHidden="1" w:unhideWhenUsed="1"/>
-    <w:lsdException w:name="List Bullet 2" w:semiHidden="1" w:unhideWhenUsed="1"/>
-    <w:lsdException w:name="List Bullet 3" w:semiHidden="1" w:unhideWhenUsed="1"/>
-    <w:lsdException w:name="List Bullet 4" w:semiHidden="1" w:unhideWhenUsed="1"/>
-    <w:lsdException w:name="List Bullet 5" w:semiHidden="1" w:unhideWhenUsed="1"/>
-    <w:lsdException w:name="List Number 2" w:semiHidden="1" w:unhideWhenUsed="1"/>
-    <w:lsdException w:name="List Number 3" w:semiHidden="1" w:unhideWhenUsed="1"/>
-    <w:lsdException w:name="List Number 4" w:semiHidden="1" w:unhideWhenUsed="1"/>
-    <w:lsdException w:name="List Number 5" w:semiHidden="1" w:unhideWhenUsed="1"/>
-    <w:lsdException w:name="Title" w:uiPriority="10" w:qFormat="1"/>
-    <w:lsdException w:name="Closing" w:semiHidden="1" w:unhideWhenUsed="1"/>
-    <w:lsdException w:name="Signature" w:semiHidden="1" w:unhideWhenUsed="1"/>
-    <w:lsdException w:name="Default Paragraph Font" w:semiHidden="1" w:uiPriority="1" w:unhideWhenUsed="1"/>
-    <w:lsdException w:name="Body Text" w:semiHidden="1" w:unhideWhenUsed="1"/>
-    <w:lsdException w:name="Body Text Indent" w:semiHidden="1" w:unhideWhenUsed="1"/>
-    <w:lsdException w:name="List Continue" w:semiHidden="1" w:unhideWhenUsed="1"/>
-    <w:lsdException w:name="List Continue 2" w:semiHidden="1" w:unhideWhenUsed="1"/>
-    <w:lsdException w:name="List Continue 3" w:semiHidden="1" w:unhideWhenUsed="1"/>
-    <w:lsdException w:name="List Continue 4" w:semiHidden="1" w:unhideWhenUsed="1"/>
-    <w:lsdException w:name="List Continue 5" w:semiHidden="1" w:unhideWhenUsed="1"/>
-    <w:lsdException w:name="Message Header" w:semiHidden="1" w:unhideWhenUsed="1"/>
-    <w:lsdException w:name="Subtitle" w:uiPriority="11" w:qFormat="1"/>
-    <w:lsdException w:name="Salutation" w:semiHidden="1" w:unhideWhenUsed="1"/>
-    <w:lsdException w:name="Date" w:semiHidden="1" w:unhideWhenUsed="1"/>
-    <w:lsdException w:name="Body Text First Indent" w:semiHidden="1" w:unhideWhenUsed="1"/>
-    <w:lsdException w:name="Body Text First Indent 2" w:semiHidden="1" w:unhideWhenUsed="1"/>
-    <w:lsdException w:name="Note Heading" w:semiHidden="1" w:unhideWhenUsed="1"/>
-    <w:lsdException w:name="Body Text 2" w:semiHidden="1" w:unhideWhenUsed="1"/>
-    <w:lsdException w:name="Body Text 3" w:semiHidden="1" w:unhideWhenUsed="1"/>
-    <w:lsdException w:name="Body Text Indent 2" w:semiHidden="1" w:unhideWhenUsed="1"/>
-    <w:lsdException w:name="Body Text Indent 3" w:semiHidden="1" w:unhideWhenUsed="1"/>
-    <w:lsdException w:name="Block Text" w:semiHidden="1" w:unhideWhenUsed="1"/>
-    <w:lsdException w:name="Hyperlink" w:semiHidden="1" w:unhideWhenUsed="1"/>
-    <w:lsdException w:name="FollowedHyperlink" w:semiHidden="1" w:unhideWhenUsed="1"/>
-    <w:lsdException w:name="Strong" w:uiPriority="22" w:qFormat="1"/>
-    <w:lsdException w:name="Emphasis" w:uiPriority="20" w:qFormat="1"/>
-    <w:lsdException w:name="Document Map" w:semiHidden="1" w:unhideWhenUsed="1"/>
-    <w:lsdException w:name="Plain Text" w:semiHidden="1" w:unhideWhenUsed="1"/>
-    <w:lsdException w:name="E-mail Signature" w:semiHidden="1" w:unhideWhenUsed="1"/>
-    <w:lsdException w:name="HTML Top of Form" w:semiHidden="1" w:unhideWhenUsed="1"/>
-    <w:lsdException w:name="HTML Bottom of Form" w:semiHidden="1" w:unhideWhenUsed="1"/>
-    <w:lsdException w:name="Normal (Web)" w:semiHidden="1" w:unhideWhenUsed="1"/>
-    <w:lsdException w:name="HTML Acronym" w:semiHidden="1" w:unhideWhenUsed="1"/>
-    <w:lsdException w:name="HTML Address" w:semiHidden="1" w:unhideWhenUsed="1"/>
-    <w:lsdException w:name="HTML Cite" w:semiHidden="1" w:unhideWhenUsed="1"/>
-    <w:lsdException w:name="HTML Code" w:semiHidden="1" w:unhideWhenUsed="1"/>
-    <w:lsdException w:name="HTML Definition" w:semiHidden="1" w:unhideWhenUsed="1"/>
-    <w:lsdException w:name="HTML Keyboard" w:semiHidden="1" w:unhideWhenUsed="1"/>
-    <w:lsdException w:name="HTML Preformatted" w:semiHidden="1" w:unhideWhenUsed="1"/>
-    <w:lsdException w:name="HTML Sample" w:semiHidden="1" w:unhideWhenUsed="1"/>
-    <w:lsdException w:name="HTML Typewriter" w:semiHidden="1" w:unhideWhenUsed="1"/>
-    <w:lsdException w:name="HTML Variable" w:semiHidden="1" w:unhideWhenUsed="1"/>
-    <w:lsdException w:name="Normal Table" w:semiHidden="1" w:unhideWhenUsed="1"/>
-    <w:lsdException w:name="annotation subject" w:semiHidden="1" w:unhideWhenUsed="1"/>
-    <w:lsdException w:name="No List" w:semiHidden="1" w:unhideWhenUsed="1"/>
-    <w:lsdException w:name="Outline List 1" w:semiHidden="1" w:unhideWhenUsed="1"/>
-    <w:lsdException w:name="Outline List 2" w:semiHidden="1" w:unhideWhenUsed="1"/>
-    <w:lsdException w:name="Outline List 3" w:semiHidden="1" w:unhideWhenUsed="1"/>
-    <w:lsdException w:name="Table Simple 1" w:semiHidden="1" w:unhideWhenUsed="1"/>
-    <w:lsdException w:name="Table Simple 2" w:semiHidden="1" w:unhideWhenUsed="1"/>
-    <w:lsdException w:name="Table Simple 3" w:semiHidden="1" w:unhideWhenUsed="1"/>
-    <w:lsdException w:name="Table Classic 1" w:semiHidden="1" w:unhideWhenUsed="1"/>
-    <w:lsdException w:name="Table Classic 2" w:semiHidden="1" w:unhideWhenUsed="1"/>
-    <w:lsdException w:name="Table Classic 3" w:semiHidden="1" w:unhideWhenUsed="1"/>
-    <w:lsdException w:name="Table Classic 4" w:semiHidden="1" w:unhideWhenUsed="1"/>
-    <w:lsdException w:name="Table Colorful 1" w:semiHidden="1" w:unhideWhenUsed="1"/>
-    <w:lsdException w:name="Table Colorful 2" w:semiHidden="1" w:unhideWhenUsed="1"/>
-    <w:lsdException w:name="Table Colorful 3" w:semiHidden="1" w:unhideWhenUsed="1"/>
-    <w:lsdException w:name="Table Columns 1" w:semiHidden="1" w:unhideWhenUsed="1"/>
-    <w:lsdException w:name="Table Columns 2" w:semiHidden="1" w:unhideWhenUsed="1"/>
-    <w:lsdException w:name="Table Columns 3" w:semiHidden="1" w:unhideWhenUsed="1"/>
-    <w:lsdException w:name="Table Columns 4" w:semiHidden="1" w:unhideWhenUsed="1"/>
-    <w:lsdException w:name="Table Columns 5" w:semiHidden="1" w:unhideWhenUsed="1"/>
-    <w:lsdException w:name="Table Grid 1" w:semiHidden="1" w:unhideWhenUsed="1"/>
-    <w:lsdException w:name="Table Grid 2" w:semiHidden="1" w:unhideWhenUsed="1"/>
-    <w:lsdException w:name="Table Grid 3" w:semiHidden="1" w:unhideWhenUsed="1"/>
-    <w:lsdException w:name="Table Grid 4" w:semiHidden="1" w:unhideWhenUsed="1"/>
-    <w:lsdException w:name="Table Grid 5" w:semiHidden="1" w:unhideWhenUsed="1"/>
-    <w:lsdException w:name="Table Grid 6" w:semiHidden="1" w:unhideWhenUsed="1"/>
-    <w:lsdException w:name="Table Grid 7" w:semiHidden="1" w:unhideWhenUsed="1"/>
-    <w:lsdException w:name="Table Grid 8" w:semiHidden="1" w:unhideWhenUsed="1"/>
-    <w:lsdException w:name="Table List 1" w:semiHidden="1" w:unhideWhenUsed="1"/>
-    <w:lsdException w:name="Table List 2" w:semiHidden="1" w:unhideWhenUsed="1"/>
-    <w:lsdException w:name="Table List 3" w:semiHidden="1" w:unhideWhenUsed="1"/>
-    <w:lsdException w:name="Table List 4" w:semiHidden="1" w:unhideWhenUsed="1"/>
-    <w:lsdException w:name="Table List 5" w:semiHidden="1" w:unhideWhenUsed="1"/>
-    <w:lsdException w:name="Table List 6" w:semiHidden="1" w:unhideWhenUsed="1"/>
-    <w:lsdException w:name="Table List 7" w:semiHidden="1" w:unhideWhenUsed="1"/>
-    <w:lsdException w:name="Table List 8" w:semiHidden="1" w:unhideWhenUsed="1"/>
-    <w:lsdException w:name="Table 3D effects 1" w:semiHidden="1" w:unhideWhenUsed="1"/>
-    <w:lsdException w:name="Table 3D effects 2" w:semiHidden="1" w:unhideWhenUsed="1"/>
-    <w:lsdException w:name="Table 3D effects 3" w:semiHidden="1" w:unhideWhenUsed="1"/>
-    <w:lsdException w:name="Table Contemporary" w:semiHidden="1" w:unhideWhenUsed="1"/>
-    <w:lsdException w:name="Table Elegant" w:semiHidden="1" w:unhideWhenUsed="1"/>
-    <w:lsdException w:name="Table Professional" w:semiHidden="1" w:unhideWhenUsed="1"/>
-    <w:lsdException w:name="Table Subtle 1" w:semiHidden="1" w:unhideWhenUsed="1"/>
-    <w:lsdException w:name="Table Subtle 2" w:semiHidden="1" w:unhideWhenUsed="1"/>
-    <w:lsdException w:name="Table Web 1" w:semiHidden="1" w:unhideWhenUsed="1"/>
-    <w:lsdException w:name="Table Web 2" w:semiHidden="1" w:unhideWhenUsed="1"/>
-    <w:lsdException w:name="Table Web 3" w:semiHidden="1" w:unhideWhenUsed="1"/>
-    <w:lsdException w:name="Balloon Text" w:semiHidden="1" w:unhideWhenUsed="1"/>
-    <w:lsdException w:name="Table Grid" w:uiPriority="39"/>
-    <w:lsdException w:name="Table Theme" w:semiHidden="1" w:unhideWhenUsed="1"/>
-    <w:lsdException w:name="Placeholder Text" w:semiHidden="1"/>
-    <w:lsdException w:name="No Spacing" w:uiPriority="1" w:qFormat="1"/>
-    <w:lsdException w:name="Light Shading" w:uiPriority="60"/>
-    <w:lsdException w:name="Light List" w:uiPriority="61"/>
-    <w:lsdException w:name="Light Grid" w:uiPriority="62"/>
-    <w:lsdException w:name="Medium Shading 1" w:uiPriority="63"/>
-    <w:lsdException w:name="Medium Shading 2" w:uiPriority="64"/>
-    <w:lsdException w:name="Medium List 1" w:uiPriority="65"/>
-    <w:lsdException w:name="Medium List 2" w:uiPriority="66"/>
-    <w:lsdException w:name="Medium Grid 1" w:uiPriority="67"/>
-    <w:lsdException w:name="Medium Grid 2" w:uiPriority="68"/>
-    <w:lsdException w:name="Medium Grid 3" w:uiPriority="69"/>
-    <w:lsdException w:name="Dark List" w:uiPriority="70"/>
-    <w:lsdException w:name="Colorful Shading" w:uiPriority="71"/>
-    <w:lsdException w:name="Colorful List" w:uiPriority="72"/>
-    <w:lsdException w:name="Colorful Grid" w:uiPriority="73"/>
-    <w:lsdException w:name="Light Shading Accent 1" w:uiPriority="60"/>
-    <w:lsdException w:name="Light List Accent 1" w:uiPriority="61"/>
-    <w:lsdException w:name="Light Grid Accent 1" w:uiPriority="62"/>
-    <w:lsdException w:name="Medium Shading 1 Accent 1" w:uiPriority="63"/>
-    <w:lsdException w:name="Medium Shading 2 Accent 1" w:uiPriority="64"/>
-    <w:lsdException w:name="Medium List 1 Accent 1" w:uiPriority="65"/>
-    <w:lsdException w:name="Revision" w:semiHidden="1"/>
-    <w:lsdException w:name="List Paragraph" w:uiPriority="34" w:qFormat="1"/>
-    <w:lsdException w:name="Quote" w:uiPriority="29" w:qFormat="1"/>
-    <w:lsdException w:name="Intense Quote" w:uiPriority="30" w:qFormat="1"/>
-    <w:lsdException w:name="Medium List 2 Accent 1" w:uiPriority="66"/>
-    <w:lsdException w:name="Medium Grid 1 Accent 1" w:uiPriority="67"/>
-    <w:lsdException w:name="Medium Grid 2 Accent 1" w:uiPriority="68"/>
-    <w:lsdException w:name="Medium Grid 3 Accent 1" w:uiPriority="69"/>
-    <w:lsdException w:name="Dark List Accent 1" w:uiPriority="70"/>
-    <w:lsdException w:name="Colorful Shading Accent 1" w:uiPriority="71"/>
-    <w:lsdException w:name="Colorful List Accent 1" w:uiPriority="72"/>
-    <w:lsdException w:name="Colorful Grid Accent 1" w:uiPriority="73"/>
-    <w:lsdException w:name="Light Shading Accent 2" w:uiPriority="60"/>
-    <w:lsdException w:name="Light List Accent 2" w:uiPriority="61"/>
-    <w:lsdException w:name="Light Grid Accent 2" w:uiPriority="62"/>
-    <w:lsdException w:name="Medium Shading 1 Accent 2" w:uiPriority="63"/>
-    <w:lsdException w:name="Medium Shading 2 Accent 2" w:uiPriority="64"/>
-    <w:lsdException w:name="Medium List 1 Accent 2" w:uiPriority="65"/>
-    <w:lsdException w:name="Medium List 2 Accent 2" w:uiPriority="66"/>
-    <w:lsdException w:name="Medium Grid 1 Accent 2" w:uiPriority="67"/>
-    <w:lsdException w:name="Medium Grid 2 Accent 2" w:uiPriority="68"/>
-    <w:lsdException w:name="Medium Grid 3 Accent 2" w:uiPriority="69"/>
-    <w:lsdException w:name="Dark List Accent 2" w:uiPriority="70"/>
-    <w:lsdException w:name="Colorful Shading Accent 2" w:uiPriority="71"/>
-    <w:lsdException w:name="Colorful List Accent 2" w:uiPriority="72"/>
-    <w:lsdException w:name="Colorful Grid Accent 2" w:uiPriority="73"/>
-    <w:lsdException w:name="Light Shading Accent 3" w:uiPriority="60"/>
-    <w:lsdException w:name="Light List Accent 3" w:uiPriority="61"/>
-    <w:lsdException w:name="Light Grid Accent 3" w:uiPriority="62"/>
-    <w:lsdException w:name="Medium Shading 1 Accent 3" w:uiPriority="63"/>
-    <w:lsdException w:name="Medium Shading 2 Accent 3" w:uiPriority="64"/>
-    <w:lsdException w:name="Medium List 1 Accent 3" w:uiPriority="65"/>
-    <w:lsdException w:name="Medium List 2 Accent 3" w:uiPriority="66"/>
-    <w:lsdException w:name="Medium Grid 1 Accent 3" w:uiPriority="67"/>
-    <w:lsdException w:name="Medium Grid 2 Accent 3" w:uiPriority="68"/>
-    <w:lsdException w:name="Medium Grid 3 Accent 3" w:uiPriority="69"/>
-    <w:lsdException w:name="Dark List Accent 3" w:uiPriority="70"/>
-    <w:lsdException w:name="Colorful Shading Accent 3" w:uiPriority="71"/>
-    <w:lsdException w:name="Colorful List Accent 3" w:uiPriority="72"/>
-    <w:lsdException w:name="Colorful Grid Accent 3" w:uiPriority="73"/>
-    <w:lsdException w:name="Light Shading Accent 4" w:uiPriority="60"/>
-    <w:lsdException w:name="Light List Accent 4" w:uiPriority="61"/>
-    <w:lsdException w:name="Light Grid Accent 4" w:uiPriority="62"/>
-    <w:lsdException w:name="Medium Shading 1 Accent 4" w:uiPriority="63"/>
-    <w:lsdException w:name="Medium Shading 2 Accent 4" w:uiPriority="64"/>
-    <w:lsdException w:name="Medium List 1 Accent 4" w:uiPriority="65"/>
-    <w:lsdException w:name="Medium List 2 Accent 4" w:uiPriority="66"/>
-    <w:lsdException w:name="Medium Grid 1 Accent 4" w:uiPriority="67"/>
-    <w:lsdException w:name="Medium Grid 2 Accent 4" w:uiPriority="68"/>
-    <w:lsdException w:name="Medium Grid 3 Accent 4" w:uiPriority="69"/>
-    <w:lsdException w:name="Dark List Accent 4" w:uiPriority="70"/>
-    <w:lsdException w:name="Colorful Shading Accent 4" w:uiPriority="71"/>
-    <w:lsdException w:name="Colorful List Accent 4" w:uiPriority="72"/>
-    <w:lsdException w:name="Colorful Grid Accent 4" w:uiPriority="73"/>
-    <w:lsdException w:name="Light Shading Accent 5" w:uiPriority="60"/>
-    <w:lsdException w:name="Light List Accent 5" w:uiPriority="61"/>
-    <w:lsdException w:name="Light Grid Accent 5" w:uiPriority="62"/>
-    <w:lsdException w:name="Medium Shading 1 Accent 5" w:uiPriority="63"/>
-    <w:lsdException w:name="Medium Shading 2 Accent 5" w:uiPriority="64"/>
-    <w:lsdException w:name="Medium List 1 Accent 5" w:uiPriority="65"/>
-    <w:lsdException w:name="Medium List 2 Accent 5" w:uiPriority="66"/>
-    <w:lsdException w:name="Medium Grid 1 Accent 5" w:uiPriority="67"/>
-    <w:lsdException w:name="Medium Grid 2 Accent 5" w:uiPriority="68"/>
-    <w:lsdException w:name="Medium Grid 3 Accent 5" w:uiPriority="69"/>
-    <w:lsdException w:name="Dark List Accent 5" w:uiPriority="70"/>
-    <w:lsdException w:name="Colorful Shading Accent 5" w:uiPriority="71"/>
-    <w:lsdException w:name="Colorful List Accent 5" w:uiPriority="72"/>
-    <w:lsdException w:name="Colorful Grid Accent 5" w:uiPriority="73"/>
-    <w:lsdException w:name="Light Shading Accent 6" w:uiPriority="60"/>
-    <w:lsdException w:name="Light List Accent 6" w:uiPriority="61"/>
-    <w:lsdException w:name="Light Grid Accent 6" w:uiPriority="62"/>
-    <w:lsdException w:name="Medium Shading 1 Accent 6" w:uiPriority="63"/>
-    <w:lsdException w:name="Medium Shading 2 Accent 6" w:uiPriority="64"/>
-    <w:lsdException w:name="Medium List 1 Accent 6" w:uiPriority="65"/>
-    <w:lsdException w:name="Medium List 2 Accent 6" w:uiPriority="66"/>
-    <w:lsdException w:name="Medium Grid 1 Accent 6" w:uiPriority="67"/>
-    <w:lsdException w:name="Medium Grid 2 Accent 6" w:uiPriority="68"/>
-    <w:lsdException w:name="Medium Grid 3 Accent 6" w:uiPriority="69"/>
-    <w:lsdException w:name="Dark List Accent 6" w:uiPriority="70"/>
-    <w:lsdException w:name="Colorful Shading Accent 6" w:uiPriority="71"/>
-    <w:lsdException w:name="Colorful List Accent 6" w:uiPriority="72"/>
-    <w:lsdException w:name="Colorful Grid Accent 6" w:uiPriority="73"/>
-    <w:lsdException w:name="Subtle Emphasis" w:uiPriority="19" w:qFormat="1"/>
-    <w:lsdException w:name="Intense Emphasis" w:uiPriority="21" w:qFormat="1"/>
-    <w:lsdException w:name="Subtle Reference" w:uiPriority="31" w:qFormat="1"/>
-    <w:lsdException w:name="Intense Reference" w:uiPriority="32" w:qFormat="1"/>
-    <w:lsdException w:name="Book Title" w:uiPriority="33" w:qFormat="1"/>
-    <w:lsdException w:name="Bibliography" w:semiHidden="1" w:uiPriority="37" w:unhideWhenUsed="1"/>
-    <w:lsdException w:name="TOC Heading" w:semiHidden="1" w:uiPriority="39" w:unhideWhenUsed="1" w:qFormat="1"/>
-    <w:lsdException w:name="Plain Table 1" w:uiPriority="41"/>
-    <w:lsdException w:name="Plain Table 2" w:uiPriority="42"/>
-    <w:lsdException w:name="Plain Table 3" w:uiPriority="43"/>
-    <w:lsdException w:name="Plain Table 4" w:uiPriority="44"/>
-    <w:lsdException w:name="Plain Table 5" w:uiPriority="45"/>
-    <w:lsdException w:name="Grid Table Light" w:uiPriority="40"/>
-    <w:lsdException w:name="Grid Table 1 Light" w:uiPriority="46"/>
-    <w:lsdException w:name="Grid Table 2" w:uiPriority="47"/>
-    <w:lsdException w:name="Grid Table 3" w:uiPriority="48"/>
-    <w:lsdException w:name="Grid Table 4" w:uiPriority="49"/>
-    <w:lsdException w:name="Grid Table 5 Dark" w:uiPriority="50"/>
-    <w:lsdException w:name="Grid Table 6 Colorful" w:uiPriority="51"/>
-    <w:lsdException w:name="Grid Table 7 Colorful" w:uiPriority="52"/>
-    <w:lsdException w:name="Grid Table 1 Light Accent 1" w:uiPriority="46"/>
-    <w:lsdException w:name="Grid Table 2 Accent 1" w:uiPriority="47"/>
-    <w:lsdException w:name="Grid Table 3 Accent 1" w:uiPriority="48"/>
-    <w:lsdException w:name="Grid Table 4 Accent 1" w:uiPriority="49"/>
-    <w:lsdException w:name="Grid Table 5 Dark Accent 1" w:uiPriority="50"/>
-    <w:lsdException w:name="Grid Table 6 Colorful Accent 1" w:uiPriority="51"/>
-    <w:lsdException w:name="Grid Table 7 Colorful Accent 1" w:uiPriority="52"/>
-    <w:lsdException w:name="Grid Table 1 Light Accent 2" w:uiPriority="46"/>
-    <w:lsdException w:name="Grid Table 2 Accent 2" w:uiPriority="47"/>
-    <w:lsdException w:name="Grid Table 3 Accent 2" w:uiPriority="48"/>
-    <w:lsdException w:name="Grid Table 4 Accent 2" w:uiPriority="49"/>
-    <w:lsdException w:name="Grid Table 5 Dark Accent 2" w:uiPriority="50"/>
-    <w:lsdException w:name="Grid Table 6 Colorful Accent 2" w:uiPriority="51"/>
-    <w:lsdException w:name="Grid Table 7 Colorful Accent 2" w:uiPriority="52"/>
-    <w:lsdException w:name="Grid Table 1 Light Accent 3" w:uiPriority="46"/>
-    <w:lsdException w:name="Grid Table 2 Accent 3" w:uiPriority="47"/>
-    <w:lsdException w:name="Grid Table 3 Accent 3" w:uiPriority="48"/>
-    <w:lsdException w:name="Grid Table 4 Accent 3" w:uiPriority="49"/>
-    <w:lsdException w:name="Grid Table 5 Dark Accent 3" w:uiPriority="50"/>
-    <w:lsdException w:name="Grid Table 6 Colorful Accent 3" w:uiPriority="51"/>
-    <w:lsdException w:name="Grid Table 7 Colorful Accent 3" w:uiPriority="52"/>
-    <w:lsdException w:name="Grid Table 1 Light Accent 4" w:uiPriority="46"/>
-    <w:lsdException w:name="Grid Table 2 Accent 4" w:uiPriority="47"/>
-    <w:lsdException w:name="Grid Table 3 Accent 4" w:uiPriority="48"/>
-    <w:lsdException w:name="Grid Table 4 Accent 4" w:uiPriority="49"/>
-    <w:lsdException w:name="Grid Table 5 Dark Accent 4" w:uiPriority="50"/>
-    <w:lsdException w:name="Grid Table 6 Colorful Accent 4" w:uiPriority="51"/>
-    <w:lsdException w:name="Grid Table 7 Colorful Accent 4" w:uiPriority="52"/>
-    <w:lsdException w:name="Grid Table 1 Light Accent 5" w:uiPriority="46"/>
-    <w:lsdException w:name="Grid Table 2 Accent 5" w:uiPriority="47"/>
-    <w:lsdException w:name="Grid Table 3 Accent 5" w:uiPriority="48"/>
-    <w:lsdException w:name="Grid Table 4 Accent 5" w:uiPriority="49"/>
-    <w:lsdException w:name="Grid Table 5 Dark Accent 5" w:uiPriority="50"/>
-    <w:lsdException w:name="Grid Table 6 Colorful Accent 5" w:uiPriority="51"/>
-    <w:lsdException w:name="Grid Table 7 Colorful Accent 5" w:uiPriority="52"/>
-    <w:lsdException w:name="Grid Table 1 Light Accent 6" w:uiPriority="46"/>
-    <w:lsdException w:name="Grid Table 2 Accent 6" w:uiPriority="47"/>
-    <w:lsdException w:name="Grid Table 3 Accent 6" w:uiPriority="48"/>
-    <w:lsdException w:name="Grid Table 4 Accent 6" w:uiPriority="49"/>
-    <w:lsdException w:name="Grid Table 5 Dark Accent 6" w:uiPriority="50"/>
-    <w:lsdException w:name="Grid Table 6 Colorful Accent 6" w:uiPriority="51"/>
-    <w:lsdException w:name="Grid Table 7 Colorful Accent 6" w:uiPriority="52"/>
-    <w:lsdException w:name="List Table 1 Light" w:uiPriority="46"/>
-    <w:lsdException w:name="List Table 2" w:uiPriority="47"/>
-    <w:lsdException w:name="List Table 3" w:uiPriority="48"/>
-    <w:lsdException w:name="List Table 4" w:uiPriority="49"/>
-    <w:lsdException w:name="List Table 5 Dark" w:uiPriority="50"/>
-    <w:lsdException w:name="List Table 6 Colorful" w:uiPriority="51"/>
-    <w:lsdException w:name="List Table 7 Colorful" w:uiPriority="52"/>
-    <w:lsdException w:name="List Table 1 Light Accent 1" w:uiPriority="46"/>
-    <w:lsdException w:name="List Table 2 Accent 1" w:uiPriority="47"/>
-    <w:lsdException w:name="List Table 3 Accent 1" w:uiPriority="48"/>
-    <w:lsdException w:name="List Table 4 Accent 1" w:uiPriority="49"/>
-    <w:lsdException w:name="List Table 5 Dark Accent 1" w:uiPriority="50"/>
-    <w:lsdException w:name="List Table 6 Colorful Accent 1" w:uiPriority="51"/>
-    <w:lsdException w:name="List Table 7 Colorful Accent 1" w:uiPriority="52"/>
-    <w:lsdException w:name="List Table 1 Light Accent 2" w:uiPriority="46"/>
-    <w:lsdException w:name="List Table 2 Accent 2" w:uiPriority="47"/>
-    <w:lsdException w:name="List Table 3 Accent 2" w:uiPriority="48"/>
-    <w:lsdException w:name="List Table 4 Accent 2" w:uiPriority="49"/>
-    <w:lsdException w:name="List Table 5 Dark Accent 2" w:uiPriority="50"/>
-    <w:lsdException w:name="List Table 6 Colorful Accent 2" w:uiPriority="51"/>
-    <w:lsdException w:name="List Table 7 Colorful Accent 2" w:uiPriority="52"/>
-    <w:lsdException w:name="List Table 1 Light Accent 3" w:uiPriority="46"/>
-    <w:lsdException w:name="List Table 2 Accent 3" w:uiPriority="47"/>
-    <w:lsdException w:name="List Table 3 Accent 3" w:uiPriority="48"/>
-    <w:lsdException w:name="List Table 4 Accent 3" w:uiPriority="49"/>
-    <w:lsdException w:name="List Table 5 Dark Accent 3" w:uiPriority="50"/>
-    <w:lsdException w:name="List Table 6 Colorful Accent 3" w:uiPriority="51"/>
-    <w:lsdException w:name="List Table 7 Colorful Accent 3" w:uiPriority="52"/>
-    <w:lsdException w:name="List Table 1 Light Accent 4" w:uiPriority="46"/>
-    <w:lsdException w:name="List Table 2 Accent 4" w:uiPriority="47"/>
-    <w:lsdException w:name="List Table 3 Accent 4" w:uiPriority="48"/>
-    <w:lsdException w:name="List Table 4 Accent 4" w:uiPriority="49"/>
-    <w:lsdException w:name="List Table 5 Dark Accent 4" w:uiPriority="50"/>
-    <w:lsdException w:name="List Table 6 Colorful Accent 4" w:uiPriority="51"/>
-    <w:lsdException w:name="List Table 7 Colorful Accent 4" w:uiPriority="52"/>
-    <w:lsdException w:name="List Table 1 Light Accent 5" w:uiPriority="46"/>
-    <w:lsdException w:name="List Table 2 Accent 5" w:uiPriority="47"/>
-    <w:lsdException w:name="List Table 3 Accent 5" w:uiPriority="48"/>
-    <w:lsdException w:name="List Table 4 Accent 5" w:uiPriority="49"/>
-    <w:lsdException w:name="List Table 5 Dark Accent 5" w:uiPriority="50"/>
-    <w:lsdException w:name="List Table 6 Colorful Accent 5" w:uiPriority="51"/>
-    <w:lsdException w:name="List Table 7 Colorful Accent 5" w:uiPriority="52"/>
-    <w:lsdException w:name="List Table 1 Light Accent 6" w:uiPriority="46"/>
-    <w:lsdException w:name="List Table 2 Accent 6" w:uiPriority="47"/>
-    <w:lsdException w:name="List Table 3 Accent 6" w:uiPriority="48"/>
-    <w:lsdException w:name="List Table 4 Accent 6" w:uiPriority="49"/>
-    <w:lsdException w:name="List Table 5 Dark Accent 6" w:uiPriority="50"/>
-    <w:lsdException w:name="List Table 6 Colorful Accent 6" w:uiPriority="51"/>
-    <w:lsdException w:name="List Table 7 Colorful Accent 6" w:uiPriority="52"/>
-    <w:lsdException w:name="Mention" w:semiHidden="1" w:unhideWhenUsed="1"/>
-  </w:latentStyles>
-  <w:style w:type="paragraph" w:default="1" w:styleId="Normal">
-    <w:name w:val="Normal"/>
-    <w:qFormat/>
-  </w:style>
-  <w:style w:type="character" w:default="1" w:styleId="DefaultParagraphFont">
-    <w:name w:val="Default Paragraph Font"/>
-    <w:uiPriority w:val="1"/>
-    <w:semiHidden/>
-    <w:unhideWhenUsed/>
-  </w:style>
-  <w:style w:type="table" w:default="1" w:styleId="TableNormal">
-    <w:name w:val="Normal Table"/>
-    <w:uiPriority w:val="99"/>
-    <w:semiHidden/>
-    <w:unhideWhenUsed/>
-    <w:tblPr>
-      <w:tblInd w:w="0" w:type="dxa"/>
-      <w:tblCellMar>
-        <w:top w:w="0" w:type="dxa"/>
-        <w:left w:w="108" w:type="dxa"/>
-        <w:bottom w:w="0" w:type="dxa"/>
-        <w:right w:w="108" w:type="dxa"/>
-      </w:tblCellMar>
-    </w:tblPr>
-  </w:style>
-  <w:style w:type="numbering" w:default="1" w:styleId="NoList">
-    <w:name w:val="No List"/>
-    <w:uiPriority w:val="99"/>
-    <w:semiHidden/>
-    <w:unhideWhenUsed/>
-  </w:style>
-  <w:style w:type="character" w:styleId="PlaceholderText">
-    <w:name w:val="Placeholder Text"/>
-    <w:basedOn w:val="DefaultParagraphFont"/>
-    <w:uiPriority w:val="99"/>
-    <w:semiHidden/>
-    <w:rsid w:val="00026A85"/>
-    <w:rPr>
-      <w:color w:val="808080"/>
-    </w:rPr>
-  </w:style>
-</w:styles>
-</file>
-
-<file path=word/glossary/webSettings.xml><?xml version="1.0" encoding="utf-8"?>
-<w:webSettings xmlns:mc="http://schemas.openxmlformats.org/markup-compatibility/2006" xmlns:r="http://schemas.openxmlformats.org/officeDocument/2006/relationships" xmlns:w="http://schemas.openxmlformats.org/wordprocessingml/2006/main" xmlns:w14="http://schemas.microsoft.com/office/word/2010/wordml" xmlns:w15="http://schemas.microsoft.com/office/word/2012/wordml" xmlns:w16se="http://schemas.microsoft.com/office/word/2015/wordml/symex" mc:Ignorable="w14 w15 w16se">
-  <w:optimizeForBrowser/>
-  <w:allowPNG/>
-</w:webSettings>
 </file>
 
 <file path=word/theme/theme1.xml><?xml version="1.0" encoding="utf-8"?>
@@ -47971,7 +47583,7 @@
 </file>
 
 <file path=customXml/itemProps1.xml><?xml version="1.0" encoding="utf-8"?>
-<ds:datastoreItem xmlns:ds="http://schemas.openxmlformats.org/officeDocument/2006/customXml" ds:itemID="{850D7E17-6660-48A6-851A-A6F58F47BB3C}">
+<ds:datastoreItem xmlns:ds="http://schemas.openxmlformats.org/officeDocument/2006/customXml" ds:itemID="{C2C6EF47-3F9F-49E9-9483-1A9E8A15DF5D}">
   <ds:schemaRefs>
     <ds:schemaRef ds:uri="http://schemas.openxmlformats.org/officeDocument/2006/bibliography"/>
   </ds:schemaRefs>

</xml_diff>

<commit_message>
Add Parametric usage & Add Ranking to UI
</commit_message>
<xml_diff>
--- a/Genetic/Report/Lab2/Report.docx
+++ b/Genetic/Report/Lab2/Report.docx
@@ -1405,7 +1405,64 @@
           <w:szCs w:val="32"/>
           <w:rtl/>
         </w:rPr>
-        <w:t>מעבדה 2: 50 שעות</w:t>
+        <w:t>מעבדה 2: 5</w:t>
+      </w:r>
+      <w:r>
+        <w:rPr>
+          <w:rFonts w:hint="cs"/>
+          <w:sz w:val="32"/>
+          <w:szCs w:val="32"/>
+          <w:rtl/>
+        </w:rPr>
+        <w:t>5</w:t>
+      </w:r>
+      <w:r>
+        <w:rPr>
+          <w:rFonts w:hint="cs"/>
+          <w:sz w:val="32"/>
+          <w:szCs w:val="32"/>
+          <w:rtl/>
+        </w:rPr>
+        <w:t xml:space="preserve"> שעות</w:t>
+      </w:r>
+    </w:p>
+    <w:p>
+      <w:pPr>
+        <w:pStyle w:val="ListParagraph"/>
+        <w:numPr>
+          <w:ilvl w:val="0"/>
+          <w:numId w:val="12"/>
+        </w:numPr>
+        <w:bidi/>
+        <w:rPr>
+          <w:sz w:val="32"/>
+          <w:szCs w:val="32"/>
+        </w:rPr>
+      </w:pPr>
+      <w:r>
+        <w:rPr>
+          <w:rFonts w:hint="cs"/>
+          <w:sz w:val="32"/>
+          <w:szCs w:val="32"/>
+          <w:rtl/>
+        </w:rPr>
+        <w:t xml:space="preserve">כמו שבועיים וחצי של </w:t>
+      </w:r>
+      <w:r>
+        <w:rPr>
+          <w:sz w:val="32"/>
+          <w:szCs w:val="32"/>
+        </w:rPr>
+        <w:t>Full Time Job</w:t>
+      </w:r>
+      <w:r>
+        <w:rPr>
+          <w:rFonts w:hint="cs"/>
+          <w:sz w:val="32"/>
+          <w:szCs w:val="32"/>
+          <w:rtl/>
+        </w:rPr>
+        <w:t xml:space="preserve"> מתוך חודש לימודים אחד.</w:t>
       </w:r>
     </w:p>
     <w:p>
@@ -6576,7 +6633,6 @@
         <w:rPr>
           <w:sz w:val="24"/>
           <w:szCs w:val="24"/>
-          <w:rtl/>
         </w:rPr>
       </w:pPr>
       <w:r>
@@ -6655,6 +6711,743 @@
           <w:rtl/>
         </w:rPr>
         <w:t xml:space="preserve"> ייצוגים פרמטריים לא מקיימים את דרישות מבנה אלגברי זה.</w:t>
+      </w:r>
+    </w:p>
+    <w:p>
+      <w:pPr>
+        <w:bidi/>
+        <w:rPr>
+          <w:sz w:val="24"/>
+          <w:szCs w:val="24"/>
+          <w:rtl/>
+        </w:rPr>
+      </w:pPr>
+      <w:r>
+        <w:rPr>
+          <w:rFonts w:hint="cs"/>
+          <w:b/>
+          <w:bCs/>
+          <w:sz w:val="24"/>
+          <w:szCs w:val="24"/>
+          <w:rtl/>
+        </w:rPr>
+        <w:t>דוגמא ליתרונות ולנוחות בשימוש בייצוגים פרמטריים בבחירת מנוע גנטי:</w:t>
+      </w:r>
+    </w:p>
+    <w:p>
+      <w:pPr>
+        <w:shd w:val="clear" w:color="auto" w:fill="FFFFFF"/>
+        <w:tabs>
+          <w:tab w:val="left" w:pos="916"/>
+          <w:tab w:val="left" w:pos="1832"/>
+          <w:tab w:val="left" w:pos="2748"/>
+          <w:tab w:val="left" w:pos="3664"/>
+          <w:tab w:val="left" w:pos="4580"/>
+          <w:tab w:val="left" w:pos="5496"/>
+          <w:tab w:val="left" w:pos="6412"/>
+          <w:tab w:val="left" w:pos="7328"/>
+          <w:tab w:val="left" w:pos="8244"/>
+          <w:tab w:val="left" w:pos="9160"/>
+          <w:tab w:val="left" w:pos="10076"/>
+          <w:tab w:val="left" w:pos="10992"/>
+          <w:tab w:val="left" w:pos="11908"/>
+          <w:tab w:val="left" w:pos="12824"/>
+          <w:tab w:val="left" w:pos="13740"/>
+          <w:tab w:val="left" w:pos="14656"/>
+        </w:tabs>
+        <w:spacing w:after="0" w:line="240" w:lineRule="auto"/>
+        <w:rPr>
+          <w:rFonts w:ascii="Courier New" w:eastAsia="Times New Roman" w:hAnsi="Courier New" w:cs="Courier New" w:hint="cs"/>
+          <w:color w:val="000000"/>
+          <w:sz w:val="18"/>
+          <w:szCs w:val="18"/>
+        </w:rPr>
+      </w:pPr>
+      <w:proofErr w:type="spellStart"/>
+      <w:proofErr w:type="gramStart"/>
+      <w:r>
+        <w:rPr>
+          <w:rFonts w:ascii="Courier New" w:eastAsia="Times New Roman" w:hAnsi="Courier New" w:cs="Courier New"/>
+          <w:i/>
+          <w:iCs/>
+          <w:color w:val="000000"/>
+          <w:sz w:val="18"/>
+          <w:szCs w:val="18"/>
+        </w:rPr>
+        <w:t>println</w:t>
+      </w:r>
+      <w:proofErr w:type="spellEnd"/>
+      <w:r>
+        <w:rPr>
+          <w:rFonts w:ascii="Courier New" w:eastAsia="Times New Roman" w:hAnsi="Courier New" w:cs="Courier New"/>
+          <w:color w:val="000000"/>
+          <w:sz w:val="18"/>
+          <w:szCs w:val="18"/>
+        </w:rPr>
+        <w:t>(</w:t>
+      </w:r>
+      <w:proofErr w:type="gramEnd"/>
+      <w:r>
+        <w:rPr>
+          <w:rFonts w:ascii="Courier New" w:eastAsia="Times New Roman" w:hAnsi="Courier New" w:cs="Courier New"/>
+          <w:b/>
+          <w:bCs/>
+          <w:color w:val="008000"/>
+          <w:sz w:val="18"/>
+          <w:szCs w:val="18"/>
+        </w:rPr>
+        <w:t xml:space="preserve">"# Choose </w:t>
+      </w:r>
+      <w:r>
+        <w:rPr>
+          <w:rFonts w:ascii="Courier New" w:eastAsia="Times New Roman" w:hAnsi="Courier New" w:cs="Courier New"/>
+          <w:b/>
+          <w:bCs/>
+          <w:color w:val="008000"/>
+          <w:sz w:val="18"/>
+          <w:szCs w:val="18"/>
+        </w:rPr>
+        <w:t xml:space="preserve">The </w:t>
+      </w:r>
+      <w:r>
+        <w:rPr>
+          <w:rFonts w:ascii="Courier New" w:eastAsia="Times New Roman" w:hAnsi="Courier New" w:cs="Courier New"/>
+          <w:b/>
+          <w:bCs/>
+          <w:color w:val="008000"/>
+          <w:sz w:val="18"/>
+          <w:szCs w:val="18"/>
+        </w:rPr>
+        <w:t>Parent Selection Algorithm:"</w:t>
+      </w:r>
+      <w:r>
+        <w:rPr>
+          <w:rFonts w:ascii="Courier New" w:eastAsia="Times New Roman" w:hAnsi="Courier New" w:cs="Courier New"/>
+          <w:color w:val="000000"/>
+          <w:sz w:val="18"/>
+          <w:szCs w:val="18"/>
+        </w:rPr>
+        <w:t>)</w:t>
+      </w:r>
+      <w:r>
+        <w:rPr>
+          <w:rFonts w:ascii="Courier New" w:eastAsia="Times New Roman" w:hAnsi="Courier New" w:cs="Courier New"/>
+          <w:color w:val="000000"/>
+          <w:sz w:val="18"/>
+          <w:szCs w:val="18"/>
+        </w:rPr>
+        <w:br/>
+      </w:r>
+      <w:proofErr w:type="spellStart"/>
+      <w:r>
+        <w:rPr>
+          <w:rFonts w:ascii="Courier New" w:eastAsia="Times New Roman" w:hAnsi="Courier New" w:cs="Courier New"/>
+          <w:i/>
+          <w:iCs/>
+          <w:color w:val="000000"/>
+          <w:sz w:val="18"/>
+          <w:szCs w:val="18"/>
+        </w:rPr>
+        <w:t>println</w:t>
+      </w:r>
+      <w:proofErr w:type="spellEnd"/>
+      <w:r>
+        <w:rPr>
+          <w:rFonts w:ascii="Courier New" w:eastAsia="Times New Roman" w:hAnsi="Courier New" w:cs="Courier New"/>
+          <w:color w:val="000000"/>
+          <w:sz w:val="18"/>
+          <w:szCs w:val="18"/>
+        </w:rPr>
+        <w:t>(</w:t>
+      </w:r>
+      <w:r>
+        <w:rPr>
+          <w:rFonts w:ascii="Courier New" w:eastAsia="Times New Roman" w:hAnsi="Courier New" w:cs="Courier New"/>
+          <w:color w:val="000000"/>
+          <w:sz w:val="18"/>
+          <w:szCs w:val="18"/>
+        </w:rPr>
+        <w:br/>
+        <w:t xml:space="preserve">  </w:t>
+      </w:r>
+      <w:r>
+        <w:rPr>
+          <w:rFonts w:ascii="Courier New" w:eastAsia="Times New Roman" w:hAnsi="Courier New" w:cs="Courier New"/>
+          <w:b/>
+          <w:bCs/>
+          <w:color w:val="008000"/>
+          <w:sz w:val="18"/>
+          <w:szCs w:val="18"/>
+        </w:rPr>
+        <w:t>"""1. Top Selection (*)</w:t>
+      </w:r>
+      <w:r>
+        <w:rPr>
+          <w:rFonts w:ascii="Courier New" w:eastAsia="Times New Roman" w:hAnsi="Courier New" w:cs="Courier New"/>
+          <w:b/>
+          <w:bCs/>
+          <w:color w:val="008000"/>
+          <w:sz w:val="18"/>
+          <w:szCs w:val="18"/>
+        </w:rPr>
+        <w:br/>
+        <w:t xml:space="preserve">    |2. Roulette Wheel Selection - RWS</w:t>
+      </w:r>
+      <w:r>
+        <w:rPr>
+          <w:rFonts w:ascii="Courier New" w:eastAsia="Times New Roman" w:hAnsi="Courier New" w:cs="Courier New"/>
+          <w:b/>
+          <w:bCs/>
+          <w:color w:val="008000"/>
+          <w:sz w:val="18"/>
+          <w:szCs w:val="18"/>
+        </w:rPr>
+        <w:br/>
+        <w:t xml:space="preserve">    |3. Stochastic Universal Sampling - SUS</w:t>
+      </w:r>
+      <w:r>
+        <w:rPr>
+          <w:rFonts w:ascii="Courier New" w:eastAsia="Times New Roman" w:hAnsi="Courier New" w:cs="Courier New"/>
+          <w:b/>
+          <w:bCs/>
+          <w:color w:val="008000"/>
+          <w:sz w:val="18"/>
+          <w:szCs w:val="18"/>
+        </w:rPr>
+        <w:br/>
+        <w:t xml:space="preserve">    |4. Ranking</w:t>
+      </w:r>
+      <w:r>
+        <w:rPr>
+          <w:rFonts w:ascii="Courier New" w:eastAsia="Times New Roman" w:hAnsi="Courier New" w:cs="Courier New"/>
+          <w:b/>
+          <w:bCs/>
+          <w:color w:val="008000"/>
+          <w:sz w:val="18"/>
+          <w:szCs w:val="18"/>
+        </w:rPr>
+        <w:br/>
+        <w:t xml:space="preserve">    |5. Tournament</w:t>
+      </w:r>
+      <w:r>
+        <w:rPr>
+          <w:rFonts w:ascii="Courier New" w:eastAsia="Times New Roman" w:hAnsi="Courier New" w:cs="Courier New"/>
+          <w:b/>
+          <w:bCs/>
+          <w:color w:val="008000"/>
+          <w:sz w:val="18"/>
+          <w:szCs w:val="18"/>
+        </w:rPr>
+        <w:br/>
+        <w:t xml:space="preserve">  """</w:t>
+      </w:r>
+      <w:r>
+        <w:rPr>
+          <w:rFonts w:ascii="Courier New" w:eastAsia="Times New Roman" w:hAnsi="Courier New" w:cs="Courier New"/>
+          <w:color w:val="000000"/>
+          <w:sz w:val="18"/>
+          <w:szCs w:val="18"/>
+        </w:rPr>
+        <w:t>)</w:t>
+      </w:r>
+      <w:r>
+        <w:rPr>
+          <w:rFonts w:ascii="Courier New" w:eastAsia="Times New Roman" w:hAnsi="Courier New" w:cs="Courier New"/>
+          <w:color w:val="000000"/>
+          <w:sz w:val="18"/>
+          <w:szCs w:val="18"/>
+        </w:rPr>
+        <w:br/>
+      </w:r>
+      <w:proofErr w:type="spellStart"/>
+      <w:proofErr w:type="gramStart"/>
+      <w:r>
+        <w:rPr>
+          <w:rFonts w:ascii="Courier New" w:eastAsia="Times New Roman" w:hAnsi="Courier New" w:cs="Courier New"/>
+          <w:i/>
+          <w:iCs/>
+          <w:color w:val="000000"/>
+          <w:sz w:val="18"/>
+          <w:szCs w:val="18"/>
+        </w:rPr>
+        <w:t>readInt</w:t>
+      </w:r>
+      <w:proofErr w:type="spellEnd"/>
+      <w:r>
+        <w:rPr>
+          <w:rFonts w:ascii="Courier New" w:eastAsia="Times New Roman" w:hAnsi="Courier New" w:cs="Courier New"/>
+          <w:color w:val="000000"/>
+          <w:sz w:val="18"/>
+          <w:szCs w:val="18"/>
+        </w:rPr>
+        <w:t>(</w:t>
+      </w:r>
+      <w:proofErr w:type="gramEnd"/>
+      <w:r>
+        <w:rPr>
+          <w:rFonts w:ascii="Courier New" w:eastAsia="Times New Roman" w:hAnsi="Courier New" w:cs="Courier New"/>
+          <w:b/>
+          <w:bCs/>
+          <w:color w:val="008000"/>
+          <w:sz w:val="18"/>
+          <w:szCs w:val="18"/>
+        </w:rPr>
+        <w:t>"Choose a parent selection strategy (default 1):</w:t>
+      </w:r>
+      <w:r>
+        <w:rPr>
+          <w:rFonts w:ascii="Courier New" w:eastAsia="Times New Roman" w:hAnsi="Courier New" w:cs="Courier New"/>
+          <w:b/>
+          <w:bCs/>
+          <w:color w:val="008000"/>
+          <w:sz w:val="18"/>
+          <w:szCs w:val="18"/>
+        </w:rPr>
+        <w:t xml:space="preserve"> </w:t>
+      </w:r>
+      <w:r>
+        <w:rPr>
+          <w:rFonts w:ascii="Courier New" w:eastAsia="Times New Roman" w:hAnsi="Courier New" w:cs="Courier New"/>
+          <w:b/>
+          <w:bCs/>
+          <w:color w:val="008000"/>
+          <w:sz w:val="18"/>
+          <w:szCs w:val="18"/>
+        </w:rPr>
+        <w:t>"</w:t>
+      </w:r>
+      <w:r>
+        <w:rPr>
+          <w:rFonts w:ascii="Courier New" w:eastAsia="Times New Roman" w:hAnsi="Courier New" w:cs="Courier New"/>
+          <w:color w:val="000000"/>
+          <w:sz w:val="18"/>
+          <w:szCs w:val="18"/>
+        </w:rPr>
+        <w:t>,</w:t>
+      </w:r>
+      <w:r>
+        <w:rPr>
+          <w:rFonts w:ascii="Courier New" w:eastAsia="Times New Roman" w:hAnsi="Courier New" w:cs="Courier New"/>
+          <w:color w:val="000000"/>
+          <w:sz w:val="18"/>
+          <w:szCs w:val="18"/>
+        </w:rPr>
+        <w:t xml:space="preserve"> </w:t>
+      </w:r>
+      <w:r>
+        <w:rPr>
+          <w:rFonts w:ascii="Courier New" w:eastAsia="Times New Roman" w:hAnsi="Courier New" w:cs="Courier New"/>
+          <w:color w:val="0000FF"/>
+          <w:sz w:val="18"/>
+          <w:szCs w:val="18"/>
+        </w:rPr>
+        <w:t>1</w:t>
+      </w:r>
+      <w:r>
+        <w:rPr>
+          <w:rFonts w:ascii="Courier New" w:eastAsia="Times New Roman" w:hAnsi="Courier New" w:cs="Courier New"/>
+          <w:color w:val="000000"/>
+          <w:sz w:val="18"/>
+          <w:szCs w:val="18"/>
+        </w:rPr>
+        <w:t xml:space="preserve">) </w:t>
+      </w:r>
+      <w:r>
+        <w:rPr>
+          <w:rFonts w:ascii="Courier New" w:eastAsia="Times New Roman" w:hAnsi="Courier New" w:cs="Courier New"/>
+          <w:b/>
+          <w:bCs/>
+          <w:color w:val="000080"/>
+          <w:sz w:val="18"/>
+          <w:szCs w:val="18"/>
+        </w:rPr>
+        <w:t xml:space="preserve">match </w:t>
+      </w:r>
+      <w:r>
+        <w:rPr>
+          <w:rFonts w:ascii="Courier New" w:eastAsia="Times New Roman" w:hAnsi="Courier New" w:cs="Courier New"/>
+          <w:color w:val="000000"/>
+          <w:sz w:val="18"/>
+          <w:szCs w:val="18"/>
+        </w:rPr>
+        <w:t>{</w:t>
+      </w:r>
+      <w:r>
+        <w:rPr>
+          <w:rFonts w:ascii="Courier New" w:eastAsia="Times New Roman" w:hAnsi="Courier New" w:cs="Courier New"/>
+          <w:color w:val="000000"/>
+          <w:sz w:val="18"/>
+          <w:szCs w:val="18"/>
+        </w:rPr>
+        <w:br/>
+        <w:t xml:space="preserve">  </w:t>
+      </w:r>
+      <w:r>
+        <w:rPr>
+          <w:rFonts w:ascii="Courier New" w:eastAsia="Times New Roman" w:hAnsi="Courier New" w:cs="Courier New"/>
+          <w:b/>
+          <w:bCs/>
+          <w:color w:val="000080"/>
+          <w:sz w:val="18"/>
+          <w:szCs w:val="18"/>
+        </w:rPr>
+        <w:t xml:space="preserve">case </w:t>
+      </w:r>
+      <w:r>
+        <w:rPr>
+          <w:rFonts w:ascii="Courier New" w:eastAsia="Times New Roman" w:hAnsi="Courier New" w:cs="Courier New"/>
+          <w:color w:val="0000FF"/>
+          <w:sz w:val="18"/>
+          <w:szCs w:val="18"/>
+        </w:rPr>
+        <w:t xml:space="preserve">1 </w:t>
+      </w:r>
+      <w:r>
+        <w:rPr>
+          <w:rFonts w:ascii="Courier New" w:eastAsia="Times New Roman" w:hAnsi="Courier New" w:cs="Courier New"/>
+          <w:color w:val="000000"/>
+          <w:sz w:val="18"/>
+          <w:szCs w:val="18"/>
+        </w:rPr>
+        <w:t xml:space="preserve">=&gt; </w:t>
+      </w:r>
+      <w:proofErr w:type="spellStart"/>
+      <w:r>
+        <w:rPr>
+          <w:rFonts w:ascii="Courier New" w:eastAsia="Times New Roman" w:hAnsi="Courier New" w:cs="Courier New"/>
+          <w:color w:val="000000"/>
+          <w:sz w:val="18"/>
+          <w:szCs w:val="18"/>
+        </w:rPr>
+        <w:t>Instances.</w:t>
+      </w:r>
+      <w:r>
+        <w:rPr>
+          <w:rFonts w:ascii="Courier New" w:eastAsia="Times New Roman" w:hAnsi="Courier New" w:cs="Courier New"/>
+          <w:i/>
+          <w:iCs/>
+          <w:color w:val="000000"/>
+          <w:sz w:val="18"/>
+          <w:szCs w:val="18"/>
+        </w:rPr>
+        <w:t>topSelection</w:t>
+      </w:r>
+      <w:proofErr w:type="spellEnd"/>
+      <w:r>
+        <w:rPr>
+          <w:rFonts w:ascii="Courier New" w:eastAsia="Times New Roman" w:hAnsi="Courier New" w:cs="Courier New"/>
+          <w:i/>
+          <w:iCs/>
+          <w:color w:val="000000"/>
+          <w:sz w:val="18"/>
+          <w:szCs w:val="18"/>
+        </w:rPr>
+        <w:br/>
+        <w:t xml:space="preserve">  </w:t>
+      </w:r>
+      <w:r>
+        <w:rPr>
+          <w:rFonts w:ascii="Courier New" w:eastAsia="Times New Roman" w:hAnsi="Courier New" w:cs="Courier New"/>
+          <w:b/>
+          <w:bCs/>
+          <w:color w:val="000080"/>
+          <w:sz w:val="18"/>
+          <w:szCs w:val="18"/>
+        </w:rPr>
+        <w:t xml:space="preserve">case </w:t>
+      </w:r>
+      <w:r>
+        <w:rPr>
+          <w:rFonts w:ascii="Courier New" w:eastAsia="Times New Roman" w:hAnsi="Courier New" w:cs="Courier New"/>
+          <w:color w:val="0000FF"/>
+          <w:sz w:val="18"/>
+          <w:szCs w:val="18"/>
+        </w:rPr>
+        <w:t xml:space="preserve">2 </w:t>
+      </w:r>
+      <w:r>
+        <w:rPr>
+          <w:rFonts w:ascii="Courier New" w:eastAsia="Times New Roman" w:hAnsi="Courier New" w:cs="Courier New"/>
+          <w:color w:val="000000"/>
+          <w:sz w:val="18"/>
+          <w:szCs w:val="18"/>
+        </w:rPr>
+        <w:t xml:space="preserve">=&gt; </w:t>
+      </w:r>
+      <w:proofErr w:type="spellStart"/>
+      <w:r>
+        <w:rPr>
+          <w:rFonts w:ascii="Courier New" w:eastAsia="Times New Roman" w:hAnsi="Courier New" w:cs="Courier New"/>
+          <w:color w:val="000000"/>
+          <w:sz w:val="18"/>
+          <w:szCs w:val="18"/>
+        </w:rPr>
+        <w:t>Instances.</w:t>
+      </w:r>
+      <w:r>
+        <w:rPr>
+          <w:rFonts w:ascii="Courier New" w:eastAsia="Times New Roman" w:hAnsi="Courier New" w:cs="Courier New"/>
+          <w:i/>
+          <w:iCs/>
+          <w:color w:val="000000"/>
+          <w:sz w:val="18"/>
+          <w:szCs w:val="18"/>
+        </w:rPr>
+        <w:t>rws</w:t>
+      </w:r>
+      <w:proofErr w:type="spellEnd"/>
+      <w:r>
+        <w:rPr>
+          <w:rFonts w:ascii="Courier New" w:eastAsia="Times New Roman" w:hAnsi="Courier New" w:cs="Courier New"/>
+          <w:i/>
+          <w:iCs/>
+          <w:color w:val="000000"/>
+          <w:sz w:val="18"/>
+          <w:szCs w:val="18"/>
+        </w:rPr>
+        <w:br/>
+        <w:t xml:space="preserve">  </w:t>
+      </w:r>
+      <w:r>
+        <w:rPr>
+          <w:rFonts w:ascii="Courier New" w:eastAsia="Times New Roman" w:hAnsi="Courier New" w:cs="Courier New"/>
+          <w:b/>
+          <w:bCs/>
+          <w:color w:val="000080"/>
+          <w:sz w:val="18"/>
+          <w:szCs w:val="18"/>
+        </w:rPr>
+        <w:t xml:space="preserve">case </w:t>
+      </w:r>
+      <w:r>
+        <w:rPr>
+          <w:rFonts w:ascii="Courier New" w:eastAsia="Times New Roman" w:hAnsi="Courier New" w:cs="Courier New"/>
+          <w:color w:val="0000FF"/>
+          <w:sz w:val="18"/>
+          <w:szCs w:val="18"/>
+        </w:rPr>
+        <w:t xml:space="preserve">3 </w:t>
+      </w:r>
+      <w:r>
+        <w:rPr>
+          <w:rFonts w:ascii="Courier New" w:eastAsia="Times New Roman" w:hAnsi="Courier New" w:cs="Courier New"/>
+          <w:color w:val="000000"/>
+          <w:sz w:val="18"/>
+          <w:szCs w:val="18"/>
+        </w:rPr>
+        <w:t xml:space="preserve">=&gt; </w:t>
+      </w:r>
+      <w:proofErr w:type="spellStart"/>
+      <w:r>
+        <w:rPr>
+          <w:rFonts w:ascii="Courier New" w:eastAsia="Times New Roman" w:hAnsi="Courier New" w:cs="Courier New"/>
+          <w:color w:val="000000"/>
+          <w:sz w:val="18"/>
+          <w:szCs w:val="18"/>
+        </w:rPr>
+        <w:t>Instances.</w:t>
+      </w:r>
+      <w:r>
+        <w:rPr>
+          <w:rFonts w:ascii="Courier New" w:eastAsia="Times New Roman" w:hAnsi="Courier New" w:cs="Courier New"/>
+          <w:i/>
+          <w:iCs/>
+          <w:color w:val="000000"/>
+          <w:sz w:val="18"/>
+          <w:szCs w:val="18"/>
+        </w:rPr>
+        <w:t>sus</w:t>
+      </w:r>
+      <w:proofErr w:type="spellEnd"/>
+      <w:r>
+        <w:rPr>
+          <w:rFonts w:ascii="Courier New" w:eastAsia="Times New Roman" w:hAnsi="Courier New" w:cs="Courier New"/>
+          <w:i/>
+          <w:iCs/>
+          <w:color w:val="000000"/>
+          <w:sz w:val="18"/>
+          <w:szCs w:val="18"/>
+        </w:rPr>
+        <w:br/>
+        <w:t xml:space="preserve">  </w:t>
+      </w:r>
+      <w:r>
+        <w:rPr>
+          <w:rFonts w:ascii="Courier New" w:eastAsia="Times New Roman" w:hAnsi="Courier New" w:cs="Courier New"/>
+          <w:b/>
+          <w:bCs/>
+          <w:color w:val="000080"/>
+          <w:sz w:val="18"/>
+          <w:szCs w:val="18"/>
+        </w:rPr>
+        <w:t xml:space="preserve">case </w:t>
+      </w:r>
+      <w:r>
+        <w:rPr>
+          <w:rFonts w:ascii="Courier New" w:eastAsia="Times New Roman" w:hAnsi="Courier New" w:cs="Courier New"/>
+          <w:color w:val="0000FF"/>
+          <w:sz w:val="18"/>
+          <w:szCs w:val="18"/>
+        </w:rPr>
+        <w:t xml:space="preserve">4 </w:t>
+      </w:r>
+      <w:r>
+        <w:rPr>
+          <w:rFonts w:ascii="Courier New" w:eastAsia="Times New Roman" w:hAnsi="Courier New" w:cs="Courier New"/>
+          <w:color w:val="000000"/>
+          <w:sz w:val="18"/>
+          <w:szCs w:val="18"/>
+        </w:rPr>
+        <w:t xml:space="preserve">=&gt; </w:t>
+      </w:r>
+      <w:proofErr w:type="spellStart"/>
+      <w:r>
+        <w:rPr>
+          <w:rFonts w:ascii="Courier New" w:eastAsia="Times New Roman" w:hAnsi="Courier New" w:cs="Courier New"/>
+          <w:color w:val="000000"/>
+          <w:sz w:val="18"/>
+          <w:szCs w:val="18"/>
+        </w:rPr>
+        <w:t>Instances.</w:t>
+      </w:r>
+      <w:r>
+        <w:rPr>
+          <w:rFonts w:ascii="Courier New" w:eastAsia="Times New Roman" w:hAnsi="Courier New" w:cs="Courier New"/>
+          <w:i/>
+          <w:iCs/>
+          <w:color w:val="000000"/>
+          <w:sz w:val="18"/>
+          <w:szCs w:val="18"/>
+        </w:rPr>
+        <w:t>ranking</w:t>
+      </w:r>
+      <w:proofErr w:type="spellEnd"/>
+      <w:r>
+        <w:rPr>
+          <w:rFonts w:ascii="Courier New" w:eastAsia="Times New Roman" w:hAnsi="Courier New" w:cs="Courier New"/>
+          <w:i/>
+          <w:iCs/>
+          <w:color w:val="000000"/>
+          <w:sz w:val="18"/>
+          <w:szCs w:val="18"/>
+        </w:rPr>
+        <w:br/>
+        <w:t xml:space="preserve">  </w:t>
+      </w:r>
+      <w:r>
+        <w:rPr>
+          <w:rFonts w:ascii="Courier New" w:eastAsia="Times New Roman" w:hAnsi="Courier New" w:cs="Courier New"/>
+          <w:b/>
+          <w:bCs/>
+          <w:color w:val="000080"/>
+          <w:sz w:val="18"/>
+          <w:szCs w:val="18"/>
+        </w:rPr>
+        <w:t xml:space="preserve">case </w:t>
+      </w:r>
+      <w:r>
+        <w:rPr>
+          <w:rFonts w:ascii="Courier New" w:eastAsia="Times New Roman" w:hAnsi="Courier New" w:cs="Courier New"/>
+          <w:color w:val="0000FF"/>
+          <w:sz w:val="18"/>
+          <w:szCs w:val="18"/>
+        </w:rPr>
+        <w:t xml:space="preserve">5 </w:t>
+      </w:r>
+      <w:r>
+        <w:rPr>
+          <w:rFonts w:ascii="Courier New" w:eastAsia="Times New Roman" w:hAnsi="Courier New" w:cs="Courier New"/>
+          <w:color w:val="000000"/>
+          <w:sz w:val="18"/>
+          <w:szCs w:val="18"/>
+        </w:rPr>
+        <w:t xml:space="preserve">=&gt; </w:t>
+      </w:r>
+      <w:proofErr w:type="spellStart"/>
+      <w:r>
+        <w:rPr>
+          <w:rFonts w:ascii="Courier New" w:eastAsia="Times New Roman" w:hAnsi="Courier New" w:cs="Courier New"/>
+          <w:color w:val="000000"/>
+          <w:sz w:val="18"/>
+          <w:szCs w:val="18"/>
+        </w:rPr>
+        <w:t>Instances.</w:t>
+      </w:r>
+      <w:r>
+        <w:rPr>
+          <w:rFonts w:ascii="Courier New" w:eastAsia="Times New Roman" w:hAnsi="Courier New" w:cs="Courier New"/>
+          <w:i/>
+          <w:iCs/>
+          <w:color w:val="000000"/>
+          <w:sz w:val="18"/>
+          <w:szCs w:val="18"/>
+        </w:rPr>
+        <w:t>tournament</w:t>
+      </w:r>
+      <w:proofErr w:type="spellEnd"/>
+      <w:r>
+        <w:rPr>
+          <w:rFonts w:ascii="Courier New" w:eastAsia="Times New Roman" w:hAnsi="Courier New" w:cs="Courier New"/>
+          <w:i/>
+          <w:iCs/>
+          <w:color w:val="000000"/>
+          <w:sz w:val="18"/>
+          <w:szCs w:val="18"/>
+        </w:rPr>
+        <w:br/>
+        <w:t xml:space="preserve">  </w:t>
+      </w:r>
+      <w:r>
+        <w:rPr>
+          <w:rFonts w:ascii="Courier New" w:eastAsia="Times New Roman" w:hAnsi="Courier New" w:cs="Courier New"/>
+          <w:b/>
+          <w:bCs/>
+          <w:color w:val="000080"/>
+          <w:sz w:val="18"/>
+          <w:szCs w:val="18"/>
+        </w:rPr>
+        <w:t xml:space="preserve">case </w:t>
+      </w:r>
+      <w:r>
+        <w:rPr>
+          <w:rFonts w:ascii="Courier New" w:eastAsia="Times New Roman" w:hAnsi="Courier New" w:cs="Courier New"/>
+          <w:color w:val="000000"/>
+          <w:sz w:val="18"/>
+          <w:szCs w:val="18"/>
+        </w:rPr>
+        <w:t xml:space="preserve">_ =&gt; </w:t>
+      </w:r>
+      <w:proofErr w:type="spellStart"/>
+      <w:r>
+        <w:rPr>
+          <w:rFonts w:ascii="Courier New" w:eastAsia="Times New Roman" w:hAnsi="Courier New" w:cs="Courier New"/>
+          <w:i/>
+          <w:iCs/>
+          <w:color w:val="000000"/>
+          <w:sz w:val="18"/>
+          <w:szCs w:val="18"/>
+        </w:rPr>
+        <w:t>chooseParentSelection</w:t>
+      </w:r>
+      <w:proofErr w:type="spellEnd"/>
+      <w:r>
+        <w:rPr>
+          <w:rFonts w:ascii="Courier New" w:eastAsia="Times New Roman" w:hAnsi="Courier New" w:cs="Courier New"/>
+          <w:color w:val="000000"/>
+          <w:sz w:val="18"/>
+          <w:szCs w:val="18"/>
+        </w:rPr>
+        <w:t>()</w:t>
+      </w:r>
+      <w:r>
+        <w:rPr>
+          <w:rFonts w:ascii="Courier New" w:eastAsia="Times New Roman" w:hAnsi="Courier New" w:cs="Courier New"/>
+          <w:color w:val="000000"/>
+          <w:sz w:val="18"/>
+          <w:szCs w:val="18"/>
+        </w:rPr>
+        <w:br/>
+        <w:t>}</w:t>
       </w:r>
     </w:p>
     <w:p>
@@ -7653,13 +8446,13 @@
           <wp:anchor distT="0" distB="0" distL="114300" distR="114300" simplePos="0" relativeHeight="251661312" behindDoc="1" locked="0" layoutInCell="1" allowOverlap="1" wp14:anchorId="70FF5150" wp14:editId="0DDF57FC">
             <wp:simplePos x="0" y="0"/>
             <wp:positionH relativeFrom="column">
-              <wp:posOffset>-418236</wp:posOffset>
+              <wp:posOffset>-428791</wp:posOffset>
             </wp:positionH>
             <wp:positionV relativeFrom="paragraph">
-              <wp:posOffset>275564</wp:posOffset>
+              <wp:posOffset>220566</wp:posOffset>
             </wp:positionV>
-            <wp:extent cx="2624328" cy="2112264"/>
-            <wp:effectExtent l="0" t="0" r="5080" b="2540"/>
+            <wp:extent cx="2560320" cy="2203704"/>
+            <wp:effectExtent l="0" t="0" r="0" b="6350"/>
             <wp:wrapNone/>
             <wp:docPr id="32" name="Picture 32"/>
             <wp:cNvGraphicFramePr>
@@ -7687,7 +8480,7 @@
                   <pic:spPr>
                     <a:xfrm>
                       <a:off x="0" y="0"/>
-                      <a:ext cx="2624328" cy="2112264"/>
+                      <a:ext cx="2560320" cy="2203704"/>
                     </a:xfrm>
                     <a:prstGeom prst="rect">
                       <a:avLst/>
@@ -7924,10 +8717,10 @@
           <wp:anchor distT="0" distB="0" distL="114300" distR="114300" simplePos="0" relativeHeight="251662336" behindDoc="1" locked="0" layoutInCell="1" allowOverlap="1" wp14:anchorId="36256758" wp14:editId="53FA7661">
             <wp:simplePos x="0" y="0"/>
             <wp:positionH relativeFrom="column">
-              <wp:posOffset>-418236</wp:posOffset>
+              <wp:posOffset>-417830</wp:posOffset>
             </wp:positionH>
             <wp:positionV relativeFrom="paragraph">
-              <wp:posOffset>295580</wp:posOffset>
+              <wp:posOffset>326086</wp:posOffset>
             </wp:positionV>
             <wp:extent cx="3584448" cy="1746504"/>
             <wp:effectExtent l="0" t="0" r="0" b="6350"/>
@@ -8048,13 +8841,13 @@
           <wp:anchor distT="0" distB="0" distL="114300" distR="114300" simplePos="0" relativeHeight="251663360" behindDoc="1" locked="0" layoutInCell="1" allowOverlap="1" wp14:anchorId="4A9C5828" wp14:editId="6AEEC61A">
             <wp:simplePos x="0" y="0"/>
             <wp:positionH relativeFrom="column">
-              <wp:posOffset>-410921</wp:posOffset>
+              <wp:posOffset>-436908</wp:posOffset>
             </wp:positionH>
             <wp:positionV relativeFrom="paragraph">
-              <wp:posOffset>288264</wp:posOffset>
+              <wp:posOffset>358885</wp:posOffset>
             </wp:positionV>
-            <wp:extent cx="2450592" cy="1078992"/>
-            <wp:effectExtent l="0" t="0" r="6985" b="6985"/>
+            <wp:extent cx="2532888" cy="1225296"/>
+            <wp:effectExtent l="0" t="0" r="1270" b="0"/>
             <wp:wrapNone/>
             <wp:docPr id="34" name="Picture 34"/>
             <wp:cNvGraphicFramePr>
@@ -8082,7 +8875,7 @@
                   <pic:spPr>
                     <a:xfrm>
                       <a:off x="0" y="0"/>
-                      <a:ext cx="2450592" cy="1078992"/>
+                      <a:ext cx="2532888" cy="1225296"/>
                     </a:xfrm>
                     <a:prstGeom prst="rect">
                       <a:avLst/>
@@ -8144,6 +8937,8 @@
         </w:rPr>
         <w:br w:type="page"/>
       </w:r>
+      <w:bookmarkStart w:id="0" w:name="_GoBack"/>
+      <w:bookmarkEnd w:id="0"/>
     </w:p>
     <w:p>
       <w:pPr>
@@ -14194,7 +14989,6 @@
       <w:pPr>
         <w:bidi/>
         <w:rPr>
-          <w:rFonts w:hint="cs"/>
           <w:sz w:val="24"/>
           <w:szCs w:val="24"/>
           <w:rtl/>
@@ -16540,7 +17334,6 @@
       <w:pPr>
         <w:bidi/>
         <w:rPr>
-          <w:rFonts w:hint="cs"/>
           <w:sz w:val="24"/>
           <w:szCs w:val="24"/>
           <w:rtl/>
@@ -24882,7 +25675,6 @@
         <w:bidi/>
         <w:ind w:left="720"/>
         <w:rPr>
-          <w:rFonts w:hint="cs"/>
           <w:sz w:val="24"/>
           <w:szCs w:val="24"/>
           <w:rtl/>
@@ -25089,7 +25881,6 @@
         </w:numPr>
         <w:bidi/>
         <w:rPr>
-          <w:rFonts w:hint="cs"/>
           <w:sz w:val="24"/>
           <w:szCs w:val="24"/>
           <w:rtl/>
@@ -25162,7 +25953,7 @@
         </w:numPr>
         <w:bidi/>
         <w:rPr>
-          <w:rFonts w:eastAsiaTheme="minorEastAsia" w:hint="cs"/>
+          <w:rFonts w:eastAsiaTheme="minorEastAsia"/>
           <w:sz w:val="24"/>
           <w:szCs w:val="24"/>
         </w:rPr>
@@ -25202,7 +25993,7 @@
         <w:bidi/>
         <w:ind w:left="720"/>
         <w:rPr>
-          <w:rFonts w:eastAsiaTheme="minorEastAsia" w:hint="cs"/>
+          <w:rFonts w:eastAsiaTheme="minorEastAsia"/>
           <w:sz w:val="24"/>
           <w:szCs w:val="24"/>
           <w:rtl/>
@@ -26092,7 +26883,6 @@
       <w:pPr>
         <w:bidi/>
         <w:rPr>
-          <w:rFonts w:hint="cs"/>
           <w:sz w:val="24"/>
           <w:szCs w:val="24"/>
           <w:rtl/>
@@ -26154,7 +26944,6 @@
       <w:pPr>
         <w:bidi/>
         <w:rPr>
-          <w:rFonts w:hint="cs"/>
           <w:sz w:val="24"/>
           <w:szCs w:val="24"/>
           <w:rtl/>
@@ -26985,7 +27774,6 @@
       <w:pPr>
         <w:bidi/>
         <w:rPr>
-          <w:rFonts w:hint="cs"/>
           <w:sz w:val="24"/>
           <w:szCs w:val="24"/>
           <w:rtl/>
@@ -27033,7 +27821,6 @@
         </w:numPr>
         <w:bidi/>
         <w:rPr>
-          <w:rFonts w:hint="cs"/>
           <w:sz w:val="24"/>
           <w:szCs w:val="24"/>
         </w:rPr>
@@ -27204,7 +27991,6 @@
         <w:ind w:left="720"/>
         <w:jc w:val="both"/>
         <w:rPr>
-          <w:rFonts w:hint="cs"/>
           <w:sz w:val="24"/>
           <w:szCs w:val="24"/>
           <w:rtl/>
@@ -28160,7 +28946,6 @@
         <w:ind w:left="720"/>
         <w:jc w:val="both"/>
         <w:rPr>
-          <w:rFonts w:hint="cs"/>
           <w:sz w:val="24"/>
           <w:szCs w:val="24"/>
           <w:rtl/>
@@ -28316,7 +29101,6 @@
         <w:ind w:left="720"/>
         <w:jc w:val="both"/>
         <w:rPr>
-          <w:rFonts w:hint="cs"/>
           <w:sz w:val="24"/>
           <w:szCs w:val="24"/>
           <w:rtl/>
@@ -28519,7 +29303,6 @@
         <w:ind w:left="720"/>
         <w:jc w:val="both"/>
         <w:rPr>
-          <w:rFonts w:hint="cs"/>
           <w:sz w:val="24"/>
           <w:szCs w:val="24"/>
           <w:rtl/>
@@ -28541,7 +29324,6 @@
         <w:ind w:left="720"/>
         <w:jc w:val="both"/>
         <w:rPr>
-          <w:rFonts w:hint="cs"/>
           <w:sz w:val="24"/>
           <w:szCs w:val="24"/>
           <w:rtl/>
@@ -28964,7 +29746,6 @@
         <w:ind w:left="720"/>
         <w:jc w:val="both"/>
         <w:rPr>
-          <w:rFonts w:hint="cs"/>
           <w:sz w:val="24"/>
           <w:szCs w:val="24"/>
           <w:rtl/>
@@ -30525,23 +31306,7 @@
           <w:sz w:val="18"/>
           <w:szCs w:val="18"/>
         </w:rPr>
-        <w:t xml:space="preserve"> </w:t>
-      </w:r>
-      <w:r>
-        <w:rPr>
-          <w:color w:val="000000"/>
-          <w:sz w:val="18"/>
-          <w:szCs w:val="18"/>
-        </w:rPr>
-        <w:t xml:space="preserve">         </w:t>
-      </w:r>
-      <w:r>
-        <w:rPr>
-          <w:color w:val="000000"/>
-          <w:sz w:val="18"/>
-          <w:szCs w:val="18"/>
-        </w:rPr>
-        <w:t xml:space="preserve">&lt;- </w:t>
+        <w:t xml:space="preserve">          &lt;- </w:t>
       </w:r>
       <w:proofErr w:type="spellStart"/>
       <w:proofErr w:type="gramStart"/>
@@ -30686,7 +31451,6 @@
         <w:shd w:val="clear" w:color="auto" w:fill="FFFFFF"/>
         <w:bidi/>
         <w:rPr>
-          <w:rFonts w:hint="cs"/>
           <w:color w:val="000000"/>
           <w:sz w:val="18"/>
           <w:szCs w:val="18"/>
@@ -30808,8 +31572,6 @@
         </w:rPr>
         <w:br w:type="page"/>
       </w:r>
-      <w:bookmarkStart w:id="0" w:name="_GoBack"/>
-      <w:bookmarkEnd w:id="0"/>
     </w:p>
     <w:p>
       <w:pPr>
@@ -32648,7 +33410,7 @@
           <w:rPr>
             <w:noProof/>
           </w:rPr>
-          <w:t>- 23 -</w:t>
+          <w:t>- 21 -</w:t>
         </w:r>
         <w:r>
           <w:rPr>
@@ -50209,565 +50971,6 @@
 </c:userShapes>
 </file>
 
-<file path=word/glossary/document.xml><?xml version="1.0" encoding="utf-8"?>
-<w:glossaryDocument xmlns:wpc="http://schemas.microsoft.com/office/word/2010/wordprocessingCanvas" xmlns:cx="http://schemas.microsoft.com/office/drawing/2014/chartex" xmlns:cx1="http://schemas.microsoft.com/office/drawing/2015/9/8/chartex" xmlns:cx2="http://schemas.microsoft.com/office/drawing/2015/10/21/chartex" xmlns:mc="http://schemas.openxmlformats.org/markup-compatibility/2006" xmlns:o="urn:schemas-microsoft-com:office:office" xmlns:r="http://schemas.openxmlformats.org/officeDocument/2006/relationships" xmlns:m="http://schemas.openxmlformats.org/officeDocument/2006/math" xmlns:v="urn:schemas-microsoft-com:vml" xmlns:wp14="http://schemas.microsoft.com/office/word/2010/wordprocessingDrawing" xmlns:wp="http://schemas.openxmlformats.org/drawingml/2006/wordprocessingDrawing" xmlns:w10="urn:schemas-microsoft-com:office:word" xmlns:w="http://schemas.openxmlformats.org/wordprocessingml/2006/main" xmlns:w14="http://schemas.microsoft.com/office/word/2010/wordml" xmlns:w15="http://schemas.microsoft.com/office/word/2012/wordml" xmlns:w16se="http://schemas.microsoft.com/office/word/2015/wordml/symex" xmlns:wpg="http://schemas.microsoft.com/office/word/2010/wordprocessingGroup" xmlns:wpi="http://schemas.microsoft.com/office/word/2010/wordprocessingInk" xmlns:wne="http://schemas.microsoft.com/office/word/2006/wordml" xmlns:wps="http://schemas.microsoft.com/office/word/2010/wordprocessingShape" mc:Ignorable="w14 w15 w16se wp14"/>
-</file>
-
-<file path=word/glossary/fontTable.xml><?xml version="1.0" encoding="utf-8"?>
-<w:fonts xmlns:mc="http://schemas.openxmlformats.org/markup-compatibility/2006" xmlns:r="http://schemas.openxmlformats.org/officeDocument/2006/relationships" xmlns:w="http://schemas.openxmlformats.org/wordprocessingml/2006/main" xmlns:w14="http://schemas.microsoft.com/office/word/2010/wordml" xmlns:w15="http://schemas.microsoft.com/office/word/2012/wordml" xmlns:w16se="http://schemas.microsoft.com/office/word/2015/wordml/symex" mc:Ignorable="w14 w15 w16se">
-  <w:font w:name="Times New Roman">
-    <w:panose1 w:val="02020603050405020304"/>
-    <w:charset w:val="00"/>
-    <w:family w:val="roman"/>
-    <w:pitch w:val="variable"/>
-    <w:sig w:usb0="E0002EFF" w:usb1="C0007843" w:usb2="00000009" w:usb3="00000000" w:csb0="000001FF" w:csb1="00000000"/>
-  </w:font>
-  <w:font w:name="Symbol">
-    <w:panose1 w:val="05050102010706020507"/>
-    <w:charset w:val="02"/>
-    <w:family w:val="roman"/>
-    <w:pitch w:val="variable"/>
-    <w:sig w:usb0="00000000" w:usb1="10000000" w:usb2="00000000" w:usb3="00000000" w:csb0="80000000" w:csb1="00000000"/>
-  </w:font>
-  <w:font w:name="Courier New">
-    <w:panose1 w:val="02070309020205020404"/>
-    <w:charset w:val="00"/>
-    <w:family w:val="modern"/>
-    <w:pitch w:val="fixed"/>
-    <w:sig w:usb0="E0002EFF" w:usb1="C0007843" w:usb2="00000009" w:usb3="00000000" w:csb0="000001FF" w:csb1="00000000"/>
-  </w:font>
-  <w:font w:name="Wingdings">
-    <w:panose1 w:val="05000000000000000000"/>
-    <w:charset w:val="02"/>
-    <w:family w:val="auto"/>
-    <w:pitch w:val="variable"/>
-    <w:sig w:usb0="00000000" w:usb1="10000000" w:usb2="00000000" w:usb3="00000000" w:csb0="80000000" w:csb1="00000000"/>
-  </w:font>
-  <w:font w:name="Arial">
-    <w:panose1 w:val="020B0604020202020204"/>
-    <w:charset w:val="00"/>
-    <w:family w:val="swiss"/>
-    <w:pitch w:val="variable"/>
-    <w:sig w:usb0="E0002EFF" w:usb1="C0007843" w:usb2="00000009" w:usb3="00000000" w:csb0="000001FF" w:csb1="00000000"/>
-  </w:font>
-  <w:font w:name="Calibri">
-    <w:panose1 w:val="020F0502020204030204"/>
-    <w:charset w:val="00"/>
-    <w:family w:val="swiss"/>
-    <w:pitch w:val="variable"/>
-    <w:sig w:usb0="E00002FF" w:usb1="4000ACFF" w:usb2="00000001" w:usb3="00000000" w:csb0="0000019F" w:csb1="00000000"/>
-  </w:font>
-  <w:font w:name="Segoe UI">
-    <w:panose1 w:val="020B0502040204020203"/>
-    <w:charset w:val="00"/>
-    <w:family w:val="swiss"/>
-    <w:pitch w:val="variable"/>
-    <w:sig w:usb0="E4002EFF" w:usb1="C000E47F" w:usb2="00000009" w:usb3="00000000" w:csb0="000001FF" w:csb1="00000000"/>
-  </w:font>
-  <w:font w:name="Cambria Math">
-    <w:panose1 w:val="02040503050406030204"/>
-    <w:charset w:val="00"/>
-    <w:family w:val="roman"/>
-    <w:pitch w:val="variable"/>
-    <w:sig w:usb0="E00002FF" w:usb1="420024FF" w:usb2="00000000" w:usb3="00000000" w:csb0="0000019F" w:csb1="00000000"/>
-  </w:font>
-  <w:font w:name="Helvetica">
-    <w:panose1 w:val="020B0604020202020204"/>
-    <w:charset w:val="00"/>
-    <w:family w:val="swiss"/>
-    <w:pitch w:val="variable"/>
-    <w:sig w:usb0="E0002EFF" w:usb1="C0007843" w:usb2="00000009" w:usb3="00000000" w:csb0="000001FF" w:csb1="00000000"/>
-  </w:font>
-  <w:font w:name="Calibri Light">
-    <w:panose1 w:val="020F0302020204030204"/>
-    <w:charset w:val="00"/>
-    <w:family w:val="swiss"/>
-    <w:pitch w:val="variable"/>
-    <w:sig w:usb0="A00002EF" w:usb1="4000207B" w:usb2="00000000" w:usb3="00000000" w:csb0="0000019F" w:csb1="00000000"/>
-  </w:font>
-</w:fonts>
-</file>
-
-<file path=word/glossary/settings.xml><?xml version="1.0" encoding="utf-8"?>
-<w:settings xmlns:mc="http://schemas.openxmlformats.org/markup-compatibility/2006" xmlns:o="urn:schemas-microsoft-com:office:office" xmlns:r="http://schemas.openxmlformats.org/officeDocument/2006/relationships" xmlns:m="http://schemas.openxmlformats.org/officeDocument/2006/math" xmlns:v="urn:schemas-microsoft-com:vml" xmlns:w10="urn:schemas-microsoft-com:office:word" xmlns:w="http://schemas.openxmlformats.org/wordprocessingml/2006/main" xmlns:w14="http://schemas.microsoft.com/office/word/2010/wordml" xmlns:w15="http://schemas.microsoft.com/office/word/2012/wordml" xmlns:w16se="http://schemas.microsoft.com/office/word/2015/wordml/symex" xmlns:sl="http://schemas.openxmlformats.org/schemaLibrary/2006/main" mc:Ignorable="w14 w15 w16se">
-  <w:view w:val="normal"/>
-  <w:defaultTabStop w:val="720"/>
-  <w:characterSpacingControl w:val="doNotCompress"/>
-  <w:compat>
-    <w:useFELayout/>
-    <w:compatSetting w:name="compatibilityMode" w:uri="http://schemas.microsoft.com/office/word" w:val="15"/>
-    <w:compatSetting w:name="overrideTableStyleFontSizeAndJustification" w:uri="http://schemas.microsoft.com/office/word" w:val="1"/>
-    <w:compatSetting w:name="enableOpenTypeFeatures" w:uri="http://schemas.microsoft.com/office/word" w:val="1"/>
-    <w:compatSetting w:name="doNotFlipMirrorIndents" w:uri="http://schemas.microsoft.com/office/word" w:val="1"/>
-    <w:compatSetting w:name="differentiateMultirowTableHeaders" w:uri="http://schemas.microsoft.com/office/word" w:val="1"/>
-  </w:compat>
-  <w:rsids>
-    <w:rsidRoot w:val="0069440D"/>
-    <w:rsid w:val="0069440D"/>
-  </w:rsids>
-  <m:mathPr>
-    <m:mathFont m:val="Cambria Math"/>
-    <m:brkBin m:val="before"/>
-    <m:brkBinSub m:val="--"/>
-    <m:smallFrac m:val="0"/>
-    <m:dispDef/>
-    <m:lMargin m:val="0"/>
-    <m:rMargin m:val="0"/>
-    <m:defJc m:val="centerGroup"/>
-    <m:wrapIndent m:val="1440"/>
-    <m:intLim m:val="subSup"/>
-    <m:naryLim m:val="undOvr"/>
-  </m:mathPr>
-  <w:themeFontLang w:val="en-US" w:bidi="he-IL"/>
-  <w:clrSchemeMapping w:bg1="light1" w:t1="dark1" w:bg2="light2" w:t2="dark2" w:accent1="accent1" w:accent2="accent2" w:accent3="accent3" w:accent4="accent4" w:accent5="accent5" w:accent6="accent6" w:hyperlink="hyperlink" w:followedHyperlink="followedHyperlink"/>
-  <w:decimalSymbol w:val="."/>
-  <w:listSeparator w:val=","/>
-  <w15:chartTrackingRefBased/>
-</w:settings>
-</file>
-
-<file path=word/glossary/styles.xml><?xml version="1.0" encoding="utf-8"?>
-<w:styles xmlns:mc="http://schemas.openxmlformats.org/markup-compatibility/2006" xmlns:r="http://schemas.openxmlformats.org/officeDocument/2006/relationships" xmlns:w="http://schemas.openxmlformats.org/wordprocessingml/2006/main" xmlns:w14="http://schemas.microsoft.com/office/word/2010/wordml" xmlns:w15="http://schemas.microsoft.com/office/word/2012/wordml" xmlns:w16se="http://schemas.microsoft.com/office/word/2015/wordml/symex" mc:Ignorable="w14 w15 w16se">
-  <w:docDefaults>
-    <w:rPrDefault>
-      <w:rPr>
-        <w:rFonts w:asciiTheme="minorHAnsi" w:eastAsiaTheme="minorEastAsia" w:hAnsiTheme="minorHAnsi" w:cstheme="minorBidi"/>
-        <w:sz w:val="22"/>
-        <w:szCs w:val="22"/>
-        <w:lang w:val="en-US" w:eastAsia="en-US" w:bidi="he-IL"/>
-      </w:rPr>
-    </w:rPrDefault>
-    <w:pPrDefault>
-      <w:pPr>
-        <w:spacing w:after="160" w:line="259" w:lineRule="auto"/>
-      </w:pPr>
-    </w:pPrDefault>
-  </w:docDefaults>
-  <w:latentStyles w:defLockedState="0" w:defUIPriority="99" w:defSemiHidden="0" w:defUnhideWhenUsed="0" w:defQFormat="0" w:count="372">
-    <w:lsdException w:name="Normal" w:uiPriority="0" w:qFormat="1"/>
-    <w:lsdException w:name="heading 1" w:uiPriority="9" w:qFormat="1"/>
-    <w:lsdException w:name="heading 2" w:semiHidden="1" w:uiPriority="9" w:unhideWhenUsed="1" w:qFormat="1"/>
-    <w:lsdException w:name="heading 3" w:semiHidden="1" w:uiPriority="9" w:unhideWhenUsed="1" w:qFormat="1"/>
-    <w:lsdException w:name="heading 4" w:semiHidden="1" w:uiPriority="9" w:unhideWhenUsed="1" w:qFormat="1"/>
-    <w:lsdException w:name="heading 5" w:semiHidden="1" w:uiPriority="9" w:unhideWhenUsed="1" w:qFormat="1"/>
-    <w:lsdException w:name="heading 6" w:semiHidden="1" w:uiPriority="9" w:unhideWhenUsed="1" w:qFormat="1"/>
-    <w:lsdException w:name="heading 7" w:semiHidden="1" w:uiPriority="9" w:unhideWhenUsed="1" w:qFormat="1"/>
-    <w:lsdException w:name="heading 8" w:semiHidden="1" w:uiPriority="9" w:unhideWhenUsed="1" w:qFormat="1"/>
-    <w:lsdException w:name="heading 9" w:semiHidden="1" w:uiPriority="9" w:unhideWhenUsed="1" w:qFormat="1"/>
-    <w:lsdException w:name="index 1" w:semiHidden="1" w:unhideWhenUsed="1"/>
-    <w:lsdException w:name="index 2" w:semiHidden="1" w:unhideWhenUsed="1"/>
-    <w:lsdException w:name="index 3" w:semiHidden="1" w:unhideWhenUsed="1"/>
-    <w:lsdException w:name="index 4" w:semiHidden="1" w:unhideWhenUsed="1"/>
-    <w:lsdException w:name="index 5" w:semiHidden="1" w:unhideWhenUsed="1"/>
-    <w:lsdException w:name="index 6" w:semiHidden="1" w:unhideWhenUsed="1"/>
-    <w:lsdException w:name="index 7" w:semiHidden="1" w:unhideWhenUsed="1"/>
-    <w:lsdException w:name="index 8" w:semiHidden="1" w:unhideWhenUsed="1"/>
-    <w:lsdException w:name="index 9" w:semiHidden="1" w:unhideWhenUsed="1"/>
-    <w:lsdException w:name="toc 1" w:semiHidden="1" w:uiPriority="39" w:unhideWhenUsed="1"/>
-    <w:lsdException w:name="toc 2" w:semiHidden="1" w:uiPriority="39" w:unhideWhenUsed="1"/>
-    <w:lsdException w:name="toc 3" w:semiHidden="1" w:uiPriority="39" w:unhideWhenUsed="1"/>
-    <w:lsdException w:name="toc 4" w:semiHidden="1" w:uiPriority="39" w:unhideWhenUsed="1"/>
-    <w:lsdException w:name="toc 5" w:semiHidden="1" w:uiPriority="39" w:unhideWhenUsed="1"/>
-    <w:lsdException w:name="toc 6" w:semiHidden="1" w:uiPriority="39" w:unhideWhenUsed="1"/>
-    <w:lsdException w:name="toc 7" w:semiHidden="1" w:uiPriority="39" w:unhideWhenUsed="1"/>
-    <w:lsdException w:name="toc 8" w:semiHidden="1" w:uiPriority="39" w:unhideWhenUsed="1"/>
-    <w:lsdException w:name="toc 9" w:semiHidden="1" w:uiPriority="39" w:unhideWhenUsed="1"/>
-    <w:lsdException w:name="Normal Indent" w:semiHidden="1" w:unhideWhenUsed="1"/>
-    <w:lsdException w:name="footnote text" w:semiHidden="1" w:unhideWhenUsed="1"/>
-    <w:lsdException w:name="annotation text" w:semiHidden="1" w:unhideWhenUsed="1"/>
-    <w:lsdException w:name="header" w:semiHidden="1" w:unhideWhenUsed="1"/>
-    <w:lsdException w:name="footer" w:semiHidden="1" w:unhideWhenUsed="1"/>
-    <w:lsdException w:name="index heading" w:semiHidden="1" w:unhideWhenUsed="1"/>
-    <w:lsdException w:name="caption" w:semiHidden="1" w:uiPriority="35" w:unhideWhenUsed="1" w:qFormat="1"/>
-    <w:lsdException w:name="table of figures" w:semiHidden="1" w:unhideWhenUsed="1"/>
-    <w:lsdException w:name="envelope address" w:semiHidden="1" w:unhideWhenUsed="1"/>
-    <w:lsdException w:name="envelope return" w:semiHidden="1" w:unhideWhenUsed="1"/>
-    <w:lsdException w:name="footnote reference" w:semiHidden="1" w:unhideWhenUsed="1"/>
-    <w:lsdException w:name="annotation reference" w:semiHidden="1" w:unhideWhenUsed="1"/>
-    <w:lsdException w:name="line number" w:semiHidden="1" w:unhideWhenUsed="1"/>
-    <w:lsdException w:name="page number" w:semiHidden="1" w:unhideWhenUsed="1"/>
-    <w:lsdException w:name="endnote reference" w:semiHidden="1" w:unhideWhenUsed="1"/>
-    <w:lsdException w:name="endnote text" w:semiHidden="1" w:unhideWhenUsed="1"/>
-    <w:lsdException w:name="table of authorities" w:semiHidden="1" w:unhideWhenUsed="1"/>
-    <w:lsdException w:name="macro" w:semiHidden="1" w:unhideWhenUsed="1"/>
-    <w:lsdException w:name="toa heading" w:semiHidden="1" w:unhideWhenUsed="1"/>
-    <w:lsdException w:name="List" w:semiHidden="1" w:unhideWhenUsed="1"/>
-    <w:lsdException w:name="List Bullet" w:semiHidden="1" w:unhideWhenUsed="1"/>
-    <w:lsdException w:name="List Number" w:semiHidden="1" w:unhideWhenUsed="1"/>
-    <w:lsdException w:name="List 2" w:semiHidden="1" w:unhideWhenUsed="1"/>
-    <w:lsdException w:name="List 3" w:semiHidden="1" w:unhideWhenUsed="1"/>
-    <w:lsdException w:name="List 4" w:semiHidden="1" w:unhideWhenUsed="1"/>
-    <w:lsdException w:name="List 5" w:semiHidden="1" w:unhideWhenUsed="1"/>
-    <w:lsdException w:name="List Bullet 2" w:semiHidden="1" w:unhideWhenUsed="1"/>
-    <w:lsdException w:name="List Bullet 3" w:semiHidden="1" w:unhideWhenUsed="1"/>
-    <w:lsdException w:name="List Bullet 4" w:semiHidden="1" w:unhideWhenUsed="1"/>
-    <w:lsdException w:name="List Bullet 5" w:semiHidden="1" w:unhideWhenUsed="1"/>
-    <w:lsdException w:name="List Number 2" w:semiHidden="1" w:unhideWhenUsed="1"/>
-    <w:lsdException w:name="List Number 3" w:semiHidden="1" w:unhideWhenUsed="1"/>
-    <w:lsdException w:name="List Number 4" w:semiHidden="1" w:unhideWhenUsed="1"/>
-    <w:lsdException w:name="List Number 5" w:semiHidden="1" w:unhideWhenUsed="1"/>
-    <w:lsdException w:name="Title" w:uiPriority="10" w:qFormat="1"/>
-    <w:lsdException w:name="Closing" w:semiHidden="1" w:unhideWhenUsed="1"/>
-    <w:lsdException w:name="Signature" w:semiHidden="1" w:unhideWhenUsed="1"/>
-    <w:lsdException w:name="Default Paragraph Font" w:semiHidden="1" w:uiPriority="1" w:unhideWhenUsed="1"/>
-    <w:lsdException w:name="Body Text" w:semiHidden="1" w:unhideWhenUsed="1"/>
-    <w:lsdException w:name="Body Text Indent" w:semiHidden="1" w:unhideWhenUsed="1"/>
-    <w:lsdException w:name="List Continue" w:semiHidden="1" w:unhideWhenUsed="1"/>
-    <w:lsdException w:name="List Continue 2" w:semiHidden="1" w:unhideWhenUsed="1"/>
-    <w:lsdException w:name="List Continue 3" w:semiHidden="1" w:unhideWhenUsed="1"/>
-    <w:lsdException w:name="List Continue 4" w:semiHidden="1" w:unhideWhenUsed="1"/>
-    <w:lsdException w:name="List Continue 5" w:semiHidden="1" w:unhideWhenUsed="1"/>
-    <w:lsdException w:name="Message Header" w:semiHidden="1" w:unhideWhenUsed="1"/>
-    <w:lsdException w:name="Subtitle" w:uiPriority="11" w:qFormat="1"/>
-    <w:lsdException w:name="Salutation" w:semiHidden="1" w:unhideWhenUsed="1"/>
-    <w:lsdException w:name="Date" w:semiHidden="1" w:unhideWhenUsed="1"/>
-    <w:lsdException w:name="Body Text First Indent" w:semiHidden="1" w:unhideWhenUsed="1"/>
-    <w:lsdException w:name="Body Text First Indent 2" w:semiHidden="1" w:unhideWhenUsed="1"/>
-    <w:lsdException w:name="Note Heading" w:semiHidden="1" w:unhideWhenUsed="1"/>
-    <w:lsdException w:name="Body Text 2" w:semiHidden="1" w:unhideWhenUsed="1"/>
-    <w:lsdException w:name="Body Text 3" w:semiHidden="1" w:unhideWhenUsed="1"/>
-    <w:lsdException w:name="Body Text Indent 2" w:semiHidden="1" w:unhideWhenUsed="1"/>
-    <w:lsdException w:name="Body Text Indent 3" w:semiHidden="1" w:unhideWhenUsed="1"/>
-    <w:lsdException w:name="Block Text" w:semiHidden="1" w:unhideWhenUsed="1"/>
-    <w:lsdException w:name="Hyperlink" w:semiHidden="1" w:unhideWhenUsed="1"/>
-    <w:lsdException w:name="FollowedHyperlink" w:semiHidden="1" w:unhideWhenUsed="1"/>
-    <w:lsdException w:name="Strong" w:uiPriority="22" w:qFormat="1"/>
-    <w:lsdException w:name="Emphasis" w:uiPriority="20" w:qFormat="1"/>
-    <w:lsdException w:name="Document Map" w:semiHidden="1" w:unhideWhenUsed="1"/>
-    <w:lsdException w:name="Plain Text" w:semiHidden="1" w:unhideWhenUsed="1"/>
-    <w:lsdException w:name="E-mail Signature" w:semiHidden="1" w:unhideWhenUsed="1"/>
-    <w:lsdException w:name="HTML Top of Form" w:semiHidden="1" w:unhideWhenUsed="1"/>
-    <w:lsdException w:name="HTML Bottom of Form" w:semiHidden="1" w:unhideWhenUsed="1"/>
-    <w:lsdException w:name="Normal (Web)" w:semiHidden="1" w:unhideWhenUsed="1"/>
-    <w:lsdException w:name="HTML Acronym" w:semiHidden="1" w:unhideWhenUsed="1"/>
-    <w:lsdException w:name="HTML Address" w:semiHidden="1" w:unhideWhenUsed="1"/>
-    <w:lsdException w:name="HTML Cite" w:semiHidden="1" w:unhideWhenUsed="1"/>
-    <w:lsdException w:name="HTML Code" w:semiHidden="1" w:unhideWhenUsed="1"/>
-    <w:lsdException w:name="HTML Definition" w:semiHidden="1" w:unhideWhenUsed="1"/>
-    <w:lsdException w:name="HTML Keyboard" w:semiHidden="1" w:unhideWhenUsed="1"/>
-    <w:lsdException w:name="HTML Preformatted" w:semiHidden="1" w:unhideWhenUsed="1"/>
-    <w:lsdException w:name="HTML Sample" w:semiHidden="1" w:unhideWhenUsed="1"/>
-    <w:lsdException w:name="HTML Typewriter" w:semiHidden="1" w:unhideWhenUsed="1"/>
-    <w:lsdException w:name="HTML Variable" w:semiHidden="1" w:unhideWhenUsed="1"/>
-    <w:lsdException w:name="Normal Table" w:semiHidden="1" w:unhideWhenUsed="1"/>
-    <w:lsdException w:name="annotation subject" w:semiHidden="1" w:unhideWhenUsed="1"/>
-    <w:lsdException w:name="No List" w:semiHidden="1" w:unhideWhenUsed="1"/>
-    <w:lsdException w:name="Outline List 1" w:semiHidden="1" w:unhideWhenUsed="1"/>
-    <w:lsdException w:name="Outline List 2" w:semiHidden="1" w:unhideWhenUsed="1"/>
-    <w:lsdException w:name="Outline List 3" w:semiHidden="1" w:unhideWhenUsed="1"/>
-    <w:lsdException w:name="Table Simple 1" w:semiHidden="1" w:unhideWhenUsed="1"/>
-    <w:lsdException w:name="Table Simple 2" w:semiHidden="1" w:unhideWhenUsed="1"/>
-    <w:lsdException w:name="Table Simple 3" w:semiHidden="1" w:unhideWhenUsed="1"/>
-    <w:lsdException w:name="Table Classic 1" w:semiHidden="1" w:unhideWhenUsed="1"/>
-    <w:lsdException w:name="Table Classic 2" w:semiHidden="1" w:unhideWhenUsed="1"/>
-    <w:lsdException w:name="Table Classic 3" w:semiHidden="1" w:unhideWhenUsed="1"/>
-    <w:lsdException w:name="Table Classic 4" w:semiHidden="1" w:unhideWhenUsed="1"/>
-    <w:lsdException w:name="Table Colorful 1" w:semiHidden="1" w:unhideWhenUsed="1"/>
-    <w:lsdException w:name="Table Colorful 2" w:semiHidden="1" w:unhideWhenUsed="1"/>
-    <w:lsdException w:name="Table Colorful 3" w:semiHidden="1" w:unhideWhenUsed="1"/>
-    <w:lsdException w:name="Table Columns 1" w:semiHidden="1" w:unhideWhenUsed="1"/>
-    <w:lsdException w:name="Table Columns 2" w:semiHidden="1" w:unhideWhenUsed="1"/>
-    <w:lsdException w:name="Table Columns 3" w:semiHidden="1" w:unhideWhenUsed="1"/>
-    <w:lsdException w:name="Table Columns 4" w:semiHidden="1" w:unhideWhenUsed="1"/>
-    <w:lsdException w:name="Table Columns 5" w:semiHidden="1" w:unhideWhenUsed="1"/>
-    <w:lsdException w:name="Table Grid 1" w:semiHidden="1" w:unhideWhenUsed="1"/>
-    <w:lsdException w:name="Table Grid 2" w:semiHidden="1" w:unhideWhenUsed="1"/>
-    <w:lsdException w:name="Table Grid 3" w:semiHidden="1" w:unhideWhenUsed="1"/>
-    <w:lsdException w:name="Table Grid 4" w:semiHidden="1" w:unhideWhenUsed="1"/>
-    <w:lsdException w:name="Table Grid 5" w:semiHidden="1" w:unhideWhenUsed="1"/>
-    <w:lsdException w:name="Table Grid 6" w:semiHidden="1" w:unhideWhenUsed="1"/>
-    <w:lsdException w:name="Table Grid 7" w:semiHidden="1" w:unhideWhenUsed="1"/>
-    <w:lsdException w:name="Table Grid 8" w:semiHidden="1" w:unhideWhenUsed="1"/>
-    <w:lsdException w:name="Table List 1" w:semiHidden="1" w:unhideWhenUsed="1"/>
-    <w:lsdException w:name="Table List 2" w:semiHidden="1" w:unhideWhenUsed="1"/>
-    <w:lsdException w:name="Table List 3" w:semiHidden="1" w:unhideWhenUsed="1"/>
-    <w:lsdException w:name="Table List 4" w:semiHidden="1" w:unhideWhenUsed="1"/>
-    <w:lsdException w:name="Table List 5" w:semiHidden="1" w:unhideWhenUsed="1"/>
-    <w:lsdException w:name="Table List 6" w:semiHidden="1" w:unhideWhenUsed="1"/>
-    <w:lsdException w:name="Table List 7" w:semiHidden="1" w:unhideWhenUsed="1"/>
-    <w:lsdException w:name="Table List 8" w:semiHidden="1" w:unhideWhenUsed="1"/>
-    <w:lsdException w:name="Table 3D effects 1" w:semiHidden="1" w:unhideWhenUsed="1"/>
-    <w:lsdException w:name="Table 3D effects 2" w:semiHidden="1" w:unhideWhenUsed="1"/>
-    <w:lsdException w:name="Table 3D effects 3" w:semiHidden="1" w:unhideWhenUsed="1"/>
-    <w:lsdException w:name="Table Contemporary" w:semiHidden="1" w:unhideWhenUsed="1"/>
-    <w:lsdException w:name="Table Elegant" w:semiHidden="1" w:unhideWhenUsed="1"/>
-    <w:lsdException w:name="Table Professional" w:semiHidden="1" w:unhideWhenUsed="1"/>
-    <w:lsdException w:name="Table Subtle 1" w:semiHidden="1" w:unhideWhenUsed="1"/>
-    <w:lsdException w:name="Table Subtle 2" w:semiHidden="1" w:unhideWhenUsed="1"/>
-    <w:lsdException w:name="Table Web 1" w:semiHidden="1" w:unhideWhenUsed="1"/>
-    <w:lsdException w:name="Table Web 2" w:semiHidden="1" w:unhideWhenUsed="1"/>
-    <w:lsdException w:name="Table Web 3" w:semiHidden="1" w:unhideWhenUsed="1"/>
-    <w:lsdException w:name="Balloon Text" w:semiHidden="1" w:unhideWhenUsed="1"/>
-    <w:lsdException w:name="Table Grid" w:uiPriority="39"/>
-    <w:lsdException w:name="Table Theme" w:semiHidden="1" w:unhideWhenUsed="1"/>
-    <w:lsdException w:name="Placeholder Text" w:semiHidden="1"/>
-    <w:lsdException w:name="No Spacing" w:uiPriority="1" w:qFormat="1"/>
-    <w:lsdException w:name="Light Shading" w:uiPriority="60"/>
-    <w:lsdException w:name="Light List" w:uiPriority="61"/>
-    <w:lsdException w:name="Light Grid" w:uiPriority="62"/>
-    <w:lsdException w:name="Medium Shading 1" w:uiPriority="63"/>
-    <w:lsdException w:name="Medium Shading 2" w:uiPriority="64"/>
-    <w:lsdException w:name="Medium List 1" w:uiPriority="65"/>
-    <w:lsdException w:name="Medium List 2" w:uiPriority="66"/>
-    <w:lsdException w:name="Medium Grid 1" w:uiPriority="67"/>
-    <w:lsdException w:name="Medium Grid 2" w:uiPriority="68"/>
-    <w:lsdException w:name="Medium Grid 3" w:uiPriority="69"/>
-    <w:lsdException w:name="Dark List" w:uiPriority="70"/>
-    <w:lsdException w:name="Colorful Shading" w:uiPriority="71"/>
-    <w:lsdException w:name="Colorful List" w:uiPriority="72"/>
-    <w:lsdException w:name="Colorful Grid" w:uiPriority="73"/>
-    <w:lsdException w:name="Light Shading Accent 1" w:uiPriority="60"/>
-    <w:lsdException w:name="Light List Accent 1" w:uiPriority="61"/>
-    <w:lsdException w:name="Light Grid Accent 1" w:uiPriority="62"/>
-    <w:lsdException w:name="Medium Shading 1 Accent 1" w:uiPriority="63"/>
-    <w:lsdException w:name="Medium Shading 2 Accent 1" w:uiPriority="64"/>
-    <w:lsdException w:name="Medium List 1 Accent 1" w:uiPriority="65"/>
-    <w:lsdException w:name="Revision" w:semiHidden="1"/>
-    <w:lsdException w:name="List Paragraph" w:uiPriority="34" w:qFormat="1"/>
-    <w:lsdException w:name="Quote" w:uiPriority="29" w:qFormat="1"/>
-    <w:lsdException w:name="Intense Quote" w:uiPriority="30" w:qFormat="1"/>
-    <w:lsdException w:name="Medium List 2 Accent 1" w:uiPriority="66"/>
-    <w:lsdException w:name="Medium Grid 1 Accent 1" w:uiPriority="67"/>
-    <w:lsdException w:name="Medium Grid 2 Accent 1" w:uiPriority="68"/>
-    <w:lsdException w:name="Medium Grid 3 Accent 1" w:uiPriority="69"/>
-    <w:lsdException w:name="Dark List Accent 1" w:uiPriority="70"/>
-    <w:lsdException w:name="Colorful Shading Accent 1" w:uiPriority="71"/>
-    <w:lsdException w:name="Colorful List Accent 1" w:uiPriority="72"/>
-    <w:lsdException w:name="Colorful Grid Accent 1" w:uiPriority="73"/>
-    <w:lsdException w:name="Light Shading Accent 2" w:uiPriority="60"/>
-    <w:lsdException w:name="Light List Accent 2" w:uiPriority="61"/>
-    <w:lsdException w:name="Light Grid Accent 2" w:uiPriority="62"/>
-    <w:lsdException w:name="Medium Shading 1 Accent 2" w:uiPriority="63"/>
-    <w:lsdException w:name="Medium Shading 2 Accent 2" w:uiPriority="64"/>
-    <w:lsdException w:name="Medium List 1 Accent 2" w:uiPriority="65"/>
-    <w:lsdException w:name="Medium List 2 Accent 2" w:uiPriority="66"/>
-    <w:lsdException w:name="Medium Grid 1 Accent 2" w:uiPriority="67"/>
-    <w:lsdException w:name="Medium Grid 2 Accent 2" w:uiPriority="68"/>
-    <w:lsdException w:name="Medium Grid 3 Accent 2" w:uiPriority="69"/>
-    <w:lsdException w:name="Dark List Accent 2" w:uiPriority="70"/>
-    <w:lsdException w:name="Colorful Shading Accent 2" w:uiPriority="71"/>
-    <w:lsdException w:name="Colorful List Accent 2" w:uiPriority="72"/>
-    <w:lsdException w:name="Colorful Grid Accent 2" w:uiPriority="73"/>
-    <w:lsdException w:name="Light Shading Accent 3" w:uiPriority="60"/>
-    <w:lsdException w:name="Light List Accent 3" w:uiPriority="61"/>
-    <w:lsdException w:name="Light Grid Accent 3" w:uiPriority="62"/>
-    <w:lsdException w:name="Medium Shading 1 Accent 3" w:uiPriority="63"/>
-    <w:lsdException w:name="Medium Shading 2 Accent 3" w:uiPriority="64"/>
-    <w:lsdException w:name="Medium List 1 Accent 3" w:uiPriority="65"/>
-    <w:lsdException w:name="Medium List 2 Accent 3" w:uiPriority="66"/>
-    <w:lsdException w:name="Medium Grid 1 Accent 3" w:uiPriority="67"/>
-    <w:lsdException w:name="Medium Grid 2 Accent 3" w:uiPriority="68"/>
-    <w:lsdException w:name="Medium Grid 3 Accent 3" w:uiPriority="69"/>
-    <w:lsdException w:name="Dark List Accent 3" w:uiPriority="70"/>
-    <w:lsdException w:name="Colorful Shading Accent 3" w:uiPriority="71"/>
-    <w:lsdException w:name="Colorful List Accent 3" w:uiPriority="72"/>
-    <w:lsdException w:name="Colorful Grid Accent 3" w:uiPriority="73"/>
-    <w:lsdException w:name="Light Shading Accent 4" w:uiPriority="60"/>
-    <w:lsdException w:name="Light List Accent 4" w:uiPriority="61"/>
-    <w:lsdException w:name="Light Grid Accent 4" w:uiPriority="62"/>
-    <w:lsdException w:name="Medium Shading 1 Accent 4" w:uiPriority="63"/>
-    <w:lsdException w:name="Medium Shading 2 Accent 4" w:uiPriority="64"/>
-    <w:lsdException w:name="Medium List 1 Accent 4" w:uiPriority="65"/>
-    <w:lsdException w:name="Medium List 2 Accent 4" w:uiPriority="66"/>
-    <w:lsdException w:name="Medium Grid 1 Accent 4" w:uiPriority="67"/>
-    <w:lsdException w:name="Medium Grid 2 Accent 4" w:uiPriority="68"/>
-    <w:lsdException w:name="Medium Grid 3 Accent 4" w:uiPriority="69"/>
-    <w:lsdException w:name="Dark List Accent 4" w:uiPriority="70"/>
-    <w:lsdException w:name="Colorful Shading Accent 4" w:uiPriority="71"/>
-    <w:lsdException w:name="Colorful List Accent 4" w:uiPriority="72"/>
-    <w:lsdException w:name="Colorful Grid Accent 4" w:uiPriority="73"/>
-    <w:lsdException w:name="Light Shading Accent 5" w:uiPriority="60"/>
-    <w:lsdException w:name="Light List Accent 5" w:uiPriority="61"/>
-    <w:lsdException w:name="Light Grid Accent 5" w:uiPriority="62"/>
-    <w:lsdException w:name="Medium Shading 1 Accent 5" w:uiPriority="63"/>
-    <w:lsdException w:name="Medium Shading 2 Accent 5" w:uiPriority="64"/>
-    <w:lsdException w:name="Medium List 1 Accent 5" w:uiPriority="65"/>
-    <w:lsdException w:name="Medium List 2 Accent 5" w:uiPriority="66"/>
-    <w:lsdException w:name="Medium Grid 1 Accent 5" w:uiPriority="67"/>
-    <w:lsdException w:name="Medium Grid 2 Accent 5" w:uiPriority="68"/>
-    <w:lsdException w:name="Medium Grid 3 Accent 5" w:uiPriority="69"/>
-    <w:lsdException w:name="Dark List Accent 5" w:uiPriority="70"/>
-    <w:lsdException w:name="Colorful Shading Accent 5" w:uiPriority="71"/>
-    <w:lsdException w:name="Colorful List Accent 5" w:uiPriority="72"/>
-    <w:lsdException w:name="Colorful Grid Accent 5" w:uiPriority="73"/>
-    <w:lsdException w:name="Light Shading Accent 6" w:uiPriority="60"/>
-    <w:lsdException w:name="Light List Accent 6" w:uiPriority="61"/>
-    <w:lsdException w:name="Light Grid Accent 6" w:uiPriority="62"/>
-    <w:lsdException w:name="Medium Shading 1 Accent 6" w:uiPriority="63"/>
-    <w:lsdException w:name="Medium Shading 2 Accent 6" w:uiPriority="64"/>
-    <w:lsdException w:name="Medium List 1 Accent 6" w:uiPriority="65"/>
-    <w:lsdException w:name="Medium List 2 Accent 6" w:uiPriority="66"/>
-    <w:lsdException w:name="Medium Grid 1 Accent 6" w:uiPriority="67"/>
-    <w:lsdException w:name="Medium Grid 2 Accent 6" w:uiPriority="68"/>
-    <w:lsdException w:name="Medium Grid 3 Accent 6" w:uiPriority="69"/>
-    <w:lsdException w:name="Dark List Accent 6" w:uiPriority="70"/>
-    <w:lsdException w:name="Colorful Shading Accent 6" w:uiPriority="71"/>
-    <w:lsdException w:name="Colorful List Accent 6" w:uiPriority="72"/>
-    <w:lsdException w:name="Colorful Grid Accent 6" w:uiPriority="73"/>
-    <w:lsdException w:name="Subtle Emphasis" w:uiPriority="19" w:qFormat="1"/>
-    <w:lsdException w:name="Intense Emphasis" w:uiPriority="21" w:qFormat="1"/>
-    <w:lsdException w:name="Subtle Reference" w:uiPriority="31" w:qFormat="1"/>
-    <w:lsdException w:name="Intense Reference" w:uiPriority="32" w:qFormat="1"/>
-    <w:lsdException w:name="Book Title" w:uiPriority="33" w:qFormat="1"/>
-    <w:lsdException w:name="Bibliography" w:semiHidden="1" w:uiPriority="37" w:unhideWhenUsed="1"/>
-    <w:lsdException w:name="TOC Heading" w:semiHidden="1" w:uiPriority="39" w:unhideWhenUsed="1" w:qFormat="1"/>
-    <w:lsdException w:name="Plain Table 1" w:uiPriority="41"/>
-    <w:lsdException w:name="Plain Table 2" w:uiPriority="42"/>
-    <w:lsdException w:name="Plain Table 3" w:uiPriority="43"/>
-    <w:lsdException w:name="Plain Table 4" w:uiPriority="44"/>
-    <w:lsdException w:name="Plain Table 5" w:uiPriority="45"/>
-    <w:lsdException w:name="Grid Table Light" w:uiPriority="40"/>
-    <w:lsdException w:name="Grid Table 1 Light" w:uiPriority="46"/>
-    <w:lsdException w:name="Grid Table 2" w:uiPriority="47"/>
-    <w:lsdException w:name="Grid Table 3" w:uiPriority="48"/>
-    <w:lsdException w:name="Grid Table 4" w:uiPriority="49"/>
-    <w:lsdException w:name="Grid Table 5 Dark" w:uiPriority="50"/>
-    <w:lsdException w:name="Grid Table 6 Colorful" w:uiPriority="51"/>
-    <w:lsdException w:name="Grid Table 7 Colorful" w:uiPriority="52"/>
-    <w:lsdException w:name="Grid Table 1 Light Accent 1" w:uiPriority="46"/>
-    <w:lsdException w:name="Grid Table 2 Accent 1" w:uiPriority="47"/>
-    <w:lsdException w:name="Grid Table 3 Accent 1" w:uiPriority="48"/>
-    <w:lsdException w:name="Grid Table 4 Accent 1" w:uiPriority="49"/>
-    <w:lsdException w:name="Grid Table 5 Dark Accent 1" w:uiPriority="50"/>
-    <w:lsdException w:name="Grid Table 6 Colorful Accent 1" w:uiPriority="51"/>
-    <w:lsdException w:name="Grid Table 7 Colorful Accent 1" w:uiPriority="52"/>
-    <w:lsdException w:name="Grid Table 1 Light Accent 2" w:uiPriority="46"/>
-    <w:lsdException w:name="Grid Table 2 Accent 2" w:uiPriority="47"/>
-    <w:lsdException w:name="Grid Table 3 Accent 2" w:uiPriority="48"/>
-    <w:lsdException w:name="Grid Table 4 Accent 2" w:uiPriority="49"/>
-    <w:lsdException w:name="Grid Table 5 Dark Accent 2" w:uiPriority="50"/>
-    <w:lsdException w:name="Grid Table 6 Colorful Accent 2" w:uiPriority="51"/>
-    <w:lsdException w:name="Grid Table 7 Colorful Accent 2" w:uiPriority="52"/>
-    <w:lsdException w:name="Grid Table 1 Light Accent 3" w:uiPriority="46"/>
-    <w:lsdException w:name="Grid Table 2 Accent 3" w:uiPriority="47"/>
-    <w:lsdException w:name="Grid Table 3 Accent 3" w:uiPriority="48"/>
-    <w:lsdException w:name="Grid Table 4 Accent 3" w:uiPriority="49"/>
-    <w:lsdException w:name="Grid Table 5 Dark Accent 3" w:uiPriority="50"/>
-    <w:lsdException w:name="Grid Table 6 Colorful Accent 3" w:uiPriority="51"/>
-    <w:lsdException w:name="Grid Table 7 Colorful Accent 3" w:uiPriority="52"/>
-    <w:lsdException w:name="Grid Table 1 Light Accent 4" w:uiPriority="46"/>
-    <w:lsdException w:name="Grid Table 2 Accent 4" w:uiPriority="47"/>
-    <w:lsdException w:name="Grid Table 3 Accent 4" w:uiPriority="48"/>
-    <w:lsdException w:name="Grid Table 4 Accent 4" w:uiPriority="49"/>
-    <w:lsdException w:name="Grid Table 5 Dark Accent 4" w:uiPriority="50"/>
-    <w:lsdException w:name="Grid Table 6 Colorful Accent 4" w:uiPriority="51"/>
-    <w:lsdException w:name="Grid Table 7 Colorful Accent 4" w:uiPriority="52"/>
-    <w:lsdException w:name="Grid Table 1 Light Accent 5" w:uiPriority="46"/>
-    <w:lsdException w:name="Grid Table 2 Accent 5" w:uiPriority="47"/>
-    <w:lsdException w:name="Grid Table 3 Accent 5" w:uiPriority="48"/>
-    <w:lsdException w:name="Grid Table 4 Accent 5" w:uiPriority="49"/>
-    <w:lsdException w:name="Grid Table 5 Dark Accent 5" w:uiPriority="50"/>
-    <w:lsdException w:name="Grid Table 6 Colorful Accent 5" w:uiPriority="51"/>
-    <w:lsdException w:name="Grid Table 7 Colorful Accent 5" w:uiPriority="52"/>
-    <w:lsdException w:name="Grid Table 1 Light Accent 6" w:uiPriority="46"/>
-    <w:lsdException w:name="Grid Table 2 Accent 6" w:uiPriority="47"/>
-    <w:lsdException w:name="Grid Table 3 Accent 6" w:uiPriority="48"/>
-    <w:lsdException w:name="Grid Table 4 Accent 6" w:uiPriority="49"/>
-    <w:lsdException w:name="Grid Table 5 Dark Accent 6" w:uiPriority="50"/>
-    <w:lsdException w:name="Grid Table 6 Colorful Accent 6" w:uiPriority="51"/>
-    <w:lsdException w:name="Grid Table 7 Colorful Accent 6" w:uiPriority="52"/>
-    <w:lsdException w:name="List Table 1 Light" w:uiPriority="46"/>
-    <w:lsdException w:name="List Table 2" w:uiPriority="47"/>
-    <w:lsdException w:name="List Table 3" w:uiPriority="48"/>
-    <w:lsdException w:name="List Table 4" w:uiPriority="49"/>
-    <w:lsdException w:name="List Table 5 Dark" w:uiPriority="50"/>
-    <w:lsdException w:name="List Table 6 Colorful" w:uiPriority="51"/>
-    <w:lsdException w:name="List Table 7 Colorful" w:uiPriority="52"/>
-    <w:lsdException w:name="List Table 1 Light Accent 1" w:uiPriority="46"/>
-    <w:lsdException w:name="List Table 2 Accent 1" w:uiPriority="47"/>
-    <w:lsdException w:name="List Table 3 Accent 1" w:uiPriority="48"/>
-    <w:lsdException w:name="List Table 4 Accent 1" w:uiPriority="49"/>
-    <w:lsdException w:name="List Table 5 Dark Accent 1" w:uiPriority="50"/>
-    <w:lsdException w:name="List Table 6 Colorful Accent 1" w:uiPriority="51"/>
-    <w:lsdException w:name="List Table 7 Colorful Accent 1" w:uiPriority="52"/>
-    <w:lsdException w:name="List Table 1 Light Accent 2" w:uiPriority="46"/>
-    <w:lsdException w:name="List Table 2 Accent 2" w:uiPriority="47"/>
-    <w:lsdException w:name="List Table 3 Accent 2" w:uiPriority="48"/>
-    <w:lsdException w:name="List Table 4 Accent 2" w:uiPriority="49"/>
-    <w:lsdException w:name="List Table 5 Dark Accent 2" w:uiPriority="50"/>
-    <w:lsdException w:name="List Table 6 Colorful Accent 2" w:uiPriority="51"/>
-    <w:lsdException w:name="List Table 7 Colorful Accent 2" w:uiPriority="52"/>
-    <w:lsdException w:name="List Table 1 Light Accent 3" w:uiPriority="46"/>
-    <w:lsdException w:name="List Table 2 Accent 3" w:uiPriority="47"/>
-    <w:lsdException w:name="List Table 3 Accent 3" w:uiPriority="48"/>
-    <w:lsdException w:name="List Table 4 Accent 3" w:uiPriority="49"/>
-    <w:lsdException w:name="List Table 5 Dark Accent 3" w:uiPriority="50"/>
-    <w:lsdException w:name="List Table 6 Colorful Accent 3" w:uiPriority="51"/>
-    <w:lsdException w:name="List Table 7 Colorful Accent 3" w:uiPriority="52"/>
-    <w:lsdException w:name="List Table 1 Light Accent 4" w:uiPriority="46"/>
-    <w:lsdException w:name="List Table 2 Accent 4" w:uiPriority="47"/>
-    <w:lsdException w:name="List Table 3 Accent 4" w:uiPriority="48"/>
-    <w:lsdException w:name="List Table 4 Accent 4" w:uiPriority="49"/>
-    <w:lsdException w:name="List Table 5 Dark Accent 4" w:uiPriority="50"/>
-    <w:lsdException w:name="List Table 6 Colorful Accent 4" w:uiPriority="51"/>
-    <w:lsdException w:name="List Table 7 Colorful Accent 4" w:uiPriority="52"/>
-    <w:lsdException w:name="List Table 1 Light Accent 5" w:uiPriority="46"/>
-    <w:lsdException w:name="List Table 2 Accent 5" w:uiPriority="47"/>
-    <w:lsdException w:name="List Table 3 Accent 5" w:uiPriority="48"/>
-    <w:lsdException w:name="List Table 4 Accent 5" w:uiPriority="49"/>
-    <w:lsdException w:name="List Table 5 Dark Accent 5" w:uiPriority="50"/>
-    <w:lsdException w:name="List Table 6 Colorful Accent 5" w:uiPriority="51"/>
-    <w:lsdException w:name="List Table 7 Colorful Accent 5" w:uiPriority="52"/>
-    <w:lsdException w:name="List Table 1 Light Accent 6" w:uiPriority="46"/>
-    <w:lsdException w:name="List Table 2 Accent 6" w:uiPriority="47"/>
-    <w:lsdException w:name="List Table 3 Accent 6" w:uiPriority="48"/>
-    <w:lsdException w:name="List Table 4 Accent 6" w:uiPriority="49"/>
-    <w:lsdException w:name="List Table 5 Dark Accent 6" w:uiPriority="50"/>
-    <w:lsdException w:name="List Table 6 Colorful Accent 6" w:uiPriority="51"/>
-    <w:lsdException w:name="List Table 7 Colorful Accent 6" w:uiPriority="52"/>
-    <w:lsdException w:name="Mention" w:semiHidden="1" w:unhideWhenUsed="1"/>
-  </w:latentStyles>
-  <w:style w:type="paragraph" w:default="1" w:styleId="Normal">
-    <w:name w:val="Normal"/>
-    <w:qFormat/>
-  </w:style>
-  <w:style w:type="character" w:default="1" w:styleId="DefaultParagraphFont">
-    <w:name w:val="Default Paragraph Font"/>
-    <w:uiPriority w:val="1"/>
-    <w:semiHidden/>
-    <w:unhideWhenUsed/>
-  </w:style>
-  <w:style w:type="table" w:default="1" w:styleId="TableNormal">
-    <w:name w:val="Normal Table"/>
-    <w:uiPriority w:val="99"/>
-    <w:semiHidden/>
-    <w:unhideWhenUsed/>
-    <w:tblPr>
-      <w:tblInd w:w="0" w:type="dxa"/>
-      <w:tblCellMar>
-        <w:top w:w="0" w:type="dxa"/>
-        <w:left w:w="108" w:type="dxa"/>
-        <w:bottom w:w="0" w:type="dxa"/>
-        <w:right w:w="108" w:type="dxa"/>
-      </w:tblCellMar>
-    </w:tblPr>
-  </w:style>
-  <w:style w:type="numbering" w:default="1" w:styleId="NoList">
-    <w:name w:val="No List"/>
-    <w:uiPriority w:val="99"/>
-    <w:semiHidden/>
-    <w:unhideWhenUsed/>
-  </w:style>
-  <w:style w:type="character" w:styleId="PlaceholderText">
-    <w:name w:val="Placeholder Text"/>
-    <w:basedOn w:val="DefaultParagraphFont"/>
-    <w:uiPriority w:val="99"/>
-    <w:semiHidden/>
-    <w:rsid w:val="0069440D"/>
-    <w:rPr>
-      <w:color w:val="808080"/>
-    </w:rPr>
-  </w:style>
-</w:styles>
-</file>
-
-<file path=word/glossary/webSettings.xml><?xml version="1.0" encoding="utf-8"?>
-<w:webSettings xmlns:mc="http://schemas.openxmlformats.org/markup-compatibility/2006" xmlns:r="http://schemas.openxmlformats.org/officeDocument/2006/relationships" xmlns:w="http://schemas.openxmlformats.org/wordprocessingml/2006/main" xmlns:w14="http://schemas.microsoft.com/office/word/2010/wordml" xmlns:w15="http://schemas.microsoft.com/office/word/2012/wordml" xmlns:w16se="http://schemas.microsoft.com/office/word/2015/wordml/symex" mc:Ignorable="w14 w15 w16se">
-  <w:optimizeForBrowser/>
-  <w:allowPNG/>
-</w:webSettings>
-</file>
-
 <file path=word/theme/theme1.xml><?xml version="1.0" encoding="utf-8"?>
 <a:theme xmlns:a="http://schemas.openxmlformats.org/drawingml/2006/main" name="Office Theme">
   <a:themeElements>
@@ -51034,7 +51237,7 @@
 </file>
 
 <file path=customXml/itemProps1.xml><?xml version="1.0" encoding="utf-8"?>
-<ds:datastoreItem xmlns:ds="http://schemas.openxmlformats.org/officeDocument/2006/customXml" ds:itemID="{A0FE0F9F-DC30-4026-B6BE-AEB663271AB8}">
+<ds:datastoreItem xmlns:ds="http://schemas.openxmlformats.org/officeDocument/2006/customXml" ds:itemID="{44BF08EE-B469-486B-8B6C-446E2DB5C789}">
   <ds:schemaRefs>
     <ds:schemaRef ds:uri="http://schemas.openxmlformats.org/officeDocument/2006/bibliography"/>
   </ds:schemaRefs>

</xml_diff>

<commit_message>
Write about Pareto Optimality
</commit_message>
<xml_diff>
--- a/Genetic/Report/Lab2/Report.docx
+++ b/Genetic/Report/Lab2/Report.docx
@@ -8937,8 +8937,6 @@
         </w:rPr>
         <w:br w:type="page"/>
       </w:r>
-      <w:bookmarkStart w:id="0" w:name="_GoBack"/>
-      <w:bookmarkEnd w:id="0"/>
     </w:p>
     <w:p>
       <w:pPr>
@@ -31576,6 +31574,7 @@
     <w:p>
       <w:pPr>
         <w:bidi/>
+        <w:jc w:val="center"/>
         <w:rPr>
           <w:b/>
           <w:bCs/>
@@ -31621,6 +31620,30 @@
         </w:rPr>
         <w:t>:</w:t>
       </w:r>
+      <w:r>
+        <w:rPr>
+          <w:rFonts w:hint="cs"/>
+          <w:b/>
+          <w:bCs/>
+          <w:sz w:val="24"/>
+          <w:szCs w:val="24"/>
+          <w:rtl/>
+        </w:rPr>
+        <w:t xml:space="preserve"> פרטו </w:t>
+      </w:r>
+      <w:proofErr w:type="spellStart"/>
+      <w:r>
+        <w:rPr>
+          <w:rFonts w:hint="cs"/>
+          <w:b/>
+          <w:bCs/>
+          <w:sz w:val="24"/>
+          <w:szCs w:val="24"/>
+          <w:rtl/>
+        </w:rPr>
+        <w:t>אופטימל</w:t>
+      </w:r>
+      <w:proofErr w:type="spellEnd"/>
     </w:p>
     <w:p>
       <w:pPr>
@@ -31628,21 +31651,26 @@
         <w:rPr>
           <w:sz w:val="24"/>
           <w:szCs w:val="24"/>
-        </w:rPr>
-      </w:pPr>
-      <w:r>
-        <w:rPr>
-          <w:rFonts w:hint="cs"/>
-          <w:sz w:val="24"/>
-          <w:szCs w:val="24"/>
-          <w:rtl/>
-        </w:rPr>
-        <w:t xml:space="preserve">חזית פרטו </w:t>
+          <w:rtl/>
+        </w:rPr>
+      </w:pPr>
+      <w:r>
+        <w:rPr>
+          <w:rFonts w:hint="cs"/>
+          <w:b/>
+          <w:bCs/>
+          <w:sz w:val="24"/>
+          <w:szCs w:val="24"/>
+          <w:rtl/>
+        </w:rPr>
+        <w:t xml:space="preserve">פרטו </w:t>
       </w:r>
       <w:proofErr w:type="spellStart"/>
       <w:r>
         <w:rPr>
           <w:rFonts w:hint="cs"/>
+          <w:b/>
+          <w:bCs/>
           <w:sz w:val="24"/>
           <w:szCs w:val="24"/>
           <w:rtl/>
@@ -31657,18 +31685,183 @@
           <w:szCs w:val="24"/>
           <w:rtl/>
         </w:rPr>
-        <w:t xml:space="preserve"> שמצאנו עבור הפונקציות המופיעות להלן הינה </w:t>
-      </w:r>
-      <m:oMath>
-        <m:r>
-          <w:rPr>
-            <w:rFonts w:ascii="Cambria Math" w:hAnsi="Cambria Math"/>
-            <w:sz w:val="24"/>
-            <w:szCs w:val="24"/>
-          </w:rPr>
-          <m:t>x= ___</m:t>
-        </m:r>
-      </m:oMath>
+        <w:t xml:space="preserve"> עבור בעיית אופטימיזציה מרובת מטרות </w:t>
+      </w:r>
+      <w:r>
+        <w:rPr>
+          <w:sz w:val="24"/>
+          <w:szCs w:val="24"/>
+          <w:rtl/>
+        </w:rPr>
+        <w:t>–</w:t>
+      </w:r>
+      <w:r>
+        <w:rPr>
+          <w:rFonts w:hint="cs"/>
+          <w:sz w:val="24"/>
+          <w:szCs w:val="24"/>
+          <w:rtl/>
+        </w:rPr>
+        <w:t xml:space="preserve"> </w:t>
+      </w:r>
+      <w:proofErr w:type="spellStart"/>
+      <w:r>
+        <w:rPr>
+          <w:sz w:val="24"/>
+          <w:szCs w:val="24"/>
+        </w:rPr>
+        <w:t>Multiobjective</w:t>
+      </w:r>
+      <w:proofErr w:type="spellEnd"/>
+      <w:r>
+        <w:rPr>
+          <w:sz w:val="24"/>
+          <w:szCs w:val="24"/>
+        </w:rPr>
+        <w:t xml:space="preserve"> Optimization</w:t>
+      </w:r>
+      <w:r>
+        <w:rPr>
+          <w:rFonts w:hint="cs"/>
+          <w:sz w:val="24"/>
+          <w:szCs w:val="24"/>
+          <w:rtl/>
+        </w:rPr>
+        <w:t xml:space="preserve"> אשר כוללת לרוב מטרות מנוגדות, כוללת את כל הפתרונות הנמצאים על חזית </w:t>
+      </w:r>
+      <w:proofErr w:type="spellStart"/>
+      <w:r>
+        <w:rPr>
+          <w:rFonts w:hint="cs"/>
+          <w:sz w:val="24"/>
+          <w:szCs w:val="24"/>
+          <w:rtl/>
+        </w:rPr>
+        <w:t>הפרטו</w:t>
+      </w:r>
+      <w:proofErr w:type="spellEnd"/>
+      <w:r>
+        <w:rPr>
+          <w:rFonts w:hint="cs"/>
+          <w:sz w:val="24"/>
+          <w:szCs w:val="24"/>
+          <w:rtl/>
+        </w:rPr>
+        <w:t xml:space="preserve"> </w:t>
+      </w:r>
+      <w:proofErr w:type="spellStart"/>
+      <w:r>
+        <w:rPr>
+          <w:rFonts w:hint="cs"/>
+          <w:sz w:val="24"/>
+          <w:szCs w:val="24"/>
+          <w:rtl/>
+        </w:rPr>
+        <w:t>אופטימל</w:t>
+      </w:r>
+      <w:proofErr w:type="spellEnd"/>
+      <w:r>
+        <w:rPr>
+          <w:rFonts w:hint="cs"/>
+          <w:sz w:val="24"/>
+          <w:szCs w:val="24"/>
+          <w:rtl/>
+        </w:rPr>
+        <w:t xml:space="preserve"> </w:t>
+      </w:r>
+      <w:r>
+        <w:rPr>
+          <w:sz w:val="24"/>
+          <w:szCs w:val="24"/>
+          <w:rtl/>
+        </w:rPr>
+        <w:t>–</w:t>
+      </w:r>
+      <w:r>
+        <w:rPr>
+          <w:rFonts w:hint="cs"/>
+          <w:sz w:val="24"/>
+          <w:szCs w:val="24"/>
+          <w:rtl/>
+        </w:rPr>
+        <w:t xml:space="preserve"> ה</w:t>
+      </w:r>
+      <w:r>
+        <w:rPr>
+          <w:sz w:val="24"/>
+          <w:szCs w:val="24"/>
+        </w:rPr>
+        <w:t>Pareto Front</w:t>
+      </w:r>
+      <w:r>
+        <w:rPr>
+          <w:rFonts w:hint="cs"/>
+          <w:sz w:val="24"/>
+          <w:szCs w:val="24"/>
+          <w:rtl/>
+        </w:rPr>
+        <w:t>, עליו כל הפתרון אופטימלי מהבחינה שלכל פתרון אחר, הוא גרוע מפתרון זה לפחות באחת מפונקציות המטרה.</w:t>
+      </w:r>
+    </w:p>
+    <w:p>
+      <w:pPr>
+        <w:bidi/>
+        <w:rPr>
+          <w:rFonts w:hint="cs"/>
+          <w:sz w:val="24"/>
+          <w:szCs w:val="24"/>
+          <w:rtl/>
+        </w:rPr>
+      </w:pPr>
+      <w:r>
+        <w:rPr>
+          <w:rFonts w:hint="cs"/>
+          <w:sz w:val="24"/>
+          <w:szCs w:val="24"/>
+          <w:rtl/>
+        </w:rPr>
+        <w:t xml:space="preserve">התבקשנו להציג את </w:t>
+      </w:r>
+      <w:proofErr w:type="spellStart"/>
+      <w:r>
+        <w:rPr>
+          <w:rFonts w:hint="cs"/>
+          <w:sz w:val="24"/>
+          <w:szCs w:val="24"/>
+          <w:rtl/>
+        </w:rPr>
+        <w:t>הפרטו</w:t>
+      </w:r>
+      <w:proofErr w:type="spellEnd"/>
+      <w:r>
+        <w:rPr>
+          <w:rFonts w:hint="cs"/>
+          <w:sz w:val="24"/>
+          <w:szCs w:val="24"/>
+          <w:rtl/>
+        </w:rPr>
+        <w:t xml:space="preserve"> </w:t>
+      </w:r>
+      <w:proofErr w:type="spellStart"/>
+      <w:r>
+        <w:rPr>
+          <w:rFonts w:hint="cs"/>
+          <w:sz w:val="24"/>
+          <w:szCs w:val="24"/>
+          <w:rtl/>
+        </w:rPr>
+        <w:t>אופטימל</w:t>
+      </w:r>
+      <w:proofErr w:type="spellEnd"/>
+      <w:r>
+        <w:rPr>
+          <w:rFonts w:hint="cs"/>
+          <w:sz w:val="24"/>
+          <w:szCs w:val="24"/>
+          <w:rtl/>
+        </w:rPr>
+        <w:t xml:space="preserve"> של זוג הפונקציות הבאות:</w:t>
+      </w:r>
     </w:p>
     <w:p>
       <w:pPr>
@@ -31885,31 +32078,69 @@
     <w:p>
       <w:pPr>
         <w:bidi/>
-        <w:rPr>
-          <w:sz w:val="24"/>
-          <w:szCs w:val="24"/>
-          <w:rtl/>
-        </w:rPr>
-      </w:pPr>
+        <w:jc w:val="center"/>
+        <w:rPr>
+          <w:sz w:val="24"/>
+          <w:szCs w:val="24"/>
+        </w:rPr>
+      </w:pPr>
+      <w:r>
+        <w:rPr>
+          <w:noProof/>
+          <w:sz w:val="24"/>
+          <w:szCs w:val="24"/>
+        </w:rPr>
+        <w:drawing>
+          <wp:inline distT="0" distB="0" distL="0" distR="0">
+            <wp:extent cx="3729162" cy="2294902"/>
+            <wp:effectExtent l="0" t="0" r="5080" b="0"/>
+            <wp:docPr id="2" name="Picture 2"/>
+            <wp:cNvGraphicFramePr>
+              <a:graphicFrameLocks xmlns:a="http://schemas.openxmlformats.org/drawingml/2006/main" noChangeAspect="1"/>
+            </wp:cNvGraphicFramePr>
+            <a:graphic xmlns:a="http://schemas.openxmlformats.org/drawingml/2006/main">
+              <a:graphicData uri="http://schemas.openxmlformats.org/drawingml/2006/picture">
+                <pic:pic xmlns:pic="http://schemas.openxmlformats.org/drawingml/2006/picture">
+                  <pic:nvPicPr>
+                    <pic:cNvPr id="2" name="Pareto Optimal.png"/>
+                    <pic:cNvPicPr/>
+                  </pic:nvPicPr>
+                  <pic:blipFill>
+                    <a:blip r:embed="rId23">
+                      <a:extLst>
+                        <a:ext uri="{28A0092B-C50C-407E-A947-70E740481C1C}">
+                          <a14:useLocalDpi xmlns:a14="http://schemas.microsoft.com/office/drawing/2010/main" val="0"/>
+                        </a:ext>
+                      </a:extLst>
+                    </a:blip>
+                    <a:stretch>
+                      <a:fillRect/>
+                    </a:stretch>
+                  </pic:blipFill>
+                  <pic:spPr>
+                    <a:xfrm>
+                      <a:off x="0" y="0"/>
+                      <a:ext cx="3774696" cy="2322924"/>
+                    </a:xfrm>
+                    <a:prstGeom prst="rect">
+                      <a:avLst/>
+                    </a:prstGeom>
+                  </pic:spPr>
+                </pic:pic>
+              </a:graphicData>
+            </a:graphic>
+          </wp:inline>
+        </w:drawing>
+      </w:r>
     </w:p>
     <w:p>
       <w:pPr>
         <w:bidi/>
         <w:rPr>
-          <w:sz w:val="24"/>
-          <w:szCs w:val="24"/>
-          <w:rtl/>
-        </w:rPr>
-      </w:pPr>
-      <w:r>
-        <w:rPr>
-          <w:rFonts w:hint="cs"/>
-          <w:sz w:val="24"/>
-          <w:szCs w:val="24"/>
-          <w:rtl/>
-        </w:rPr>
-        <w:t xml:space="preserve">קוד גנטי עבור מציאת </w:t>
-      </w:r>
+          <w:rFonts w:hint="cs"/>
+          <w:rtl/>
+        </w:rPr>
+      </w:pPr>
       <w:proofErr w:type="spellStart"/>
       <w:r>
         <w:rPr>
@@ -31928,8 +32159,460 @@
           <w:szCs w:val="24"/>
           <w:rtl/>
         </w:rPr>
-        <w:t xml:space="preserve"> פרונט: </w:t>
-      </w:r>
+        <w:t xml:space="preserve"> </w:t>
+      </w:r>
+      <w:proofErr w:type="spellStart"/>
+      <w:r>
+        <w:rPr>
+          <w:rFonts w:hint="cs"/>
+          <w:rtl/>
+        </w:rPr>
+        <w:t>אופטימל</w:t>
+      </w:r>
+      <w:proofErr w:type="spellEnd"/>
+      <w:r>
+        <w:rPr>
+          <w:rFonts w:hint="cs"/>
+          <w:rtl/>
+        </w:rPr>
+        <w:t xml:space="preserve"> עבור שתי פונקציות מטרה אלו הוא בטווח </w:t>
+      </w:r>
+      <m:oMath>
+        <m:r>
+          <w:rPr>
+            <w:rFonts w:ascii="Cambria Math" w:hAnsi="Cambria Math"/>
+          </w:rPr>
+          <m:t>-2≤x≤2</m:t>
+        </m:r>
+      </m:oMath>
+      <w:r>
+        <w:rPr>
+          <w:rFonts w:eastAsiaTheme="minorEastAsia" w:hint="cs"/>
+          <w:rtl/>
+        </w:rPr>
+        <w:t xml:space="preserve"> מכיוון שעבור כל </w:t>
+      </w:r>
+      <m:oMath>
+        <m:r>
+          <w:rPr>
+            <w:rFonts w:ascii="Cambria Math" w:eastAsiaTheme="minorEastAsia" w:hAnsi="Cambria Math"/>
+          </w:rPr>
+          <m:t>x≥2</m:t>
+        </m:r>
+      </m:oMath>
+      <w:r>
+        <w:rPr>
+          <w:rFonts w:eastAsiaTheme="minorEastAsia" w:hint="cs"/>
+          <w:rtl/>
+        </w:rPr>
+        <w:t xml:space="preserve"> ניתן לשפר את שתי פונקציות המטרה ע"י הפתרון של </w:t>
+      </w:r>
+      <m:oMath>
+        <m:r>
+          <w:rPr>
+            <w:rFonts w:ascii="Cambria Math" w:eastAsiaTheme="minorEastAsia" w:hAnsi="Cambria Math"/>
+          </w:rPr>
+          <m:t>x=2</m:t>
+        </m:r>
+      </m:oMath>
+      <w:r>
+        <w:rPr>
+          <w:rFonts w:eastAsiaTheme="minorEastAsia" w:hint="cs"/>
+          <w:rtl/>
+        </w:rPr>
+        <w:t xml:space="preserve">, ולכל פתרון </w:t>
+      </w:r>
+      <m:oMath>
+        <m:r>
+          <w:rPr>
+            <w:rFonts w:ascii="Cambria Math" w:eastAsiaTheme="minorEastAsia" w:hAnsi="Cambria Math"/>
+          </w:rPr>
+          <m:t>x≤ -2</m:t>
+        </m:r>
+      </m:oMath>
+      <w:r>
+        <w:rPr>
+          <w:rFonts w:eastAsiaTheme="minorEastAsia" w:hint="cs"/>
+          <w:rtl/>
+        </w:rPr>
+        <w:t xml:space="preserve"> ניתן לשפר את שתי פונקציות המטרה ע"י הפתרון של </w:t>
+      </w:r>
+      <m:oMath>
+        <m:r>
+          <w:rPr>
+            <w:rFonts w:ascii="Cambria Math" w:eastAsiaTheme="minorEastAsia" w:hAnsi="Cambria Math"/>
+          </w:rPr>
+          <m:t>x=-2</m:t>
+        </m:r>
+      </m:oMath>
+      <w:r>
+        <w:rPr>
+          <w:rFonts w:eastAsiaTheme="minorEastAsia" w:hint="cs"/>
+          <w:rtl/>
+        </w:rPr>
+        <w:t xml:space="preserve">. עבור כל </w:t>
+      </w:r>
+      <m:oMath>
+        <m:r>
+          <w:rPr>
+            <w:rFonts w:ascii="Cambria Math" w:eastAsiaTheme="minorEastAsia" w:hAnsi="Cambria Math"/>
+          </w:rPr>
+          <m:t>-2≤x≤2</m:t>
+        </m:r>
+      </m:oMath>
+      <w:r>
+        <w:rPr>
+          <w:rFonts w:eastAsiaTheme="minorEastAsia" w:hint="cs"/>
+          <w:rtl/>
+        </w:rPr>
+        <w:t>, בירידת ה</w:t>
+      </w:r>
+      <m:oMath>
+        <m:r>
+          <w:rPr>
+            <w:rFonts w:ascii="Cambria Math" w:eastAsiaTheme="minorEastAsia" w:hAnsi="Cambria Math"/>
+          </w:rPr>
+          <m:t>x</m:t>
+        </m:r>
+      </m:oMath>
+      <w:r>
+        <w:rPr>
+          <w:rFonts w:eastAsiaTheme="minorEastAsia" w:hint="cs"/>
+          <w:rtl/>
+        </w:rPr>
+        <w:t xml:space="preserve"> משתפרת פונקציית המטרה </w:t>
+      </w:r>
+      <m:oMath>
+        <m:r>
+          <w:rPr>
+            <w:rFonts w:ascii="Cambria Math" w:eastAsiaTheme="minorEastAsia" w:hAnsi="Cambria Math"/>
+          </w:rPr>
+          <m:t>f</m:t>
+        </m:r>
+        <m:d>
+          <m:dPr>
+            <m:ctrlPr>
+              <w:rPr>
+                <w:rFonts w:ascii="Cambria Math" w:eastAsiaTheme="minorEastAsia" w:hAnsi="Cambria Math"/>
+                <w:i/>
+              </w:rPr>
+            </m:ctrlPr>
+          </m:dPr>
+          <m:e>
+            <m:r>
+              <w:rPr>
+                <w:rFonts w:ascii="Cambria Math" w:eastAsiaTheme="minorEastAsia" w:hAnsi="Cambria Math"/>
+              </w:rPr>
+              <m:t>x</m:t>
+            </m:r>
+          </m:e>
+        </m:d>
+      </m:oMath>
+      <w:r>
+        <w:rPr>
+          <w:rFonts w:eastAsiaTheme="minorEastAsia" w:hint="cs"/>
+          <w:rtl/>
+        </w:rPr>
+        <w:t xml:space="preserve"> ופונקציית המטרה </w:t>
+      </w:r>
+      <m:oMath>
+        <m:r>
+          <w:rPr>
+            <w:rFonts w:ascii="Cambria Math" w:eastAsiaTheme="minorEastAsia" w:hAnsi="Cambria Math"/>
+          </w:rPr>
+          <m:t>g</m:t>
+        </m:r>
+        <m:d>
+          <m:dPr>
+            <m:ctrlPr>
+              <w:rPr>
+                <w:rFonts w:ascii="Cambria Math" w:eastAsiaTheme="minorEastAsia" w:hAnsi="Cambria Math"/>
+                <w:i/>
+              </w:rPr>
+            </m:ctrlPr>
+          </m:dPr>
+          <m:e>
+            <m:r>
+              <w:rPr>
+                <w:rFonts w:ascii="Cambria Math" w:eastAsiaTheme="minorEastAsia" w:hAnsi="Cambria Math"/>
+              </w:rPr>
+              <m:t>x</m:t>
+            </m:r>
+          </m:e>
+        </m:d>
+      </m:oMath>
+      <w:r>
+        <w:rPr>
+          <w:rFonts w:eastAsiaTheme="minorEastAsia" w:hint="cs"/>
+          <w:rtl/>
+        </w:rPr>
+        <w:t xml:space="preserve"> נהית יותר גרועה.</w:t>
+      </w:r>
+      <w:bookmarkStart w:id="0" w:name="_GoBack"/>
+      <w:bookmarkEnd w:id="0"/>
+    </w:p>
+    <w:p>
+      <w:pPr>
+        <w:bidi/>
+        <w:rPr>
+          <w:b/>
+          <w:bCs/>
+          <w:sz w:val="24"/>
+          <w:szCs w:val="24"/>
+          <w:rtl/>
+        </w:rPr>
+      </w:pPr>
+      <w:r>
+        <w:rPr>
+          <w:rFonts w:hint="cs"/>
+          <w:b/>
+          <w:bCs/>
+          <w:sz w:val="24"/>
+          <w:szCs w:val="24"/>
+          <w:rtl/>
+        </w:rPr>
+        <w:t xml:space="preserve">חשבנו על רעיון </w:t>
+      </w:r>
+      <w:proofErr w:type="spellStart"/>
+      <w:r>
+        <w:rPr>
+          <w:rFonts w:hint="cs"/>
+          <w:b/>
+          <w:bCs/>
+          <w:sz w:val="24"/>
+          <w:szCs w:val="24"/>
+          <w:rtl/>
+        </w:rPr>
+        <w:t>לפרוייקט</w:t>
+      </w:r>
+      <w:proofErr w:type="spellEnd"/>
+      <w:r>
+        <w:rPr>
+          <w:rFonts w:hint="cs"/>
+          <w:b/>
+          <w:bCs/>
+          <w:sz w:val="24"/>
+          <w:szCs w:val="24"/>
+          <w:rtl/>
+        </w:rPr>
+        <w:t>:</w:t>
+      </w:r>
+    </w:p>
+    <w:p>
+      <w:pPr>
+        <w:bidi/>
+        <w:rPr>
+          <w:rFonts w:hint="cs"/>
+          <w:sz w:val="24"/>
+          <w:szCs w:val="24"/>
+          <w:rtl/>
+        </w:rPr>
+      </w:pPr>
+      <w:r>
+        <w:rPr>
+          <w:rFonts w:hint="cs"/>
+          <w:sz w:val="24"/>
+          <w:szCs w:val="24"/>
+          <w:rtl/>
+        </w:rPr>
+        <w:t xml:space="preserve">איסוף נתוני ביצועים ומחירים מחנויות מחשבים שונות ומיד שנייה על רכיבי מחשב שונים ומחשבים ניידים, ושימוש בחזית </w:t>
+      </w:r>
+      <w:proofErr w:type="spellStart"/>
+      <w:r>
+        <w:rPr>
+          <w:rFonts w:hint="cs"/>
+          <w:sz w:val="24"/>
+          <w:szCs w:val="24"/>
+          <w:rtl/>
+        </w:rPr>
+        <w:t>הפרטו</w:t>
+      </w:r>
+      <w:proofErr w:type="spellEnd"/>
+      <w:r>
+        <w:rPr>
+          <w:rFonts w:hint="cs"/>
+          <w:sz w:val="24"/>
+          <w:szCs w:val="24"/>
+          <w:rtl/>
+        </w:rPr>
+        <w:t xml:space="preserve"> </w:t>
+      </w:r>
+      <w:proofErr w:type="spellStart"/>
+      <w:r>
+        <w:rPr>
+          <w:rFonts w:hint="cs"/>
+          <w:sz w:val="24"/>
+          <w:szCs w:val="24"/>
+          <w:rtl/>
+        </w:rPr>
+        <w:t>אופטימל</w:t>
+      </w:r>
+      <w:proofErr w:type="spellEnd"/>
+      <w:r>
+        <w:rPr>
+          <w:rFonts w:hint="cs"/>
+          <w:sz w:val="24"/>
+          <w:szCs w:val="24"/>
+          <w:rtl/>
+        </w:rPr>
+        <w:t xml:space="preserve"> כשירות עזרה לבחירת קניית מחשב</w:t>
+      </w:r>
+    </w:p>
+    <w:p>
+      <w:pPr>
+        <w:bidi/>
+        <w:rPr>
+          <w:sz w:val="24"/>
+          <w:szCs w:val="24"/>
+          <w:rtl/>
+        </w:rPr>
+      </w:pPr>
+      <w:r>
+        <w:rPr>
+          <w:rFonts w:hint="cs"/>
+          <w:sz w:val="24"/>
+          <w:szCs w:val="24"/>
+          <w:rtl/>
+        </w:rPr>
+        <w:t xml:space="preserve">התעניינו גם במנוע </w:t>
+      </w:r>
+      <w:proofErr w:type="spellStart"/>
+      <w:r>
+        <w:rPr>
+          <w:rFonts w:hint="cs"/>
+          <w:sz w:val="24"/>
+          <w:szCs w:val="24"/>
+          <w:rtl/>
+        </w:rPr>
+        <w:t>הפרטו</w:t>
+      </w:r>
+      <w:proofErr w:type="spellEnd"/>
+      <w:r>
+        <w:rPr>
+          <w:rFonts w:hint="cs"/>
+          <w:sz w:val="24"/>
+          <w:szCs w:val="24"/>
+          <w:rtl/>
+        </w:rPr>
+        <w:t xml:space="preserve"> </w:t>
+      </w:r>
+      <w:proofErr w:type="spellStart"/>
+      <w:r>
+        <w:rPr>
+          <w:rFonts w:hint="cs"/>
+          <w:sz w:val="24"/>
+          <w:szCs w:val="24"/>
+          <w:rtl/>
+        </w:rPr>
+        <w:t>אופטימל</w:t>
+      </w:r>
+      <w:proofErr w:type="spellEnd"/>
+      <w:r>
+        <w:rPr>
+          <w:rFonts w:hint="cs"/>
+          <w:sz w:val="24"/>
+          <w:szCs w:val="24"/>
+          <w:rtl/>
+        </w:rPr>
+        <w:t xml:space="preserve"> של </w:t>
+      </w:r>
+      <w:r>
+        <w:rPr>
+          <w:rFonts w:hint="cs"/>
+          <w:sz w:val="24"/>
+          <w:szCs w:val="24"/>
+        </w:rPr>
+        <w:t>IBM</w:t>
+      </w:r>
+      <w:r>
+        <w:rPr>
+          <w:rFonts w:hint="cs"/>
+          <w:sz w:val="24"/>
+          <w:szCs w:val="24"/>
+          <w:rtl/>
+        </w:rPr>
+        <w:t xml:space="preserve"> </w:t>
+      </w:r>
+      <w:r>
+        <w:rPr>
+          <w:sz w:val="24"/>
+          <w:szCs w:val="24"/>
+          <w:rtl/>
+        </w:rPr>
+        <w:t>–</w:t>
+      </w:r>
+      <w:r>
+        <w:rPr>
+          <w:rFonts w:hint="cs"/>
+          <w:sz w:val="24"/>
+          <w:szCs w:val="24"/>
+          <w:rtl/>
+        </w:rPr>
+        <w:t xml:space="preserve"> </w:t>
+      </w:r>
+      <w:r>
+        <w:rPr>
+          <w:sz w:val="24"/>
+          <w:szCs w:val="24"/>
+        </w:rPr>
+        <w:t>Tradeoff Analytics</w:t>
+      </w:r>
+      <w:r>
+        <w:rPr>
+          <w:rFonts w:hint="cs"/>
+          <w:sz w:val="24"/>
+          <w:szCs w:val="24"/>
+          <w:rtl/>
+        </w:rPr>
+        <w:t xml:space="preserve"> לשם מימוש </w:t>
+      </w:r>
+      <w:proofErr w:type="spellStart"/>
+      <w:r>
+        <w:rPr>
+          <w:rFonts w:hint="cs"/>
+          <w:sz w:val="24"/>
+          <w:szCs w:val="24"/>
+          <w:rtl/>
+        </w:rPr>
+        <w:t>פרוייקט</w:t>
+      </w:r>
+      <w:proofErr w:type="spellEnd"/>
+      <w:r>
+        <w:rPr>
+          <w:rFonts w:hint="cs"/>
+          <w:sz w:val="24"/>
+          <w:szCs w:val="24"/>
+          <w:rtl/>
+        </w:rPr>
+        <w:t xml:space="preserve"> זה, ונכחנו בהרצאה על מנוע זה ע"י ראש הצוות של הפרויקט מ</w:t>
+      </w:r>
+      <w:r>
+        <w:rPr>
+          <w:rFonts w:hint="cs"/>
+          <w:sz w:val="24"/>
+          <w:szCs w:val="24"/>
+        </w:rPr>
+        <w:t>IBM</w:t>
+      </w:r>
+      <w:r>
+        <w:rPr>
+          <w:rFonts w:hint="cs"/>
+          <w:sz w:val="24"/>
+          <w:szCs w:val="24"/>
+          <w:rtl/>
+        </w:rPr>
+        <w:t xml:space="preserve"> חיפה.</w:t>
+      </w:r>
+    </w:p>
+    <w:p>
+      <w:pPr>
+        <w:bidi/>
+        <w:rPr>
+          <w:sz w:val="24"/>
+          <w:szCs w:val="24"/>
+          <w:rtl/>
+        </w:rPr>
+      </w:pPr>
       <w:r>
         <w:rPr>
           <w:sz w:val="24"/>
@@ -32785,7 +33468,7 @@
             <wp:cNvGraphicFramePr/>
             <a:graphic xmlns:a="http://schemas.openxmlformats.org/drawingml/2006/main">
               <a:graphicData uri="http://schemas.openxmlformats.org/drawingml/2006/chart">
-                <c:chart xmlns:c="http://schemas.openxmlformats.org/drawingml/2006/chart" xmlns:r="http://schemas.openxmlformats.org/officeDocument/2006/relationships" r:id="rId23"/>
+                <c:chart xmlns:c="http://schemas.openxmlformats.org/drawingml/2006/chart" xmlns:r="http://schemas.openxmlformats.org/officeDocument/2006/relationships" r:id="rId24"/>
               </a:graphicData>
             </a:graphic>
           </wp:anchor>
@@ -33141,7 +33824,7 @@
             <wp:cNvGraphicFramePr/>
             <a:graphic xmlns:a="http://schemas.openxmlformats.org/drawingml/2006/main">
               <a:graphicData uri="http://schemas.openxmlformats.org/drawingml/2006/chart">
-                <c:chart xmlns:c="http://schemas.openxmlformats.org/drawingml/2006/chart" xmlns:r="http://schemas.openxmlformats.org/officeDocument/2006/relationships" r:id="rId24"/>
+                <c:chart xmlns:c="http://schemas.openxmlformats.org/drawingml/2006/chart" xmlns:r="http://schemas.openxmlformats.org/officeDocument/2006/relationships" r:id="rId25"/>
               </a:graphicData>
             </a:graphic>
           </wp:inline>
@@ -33168,7 +33851,7 @@
             <wp:cNvGraphicFramePr/>
             <a:graphic xmlns:a="http://schemas.openxmlformats.org/drawingml/2006/main">
               <a:graphicData uri="http://schemas.openxmlformats.org/drawingml/2006/chart">
-                <c:chart xmlns:c="http://schemas.openxmlformats.org/drawingml/2006/chart" xmlns:r="http://schemas.openxmlformats.org/officeDocument/2006/relationships" r:id="rId25"/>
+                <c:chart xmlns:c="http://schemas.openxmlformats.org/drawingml/2006/chart" xmlns:r="http://schemas.openxmlformats.org/officeDocument/2006/relationships" r:id="rId26"/>
               </a:graphicData>
             </a:graphic>
           </wp:inline>
@@ -33323,7 +34006,7 @@
             <wp:cNvGraphicFramePr/>
             <a:graphic xmlns:a="http://schemas.openxmlformats.org/drawingml/2006/main">
               <a:graphicData uri="http://schemas.openxmlformats.org/drawingml/2006/chart">
-                <c:chart xmlns:c="http://schemas.openxmlformats.org/drawingml/2006/chart" xmlns:r="http://schemas.openxmlformats.org/officeDocument/2006/relationships" r:id="rId26"/>
+                <c:chart xmlns:c="http://schemas.openxmlformats.org/drawingml/2006/chart" xmlns:r="http://schemas.openxmlformats.org/officeDocument/2006/relationships" r:id="rId27"/>
               </a:graphicData>
             </a:graphic>
           </wp:inline>
@@ -33331,8 +34014,8 @@
       </w:r>
     </w:p>
     <w:sectPr>
-      <w:headerReference w:type="default" r:id="rId27"/>
-      <w:footerReference w:type="default" r:id="rId28"/>
+      <w:headerReference w:type="default" r:id="rId28"/>
+      <w:footerReference w:type="default" r:id="rId29"/>
       <w:pgSz w:w="12240" w:h="15840"/>
       <w:pgMar w:top="1440" w:right="1800" w:bottom="1440" w:left="1800" w:header="720" w:footer="720" w:gutter="0"/>
       <w:pgNumType w:fmt="numberInDash"/>
@@ -33410,7 +34093,7 @@
           <w:rPr>
             <w:noProof/>
           </w:rPr>
-          <w:t>- 21 -</w:t>
+          <w:t>- 25 -</w:t>
         </w:r>
         <w:r>
           <w:rPr>
@@ -35228,7 +35911,6 @@
   <w:style w:type="character" w:default="1" w:styleId="DefaultParagraphFont">
     <w:name w:val="Default Paragraph Font"/>
     <w:uiPriority w:val="1"/>
-    <w:semiHidden/>
     <w:unhideWhenUsed/>
   </w:style>
   <w:style w:type="table" w:default="1" w:styleId="TableNormal">
@@ -50969,6 +51651,567 @@
     </cdr:cxnSp>
   </cdr:relSizeAnchor>
 </c:userShapes>
+</file>
+
+<file path=word/glossary/document.xml><?xml version="1.0" encoding="utf-8"?>
+<w:glossaryDocument xmlns:wpc="http://schemas.microsoft.com/office/word/2010/wordprocessingCanvas" xmlns:cx="http://schemas.microsoft.com/office/drawing/2014/chartex" xmlns:cx1="http://schemas.microsoft.com/office/drawing/2015/9/8/chartex" xmlns:cx2="http://schemas.microsoft.com/office/drawing/2015/10/21/chartex" xmlns:mc="http://schemas.openxmlformats.org/markup-compatibility/2006" xmlns:o="urn:schemas-microsoft-com:office:office" xmlns:r="http://schemas.openxmlformats.org/officeDocument/2006/relationships" xmlns:m="http://schemas.openxmlformats.org/officeDocument/2006/math" xmlns:v="urn:schemas-microsoft-com:vml" xmlns:wp14="http://schemas.microsoft.com/office/word/2010/wordprocessingDrawing" xmlns:wp="http://schemas.openxmlformats.org/drawingml/2006/wordprocessingDrawing" xmlns:w10="urn:schemas-microsoft-com:office:word" xmlns:w="http://schemas.openxmlformats.org/wordprocessingml/2006/main" xmlns:w14="http://schemas.microsoft.com/office/word/2010/wordml" xmlns:w15="http://schemas.microsoft.com/office/word/2012/wordml" xmlns:w16se="http://schemas.microsoft.com/office/word/2015/wordml/symex" xmlns:wpg="http://schemas.microsoft.com/office/word/2010/wordprocessingGroup" xmlns:wpi="http://schemas.microsoft.com/office/word/2010/wordprocessingInk" xmlns:wne="http://schemas.microsoft.com/office/word/2006/wordml" xmlns:wps="http://schemas.microsoft.com/office/word/2010/wordprocessingShape" mc:Ignorable="w14 w15 w16se wp14"/>
+</file>
+
+<file path=word/glossary/fontTable.xml><?xml version="1.0" encoding="utf-8"?>
+<w:fonts xmlns:mc="http://schemas.openxmlformats.org/markup-compatibility/2006" xmlns:r="http://schemas.openxmlformats.org/officeDocument/2006/relationships" xmlns:w="http://schemas.openxmlformats.org/wordprocessingml/2006/main" xmlns:w14="http://schemas.microsoft.com/office/word/2010/wordml" xmlns:w15="http://schemas.microsoft.com/office/word/2012/wordml" xmlns:w16se="http://schemas.microsoft.com/office/word/2015/wordml/symex" mc:Ignorable="w14 w15 w16se">
+  <w:font w:name="Times New Roman">
+    <w:panose1 w:val="02020603050405020304"/>
+    <w:charset w:val="00"/>
+    <w:family w:val="roman"/>
+    <w:pitch w:val="variable"/>
+    <w:sig w:usb0="E0002EFF" w:usb1="C0007843" w:usb2="00000009" w:usb3="00000000" w:csb0="000001FF" w:csb1="00000000"/>
+  </w:font>
+  <w:font w:name="Symbol">
+    <w:panose1 w:val="05050102010706020507"/>
+    <w:charset w:val="02"/>
+    <w:family w:val="roman"/>
+    <w:pitch w:val="variable"/>
+    <w:sig w:usb0="00000000" w:usb1="10000000" w:usb2="00000000" w:usb3="00000000" w:csb0="80000000" w:csb1="00000000"/>
+  </w:font>
+  <w:font w:name="Courier New">
+    <w:panose1 w:val="02070309020205020404"/>
+    <w:charset w:val="00"/>
+    <w:family w:val="modern"/>
+    <w:pitch w:val="fixed"/>
+    <w:sig w:usb0="E0002EFF" w:usb1="C0007843" w:usb2="00000009" w:usb3="00000000" w:csb0="000001FF" w:csb1="00000000"/>
+  </w:font>
+  <w:font w:name="Wingdings">
+    <w:panose1 w:val="05000000000000000000"/>
+    <w:charset w:val="02"/>
+    <w:family w:val="auto"/>
+    <w:pitch w:val="variable"/>
+    <w:sig w:usb0="00000000" w:usb1="10000000" w:usb2="00000000" w:usb3="00000000" w:csb0="80000000" w:csb1="00000000"/>
+  </w:font>
+  <w:font w:name="Arial">
+    <w:panose1 w:val="020B0604020202020204"/>
+    <w:charset w:val="00"/>
+    <w:family w:val="swiss"/>
+    <w:pitch w:val="variable"/>
+    <w:sig w:usb0="E0002EFF" w:usb1="C0007843" w:usb2="00000009" w:usb3="00000000" w:csb0="000001FF" w:csb1="00000000"/>
+  </w:font>
+  <w:font w:name="Calibri">
+    <w:panose1 w:val="020F0502020204030204"/>
+    <w:charset w:val="00"/>
+    <w:family w:val="swiss"/>
+    <w:pitch w:val="variable"/>
+    <w:sig w:usb0="E00002FF" w:usb1="4000ACFF" w:usb2="00000001" w:usb3="00000000" w:csb0="0000019F" w:csb1="00000000"/>
+  </w:font>
+  <w:font w:name="Segoe UI">
+    <w:panose1 w:val="020B0502040204020203"/>
+    <w:charset w:val="00"/>
+    <w:family w:val="swiss"/>
+    <w:pitch w:val="variable"/>
+    <w:sig w:usb0="E4002EFF" w:usb1="C000E47F" w:usb2="00000009" w:usb3="00000000" w:csb0="000001FF" w:csb1="00000000"/>
+  </w:font>
+  <w:font w:name="Cambria Math">
+    <w:panose1 w:val="02040503050406030204"/>
+    <w:charset w:val="00"/>
+    <w:family w:val="roman"/>
+    <w:pitch w:val="variable"/>
+    <w:sig w:usb0="E00002FF" w:usb1="420024FF" w:usb2="00000000" w:usb3="00000000" w:csb0="0000019F" w:csb1="00000000"/>
+  </w:font>
+  <w:font w:name="Helvetica">
+    <w:panose1 w:val="020B0604020202020204"/>
+    <w:charset w:val="00"/>
+    <w:family w:val="swiss"/>
+    <w:pitch w:val="variable"/>
+    <w:sig w:usb0="E0002EFF" w:usb1="C0007843" w:usb2="00000009" w:usb3="00000000" w:csb0="000001FF" w:csb1="00000000"/>
+  </w:font>
+  <w:font w:name="Calibri Light">
+    <w:panose1 w:val="020F0302020204030204"/>
+    <w:charset w:val="00"/>
+    <w:family w:val="swiss"/>
+    <w:pitch w:val="variable"/>
+    <w:sig w:usb0="A00002EF" w:usb1="4000207B" w:usb2="00000000" w:usb3="00000000" w:csb0="0000019F" w:csb1="00000000"/>
+  </w:font>
+</w:fonts>
+</file>
+
+<file path=word/glossary/settings.xml><?xml version="1.0" encoding="utf-8"?>
+<w:settings xmlns:mc="http://schemas.openxmlformats.org/markup-compatibility/2006" xmlns:o="urn:schemas-microsoft-com:office:office" xmlns:r="http://schemas.openxmlformats.org/officeDocument/2006/relationships" xmlns:m="http://schemas.openxmlformats.org/officeDocument/2006/math" xmlns:v="urn:schemas-microsoft-com:vml" xmlns:w10="urn:schemas-microsoft-com:office:word" xmlns:w="http://schemas.openxmlformats.org/wordprocessingml/2006/main" xmlns:w14="http://schemas.microsoft.com/office/word/2010/wordml" xmlns:w15="http://schemas.microsoft.com/office/word/2012/wordml" xmlns:w16se="http://schemas.microsoft.com/office/word/2015/wordml/symex" xmlns:sl="http://schemas.openxmlformats.org/schemaLibrary/2006/main" mc:Ignorable="w14 w15 w16se">
+  <w:view w:val="normal"/>
+  <w:defaultTabStop w:val="720"/>
+  <w:characterSpacingControl w:val="doNotCompress"/>
+  <w:compat>
+    <w:useFELayout/>
+    <w:compatSetting w:name="compatibilityMode" w:uri="http://schemas.microsoft.com/office/word" w:val="15"/>
+    <w:compatSetting w:name="overrideTableStyleFontSizeAndJustification" w:uri="http://schemas.microsoft.com/office/word" w:val="1"/>
+    <w:compatSetting w:name="enableOpenTypeFeatures" w:uri="http://schemas.microsoft.com/office/word" w:val="1"/>
+    <w:compatSetting w:name="doNotFlipMirrorIndents" w:uri="http://schemas.microsoft.com/office/word" w:val="1"/>
+    <w:compatSetting w:name="differentiateMultirowTableHeaders" w:uri="http://schemas.microsoft.com/office/word" w:val="1"/>
+  </w:compat>
+  <w:rsids>
+    <w:rsidRoot w:val="0069440D"/>
+    <w:rsid w:val="00130CE3"/>
+    <w:rsid w:val="0069440D"/>
+    <w:rsid w:val="00F86B4A"/>
+  </w:rsids>
+  <m:mathPr>
+    <m:mathFont m:val="Cambria Math"/>
+    <m:brkBin m:val="before"/>
+    <m:brkBinSub m:val="--"/>
+    <m:smallFrac m:val="0"/>
+    <m:dispDef/>
+    <m:lMargin m:val="0"/>
+    <m:rMargin m:val="0"/>
+    <m:defJc m:val="centerGroup"/>
+    <m:wrapIndent m:val="1440"/>
+    <m:intLim m:val="subSup"/>
+    <m:naryLim m:val="undOvr"/>
+  </m:mathPr>
+  <w:themeFontLang w:val="en-US" w:bidi="he-IL"/>
+  <w:clrSchemeMapping w:bg1="light1" w:t1="dark1" w:bg2="light2" w:t2="dark2" w:accent1="accent1" w:accent2="accent2" w:accent3="accent3" w:accent4="accent4" w:accent5="accent5" w:accent6="accent6" w:hyperlink="hyperlink" w:followedHyperlink="followedHyperlink"/>
+  <w:decimalSymbol w:val="."/>
+  <w:listSeparator w:val=","/>
+  <w15:chartTrackingRefBased/>
+</w:settings>
+</file>
+
+<file path=word/glossary/styles.xml><?xml version="1.0" encoding="utf-8"?>
+<w:styles xmlns:mc="http://schemas.openxmlformats.org/markup-compatibility/2006" xmlns:r="http://schemas.openxmlformats.org/officeDocument/2006/relationships" xmlns:w="http://schemas.openxmlformats.org/wordprocessingml/2006/main" xmlns:w14="http://schemas.microsoft.com/office/word/2010/wordml" xmlns:w15="http://schemas.microsoft.com/office/word/2012/wordml" xmlns:w16se="http://schemas.microsoft.com/office/word/2015/wordml/symex" mc:Ignorable="w14 w15 w16se">
+  <w:docDefaults>
+    <w:rPrDefault>
+      <w:rPr>
+        <w:rFonts w:asciiTheme="minorHAnsi" w:eastAsiaTheme="minorEastAsia" w:hAnsiTheme="minorHAnsi" w:cstheme="minorBidi"/>
+        <w:sz w:val="22"/>
+        <w:szCs w:val="22"/>
+        <w:lang w:val="en-US" w:eastAsia="en-US" w:bidi="he-IL"/>
+      </w:rPr>
+    </w:rPrDefault>
+    <w:pPrDefault>
+      <w:pPr>
+        <w:spacing w:after="160" w:line="259" w:lineRule="auto"/>
+      </w:pPr>
+    </w:pPrDefault>
+  </w:docDefaults>
+  <w:latentStyles w:defLockedState="0" w:defUIPriority="99" w:defSemiHidden="0" w:defUnhideWhenUsed="0" w:defQFormat="0" w:count="372">
+    <w:lsdException w:name="Normal" w:uiPriority="0" w:qFormat="1"/>
+    <w:lsdException w:name="heading 1" w:uiPriority="9" w:qFormat="1"/>
+    <w:lsdException w:name="heading 2" w:semiHidden="1" w:uiPriority="9" w:unhideWhenUsed="1" w:qFormat="1"/>
+    <w:lsdException w:name="heading 3" w:semiHidden="1" w:uiPriority="9" w:unhideWhenUsed="1" w:qFormat="1"/>
+    <w:lsdException w:name="heading 4" w:semiHidden="1" w:uiPriority="9" w:unhideWhenUsed="1" w:qFormat="1"/>
+    <w:lsdException w:name="heading 5" w:semiHidden="1" w:uiPriority="9" w:unhideWhenUsed="1" w:qFormat="1"/>
+    <w:lsdException w:name="heading 6" w:semiHidden="1" w:uiPriority="9" w:unhideWhenUsed="1" w:qFormat="1"/>
+    <w:lsdException w:name="heading 7" w:semiHidden="1" w:uiPriority="9" w:unhideWhenUsed="1" w:qFormat="1"/>
+    <w:lsdException w:name="heading 8" w:semiHidden="1" w:uiPriority="9" w:unhideWhenUsed="1" w:qFormat="1"/>
+    <w:lsdException w:name="heading 9" w:semiHidden="1" w:uiPriority="9" w:unhideWhenUsed="1" w:qFormat="1"/>
+    <w:lsdException w:name="index 1" w:semiHidden="1" w:unhideWhenUsed="1"/>
+    <w:lsdException w:name="index 2" w:semiHidden="1" w:unhideWhenUsed="1"/>
+    <w:lsdException w:name="index 3" w:semiHidden="1" w:unhideWhenUsed="1"/>
+    <w:lsdException w:name="index 4" w:semiHidden="1" w:unhideWhenUsed="1"/>
+    <w:lsdException w:name="index 5" w:semiHidden="1" w:unhideWhenUsed="1"/>
+    <w:lsdException w:name="index 6" w:semiHidden="1" w:unhideWhenUsed="1"/>
+    <w:lsdException w:name="index 7" w:semiHidden="1" w:unhideWhenUsed="1"/>
+    <w:lsdException w:name="index 8" w:semiHidden="1" w:unhideWhenUsed="1"/>
+    <w:lsdException w:name="index 9" w:semiHidden="1" w:unhideWhenUsed="1"/>
+    <w:lsdException w:name="toc 1" w:semiHidden="1" w:uiPriority="39" w:unhideWhenUsed="1"/>
+    <w:lsdException w:name="toc 2" w:semiHidden="1" w:uiPriority="39" w:unhideWhenUsed="1"/>
+    <w:lsdException w:name="toc 3" w:semiHidden="1" w:uiPriority="39" w:unhideWhenUsed="1"/>
+    <w:lsdException w:name="toc 4" w:semiHidden="1" w:uiPriority="39" w:unhideWhenUsed="1"/>
+    <w:lsdException w:name="toc 5" w:semiHidden="1" w:uiPriority="39" w:unhideWhenUsed="1"/>
+    <w:lsdException w:name="toc 6" w:semiHidden="1" w:uiPriority="39" w:unhideWhenUsed="1"/>
+    <w:lsdException w:name="toc 7" w:semiHidden="1" w:uiPriority="39" w:unhideWhenUsed="1"/>
+    <w:lsdException w:name="toc 8" w:semiHidden="1" w:uiPriority="39" w:unhideWhenUsed="1"/>
+    <w:lsdException w:name="toc 9" w:semiHidden="1" w:uiPriority="39" w:unhideWhenUsed="1"/>
+    <w:lsdException w:name="Normal Indent" w:semiHidden="1" w:unhideWhenUsed="1"/>
+    <w:lsdException w:name="footnote text" w:semiHidden="1" w:unhideWhenUsed="1"/>
+    <w:lsdException w:name="annotation text" w:semiHidden="1" w:unhideWhenUsed="1"/>
+    <w:lsdException w:name="header" w:semiHidden="1" w:unhideWhenUsed="1"/>
+    <w:lsdException w:name="footer" w:semiHidden="1" w:unhideWhenUsed="1"/>
+    <w:lsdException w:name="index heading" w:semiHidden="1" w:unhideWhenUsed="1"/>
+    <w:lsdException w:name="caption" w:semiHidden="1" w:uiPriority="35" w:unhideWhenUsed="1" w:qFormat="1"/>
+    <w:lsdException w:name="table of figures" w:semiHidden="1" w:unhideWhenUsed="1"/>
+    <w:lsdException w:name="envelope address" w:semiHidden="1" w:unhideWhenUsed="1"/>
+    <w:lsdException w:name="envelope return" w:semiHidden="1" w:unhideWhenUsed="1"/>
+    <w:lsdException w:name="footnote reference" w:semiHidden="1" w:unhideWhenUsed="1"/>
+    <w:lsdException w:name="annotation reference" w:semiHidden="1" w:unhideWhenUsed="1"/>
+    <w:lsdException w:name="line number" w:semiHidden="1" w:unhideWhenUsed="1"/>
+    <w:lsdException w:name="page number" w:semiHidden="1" w:unhideWhenUsed="1"/>
+    <w:lsdException w:name="endnote reference" w:semiHidden="1" w:unhideWhenUsed="1"/>
+    <w:lsdException w:name="endnote text" w:semiHidden="1" w:unhideWhenUsed="1"/>
+    <w:lsdException w:name="table of authorities" w:semiHidden="1" w:unhideWhenUsed="1"/>
+    <w:lsdException w:name="macro" w:semiHidden="1" w:unhideWhenUsed="1"/>
+    <w:lsdException w:name="toa heading" w:semiHidden="1" w:unhideWhenUsed="1"/>
+    <w:lsdException w:name="List" w:semiHidden="1" w:unhideWhenUsed="1"/>
+    <w:lsdException w:name="List Bullet" w:semiHidden="1" w:unhideWhenUsed="1"/>
+    <w:lsdException w:name="List Number" w:semiHidden="1" w:unhideWhenUsed="1"/>
+    <w:lsdException w:name="List 2" w:semiHidden="1" w:unhideWhenUsed="1"/>
+    <w:lsdException w:name="List 3" w:semiHidden="1" w:unhideWhenUsed="1"/>
+    <w:lsdException w:name="List 4" w:semiHidden="1" w:unhideWhenUsed="1"/>
+    <w:lsdException w:name="List 5" w:semiHidden="1" w:unhideWhenUsed="1"/>
+    <w:lsdException w:name="List Bullet 2" w:semiHidden="1" w:unhideWhenUsed="1"/>
+    <w:lsdException w:name="List Bullet 3" w:semiHidden="1" w:unhideWhenUsed="1"/>
+    <w:lsdException w:name="List Bullet 4" w:semiHidden="1" w:unhideWhenUsed="1"/>
+    <w:lsdException w:name="List Bullet 5" w:semiHidden="1" w:unhideWhenUsed="1"/>
+    <w:lsdException w:name="List Number 2" w:semiHidden="1" w:unhideWhenUsed="1"/>
+    <w:lsdException w:name="List Number 3" w:semiHidden="1" w:unhideWhenUsed="1"/>
+    <w:lsdException w:name="List Number 4" w:semiHidden="1" w:unhideWhenUsed="1"/>
+    <w:lsdException w:name="List Number 5" w:semiHidden="1" w:unhideWhenUsed="1"/>
+    <w:lsdException w:name="Title" w:uiPriority="10" w:qFormat="1"/>
+    <w:lsdException w:name="Closing" w:semiHidden="1" w:unhideWhenUsed="1"/>
+    <w:lsdException w:name="Signature" w:semiHidden="1" w:unhideWhenUsed="1"/>
+    <w:lsdException w:name="Default Paragraph Font" w:semiHidden="1" w:uiPriority="1" w:unhideWhenUsed="1"/>
+    <w:lsdException w:name="Body Text" w:semiHidden="1" w:unhideWhenUsed="1"/>
+    <w:lsdException w:name="Body Text Indent" w:semiHidden="1" w:unhideWhenUsed="1"/>
+    <w:lsdException w:name="List Continue" w:semiHidden="1" w:unhideWhenUsed="1"/>
+    <w:lsdException w:name="List Continue 2" w:semiHidden="1" w:unhideWhenUsed="1"/>
+    <w:lsdException w:name="List Continue 3" w:semiHidden="1" w:unhideWhenUsed="1"/>
+    <w:lsdException w:name="List Continue 4" w:semiHidden="1" w:unhideWhenUsed="1"/>
+    <w:lsdException w:name="List Continue 5" w:semiHidden="1" w:unhideWhenUsed="1"/>
+    <w:lsdException w:name="Message Header" w:semiHidden="1" w:unhideWhenUsed="1"/>
+    <w:lsdException w:name="Subtitle" w:uiPriority="11" w:qFormat="1"/>
+    <w:lsdException w:name="Salutation" w:semiHidden="1" w:unhideWhenUsed="1"/>
+    <w:lsdException w:name="Date" w:semiHidden="1" w:unhideWhenUsed="1"/>
+    <w:lsdException w:name="Body Text First Indent" w:semiHidden="1" w:unhideWhenUsed="1"/>
+    <w:lsdException w:name="Body Text First Indent 2" w:semiHidden="1" w:unhideWhenUsed="1"/>
+    <w:lsdException w:name="Note Heading" w:semiHidden="1" w:unhideWhenUsed="1"/>
+    <w:lsdException w:name="Body Text 2" w:semiHidden="1" w:unhideWhenUsed="1"/>
+    <w:lsdException w:name="Body Text 3" w:semiHidden="1" w:unhideWhenUsed="1"/>
+    <w:lsdException w:name="Body Text Indent 2" w:semiHidden="1" w:unhideWhenUsed="1"/>
+    <w:lsdException w:name="Body Text Indent 3" w:semiHidden="1" w:unhideWhenUsed="1"/>
+    <w:lsdException w:name="Block Text" w:semiHidden="1" w:unhideWhenUsed="1"/>
+    <w:lsdException w:name="Hyperlink" w:semiHidden="1" w:unhideWhenUsed="1"/>
+    <w:lsdException w:name="FollowedHyperlink" w:semiHidden="1" w:unhideWhenUsed="1"/>
+    <w:lsdException w:name="Strong" w:uiPriority="22" w:qFormat="1"/>
+    <w:lsdException w:name="Emphasis" w:uiPriority="20" w:qFormat="1"/>
+    <w:lsdException w:name="Document Map" w:semiHidden="1" w:unhideWhenUsed="1"/>
+    <w:lsdException w:name="Plain Text" w:semiHidden="1" w:unhideWhenUsed="1"/>
+    <w:lsdException w:name="E-mail Signature" w:semiHidden="1" w:unhideWhenUsed="1"/>
+    <w:lsdException w:name="HTML Top of Form" w:semiHidden="1" w:unhideWhenUsed="1"/>
+    <w:lsdException w:name="HTML Bottom of Form" w:semiHidden="1" w:unhideWhenUsed="1"/>
+    <w:lsdException w:name="Normal (Web)" w:semiHidden="1" w:unhideWhenUsed="1"/>
+    <w:lsdException w:name="HTML Acronym" w:semiHidden="1" w:unhideWhenUsed="1"/>
+    <w:lsdException w:name="HTML Address" w:semiHidden="1" w:unhideWhenUsed="1"/>
+    <w:lsdException w:name="HTML Cite" w:semiHidden="1" w:unhideWhenUsed="1"/>
+    <w:lsdException w:name="HTML Code" w:semiHidden="1" w:unhideWhenUsed="1"/>
+    <w:lsdException w:name="HTML Definition" w:semiHidden="1" w:unhideWhenUsed="1"/>
+    <w:lsdException w:name="HTML Keyboard" w:semiHidden="1" w:unhideWhenUsed="1"/>
+    <w:lsdException w:name="HTML Preformatted" w:semiHidden="1" w:unhideWhenUsed="1"/>
+    <w:lsdException w:name="HTML Sample" w:semiHidden="1" w:unhideWhenUsed="1"/>
+    <w:lsdException w:name="HTML Typewriter" w:semiHidden="1" w:unhideWhenUsed="1"/>
+    <w:lsdException w:name="HTML Variable" w:semiHidden="1" w:unhideWhenUsed="1"/>
+    <w:lsdException w:name="Normal Table" w:semiHidden="1" w:unhideWhenUsed="1"/>
+    <w:lsdException w:name="annotation subject" w:semiHidden="1" w:unhideWhenUsed="1"/>
+    <w:lsdException w:name="No List" w:semiHidden="1" w:unhideWhenUsed="1"/>
+    <w:lsdException w:name="Outline List 1" w:semiHidden="1" w:unhideWhenUsed="1"/>
+    <w:lsdException w:name="Outline List 2" w:semiHidden="1" w:unhideWhenUsed="1"/>
+    <w:lsdException w:name="Outline List 3" w:semiHidden="1" w:unhideWhenUsed="1"/>
+    <w:lsdException w:name="Table Simple 1" w:semiHidden="1" w:unhideWhenUsed="1"/>
+    <w:lsdException w:name="Table Simple 2" w:semiHidden="1" w:unhideWhenUsed="1"/>
+    <w:lsdException w:name="Table Simple 3" w:semiHidden="1" w:unhideWhenUsed="1"/>
+    <w:lsdException w:name="Table Classic 1" w:semiHidden="1" w:unhideWhenUsed="1"/>
+    <w:lsdException w:name="Table Classic 2" w:semiHidden="1" w:unhideWhenUsed="1"/>
+    <w:lsdException w:name="Table Classic 3" w:semiHidden="1" w:unhideWhenUsed="1"/>
+    <w:lsdException w:name="Table Classic 4" w:semiHidden="1" w:unhideWhenUsed="1"/>
+    <w:lsdException w:name="Table Colorful 1" w:semiHidden="1" w:unhideWhenUsed="1"/>
+    <w:lsdException w:name="Table Colorful 2" w:semiHidden="1" w:unhideWhenUsed="1"/>
+    <w:lsdException w:name="Table Colorful 3" w:semiHidden="1" w:unhideWhenUsed="1"/>
+    <w:lsdException w:name="Table Columns 1" w:semiHidden="1" w:unhideWhenUsed="1"/>
+    <w:lsdException w:name="Table Columns 2" w:semiHidden="1" w:unhideWhenUsed="1"/>
+    <w:lsdException w:name="Table Columns 3" w:semiHidden="1" w:unhideWhenUsed="1"/>
+    <w:lsdException w:name="Table Columns 4" w:semiHidden="1" w:unhideWhenUsed="1"/>
+    <w:lsdException w:name="Table Columns 5" w:semiHidden="1" w:unhideWhenUsed="1"/>
+    <w:lsdException w:name="Table Grid 1" w:semiHidden="1" w:unhideWhenUsed="1"/>
+    <w:lsdException w:name="Table Grid 2" w:semiHidden="1" w:unhideWhenUsed="1"/>
+    <w:lsdException w:name="Table Grid 3" w:semiHidden="1" w:unhideWhenUsed="1"/>
+    <w:lsdException w:name="Table Grid 4" w:semiHidden="1" w:unhideWhenUsed="1"/>
+    <w:lsdException w:name="Table Grid 5" w:semiHidden="1" w:unhideWhenUsed="1"/>
+    <w:lsdException w:name="Table Grid 6" w:semiHidden="1" w:unhideWhenUsed="1"/>
+    <w:lsdException w:name="Table Grid 7" w:semiHidden="1" w:unhideWhenUsed="1"/>
+    <w:lsdException w:name="Table Grid 8" w:semiHidden="1" w:unhideWhenUsed="1"/>
+    <w:lsdException w:name="Table List 1" w:semiHidden="1" w:unhideWhenUsed="1"/>
+    <w:lsdException w:name="Table List 2" w:semiHidden="1" w:unhideWhenUsed="1"/>
+    <w:lsdException w:name="Table List 3" w:semiHidden="1" w:unhideWhenUsed="1"/>
+    <w:lsdException w:name="Table List 4" w:semiHidden="1" w:unhideWhenUsed="1"/>
+    <w:lsdException w:name="Table List 5" w:semiHidden="1" w:unhideWhenUsed="1"/>
+    <w:lsdException w:name="Table List 6" w:semiHidden="1" w:unhideWhenUsed="1"/>
+    <w:lsdException w:name="Table List 7" w:semiHidden="1" w:unhideWhenUsed="1"/>
+    <w:lsdException w:name="Table List 8" w:semiHidden="1" w:unhideWhenUsed="1"/>
+    <w:lsdException w:name="Table 3D effects 1" w:semiHidden="1" w:unhideWhenUsed="1"/>
+    <w:lsdException w:name="Table 3D effects 2" w:semiHidden="1" w:unhideWhenUsed="1"/>
+    <w:lsdException w:name="Table 3D effects 3" w:semiHidden="1" w:unhideWhenUsed="1"/>
+    <w:lsdException w:name="Table Contemporary" w:semiHidden="1" w:unhideWhenUsed="1"/>
+    <w:lsdException w:name="Table Elegant" w:semiHidden="1" w:unhideWhenUsed="1"/>
+    <w:lsdException w:name="Table Professional" w:semiHidden="1" w:unhideWhenUsed="1"/>
+    <w:lsdException w:name="Table Subtle 1" w:semiHidden="1" w:unhideWhenUsed="1"/>
+    <w:lsdException w:name="Table Subtle 2" w:semiHidden="1" w:unhideWhenUsed="1"/>
+    <w:lsdException w:name="Table Web 1" w:semiHidden="1" w:unhideWhenUsed="1"/>
+    <w:lsdException w:name="Table Web 2" w:semiHidden="1" w:unhideWhenUsed="1"/>
+    <w:lsdException w:name="Table Web 3" w:semiHidden="1" w:unhideWhenUsed="1"/>
+    <w:lsdException w:name="Balloon Text" w:semiHidden="1" w:unhideWhenUsed="1"/>
+    <w:lsdException w:name="Table Grid" w:uiPriority="39"/>
+    <w:lsdException w:name="Table Theme" w:semiHidden="1" w:unhideWhenUsed="1"/>
+    <w:lsdException w:name="Placeholder Text" w:semiHidden="1"/>
+    <w:lsdException w:name="No Spacing" w:uiPriority="1" w:qFormat="1"/>
+    <w:lsdException w:name="Light Shading" w:uiPriority="60"/>
+    <w:lsdException w:name="Light List" w:uiPriority="61"/>
+    <w:lsdException w:name="Light Grid" w:uiPriority="62"/>
+    <w:lsdException w:name="Medium Shading 1" w:uiPriority="63"/>
+    <w:lsdException w:name="Medium Shading 2" w:uiPriority="64"/>
+    <w:lsdException w:name="Medium List 1" w:uiPriority="65"/>
+    <w:lsdException w:name="Medium List 2" w:uiPriority="66"/>
+    <w:lsdException w:name="Medium Grid 1" w:uiPriority="67"/>
+    <w:lsdException w:name="Medium Grid 2" w:uiPriority="68"/>
+    <w:lsdException w:name="Medium Grid 3" w:uiPriority="69"/>
+    <w:lsdException w:name="Dark List" w:uiPriority="70"/>
+    <w:lsdException w:name="Colorful Shading" w:uiPriority="71"/>
+    <w:lsdException w:name="Colorful List" w:uiPriority="72"/>
+    <w:lsdException w:name="Colorful Grid" w:uiPriority="73"/>
+    <w:lsdException w:name="Light Shading Accent 1" w:uiPriority="60"/>
+    <w:lsdException w:name="Light List Accent 1" w:uiPriority="61"/>
+    <w:lsdException w:name="Light Grid Accent 1" w:uiPriority="62"/>
+    <w:lsdException w:name="Medium Shading 1 Accent 1" w:uiPriority="63"/>
+    <w:lsdException w:name="Medium Shading 2 Accent 1" w:uiPriority="64"/>
+    <w:lsdException w:name="Medium List 1 Accent 1" w:uiPriority="65"/>
+    <w:lsdException w:name="Revision" w:semiHidden="1"/>
+    <w:lsdException w:name="List Paragraph" w:uiPriority="34" w:qFormat="1"/>
+    <w:lsdException w:name="Quote" w:uiPriority="29" w:qFormat="1"/>
+    <w:lsdException w:name="Intense Quote" w:uiPriority="30" w:qFormat="1"/>
+    <w:lsdException w:name="Medium List 2 Accent 1" w:uiPriority="66"/>
+    <w:lsdException w:name="Medium Grid 1 Accent 1" w:uiPriority="67"/>
+    <w:lsdException w:name="Medium Grid 2 Accent 1" w:uiPriority="68"/>
+    <w:lsdException w:name="Medium Grid 3 Accent 1" w:uiPriority="69"/>
+    <w:lsdException w:name="Dark List Accent 1" w:uiPriority="70"/>
+    <w:lsdException w:name="Colorful Shading Accent 1" w:uiPriority="71"/>
+    <w:lsdException w:name="Colorful List Accent 1" w:uiPriority="72"/>
+    <w:lsdException w:name="Colorful Grid Accent 1" w:uiPriority="73"/>
+    <w:lsdException w:name="Light Shading Accent 2" w:uiPriority="60"/>
+    <w:lsdException w:name="Light List Accent 2" w:uiPriority="61"/>
+    <w:lsdException w:name="Light Grid Accent 2" w:uiPriority="62"/>
+    <w:lsdException w:name="Medium Shading 1 Accent 2" w:uiPriority="63"/>
+    <w:lsdException w:name="Medium Shading 2 Accent 2" w:uiPriority="64"/>
+    <w:lsdException w:name="Medium List 1 Accent 2" w:uiPriority="65"/>
+    <w:lsdException w:name="Medium List 2 Accent 2" w:uiPriority="66"/>
+    <w:lsdException w:name="Medium Grid 1 Accent 2" w:uiPriority="67"/>
+    <w:lsdException w:name="Medium Grid 2 Accent 2" w:uiPriority="68"/>
+    <w:lsdException w:name="Medium Grid 3 Accent 2" w:uiPriority="69"/>
+    <w:lsdException w:name="Dark List Accent 2" w:uiPriority="70"/>
+    <w:lsdException w:name="Colorful Shading Accent 2" w:uiPriority="71"/>
+    <w:lsdException w:name="Colorful List Accent 2" w:uiPriority="72"/>
+    <w:lsdException w:name="Colorful Grid Accent 2" w:uiPriority="73"/>
+    <w:lsdException w:name="Light Shading Accent 3" w:uiPriority="60"/>
+    <w:lsdException w:name="Light List Accent 3" w:uiPriority="61"/>
+    <w:lsdException w:name="Light Grid Accent 3" w:uiPriority="62"/>
+    <w:lsdException w:name="Medium Shading 1 Accent 3" w:uiPriority="63"/>
+    <w:lsdException w:name="Medium Shading 2 Accent 3" w:uiPriority="64"/>
+    <w:lsdException w:name="Medium List 1 Accent 3" w:uiPriority="65"/>
+    <w:lsdException w:name="Medium List 2 Accent 3" w:uiPriority="66"/>
+    <w:lsdException w:name="Medium Grid 1 Accent 3" w:uiPriority="67"/>
+    <w:lsdException w:name="Medium Grid 2 Accent 3" w:uiPriority="68"/>
+    <w:lsdException w:name="Medium Grid 3 Accent 3" w:uiPriority="69"/>
+    <w:lsdException w:name="Dark List Accent 3" w:uiPriority="70"/>
+    <w:lsdException w:name="Colorful Shading Accent 3" w:uiPriority="71"/>
+    <w:lsdException w:name="Colorful List Accent 3" w:uiPriority="72"/>
+    <w:lsdException w:name="Colorful Grid Accent 3" w:uiPriority="73"/>
+    <w:lsdException w:name="Light Shading Accent 4" w:uiPriority="60"/>
+    <w:lsdException w:name="Light List Accent 4" w:uiPriority="61"/>
+    <w:lsdException w:name="Light Grid Accent 4" w:uiPriority="62"/>
+    <w:lsdException w:name="Medium Shading 1 Accent 4" w:uiPriority="63"/>
+    <w:lsdException w:name="Medium Shading 2 Accent 4" w:uiPriority="64"/>
+    <w:lsdException w:name="Medium List 1 Accent 4" w:uiPriority="65"/>
+    <w:lsdException w:name="Medium List 2 Accent 4" w:uiPriority="66"/>
+    <w:lsdException w:name="Medium Grid 1 Accent 4" w:uiPriority="67"/>
+    <w:lsdException w:name="Medium Grid 2 Accent 4" w:uiPriority="68"/>
+    <w:lsdException w:name="Medium Grid 3 Accent 4" w:uiPriority="69"/>
+    <w:lsdException w:name="Dark List Accent 4" w:uiPriority="70"/>
+    <w:lsdException w:name="Colorful Shading Accent 4" w:uiPriority="71"/>
+    <w:lsdException w:name="Colorful List Accent 4" w:uiPriority="72"/>
+    <w:lsdException w:name="Colorful Grid Accent 4" w:uiPriority="73"/>
+    <w:lsdException w:name="Light Shading Accent 5" w:uiPriority="60"/>
+    <w:lsdException w:name="Light List Accent 5" w:uiPriority="61"/>
+    <w:lsdException w:name="Light Grid Accent 5" w:uiPriority="62"/>
+    <w:lsdException w:name="Medium Shading 1 Accent 5" w:uiPriority="63"/>
+    <w:lsdException w:name="Medium Shading 2 Accent 5" w:uiPriority="64"/>
+    <w:lsdException w:name="Medium List 1 Accent 5" w:uiPriority="65"/>
+    <w:lsdException w:name="Medium List 2 Accent 5" w:uiPriority="66"/>
+    <w:lsdException w:name="Medium Grid 1 Accent 5" w:uiPriority="67"/>
+    <w:lsdException w:name="Medium Grid 2 Accent 5" w:uiPriority="68"/>
+    <w:lsdException w:name="Medium Grid 3 Accent 5" w:uiPriority="69"/>
+    <w:lsdException w:name="Dark List Accent 5" w:uiPriority="70"/>
+    <w:lsdException w:name="Colorful Shading Accent 5" w:uiPriority="71"/>
+    <w:lsdException w:name="Colorful List Accent 5" w:uiPriority="72"/>
+    <w:lsdException w:name="Colorful Grid Accent 5" w:uiPriority="73"/>
+    <w:lsdException w:name="Light Shading Accent 6" w:uiPriority="60"/>
+    <w:lsdException w:name="Light List Accent 6" w:uiPriority="61"/>
+    <w:lsdException w:name="Light Grid Accent 6" w:uiPriority="62"/>
+    <w:lsdException w:name="Medium Shading 1 Accent 6" w:uiPriority="63"/>
+    <w:lsdException w:name="Medium Shading 2 Accent 6" w:uiPriority="64"/>
+    <w:lsdException w:name="Medium List 1 Accent 6" w:uiPriority="65"/>
+    <w:lsdException w:name="Medium List 2 Accent 6" w:uiPriority="66"/>
+    <w:lsdException w:name="Medium Grid 1 Accent 6" w:uiPriority="67"/>
+    <w:lsdException w:name="Medium Grid 2 Accent 6" w:uiPriority="68"/>
+    <w:lsdException w:name="Medium Grid 3 Accent 6" w:uiPriority="69"/>
+    <w:lsdException w:name="Dark List Accent 6" w:uiPriority="70"/>
+    <w:lsdException w:name="Colorful Shading Accent 6" w:uiPriority="71"/>
+    <w:lsdException w:name="Colorful List Accent 6" w:uiPriority="72"/>
+    <w:lsdException w:name="Colorful Grid Accent 6" w:uiPriority="73"/>
+    <w:lsdException w:name="Subtle Emphasis" w:uiPriority="19" w:qFormat="1"/>
+    <w:lsdException w:name="Intense Emphasis" w:uiPriority="21" w:qFormat="1"/>
+    <w:lsdException w:name="Subtle Reference" w:uiPriority="31" w:qFormat="1"/>
+    <w:lsdException w:name="Intense Reference" w:uiPriority="32" w:qFormat="1"/>
+    <w:lsdException w:name="Book Title" w:uiPriority="33" w:qFormat="1"/>
+    <w:lsdException w:name="Bibliography" w:semiHidden="1" w:uiPriority="37" w:unhideWhenUsed="1"/>
+    <w:lsdException w:name="TOC Heading" w:semiHidden="1" w:uiPriority="39" w:unhideWhenUsed="1" w:qFormat="1"/>
+    <w:lsdException w:name="Plain Table 1" w:uiPriority="41"/>
+    <w:lsdException w:name="Plain Table 2" w:uiPriority="42"/>
+    <w:lsdException w:name="Plain Table 3" w:uiPriority="43"/>
+    <w:lsdException w:name="Plain Table 4" w:uiPriority="44"/>
+    <w:lsdException w:name="Plain Table 5" w:uiPriority="45"/>
+    <w:lsdException w:name="Grid Table Light" w:uiPriority="40"/>
+    <w:lsdException w:name="Grid Table 1 Light" w:uiPriority="46"/>
+    <w:lsdException w:name="Grid Table 2" w:uiPriority="47"/>
+    <w:lsdException w:name="Grid Table 3" w:uiPriority="48"/>
+    <w:lsdException w:name="Grid Table 4" w:uiPriority="49"/>
+    <w:lsdException w:name="Grid Table 5 Dark" w:uiPriority="50"/>
+    <w:lsdException w:name="Grid Table 6 Colorful" w:uiPriority="51"/>
+    <w:lsdException w:name="Grid Table 7 Colorful" w:uiPriority="52"/>
+    <w:lsdException w:name="Grid Table 1 Light Accent 1" w:uiPriority="46"/>
+    <w:lsdException w:name="Grid Table 2 Accent 1" w:uiPriority="47"/>
+    <w:lsdException w:name="Grid Table 3 Accent 1" w:uiPriority="48"/>
+    <w:lsdException w:name="Grid Table 4 Accent 1" w:uiPriority="49"/>
+    <w:lsdException w:name="Grid Table 5 Dark Accent 1" w:uiPriority="50"/>
+    <w:lsdException w:name="Grid Table 6 Colorful Accent 1" w:uiPriority="51"/>
+    <w:lsdException w:name="Grid Table 7 Colorful Accent 1" w:uiPriority="52"/>
+    <w:lsdException w:name="Grid Table 1 Light Accent 2" w:uiPriority="46"/>
+    <w:lsdException w:name="Grid Table 2 Accent 2" w:uiPriority="47"/>
+    <w:lsdException w:name="Grid Table 3 Accent 2" w:uiPriority="48"/>
+    <w:lsdException w:name="Grid Table 4 Accent 2" w:uiPriority="49"/>
+    <w:lsdException w:name="Grid Table 5 Dark Accent 2" w:uiPriority="50"/>
+    <w:lsdException w:name="Grid Table 6 Colorful Accent 2" w:uiPriority="51"/>
+    <w:lsdException w:name="Grid Table 7 Colorful Accent 2" w:uiPriority="52"/>
+    <w:lsdException w:name="Grid Table 1 Light Accent 3" w:uiPriority="46"/>
+    <w:lsdException w:name="Grid Table 2 Accent 3" w:uiPriority="47"/>
+    <w:lsdException w:name="Grid Table 3 Accent 3" w:uiPriority="48"/>
+    <w:lsdException w:name="Grid Table 4 Accent 3" w:uiPriority="49"/>
+    <w:lsdException w:name="Grid Table 5 Dark Accent 3" w:uiPriority="50"/>
+    <w:lsdException w:name="Grid Table 6 Colorful Accent 3" w:uiPriority="51"/>
+    <w:lsdException w:name="Grid Table 7 Colorful Accent 3" w:uiPriority="52"/>
+    <w:lsdException w:name="Grid Table 1 Light Accent 4" w:uiPriority="46"/>
+    <w:lsdException w:name="Grid Table 2 Accent 4" w:uiPriority="47"/>
+    <w:lsdException w:name="Grid Table 3 Accent 4" w:uiPriority="48"/>
+    <w:lsdException w:name="Grid Table 4 Accent 4" w:uiPriority="49"/>
+    <w:lsdException w:name="Grid Table 5 Dark Accent 4" w:uiPriority="50"/>
+    <w:lsdException w:name="Grid Table 6 Colorful Accent 4" w:uiPriority="51"/>
+    <w:lsdException w:name="Grid Table 7 Colorful Accent 4" w:uiPriority="52"/>
+    <w:lsdException w:name="Grid Table 1 Light Accent 5" w:uiPriority="46"/>
+    <w:lsdException w:name="Grid Table 2 Accent 5" w:uiPriority="47"/>
+    <w:lsdException w:name="Grid Table 3 Accent 5" w:uiPriority="48"/>
+    <w:lsdException w:name="Grid Table 4 Accent 5" w:uiPriority="49"/>
+    <w:lsdException w:name="Grid Table 5 Dark Accent 5" w:uiPriority="50"/>
+    <w:lsdException w:name="Grid Table 6 Colorful Accent 5" w:uiPriority="51"/>
+    <w:lsdException w:name="Grid Table 7 Colorful Accent 5" w:uiPriority="52"/>
+    <w:lsdException w:name="Grid Table 1 Light Accent 6" w:uiPriority="46"/>
+    <w:lsdException w:name="Grid Table 2 Accent 6" w:uiPriority="47"/>
+    <w:lsdException w:name="Grid Table 3 Accent 6" w:uiPriority="48"/>
+    <w:lsdException w:name="Grid Table 4 Accent 6" w:uiPriority="49"/>
+    <w:lsdException w:name="Grid Table 5 Dark Accent 6" w:uiPriority="50"/>
+    <w:lsdException w:name="Grid Table 6 Colorful Accent 6" w:uiPriority="51"/>
+    <w:lsdException w:name="Grid Table 7 Colorful Accent 6" w:uiPriority="52"/>
+    <w:lsdException w:name="List Table 1 Light" w:uiPriority="46"/>
+    <w:lsdException w:name="List Table 2" w:uiPriority="47"/>
+    <w:lsdException w:name="List Table 3" w:uiPriority="48"/>
+    <w:lsdException w:name="List Table 4" w:uiPriority="49"/>
+    <w:lsdException w:name="List Table 5 Dark" w:uiPriority="50"/>
+    <w:lsdException w:name="List Table 6 Colorful" w:uiPriority="51"/>
+    <w:lsdException w:name="List Table 7 Colorful" w:uiPriority="52"/>
+    <w:lsdException w:name="List Table 1 Light Accent 1" w:uiPriority="46"/>
+    <w:lsdException w:name="List Table 2 Accent 1" w:uiPriority="47"/>
+    <w:lsdException w:name="List Table 3 Accent 1" w:uiPriority="48"/>
+    <w:lsdException w:name="List Table 4 Accent 1" w:uiPriority="49"/>
+    <w:lsdException w:name="List Table 5 Dark Accent 1" w:uiPriority="50"/>
+    <w:lsdException w:name="List Table 6 Colorful Accent 1" w:uiPriority="51"/>
+    <w:lsdException w:name="List Table 7 Colorful Accent 1" w:uiPriority="52"/>
+    <w:lsdException w:name="List Table 1 Light Accent 2" w:uiPriority="46"/>
+    <w:lsdException w:name="List Table 2 Accent 2" w:uiPriority="47"/>
+    <w:lsdException w:name="List Table 3 Accent 2" w:uiPriority="48"/>
+    <w:lsdException w:name="List Table 4 Accent 2" w:uiPriority="49"/>
+    <w:lsdException w:name="List Table 5 Dark Accent 2" w:uiPriority="50"/>
+    <w:lsdException w:name="List Table 6 Colorful Accent 2" w:uiPriority="51"/>
+    <w:lsdException w:name="List Table 7 Colorful Accent 2" w:uiPriority="52"/>
+    <w:lsdException w:name="List Table 1 Light Accent 3" w:uiPriority="46"/>
+    <w:lsdException w:name="List Table 2 Accent 3" w:uiPriority="47"/>
+    <w:lsdException w:name="List Table 3 Accent 3" w:uiPriority="48"/>
+    <w:lsdException w:name="List Table 4 Accent 3" w:uiPriority="49"/>
+    <w:lsdException w:name="List Table 5 Dark Accent 3" w:uiPriority="50"/>
+    <w:lsdException w:name="List Table 6 Colorful Accent 3" w:uiPriority="51"/>
+    <w:lsdException w:name="List Table 7 Colorful Accent 3" w:uiPriority="52"/>
+    <w:lsdException w:name="List Table 1 Light Accent 4" w:uiPriority="46"/>
+    <w:lsdException w:name="List Table 2 Accent 4" w:uiPriority="47"/>
+    <w:lsdException w:name="List Table 3 Accent 4" w:uiPriority="48"/>
+    <w:lsdException w:name="List Table 4 Accent 4" w:uiPriority="49"/>
+    <w:lsdException w:name="List Table 5 Dark Accent 4" w:uiPriority="50"/>
+    <w:lsdException w:name="List Table 6 Colorful Accent 4" w:uiPriority="51"/>
+    <w:lsdException w:name="List Table 7 Colorful Accent 4" w:uiPriority="52"/>
+    <w:lsdException w:name="List Table 1 Light Accent 5" w:uiPriority="46"/>
+    <w:lsdException w:name="List Table 2 Accent 5" w:uiPriority="47"/>
+    <w:lsdException w:name="List Table 3 Accent 5" w:uiPriority="48"/>
+    <w:lsdException w:name="List Table 4 Accent 5" w:uiPriority="49"/>
+    <w:lsdException w:name="List Table 5 Dark Accent 5" w:uiPriority="50"/>
+    <w:lsdException w:name="List Table 6 Colorful Accent 5" w:uiPriority="51"/>
+    <w:lsdException w:name="List Table 7 Colorful Accent 5" w:uiPriority="52"/>
+    <w:lsdException w:name="List Table 1 Light Accent 6" w:uiPriority="46"/>
+    <w:lsdException w:name="List Table 2 Accent 6" w:uiPriority="47"/>
+    <w:lsdException w:name="List Table 3 Accent 6" w:uiPriority="48"/>
+    <w:lsdException w:name="List Table 4 Accent 6" w:uiPriority="49"/>
+    <w:lsdException w:name="List Table 5 Dark Accent 6" w:uiPriority="50"/>
+    <w:lsdException w:name="List Table 6 Colorful Accent 6" w:uiPriority="51"/>
+    <w:lsdException w:name="List Table 7 Colorful Accent 6" w:uiPriority="52"/>
+    <w:lsdException w:name="Mention" w:semiHidden="1" w:unhideWhenUsed="1"/>
+  </w:latentStyles>
+  <w:style w:type="paragraph" w:default="1" w:styleId="Normal">
+    <w:name w:val="Normal"/>
+    <w:qFormat/>
+  </w:style>
+  <w:style w:type="character" w:default="1" w:styleId="DefaultParagraphFont">
+    <w:name w:val="Default Paragraph Font"/>
+    <w:uiPriority w:val="1"/>
+    <w:semiHidden/>
+    <w:unhideWhenUsed/>
+  </w:style>
+  <w:style w:type="table" w:default="1" w:styleId="TableNormal">
+    <w:name w:val="Normal Table"/>
+    <w:uiPriority w:val="99"/>
+    <w:semiHidden/>
+    <w:unhideWhenUsed/>
+    <w:tblPr>
+      <w:tblInd w:w="0" w:type="dxa"/>
+      <w:tblCellMar>
+        <w:top w:w="0" w:type="dxa"/>
+        <w:left w:w="108" w:type="dxa"/>
+        <w:bottom w:w="0" w:type="dxa"/>
+        <w:right w:w="108" w:type="dxa"/>
+      </w:tblCellMar>
+    </w:tblPr>
+  </w:style>
+  <w:style w:type="numbering" w:default="1" w:styleId="NoList">
+    <w:name w:val="No List"/>
+    <w:uiPriority w:val="99"/>
+    <w:semiHidden/>
+    <w:unhideWhenUsed/>
+  </w:style>
+  <w:style w:type="character" w:styleId="PlaceholderText">
+    <w:name w:val="Placeholder Text"/>
+    <w:basedOn w:val="DefaultParagraphFont"/>
+    <w:uiPriority w:val="99"/>
+    <w:semiHidden/>
+    <w:rsid w:val="00F86B4A"/>
+    <w:rPr>
+      <w:color w:val="808080"/>
+    </w:rPr>
+  </w:style>
+</w:styles>
+</file>
+
+<file path=word/glossary/webSettings.xml><?xml version="1.0" encoding="utf-8"?>
+<w:webSettings xmlns:mc="http://schemas.openxmlformats.org/markup-compatibility/2006" xmlns:r="http://schemas.openxmlformats.org/officeDocument/2006/relationships" xmlns:w="http://schemas.openxmlformats.org/wordprocessingml/2006/main" xmlns:w14="http://schemas.microsoft.com/office/word/2010/wordml" xmlns:w15="http://schemas.microsoft.com/office/word/2012/wordml" xmlns:w16se="http://schemas.microsoft.com/office/word/2015/wordml/symex" mc:Ignorable="w14 w15 w16se">
+  <w:optimizeForBrowser/>
+  <w:allowPNG/>
+</w:webSettings>
 </file>
 
 <file path=word/theme/theme1.xml><?xml version="1.0" encoding="utf-8"?>
@@ -51237,7 +52480,7 @@
 </file>
 
 <file path=customXml/itemProps1.xml><?xml version="1.0" encoding="utf-8"?>
-<ds:datastoreItem xmlns:ds="http://schemas.openxmlformats.org/officeDocument/2006/customXml" ds:itemID="{44BF08EE-B469-486B-8B6C-446E2DB5C789}">
+<ds:datastoreItem xmlns:ds="http://schemas.openxmlformats.org/officeDocument/2006/customXml" ds:itemID="{7D6D8A76-31CB-4136-B281-8FE5BC194E90}">
   <ds:schemaRefs>
     <ds:schemaRef ds:uri="http://schemas.openxmlformats.org/officeDocument/2006/bibliography"/>
   </ds:schemaRefs>

</xml_diff>

<commit_message>
Write about the Baldwin Effect
</commit_message>
<xml_diff>
--- a/Genetic/Report/Lab2/Report.docx
+++ b/Genetic/Report/Lab2/Report.docx
@@ -2766,17 +2766,17 @@
         <w:rPr>
           <w:b/>
           <w:bCs/>
-          <w:sz w:val="24"/>
-          <w:szCs w:val="24"/>
-        </w:rPr>
-      </w:pPr>
-      <w:r>
-        <w:rPr>
-          <w:rFonts w:hint="cs"/>
-          <w:b/>
-          <w:bCs/>
-          <w:sz w:val="24"/>
-          <w:szCs w:val="24"/>
+          <w:sz w:val="28"/>
+          <w:szCs w:val="28"/>
+        </w:rPr>
+      </w:pPr>
+      <w:r>
+        <w:rPr>
+          <w:rFonts w:hint="cs"/>
+          <w:b/>
+          <w:bCs/>
+          <w:sz w:val="28"/>
+          <w:szCs w:val="28"/>
           <w:u w:val="single"/>
           <w:rtl/>
         </w:rPr>
@@ -2789,8 +2789,8 @@
           <w:rFonts w:hint="cs"/>
           <w:b/>
           <w:bCs/>
-          <w:sz w:val="24"/>
-          <w:szCs w:val="24"/>
+          <w:sz w:val="28"/>
+          <w:szCs w:val="28"/>
           <w:u w:val="single"/>
           <w:rtl/>
         </w:rPr>
@@ -2802,8 +2802,8 @@
           <w:rFonts w:hint="cs"/>
           <w:b/>
           <w:bCs/>
-          <w:sz w:val="24"/>
-          <w:szCs w:val="24"/>
+          <w:sz w:val="28"/>
+          <w:szCs w:val="28"/>
           <w:u w:val="single"/>
           <w:rtl/>
         </w:rPr>
@@ -2812,8 +2812,8 @@
       <w:r>
         <w:rPr>
           <w:rFonts w:hint="cs"/>
-          <w:sz w:val="24"/>
-          <w:szCs w:val="24"/>
+          <w:sz w:val="28"/>
+          <w:szCs w:val="28"/>
           <w:rtl/>
         </w:rPr>
         <w:t xml:space="preserve"> </w:t>
@@ -2822,8 +2822,8 @@
         <w:rPr>
           <w:b/>
           <w:bCs/>
-          <w:sz w:val="24"/>
-          <w:szCs w:val="24"/>
+          <w:sz w:val="28"/>
+          <w:szCs w:val="28"/>
         </w:rPr>
         <w:t>Genetic Problem &amp; Representation</w:t>
       </w:r>
@@ -5775,8 +5775,8 @@
         <w:rPr>
           <w:b/>
           <w:bCs/>
-          <w:sz w:val="24"/>
-          <w:szCs w:val="24"/>
+          <w:sz w:val="28"/>
+          <w:szCs w:val="28"/>
           <w:rtl/>
         </w:rPr>
       </w:pPr>
@@ -5785,8 +5785,8 @@
         <w:rPr>
           <w:b/>
           <w:bCs/>
-          <w:sz w:val="24"/>
-          <w:szCs w:val="24"/>
+          <w:sz w:val="28"/>
+          <w:szCs w:val="28"/>
         </w:rPr>
         <w:lastRenderedPageBreak/>
         <w:t>Applicatives</w:t>
@@ -5796,8 +5796,8 @@
         <w:rPr>
           <w:b/>
           <w:bCs/>
-          <w:sz w:val="24"/>
-          <w:szCs w:val="24"/>
+          <w:sz w:val="28"/>
+          <w:szCs w:val="28"/>
         </w:rPr>
         <w:t xml:space="preserve"> and Monads</w:t>
       </w:r>
@@ -7474,8 +7474,8 @@
         <w:bidi/>
         <w:jc w:val="center"/>
         <w:rPr>
-          <w:sz w:val="24"/>
-          <w:szCs w:val="24"/>
+          <w:sz w:val="28"/>
+          <w:szCs w:val="28"/>
           <w:rtl/>
         </w:rPr>
       </w:pPr>
@@ -7485,8 +7485,8 @@
           <w:b/>
           <w:bCs/>
           <w:noProof/>
-          <w:sz w:val="24"/>
-          <w:szCs w:val="24"/>
+          <w:sz w:val="28"/>
+          <w:szCs w:val="28"/>
           <w:u w:val="single"/>
           <w:rtl/>
         </w:rPr>
@@ -7495,10 +7495,10 @@
           <wp:anchor distT="0" distB="0" distL="114300" distR="114300" simplePos="0" relativeHeight="251654144" behindDoc="1" locked="0" layoutInCell="1" allowOverlap="1" wp14:anchorId="5D36DE7C" wp14:editId="1D022992">
             <wp:simplePos x="0" y="0"/>
             <wp:positionH relativeFrom="column">
-              <wp:posOffset>1072261</wp:posOffset>
+              <wp:posOffset>1071880</wp:posOffset>
             </wp:positionH>
             <wp:positionV relativeFrom="paragraph">
-              <wp:posOffset>221945</wp:posOffset>
+              <wp:posOffset>237186</wp:posOffset>
             </wp:positionV>
             <wp:extent cx="2965837" cy="1582290"/>
             <wp:effectExtent l="0" t="0" r="6350" b="0"/>
@@ -7552,8 +7552,8 @@
           <w:rFonts w:hint="cs"/>
           <w:b/>
           <w:bCs/>
-          <w:sz w:val="24"/>
-          <w:szCs w:val="24"/>
+          <w:sz w:val="28"/>
+          <w:szCs w:val="28"/>
           <w:u w:val="single"/>
           <w:rtl/>
         </w:rPr>
@@ -8945,18 +8945,18 @@
         <w:rPr>
           <w:b/>
           <w:bCs/>
-          <w:sz w:val="24"/>
-          <w:szCs w:val="24"/>
-          <w:rtl/>
-        </w:rPr>
-      </w:pPr>
-      <w:r>
-        <w:rPr>
-          <w:rFonts w:hint="cs"/>
-          <w:b/>
-          <w:bCs/>
-          <w:sz w:val="24"/>
-          <w:szCs w:val="24"/>
+          <w:sz w:val="28"/>
+          <w:szCs w:val="28"/>
+          <w:rtl/>
+        </w:rPr>
+      </w:pPr>
+      <w:r>
+        <w:rPr>
+          <w:rFonts w:hint="cs"/>
+          <w:b/>
+          <w:bCs/>
+          <w:sz w:val="28"/>
+          <w:szCs w:val="28"/>
           <w:u w:val="single"/>
           <w:rtl/>
         </w:rPr>
@@ -8966,8 +8966,8 @@
       <w:r>
         <w:rPr>
           <w:rFonts w:hint="cs"/>
-          <w:sz w:val="24"/>
-          <w:szCs w:val="24"/>
+          <w:sz w:val="28"/>
+          <w:szCs w:val="28"/>
           <w:rtl/>
         </w:rPr>
         <w:t xml:space="preserve"> </w:t>
@@ -8977,8 +8977,8 @@
           <w:rFonts w:hint="cs"/>
           <w:b/>
           <w:bCs/>
-          <w:sz w:val="24"/>
-          <w:szCs w:val="24"/>
+          <w:sz w:val="28"/>
+          <w:szCs w:val="28"/>
           <w:rtl/>
         </w:rPr>
         <w:t>מדידת זמנים וחקר ביצועים</w:t>
@@ -18958,18 +18958,18 @@
         <w:rPr>
           <w:b/>
           <w:bCs/>
-          <w:sz w:val="24"/>
-          <w:szCs w:val="24"/>
-          <w:rtl/>
-        </w:rPr>
-      </w:pPr>
-      <w:r>
-        <w:rPr>
-          <w:rFonts w:hint="cs"/>
-          <w:b/>
-          <w:bCs/>
-          <w:sz w:val="24"/>
-          <w:szCs w:val="24"/>
+          <w:sz w:val="28"/>
+          <w:szCs w:val="28"/>
+          <w:rtl/>
+        </w:rPr>
+      </w:pPr>
+      <w:r>
+        <w:rPr>
+          <w:rFonts w:hint="cs"/>
+          <w:b/>
+          <w:bCs/>
+          <w:sz w:val="28"/>
+          <w:szCs w:val="28"/>
           <w:rtl/>
         </w:rPr>
         <w:lastRenderedPageBreak/>
@@ -18979,8 +18979,8 @@
         <w:rPr>
           <w:b/>
           <w:bCs/>
-          <w:sz w:val="24"/>
-          <w:szCs w:val="24"/>
+          <w:sz w:val="28"/>
+          <w:szCs w:val="28"/>
         </w:rPr>
         <w:t>Meta Genetic</w:t>
       </w:r>
@@ -20900,76 +20900,41 @@
         <w:rPr>
           <w:b/>
           <w:bCs/>
-          <w:sz w:val="24"/>
-          <w:szCs w:val="24"/>
-          <w:rtl/>
-        </w:rPr>
-      </w:pPr>
-      <w:r>
-        <w:rPr>
-          <w:rFonts w:hint="cs"/>
-          <w:b/>
-          <w:bCs/>
-          <w:sz w:val="24"/>
-          <w:szCs w:val="24"/>
+          <w:sz w:val="28"/>
+          <w:szCs w:val="28"/>
+          <w:rtl/>
+        </w:rPr>
+      </w:pPr>
+      <w:r>
+        <w:rPr>
+          <w:rFonts w:hint="cs"/>
+          <w:b/>
+          <w:bCs/>
+          <w:sz w:val="28"/>
+          <w:szCs w:val="28"/>
           <w:u w:val="single"/>
           <w:rtl/>
         </w:rPr>
         <w:lastRenderedPageBreak/>
-        <w:t xml:space="preserve">שאלה </w:t>
-      </w:r>
-      <w:r>
-        <w:rPr>
-          <w:rFonts w:hint="cs"/>
-          <w:b/>
-          <w:bCs/>
-          <w:sz w:val="24"/>
-          <w:szCs w:val="24"/>
-          <w:u w:val="single"/>
-          <w:rtl/>
-        </w:rPr>
-        <w:t>3</w:t>
-      </w:r>
-      <w:r>
-        <w:rPr>
-          <w:rFonts w:hint="cs"/>
-          <w:b/>
-          <w:bCs/>
-          <w:sz w:val="24"/>
-          <w:szCs w:val="24"/>
-          <w:u w:val="single"/>
-          <w:rtl/>
-        </w:rPr>
-        <w:t>:</w:t>
-      </w:r>
-      <w:r>
-        <w:rPr>
-          <w:rFonts w:hint="cs"/>
-          <w:b/>
-          <w:bCs/>
-          <w:sz w:val="24"/>
-          <w:szCs w:val="24"/>
-          <w:rtl/>
-        </w:rPr>
-        <w:t xml:space="preserve"> </w:t>
-      </w:r>
-      <w:r>
-        <w:rPr>
-          <w:rFonts w:hint="cs"/>
-          <w:b/>
-          <w:bCs/>
-          <w:sz w:val="24"/>
-          <w:szCs w:val="24"/>
-          <w:rtl/>
-        </w:rPr>
-        <w:t>מטריקת מרחק והאלגוריתם ה</w:t>
-      </w:r>
-      <w:r>
-        <w:rPr>
-          <w:b/>
-          <w:bCs/>
-          <w:sz w:val="24"/>
-          <w:szCs w:val="24"/>
+        <w:t>שאלה 3:</w:t>
+      </w:r>
+      <w:r>
+        <w:rPr>
+          <w:rFonts w:hint="cs"/>
+          <w:b/>
+          <w:bCs/>
+          <w:sz w:val="28"/>
+          <w:szCs w:val="28"/>
+          <w:rtl/>
+        </w:rPr>
+        <w:t xml:space="preserve"> מטריקת מרחק והאלגוריתם ה</w:t>
+      </w:r>
+      <w:r>
+        <w:rPr>
+          <w:b/>
+          <w:bCs/>
+          <w:sz w:val="28"/>
+          <w:szCs w:val="28"/>
         </w:rPr>
         <w:t>Meta Genetic</w:t>
       </w:r>
@@ -21768,8 +21733,8 @@
         <w:rPr>
           <w:b/>
           <w:bCs/>
-          <w:sz w:val="24"/>
-          <w:szCs w:val="24"/>
+          <w:sz w:val="28"/>
+          <w:szCs w:val="28"/>
           <w:u w:val="single"/>
           <w:rtl/>
         </w:rPr>
@@ -21780,8 +21745,8 @@
           <w:rFonts w:hint="cs"/>
           <w:b/>
           <w:bCs/>
-          <w:sz w:val="24"/>
-          <w:szCs w:val="24"/>
+          <w:sz w:val="28"/>
+          <w:szCs w:val="28"/>
           <w:u w:val="single"/>
           <w:rtl/>
         </w:rPr>
@@ -25560,53 +25525,29 @@
         <w:rPr>
           <w:b/>
           <w:bCs/>
-          <w:sz w:val="24"/>
-          <w:szCs w:val="24"/>
-          <w:rtl/>
-        </w:rPr>
-      </w:pPr>
-      <w:r>
-        <w:rPr>
-          <w:rFonts w:hint="cs"/>
-          <w:b/>
-          <w:bCs/>
-          <w:sz w:val="24"/>
-          <w:szCs w:val="24"/>
+          <w:sz w:val="28"/>
+          <w:szCs w:val="28"/>
+          <w:rtl/>
+        </w:rPr>
+      </w:pPr>
+      <w:r>
+        <w:rPr>
+          <w:rFonts w:hint="cs"/>
+          <w:b/>
+          <w:bCs/>
+          <w:sz w:val="28"/>
+          <w:szCs w:val="28"/>
           <w:u w:val="single"/>
           <w:rtl/>
         </w:rPr>
         <w:lastRenderedPageBreak/>
-        <w:t xml:space="preserve">שאלה </w:t>
-      </w:r>
-      <w:r>
-        <w:rPr>
-          <w:rFonts w:hint="cs"/>
-          <w:b/>
-          <w:bCs/>
-          <w:sz w:val="24"/>
-          <w:szCs w:val="24"/>
-          <w:u w:val="single"/>
-          <w:rtl/>
-        </w:rPr>
-        <w:t>4</w:t>
-      </w:r>
-      <w:r>
-        <w:rPr>
-          <w:rFonts w:hint="cs"/>
-          <w:b/>
-          <w:bCs/>
-          <w:sz w:val="24"/>
-          <w:szCs w:val="24"/>
-          <w:u w:val="single"/>
-          <w:rtl/>
-        </w:rPr>
-        <w:t>:</w:t>
-      </w:r>
-      <w:r>
-        <w:rPr>
-          <w:rFonts w:hint="cs"/>
-          <w:sz w:val="24"/>
-          <w:szCs w:val="24"/>
+        <w:t>שאלה 4:</w:t>
+      </w:r>
+      <w:r>
+        <w:rPr>
+          <w:rFonts w:hint="cs"/>
+          <w:sz w:val="28"/>
+          <w:szCs w:val="28"/>
           <w:rtl/>
         </w:rPr>
         <w:t xml:space="preserve"> </w:t>
@@ -25616,8 +25557,8 @@
           <w:rFonts w:hint="cs"/>
           <w:b/>
           <w:bCs/>
-          <w:sz w:val="24"/>
-          <w:szCs w:val="24"/>
+          <w:sz w:val="28"/>
+          <w:szCs w:val="28"/>
           <w:rtl/>
         </w:rPr>
         <w:t>זיהוי אופטימום לוקאלי</w:t>
@@ -27714,55 +27655,31 @@
         <w:rPr>
           <w:b/>
           <w:bCs/>
-          <w:sz w:val="24"/>
-          <w:szCs w:val="24"/>
-          <w:rtl/>
-        </w:rPr>
-      </w:pPr>
-      <w:r>
-        <w:rPr>
-          <w:rFonts w:hint="cs"/>
-          <w:b/>
-          <w:bCs/>
-          <w:sz w:val="24"/>
-          <w:szCs w:val="24"/>
+          <w:sz w:val="28"/>
+          <w:szCs w:val="28"/>
+          <w:rtl/>
+        </w:rPr>
+      </w:pPr>
+      <w:r>
+        <w:rPr>
+          <w:rFonts w:hint="cs"/>
+          <w:b/>
+          <w:bCs/>
+          <w:sz w:val="28"/>
+          <w:szCs w:val="28"/>
           <w:u w:val="single"/>
           <w:rtl/>
         </w:rPr>
         <w:lastRenderedPageBreak/>
-        <w:t xml:space="preserve">שאלה </w:t>
-      </w:r>
-      <w:r>
-        <w:rPr>
-          <w:rFonts w:hint="cs"/>
-          <w:b/>
-          <w:bCs/>
-          <w:sz w:val="24"/>
-          <w:szCs w:val="24"/>
-          <w:u w:val="single"/>
-          <w:rtl/>
-        </w:rPr>
-        <w:t>5</w:t>
-      </w:r>
-      <w:r>
-        <w:rPr>
-          <w:rFonts w:hint="cs"/>
-          <w:b/>
-          <w:bCs/>
-          <w:sz w:val="24"/>
-          <w:szCs w:val="24"/>
-          <w:u w:val="single"/>
-          <w:rtl/>
-        </w:rPr>
-        <w:t>:</w:t>
-      </w:r>
-      <w:r>
-        <w:rPr>
-          <w:rFonts w:hint="cs"/>
-          <w:b/>
-          <w:bCs/>
-          <w:sz w:val="24"/>
-          <w:szCs w:val="24"/>
+        <w:t>שאלה 5:</w:t>
+      </w:r>
+      <w:r>
+        <w:rPr>
+          <w:rFonts w:hint="cs"/>
+          <w:b/>
+          <w:bCs/>
+          <w:sz w:val="28"/>
+          <w:szCs w:val="28"/>
           <w:rtl/>
         </w:rPr>
         <w:t xml:space="preserve"> התמודדות והיחלצות מאופטימום לוקאלי</w:t>
@@ -31578,55 +31495,31 @@
         <w:rPr>
           <w:b/>
           <w:bCs/>
-          <w:sz w:val="24"/>
-          <w:szCs w:val="24"/>
-          <w:rtl/>
-        </w:rPr>
-      </w:pPr>
-      <w:r>
-        <w:rPr>
-          <w:rFonts w:hint="cs"/>
-          <w:b/>
-          <w:bCs/>
-          <w:sz w:val="24"/>
-          <w:szCs w:val="24"/>
+          <w:sz w:val="28"/>
+          <w:szCs w:val="28"/>
+          <w:rtl/>
+        </w:rPr>
+      </w:pPr>
+      <w:r>
+        <w:rPr>
+          <w:rFonts w:hint="cs"/>
+          <w:b/>
+          <w:bCs/>
+          <w:sz w:val="28"/>
+          <w:szCs w:val="28"/>
           <w:u w:val="single"/>
           <w:rtl/>
         </w:rPr>
         <w:lastRenderedPageBreak/>
-        <w:t xml:space="preserve">שאלה </w:t>
-      </w:r>
-      <w:r>
-        <w:rPr>
-          <w:rFonts w:hint="cs"/>
-          <w:b/>
-          <w:bCs/>
-          <w:sz w:val="24"/>
-          <w:szCs w:val="24"/>
-          <w:u w:val="single"/>
-          <w:rtl/>
-        </w:rPr>
-        <w:t>7</w:t>
-      </w:r>
-      <w:r>
-        <w:rPr>
-          <w:rFonts w:hint="cs"/>
-          <w:b/>
-          <w:bCs/>
-          <w:sz w:val="24"/>
-          <w:szCs w:val="24"/>
-          <w:u w:val="single"/>
-          <w:rtl/>
-        </w:rPr>
-        <w:t>:</w:t>
-      </w:r>
-      <w:r>
-        <w:rPr>
-          <w:rFonts w:hint="cs"/>
-          <w:b/>
-          <w:bCs/>
-          <w:sz w:val="24"/>
-          <w:szCs w:val="24"/>
+        <w:t>שאלה 7:</w:t>
+      </w:r>
+      <w:r>
+        <w:rPr>
+          <w:rFonts w:hint="cs"/>
+          <w:b/>
+          <w:bCs/>
+          <w:sz w:val="28"/>
+          <w:szCs w:val="28"/>
           <w:rtl/>
         </w:rPr>
         <w:t xml:space="preserve"> פרטו </w:t>
@@ -31637,8 +31530,8 @@
           <w:rFonts w:hint="cs"/>
           <w:b/>
           <w:bCs/>
-          <w:sz w:val="24"/>
-          <w:szCs w:val="24"/>
+          <w:sz w:val="28"/>
+          <w:szCs w:val="28"/>
           <w:rtl/>
         </w:rPr>
         <w:t>אופטימל</w:t>
@@ -32136,10 +32029,6 @@
     <w:p>
       <w:pPr>
         <w:bidi/>
-        <w:rPr>
-          <w:rFonts w:hint="cs"/>
-          <w:rtl/>
-        </w:rPr>
       </w:pPr>
       <w:proofErr w:type="spellStart"/>
       <w:r>
@@ -32348,6 +32237,391 @@
         </w:rPr>
         <w:t xml:space="preserve"> נהית יותר גרועה.</w:t>
       </w:r>
+    </w:p>
+    <w:p>
+      <w:pPr>
+        <w:bidi/>
+        <w:rPr>
+          <w:b/>
+          <w:bCs/>
+          <w:sz w:val="24"/>
+          <w:szCs w:val="24"/>
+          <w:rtl/>
+        </w:rPr>
+      </w:pPr>
+      <w:r>
+        <w:rPr>
+          <w:rFonts w:hint="cs"/>
+          <w:b/>
+          <w:bCs/>
+          <w:sz w:val="24"/>
+          <w:szCs w:val="24"/>
+          <w:rtl/>
+        </w:rPr>
+        <w:t xml:space="preserve">חשבנו על רעיון </w:t>
+      </w:r>
+      <w:proofErr w:type="spellStart"/>
+      <w:r>
+        <w:rPr>
+          <w:rFonts w:hint="cs"/>
+          <w:b/>
+          <w:bCs/>
+          <w:sz w:val="24"/>
+          <w:szCs w:val="24"/>
+          <w:rtl/>
+        </w:rPr>
+        <w:t>לפרוייקט</w:t>
+      </w:r>
+      <w:proofErr w:type="spellEnd"/>
+      <w:r>
+        <w:rPr>
+          <w:rFonts w:hint="cs"/>
+          <w:b/>
+          <w:bCs/>
+          <w:sz w:val="24"/>
+          <w:szCs w:val="24"/>
+          <w:rtl/>
+        </w:rPr>
+        <w:t>:</w:t>
+      </w:r>
+    </w:p>
+    <w:p>
+      <w:pPr>
+        <w:bidi/>
+        <w:rPr>
+          <w:rFonts w:hint="cs"/>
+          <w:sz w:val="24"/>
+          <w:szCs w:val="24"/>
+          <w:rtl/>
+        </w:rPr>
+      </w:pPr>
+      <w:r>
+        <w:rPr>
+          <w:rFonts w:hint="cs"/>
+          <w:sz w:val="24"/>
+          <w:szCs w:val="24"/>
+          <w:rtl/>
+        </w:rPr>
+        <w:t xml:space="preserve">איסוף נתוני ביצועים ומחירים מחנויות מחשבים שונות ומיד שנייה על רכיבי מחשב שונים ומחשבים ניידים, ושימוש בחזית </w:t>
+      </w:r>
+      <w:proofErr w:type="spellStart"/>
+      <w:r>
+        <w:rPr>
+          <w:rFonts w:hint="cs"/>
+          <w:sz w:val="24"/>
+          <w:szCs w:val="24"/>
+          <w:rtl/>
+        </w:rPr>
+        <w:t>הפרטו</w:t>
+      </w:r>
+      <w:proofErr w:type="spellEnd"/>
+      <w:r>
+        <w:rPr>
+          <w:rFonts w:hint="cs"/>
+          <w:sz w:val="24"/>
+          <w:szCs w:val="24"/>
+          <w:rtl/>
+        </w:rPr>
+        <w:t xml:space="preserve"> </w:t>
+      </w:r>
+      <w:proofErr w:type="spellStart"/>
+      <w:r>
+        <w:rPr>
+          <w:rFonts w:hint="cs"/>
+          <w:sz w:val="24"/>
+          <w:szCs w:val="24"/>
+          <w:rtl/>
+        </w:rPr>
+        <w:t>אופטימל</w:t>
+      </w:r>
+      <w:proofErr w:type="spellEnd"/>
+      <w:r>
+        <w:rPr>
+          <w:rFonts w:hint="cs"/>
+          <w:sz w:val="24"/>
+          <w:szCs w:val="24"/>
+          <w:rtl/>
+        </w:rPr>
+        <w:t xml:space="preserve"> כשירות עזרה לבחירת קניית מחשב</w:t>
+      </w:r>
+    </w:p>
+    <w:p>
+      <w:pPr>
+        <w:bidi/>
+        <w:rPr>
+          <w:sz w:val="24"/>
+          <w:szCs w:val="24"/>
+          <w:rtl/>
+        </w:rPr>
+      </w:pPr>
+      <w:r>
+        <w:rPr>
+          <w:rFonts w:hint="cs"/>
+          <w:sz w:val="24"/>
+          <w:szCs w:val="24"/>
+          <w:rtl/>
+        </w:rPr>
+        <w:t xml:space="preserve">התעניינו גם במנוע </w:t>
+      </w:r>
+      <w:proofErr w:type="spellStart"/>
+      <w:r>
+        <w:rPr>
+          <w:rFonts w:hint="cs"/>
+          <w:sz w:val="24"/>
+          <w:szCs w:val="24"/>
+          <w:rtl/>
+        </w:rPr>
+        <w:t>הפרטו</w:t>
+      </w:r>
+      <w:proofErr w:type="spellEnd"/>
+      <w:r>
+        <w:rPr>
+          <w:rFonts w:hint="cs"/>
+          <w:sz w:val="24"/>
+          <w:szCs w:val="24"/>
+          <w:rtl/>
+        </w:rPr>
+        <w:t xml:space="preserve"> </w:t>
+      </w:r>
+      <w:proofErr w:type="spellStart"/>
+      <w:r>
+        <w:rPr>
+          <w:rFonts w:hint="cs"/>
+          <w:sz w:val="24"/>
+          <w:szCs w:val="24"/>
+          <w:rtl/>
+        </w:rPr>
+        <w:t>אופטימל</w:t>
+      </w:r>
+      <w:proofErr w:type="spellEnd"/>
+      <w:r>
+        <w:rPr>
+          <w:rFonts w:hint="cs"/>
+          <w:sz w:val="24"/>
+          <w:szCs w:val="24"/>
+          <w:rtl/>
+        </w:rPr>
+        <w:t xml:space="preserve"> של </w:t>
+      </w:r>
+      <w:r>
+        <w:rPr>
+          <w:rFonts w:hint="cs"/>
+          <w:sz w:val="24"/>
+          <w:szCs w:val="24"/>
+        </w:rPr>
+        <w:t>IBM</w:t>
+      </w:r>
+      <w:r>
+        <w:rPr>
+          <w:rFonts w:hint="cs"/>
+          <w:sz w:val="24"/>
+          <w:szCs w:val="24"/>
+          <w:rtl/>
+        </w:rPr>
+        <w:t xml:space="preserve"> </w:t>
+      </w:r>
+      <w:r>
+        <w:rPr>
+          <w:sz w:val="24"/>
+          <w:szCs w:val="24"/>
+          <w:rtl/>
+        </w:rPr>
+        <w:t>–</w:t>
+      </w:r>
+      <w:r>
+        <w:rPr>
+          <w:rFonts w:hint="cs"/>
+          <w:sz w:val="24"/>
+          <w:szCs w:val="24"/>
+          <w:rtl/>
+        </w:rPr>
+        <w:t xml:space="preserve"> </w:t>
+      </w:r>
+      <w:r>
+        <w:rPr>
+          <w:sz w:val="24"/>
+          <w:szCs w:val="24"/>
+        </w:rPr>
+        <w:t>Tradeoff Analytics</w:t>
+      </w:r>
+      <w:r>
+        <w:rPr>
+          <w:rFonts w:hint="cs"/>
+          <w:sz w:val="24"/>
+          <w:szCs w:val="24"/>
+          <w:rtl/>
+        </w:rPr>
+        <w:t xml:space="preserve"> לשם מימוש </w:t>
+      </w:r>
+      <w:proofErr w:type="spellStart"/>
+      <w:r>
+        <w:rPr>
+          <w:rFonts w:hint="cs"/>
+          <w:sz w:val="24"/>
+          <w:szCs w:val="24"/>
+          <w:rtl/>
+        </w:rPr>
+        <w:t>פרוייקט</w:t>
+      </w:r>
+      <w:proofErr w:type="spellEnd"/>
+      <w:r>
+        <w:rPr>
+          <w:rFonts w:hint="cs"/>
+          <w:sz w:val="24"/>
+          <w:szCs w:val="24"/>
+          <w:rtl/>
+        </w:rPr>
+        <w:t xml:space="preserve"> זה, ונכחנו בהרצאה על מנוע זה ע"י ראש הצוות של הפרויקט מ</w:t>
+      </w:r>
+      <w:r>
+        <w:rPr>
+          <w:rFonts w:hint="cs"/>
+          <w:sz w:val="24"/>
+          <w:szCs w:val="24"/>
+        </w:rPr>
+        <w:t>IBM</w:t>
+      </w:r>
+      <w:r>
+        <w:rPr>
+          <w:rFonts w:hint="cs"/>
+          <w:sz w:val="24"/>
+          <w:szCs w:val="24"/>
+          <w:rtl/>
+        </w:rPr>
+        <w:t xml:space="preserve"> חיפה.</w:t>
+      </w:r>
+    </w:p>
+    <w:p>
+      <w:pPr>
+        <w:bidi/>
+        <w:rPr>
+          <w:sz w:val="24"/>
+          <w:szCs w:val="24"/>
+          <w:rtl/>
+        </w:rPr>
+      </w:pPr>
+      <w:r>
+        <w:rPr>
+          <w:sz w:val="24"/>
+          <w:szCs w:val="24"/>
+          <w:rtl/>
+        </w:rPr>
+        <w:br w:type="page"/>
+      </w:r>
+    </w:p>
+    <w:p>
+      <w:pPr>
+        <w:bidi/>
+        <w:spacing w:after="360"/>
+        <w:jc w:val="center"/>
+        <w:rPr>
+          <w:b/>
+          <w:bCs/>
+          <w:sz w:val="56"/>
+          <w:szCs w:val="56"/>
+          <w:u w:val="single"/>
+          <w:rtl/>
+        </w:rPr>
+      </w:pPr>
+      <w:r>
+        <w:rPr>
+          <w:rFonts w:hint="cs"/>
+          <w:b/>
+          <w:bCs/>
+          <w:sz w:val="56"/>
+          <w:szCs w:val="56"/>
+          <w:u w:val="single"/>
+          <w:rtl/>
+        </w:rPr>
+        <w:lastRenderedPageBreak/>
+        <w:t xml:space="preserve">חלק ב </w:t>
+      </w:r>
+      <w:r>
+        <w:rPr>
+          <w:b/>
+          <w:bCs/>
+          <w:sz w:val="56"/>
+          <w:szCs w:val="56"/>
+          <w:u w:val="single"/>
+          <w:rtl/>
+        </w:rPr>
+        <w:t>–</w:t>
+      </w:r>
+      <w:r>
+        <w:rPr>
+          <w:rFonts w:hint="cs"/>
+          <w:b/>
+          <w:bCs/>
+          <w:sz w:val="56"/>
+          <w:szCs w:val="56"/>
+          <w:u w:val="single"/>
+          <w:rtl/>
+        </w:rPr>
+        <w:t xml:space="preserve"> </w:t>
+      </w:r>
+      <w:r>
+        <w:rPr>
+          <w:rFonts w:hint="cs"/>
+          <w:b/>
+          <w:bCs/>
+          <w:sz w:val="56"/>
+          <w:szCs w:val="56"/>
+          <w:u w:val="single"/>
+          <w:rtl/>
+        </w:rPr>
+        <w:t>אפקט בולדווין</w:t>
+      </w:r>
+    </w:p>
+    <w:p>
+      <w:pPr>
+        <w:bidi/>
+        <w:ind w:left="720"/>
+        <w:rPr>
+          <w:rFonts w:hint="cs"/>
+          <w:sz w:val="24"/>
+          <w:szCs w:val="24"/>
+          <w:rtl/>
+        </w:rPr>
+      </w:pPr>
+      <w:r>
+        <w:rPr>
+          <w:rFonts w:hint="cs"/>
+          <w:sz w:val="24"/>
+          <w:szCs w:val="24"/>
+          <w:rtl/>
+        </w:rPr>
+        <w:t>אפשט בולדווין בא להדגים</w:t>
+      </w:r>
+      <w:r>
+        <w:rPr>
+          <w:rFonts w:hint="cs"/>
+          <w:sz w:val="24"/>
+          <w:szCs w:val="24"/>
+          <w:rtl/>
+        </w:rPr>
+        <w:t xml:space="preserve"> רעיון אבולוציוני שאומר שהלמידה של יצור במהלך חייב כן משפיעה על הצאצאים, אך באופן עקיף: אלה שלמדו נכון במהלך חייהם ישרדו יותר, ולכן גם בניהם צפויים להיות מותאמים יותר לבעיה, וללמוד אותה היטב, ולשרוד היטב וכך הלאה.</w:t>
+      </w:r>
+    </w:p>
+    <w:p>
+      <w:pPr>
+        <w:bidi/>
+        <w:ind w:left="720"/>
+        <w:rPr>
+          <w:rFonts w:hint="cs"/>
+          <w:sz w:val="24"/>
+          <w:szCs w:val="24"/>
+          <w:rtl/>
+        </w:rPr>
+      </w:pPr>
+      <w:r>
+        <w:rPr>
+          <w:rFonts w:hint="cs"/>
+          <w:sz w:val="24"/>
+          <w:szCs w:val="24"/>
+          <w:rtl/>
+        </w:rPr>
+        <w:t>בקונטקסט של אלגוריתמים גנטיים, אפקט בולדווין מדגים רעיון של חיפוש לוקאלי עבור גן, כך שנוכל לצבור ידע נוסף עליו, לקבוע בהתאם את פונקציית המטרה ובכך לכוון את החיפוש למקום הרצוי.</w:t>
+      </w:r>
       <w:bookmarkStart w:id="0" w:name="_GoBack"/>
       <w:bookmarkEnd w:id="0"/>
     </w:p>
@@ -32355,347 +32629,15 @@
       <w:pPr>
         <w:bidi/>
         <w:rPr>
-          <w:b/>
-          <w:bCs/>
-          <w:sz w:val="24"/>
-          <w:szCs w:val="24"/>
-          <w:rtl/>
-        </w:rPr>
-      </w:pPr>
-      <w:r>
-        <w:rPr>
-          <w:rFonts w:hint="cs"/>
-          <w:b/>
-          <w:bCs/>
-          <w:sz w:val="24"/>
-          <w:szCs w:val="24"/>
-          <w:rtl/>
-        </w:rPr>
-        <w:t xml:space="preserve">חשבנו על רעיון </w:t>
-      </w:r>
-      <w:proofErr w:type="spellStart"/>
-      <w:r>
-        <w:rPr>
-          <w:rFonts w:hint="cs"/>
-          <w:b/>
-          <w:bCs/>
-          <w:sz w:val="24"/>
-          <w:szCs w:val="24"/>
-          <w:rtl/>
-        </w:rPr>
-        <w:t>לפרוייקט</w:t>
-      </w:r>
-      <w:proofErr w:type="spellEnd"/>
-      <w:r>
-        <w:rPr>
-          <w:rFonts w:hint="cs"/>
-          <w:b/>
-          <w:bCs/>
-          <w:sz w:val="24"/>
-          <w:szCs w:val="24"/>
-          <w:rtl/>
-        </w:rPr>
-        <w:t>:</w:t>
-      </w:r>
-    </w:p>
-    <w:p>
-      <w:pPr>
-        <w:bidi/>
-        <w:rPr>
-          <w:rFonts w:hint="cs"/>
-          <w:sz w:val="24"/>
-          <w:szCs w:val="24"/>
-          <w:rtl/>
-        </w:rPr>
-      </w:pPr>
-      <w:r>
-        <w:rPr>
-          <w:rFonts w:hint="cs"/>
-          <w:sz w:val="24"/>
-          <w:szCs w:val="24"/>
-          <w:rtl/>
-        </w:rPr>
-        <w:t xml:space="preserve">איסוף נתוני ביצועים ומחירים מחנויות מחשבים שונות ומיד שנייה על רכיבי מחשב שונים ומחשבים ניידים, ושימוש בחזית </w:t>
-      </w:r>
-      <w:proofErr w:type="spellStart"/>
-      <w:r>
-        <w:rPr>
-          <w:rFonts w:hint="cs"/>
-          <w:sz w:val="24"/>
-          <w:szCs w:val="24"/>
-          <w:rtl/>
-        </w:rPr>
-        <w:t>הפרטו</w:t>
-      </w:r>
-      <w:proofErr w:type="spellEnd"/>
-      <w:r>
-        <w:rPr>
-          <w:rFonts w:hint="cs"/>
-          <w:sz w:val="24"/>
-          <w:szCs w:val="24"/>
-          <w:rtl/>
-        </w:rPr>
-        <w:t xml:space="preserve"> </w:t>
-      </w:r>
-      <w:proofErr w:type="spellStart"/>
-      <w:r>
-        <w:rPr>
-          <w:rFonts w:hint="cs"/>
-          <w:sz w:val="24"/>
-          <w:szCs w:val="24"/>
-          <w:rtl/>
-        </w:rPr>
-        <w:t>אופטימל</w:t>
-      </w:r>
-      <w:proofErr w:type="spellEnd"/>
-      <w:r>
-        <w:rPr>
-          <w:rFonts w:hint="cs"/>
-          <w:sz w:val="24"/>
-          <w:szCs w:val="24"/>
-          <w:rtl/>
-        </w:rPr>
-        <w:t xml:space="preserve"> כשירות עזרה לבחירת קניית מחשב</w:t>
-      </w:r>
-    </w:p>
-    <w:p>
-      <w:pPr>
-        <w:bidi/>
-        <w:rPr>
-          <w:sz w:val="24"/>
-          <w:szCs w:val="24"/>
-          <w:rtl/>
-        </w:rPr>
-      </w:pPr>
-      <w:r>
-        <w:rPr>
-          <w:rFonts w:hint="cs"/>
-          <w:sz w:val="24"/>
-          <w:szCs w:val="24"/>
-          <w:rtl/>
-        </w:rPr>
-        <w:t xml:space="preserve">התעניינו גם במנוע </w:t>
-      </w:r>
-      <w:proofErr w:type="spellStart"/>
-      <w:r>
-        <w:rPr>
-          <w:rFonts w:hint="cs"/>
-          <w:sz w:val="24"/>
-          <w:szCs w:val="24"/>
-          <w:rtl/>
-        </w:rPr>
-        <w:t>הפרטו</w:t>
-      </w:r>
-      <w:proofErr w:type="spellEnd"/>
-      <w:r>
-        <w:rPr>
-          <w:rFonts w:hint="cs"/>
-          <w:sz w:val="24"/>
-          <w:szCs w:val="24"/>
-          <w:rtl/>
-        </w:rPr>
-        <w:t xml:space="preserve"> </w:t>
-      </w:r>
-      <w:proofErr w:type="spellStart"/>
-      <w:r>
-        <w:rPr>
-          <w:rFonts w:hint="cs"/>
-          <w:sz w:val="24"/>
-          <w:szCs w:val="24"/>
-          <w:rtl/>
-        </w:rPr>
-        <w:t>אופטימל</w:t>
-      </w:r>
-      <w:proofErr w:type="spellEnd"/>
-      <w:r>
-        <w:rPr>
-          <w:rFonts w:hint="cs"/>
-          <w:sz w:val="24"/>
-          <w:szCs w:val="24"/>
-          <w:rtl/>
-        </w:rPr>
-        <w:t xml:space="preserve"> של </w:t>
-      </w:r>
-      <w:r>
-        <w:rPr>
-          <w:rFonts w:hint="cs"/>
-          <w:sz w:val="24"/>
-          <w:szCs w:val="24"/>
-        </w:rPr>
-        <w:t>IBM</w:t>
-      </w:r>
-      <w:r>
-        <w:rPr>
-          <w:rFonts w:hint="cs"/>
-          <w:sz w:val="24"/>
-          <w:szCs w:val="24"/>
-          <w:rtl/>
-        </w:rPr>
-        <w:t xml:space="preserve"> </w:t>
-      </w:r>
-      <w:r>
-        <w:rPr>
-          <w:sz w:val="24"/>
-          <w:szCs w:val="24"/>
-          <w:rtl/>
-        </w:rPr>
-        <w:t>–</w:t>
-      </w:r>
-      <w:r>
-        <w:rPr>
-          <w:rFonts w:hint="cs"/>
-          <w:sz w:val="24"/>
-          <w:szCs w:val="24"/>
-          <w:rtl/>
-        </w:rPr>
-        <w:t xml:space="preserve"> </w:t>
-      </w:r>
-      <w:r>
-        <w:rPr>
-          <w:sz w:val="24"/>
-          <w:szCs w:val="24"/>
-        </w:rPr>
-        <w:t>Tradeoff Analytics</w:t>
-      </w:r>
-      <w:r>
-        <w:rPr>
-          <w:rFonts w:hint="cs"/>
-          <w:sz w:val="24"/>
-          <w:szCs w:val="24"/>
-          <w:rtl/>
-        </w:rPr>
-        <w:t xml:space="preserve"> לשם מימוש </w:t>
-      </w:r>
-      <w:proofErr w:type="spellStart"/>
-      <w:r>
-        <w:rPr>
-          <w:rFonts w:hint="cs"/>
-          <w:sz w:val="24"/>
-          <w:szCs w:val="24"/>
-          <w:rtl/>
-        </w:rPr>
-        <w:t>פרוייקט</w:t>
-      </w:r>
-      <w:proofErr w:type="spellEnd"/>
-      <w:r>
-        <w:rPr>
-          <w:rFonts w:hint="cs"/>
-          <w:sz w:val="24"/>
-          <w:szCs w:val="24"/>
-          <w:rtl/>
-        </w:rPr>
-        <w:t xml:space="preserve"> זה, ונכחנו בהרצאה על מנוע זה ע"י ראש הצוות של הפרויקט מ</w:t>
-      </w:r>
-      <w:r>
-        <w:rPr>
-          <w:rFonts w:hint="cs"/>
-          <w:sz w:val="24"/>
-          <w:szCs w:val="24"/>
-        </w:rPr>
-        <w:t>IBM</w:t>
-      </w:r>
-      <w:r>
-        <w:rPr>
-          <w:rFonts w:hint="cs"/>
-          <w:sz w:val="24"/>
-          <w:szCs w:val="24"/>
-          <w:rtl/>
-        </w:rPr>
-        <w:t xml:space="preserve"> חיפה.</w:t>
-      </w:r>
-    </w:p>
-    <w:p>
-      <w:pPr>
-        <w:bidi/>
-        <w:rPr>
-          <w:sz w:val="24"/>
-          <w:szCs w:val="24"/>
-          <w:rtl/>
-        </w:rPr>
-      </w:pPr>
-      <w:r>
-        <w:rPr>
-          <w:sz w:val="24"/>
-          <w:szCs w:val="24"/>
-          <w:rtl/>
-        </w:rPr>
-        <w:br w:type="page"/>
-      </w:r>
-    </w:p>
-    <w:p>
-      <w:pPr>
-        <w:bidi/>
-        <w:spacing w:after="360"/>
-        <w:jc w:val="center"/>
-        <w:rPr>
-          <w:b/>
-          <w:bCs/>
-          <w:sz w:val="72"/>
-          <w:szCs w:val="72"/>
-          <w:u w:val="single"/>
-          <w:rtl/>
-        </w:rPr>
-      </w:pPr>
-      <w:r>
-        <w:rPr>
-          <w:rFonts w:hint="cs"/>
-          <w:b/>
-          <w:bCs/>
-          <w:sz w:val="72"/>
-          <w:szCs w:val="72"/>
-          <w:u w:val="single"/>
-          <w:rtl/>
-        </w:rPr>
-        <w:lastRenderedPageBreak/>
-        <w:t xml:space="preserve">חלק ב </w:t>
-      </w:r>
-      <w:r>
-        <w:rPr>
-          <w:b/>
-          <w:bCs/>
-          <w:sz w:val="72"/>
-          <w:szCs w:val="72"/>
-          <w:u w:val="single"/>
-          <w:rtl/>
-        </w:rPr>
-        <w:t>–</w:t>
-      </w:r>
-      <w:r>
-        <w:rPr>
-          <w:rFonts w:hint="cs"/>
-          <w:b/>
-          <w:bCs/>
-          <w:sz w:val="72"/>
-          <w:szCs w:val="72"/>
-          <w:u w:val="single"/>
-          <w:rtl/>
-        </w:rPr>
-        <w:t xml:space="preserve"> </w:t>
-      </w:r>
-      <w:r>
-        <w:rPr>
-          <w:rFonts w:hint="cs"/>
-          <w:b/>
-          <w:bCs/>
-          <w:sz w:val="72"/>
-          <w:szCs w:val="72"/>
-          <w:u w:val="single"/>
-          <w:rtl/>
-        </w:rPr>
-        <w:t>אפקט בולדווין</w:t>
-      </w:r>
-    </w:p>
-    <w:p>
-      <w:pPr>
-        <w:bidi/>
-        <w:rPr>
-          <w:sz w:val="24"/>
-          <w:szCs w:val="24"/>
-          <w:rtl/>
-        </w:rPr>
-      </w:pPr>
-      <w:r>
-        <w:rPr>
+          <w:sz w:val="24"/>
+          <w:szCs w:val="24"/>
+          <w:rtl/>
+        </w:rPr>
+      </w:pPr>
+      <w:r>
+        <w:rPr>
+          <w:b/>
+          <w:bCs/>
           <w:sz w:val="24"/>
           <w:szCs w:val="24"/>
           <w:rtl/>
@@ -32709,68 +32651,35 @@
           <w:szCs w:val="24"/>
           <w:rtl/>
         </w:rPr>
-        <w:t>*********שאילן יחפור על זה כאן... ליובל אין כוח*******************</w:t>
-      </w:r>
-    </w:p>
-    <w:p>
-      <w:pPr>
-        <w:bidi/>
-        <w:rPr>
-          <w:sz w:val="24"/>
-          <w:szCs w:val="24"/>
-          <w:rtl/>
-        </w:rPr>
-      </w:pPr>
-      <w:r>
-        <w:rPr>
-          <w:b/>
-          <w:bCs/>
-          <w:sz w:val="24"/>
-          <w:szCs w:val="24"/>
-          <w:rtl/>
-        </w:rPr>
-        <w:tab/>
-      </w:r>
-      <w:r>
-        <w:rPr>
-          <w:rFonts w:hint="cs"/>
-          <w:sz w:val="24"/>
-          <w:szCs w:val="24"/>
-          <w:rtl/>
-        </w:rPr>
-        <w:t xml:space="preserve">לפי הניסויים שעשינו אפקט בולדווין כן קורה בלה </w:t>
-      </w:r>
-      <w:proofErr w:type="spellStart"/>
-      <w:r>
-        <w:rPr>
-          <w:rFonts w:hint="cs"/>
-          <w:sz w:val="24"/>
-          <w:szCs w:val="24"/>
-          <w:rtl/>
-        </w:rPr>
-        <w:t>בלה</w:t>
-      </w:r>
-      <w:proofErr w:type="spellEnd"/>
-      <w:r>
-        <w:rPr>
-          <w:rFonts w:hint="cs"/>
-          <w:sz w:val="24"/>
-          <w:szCs w:val="24"/>
-          <w:rtl/>
-        </w:rPr>
-        <w:t xml:space="preserve"> </w:t>
-      </w:r>
-      <w:proofErr w:type="spellStart"/>
-      <w:r>
-        <w:rPr>
-          <w:rFonts w:hint="cs"/>
-          <w:sz w:val="24"/>
-          <w:szCs w:val="24"/>
-          <w:rtl/>
-        </w:rPr>
-        <w:t>בלה</w:t>
-      </w:r>
-      <w:proofErr w:type="spellEnd"/>
+        <w:t xml:space="preserve">לפי </w:t>
+      </w:r>
+      <w:r>
+        <w:rPr>
+          <w:rFonts w:hint="cs"/>
+          <w:sz w:val="24"/>
+          <w:szCs w:val="24"/>
+          <w:rtl/>
+        </w:rPr>
+        <w:t xml:space="preserve">הניסוי, </w:t>
+      </w:r>
+      <w:r>
+        <w:rPr>
+          <w:rFonts w:hint="cs"/>
+          <w:sz w:val="24"/>
+          <w:szCs w:val="24"/>
+          <w:rtl/>
+        </w:rPr>
+        <w:t xml:space="preserve">אפקט בולדווין </w:t>
+      </w:r>
+      <w:r>
+        <w:rPr>
+          <w:rFonts w:hint="cs"/>
+          <w:sz w:val="24"/>
+          <w:szCs w:val="24"/>
+          <w:rtl/>
+        </w:rPr>
+        <w:t>אכן פועל, מכיוון שהאלגוריתם מתכנס לפתרון הנכון.</w:t>
+      </w:r>
     </w:p>
     <w:p>
       <w:pPr>
@@ -32841,6 +32750,1525 @@
           <w:sz w:val="18"/>
           <w:szCs w:val="18"/>
         </w:rPr>
+        <w:t xml:space="preserve">public static </w:t>
+      </w:r>
+      <w:proofErr w:type="spellStart"/>
+      <w:r>
+        <w:rPr>
+          <w:rFonts w:ascii="Courier New" w:eastAsia="Times New Roman" w:hAnsi="Courier New" w:cs="Courier New"/>
+          <w:b/>
+          <w:bCs/>
+          <w:color w:val="000080"/>
+          <w:sz w:val="18"/>
+          <w:szCs w:val="18"/>
+        </w:rPr>
+        <w:t>int</w:t>
+      </w:r>
+      <w:proofErr w:type="spellEnd"/>
+      <w:r>
+        <w:rPr>
+          <w:rFonts w:ascii="Courier New" w:eastAsia="Times New Roman" w:hAnsi="Courier New" w:cs="Courier New"/>
+          <w:b/>
+          <w:bCs/>
+          <w:color w:val="000080"/>
+          <w:sz w:val="18"/>
+          <w:szCs w:val="18"/>
+        </w:rPr>
+        <w:t xml:space="preserve"> </w:t>
+      </w:r>
+      <w:proofErr w:type="spellStart"/>
+      <w:proofErr w:type="gramStart"/>
+      <w:r>
+        <w:rPr>
+          <w:rFonts w:ascii="Courier New" w:eastAsia="Times New Roman" w:hAnsi="Courier New" w:cs="Courier New"/>
+          <w:color w:val="000000"/>
+          <w:sz w:val="18"/>
+          <w:szCs w:val="18"/>
+        </w:rPr>
+        <w:t>localSearchesTimeRemaining</w:t>
+      </w:r>
+      <w:proofErr w:type="spellEnd"/>
+      <w:r>
+        <w:rPr>
+          <w:rFonts w:ascii="Courier New" w:eastAsia="Times New Roman" w:hAnsi="Courier New" w:cs="Courier New"/>
+          <w:color w:val="000000"/>
+          <w:sz w:val="18"/>
+          <w:szCs w:val="18"/>
+        </w:rPr>
+        <w:t>(</w:t>
+      </w:r>
+      <w:proofErr w:type="gramEnd"/>
+    </w:p>
+    <w:p>
+      <w:pPr>
+        <w:shd w:val="clear" w:color="auto" w:fill="FFFFFF"/>
+        <w:tabs>
+          <w:tab w:val="left" w:pos="916"/>
+          <w:tab w:val="left" w:pos="1832"/>
+          <w:tab w:val="left" w:pos="2748"/>
+          <w:tab w:val="left" w:pos="3664"/>
+          <w:tab w:val="left" w:pos="4580"/>
+          <w:tab w:val="left" w:pos="5496"/>
+          <w:tab w:val="left" w:pos="6412"/>
+          <w:tab w:val="left" w:pos="7328"/>
+          <w:tab w:val="left" w:pos="8244"/>
+          <w:tab w:val="left" w:pos="9160"/>
+          <w:tab w:val="left" w:pos="10076"/>
+          <w:tab w:val="left" w:pos="10992"/>
+          <w:tab w:val="left" w:pos="11908"/>
+          <w:tab w:val="left" w:pos="12824"/>
+          <w:tab w:val="left" w:pos="13740"/>
+          <w:tab w:val="left" w:pos="14656"/>
+        </w:tabs>
+        <w:spacing w:after="0" w:line="240" w:lineRule="auto"/>
+        <w:rPr>
+          <w:rFonts w:ascii="Courier New" w:eastAsia="Times New Roman" w:hAnsi="Courier New" w:cs="Courier New"/>
+          <w:b/>
+          <w:bCs/>
+          <w:color w:val="000080"/>
+          <w:sz w:val="18"/>
+          <w:szCs w:val="18"/>
+        </w:rPr>
+      </w:pPr>
+      <w:r>
+        <w:rPr>
+          <w:rFonts w:ascii="Courier New" w:eastAsia="Times New Roman" w:hAnsi="Courier New" w:cs="Courier New"/>
+          <w:color w:val="000000"/>
+          <w:sz w:val="18"/>
+          <w:szCs w:val="18"/>
+        </w:rPr>
+        <w:tab/>
+      </w:r>
+      <w:proofErr w:type="gramStart"/>
+      <w:r>
+        <w:rPr>
+          <w:rFonts w:ascii="Courier New" w:eastAsia="Times New Roman" w:hAnsi="Courier New" w:cs="Courier New"/>
+          <w:b/>
+          <w:bCs/>
+          <w:color w:val="000080"/>
+          <w:sz w:val="18"/>
+          <w:szCs w:val="18"/>
+        </w:rPr>
+        <w:t>byte</w:t>
+      </w:r>
+      <w:r>
+        <w:rPr>
+          <w:rFonts w:ascii="Courier New" w:eastAsia="Times New Roman" w:hAnsi="Courier New" w:cs="Courier New"/>
+          <w:color w:val="000000"/>
+          <w:sz w:val="18"/>
+          <w:szCs w:val="18"/>
+        </w:rPr>
+        <w:t>[</w:t>
+      </w:r>
+      <w:proofErr w:type="gramEnd"/>
+      <w:r>
+        <w:rPr>
+          <w:rFonts w:ascii="Courier New" w:eastAsia="Times New Roman" w:hAnsi="Courier New" w:cs="Courier New"/>
+          <w:color w:val="000000"/>
+          <w:sz w:val="18"/>
+          <w:szCs w:val="18"/>
+        </w:rPr>
+        <w:t xml:space="preserve">] </w:t>
+      </w:r>
+      <w:proofErr w:type="spellStart"/>
+      <w:r>
+        <w:rPr>
+          <w:rFonts w:ascii="Courier New" w:eastAsia="Times New Roman" w:hAnsi="Courier New" w:cs="Courier New"/>
+          <w:color w:val="000000"/>
+          <w:sz w:val="18"/>
+          <w:szCs w:val="18"/>
+        </w:rPr>
+        <w:t>baldwinString</w:t>
+      </w:r>
+      <w:proofErr w:type="spellEnd"/>
+      <w:r>
+        <w:rPr>
+          <w:rFonts w:ascii="Courier New" w:eastAsia="Times New Roman" w:hAnsi="Courier New" w:cs="Courier New"/>
+          <w:color w:val="000000"/>
+          <w:sz w:val="18"/>
+          <w:szCs w:val="18"/>
+        </w:rPr>
+        <w:t xml:space="preserve">, </w:t>
+      </w:r>
+      <w:r>
+        <w:rPr>
+          <w:rFonts w:ascii="Courier New" w:eastAsia="Times New Roman" w:hAnsi="Courier New" w:cs="Courier New"/>
+          <w:b/>
+          <w:bCs/>
+          <w:color w:val="000080"/>
+          <w:sz w:val="18"/>
+          <w:szCs w:val="18"/>
+        </w:rPr>
+        <w:t>byte</w:t>
+      </w:r>
+      <w:r>
+        <w:rPr>
+          <w:rFonts w:ascii="Courier New" w:eastAsia="Times New Roman" w:hAnsi="Courier New" w:cs="Courier New"/>
+          <w:color w:val="000000"/>
+          <w:sz w:val="18"/>
+          <w:szCs w:val="18"/>
+        </w:rPr>
+        <w:t xml:space="preserve">[] target, </w:t>
+      </w:r>
+      <w:proofErr w:type="spellStart"/>
+      <w:r>
+        <w:rPr>
+          <w:rFonts w:ascii="Courier New" w:eastAsia="Times New Roman" w:hAnsi="Courier New" w:cs="Courier New"/>
+          <w:b/>
+          <w:bCs/>
+          <w:color w:val="000080"/>
+          <w:sz w:val="18"/>
+          <w:szCs w:val="18"/>
+        </w:rPr>
+        <w:t>int</w:t>
+      </w:r>
+      <w:proofErr w:type="spellEnd"/>
+      <w:r>
+        <w:rPr>
+          <w:rFonts w:ascii="Courier New" w:eastAsia="Times New Roman" w:hAnsi="Courier New" w:cs="Courier New"/>
+          <w:b/>
+          <w:bCs/>
+          <w:color w:val="000080"/>
+          <w:sz w:val="18"/>
+          <w:szCs w:val="18"/>
+        </w:rPr>
+        <w:t xml:space="preserve"> </w:t>
+      </w:r>
+      <w:proofErr w:type="spellStart"/>
+      <w:r>
+        <w:rPr>
+          <w:rFonts w:ascii="Courier New" w:eastAsia="Times New Roman" w:hAnsi="Courier New" w:cs="Courier New"/>
+          <w:color w:val="000000"/>
+          <w:sz w:val="18"/>
+          <w:szCs w:val="18"/>
+        </w:rPr>
+        <w:t>maxIterations</w:t>
+      </w:r>
+      <w:proofErr w:type="spellEnd"/>
+      <w:r>
+        <w:rPr>
+          <w:rFonts w:ascii="Courier New" w:eastAsia="Times New Roman" w:hAnsi="Courier New" w:cs="Courier New"/>
+          <w:color w:val="000000"/>
+          <w:sz w:val="18"/>
+          <w:szCs w:val="18"/>
+        </w:rPr>
+        <w:t>, Random rand) {</w:t>
+      </w:r>
+      <w:r>
+        <w:rPr>
+          <w:rFonts w:ascii="Courier New" w:eastAsia="Times New Roman" w:hAnsi="Courier New" w:cs="Courier New"/>
+          <w:color w:val="000000"/>
+          <w:sz w:val="18"/>
+          <w:szCs w:val="18"/>
+        </w:rPr>
+        <w:br/>
+        <w:t xml:space="preserve">    </w:t>
+      </w:r>
+      <w:r>
+        <w:rPr>
+          <w:rFonts w:ascii="Courier New" w:eastAsia="Times New Roman" w:hAnsi="Courier New" w:cs="Courier New"/>
+          <w:b/>
+          <w:bCs/>
+          <w:color w:val="000080"/>
+          <w:sz w:val="18"/>
+          <w:szCs w:val="18"/>
+        </w:rPr>
+        <w:t xml:space="preserve">for </w:t>
+      </w:r>
+      <w:r>
+        <w:rPr>
+          <w:rFonts w:ascii="Courier New" w:eastAsia="Times New Roman" w:hAnsi="Courier New" w:cs="Courier New"/>
+          <w:color w:val="000000"/>
+          <w:sz w:val="18"/>
+          <w:szCs w:val="18"/>
+        </w:rPr>
+        <w:t>(</w:t>
+      </w:r>
+      <w:proofErr w:type="spellStart"/>
+      <w:r>
+        <w:rPr>
+          <w:rFonts w:ascii="Courier New" w:eastAsia="Times New Roman" w:hAnsi="Courier New" w:cs="Courier New"/>
+          <w:b/>
+          <w:bCs/>
+          <w:color w:val="000080"/>
+          <w:sz w:val="18"/>
+          <w:szCs w:val="18"/>
+        </w:rPr>
+        <w:t>int</w:t>
+      </w:r>
+      <w:proofErr w:type="spellEnd"/>
+      <w:r>
+        <w:rPr>
+          <w:rFonts w:ascii="Courier New" w:eastAsia="Times New Roman" w:hAnsi="Courier New" w:cs="Courier New"/>
+          <w:b/>
+          <w:bCs/>
+          <w:color w:val="000080"/>
+          <w:sz w:val="18"/>
+          <w:szCs w:val="18"/>
+        </w:rPr>
+        <w:t xml:space="preserve"> </w:t>
+      </w:r>
+      <w:proofErr w:type="spellStart"/>
+      <w:r>
+        <w:rPr>
+          <w:rFonts w:ascii="Courier New" w:eastAsia="Times New Roman" w:hAnsi="Courier New" w:cs="Courier New"/>
+          <w:color w:val="000000"/>
+          <w:sz w:val="18"/>
+          <w:szCs w:val="18"/>
+        </w:rPr>
+        <w:t>iter</w:t>
+      </w:r>
+      <w:proofErr w:type="spellEnd"/>
+      <w:r>
+        <w:rPr>
+          <w:rFonts w:ascii="Courier New" w:eastAsia="Times New Roman" w:hAnsi="Courier New" w:cs="Courier New"/>
+          <w:color w:val="000000"/>
+          <w:sz w:val="18"/>
+          <w:szCs w:val="18"/>
+        </w:rPr>
+        <w:t xml:space="preserve"> = </w:t>
+      </w:r>
+      <w:r>
+        <w:rPr>
+          <w:rFonts w:ascii="Courier New" w:eastAsia="Times New Roman" w:hAnsi="Courier New" w:cs="Courier New"/>
+          <w:color w:val="0000FF"/>
+          <w:sz w:val="18"/>
+          <w:szCs w:val="18"/>
+        </w:rPr>
+        <w:t>0</w:t>
+      </w:r>
+      <w:r>
+        <w:rPr>
+          <w:rFonts w:ascii="Courier New" w:eastAsia="Times New Roman" w:hAnsi="Courier New" w:cs="Courier New"/>
+          <w:color w:val="000000"/>
+          <w:sz w:val="18"/>
+          <w:szCs w:val="18"/>
+        </w:rPr>
+        <w:t xml:space="preserve">; </w:t>
+      </w:r>
+      <w:proofErr w:type="spellStart"/>
+      <w:r>
+        <w:rPr>
+          <w:rFonts w:ascii="Courier New" w:eastAsia="Times New Roman" w:hAnsi="Courier New" w:cs="Courier New"/>
+          <w:color w:val="000000"/>
+          <w:sz w:val="18"/>
+          <w:szCs w:val="18"/>
+        </w:rPr>
+        <w:t>iter</w:t>
+      </w:r>
+      <w:proofErr w:type="spellEnd"/>
+      <w:r>
+        <w:rPr>
+          <w:rFonts w:ascii="Courier New" w:eastAsia="Times New Roman" w:hAnsi="Courier New" w:cs="Courier New"/>
+          <w:color w:val="000000"/>
+          <w:sz w:val="18"/>
+          <w:szCs w:val="18"/>
+        </w:rPr>
+        <w:t xml:space="preserve"> &lt; </w:t>
+      </w:r>
+      <w:proofErr w:type="spellStart"/>
+      <w:r>
+        <w:rPr>
+          <w:rFonts w:ascii="Courier New" w:eastAsia="Times New Roman" w:hAnsi="Courier New" w:cs="Courier New"/>
+          <w:color w:val="000000"/>
+          <w:sz w:val="18"/>
+          <w:szCs w:val="18"/>
+        </w:rPr>
+        <w:t>maxIterations</w:t>
+      </w:r>
+      <w:proofErr w:type="spellEnd"/>
+      <w:r>
+        <w:rPr>
+          <w:rFonts w:ascii="Courier New" w:eastAsia="Times New Roman" w:hAnsi="Courier New" w:cs="Courier New"/>
+          <w:color w:val="000000"/>
+          <w:sz w:val="18"/>
+          <w:szCs w:val="18"/>
+        </w:rPr>
+        <w:t xml:space="preserve">; </w:t>
+      </w:r>
+      <w:proofErr w:type="spellStart"/>
+      <w:r>
+        <w:rPr>
+          <w:rFonts w:ascii="Courier New" w:eastAsia="Times New Roman" w:hAnsi="Courier New" w:cs="Courier New"/>
+          <w:color w:val="000000"/>
+          <w:sz w:val="18"/>
+          <w:szCs w:val="18"/>
+        </w:rPr>
+        <w:t>iter</w:t>
+      </w:r>
+      <w:proofErr w:type="spellEnd"/>
+      <w:r>
+        <w:rPr>
+          <w:rFonts w:ascii="Courier New" w:eastAsia="Times New Roman" w:hAnsi="Courier New" w:cs="Courier New"/>
+          <w:color w:val="000000"/>
+          <w:sz w:val="18"/>
+          <w:szCs w:val="18"/>
+        </w:rPr>
+        <w:t>++) {</w:t>
+      </w:r>
+      <w:r>
+        <w:rPr>
+          <w:rFonts w:ascii="Courier New" w:eastAsia="Times New Roman" w:hAnsi="Courier New" w:cs="Courier New"/>
+          <w:color w:val="000000"/>
+          <w:sz w:val="18"/>
+          <w:szCs w:val="18"/>
+        </w:rPr>
+        <w:br/>
+        <w:t xml:space="preserve">        </w:t>
+      </w:r>
+      <w:proofErr w:type="spellStart"/>
+      <w:r>
+        <w:rPr>
+          <w:rFonts w:ascii="Courier New" w:eastAsia="Times New Roman" w:hAnsi="Courier New" w:cs="Courier New"/>
+          <w:b/>
+          <w:bCs/>
+          <w:color w:val="000080"/>
+          <w:sz w:val="18"/>
+          <w:szCs w:val="18"/>
+        </w:rPr>
+        <w:t>boolean</w:t>
+      </w:r>
+      <w:proofErr w:type="spellEnd"/>
+      <w:r>
+        <w:rPr>
+          <w:rFonts w:ascii="Courier New" w:eastAsia="Times New Roman" w:hAnsi="Courier New" w:cs="Courier New"/>
+          <w:b/>
+          <w:bCs/>
+          <w:color w:val="000080"/>
+          <w:sz w:val="18"/>
+          <w:szCs w:val="18"/>
+        </w:rPr>
+        <w:t xml:space="preserve"> </w:t>
+      </w:r>
+      <w:proofErr w:type="spellStart"/>
+      <w:r>
+        <w:rPr>
+          <w:rFonts w:ascii="Courier New" w:eastAsia="Times New Roman" w:hAnsi="Courier New" w:cs="Courier New"/>
+          <w:color w:val="000000"/>
+          <w:sz w:val="18"/>
+          <w:szCs w:val="18"/>
+        </w:rPr>
+        <w:t>foundTarget</w:t>
+      </w:r>
+      <w:proofErr w:type="spellEnd"/>
+      <w:r>
+        <w:rPr>
+          <w:rFonts w:ascii="Courier New" w:eastAsia="Times New Roman" w:hAnsi="Courier New" w:cs="Courier New"/>
+          <w:color w:val="000000"/>
+          <w:sz w:val="18"/>
+          <w:szCs w:val="18"/>
+        </w:rPr>
+        <w:t xml:space="preserve"> = </w:t>
+      </w:r>
+      <w:proofErr w:type="spellStart"/>
+      <w:r>
+        <w:rPr>
+          <w:rFonts w:ascii="Courier New" w:eastAsia="Times New Roman" w:hAnsi="Courier New" w:cs="Courier New"/>
+          <w:i/>
+          <w:iCs/>
+          <w:color w:val="000000"/>
+          <w:sz w:val="18"/>
+          <w:szCs w:val="18"/>
+        </w:rPr>
+        <w:t>localSearch</w:t>
+      </w:r>
+      <w:proofErr w:type="spellEnd"/>
+      <w:r>
+        <w:rPr>
+          <w:rFonts w:ascii="Courier New" w:eastAsia="Times New Roman" w:hAnsi="Courier New" w:cs="Courier New"/>
+          <w:color w:val="000000"/>
+          <w:sz w:val="18"/>
+          <w:szCs w:val="18"/>
+        </w:rPr>
+        <w:t>(</w:t>
+      </w:r>
+      <w:proofErr w:type="spellStart"/>
+      <w:r>
+        <w:rPr>
+          <w:rFonts w:ascii="Courier New" w:eastAsia="Times New Roman" w:hAnsi="Courier New" w:cs="Courier New"/>
+          <w:color w:val="000000"/>
+          <w:sz w:val="18"/>
+          <w:szCs w:val="18"/>
+        </w:rPr>
+        <w:t>baldwinString</w:t>
+      </w:r>
+      <w:proofErr w:type="spellEnd"/>
+      <w:r>
+        <w:rPr>
+          <w:rFonts w:ascii="Courier New" w:eastAsia="Times New Roman" w:hAnsi="Courier New" w:cs="Courier New"/>
+          <w:color w:val="000000"/>
+          <w:sz w:val="18"/>
+          <w:szCs w:val="18"/>
+        </w:rPr>
+        <w:t>, target, rand);</w:t>
+      </w:r>
+      <w:r>
+        <w:rPr>
+          <w:rFonts w:ascii="Courier New" w:eastAsia="Times New Roman" w:hAnsi="Courier New" w:cs="Courier New"/>
+          <w:color w:val="000000"/>
+          <w:sz w:val="18"/>
+          <w:szCs w:val="18"/>
+        </w:rPr>
+        <w:br/>
+        <w:t xml:space="preserve">        </w:t>
+      </w:r>
+      <w:r>
+        <w:rPr>
+          <w:rFonts w:ascii="Courier New" w:eastAsia="Times New Roman" w:hAnsi="Courier New" w:cs="Courier New"/>
+          <w:b/>
+          <w:bCs/>
+          <w:color w:val="000080"/>
+          <w:sz w:val="18"/>
+          <w:szCs w:val="18"/>
+        </w:rPr>
+        <w:t>if</w:t>
+      </w:r>
+      <w:r>
+        <w:rPr>
+          <w:rFonts w:ascii="Courier New" w:eastAsia="Times New Roman" w:hAnsi="Courier New" w:cs="Courier New"/>
+          <w:color w:val="000000"/>
+          <w:sz w:val="18"/>
+          <w:szCs w:val="18"/>
+        </w:rPr>
+        <w:t>(</w:t>
+      </w:r>
+      <w:proofErr w:type="spellStart"/>
+      <w:r>
+        <w:rPr>
+          <w:rFonts w:ascii="Courier New" w:eastAsia="Times New Roman" w:hAnsi="Courier New" w:cs="Courier New"/>
+          <w:color w:val="000000"/>
+          <w:sz w:val="18"/>
+          <w:szCs w:val="18"/>
+        </w:rPr>
+        <w:t>foundTarget</w:t>
+      </w:r>
+      <w:proofErr w:type="spellEnd"/>
+      <w:r>
+        <w:rPr>
+          <w:rFonts w:ascii="Courier New" w:eastAsia="Times New Roman" w:hAnsi="Courier New" w:cs="Courier New"/>
+          <w:color w:val="000000"/>
+          <w:sz w:val="18"/>
+          <w:szCs w:val="18"/>
+        </w:rPr>
+        <w:t xml:space="preserve">) </w:t>
+      </w:r>
+      <w:r>
+        <w:rPr>
+          <w:rFonts w:ascii="Courier New" w:eastAsia="Times New Roman" w:hAnsi="Courier New" w:cs="Courier New"/>
+          <w:b/>
+          <w:bCs/>
+          <w:color w:val="000080"/>
+          <w:sz w:val="18"/>
+          <w:szCs w:val="18"/>
+        </w:rPr>
+        <w:t xml:space="preserve">return </w:t>
+      </w:r>
+      <w:proofErr w:type="spellStart"/>
+      <w:r>
+        <w:rPr>
+          <w:rFonts w:ascii="Courier New" w:eastAsia="Times New Roman" w:hAnsi="Courier New" w:cs="Courier New"/>
+          <w:color w:val="000000"/>
+          <w:sz w:val="18"/>
+          <w:szCs w:val="18"/>
+        </w:rPr>
+        <w:t>maxIterations</w:t>
+      </w:r>
+      <w:proofErr w:type="spellEnd"/>
+      <w:r>
+        <w:rPr>
+          <w:rFonts w:ascii="Courier New" w:eastAsia="Times New Roman" w:hAnsi="Courier New" w:cs="Courier New"/>
+          <w:color w:val="000000"/>
+          <w:sz w:val="18"/>
+          <w:szCs w:val="18"/>
+        </w:rPr>
+        <w:t xml:space="preserve"> - </w:t>
+      </w:r>
+      <w:proofErr w:type="spellStart"/>
+      <w:r>
+        <w:rPr>
+          <w:rFonts w:ascii="Courier New" w:eastAsia="Times New Roman" w:hAnsi="Courier New" w:cs="Courier New"/>
+          <w:color w:val="000000"/>
+          <w:sz w:val="18"/>
+          <w:szCs w:val="18"/>
+        </w:rPr>
+        <w:t>iter</w:t>
+      </w:r>
+      <w:proofErr w:type="spellEnd"/>
+      <w:r>
+        <w:rPr>
+          <w:rFonts w:ascii="Courier New" w:eastAsia="Times New Roman" w:hAnsi="Courier New" w:cs="Courier New"/>
+          <w:color w:val="000000"/>
+          <w:sz w:val="18"/>
+          <w:szCs w:val="18"/>
+        </w:rPr>
+        <w:t>;</w:t>
+      </w:r>
+      <w:r>
+        <w:rPr>
+          <w:rFonts w:ascii="Courier New" w:eastAsia="Times New Roman" w:hAnsi="Courier New" w:cs="Courier New"/>
+          <w:color w:val="000000"/>
+          <w:sz w:val="18"/>
+          <w:szCs w:val="18"/>
+        </w:rPr>
+        <w:br/>
+        <w:t xml:space="preserve">    }</w:t>
+      </w:r>
+      <w:r>
+        <w:rPr>
+          <w:rFonts w:ascii="Courier New" w:eastAsia="Times New Roman" w:hAnsi="Courier New" w:cs="Courier New"/>
+          <w:color w:val="000000"/>
+          <w:sz w:val="18"/>
+          <w:szCs w:val="18"/>
+        </w:rPr>
+        <w:br/>
+        <w:t xml:space="preserve">    </w:t>
+      </w:r>
+      <w:r>
+        <w:rPr>
+          <w:rFonts w:ascii="Courier New" w:eastAsia="Times New Roman" w:hAnsi="Courier New" w:cs="Courier New"/>
+          <w:b/>
+          <w:bCs/>
+          <w:color w:val="000080"/>
+          <w:sz w:val="18"/>
+          <w:szCs w:val="18"/>
+        </w:rPr>
+        <w:t xml:space="preserve">return </w:t>
+      </w:r>
+      <w:r>
+        <w:rPr>
+          <w:rFonts w:ascii="Courier New" w:eastAsia="Times New Roman" w:hAnsi="Courier New" w:cs="Courier New"/>
+          <w:color w:val="0000FF"/>
+          <w:sz w:val="18"/>
+          <w:szCs w:val="18"/>
+        </w:rPr>
+        <w:t>0</w:t>
+      </w:r>
+      <w:r>
+        <w:rPr>
+          <w:rFonts w:ascii="Courier New" w:eastAsia="Times New Roman" w:hAnsi="Courier New" w:cs="Courier New"/>
+          <w:color w:val="000000"/>
+          <w:sz w:val="18"/>
+          <w:szCs w:val="18"/>
+        </w:rPr>
+        <w:t>;</w:t>
+      </w:r>
+      <w:r>
+        <w:rPr>
+          <w:rFonts w:ascii="Courier New" w:eastAsia="Times New Roman" w:hAnsi="Courier New" w:cs="Courier New"/>
+          <w:color w:val="000000"/>
+          <w:sz w:val="18"/>
+          <w:szCs w:val="18"/>
+        </w:rPr>
+        <w:br/>
+        <w:t>}</w:t>
+      </w:r>
+      <w:r>
+        <w:rPr>
+          <w:rFonts w:ascii="Courier New" w:eastAsia="Times New Roman" w:hAnsi="Courier New" w:cs="Courier New"/>
+          <w:color w:val="000000"/>
+          <w:sz w:val="18"/>
+          <w:szCs w:val="18"/>
+        </w:rPr>
+        <w:br/>
+      </w:r>
+    </w:p>
+    <w:p>
+      <w:pPr>
+        <w:shd w:val="clear" w:color="auto" w:fill="FFFFFF"/>
+        <w:tabs>
+          <w:tab w:val="left" w:pos="916"/>
+          <w:tab w:val="left" w:pos="1832"/>
+          <w:tab w:val="left" w:pos="2748"/>
+          <w:tab w:val="left" w:pos="3664"/>
+          <w:tab w:val="left" w:pos="4580"/>
+          <w:tab w:val="left" w:pos="5496"/>
+          <w:tab w:val="left" w:pos="6412"/>
+          <w:tab w:val="left" w:pos="7328"/>
+          <w:tab w:val="left" w:pos="8244"/>
+          <w:tab w:val="left" w:pos="9160"/>
+          <w:tab w:val="left" w:pos="10076"/>
+          <w:tab w:val="left" w:pos="10992"/>
+          <w:tab w:val="left" w:pos="11908"/>
+          <w:tab w:val="left" w:pos="12824"/>
+          <w:tab w:val="left" w:pos="13740"/>
+          <w:tab w:val="left" w:pos="14656"/>
+        </w:tabs>
+        <w:spacing w:after="0" w:line="240" w:lineRule="auto"/>
+        <w:rPr>
+          <w:rFonts w:ascii="Courier New" w:eastAsia="Times New Roman" w:hAnsi="Courier New" w:cs="Courier New"/>
+          <w:color w:val="000000"/>
+          <w:sz w:val="18"/>
+          <w:szCs w:val="18"/>
+        </w:rPr>
+      </w:pPr>
+      <w:r>
+        <w:rPr>
+          <w:rFonts w:ascii="Courier New" w:eastAsia="Times New Roman" w:hAnsi="Courier New" w:cs="Courier New"/>
+          <w:b/>
+          <w:bCs/>
+          <w:color w:val="000080"/>
+          <w:sz w:val="18"/>
+          <w:szCs w:val="18"/>
+        </w:rPr>
+        <w:t xml:space="preserve">public static </w:t>
+      </w:r>
+      <w:proofErr w:type="spellStart"/>
+      <w:r>
+        <w:rPr>
+          <w:rFonts w:ascii="Courier New" w:eastAsia="Times New Roman" w:hAnsi="Courier New" w:cs="Courier New"/>
+          <w:b/>
+          <w:bCs/>
+          <w:color w:val="000080"/>
+          <w:sz w:val="18"/>
+          <w:szCs w:val="18"/>
+        </w:rPr>
+        <w:t>boolean</w:t>
+      </w:r>
+      <w:proofErr w:type="spellEnd"/>
+      <w:r>
+        <w:rPr>
+          <w:rFonts w:ascii="Courier New" w:eastAsia="Times New Roman" w:hAnsi="Courier New" w:cs="Courier New"/>
+          <w:b/>
+          <w:bCs/>
+          <w:color w:val="000080"/>
+          <w:sz w:val="18"/>
+          <w:szCs w:val="18"/>
+        </w:rPr>
+        <w:t xml:space="preserve"> </w:t>
+      </w:r>
+      <w:proofErr w:type="spellStart"/>
+      <w:proofErr w:type="gramStart"/>
+      <w:r>
+        <w:rPr>
+          <w:rFonts w:ascii="Courier New" w:eastAsia="Times New Roman" w:hAnsi="Courier New" w:cs="Courier New"/>
+          <w:color w:val="000000"/>
+          <w:sz w:val="18"/>
+          <w:szCs w:val="18"/>
+        </w:rPr>
+        <w:t>localSearch</w:t>
+      </w:r>
+      <w:proofErr w:type="spellEnd"/>
+      <w:r>
+        <w:rPr>
+          <w:rFonts w:ascii="Courier New" w:eastAsia="Times New Roman" w:hAnsi="Courier New" w:cs="Courier New"/>
+          <w:color w:val="000000"/>
+          <w:sz w:val="18"/>
+          <w:szCs w:val="18"/>
+        </w:rPr>
+        <w:t>(</w:t>
+      </w:r>
+      <w:proofErr w:type="gramEnd"/>
+    </w:p>
+    <w:p>
+      <w:pPr>
+        <w:shd w:val="clear" w:color="auto" w:fill="FFFFFF"/>
+        <w:tabs>
+          <w:tab w:val="left" w:pos="916"/>
+          <w:tab w:val="left" w:pos="1832"/>
+          <w:tab w:val="left" w:pos="2748"/>
+          <w:tab w:val="left" w:pos="3664"/>
+          <w:tab w:val="left" w:pos="4580"/>
+          <w:tab w:val="left" w:pos="5496"/>
+          <w:tab w:val="left" w:pos="6412"/>
+          <w:tab w:val="left" w:pos="7328"/>
+          <w:tab w:val="left" w:pos="8244"/>
+          <w:tab w:val="left" w:pos="9160"/>
+          <w:tab w:val="left" w:pos="10076"/>
+          <w:tab w:val="left" w:pos="10992"/>
+          <w:tab w:val="left" w:pos="11908"/>
+          <w:tab w:val="left" w:pos="12824"/>
+          <w:tab w:val="left" w:pos="13740"/>
+          <w:tab w:val="left" w:pos="14656"/>
+        </w:tabs>
+        <w:spacing w:after="0" w:line="240" w:lineRule="auto"/>
+        <w:rPr>
+          <w:rFonts w:ascii="Courier New" w:eastAsia="Times New Roman" w:hAnsi="Courier New" w:cs="Courier New"/>
+          <w:color w:val="000000"/>
+          <w:sz w:val="18"/>
+          <w:szCs w:val="18"/>
+        </w:rPr>
+      </w:pPr>
+      <w:r>
+        <w:rPr>
+          <w:rFonts w:ascii="Courier New" w:eastAsia="Times New Roman" w:hAnsi="Courier New" w:cs="Courier New"/>
+          <w:color w:val="000000"/>
+          <w:sz w:val="18"/>
+          <w:szCs w:val="18"/>
+        </w:rPr>
+        <w:tab/>
+      </w:r>
+      <w:r>
+        <w:rPr>
+          <w:rFonts w:ascii="Courier New" w:eastAsia="Times New Roman" w:hAnsi="Courier New" w:cs="Courier New"/>
+          <w:color w:val="000000"/>
+          <w:sz w:val="18"/>
+          <w:szCs w:val="18"/>
+        </w:rPr>
+        <w:tab/>
+      </w:r>
+      <w:r>
+        <w:rPr>
+          <w:rFonts w:ascii="Courier New" w:eastAsia="Times New Roman" w:hAnsi="Courier New" w:cs="Courier New"/>
+          <w:color w:val="000000"/>
+          <w:sz w:val="18"/>
+          <w:szCs w:val="18"/>
+        </w:rPr>
+        <w:tab/>
+        <w:t xml:space="preserve">  </w:t>
+      </w:r>
+      <w:proofErr w:type="gramStart"/>
+      <w:r>
+        <w:rPr>
+          <w:rFonts w:ascii="Courier New" w:eastAsia="Times New Roman" w:hAnsi="Courier New" w:cs="Courier New"/>
+          <w:b/>
+          <w:bCs/>
+          <w:color w:val="000080"/>
+          <w:sz w:val="18"/>
+          <w:szCs w:val="18"/>
+        </w:rPr>
+        <w:t>byte</w:t>
+      </w:r>
+      <w:r>
+        <w:rPr>
+          <w:rFonts w:ascii="Courier New" w:eastAsia="Times New Roman" w:hAnsi="Courier New" w:cs="Courier New"/>
+          <w:color w:val="000000"/>
+          <w:sz w:val="18"/>
+          <w:szCs w:val="18"/>
+        </w:rPr>
+        <w:t>[</w:t>
+      </w:r>
+      <w:proofErr w:type="gramEnd"/>
+      <w:r>
+        <w:rPr>
+          <w:rFonts w:ascii="Courier New" w:eastAsia="Times New Roman" w:hAnsi="Courier New" w:cs="Courier New"/>
+          <w:color w:val="000000"/>
+          <w:sz w:val="18"/>
+          <w:szCs w:val="18"/>
+        </w:rPr>
+        <w:t xml:space="preserve">] </w:t>
+      </w:r>
+      <w:proofErr w:type="spellStart"/>
+      <w:r>
+        <w:rPr>
+          <w:rFonts w:ascii="Courier New" w:eastAsia="Times New Roman" w:hAnsi="Courier New" w:cs="Courier New"/>
+          <w:color w:val="000000"/>
+          <w:sz w:val="18"/>
+          <w:szCs w:val="18"/>
+        </w:rPr>
+        <w:t>baldwinString</w:t>
+      </w:r>
+      <w:proofErr w:type="spellEnd"/>
+      <w:r>
+        <w:rPr>
+          <w:rFonts w:ascii="Courier New" w:eastAsia="Times New Roman" w:hAnsi="Courier New" w:cs="Courier New"/>
+          <w:color w:val="000000"/>
+          <w:sz w:val="18"/>
+          <w:szCs w:val="18"/>
+        </w:rPr>
+        <w:t xml:space="preserve">, </w:t>
+      </w:r>
+      <w:r>
+        <w:rPr>
+          <w:rFonts w:ascii="Courier New" w:eastAsia="Times New Roman" w:hAnsi="Courier New" w:cs="Courier New"/>
+          <w:b/>
+          <w:bCs/>
+          <w:color w:val="000080"/>
+          <w:sz w:val="18"/>
+          <w:szCs w:val="18"/>
+        </w:rPr>
+        <w:t>byte</w:t>
+      </w:r>
+      <w:r>
+        <w:rPr>
+          <w:rFonts w:ascii="Courier New" w:eastAsia="Times New Roman" w:hAnsi="Courier New" w:cs="Courier New"/>
+          <w:color w:val="000000"/>
+          <w:sz w:val="18"/>
+          <w:szCs w:val="18"/>
+        </w:rPr>
+        <w:t>[] target, Random rand) {</w:t>
+      </w:r>
+      <w:r>
+        <w:rPr>
+          <w:rFonts w:ascii="Courier New" w:eastAsia="Times New Roman" w:hAnsi="Courier New" w:cs="Courier New"/>
+          <w:color w:val="000000"/>
+          <w:sz w:val="18"/>
+          <w:szCs w:val="18"/>
+        </w:rPr>
+        <w:br/>
+        <w:t xml:space="preserve">    </w:t>
+      </w:r>
+      <w:r>
+        <w:rPr>
+          <w:rFonts w:ascii="Courier New" w:eastAsia="Times New Roman" w:hAnsi="Courier New" w:cs="Courier New"/>
+          <w:b/>
+          <w:bCs/>
+          <w:color w:val="000080"/>
+          <w:sz w:val="18"/>
+          <w:szCs w:val="18"/>
+        </w:rPr>
+        <w:t xml:space="preserve">for </w:t>
+      </w:r>
+      <w:r>
+        <w:rPr>
+          <w:rFonts w:ascii="Courier New" w:eastAsia="Times New Roman" w:hAnsi="Courier New" w:cs="Courier New"/>
+          <w:color w:val="000000"/>
+          <w:sz w:val="18"/>
+          <w:szCs w:val="18"/>
+        </w:rPr>
+        <w:t>(</w:t>
+      </w:r>
+      <w:proofErr w:type="spellStart"/>
+      <w:r>
+        <w:rPr>
+          <w:rFonts w:ascii="Courier New" w:eastAsia="Times New Roman" w:hAnsi="Courier New" w:cs="Courier New"/>
+          <w:b/>
+          <w:bCs/>
+          <w:color w:val="000080"/>
+          <w:sz w:val="18"/>
+          <w:szCs w:val="18"/>
+        </w:rPr>
+        <w:t>int</w:t>
+      </w:r>
+      <w:proofErr w:type="spellEnd"/>
+      <w:r>
+        <w:rPr>
+          <w:rFonts w:ascii="Courier New" w:eastAsia="Times New Roman" w:hAnsi="Courier New" w:cs="Courier New"/>
+          <w:b/>
+          <w:bCs/>
+          <w:color w:val="000080"/>
+          <w:sz w:val="18"/>
+          <w:szCs w:val="18"/>
+        </w:rPr>
+        <w:t xml:space="preserve"> </w:t>
+      </w:r>
+      <w:proofErr w:type="spellStart"/>
+      <w:r>
+        <w:rPr>
+          <w:rFonts w:ascii="Courier New" w:eastAsia="Times New Roman" w:hAnsi="Courier New" w:cs="Courier New"/>
+          <w:color w:val="000000"/>
+          <w:sz w:val="18"/>
+          <w:szCs w:val="18"/>
+        </w:rPr>
+        <w:t>i</w:t>
+      </w:r>
+      <w:proofErr w:type="spellEnd"/>
+      <w:r>
+        <w:rPr>
+          <w:rFonts w:ascii="Courier New" w:eastAsia="Times New Roman" w:hAnsi="Courier New" w:cs="Courier New"/>
+          <w:color w:val="000000"/>
+          <w:sz w:val="18"/>
+          <w:szCs w:val="18"/>
+        </w:rPr>
+        <w:t xml:space="preserve"> = </w:t>
+      </w:r>
+      <w:r>
+        <w:rPr>
+          <w:rFonts w:ascii="Courier New" w:eastAsia="Times New Roman" w:hAnsi="Courier New" w:cs="Courier New"/>
+          <w:color w:val="0000FF"/>
+          <w:sz w:val="18"/>
+          <w:szCs w:val="18"/>
+        </w:rPr>
+        <w:t>0</w:t>
+      </w:r>
+      <w:r>
+        <w:rPr>
+          <w:rFonts w:ascii="Courier New" w:eastAsia="Times New Roman" w:hAnsi="Courier New" w:cs="Courier New"/>
+          <w:color w:val="000000"/>
+          <w:sz w:val="18"/>
+          <w:szCs w:val="18"/>
+        </w:rPr>
+        <w:t xml:space="preserve">; </w:t>
+      </w:r>
+      <w:proofErr w:type="spellStart"/>
+      <w:r>
+        <w:rPr>
+          <w:rFonts w:ascii="Courier New" w:eastAsia="Times New Roman" w:hAnsi="Courier New" w:cs="Courier New"/>
+          <w:color w:val="000000"/>
+          <w:sz w:val="18"/>
+          <w:szCs w:val="18"/>
+        </w:rPr>
+        <w:t>i</w:t>
+      </w:r>
+      <w:proofErr w:type="spellEnd"/>
+      <w:r>
+        <w:rPr>
+          <w:rFonts w:ascii="Courier New" w:eastAsia="Times New Roman" w:hAnsi="Courier New" w:cs="Courier New"/>
+          <w:color w:val="000000"/>
+          <w:sz w:val="18"/>
+          <w:szCs w:val="18"/>
+        </w:rPr>
+        <w:t xml:space="preserve"> &lt; </w:t>
+      </w:r>
+      <w:proofErr w:type="spellStart"/>
+      <w:r>
+        <w:rPr>
+          <w:rFonts w:ascii="Courier New" w:eastAsia="Times New Roman" w:hAnsi="Courier New" w:cs="Courier New"/>
+          <w:color w:val="000000"/>
+          <w:sz w:val="18"/>
+          <w:szCs w:val="18"/>
+        </w:rPr>
+        <w:t>baldwinString.</w:t>
+      </w:r>
+      <w:r>
+        <w:rPr>
+          <w:rFonts w:ascii="Courier New" w:eastAsia="Times New Roman" w:hAnsi="Courier New" w:cs="Courier New"/>
+          <w:b/>
+          <w:bCs/>
+          <w:color w:val="660E7A"/>
+          <w:sz w:val="18"/>
+          <w:szCs w:val="18"/>
+        </w:rPr>
+        <w:t>length</w:t>
+      </w:r>
+      <w:proofErr w:type="spellEnd"/>
+      <w:r>
+        <w:rPr>
+          <w:rFonts w:ascii="Courier New" w:eastAsia="Times New Roman" w:hAnsi="Courier New" w:cs="Courier New"/>
+          <w:color w:val="000000"/>
+          <w:sz w:val="18"/>
+          <w:szCs w:val="18"/>
+        </w:rPr>
+        <w:t xml:space="preserve">; </w:t>
+      </w:r>
+      <w:proofErr w:type="spellStart"/>
+      <w:r>
+        <w:rPr>
+          <w:rFonts w:ascii="Courier New" w:eastAsia="Times New Roman" w:hAnsi="Courier New" w:cs="Courier New"/>
+          <w:color w:val="000000"/>
+          <w:sz w:val="18"/>
+          <w:szCs w:val="18"/>
+        </w:rPr>
+        <w:t>i</w:t>
+      </w:r>
+      <w:proofErr w:type="spellEnd"/>
+      <w:r>
+        <w:rPr>
+          <w:rFonts w:ascii="Courier New" w:eastAsia="Times New Roman" w:hAnsi="Courier New" w:cs="Courier New"/>
+          <w:color w:val="000000"/>
+          <w:sz w:val="18"/>
+          <w:szCs w:val="18"/>
+        </w:rPr>
+        <w:t>++) {</w:t>
+      </w:r>
+      <w:r>
+        <w:rPr>
+          <w:rFonts w:ascii="Courier New" w:eastAsia="Times New Roman" w:hAnsi="Courier New" w:cs="Courier New"/>
+          <w:color w:val="000000"/>
+          <w:sz w:val="18"/>
+          <w:szCs w:val="18"/>
+        </w:rPr>
+        <w:br/>
+        <w:t xml:space="preserve">        </w:t>
+      </w:r>
+      <w:r>
+        <w:rPr>
+          <w:rFonts w:ascii="Courier New" w:eastAsia="Times New Roman" w:hAnsi="Courier New" w:cs="Courier New"/>
+          <w:b/>
+          <w:bCs/>
+          <w:color w:val="000080"/>
+          <w:sz w:val="18"/>
+          <w:szCs w:val="18"/>
+        </w:rPr>
+        <w:t xml:space="preserve">byte </w:t>
+      </w:r>
+      <w:proofErr w:type="spellStart"/>
+      <w:r>
+        <w:rPr>
+          <w:rFonts w:ascii="Courier New" w:eastAsia="Times New Roman" w:hAnsi="Courier New" w:cs="Courier New"/>
+          <w:color w:val="000000"/>
+          <w:sz w:val="18"/>
+          <w:szCs w:val="18"/>
+        </w:rPr>
+        <w:t>currentBit</w:t>
+      </w:r>
+      <w:proofErr w:type="spellEnd"/>
+      <w:r>
+        <w:rPr>
+          <w:rFonts w:ascii="Courier New" w:eastAsia="Times New Roman" w:hAnsi="Courier New" w:cs="Courier New"/>
+          <w:color w:val="000000"/>
+          <w:sz w:val="18"/>
+          <w:szCs w:val="18"/>
+        </w:rPr>
+        <w:t xml:space="preserve"> = </w:t>
+      </w:r>
+      <w:proofErr w:type="spellStart"/>
+      <w:r>
+        <w:rPr>
+          <w:rFonts w:ascii="Courier New" w:eastAsia="Times New Roman" w:hAnsi="Courier New" w:cs="Courier New"/>
+          <w:color w:val="000000"/>
+          <w:sz w:val="18"/>
+          <w:szCs w:val="18"/>
+        </w:rPr>
+        <w:t>baldwinString</w:t>
+      </w:r>
+      <w:proofErr w:type="spellEnd"/>
+      <w:r>
+        <w:rPr>
+          <w:rFonts w:ascii="Courier New" w:eastAsia="Times New Roman" w:hAnsi="Courier New" w:cs="Courier New"/>
+          <w:color w:val="000000"/>
+          <w:sz w:val="18"/>
+          <w:szCs w:val="18"/>
+        </w:rPr>
+        <w:t>[</w:t>
+      </w:r>
+      <w:proofErr w:type="spellStart"/>
+      <w:r>
+        <w:rPr>
+          <w:rFonts w:ascii="Courier New" w:eastAsia="Times New Roman" w:hAnsi="Courier New" w:cs="Courier New"/>
+          <w:color w:val="000000"/>
+          <w:sz w:val="18"/>
+          <w:szCs w:val="18"/>
+        </w:rPr>
+        <w:t>i</w:t>
+      </w:r>
+      <w:proofErr w:type="spellEnd"/>
+      <w:r>
+        <w:rPr>
+          <w:rFonts w:ascii="Courier New" w:eastAsia="Times New Roman" w:hAnsi="Courier New" w:cs="Courier New"/>
+          <w:color w:val="000000"/>
+          <w:sz w:val="18"/>
+          <w:szCs w:val="18"/>
+        </w:rPr>
+        <w:t>];</w:t>
+      </w:r>
+      <w:r>
+        <w:rPr>
+          <w:rFonts w:ascii="Courier New" w:eastAsia="Times New Roman" w:hAnsi="Courier New" w:cs="Courier New"/>
+          <w:color w:val="000000"/>
+          <w:sz w:val="18"/>
+          <w:szCs w:val="18"/>
+        </w:rPr>
+        <w:br/>
+        <w:t xml:space="preserve">        </w:t>
+      </w:r>
+      <w:r>
+        <w:rPr>
+          <w:rFonts w:ascii="Courier New" w:eastAsia="Times New Roman" w:hAnsi="Courier New" w:cs="Courier New"/>
+          <w:b/>
+          <w:bCs/>
+          <w:color w:val="000080"/>
+          <w:sz w:val="18"/>
+          <w:szCs w:val="18"/>
+        </w:rPr>
+        <w:t>if</w:t>
+      </w:r>
+      <w:r>
+        <w:rPr>
+          <w:rFonts w:ascii="Courier New" w:eastAsia="Times New Roman" w:hAnsi="Courier New" w:cs="Courier New"/>
+          <w:color w:val="000000"/>
+          <w:sz w:val="18"/>
+          <w:szCs w:val="18"/>
+        </w:rPr>
+        <w:t>(</w:t>
+      </w:r>
+      <w:proofErr w:type="spellStart"/>
+      <w:r>
+        <w:rPr>
+          <w:rFonts w:ascii="Courier New" w:eastAsia="Times New Roman" w:hAnsi="Courier New" w:cs="Courier New"/>
+          <w:color w:val="000000"/>
+          <w:sz w:val="18"/>
+          <w:szCs w:val="18"/>
+        </w:rPr>
+        <w:t>currentBit</w:t>
+      </w:r>
+      <w:proofErr w:type="spellEnd"/>
+      <w:r>
+        <w:rPr>
+          <w:rFonts w:ascii="Courier New" w:eastAsia="Times New Roman" w:hAnsi="Courier New" w:cs="Courier New"/>
+          <w:color w:val="000000"/>
+          <w:sz w:val="18"/>
+          <w:szCs w:val="18"/>
+        </w:rPr>
+        <w:t xml:space="preserve"> == </w:t>
+      </w:r>
+      <w:proofErr w:type="spellStart"/>
+      <w:r>
+        <w:rPr>
+          <w:rFonts w:ascii="Courier New" w:eastAsia="Times New Roman" w:hAnsi="Courier New" w:cs="Courier New"/>
+          <w:b/>
+          <w:bCs/>
+          <w:i/>
+          <w:iCs/>
+          <w:color w:val="660E7A"/>
+          <w:sz w:val="18"/>
+          <w:szCs w:val="18"/>
+        </w:rPr>
+        <w:t>QuestionMark</w:t>
+      </w:r>
+      <w:proofErr w:type="spellEnd"/>
+      <w:r>
+        <w:rPr>
+          <w:rFonts w:ascii="Courier New" w:eastAsia="Times New Roman" w:hAnsi="Courier New" w:cs="Courier New"/>
+          <w:color w:val="000000"/>
+          <w:sz w:val="18"/>
+          <w:szCs w:val="18"/>
+        </w:rPr>
+        <w:t>) {</w:t>
+      </w:r>
+      <w:r>
+        <w:rPr>
+          <w:rFonts w:ascii="Courier New" w:eastAsia="Times New Roman" w:hAnsi="Courier New" w:cs="Courier New"/>
+          <w:color w:val="000000"/>
+          <w:sz w:val="18"/>
+          <w:szCs w:val="18"/>
+        </w:rPr>
+        <w:br/>
+        <w:t xml:space="preserve">            </w:t>
+      </w:r>
+      <w:r>
+        <w:rPr>
+          <w:rFonts w:ascii="Courier New" w:eastAsia="Times New Roman" w:hAnsi="Courier New" w:cs="Courier New"/>
+          <w:b/>
+          <w:bCs/>
+          <w:color w:val="000080"/>
+          <w:sz w:val="18"/>
+          <w:szCs w:val="18"/>
+        </w:rPr>
+        <w:t xml:space="preserve">byte </w:t>
+      </w:r>
+      <w:proofErr w:type="spellStart"/>
+      <w:r>
+        <w:rPr>
+          <w:rFonts w:ascii="Courier New" w:eastAsia="Times New Roman" w:hAnsi="Courier New" w:cs="Courier New"/>
+          <w:color w:val="000000"/>
+          <w:sz w:val="18"/>
+          <w:szCs w:val="18"/>
+        </w:rPr>
+        <w:t>setBit</w:t>
+      </w:r>
+      <w:proofErr w:type="spellEnd"/>
+      <w:r>
+        <w:rPr>
+          <w:rFonts w:ascii="Courier New" w:eastAsia="Times New Roman" w:hAnsi="Courier New" w:cs="Courier New"/>
+          <w:color w:val="000000"/>
+          <w:sz w:val="18"/>
+          <w:szCs w:val="18"/>
+        </w:rPr>
+        <w:t xml:space="preserve"> = </w:t>
+      </w:r>
+      <w:proofErr w:type="spellStart"/>
+      <w:r>
+        <w:rPr>
+          <w:rFonts w:ascii="Courier New" w:eastAsia="Times New Roman" w:hAnsi="Courier New" w:cs="Courier New"/>
+          <w:i/>
+          <w:iCs/>
+          <w:color w:val="000000"/>
+          <w:sz w:val="18"/>
+          <w:szCs w:val="18"/>
+        </w:rPr>
+        <w:t>genBit</w:t>
+      </w:r>
+      <w:proofErr w:type="spellEnd"/>
+      <w:r>
+        <w:rPr>
+          <w:rFonts w:ascii="Courier New" w:eastAsia="Times New Roman" w:hAnsi="Courier New" w:cs="Courier New"/>
+          <w:color w:val="000000"/>
+          <w:sz w:val="18"/>
+          <w:szCs w:val="18"/>
+        </w:rPr>
+        <w:t>(rand);</w:t>
+      </w:r>
+      <w:r>
+        <w:rPr>
+          <w:rFonts w:ascii="Courier New" w:eastAsia="Times New Roman" w:hAnsi="Courier New" w:cs="Courier New"/>
+          <w:color w:val="000000"/>
+          <w:sz w:val="18"/>
+          <w:szCs w:val="18"/>
+        </w:rPr>
+        <w:br/>
+        <w:t xml:space="preserve">            </w:t>
+      </w:r>
+      <w:r>
+        <w:rPr>
+          <w:rFonts w:ascii="Courier New" w:eastAsia="Times New Roman" w:hAnsi="Courier New" w:cs="Courier New"/>
+          <w:b/>
+          <w:bCs/>
+          <w:color w:val="000080"/>
+          <w:sz w:val="18"/>
+          <w:szCs w:val="18"/>
+        </w:rPr>
+        <w:t>if</w:t>
+      </w:r>
+      <w:r>
+        <w:rPr>
+          <w:rFonts w:ascii="Courier New" w:eastAsia="Times New Roman" w:hAnsi="Courier New" w:cs="Courier New"/>
+          <w:color w:val="000000"/>
+          <w:sz w:val="18"/>
+          <w:szCs w:val="18"/>
+        </w:rPr>
+        <w:t>(target[</w:t>
+      </w:r>
+      <w:proofErr w:type="spellStart"/>
+      <w:r>
+        <w:rPr>
+          <w:rFonts w:ascii="Courier New" w:eastAsia="Times New Roman" w:hAnsi="Courier New" w:cs="Courier New"/>
+          <w:color w:val="000000"/>
+          <w:sz w:val="18"/>
+          <w:szCs w:val="18"/>
+        </w:rPr>
+        <w:t>i</w:t>
+      </w:r>
+      <w:proofErr w:type="spellEnd"/>
+      <w:r>
+        <w:rPr>
+          <w:rFonts w:ascii="Courier New" w:eastAsia="Times New Roman" w:hAnsi="Courier New" w:cs="Courier New"/>
+          <w:color w:val="000000"/>
+          <w:sz w:val="18"/>
+          <w:szCs w:val="18"/>
+        </w:rPr>
+        <w:t xml:space="preserve">] != </w:t>
+      </w:r>
+      <w:proofErr w:type="spellStart"/>
+      <w:r>
+        <w:rPr>
+          <w:rFonts w:ascii="Courier New" w:eastAsia="Times New Roman" w:hAnsi="Courier New" w:cs="Courier New"/>
+          <w:color w:val="000000"/>
+          <w:sz w:val="18"/>
+          <w:szCs w:val="18"/>
+        </w:rPr>
+        <w:t>setBit</w:t>
+      </w:r>
+      <w:proofErr w:type="spellEnd"/>
+      <w:r>
+        <w:rPr>
+          <w:rFonts w:ascii="Courier New" w:eastAsia="Times New Roman" w:hAnsi="Courier New" w:cs="Courier New"/>
+          <w:color w:val="000000"/>
+          <w:sz w:val="18"/>
+          <w:szCs w:val="18"/>
+        </w:rPr>
+        <w:t xml:space="preserve">) </w:t>
+      </w:r>
+      <w:r>
+        <w:rPr>
+          <w:rFonts w:ascii="Courier New" w:eastAsia="Times New Roman" w:hAnsi="Courier New" w:cs="Courier New"/>
+          <w:b/>
+          <w:bCs/>
+          <w:color w:val="000080"/>
+          <w:sz w:val="18"/>
+          <w:szCs w:val="18"/>
+        </w:rPr>
+        <w:t>return false</w:t>
+      </w:r>
+      <w:r>
+        <w:rPr>
+          <w:rFonts w:ascii="Courier New" w:eastAsia="Times New Roman" w:hAnsi="Courier New" w:cs="Courier New"/>
+          <w:color w:val="000000"/>
+          <w:sz w:val="18"/>
+          <w:szCs w:val="18"/>
+        </w:rPr>
+        <w:t>;</w:t>
+      </w:r>
+      <w:r>
+        <w:rPr>
+          <w:rFonts w:ascii="Courier New" w:eastAsia="Times New Roman" w:hAnsi="Courier New" w:cs="Courier New"/>
+          <w:color w:val="000000"/>
+          <w:sz w:val="18"/>
+          <w:szCs w:val="18"/>
+        </w:rPr>
+        <w:br/>
+        <w:t xml:space="preserve">        } </w:t>
+      </w:r>
+      <w:r>
+        <w:rPr>
+          <w:rFonts w:ascii="Courier New" w:eastAsia="Times New Roman" w:hAnsi="Courier New" w:cs="Courier New"/>
+          <w:b/>
+          <w:bCs/>
+          <w:color w:val="000080"/>
+          <w:sz w:val="18"/>
+          <w:szCs w:val="18"/>
+        </w:rPr>
+        <w:t xml:space="preserve">else if </w:t>
+      </w:r>
+      <w:r>
+        <w:rPr>
+          <w:rFonts w:ascii="Courier New" w:eastAsia="Times New Roman" w:hAnsi="Courier New" w:cs="Courier New"/>
+          <w:color w:val="000000"/>
+          <w:sz w:val="18"/>
+          <w:szCs w:val="18"/>
+        </w:rPr>
+        <w:t>(</w:t>
+      </w:r>
+      <w:proofErr w:type="spellStart"/>
+      <w:r>
+        <w:rPr>
+          <w:rFonts w:ascii="Courier New" w:eastAsia="Times New Roman" w:hAnsi="Courier New" w:cs="Courier New"/>
+          <w:color w:val="000000"/>
+          <w:sz w:val="18"/>
+          <w:szCs w:val="18"/>
+        </w:rPr>
+        <w:t>currentBit</w:t>
+      </w:r>
+      <w:proofErr w:type="spellEnd"/>
+      <w:r>
+        <w:rPr>
+          <w:rFonts w:ascii="Courier New" w:eastAsia="Times New Roman" w:hAnsi="Courier New" w:cs="Courier New"/>
+          <w:color w:val="000000"/>
+          <w:sz w:val="18"/>
+          <w:szCs w:val="18"/>
+        </w:rPr>
+        <w:t xml:space="preserve"> != target[</w:t>
+      </w:r>
+      <w:proofErr w:type="spellStart"/>
+      <w:r>
+        <w:rPr>
+          <w:rFonts w:ascii="Courier New" w:eastAsia="Times New Roman" w:hAnsi="Courier New" w:cs="Courier New"/>
+          <w:color w:val="000000"/>
+          <w:sz w:val="18"/>
+          <w:szCs w:val="18"/>
+        </w:rPr>
+        <w:t>i</w:t>
+      </w:r>
+      <w:proofErr w:type="spellEnd"/>
+      <w:r>
+        <w:rPr>
+          <w:rFonts w:ascii="Courier New" w:eastAsia="Times New Roman" w:hAnsi="Courier New" w:cs="Courier New"/>
+          <w:color w:val="000000"/>
+          <w:sz w:val="18"/>
+          <w:szCs w:val="18"/>
+        </w:rPr>
+        <w:t xml:space="preserve">]) </w:t>
+      </w:r>
+      <w:r>
+        <w:rPr>
+          <w:rFonts w:ascii="Courier New" w:eastAsia="Times New Roman" w:hAnsi="Courier New" w:cs="Courier New"/>
+          <w:b/>
+          <w:bCs/>
+          <w:color w:val="000080"/>
+          <w:sz w:val="18"/>
+          <w:szCs w:val="18"/>
+        </w:rPr>
+        <w:t>return false</w:t>
+      </w:r>
+      <w:r>
+        <w:rPr>
+          <w:rFonts w:ascii="Courier New" w:eastAsia="Times New Roman" w:hAnsi="Courier New" w:cs="Courier New"/>
+          <w:color w:val="000000"/>
+          <w:sz w:val="18"/>
+          <w:szCs w:val="18"/>
+        </w:rPr>
+        <w:t>;</w:t>
+      </w:r>
+      <w:r>
+        <w:rPr>
+          <w:rFonts w:ascii="Courier New" w:eastAsia="Times New Roman" w:hAnsi="Courier New" w:cs="Courier New"/>
+          <w:color w:val="000000"/>
+          <w:sz w:val="18"/>
+          <w:szCs w:val="18"/>
+        </w:rPr>
+        <w:br/>
+        <w:t xml:space="preserve">    }</w:t>
+      </w:r>
+      <w:r>
+        <w:rPr>
+          <w:rFonts w:ascii="Courier New" w:eastAsia="Times New Roman" w:hAnsi="Courier New" w:cs="Courier New"/>
+          <w:color w:val="000000"/>
+          <w:sz w:val="18"/>
+          <w:szCs w:val="18"/>
+        </w:rPr>
+        <w:br/>
+        <w:t xml:space="preserve">    </w:t>
+      </w:r>
+      <w:r>
+        <w:rPr>
+          <w:rFonts w:ascii="Courier New" w:eastAsia="Times New Roman" w:hAnsi="Courier New" w:cs="Courier New"/>
+          <w:b/>
+          <w:bCs/>
+          <w:color w:val="000080"/>
+          <w:sz w:val="18"/>
+          <w:szCs w:val="18"/>
+        </w:rPr>
+        <w:t>return true</w:t>
+      </w:r>
+      <w:r>
+        <w:rPr>
+          <w:rFonts w:ascii="Courier New" w:eastAsia="Times New Roman" w:hAnsi="Courier New" w:cs="Courier New"/>
+          <w:color w:val="000000"/>
+          <w:sz w:val="18"/>
+          <w:szCs w:val="18"/>
+        </w:rPr>
+        <w:t>;</w:t>
+      </w:r>
+      <w:r>
+        <w:rPr>
+          <w:rFonts w:ascii="Courier New" w:eastAsia="Times New Roman" w:hAnsi="Courier New" w:cs="Courier New"/>
+          <w:color w:val="000000"/>
+          <w:sz w:val="18"/>
+          <w:szCs w:val="18"/>
+        </w:rPr>
+        <w:br/>
+        <w:t>}</w:t>
+      </w:r>
+    </w:p>
+    <w:p>
+      <w:pPr>
+        <w:shd w:val="clear" w:color="auto" w:fill="FFFFFF"/>
+        <w:tabs>
+          <w:tab w:val="left" w:pos="916"/>
+          <w:tab w:val="left" w:pos="1832"/>
+          <w:tab w:val="left" w:pos="2748"/>
+          <w:tab w:val="left" w:pos="3664"/>
+          <w:tab w:val="left" w:pos="4580"/>
+          <w:tab w:val="left" w:pos="5496"/>
+          <w:tab w:val="left" w:pos="6412"/>
+          <w:tab w:val="left" w:pos="7328"/>
+          <w:tab w:val="left" w:pos="8244"/>
+          <w:tab w:val="left" w:pos="9160"/>
+          <w:tab w:val="left" w:pos="10076"/>
+          <w:tab w:val="left" w:pos="10992"/>
+          <w:tab w:val="left" w:pos="11908"/>
+          <w:tab w:val="left" w:pos="12824"/>
+          <w:tab w:val="left" w:pos="13740"/>
+          <w:tab w:val="left" w:pos="14656"/>
+        </w:tabs>
+        <w:spacing w:after="0" w:line="240" w:lineRule="auto"/>
+        <w:rPr>
+          <w:rFonts w:ascii="Courier New" w:eastAsia="Times New Roman" w:hAnsi="Courier New" w:cs="Courier New"/>
+          <w:b/>
+          <w:bCs/>
+          <w:color w:val="000080"/>
+          <w:sz w:val="18"/>
+          <w:szCs w:val="18"/>
+        </w:rPr>
+      </w:pPr>
+    </w:p>
+    <w:p>
+      <w:pPr>
+        <w:shd w:val="clear" w:color="auto" w:fill="FFFFFF"/>
+        <w:tabs>
+          <w:tab w:val="left" w:pos="916"/>
+          <w:tab w:val="left" w:pos="1832"/>
+          <w:tab w:val="left" w:pos="2748"/>
+          <w:tab w:val="left" w:pos="3664"/>
+          <w:tab w:val="left" w:pos="4580"/>
+          <w:tab w:val="left" w:pos="5496"/>
+          <w:tab w:val="left" w:pos="6412"/>
+          <w:tab w:val="left" w:pos="7328"/>
+          <w:tab w:val="left" w:pos="8244"/>
+          <w:tab w:val="left" w:pos="9160"/>
+          <w:tab w:val="left" w:pos="10076"/>
+          <w:tab w:val="left" w:pos="10992"/>
+          <w:tab w:val="left" w:pos="11908"/>
+          <w:tab w:val="left" w:pos="12824"/>
+          <w:tab w:val="left" w:pos="13740"/>
+          <w:tab w:val="left" w:pos="14656"/>
+        </w:tabs>
+        <w:spacing w:after="0" w:line="240" w:lineRule="auto"/>
+        <w:rPr>
+          <w:rFonts w:ascii="Courier New" w:eastAsia="Times New Roman" w:hAnsi="Courier New" w:cs="Courier New"/>
+          <w:color w:val="000000"/>
+          <w:sz w:val="18"/>
+          <w:szCs w:val="18"/>
+        </w:rPr>
+      </w:pPr>
+      <w:r>
+        <w:rPr>
+          <w:rFonts w:ascii="Courier New" w:eastAsia="Times New Roman" w:hAnsi="Courier New" w:cs="Courier New"/>
+          <w:b/>
+          <w:bCs/>
+          <w:color w:val="000080"/>
+          <w:sz w:val="18"/>
+          <w:szCs w:val="18"/>
+        </w:rPr>
         <w:t xml:space="preserve">override </w:t>
       </w:r>
       <w:proofErr w:type="spellStart"/>
@@ -32885,27 +34313,7 @@
           <w:sz w:val="18"/>
           <w:szCs w:val="18"/>
         </w:rPr>
-        <w:t>gene: Array[</w:t>
-      </w:r>
-      <w:proofErr w:type="spellStart"/>
-      <w:r>
-        <w:rPr>
-          <w:rFonts w:ascii="Courier New" w:eastAsia="Times New Roman" w:hAnsi="Courier New" w:cs="Courier New"/>
-          <w:color w:val="000000"/>
-          <w:sz w:val="18"/>
-          <w:szCs w:val="18"/>
-        </w:rPr>
-        <w:t>BaldwinBit</w:t>
-      </w:r>
-      <w:proofErr w:type="spellEnd"/>
-      <w:r>
-        <w:rPr>
-          <w:rFonts w:ascii="Courier New" w:eastAsia="Times New Roman" w:hAnsi="Courier New" w:cs="Courier New"/>
-          <w:color w:val="000000"/>
-          <w:sz w:val="18"/>
-          <w:szCs w:val="18"/>
-        </w:rPr>
-        <w:t>]): Double = {</w:t>
+        <w:t>gene: Array[Byte]): Double = {</w:t>
       </w:r>
       <w:r>
         <w:rPr>
@@ -32917,59 +34325,35 @@
         <w:br/>
         <w:t xml:space="preserve">  </w:t>
       </w:r>
+      <w:r>
+        <w:rPr>
+          <w:rFonts w:ascii="Courier New" w:eastAsia="Times New Roman" w:hAnsi="Courier New" w:cs="Courier New"/>
+          <w:b/>
+          <w:bCs/>
+          <w:color w:val="000080"/>
+          <w:sz w:val="18"/>
+          <w:szCs w:val="18"/>
+        </w:rPr>
+        <w:t>if</w:t>
+      </w:r>
+      <w:r>
+        <w:rPr>
+          <w:rFonts w:ascii="Courier New" w:eastAsia="Times New Roman" w:hAnsi="Courier New" w:cs="Courier New"/>
+          <w:color w:val="000000"/>
+          <w:sz w:val="18"/>
+          <w:szCs w:val="18"/>
+        </w:rPr>
+        <w:t>(</w:t>
+      </w:r>
       <w:proofErr w:type="spellStart"/>
       <w:r>
         <w:rPr>
           <w:rFonts w:ascii="Courier New" w:eastAsia="Times New Roman" w:hAnsi="Courier New" w:cs="Courier New"/>
-          <w:b/>
-          <w:bCs/>
-          <w:color w:val="000080"/>
-          <w:sz w:val="18"/>
-          <w:szCs w:val="18"/>
-        </w:rPr>
-        <w:t>val</w:t>
-      </w:r>
-      <w:proofErr w:type="spellEnd"/>
-      <w:r>
-        <w:rPr>
-          <w:rFonts w:ascii="Courier New" w:eastAsia="Times New Roman" w:hAnsi="Courier New" w:cs="Courier New"/>
-          <w:b/>
-          <w:bCs/>
-          <w:color w:val="000080"/>
-          <w:sz w:val="18"/>
-          <w:szCs w:val="18"/>
-        </w:rPr>
-        <w:t xml:space="preserve"> </w:t>
-      </w:r>
-      <w:proofErr w:type="spellStart"/>
-      <w:r>
-        <w:rPr>
-          <w:rFonts w:ascii="Courier New" w:eastAsia="Times New Roman" w:hAnsi="Courier New" w:cs="Courier New"/>
-          <w:color w:val="000000"/>
-          <w:sz w:val="18"/>
-          <w:szCs w:val="18"/>
-        </w:rPr>
-        <w:t>remainingItarations</w:t>
-      </w:r>
-      <w:proofErr w:type="spellEnd"/>
-      <w:r>
-        <w:rPr>
-          <w:rFonts w:ascii="Courier New" w:eastAsia="Times New Roman" w:hAnsi="Courier New" w:cs="Courier New"/>
-          <w:color w:val="000000"/>
-          <w:sz w:val="18"/>
-          <w:szCs w:val="18"/>
-        </w:rPr>
-        <w:t xml:space="preserve"> = </w:t>
-      </w:r>
-      <w:proofErr w:type="spellStart"/>
-      <w:r>
-        <w:rPr>
-          <w:rFonts w:ascii="Courier New" w:eastAsia="Times New Roman" w:hAnsi="Courier New" w:cs="Courier New"/>
-          <w:color w:val="000000"/>
-          <w:sz w:val="18"/>
-          <w:szCs w:val="18"/>
-        </w:rPr>
-        <w:t>BaldwinBitString.</w:t>
+          <w:color w:val="000000"/>
+          <w:sz w:val="18"/>
+          <w:szCs w:val="18"/>
+        </w:rPr>
+        <w:t>Arrays.</w:t>
       </w:r>
       <w:r>
         <w:rPr>
@@ -32980,7 +34364,7 @@
           <w:sz w:val="18"/>
           <w:szCs w:val="18"/>
         </w:rPr>
-        <w:t>localSearchToBest</w:t>
+        <w:t>equals</w:t>
       </w:r>
       <w:proofErr w:type="spellEnd"/>
       <w:r>
@@ -32990,59 +34374,27 @@
           <w:sz w:val="18"/>
           <w:szCs w:val="18"/>
         </w:rPr>
-        <w:t xml:space="preserve">(gene, </w:t>
-      </w:r>
-      <w:proofErr w:type="spellStart"/>
-      <w:r>
-        <w:rPr>
-          <w:rFonts w:ascii="Courier New" w:eastAsia="Times New Roman" w:hAnsi="Courier New" w:cs="Courier New"/>
-          <w:color w:val="000000"/>
-          <w:sz w:val="18"/>
-          <w:szCs w:val="18"/>
-        </w:rPr>
-        <w:t>maxIterations</w:t>
-      </w:r>
-      <w:proofErr w:type="spellEnd"/>
-      <w:r>
-        <w:rPr>
-          <w:rFonts w:ascii="Courier New" w:eastAsia="Times New Roman" w:hAnsi="Courier New" w:cs="Courier New"/>
-          <w:color w:val="000000"/>
-          <w:sz w:val="18"/>
-          <w:szCs w:val="18"/>
-        </w:rPr>
-        <w:t xml:space="preserve">, </w:t>
-      </w:r>
-      <w:proofErr w:type="spellStart"/>
-      <w:r>
-        <w:rPr>
-          <w:rFonts w:ascii="Courier New" w:eastAsia="Times New Roman" w:hAnsi="Courier New" w:cs="Courier New"/>
-          <w:color w:val="000000"/>
-          <w:sz w:val="18"/>
-          <w:szCs w:val="18"/>
-        </w:rPr>
-        <w:t>isFinal</w:t>
-      </w:r>
-      <w:proofErr w:type="spellEnd"/>
-      <w:r>
-        <w:rPr>
-          <w:rFonts w:ascii="Courier New" w:eastAsia="Times New Roman" w:hAnsi="Courier New" w:cs="Courier New"/>
-          <w:color w:val="000000"/>
-          <w:sz w:val="18"/>
-          <w:szCs w:val="18"/>
-        </w:rPr>
-        <w:t>, rand)</w:t>
-      </w:r>
-      <w:r>
-        <w:rPr>
-          <w:rFonts w:ascii="Courier New" w:eastAsia="Times New Roman" w:hAnsi="Courier New" w:cs="Courier New"/>
-          <w:color w:val="000000"/>
+        <w:t xml:space="preserve">(gene, target)) </w:t>
+      </w:r>
+      <w:r>
+        <w:rPr>
+          <w:rFonts w:ascii="Courier New" w:eastAsia="Times New Roman" w:hAnsi="Courier New" w:cs="Courier New"/>
+          <w:color w:val="0000FF"/>
+          <w:sz w:val="18"/>
+          <w:szCs w:val="18"/>
+        </w:rPr>
+        <w:t>0</w:t>
+      </w:r>
+      <w:r>
+        <w:rPr>
+          <w:rFonts w:ascii="Courier New" w:eastAsia="Times New Roman" w:hAnsi="Courier New" w:cs="Courier New"/>
+          <w:color w:val="0000FF"/>
           <w:sz w:val="18"/>
           <w:szCs w:val="18"/>
         </w:rPr>
         <w:br/>
         <w:t xml:space="preserve">  </w:t>
       </w:r>
-      <w:proofErr w:type="spellStart"/>
       <w:r>
         <w:rPr>
           <w:rFonts w:ascii="Courier New" w:eastAsia="Times New Roman" w:hAnsi="Courier New" w:cs="Courier New"/>
@@ -33052,107 +34404,17 @@
           <w:sz w:val="18"/>
           <w:szCs w:val="18"/>
         </w:rPr>
-        <w:t>val</w:t>
-      </w:r>
-      <w:proofErr w:type="spellEnd"/>
-      <w:r>
-        <w:rPr>
-          <w:rFonts w:ascii="Courier New" w:eastAsia="Times New Roman" w:hAnsi="Courier New" w:cs="Courier New"/>
-          <w:b/>
-          <w:bCs/>
-          <w:color w:val="000080"/>
-          <w:sz w:val="18"/>
-          <w:szCs w:val="18"/>
-        </w:rPr>
-        <w:t xml:space="preserve"> </w:t>
-      </w:r>
-      <w:proofErr w:type="spellStart"/>
-      <w:r>
-        <w:rPr>
-          <w:rFonts w:ascii="Courier New" w:eastAsia="Times New Roman" w:hAnsi="Courier New" w:cs="Courier New"/>
-          <w:color w:val="000000"/>
-          <w:sz w:val="18"/>
-          <w:szCs w:val="18"/>
-        </w:rPr>
-        <w:t>rawFitness</w:t>
-      </w:r>
-      <w:proofErr w:type="spellEnd"/>
-      <w:r>
-        <w:rPr>
-          <w:rFonts w:ascii="Courier New" w:eastAsia="Times New Roman" w:hAnsi="Courier New" w:cs="Courier New"/>
-          <w:color w:val="000000"/>
-          <w:sz w:val="18"/>
-          <w:szCs w:val="18"/>
-        </w:rPr>
-        <w:t xml:space="preserve"> = </w:t>
-      </w:r>
-      <w:r>
-        <w:rPr>
-          <w:rFonts w:ascii="Courier New" w:eastAsia="Times New Roman" w:hAnsi="Courier New" w:cs="Courier New"/>
-          <w:color w:val="0000FF"/>
-          <w:sz w:val="18"/>
-          <w:szCs w:val="18"/>
-        </w:rPr>
-        <w:t xml:space="preserve">1 </w:t>
-      </w:r>
-      <w:r>
-        <w:rPr>
-          <w:rFonts w:ascii="Courier New" w:eastAsia="Times New Roman" w:hAnsi="Courier New" w:cs="Courier New"/>
-          <w:color w:val="000000"/>
-          <w:sz w:val="18"/>
-          <w:szCs w:val="18"/>
-        </w:rPr>
-        <w:t xml:space="preserve">+ </w:t>
-      </w:r>
-      <w:r>
-        <w:rPr>
-          <w:rFonts w:ascii="Courier New" w:eastAsia="Times New Roman" w:hAnsi="Courier New" w:cs="Courier New"/>
-          <w:color w:val="0000FF"/>
-          <w:sz w:val="18"/>
-          <w:szCs w:val="18"/>
-        </w:rPr>
-        <w:t xml:space="preserve">19.0 </w:t>
-      </w:r>
-      <w:r>
-        <w:rPr>
-          <w:rFonts w:ascii="Courier New" w:eastAsia="Times New Roman" w:hAnsi="Courier New" w:cs="Courier New"/>
-          <w:color w:val="000000"/>
-          <w:sz w:val="18"/>
-          <w:szCs w:val="18"/>
-        </w:rPr>
-        <w:t xml:space="preserve">* </w:t>
-      </w:r>
-      <w:proofErr w:type="spellStart"/>
-      <w:r>
-        <w:rPr>
-          <w:rFonts w:ascii="Courier New" w:eastAsia="Times New Roman" w:hAnsi="Courier New" w:cs="Courier New"/>
-          <w:color w:val="000000"/>
-          <w:sz w:val="18"/>
-          <w:szCs w:val="18"/>
-        </w:rPr>
-        <w:t>remainingItarations.toDouble</w:t>
-      </w:r>
-      <w:proofErr w:type="spellEnd"/>
-      <w:r>
-        <w:rPr>
-          <w:rFonts w:ascii="Courier New" w:eastAsia="Times New Roman" w:hAnsi="Courier New" w:cs="Courier New"/>
-          <w:color w:val="000000"/>
-          <w:sz w:val="18"/>
-          <w:szCs w:val="18"/>
-        </w:rPr>
-        <w:t xml:space="preserve"> / </w:t>
-      </w:r>
-      <w:proofErr w:type="spellStart"/>
-      <w:r>
-        <w:rPr>
-          <w:rFonts w:ascii="Courier New" w:eastAsia="Times New Roman" w:hAnsi="Courier New" w:cs="Courier New"/>
-          <w:color w:val="000000"/>
-          <w:sz w:val="18"/>
-          <w:szCs w:val="18"/>
-        </w:rPr>
-        <w:t>maxIterations</w:t>
-      </w:r>
-      <w:proofErr w:type="spellEnd"/>
+        <w:t xml:space="preserve">else </w:t>
+      </w:r>
+      <w:r>
+        <w:rPr>
+          <w:rFonts w:ascii="Courier New" w:eastAsia="Times New Roman" w:hAnsi="Courier New" w:cs="Courier New"/>
+          <w:color w:val="000000"/>
+          <w:sz w:val="18"/>
+          <w:szCs w:val="18"/>
+        </w:rPr>
+        <w:t>{</w:t>
+      </w:r>
       <w:r>
         <w:rPr>
           <w:rFonts w:ascii="Courier New" w:eastAsia="Times New Roman" w:hAnsi="Courier New" w:cs="Courier New"/>
@@ -33161,117 +34423,284 @@
           <w:szCs w:val="18"/>
         </w:rPr>
         <w:br/>
-        <w:t xml:space="preserve">  </w:t>
-      </w:r>
-      <w:proofErr w:type="spellStart"/>
-      <w:r>
-        <w:rPr>
-          <w:rFonts w:ascii="Courier New" w:eastAsia="Times New Roman" w:hAnsi="Courier New" w:cs="Courier New"/>
-          <w:b/>
-          <w:bCs/>
-          <w:color w:val="000080"/>
-          <w:sz w:val="18"/>
-          <w:szCs w:val="18"/>
-        </w:rPr>
-        <w:t>val</w:t>
-      </w:r>
-      <w:proofErr w:type="spellEnd"/>
-      <w:r>
-        <w:rPr>
-          <w:rFonts w:ascii="Courier New" w:eastAsia="Times New Roman" w:hAnsi="Courier New" w:cs="Courier New"/>
-          <w:b/>
-          <w:bCs/>
-          <w:color w:val="000080"/>
-          <w:sz w:val="18"/>
-          <w:szCs w:val="18"/>
-        </w:rPr>
-        <w:t xml:space="preserve"> </w:t>
-      </w:r>
-      <w:r>
-        <w:rPr>
-          <w:rFonts w:ascii="Courier New" w:eastAsia="Times New Roman" w:hAnsi="Courier New" w:cs="Courier New"/>
-          <w:color w:val="000000"/>
-          <w:sz w:val="18"/>
-          <w:szCs w:val="18"/>
-        </w:rPr>
-        <w:t>normalized = (</w:t>
-      </w:r>
-      <w:r>
-        <w:rPr>
-          <w:rFonts w:ascii="Courier New" w:eastAsia="Times New Roman" w:hAnsi="Courier New" w:cs="Courier New"/>
-          <w:color w:val="0000FF"/>
-          <w:sz w:val="18"/>
-          <w:szCs w:val="18"/>
-        </w:rPr>
-        <w:t xml:space="preserve">20 </w:t>
-      </w:r>
-      <w:r>
-        <w:rPr>
-          <w:rFonts w:ascii="Courier New" w:eastAsia="Times New Roman" w:hAnsi="Courier New" w:cs="Courier New"/>
-          <w:color w:val="000000"/>
-          <w:sz w:val="18"/>
-          <w:szCs w:val="18"/>
-        </w:rPr>
-        <w:t xml:space="preserve">-  </w:t>
-      </w:r>
-      <w:proofErr w:type="spellStart"/>
-      <w:r>
-        <w:rPr>
-          <w:rFonts w:ascii="Courier New" w:eastAsia="Times New Roman" w:hAnsi="Courier New" w:cs="Courier New"/>
-          <w:color w:val="000000"/>
-          <w:sz w:val="18"/>
-          <w:szCs w:val="18"/>
-        </w:rPr>
-        <w:t>rawFitness</w:t>
-      </w:r>
-      <w:proofErr w:type="spellEnd"/>
-      <w:r>
-        <w:rPr>
-          <w:rFonts w:ascii="Courier New" w:eastAsia="Times New Roman" w:hAnsi="Courier New" w:cs="Courier New"/>
-          <w:color w:val="000000"/>
-          <w:sz w:val="18"/>
-          <w:szCs w:val="18"/>
-        </w:rPr>
-        <w:t xml:space="preserve">) / </w:t>
-      </w:r>
-      <w:r>
-        <w:rPr>
-          <w:rFonts w:ascii="Courier New" w:eastAsia="Times New Roman" w:hAnsi="Courier New" w:cs="Courier New"/>
-          <w:color w:val="0000FF"/>
-          <w:sz w:val="18"/>
-          <w:szCs w:val="18"/>
-        </w:rPr>
-        <w:t>20</w:t>
-      </w:r>
-      <w:r>
-        <w:rPr>
-          <w:rFonts w:ascii="Courier New" w:eastAsia="Times New Roman" w:hAnsi="Courier New" w:cs="Courier New"/>
-          <w:color w:val="0000FF"/>
-          <w:sz w:val="18"/>
-          <w:szCs w:val="18"/>
-        </w:rPr>
-        <w:br/>
-        <w:t xml:space="preserve">  </w:t>
+        <w:t xml:space="preserve">    </w:t>
       </w:r>
       <w:r>
         <w:rPr>
           <w:rFonts w:ascii="Courier New" w:eastAsia="Times New Roman" w:hAnsi="Courier New" w:cs="Courier New"/>
           <w:i/>
           <w:iCs/>
-          <w:color w:val="000000"/>
-          <w:sz w:val="18"/>
-          <w:szCs w:val="18"/>
-        </w:rPr>
-        <w:t>assert</w:t>
-      </w:r>
-      <w:r>
-        <w:rPr>
-          <w:rFonts w:ascii="Courier New" w:eastAsia="Times New Roman" w:hAnsi="Courier New" w:cs="Courier New"/>
-          <w:color w:val="000000"/>
-          <w:sz w:val="18"/>
-          <w:szCs w:val="18"/>
-        </w:rPr>
-        <w:t xml:space="preserve">(normalized &gt;= </w:t>
+          <w:color w:val="808080"/>
+          <w:sz w:val="18"/>
+          <w:szCs w:val="18"/>
+        </w:rPr>
+        <w:t>// do not let the fitness to be 0</w:t>
+      </w:r>
+      <w:r>
+        <w:rPr>
+          <w:rFonts w:ascii="Courier New" w:eastAsia="Times New Roman" w:hAnsi="Courier New" w:cs="Courier New"/>
+          <w:i/>
+          <w:iCs/>
+          <w:color w:val="808080"/>
+          <w:sz w:val="18"/>
+          <w:szCs w:val="18"/>
+        </w:rPr>
+        <w:br/>
+        <w:t xml:space="preserve">    </w:t>
+      </w:r>
+      <w:proofErr w:type="spellStart"/>
+      <w:r>
+        <w:rPr>
+          <w:rFonts w:ascii="Courier New" w:eastAsia="Times New Roman" w:hAnsi="Courier New" w:cs="Courier New"/>
+          <w:b/>
+          <w:bCs/>
+          <w:color w:val="000080"/>
+          <w:sz w:val="18"/>
+          <w:szCs w:val="18"/>
+        </w:rPr>
+        <w:t>val</w:t>
+      </w:r>
+      <w:proofErr w:type="spellEnd"/>
+      <w:r>
+        <w:rPr>
+          <w:rFonts w:ascii="Courier New" w:eastAsia="Times New Roman" w:hAnsi="Courier New" w:cs="Courier New"/>
+          <w:b/>
+          <w:bCs/>
+          <w:color w:val="000080"/>
+          <w:sz w:val="18"/>
+          <w:szCs w:val="18"/>
+        </w:rPr>
+        <w:t xml:space="preserve"> </w:t>
+      </w:r>
+      <w:proofErr w:type="spellStart"/>
+      <w:r>
+        <w:rPr>
+          <w:rFonts w:ascii="Courier New" w:eastAsia="Times New Roman" w:hAnsi="Courier New" w:cs="Courier New"/>
+          <w:color w:val="000000"/>
+          <w:sz w:val="18"/>
+          <w:szCs w:val="18"/>
+        </w:rPr>
+        <w:t>remainingIterations</w:t>
+      </w:r>
+      <w:proofErr w:type="spellEnd"/>
+      <w:r>
+        <w:rPr>
+          <w:rFonts w:ascii="Courier New" w:eastAsia="Times New Roman" w:hAnsi="Courier New" w:cs="Courier New"/>
+          <w:color w:val="000000"/>
+          <w:sz w:val="18"/>
+          <w:szCs w:val="18"/>
+        </w:rPr>
+        <w:t xml:space="preserve"> = </w:t>
+      </w:r>
+      <w:proofErr w:type="spellStart"/>
+      <w:r>
+        <w:rPr>
+          <w:rFonts w:ascii="Courier New" w:eastAsia="Times New Roman" w:hAnsi="Courier New" w:cs="Courier New"/>
+          <w:color w:val="000000"/>
+          <w:sz w:val="18"/>
+          <w:szCs w:val="18"/>
+        </w:rPr>
+        <w:t>Math.</w:t>
+      </w:r>
+      <w:r>
+        <w:rPr>
+          <w:rFonts w:ascii="Courier New" w:eastAsia="Times New Roman" w:hAnsi="Courier New" w:cs="Courier New"/>
+          <w:i/>
+          <w:iCs/>
+          <w:color w:val="000000"/>
+          <w:sz w:val="18"/>
+          <w:szCs w:val="18"/>
+        </w:rPr>
+        <w:t>min</w:t>
+      </w:r>
+      <w:proofErr w:type="spellEnd"/>
+      <w:r>
+        <w:rPr>
+          <w:rFonts w:ascii="Courier New" w:eastAsia="Times New Roman" w:hAnsi="Courier New" w:cs="Courier New"/>
+          <w:color w:val="000000"/>
+          <w:sz w:val="18"/>
+          <w:szCs w:val="18"/>
+        </w:rPr>
+        <w:t>(</w:t>
+      </w:r>
+    </w:p>
+    <w:p>
+      <w:pPr>
+        <w:shd w:val="clear" w:color="auto" w:fill="FFFFFF"/>
+        <w:tabs>
+          <w:tab w:val="left" w:pos="916"/>
+          <w:tab w:val="left" w:pos="1832"/>
+          <w:tab w:val="left" w:pos="2748"/>
+          <w:tab w:val="left" w:pos="3664"/>
+          <w:tab w:val="left" w:pos="4580"/>
+          <w:tab w:val="left" w:pos="5496"/>
+          <w:tab w:val="left" w:pos="6412"/>
+          <w:tab w:val="left" w:pos="7328"/>
+          <w:tab w:val="left" w:pos="8244"/>
+          <w:tab w:val="left" w:pos="9160"/>
+          <w:tab w:val="left" w:pos="10076"/>
+          <w:tab w:val="left" w:pos="10992"/>
+          <w:tab w:val="left" w:pos="11908"/>
+          <w:tab w:val="left" w:pos="12824"/>
+          <w:tab w:val="left" w:pos="13740"/>
+          <w:tab w:val="left" w:pos="14656"/>
+        </w:tabs>
+        <w:spacing w:after="0" w:line="240" w:lineRule="auto"/>
+        <w:rPr>
+          <w:rFonts w:ascii="Courier New" w:eastAsia="Times New Roman" w:hAnsi="Courier New" w:cs="Courier New"/>
+          <w:color w:val="000000"/>
+          <w:sz w:val="18"/>
+          <w:szCs w:val="18"/>
+        </w:rPr>
+      </w:pPr>
+      <w:r>
+        <w:rPr>
+          <w:rFonts w:ascii="Courier New" w:eastAsia="Times New Roman" w:hAnsi="Courier New" w:cs="Courier New"/>
+          <w:color w:val="000000"/>
+          <w:sz w:val="18"/>
+          <w:szCs w:val="18"/>
+        </w:rPr>
+        <w:tab/>
+      </w:r>
+      <w:proofErr w:type="spellStart"/>
+      <w:proofErr w:type="gramStart"/>
+      <w:r>
+        <w:rPr>
+          <w:rFonts w:ascii="Courier New" w:eastAsia="Times New Roman" w:hAnsi="Courier New" w:cs="Courier New"/>
+          <w:i/>
+          <w:iCs/>
+          <w:color w:val="000000"/>
+          <w:sz w:val="18"/>
+          <w:szCs w:val="18"/>
+        </w:rPr>
+        <w:t>localSearchesTimeRemaining</w:t>
+      </w:r>
+      <w:proofErr w:type="spellEnd"/>
+      <w:r>
+        <w:rPr>
+          <w:rFonts w:ascii="Courier New" w:eastAsia="Times New Roman" w:hAnsi="Courier New" w:cs="Courier New"/>
+          <w:color w:val="000000"/>
+          <w:sz w:val="18"/>
+          <w:szCs w:val="18"/>
+        </w:rPr>
+        <w:t>(</w:t>
+      </w:r>
+      <w:proofErr w:type="gramEnd"/>
+      <w:r>
+        <w:rPr>
+          <w:rFonts w:ascii="Courier New" w:eastAsia="Times New Roman" w:hAnsi="Courier New" w:cs="Courier New"/>
+          <w:color w:val="000000"/>
+          <w:sz w:val="18"/>
+          <w:szCs w:val="18"/>
+        </w:rPr>
+        <w:t xml:space="preserve">gene, target, </w:t>
+      </w:r>
+      <w:proofErr w:type="spellStart"/>
+      <w:r>
+        <w:rPr>
+          <w:rFonts w:ascii="Courier New" w:eastAsia="Times New Roman" w:hAnsi="Courier New" w:cs="Courier New"/>
+          <w:color w:val="000000"/>
+          <w:sz w:val="18"/>
+          <w:szCs w:val="18"/>
+        </w:rPr>
+        <w:t>maxIterations</w:t>
+      </w:r>
+      <w:proofErr w:type="spellEnd"/>
+      <w:r>
+        <w:rPr>
+          <w:rFonts w:ascii="Courier New" w:eastAsia="Times New Roman" w:hAnsi="Courier New" w:cs="Courier New"/>
+          <w:color w:val="000000"/>
+          <w:sz w:val="18"/>
+          <w:szCs w:val="18"/>
+        </w:rPr>
+        <w:t xml:space="preserve">, rand), </w:t>
+      </w:r>
+    </w:p>
+    <w:p>
+      <w:pPr>
+        <w:shd w:val="clear" w:color="auto" w:fill="FFFFFF"/>
+        <w:tabs>
+          <w:tab w:val="left" w:pos="916"/>
+          <w:tab w:val="left" w:pos="1832"/>
+          <w:tab w:val="left" w:pos="2748"/>
+          <w:tab w:val="left" w:pos="3664"/>
+          <w:tab w:val="left" w:pos="4580"/>
+          <w:tab w:val="left" w:pos="5496"/>
+          <w:tab w:val="left" w:pos="6412"/>
+          <w:tab w:val="left" w:pos="7328"/>
+          <w:tab w:val="left" w:pos="8244"/>
+          <w:tab w:val="left" w:pos="9160"/>
+          <w:tab w:val="left" w:pos="10076"/>
+          <w:tab w:val="left" w:pos="10992"/>
+          <w:tab w:val="left" w:pos="11908"/>
+          <w:tab w:val="left" w:pos="12824"/>
+          <w:tab w:val="left" w:pos="13740"/>
+          <w:tab w:val="left" w:pos="14656"/>
+        </w:tabs>
+        <w:spacing w:after="0" w:line="240" w:lineRule="auto"/>
+        <w:rPr>
+          <w:rFonts w:ascii="Courier New" w:eastAsia="Times New Roman" w:hAnsi="Courier New" w:cs="Courier New"/>
+          <w:color w:val="000000"/>
+          <w:sz w:val="18"/>
+          <w:szCs w:val="18"/>
+        </w:rPr>
+      </w:pPr>
+      <w:r>
+        <w:rPr>
+          <w:rFonts w:ascii="Courier New" w:eastAsia="Times New Roman" w:hAnsi="Courier New" w:cs="Courier New"/>
+          <w:color w:val="000000"/>
+          <w:sz w:val="18"/>
+          <w:szCs w:val="18"/>
+        </w:rPr>
+        <w:tab/>
+      </w:r>
+      <w:r>
+        <w:rPr>
+          <w:rFonts w:ascii="Courier New" w:eastAsia="Times New Roman" w:hAnsi="Courier New" w:cs="Courier New"/>
+          <w:color w:val="000000"/>
+          <w:sz w:val="18"/>
+          <w:szCs w:val="18"/>
+        </w:rPr>
+        <w:tab/>
+      </w:r>
+      <w:r>
+        <w:rPr>
+          <w:rFonts w:ascii="Courier New" w:eastAsia="Times New Roman" w:hAnsi="Courier New" w:cs="Courier New"/>
+          <w:color w:val="000000"/>
+          <w:sz w:val="18"/>
+          <w:szCs w:val="18"/>
+        </w:rPr>
+        <w:tab/>
+      </w:r>
+      <w:r>
+        <w:rPr>
+          <w:rFonts w:ascii="Courier New" w:eastAsia="Times New Roman" w:hAnsi="Courier New" w:cs="Courier New"/>
+          <w:color w:val="000000"/>
+          <w:sz w:val="18"/>
+          <w:szCs w:val="18"/>
+        </w:rPr>
+        <w:tab/>
+        <w:t xml:space="preserve"> </w:t>
+      </w:r>
+      <w:proofErr w:type="spellStart"/>
+      <w:r>
+        <w:rPr>
+          <w:rFonts w:ascii="Courier New" w:eastAsia="Times New Roman" w:hAnsi="Courier New" w:cs="Courier New"/>
+          <w:color w:val="000000"/>
+          <w:sz w:val="18"/>
+          <w:szCs w:val="18"/>
+        </w:rPr>
+        <w:t>maxIterations</w:t>
+      </w:r>
+      <w:proofErr w:type="spellEnd"/>
+      <w:r>
+        <w:rPr>
+          <w:rFonts w:ascii="Courier New" w:eastAsia="Times New Roman" w:hAnsi="Courier New" w:cs="Courier New"/>
+          <w:color w:val="000000"/>
+          <w:sz w:val="18"/>
+          <w:szCs w:val="18"/>
+        </w:rPr>
+        <w:t xml:space="preserve"> - </w:t>
       </w:r>
       <w:r>
         <w:rPr>
@@ -33280,16 +34709,119 @@
           <w:sz w:val="18"/>
           <w:szCs w:val="18"/>
         </w:rPr>
-        <w:t xml:space="preserve">0 </w:t>
-      </w:r>
-      <w:r>
-        <w:rPr>
-          <w:rFonts w:ascii="Courier New" w:eastAsia="Times New Roman" w:hAnsi="Courier New" w:cs="Courier New"/>
-          <w:color w:val="000000"/>
-          <w:sz w:val="18"/>
-          <w:szCs w:val="18"/>
-        </w:rPr>
-        <w:t xml:space="preserve">&amp;&amp; normalized &lt;= </w:t>
+        <w:t>1</w:t>
+      </w:r>
+      <w:r>
+        <w:rPr>
+          <w:rFonts w:ascii="Courier New" w:eastAsia="Times New Roman" w:hAnsi="Courier New" w:cs="Courier New"/>
+          <w:color w:val="000000"/>
+          <w:sz w:val="18"/>
+          <w:szCs w:val="18"/>
+        </w:rPr>
+        <w:t>)</w:t>
+      </w:r>
+      <w:r>
+        <w:rPr>
+          <w:rFonts w:ascii="Courier New" w:eastAsia="Times New Roman" w:hAnsi="Courier New" w:cs="Courier New"/>
+          <w:color w:val="000000"/>
+          <w:sz w:val="18"/>
+          <w:szCs w:val="18"/>
+        </w:rPr>
+        <w:br/>
+      </w:r>
+      <w:r>
+        <w:rPr>
+          <w:rFonts w:ascii="Courier New" w:eastAsia="Times New Roman" w:hAnsi="Courier New" w:cs="Courier New"/>
+          <w:i/>
+          <w:iCs/>
+          <w:color w:val="808080"/>
+          <w:sz w:val="18"/>
+          <w:szCs w:val="18"/>
+        </w:rPr>
+        <w:t xml:space="preserve">    // 1~20</w:t>
+      </w:r>
+    </w:p>
+    <w:p>
+      <w:pPr>
+        <w:shd w:val="clear" w:color="auto" w:fill="FFFFFF"/>
+        <w:tabs>
+          <w:tab w:val="left" w:pos="916"/>
+          <w:tab w:val="left" w:pos="1832"/>
+          <w:tab w:val="left" w:pos="2748"/>
+          <w:tab w:val="left" w:pos="3664"/>
+          <w:tab w:val="left" w:pos="4580"/>
+          <w:tab w:val="left" w:pos="5496"/>
+          <w:tab w:val="left" w:pos="6412"/>
+          <w:tab w:val="left" w:pos="7328"/>
+          <w:tab w:val="left" w:pos="8244"/>
+          <w:tab w:val="left" w:pos="9160"/>
+          <w:tab w:val="left" w:pos="10076"/>
+          <w:tab w:val="left" w:pos="10992"/>
+          <w:tab w:val="left" w:pos="11908"/>
+          <w:tab w:val="left" w:pos="12824"/>
+          <w:tab w:val="left" w:pos="13740"/>
+          <w:tab w:val="left" w:pos="14656"/>
+        </w:tabs>
+        <w:spacing w:after="0" w:line="240" w:lineRule="auto"/>
+        <w:rPr>
+          <w:rFonts w:ascii="Courier New" w:eastAsia="Times New Roman" w:hAnsi="Courier New" w:cs="Courier New"/>
+          <w:color w:val="000000"/>
+          <w:sz w:val="18"/>
+          <w:szCs w:val="18"/>
+        </w:rPr>
+      </w:pPr>
+      <w:r>
+        <w:rPr>
+          <w:rFonts w:ascii="Courier New" w:eastAsia="Times New Roman" w:hAnsi="Courier New" w:cs="Courier New"/>
+          <w:color w:val="000000"/>
+          <w:sz w:val="18"/>
+          <w:szCs w:val="18"/>
+        </w:rPr>
+        <w:t xml:space="preserve">    </w:t>
+      </w:r>
+      <w:proofErr w:type="spellStart"/>
+      <w:r>
+        <w:rPr>
+          <w:rFonts w:ascii="Courier New" w:eastAsia="Times New Roman" w:hAnsi="Courier New" w:cs="Courier New"/>
+          <w:b/>
+          <w:bCs/>
+          <w:color w:val="000080"/>
+          <w:sz w:val="18"/>
+          <w:szCs w:val="18"/>
+        </w:rPr>
+        <w:t>val</w:t>
+      </w:r>
+      <w:proofErr w:type="spellEnd"/>
+      <w:r>
+        <w:rPr>
+          <w:rFonts w:ascii="Courier New" w:eastAsia="Times New Roman" w:hAnsi="Courier New" w:cs="Courier New"/>
+          <w:b/>
+          <w:bCs/>
+          <w:color w:val="000080"/>
+          <w:sz w:val="18"/>
+          <w:szCs w:val="18"/>
+        </w:rPr>
+        <w:t xml:space="preserve"> </w:t>
+      </w:r>
+      <w:proofErr w:type="spellStart"/>
+      <w:r>
+        <w:rPr>
+          <w:rFonts w:ascii="Courier New" w:eastAsia="Times New Roman" w:hAnsi="Courier New" w:cs="Courier New"/>
+          <w:color w:val="000000"/>
+          <w:sz w:val="18"/>
+          <w:szCs w:val="18"/>
+        </w:rPr>
+        <w:t>rawFitness</w:t>
+      </w:r>
+      <w:proofErr w:type="spellEnd"/>
+      <w:r>
+        <w:rPr>
+          <w:rFonts w:ascii="Courier New" w:eastAsia="Times New Roman" w:hAnsi="Courier New" w:cs="Courier New"/>
+          <w:color w:val="000000"/>
+          <w:sz w:val="18"/>
+          <w:szCs w:val="18"/>
+        </w:rPr>
+        <w:t xml:space="preserve"> = </w:t>
       </w:r>
       <w:r>
         <w:rPr>
@@ -33298,26 +34830,239 @@
           <w:sz w:val="18"/>
           <w:szCs w:val="18"/>
         </w:rPr>
-        <w:t>1</w:t>
-      </w:r>
-      <w:r>
-        <w:rPr>
-          <w:rFonts w:ascii="Courier New" w:eastAsia="Times New Roman" w:hAnsi="Courier New" w:cs="Courier New"/>
-          <w:color w:val="000000"/>
-          <w:sz w:val="18"/>
-          <w:szCs w:val="18"/>
-        </w:rPr>
-        <w:t>)</w:t>
-      </w:r>
-      <w:r>
-        <w:rPr>
-          <w:rFonts w:ascii="Courier New" w:eastAsia="Times New Roman" w:hAnsi="Courier New" w:cs="Courier New"/>
-          <w:color w:val="000000"/>
+        <w:t xml:space="preserve">1 </w:t>
+      </w:r>
+      <w:r>
+        <w:rPr>
+          <w:rFonts w:ascii="Courier New" w:eastAsia="Times New Roman" w:hAnsi="Courier New" w:cs="Courier New"/>
+          <w:color w:val="000000"/>
+          <w:sz w:val="18"/>
+          <w:szCs w:val="18"/>
+        </w:rPr>
+        <w:t xml:space="preserve">+ </w:t>
+      </w:r>
+      <w:r>
+        <w:rPr>
+          <w:rFonts w:ascii="Courier New" w:eastAsia="Times New Roman" w:hAnsi="Courier New" w:cs="Courier New"/>
+          <w:color w:val="0000FF"/>
+          <w:sz w:val="18"/>
+          <w:szCs w:val="18"/>
+        </w:rPr>
+        <w:t xml:space="preserve">19.0 </w:t>
+      </w:r>
+      <w:r>
+        <w:rPr>
+          <w:rFonts w:ascii="Courier New" w:eastAsia="Times New Roman" w:hAnsi="Courier New" w:cs="Courier New"/>
+          <w:color w:val="000000"/>
+          <w:sz w:val="18"/>
+          <w:szCs w:val="18"/>
+        </w:rPr>
+        <w:t xml:space="preserve">* </w:t>
+      </w:r>
+      <w:proofErr w:type="spellStart"/>
+      <w:r>
+        <w:rPr>
+          <w:rFonts w:ascii="Courier New" w:eastAsia="Times New Roman" w:hAnsi="Courier New" w:cs="Courier New"/>
+          <w:color w:val="000000"/>
+          <w:sz w:val="18"/>
+          <w:szCs w:val="18"/>
+        </w:rPr>
+        <w:t>remainingIterations.toDouble</w:t>
+      </w:r>
+      <w:proofErr w:type="spellEnd"/>
+      <w:r>
+        <w:rPr>
+          <w:rFonts w:ascii="Courier New" w:eastAsia="Times New Roman" w:hAnsi="Courier New" w:cs="Courier New"/>
+          <w:color w:val="000000"/>
+          <w:sz w:val="18"/>
+          <w:szCs w:val="18"/>
+        </w:rPr>
+        <w:t xml:space="preserve"> / </w:t>
+      </w:r>
+      <w:proofErr w:type="spellStart"/>
+      <w:r>
+        <w:rPr>
+          <w:rFonts w:ascii="Courier New" w:eastAsia="Times New Roman" w:hAnsi="Courier New" w:cs="Courier New"/>
+          <w:color w:val="000000"/>
+          <w:sz w:val="18"/>
+          <w:szCs w:val="18"/>
+        </w:rPr>
+        <w:t>maxIterations</w:t>
+      </w:r>
+      <w:proofErr w:type="spellEnd"/>
+    </w:p>
+    <w:p>
+      <w:pPr>
+        <w:shd w:val="clear" w:color="auto" w:fill="FFFFFF"/>
+        <w:tabs>
+          <w:tab w:val="left" w:pos="916"/>
+          <w:tab w:val="left" w:pos="1832"/>
+          <w:tab w:val="left" w:pos="2748"/>
+          <w:tab w:val="left" w:pos="3664"/>
+          <w:tab w:val="left" w:pos="4580"/>
+          <w:tab w:val="left" w:pos="5496"/>
+          <w:tab w:val="left" w:pos="6412"/>
+          <w:tab w:val="left" w:pos="7328"/>
+          <w:tab w:val="left" w:pos="8244"/>
+          <w:tab w:val="left" w:pos="9160"/>
+          <w:tab w:val="left" w:pos="10076"/>
+          <w:tab w:val="left" w:pos="10992"/>
+          <w:tab w:val="left" w:pos="11908"/>
+          <w:tab w:val="left" w:pos="12824"/>
+          <w:tab w:val="left" w:pos="13740"/>
+          <w:tab w:val="left" w:pos="14656"/>
+        </w:tabs>
+        <w:spacing w:after="0" w:line="240" w:lineRule="auto"/>
+        <w:rPr>
+          <w:rFonts w:ascii="Courier New" w:eastAsia="Times New Roman" w:hAnsi="Courier New" w:cs="Courier New"/>
+          <w:color w:val="000000"/>
+          <w:sz w:val="18"/>
+          <w:szCs w:val="18"/>
+        </w:rPr>
+      </w:pPr>
+      <w:r>
+        <w:rPr>
+          <w:rFonts w:ascii="Courier New" w:eastAsia="Times New Roman" w:hAnsi="Courier New" w:cs="Courier New"/>
+          <w:i/>
+          <w:iCs/>
+          <w:color w:val="808080"/>
+          <w:sz w:val="18"/>
+          <w:szCs w:val="18"/>
+        </w:rPr>
+        <w:t xml:space="preserve"> </w:t>
+      </w:r>
+      <w:r>
+        <w:rPr>
+          <w:rFonts w:ascii="Courier New" w:eastAsia="Times New Roman" w:hAnsi="Courier New" w:cs="Courier New"/>
+          <w:i/>
+          <w:iCs/>
+          <w:color w:val="808080"/>
+          <w:sz w:val="18"/>
+          <w:szCs w:val="18"/>
+        </w:rPr>
+        <w:t xml:space="preserve">   </w:t>
+      </w:r>
+      <w:proofErr w:type="spellStart"/>
+      <w:r>
+        <w:rPr>
+          <w:rFonts w:ascii="Courier New" w:eastAsia="Times New Roman" w:hAnsi="Courier New" w:cs="Courier New"/>
+          <w:b/>
+          <w:bCs/>
+          <w:color w:val="000080"/>
+          <w:sz w:val="18"/>
+          <w:szCs w:val="18"/>
+        </w:rPr>
+        <w:t>val</w:t>
+      </w:r>
+      <w:proofErr w:type="spellEnd"/>
+      <w:r>
+        <w:rPr>
+          <w:rFonts w:ascii="Courier New" w:eastAsia="Times New Roman" w:hAnsi="Courier New" w:cs="Courier New"/>
+          <w:b/>
+          <w:bCs/>
+          <w:color w:val="000080"/>
+          <w:sz w:val="18"/>
+          <w:szCs w:val="18"/>
+        </w:rPr>
+        <w:t xml:space="preserve"> </w:t>
+      </w:r>
+      <w:r>
+        <w:rPr>
+          <w:rFonts w:ascii="Courier New" w:eastAsia="Times New Roman" w:hAnsi="Courier New" w:cs="Courier New"/>
+          <w:color w:val="000000"/>
+          <w:sz w:val="18"/>
+          <w:szCs w:val="18"/>
+        </w:rPr>
+        <w:t xml:space="preserve">normalized = </w:t>
+      </w:r>
+      <w:r>
+        <w:rPr>
+          <w:rFonts w:ascii="Courier New" w:eastAsia="Times New Roman" w:hAnsi="Courier New" w:cs="Courier New"/>
+          <w:color w:val="0000FF"/>
+          <w:sz w:val="18"/>
+          <w:szCs w:val="18"/>
+        </w:rPr>
+        <w:t xml:space="preserve">1 </w:t>
+      </w:r>
+      <w:r>
+        <w:rPr>
+          <w:rFonts w:ascii="Courier New" w:eastAsia="Times New Roman" w:hAnsi="Courier New" w:cs="Courier New"/>
+          <w:color w:val="000000"/>
+          <w:sz w:val="18"/>
+          <w:szCs w:val="18"/>
+        </w:rPr>
+        <w:t xml:space="preserve">- </w:t>
+      </w:r>
+      <w:proofErr w:type="spellStart"/>
+      <w:r>
+        <w:rPr>
+          <w:rFonts w:ascii="Courier New" w:eastAsia="Times New Roman" w:hAnsi="Courier New" w:cs="Courier New"/>
+          <w:color w:val="000000"/>
+          <w:sz w:val="18"/>
+          <w:szCs w:val="18"/>
+        </w:rPr>
+        <w:t>rawFitness</w:t>
+      </w:r>
+      <w:proofErr w:type="spellEnd"/>
+      <w:r>
+        <w:rPr>
+          <w:rFonts w:ascii="Courier New" w:eastAsia="Times New Roman" w:hAnsi="Courier New" w:cs="Courier New"/>
+          <w:color w:val="000000"/>
+          <w:sz w:val="18"/>
+          <w:szCs w:val="18"/>
+        </w:rPr>
+        <w:t xml:space="preserve"> / </w:t>
+      </w:r>
+      <w:r>
+        <w:rPr>
+          <w:rFonts w:ascii="Courier New" w:eastAsia="Times New Roman" w:hAnsi="Courier New" w:cs="Courier New"/>
+          <w:color w:val="0000FF"/>
+          <w:sz w:val="18"/>
+          <w:szCs w:val="18"/>
+        </w:rPr>
+        <w:t xml:space="preserve">20 </w:t>
+      </w:r>
+      <w:r>
+        <w:rPr>
+          <w:rFonts w:ascii="Courier New" w:eastAsia="Times New Roman" w:hAnsi="Courier New" w:cs="Courier New"/>
+          <w:i/>
+          <w:iCs/>
+          <w:color w:val="808080"/>
+          <w:sz w:val="18"/>
+          <w:szCs w:val="18"/>
+        </w:rPr>
+        <w:t>// 1 -&gt; 1, 20 -&gt; 0</w:t>
+      </w:r>
+      <w:r>
+        <w:rPr>
+          <w:rFonts w:ascii="Courier New" w:eastAsia="Times New Roman" w:hAnsi="Courier New" w:cs="Courier New"/>
+          <w:i/>
+          <w:iCs/>
+          <w:color w:val="808080"/>
           <w:sz w:val="18"/>
           <w:szCs w:val="18"/>
         </w:rPr>
         <w:br/>
-        <w:t xml:space="preserve">  normalized</w:t>
+        <w:t xml:space="preserve">    </w:t>
+      </w:r>
+      <w:r>
+        <w:rPr>
+          <w:rFonts w:ascii="Courier New" w:eastAsia="Times New Roman" w:hAnsi="Courier New" w:cs="Courier New"/>
+          <w:color w:val="000000"/>
+          <w:sz w:val="18"/>
+          <w:szCs w:val="18"/>
+        </w:rPr>
+        <w:t>normalized</w:t>
+      </w:r>
+      <w:r>
+        <w:rPr>
+          <w:rFonts w:ascii="Courier New" w:eastAsia="Times New Roman" w:hAnsi="Courier New" w:cs="Courier New"/>
+          <w:color w:val="000000"/>
+          <w:sz w:val="18"/>
+          <w:szCs w:val="18"/>
+        </w:rPr>
+        <w:br/>
+        <w:t xml:space="preserve">  }</w:t>
       </w:r>
       <w:r>
         <w:rPr>
@@ -33332,33 +35077,51 @@
     </w:p>
     <w:p>
       <w:pPr>
-        <w:bidi/>
-        <w:rPr>
-          <w:sz w:val="24"/>
-          <w:szCs w:val="24"/>
-          <w:rtl/>
-        </w:rPr>
-      </w:pPr>
-      <w:r>
-        <w:rPr>
-          <w:sz w:val="24"/>
-          <w:szCs w:val="24"/>
-          <w:rtl/>
-        </w:rPr>
-        <w:tab/>
-      </w:r>
-      <w:r>
-        <w:rPr>
-          <w:rFonts w:hint="cs"/>
-          <w:sz w:val="24"/>
-          <w:szCs w:val="24"/>
-          <w:rtl/>
-        </w:rPr>
-        <w:t>גרפי הרצה:</w:t>
-      </w:r>
+        <w:rPr>
+          <w:sz w:val="24"/>
+          <w:szCs w:val="24"/>
+        </w:rPr>
+      </w:pPr>
     </w:p>
     <w:p>
       <w:pPr>
+        <w:rPr>
+          <w:sz w:val="24"/>
+          <w:szCs w:val="24"/>
+          <w:rtl/>
+        </w:rPr>
+      </w:pPr>
+      <w:r>
+        <w:rPr>
+          <w:sz w:val="24"/>
+          <w:szCs w:val="24"/>
+          <w:rtl/>
+        </w:rPr>
+        <w:br w:type="page"/>
+      </w:r>
+    </w:p>
+    <w:p>
+      <w:pPr>
+        <w:bidi/>
+        <w:rPr>
+          <w:sz w:val="24"/>
+          <w:szCs w:val="24"/>
+          <w:rtl/>
+        </w:rPr>
+      </w:pPr>
+      <w:r>
+        <w:rPr>
+          <w:rFonts w:hint="cs"/>
+          <w:sz w:val="24"/>
+          <w:szCs w:val="24"/>
+          <w:rtl/>
+        </w:rPr>
+        <w:lastRenderedPageBreak/>
+        <w:t>גרפי הרצה:</w:t>
+      </w:r>
+    </w:p>
+    <w:p>
+      <w:pPr>
         <w:bidi/>
         <w:ind w:left="720"/>
         <w:rPr>
@@ -33403,7 +35166,6 @@
         <w:rPr>
           <w:sz w:val="24"/>
           <w:szCs w:val="24"/>
-          <w:rtl/>
         </w:rPr>
       </w:pPr>
       <w:r>
@@ -33453,25 +35215,17 @@
           <w:noProof/>
         </w:rPr>
         <w:drawing>
-          <wp:anchor distT="0" distB="0" distL="114300" distR="114300" simplePos="0" relativeHeight="251650048" behindDoc="1" locked="0" layoutInCell="1" allowOverlap="1" wp14:anchorId="2EB7DA10" wp14:editId="5E356330">
-            <wp:simplePos x="0" y="0"/>
-            <wp:positionH relativeFrom="margin">
-              <wp:align>right</wp:align>
-            </wp:positionH>
-            <wp:positionV relativeFrom="page">
-              <wp:posOffset>4830337</wp:posOffset>
-            </wp:positionV>
+          <wp:inline distT="0" distB="0" distL="0" distR="0" wp14:anchorId="45CB0A7F" wp14:editId="195E72D2">
             <wp:extent cx="5486400" cy="3048000"/>
             <wp:effectExtent l="0" t="0" r="0" b="0"/>
-            <wp:wrapNone/>
-            <wp:docPr id="1" name="Chart 1"/>
+            <wp:docPr id="8" name="Chart 8"/>
             <wp:cNvGraphicFramePr/>
             <a:graphic xmlns:a="http://schemas.openxmlformats.org/drawingml/2006/main">
               <a:graphicData uri="http://schemas.openxmlformats.org/drawingml/2006/chart">
                 <c:chart xmlns:c="http://schemas.openxmlformats.org/drawingml/2006/chart" xmlns:r="http://schemas.openxmlformats.org/officeDocument/2006/relationships" r:id="rId24"/>
               </a:graphicData>
             </a:graphic>
-          </wp:anchor>
+          </wp:inline>
         </w:drawing>
       </w:r>
     </w:p>
@@ -33484,14 +35238,6 @@
           <w:rtl/>
         </w:rPr>
       </w:pPr>
-      <w:r>
-        <w:rPr>
-          <w:sz w:val="24"/>
-          <w:szCs w:val="24"/>
-          <w:rtl/>
-        </w:rPr>
-        <w:tab/>
-      </w:r>
     </w:p>
     <w:p>
       <w:pPr>
@@ -33502,6 +35248,14 @@
           <w:rtl/>
         </w:rPr>
       </w:pPr>
+      <w:r>
+        <w:rPr>
+          <w:sz w:val="24"/>
+          <w:szCs w:val="24"/>
+          <w:rtl/>
+        </w:rPr>
+        <w:tab/>
+      </w:r>
     </w:p>
     <w:p>
       <w:pPr>
@@ -33586,7 +35340,6 @@
     <w:p>
       <w:pPr>
         <w:bidi/>
-        <w:ind w:firstLine="720"/>
         <w:rPr>
           <w:sz w:val="24"/>
           <w:szCs w:val="24"/>
@@ -33648,13 +35401,42 @@
           <w:rtl/>
         </w:rPr>
       </w:pPr>
-      <w:r>
-        <w:rPr>
-          <w:rFonts w:hint="cs"/>
-          <w:sz w:val="24"/>
-          <w:szCs w:val="24"/>
-          <w:rtl/>
-        </w:rPr>
+    </w:p>
+    <w:p>
+      <w:pPr>
+        <w:rPr>
+          <w:sz w:val="24"/>
+          <w:szCs w:val="24"/>
+          <w:rtl/>
+        </w:rPr>
+      </w:pPr>
+      <w:r>
+        <w:rPr>
+          <w:sz w:val="24"/>
+          <w:szCs w:val="24"/>
+          <w:rtl/>
+        </w:rPr>
+        <w:br w:type="page"/>
+      </w:r>
+    </w:p>
+    <w:p>
+      <w:pPr>
+        <w:bidi/>
+        <w:ind w:firstLine="720"/>
+        <w:rPr>
+          <w:sz w:val="24"/>
+          <w:szCs w:val="24"/>
+          <w:rtl/>
+        </w:rPr>
+      </w:pPr>
+      <w:r>
+        <w:rPr>
+          <w:rFonts w:hint="cs"/>
+          <w:sz w:val="24"/>
+          <w:szCs w:val="24"/>
+          <w:rtl/>
+        </w:rPr>
+        <w:lastRenderedPageBreak/>
         <w:t>אחוז ממוצע של ביטים לא נכונים בכל דור:</w:t>
       </w:r>
     </w:p>
@@ -34093,7 +35875,7 @@
           <w:rPr>
             <w:noProof/>
           </w:rPr>
-          <w:t>- 25 -</w:t>
+          <w:t>- 26 -</w:t>
         </w:r>
         <w:r>
           <w:rPr>
@@ -39882,7 +41664,7 @@
           <c:smooth val="0"/>
           <c:extLst>
             <c:ext xmlns:c16="http://schemas.microsoft.com/office/drawing/2014/chart" uri="{C3380CC4-5D6E-409C-BE32-E72D297353CC}">
-              <c16:uniqueId val="{00000000-3997-45B4-83C1-0B84253B085B}"/>
+              <c16:uniqueId val="{00000000-0AD8-49DC-98B4-B3A60779BD00}"/>
             </c:ext>
           </c:extLst>
         </c:ser>
@@ -51747,7 +53529,6 @@
   </w:compat>
   <w:rsids>
     <w:rsidRoot w:val="0069440D"/>
-    <w:rsid w:val="00130CE3"/>
     <w:rsid w:val="0069440D"/>
     <w:rsid w:val="00F86B4A"/>
   </w:rsids>
@@ -52480,7 +54261,7 @@
 </file>
 
 <file path=customXml/itemProps1.xml><?xml version="1.0" encoding="utf-8"?>
-<ds:datastoreItem xmlns:ds="http://schemas.openxmlformats.org/officeDocument/2006/customXml" ds:itemID="{7D6D8A76-31CB-4136-B281-8FE5BC194E90}">
+<ds:datastoreItem xmlns:ds="http://schemas.openxmlformats.org/officeDocument/2006/customXml" ds:itemID="{784EC786-9B9B-48DD-A260-EC233959AAC9}">
   <ds:schemaRefs>
     <ds:schemaRef ds:uri="http://schemas.openxmlformats.org/officeDocument/2006/bibliography"/>
   </ds:schemaRefs>

</xml_diff>

<commit_message>
Finish Report 2 & Fix Aging & SUS
</commit_message>
<xml_diff>
--- a/Genetic/Report/Lab2/Report.docx
+++ b/Genetic/Report/Lab2/Report.docx
@@ -24967,6 +24967,7 @@
     <w:p>
       <w:pPr>
         <w:bidi/>
+        <w:jc w:val="center"/>
         <w:rPr>
           <w:b/>
           <w:bCs/>
@@ -25012,20 +25013,2226 @@
         </w:rPr>
         <w:t>:</w:t>
       </w:r>
-    </w:p>
-    <w:p>
-      <w:pPr>
-        <w:rPr>
-          <w:sz w:val="24"/>
-          <w:szCs w:val="24"/>
-          <w:rtl/>
-        </w:rPr>
-      </w:pPr>
-      <w:r>
-        <w:rPr>
-          <w:sz w:val="24"/>
-          <w:szCs w:val="24"/>
-          <w:rtl/>
+      <w:r>
+        <w:rPr>
+          <w:rFonts w:hint="cs"/>
+          <w:b/>
+          <w:bCs/>
+          <w:sz w:val="24"/>
+          <w:szCs w:val="24"/>
+          <w:rtl/>
+        </w:rPr>
+        <w:t xml:space="preserve"> ניתוחי השיטות הגנטיות</w:t>
+      </w:r>
+    </w:p>
+    <w:p>
+      <w:pPr>
+        <w:bidi/>
+        <w:rPr>
+          <w:sz w:val="24"/>
+          <w:szCs w:val="24"/>
+        </w:rPr>
+      </w:pPr>
+      <w:r>
+        <w:rPr>
+          <w:rFonts w:hint="cs"/>
+          <w:sz w:val="24"/>
+          <w:szCs w:val="24"/>
+          <w:rtl/>
+        </w:rPr>
+        <w:t xml:space="preserve">כל הניסויים הבאים נעשו על </w:t>
+      </w:r>
+      <w:r>
+        <w:rPr>
+          <w:sz w:val="24"/>
+          <w:szCs w:val="24"/>
+        </w:rPr>
+        <w:t>Queens-15-PMX-Exchange</w:t>
+      </w:r>
+      <w:r>
+        <w:rPr>
+          <w:rFonts w:hint="cs"/>
+          <w:sz w:val="24"/>
+          <w:szCs w:val="24"/>
+          <w:rtl/>
+        </w:rPr>
+        <w:t>, תחת שינוי שיטה יחידה כל פעם מתוך המנוע הגנטי הבסיסי הבא:</w:t>
+      </w:r>
+    </w:p>
+    <w:p>
+      <w:pPr>
+        <w:rPr>
+          <w:sz w:val="24"/>
+          <w:szCs w:val="24"/>
+        </w:rPr>
+      </w:pPr>
+      <w:r>
+        <w:rPr>
+          <w:sz w:val="24"/>
+          <w:szCs w:val="24"/>
+        </w:rPr>
+        <w:t xml:space="preserve">Selection: </w:t>
+      </w:r>
+      <w:r>
+        <w:rPr>
+          <w:sz w:val="24"/>
+          <w:szCs w:val="24"/>
+        </w:rPr>
+        <w:t>SUS</w:t>
+      </w:r>
+    </w:p>
+    <w:p>
+      <w:pPr>
+        <w:rPr>
+          <w:sz w:val="24"/>
+          <w:szCs w:val="24"/>
+        </w:rPr>
+      </w:pPr>
+      <w:r>
+        <w:rPr>
+          <w:sz w:val="24"/>
+          <w:szCs w:val="24"/>
+        </w:rPr>
+        <w:t>Fitness Mappings: None</w:t>
+      </w:r>
+    </w:p>
+    <w:p>
+      <w:pPr>
+        <w:rPr>
+          <w:sz w:val="24"/>
+          <w:szCs w:val="24"/>
+        </w:rPr>
+      </w:pPr>
+      <w:r>
+        <w:rPr>
+          <w:sz w:val="24"/>
+          <w:szCs w:val="24"/>
+        </w:rPr>
+        <w:t>Survival: Elitism</w:t>
+      </w:r>
+    </w:p>
+    <w:p>
+      <w:pPr>
+        <w:rPr>
+          <w:sz w:val="24"/>
+          <w:szCs w:val="24"/>
+        </w:rPr>
+      </w:pPr>
+      <w:r>
+        <w:rPr>
+          <w:sz w:val="24"/>
+          <w:szCs w:val="24"/>
+        </w:rPr>
+        <w:t>Local Optima Signal: Gene Similarity</w:t>
+      </w:r>
+    </w:p>
+    <w:p>
+      <w:pPr>
+        <w:rPr>
+          <w:sz w:val="24"/>
+          <w:szCs w:val="24"/>
+        </w:rPr>
+      </w:pPr>
+      <w:r>
+        <w:rPr>
+          <w:sz w:val="24"/>
+          <w:szCs w:val="24"/>
+        </w:rPr>
+        <w:t xml:space="preserve">Local Optima Generation: </w:t>
+      </w:r>
+    </w:p>
+    <w:p>
+      <w:pPr>
+        <w:rPr>
+          <w:sz w:val="24"/>
+          <w:szCs w:val="24"/>
+        </w:rPr>
+      </w:pPr>
+      <w:r>
+        <w:rPr>
+          <w:sz w:val="24"/>
+          <w:szCs w:val="24"/>
+        </w:rPr>
+        <w:tab/>
+        <w:t>Survival: Elitism &amp; Random Immigrants</w:t>
+      </w:r>
+    </w:p>
+    <w:p>
+      <w:pPr>
+        <w:rPr>
+          <w:sz w:val="24"/>
+          <w:szCs w:val="24"/>
+        </w:rPr>
+      </w:pPr>
+      <w:r>
+        <w:rPr>
+          <w:sz w:val="24"/>
+          <w:szCs w:val="24"/>
+        </w:rPr>
+        <w:tab/>
+        <w:t>The rest of the engine the same as in the normal generation.</w:t>
+      </w:r>
+    </w:p>
+    <w:p>
+      <w:pPr>
+        <w:bidi/>
+        <w:rPr>
+          <w:rFonts w:hint="cs"/>
+          <w:sz w:val="24"/>
+          <w:szCs w:val="24"/>
+          <w:rtl/>
+        </w:rPr>
+      </w:pPr>
+      <w:r>
+        <w:rPr>
+          <w:rFonts w:hint="cs"/>
+          <w:sz w:val="24"/>
+          <w:szCs w:val="24"/>
+          <w:rtl/>
+        </w:rPr>
+        <w:t xml:space="preserve">ותחת אופטימיזציה של </w:t>
+      </w:r>
+      <w:r>
+        <w:rPr>
+          <w:sz w:val="24"/>
+          <w:szCs w:val="24"/>
+        </w:rPr>
+        <w:t>100</w:t>
+      </w:r>
+      <w:r>
+        <w:rPr>
+          <w:rFonts w:hint="cs"/>
+          <w:sz w:val="24"/>
+          <w:szCs w:val="24"/>
+          <w:rtl/>
+        </w:rPr>
+        <w:t xml:space="preserve"> שניות לכל קונפיגורציה, ועם </w:t>
+      </w:r>
+      <w:r>
+        <w:rPr>
+          <w:sz w:val="24"/>
+          <w:szCs w:val="24"/>
+        </w:rPr>
+        <w:t>Benchmark</w:t>
+      </w:r>
+      <w:r>
+        <w:rPr>
+          <w:rFonts w:hint="cs"/>
+          <w:sz w:val="24"/>
+          <w:szCs w:val="24"/>
+          <w:rtl/>
+        </w:rPr>
+        <w:t xml:space="preserve"> של 20,000 איטרציות,           כל הזמנים ומספר הדורות הם עד להתכנסות לפתרון.</w:t>
+      </w:r>
+    </w:p>
+    <w:p>
+      <w:pPr>
+        <w:rPr>
+          <w:sz w:val="24"/>
+          <w:szCs w:val="24"/>
+        </w:rPr>
+      </w:pPr>
+      <w:r>
+        <w:rPr>
+          <w:b/>
+          <w:bCs/>
+          <w:sz w:val="24"/>
+          <w:szCs w:val="24"/>
+        </w:rPr>
+        <w:t>Selection Strategies:</w:t>
+      </w:r>
+    </w:p>
+    <w:p>
+      <w:pPr>
+        <w:rPr>
+          <w:sz w:val="24"/>
+          <w:szCs w:val="24"/>
+        </w:rPr>
+      </w:pPr>
+      <w:r>
+        <w:rPr>
+          <w:b/>
+          <w:bCs/>
+          <w:sz w:val="24"/>
+          <w:szCs w:val="24"/>
+          <w:u w:val="single"/>
+        </w:rPr>
+        <w:t>Top Selection:</w:t>
+      </w:r>
+      <w:r>
+        <w:rPr>
+          <w:sz w:val="24"/>
+          <w:szCs w:val="24"/>
+        </w:rPr>
+        <w:t xml:space="preserve">  3.38 ms, 20-100 generations (Population Size = 80)</w:t>
+      </w:r>
+    </w:p>
+    <w:p>
+      <w:pPr>
+        <w:rPr>
+          <w:sz w:val="24"/>
+          <w:szCs w:val="24"/>
+        </w:rPr>
+      </w:pPr>
+      <w:r>
+        <w:rPr>
+          <w:b/>
+          <w:bCs/>
+          <w:sz w:val="24"/>
+          <w:szCs w:val="24"/>
+          <w:u w:val="single"/>
+        </w:rPr>
+        <w:t>RWS</w:t>
+      </w:r>
+      <w:r>
+        <w:rPr>
+          <w:b/>
+          <w:bCs/>
+          <w:sz w:val="24"/>
+          <w:szCs w:val="24"/>
+          <w:u w:val="single"/>
+        </w:rPr>
+        <w:t xml:space="preserve"> Selection</w:t>
+      </w:r>
+      <w:r>
+        <w:rPr>
+          <w:b/>
+          <w:bCs/>
+          <w:sz w:val="24"/>
+          <w:szCs w:val="24"/>
+          <w:u w:val="single"/>
+        </w:rPr>
+        <w:t>:</w:t>
+      </w:r>
+      <w:r>
+        <w:rPr>
+          <w:sz w:val="24"/>
+          <w:szCs w:val="24"/>
+        </w:rPr>
+        <w:t xml:space="preserve"> </w:t>
+      </w:r>
+      <w:r>
+        <w:rPr>
+          <w:sz w:val="24"/>
+          <w:szCs w:val="24"/>
+        </w:rPr>
+        <w:t>4.05</w:t>
+      </w:r>
+      <w:r>
+        <w:rPr>
+          <w:sz w:val="24"/>
+          <w:szCs w:val="24"/>
+        </w:rPr>
+        <w:t xml:space="preserve"> ms, 20-70 generations (Population Size = 150)</w:t>
+      </w:r>
+    </w:p>
+    <w:p>
+      <w:pPr>
+        <w:rPr>
+          <w:sz w:val="24"/>
+          <w:szCs w:val="24"/>
+        </w:rPr>
+      </w:pPr>
+      <w:r>
+        <w:rPr>
+          <w:b/>
+          <w:bCs/>
+          <w:sz w:val="24"/>
+          <w:szCs w:val="24"/>
+          <w:u w:val="single"/>
+        </w:rPr>
+        <w:t>SUS Selection:</w:t>
+      </w:r>
+      <w:r>
+        <w:rPr>
+          <w:sz w:val="24"/>
+          <w:szCs w:val="24"/>
+        </w:rPr>
+        <w:t xml:space="preserve"> </w:t>
+      </w:r>
+      <w:r>
+        <w:rPr>
+          <w:sz w:val="24"/>
+          <w:szCs w:val="24"/>
+        </w:rPr>
+        <w:t>3.</w:t>
+      </w:r>
+      <w:r>
+        <w:rPr>
+          <w:sz w:val="24"/>
+          <w:szCs w:val="24"/>
+        </w:rPr>
+        <w:t>81</w:t>
+      </w:r>
+      <w:r>
+        <w:rPr>
+          <w:sz w:val="24"/>
+          <w:szCs w:val="24"/>
+        </w:rPr>
+        <w:t xml:space="preserve"> ms, 20-100 generations (Population Size = 100)</w:t>
+      </w:r>
+    </w:p>
+    <w:p>
+      <w:pPr>
+        <w:rPr>
+          <w:sz w:val="24"/>
+          <w:szCs w:val="24"/>
+        </w:rPr>
+      </w:pPr>
+      <w:r>
+        <w:rPr>
+          <w:b/>
+          <w:bCs/>
+          <w:sz w:val="24"/>
+          <w:szCs w:val="24"/>
+          <w:u w:val="single"/>
+        </w:rPr>
+        <w:t>Ranking:</w:t>
+      </w:r>
+      <w:r>
+        <w:rPr>
+          <w:sz w:val="24"/>
+          <w:szCs w:val="24"/>
+        </w:rPr>
+        <w:t xml:space="preserve"> 10.39 ms, 150-500 generations (Population Size = 100)</w:t>
+      </w:r>
+    </w:p>
+    <w:p>
+      <w:pPr>
+        <w:rPr>
+          <w:sz w:val="24"/>
+          <w:szCs w:val="24"/>
+        </w:rPr>
+      </w:pPr>
+      <w:r>
+        <w:rPr>
+          <w:b/>
+          <w:bCs/>
+          <w:sz w:val="24"/>
+          <w:szCs w:val="24"/>
+          <w:u w:val="single"/>
+        </w:rPr>
+        <w:t>Tournament:</w:t>
+      </w:r>
+      <w:r>
+        <w:rPr>
+          <w:sz w:val="24"/>
+          <w:szCs w:val="24"/>
+        </w:rPr>
+        <w:t xml:space="preserve"> 4.83 ms, 5-30 generations (Population Size = 150, Tournament Size = 3)</w:t>
+      </w:r>
+    </w:p>
+    <w:p>
+      <w:pPr>
+        <w:bidi/>
+        <w:rPr>
+          <w:sz w:val="24"/>
+          <w:szCs w:val="24"/>
+          <w:rtl/>
+        </w:rPr>
+      </w:pPr>
+      <w:r>
+        <w:rPr>
+          <w:rFonts w:hint="cs"/>
+          <w:sz w:val="24"/>
+          <w:szCs w:val="24"/>
+          <w:rtl/>
+        </w:rPr>
+        <w:t>הערות:</w:t>
+      </w:r>
+    </w:p>
+    <w:p>
+      <w:pPr>
+        <w:bidi/>
+        <w:rPr>
+          <w:rFonts w:hint="cs"/>
+          <w:sz w:val="24"/>
+          <w:szCs w:val="24"/>
+          <w:rtl/>
+        </w:rPr>
+      </w:pPr>
+      <w:r>
+        <w:rPr>
+          <w:rFonts w:hint="cs"/>
+          <w:sz w:val="24"/>
+          <w:szCs w:val="24"/>
+          <w:rtl/>
+        </w:rPr>
+        <w:t xml:space="preserve">עבור הבעיה הספציפית הזאת, </w:t>
+      </w:r>
+      <w:r>
+        <w:rPr>
+          <w:sz w:val="24"/>
+          <w:szCs w:val="24"/>
+        </w:rPr>
+        <w:t>Top Selection</w:t>
+      </w:r>
+      <w:r>
+        <w:rPr>
+          <w:rFonts w:hint="cs"/>
+          <w:sz w:val="24"/>
+          <w:szCs w:val="24"/>
+          <w:rtl/>
+        </w:rPr>
+        <w:t xml:space="preserve"> היה הכי מהיר, ו</w:t>
+      </w:r>
+      <w:r>
+        <w:rPr>
+          <w:sz w:val="24"/>
+          <w:szCs w:val="24"/>
+        </w:rPr>
+        <w:t>Tournament</w:t>
+      </w:r>
+      <w:r>
+        <w:rPr>
+          <w:rFonts w:hint="cs"/>
+          <w:sz w:val="24"/>
+          <w:szCs w:val="24"/>
+          <w:rtl/>
+        </w:rPr>
+        <w:t xml:space="preserve"> היה הכי יציב.</w:t>
+      </w:r>
+    </w:p>
+    <w:p>
+      <w:pPr>
+        <w:bidi/>
+        <w:rPr>
+          <w:rFonts w:hint="cs"/>
+          <w:sz w:val="24"/>
+          <w:szCs w:val="24"/>
+          <w:rtl/>
+        </w:rPr>
+      </w:pPr>
+      <w:r>
+        <w:rPr>
+          <w:b/>
+          <w:bCs/>
+          <w:sz w:val="24"/>
+          <w:szCs w:val="24"/>
+        </w:rPr>
+        <w:t>Top Selection</w:t>
+      </w:r>
+      <w:r>
+        <w:rPr>
+          <w:rFonts w:hint="cs"/>
+          <w:sz w:val="24"/>
+          <w:szCs w:val="24"/>
+          <w:rtl/>
+        </w:rPr>
+        <w:t xml:space="preserve"> הוא טוב גם עבור </w:t>
+      </w:r>
+      <w:r>
+        <w:rPr>
+          <w:sz w:val="24"/>
+          <w:szCs w:val="24"/>
+        </w:rPr>
+        <w:t>Diversity</w:t>
+      </w:r>
+      <w:r>
+        <w:rPr>
+          <w:rFonts w:hint="cs"/>
+          <w:sz w:val="24"/>
+          <w:szCs w:val="24"/>
+          <w:rtl/>
+        </w:rPr>
+        <w:t xml:space="preserve"> וגם עבור </w:t>
+      </w:r>
+      <w:r>
+        <w:rPr>
+          <w:sz w:val="24"/>
+          <w:szCs w:val="24"/>
+        </w:rPr>
+        <w:t>Selection Pressure</w:t>
+      </w:r>
+      <w:r>
+        <w:rPr>
+          <w:rFonts w:hint="cs"/>
+          <w:sz w:val="24"/>
+          <w:szCs w:val="24"/>
+          <w:rtl/>
+        </w:rPr>
+        <w:t>: הוא בוחר מבין אחוז כלשהו מהעליונים, ומביניהם לא נותן עדיפות לפי ה</w:t>
+      </w:r>
+      <w:r>
+        <w:rPr>
+          <w:sz w:val="24"/>
+          <w:szCs w:val="24"/>
+        </w:rPr>
+        <w:t>fitness</w:t>
+      </w:r>
+      <w:r>
+        <w:rPr>
+          <w:rFonts w:hint="cs"/>
+          <w:sz w:val="24"/>
+          <w:szCs w:val="24"/>
+          <w:rtl/>
+        </w:rPr>
+        <w:t>, ולכן מאפשר סיכויים שווים גם לגנטים פחות טובים מהאוכלוסיה, ובכך מאפשר סיכוי טוב להכנסת תכונות טובות.</w:t>
+      </w:r>
+    </w:p>
+    <w:p>
+      <w:pPr>
+        <w:bidi/>
+        <w:rPr>
+          <w:rFonts w:hint="cs"/>
+          <w:sz w:val="24"/>
+          <w:szCs w:val="24"/>
+          <w:rtl/>
+        </w:rPr>
+      </w:pPr>
+      <w:r>
+        <w:rPr>
+          <w:rFonts w:hint="cs"/>
+          <w:b/>
+          <w:bCs/>
+          <w:sz w:val="24"/>
+          <w:szCs w:val="24"/>
+        </w:rPr>
+        <w:t>RWS</w:t>
+      </w:r>
+      <w:r>
+        <w:rPr>
+          <w:rFonts w:hint="cs"/>
+          <w:b/>
+          <w:bCs/>
+          <w:sz w:val="24"/>
+          <w:szCs w:val="24"/>
+          <w:rtl/>
+        </w:rPr>
+        <w:t xml:space="preserve"> </w:t>
+      </w:r>
+      <w:r>
+        <w:rPr>
+          <w:rFonts w:hint="cs"/>
+          <w:sz w:val="24"/>
+          <w:szCs w:val="24"/>
+          <w:rtl/>
+        </w:rPr>
+        <w:t>בוחר גנים באופן ממושקל לפי ה</w:t>
+      </w:r>
+      <w:r>
+        <w:rPr>
+          <w:sz w:val="24"/>
+          <w:szCs w:val="24"/>
+        </w:rPr>
+        <w:t>fitness</w:t>
+      </w:r>
+      <w:r>
+        <w:rPr>
+          <w:rFonts w:hint="cs"/>
+          <w:sz w:val="24"/>
+          <w:szCs w:val="24"/>
+          <w:rtl/>
+        </w:rPr>
+        <w:t xml:space="preserve"> שלהם, וככל שה</w:t>
+      </w:r>
+      <w:r>
+        <w:rPr>
+          <w:sz w:val="24"/>
+          <w:szCs w:val="24"/>
+        </w:rPr>
+        <w:t>fitness</w:t>
+      </w:r>
+      <w:r>
+        <w:rPr>
+          <w:rFonts w:hint="cs"/>
+          <w:sz w:val="24"/>
+          <w:szCs w:val="24"/>
+          <w:rtl/>
+        </w:rPr>
+        <w:t xml:space="preserve"> טוב יותר, כך סיכוייו להיבחר טובים יותר. אם יש פער גדול בין ה</w:t>
+      </w:r>
+      <w:r>
+        <w:rPr>
+          <w:sz w:val="24"/>
+          <w:szCs w:val="24"/>
+        </w:rPr>
+        <w:t>fitness</w:t>
+      </w:r>
+      <w:r>
+        <w:rPr>
+          <w:rFonts w:hint="cs"/>
+          <w:sz w:val="24"/>
+          <w:szCs w:val="24"/>
+          <w:rtl/>
+        </w:rPr>
+        <w:t xml:space="preserve"> של הטובים ביותר לבין הגרועים יותר, הסיכויים של הגרועים להיבחר הוא קלוש. לכן </w:t>
+      </w:r>
+      <w:r>
+        <w:rPr>
+          <w:rFonts w:hint="cs"/>
+          <w:sz w:val="24"/>
+          <w:szCs w:val="24"/>
+        </w:rPr>
+        <w:t>RWS</w:t>
+      </w:r>
+      <w:r>
+        <w:rPr>
+          <w:rFonts w:hint="cs"/>
+          <w:sz w:val="24"/>
+          <w:szCs w:val="24"/>
+          <w:rtl/>
+        </w:rPr>
+        <w:t xml:space="preserve"> מתמקד יותר ב</w:t>
+      </w:r>
+      <w:r>
+        <w:rPr>
+          <w:sz w:val="24"/>
+          <w:szCs w:val="24"/>
+        </w:rPr>
+        <w:t>Selection Pressure</w:t>
+      </w:r>
+      <w:r>
+        <w:rPr>
+          <w:rFonts w:hint="cs"/>
+          <w:sz w:val="24"/>
+          <w:szCs w:val="24"/>
+          <w:rtl/>
+        </w:rPr>
+        <w:t xml:space="preserve"> מאשר </w:t>
+      </w:r>
+      <w:r>
+        <w:rPr>
+          <w:sz w:val="24"/>
+          <w:szCs w:val="24"/>
+        </w:rPr>
+        <w:t>Diversity</w:t>
+      </w:r>
+      <w:r>
+        <w:rPr>
+          <w:rFonts w:hint="cs"/>
+          <w:sz w:val="24"/>
+          <w:szCs w:val="24"/>
+          <w:rtl/>
+        </w:rPr>
+        <w:t xml:space="preserve">. לשם איזון פערים אלה אנו משתמשים בשיטות </w:t>
+      </w:r>
+      <w:r>
+        <w:rPr>
+          <w:rFonts w:hint="cs"/>
+          <w:sz w:val="24"/>
+          <w:szCs w:val="24"/>
+        </w:rPr>
+        <w:t>S</w:t>
+      </w:r>
+      <w:r>
+        <w:rPr>
+          <w:sz w:val="24"/>
+          <w:szCs w:val="24"/>
+        </w:rPr>
+        <w:t>caling</w:t>
+      </w:r>
+      <w:r>
+        <w:rPr>
+          <w:rFonts w:hint="cs"/>
+          <w:sz w:val="24"/>
+          <w:szCs w:val="24"/>
+          <w:rtl/>
+        </w:rPr>
+        <w:t>.</w:t>
+      </w:r>
+    </w:p>
+    <w:p>
+      <w:pPr>
+        <w:bidi/>
+        <w:rPr>
+          <w:rFonts w:hint="cs"/>
+          <w:sz w:val="24"/>
+          <w:szCs w:val="24"/>
+          <w:rtl/>
+        </w:rPr>
+      </w:pPr>
+      <w:r>
+        <w:rPr>
+          <w:rFonts w:hint="cs"/>
+          <w:b/>
+          <w:bCs/>
+          <w:sz w:val="24"/>
+          <w:szCs w:val="24"/>
+        </w:rPr>
+        <w:t>SUS</w:t>
+      </w:r>
+      <w:r>
+        <w:rPr>
+          <w:rFonts w:hint="cs"/>
+          <w:sz w:val="24"/>
+          <w:szCs w:val="24"/>
+          <w:rtl/>
+        </w:rPr>
+        <w:t xml:space="preserve"> בוחר גנים לפי קפיצות בגודל קבוע מסביב לרולטת הבחירה ע"פ ה</w:t>
+      </w:r>
+      <w:r>
+        <w:rPr>
+          <w:sz w:val="24"/>
+          <w:szCs w:val="24"/>
+        </w:rPr>
+        <w:t>fitness</w:t>
+      </w:r>
+      <w:r>
+        <w:rPr>
+          <w:rFonts w:hint="cs"/>
+          <w:sz w:val="24"/>
+          <w:szCs w:val="24"/>
+          <w:rtl/>
+        </w:rPr>
+        <w:t>, ונותן סיכוי טוב יותר גם ל</w:t>
+      </w:r>
+      <w:r>
+        <w:rPr>
+          <w:rFonts w:hint="cs"/>
+          <w:sz w:val="24"/>
+          <w:szCs w:val="24"/>
+          <w:rtl/>
+        </w:rPr>
+        <w:t>גנים חלשים להיבחר באופן דטרמיניסטי כאשר מיוצרת אוכלוסיה גדולה. כך שיפרנו במעט את ה</w:t>
+      </w:r>
+      <w:r>
+        <w:rPr>
+          <w:sz w:val="24"/>
+          <w:szCs w:val="24"/>
+        </w:rPr>
+        <w:t>Diversity</w:t>
+      </w:r>
+      <w:r>
+        <w:rPr>
+          <w:rFonts w:hint="cs"/>
+          <w:sz w:val="24"/>
+          <w:szCs w:val="24"/>
+          <w:rtl/>
+        </w:rPr>
+        <w:t xml:space="preserve"> מאלגוריתם ה</w:t>
+      </w:r>
+      <w:r>
+        <w:rPr>
+          <w:rFonts w:hint="cs"/>
+          <w:sz w:val="24"/>
+          <w:szCs w:val="24"/>
+        </w:rPr>
+        <w:t>RWS</w:t>
+      </w:r>
+      <w:r>
+        <w:rPr>
+          <w:rFonts w:hint="cs"/>
+          <w:sz w:val="24"/>
+          <w:szCs w:val="24"/>
+          <w:rtl/>
+        </w:rPr>
+        <w:t>.</w:t>
+      </w:r>
+    </w:p>
+    <w:p>
+      <w:pPr>
+        <w:bidi/>
+        <w:jc w:val="center"/>
+        <w:rPr>
+          <w:b/>
+          <w:bCs/>
+          <w:sz w:val="24"/>
+          <w:szCs w:val="24"/>
+          <w:rtl/>
+        </w:rPr>
+      </w:pPr>
+      <w:r>
+        <w:rPr>
+          <w:rFonts w:hint="cs"/>
+          <w:b/>
+          <w:bCs/>
+          <w:sz w:val="24"/>
+          <w:szCs w:val="24"/>
+          <w:rtl/>
+        </w:rPr>
+        <w:lastRenderedPageBreak/>
+        <w:t>ניתוחי השיטות הגנטיות 2</w:t>
+      </w:r>
+    </w:p>
+    <w:p>
+      <w:pPr>
+        <w:bidi/>
+        <w:rPr>
+          <w:rFonts w:hint="cs"/>
+          <w:sz w:val="24"/>
+          <w:szCs w:val="24"/>
+          <w:rtl/>
+        </w:rPr>
+      </w:pPr>
+      <w:r>
+        <w:rPr>
+          <w:rFonts w:hint="cs"/>
+          <w:b/>
+          <w:bCs/>
+          <w:sz w:val="24"/>
+          <w:szCs w:val="24"/>
+        </w:rPr>
+        <w:t>R</w:t>
+      </w:r>
+      <w:r>
+        <w:rPr>
+          <w:b/>
+          <w:bCs/>
+          <w:sz w:val="24"/>
+          <w:szCs w:val="24"/>
+        </w:rPr>
+        <w:t>anking</w:t>
+      </w:r>
+      <w:r>
+        <w:rPr>
+          <w:rFonts w:hint="cs"/>
+          <w:b/>
+          <w:bCs/>
+          <w:sz w:val="24"/>
+          <w:szCs w:val="24"/>
+          <w:rtl/>
+        </w:rPr>
+        <w:t xml:space="preserve"> </w:t>
+      </w:r>
+      <w:r>
+        <w:rPr>
+          <w:rFonts w:hint="cs"/>
+          <w:sz w:val="24"/>
+          <w:szCs w:val="24"/>
+          <w:rtl/>
+        </w:rPr>
+        <w:t>מתעלם לחלוטין מערכי ה</w:t>
+      </w:r>
+      <w:r>
+        <w:rPr>
+          <w:sz w:val="24"/>
+          <w:szCs w:val="24"/>
+        </w:rPr>
+        <w:t>fitness</w:t>
+      </w:r>
+      <w:r>
+        <w:rPr>
+          <w:rFonts w:hint="cs"/>
+          <w:sz w:val="24"/>
+          <w:szCs w:val="24"/>
+          <w:rtl/>
+        </w:rPr>
+        <w:t xml:space="preserve"> עצמם ובוחר כמו </w:t>
+      </w:r>
+      <w:r>
+        <w:rPr>
+          <w:rFonts w:hint="cs"/>
+          <w:sz w:val="24"/>
+          <w:szCs w:val="24"/>
+        </w:rPr>
+        <w:t>RWS</w:t>
+      </w:r>
+      <w:r>
+        <w:rPr>
+          <w:rFonts w:hint="cs"/>
+          <w:sz w:val="24"/>
+          <w:szCs w:val="24"/>
+          <w:rtl/>
+        </w:rPr>
+        <w:t xml:space="preserve"> אך רק לפי המיקום היחסי של ה</w:t>
+      </w:r>
+      <w:r>
+        <w:rPr>
+          <w:sz w:val="24"/>
+          <w:szCs w:val="24"/>
+        </w:rPr>
+        <w:t>fitnesses</w:t>
+      </w:r>
+      <w:r>
+        <w:rPr>
+          <w:rFonts w:hint="cs"/>
+          <w:sz w:val="24"/>
+          <w:szCs w:val="24"/>
+          <w:rtl/>
+        </w:rPr>
+        <w:t>, בתקווה לשיפור ה</w:t>
+      </w:r>
+      <w:r>
+        <w:rPr>
+          <w:sz w:val="24"/>
+          <w:szCs w:val="24"/>
+        </w:rPr>
+        <w:t>Diversity</w:t>
+      </w:r>
+      <w:r>
+        <w:rPr>
+          <w:rFonts w:hint="cs"/>
+          <w:sz w:val="24"/>
+          <w:szCs w:val="24"/>
+          <w:rtl/>
+        </w:rPr>
+        <w:t xml:space="preserve"> ולחוסר אפליה. במציאות, התעלמות מוחלטת זו מובילה לביצועים נוראיים.</w:t>
+      </w:r>
+    </w:p>
+    <w:p>
+      <w:pPr>
+        <w:bidi/>
+        <w:rPr>
+          <w:rFonts w:hint="cs"/>
+          <w:sz w:val="24"/>
+          <w:szCs w:val="24"/>
+          <w:rtl/>
+        </w:rPr>
+      </w:pPr>
+      <w:r>
+        <w:rPr>
+          <w:b/>
+          <w:bCs/>
+          <w:sz w:val="24"/>
+          <w:szCs w:val="24"/>
+        </w:rPr>
+        <w:t>Tournament</w:t>
+      </w:r>
+      <w:r>
+        <w:rPr>
+          <w:rFonts w:hint="cs"/>
+          <w:b/>
+          <w:bCs/>
+          <w:sz w:val="24"/>
+          <w:szCs w:val="24"/>
+          <w:rtl/>
+        </w:rPr>
+        <w:t xml:space="preserve"> </w:t>
+      </w:r>
+      <w:r>
+        <w:rPr>
+          <w:rFonts w:hint="cs"/>
+          <w:sz w:val="24"/>
+          <w:szCs w:val="24"/>
+          <w:rtl/>
+        </w:rPr>
+        <w:t xml:space="preserve">בוחר תת קבוצה בגודל </w:t>
+      </w:r>
+      <w:r>
+        <w:rPr>
+          <w:sz w:val="24"/>
+          <w:szCs w:val="24"/>
+        </w:rPr>
+        <w:t>k</w:t>
+      </w:r>
+      <w:r>
+        <w:rPr>
+          <w:rFonts w:hint="cs"/>
+          <w:sz w:val="24"/>
+          <w:szCs w:val="24"/>
+          <w:rtl/>
+        </w:rPr>
+        <w:t xml:space="preserve"> וממנה את האיבר הטוב ביותר מביניהם. יש פה שילוב טוב גם של </w:t>
+      </w:r>
+      <w:r>
+        <w:rPr>
+          <w:rFonts w:hint="cs"/>
+          <w:sz w:val="24"/>
+          <w:szCs w:val="24"/>
+        </w:rPr>
+        <w:t>D</w:t>
+      </w:r>
+      <w:r>
+        <w:rPr>
+          <w:sz w:val="24"/>
+          <w:szCs w:val="24"/>
+        </w:rPr>
+        <w:t>iversity</w:t>
+      </w:r>
+      <w:r>
+        <w:rPr>
+          <w:rFonts w:hint="cs"/>
+          <w:sz w:val="24"/>
+          <w:szCs w:val="24"/>
+          <w:rtl/>
+        </w:rPr>
+        <w:t xml:space="preserve"> ע"י כך שאנו בוחרים תת קבוצה אקראית </w:t>
+      </w:r>
+      <w:r>
+        <w:rPr>
+          <w:sz w:val="24"/>
+          <w:szCs w:val="24"/>
+          <w:rtl/>
+        </w:rPr>
+        <w:t>–</w:t>
+      </w:r>
+      <w:r>
+        <w:rPr>
+          <w:rFonts w:hint="cs"/>
+          <w:sz w:val="24"/>
+          <w:szCs w:val="24"/>
+          <w:rtl/>
+        </w:rPr>
+        <w:t xml:space="preserve"> גם מבין גנים פחות טובים, וגם יש </w:t>
+      </w:r>
+      <w:r>
+        <w:rPr>
+          <w:sz w:val="24"/>
+          <w:szCs w:val="24"/>
+        </w:rPr>
+        <w:t>Selection Pressure</w:t>
+      </w:r>
+      <w:r>
+        <w:rPr>
+          <w:rFonts w:hint="cs"/>
+          <w:sz w:val="24"/>
+          <w:szCs w:val="24"/>
+          <w:rtl/>
+        </w:rPr>
+        <w:t xml:space="preserve"> טוב </w:t>
+      </w:r>
+      <w:r>
+        <w:rPr>
+          <w:sz w:val="24"/>
+          <w:szCs w:val="24"/>
+          <w:rtl/>
+        </w:rPr>
+        <w:t>–</w:t>
+      </w:r>
+      <w:r>
+        <w:rPr>
+          <w:rFonts w:hint="cs"/>
+          <w:sz w:val="24"/>
+          <w:szCs w:val="24"/>
+          <w:rtl/>
+        </w:rPr>
+        <w:t xml:space="preserve"> כי בוחרים את הגן הטוב ביותר מבין תת הקבוצה. קיבלנו ששיטה זו היא היציבה ביותר ובנוסף היא מסיימת את האלגוריתם במספר הדורות הקטן ביותר.</w:t>
+      </w:r>
+    </w:p>
+    <w:p>
+      <w:pPr>
+        <w:rPr>
+          <w:b/>
+          <w:bCs/>
+          <w:sz w:val="24"/>
+          <w:szCs w:val="24"/>
+          <w:u w:val="single"/>
+        </w:rPr>
+      </w:pPr>
+      <w:r>
+        <w:rPr>
+          <w:b/>
+          <w:bCs/>
+          <w:sz w:val="24"/>
+          <w:szCs w:val="24"/>
+          <w:u w:val="single"/>
+        </w:rPr>
+        <w:t>Fitness Mappings:</w:t>
+      </w:r>
+    </w:p>
+    <w:p>
+      <w:pPr>
+        <w:rPr>
+          <w:sz w:val="24"/>
+          <w:szCs w:val="24"/>
+        </w:rPr>
+      </w:pPr>
+      <w:r>
+        <w:rPr>
+          <w:b/>
+          <w:bCs/>
+          <w:sz w:val="24"/>
+          <w:szCs w:val="24"/>
+        </w:rPr>
+        <w:t xml:space="preserve">Windowing + SUS: </w:t>
+      </w:r>
+      <w:r>
+        <w:rPr>
+          <w:sz w:val="24"/>
+          <w:szCs w:val="24"/>
+        </w:rPr>
+        <w:t>3.11 ms, 30-100 generations (Population Size = 90)</w:t>
+      </w:r>
+    </w:p>
+    <w:p>
+      <w:pPr>
+        <w:rPr>
+          <w:sz w:val="24"/>
+          <w:szCs w:val="24"/>
+        </w:rPr>
+      </w:pPr>
+      <w:r>
+        <w:rPr>
+          <w:b/>
+          <w:bCs/>
+          <w:sz w:val="24"/>
+          <w:szCs w:val="24"/>
+        </w:rPr>
+        <w:t>Exponential Scaling:</w:t>
+      </w:r>
+      <w:r>
+        <w:rPr>
+          <w:b/>
+          <w:bCs/>
+          <w:sz w:val="24"/>
+          <w:szCs w:val="24"/>
+        </w:rPr>
+        <w:t xml:space="preserve"> </w:t>
+      </w:r>
+      <w:r>
+        <w:rPr>
+          <w:sz w:val="24"/>
+          <w:szCs w:val="24"/>
+        </w:rPr>
+        <w:t>8.42 ms, 20-100 generations (Population Size = 200)</w:t>
+      </w:r>
+    </w:p>
+    <w:p>
+      <w:pPr>
+        <w:rPr>
+          <w:rFonts w:eastAsiaTheme="minorEastAsia"/>
+          <w:sz w:val="24"/>
+          <w:szCs w:val="24"/>
+          <w:rtl/>
+        </w:rPr>
+      </w:pPr>
+      <w:r>
+        <w:rPr>
+          <w:b/>
+          <w:bCs/>
+          <w:sz w:val="24"/>
+          <w:szCs w:val="24"/>
+        </w:rPr>
+        <w:t>Sigma Scaling:</w:t>
+      </w:r>
+      <w:r>
+        <w:rPr>
+          <w:sz w:val="24"/>
+          <w:szCs w:val="24"/>
+        </w:rPr>
+        <w:t xml:space="preserve"> 60-400/</w:t>
+      </w:r>
+      <m:oMath>
+        <m:r>
+          <w:rPr>
+            <w:rFonts w:ascii="Cambria Math" w:hAnsi="Cambria Math"/>
+            <w:sz w:val="24"/>
+            <w:szCs w:val="24"/>
+          </w:rPr>
+          <m:t>∞</m:t>
+        </m:r>
+      </m:oMath>
+      <w:r>
+        <w:rPr>
+          <w:rFonts w:eastAsiaTheme="minorEastAsia"/>
+          <w:sz w:val="24"/>
+          <w:szCs w:val="24"/>
+        </w:rPr>
+        <w:t xml:space="preserve"> ms, Doesn’t always converge, can’t optimize.</w:t>
+      </w:r>
+    </w:p>
+    <w:p>
+      <w:pPr>
+        <w:rPr>
+          <w:rFonts w:eastAsiaTheme="minorEastAsia"/>
+          <w:sz w:val="24"/>
+          <w:szCs w:val="24"/>
+        </w:rPr>
+      </w:pPr>
+      <w:r>
+        <w:rPr>
+          <w:rFonts w:eastAsiaTheme="minorEastAsia"/>
+          <w:b/>
+          <w:bCs/>
+          <w:sz w:val="24"/>
+          <w:szCs w:val="24"/>
+        </w:rPr>
+        <w:t>Aging:</w:t>
+      </w:r>
+      <w:r>
+        <w:rPr>
+          <w:rFonts w:eastAsiaTheme="minorEastAsia"/>
+          <w:sz w:val="24"/>
+          <w:szCs w:val="24"/>
+        </w:rPr>
+        <w:t xml:space="preserve"> 11.90 ms, 30-150 generations (Population Size = 120, Normal Maturity Age = 0, Local Optima Maturity Age = 3, Aging Influence = 0.65)</w:t>
+      </w:r>
+    </w:p>
+    <w:p>
+      <w:pPr>
+        <w:rPr>
+          <w:sz w:val="24"/>
+          <w:szCs w:val="24"/>
+        </w:rPr>
+      </w:pPr>
+      <w:r>
+        <w:rPr>
+          <w:rFonts w:eastAsiaTheme="minorEastAsia"/>
+          <w:b/>
+          <w:bCs/>
+          <w:sz w:val="24"/>
+          <w:szCs w:val="24"/>
+        </w:rPr>
+        <w:t xml:space="preserve">Niching: </w:t>
+      </w:r>
+      <m:oMath>
+        <m:r>
+          <w:rPr>
+            <w:rFonts w:ascii="Cambria Math" w:eastAsiaTheme="minorEastAsia" w:hAnsi="Cambria Math"/>
+            <w:sz w:val="24"/>
+            <w:szCs w:val="24"/>
+          </w:rPr>
+          <m:t>∞</m:t>
+        </m:r>
+      </m:oMath>
+      <w:r>
+        <w:rPr>
+          <w:rFonts w:eastAsiaTheme="minorEastAsia"/>
+          <w:sz w:val="24"/>
+          <w:szCs w:val="24"/>
+        </w:rPr>
+        <w:t xml:space="preserve"> ms.</w:t>
+      </w:r>
+    </w:p>
+    <w:p>
+      <w:pPr>
+        <w:bidi/>
+        <w:rPr>
+          <w:sz w:val="24"/>
+          <w:szCs w:val="24"/>
+        </w:rPr>
+      </w:pPr>
+      <w:r>
+        <w:rPr>
+          <w:b/>
+          <w:bCs/>
+          <w:sz w:val="24"/>
+          <w:szCs w:val="24"/>
+        </w:rPr>
+        <w:t>Windowing</w:t>
+      </w:r>
+      <w:r>
+        <w:rPr>
+          <w:rFonts w:hint="cs"/>
+          <w:sz w:val="24"/>
+          <w:szCs w:val="24"/>
+          <w:rtl/>
+        </w:rPr>
+        <w:t xml:space="preserve"> מאזן את שיטות ה</w:t>
+      </w:r>
+      <w:r>
+        <w:rPr>
+          <w:rFonts w:hint="cs"/>
+          <w:sz w:val="24"/>
+          <w:szCs w:val="24"/>
+        </w:rPr>
+        <w:t>RWS</w:t>
+      </w:r>
+      <w:r>
+        <w:rPr>
+          <w:rFonts w:hint="cs"/>
+          <w:sz w:val="24"/>
+          <w:szCs w:val="24"/>
+          <w:rtl/>
+        </w:rPr>
+        <w:t xml:space="preserve"> וה</w:t>
+      </w:r>
+      <w:r>
+        <w:rPr>
+          <w:rFonts w:hint="cs"/>
+          <w:sz w:val="24"/>
+          <w:szCs w:val="24"/>
+        </w:rPr>
+        <w:t>SUS</w:t>
+      </w:r>
+      <w:r>
+        <w:rPr>
+          <w:rFonts w:hint="cs"/>
+          <w:sz w:val="24"/>
+          <w:szCs w:val="24"/>
+          <w:rtl/>
+        </w:rPr>
+        <w:t xml:space="preserve">, ע"י כך שמתחשב רק </w:t>
+      </w:r>
+      <w:r>
+        <w:rPr>
+          <w:rFonts w:hint="cs"/>
+          <w:sz w:val="24"/>
+          <w:szCs w:val="24"/>
+          <w:rtl/>
+        </w:rPr>
+        <w:t>בחלון ה</w:t>
+      </w:r>
+      <w:r>
+        <w:rPr>
+          <w:sz w:val="24"/>
+          <w:szCs w:val="24"/>
+        </w:rPr>
+        <w:t>fitness</w:t>
+      </w:r>
+      <w:r>
+        <w:rPr>
+          <w:rFonts w:hint="cs"/>
+          <w:sz w:val="24"/>
+          <w:szCs w:val="24"/>
+          <w:rtl/>
+        </w:rPr>
+        <w:t xml:space="preserve">ים האקטואליים בדור זה </w:t>
+      </w:r>
+      <w:r>
+        <w:rPr>
+          <w:sz w:val="24"/>
+          <w:szCs w:val="24"/>
+          <w:rtl/>
+        </w:rPr>
+        <w:t>–</w:t>
+      </w:r>
+      <w:r>
+        <w:rPr>
+          <w:rFonts w:hint="cs"/>
+          <w:sz w:val="24"/>
+          <w:szCs w:val="24"/>
+          <w:rtl/>
+        </w:rPr>
+        <w:t xml:space="preserve"> החל מה</w:t>
+      </w:r>
+      <w:r>
+        <w:rPr>
+          <w:sz w:val="24"/>
+          <w:szCs w:val="24"/>
+        </w:rPr>
+        <w:t>fitness</w:t>
+      </w:r>
+      <w:r>
+        <w:rPr>
+          <w:rFonts w:hint="cs"/>
+          <w:sz w:val="24"/>
+          <w:szCs w:val="24"/>
+          <w:rtl/>
+        </w:rPr>
+        <w:t xml:space="preserve"> הגרוע ביותר ואילך. בכך אנו מאזנים את הסתברויות הבחירה ומגדילים את ה</w:t>
+      </w:r>
+      <w:r>
+        <w:rPr>
+          <w:sz w:val="24"/>
+          <w:szCs w:val="24"/>
+        </w:rPr>
+        <w:t>Diversity</w:t>
+      </w:r>
+      <w:r>
+        <w:rPr>
+          <w:rFonts w:hint="cs"/>
+          <w:sz w:val="24"/>
+          <w:szCs w:val="24"/>
+          <w:rtl/>
+        </w:rPr>
+        <w:t>.</w:t>
+      </w:r>
+    </w:p>
+    <w:p>
+      <w:pPr>
+        <w:bidi/>
+        <w:rPr>
+          <w:rFonts w:hint="cs"/>
+          <w:sz w:val="24"/>
+          <w:szCs w:val="24"/>
+          <w:rtl/>
+        </w:rPr>
+      </w:pPr>
+      <w:r>
+        <w:rPr>
+          <w:rFonts w:hint="cs"/>
+          <w:b/>
+          <w:bCs/>
+          <w:sz w:val="24"/>
+          <w:szCs w:val="24"/>
+        </w:rPr>
+        <w:t>E</w:t>
+      </w:r>
+      <w:r>
+        <w:rPr>
+          <w:b/>
+          <w:bCs/>
+          <w:sz w:val="24"/>
+          <w:szCs w:val="24"/>
+        </w:rPr>
+        <w:t>xponential Scaling</w:t>
+      </w:r>
+      <w:r>
+        <w:rPr>
+          <w:rFonts w:hint="cs"/>
+          <w:sz w:val="24"/>
+          <w:szCs w:val="24"/>
+          <w:rtl/>
+        </w:rPr>
+        <w:t xml:space="preserve"> מפחית את גודל הייתרון של הגנים הטובים על הפחות טובים ע"י הפעלת פונקציה קעורה, אך עדיין מונותונית עולה על ה</w:t>
+      </w:r>
+      <w:r>
+        <w:rPr>
+          <w:sz w:val="24"/>
+          <w:szCs w:val="24"/>
+        </w:rPr>
+        <w:t>fitness</w:t>
+      </w:r>
+      <w:r>
+        <w:rPr>
+          <w:rFonts w:hint="cs"/>
+          <w:sz w:val="24"/>
+          <w:szCs w:val="24"/>
+          <w:rtl/>
+        </w:rPr>
+        <w:t xml:space="preserve"> </w:t>
+      </w:r>
+      <w:r>
+        <w:rPr>
+          <w:sz w:val="24"/>
+          <w:szCs w:val="24"/>
+          <w:rtl/>
+        </w:rPr>
+        <w:t>–</w:t>
+      </w:r>
+      <w:r>
+        <w:rPr>
+          <w:rFonts w:hint="cs"/>
+          <w:sz w:val="24"/>
+          <w:szCs w:val="24"/>
+          <w:rtl/>
+        </w:rPr>
+        <w:t xml:space="preserve"> פונקציית שורש, תוך שיפור ה</w:t>
+      </w:r>
+      <w:r>
+        <w:rPr>
+          <w:sz w:val="24"/>
+          <w:szCs w:val="24"/>
+        </w:rPr>
+        <w:t>Diversity</w:t>
+      </w:r>
+      <w:r>
+        <w:rPr>
+          <w:rFonts w:hint="cs"/>
+          <w:sz w:val="24"/>
+          <w:szCs w:val="24"/>
+          <w:rtl/>
+        </w:rPr>
+        <w:t xml:space="preserve"> והקטנת ה</w:t>
+      </w:r>
+      <w:r>
+        <w:rPr>
+          <w:sz w:val="24"/>
+          <w:szCs w:val="24"/>
+        </w:rPr>
+        <w:t>Selection Pressure</w:t>
+      </w:r>
+      <w:r>
+        <w:rPr>
+          <w:rFonts w:hint="cs"/>
+          <w:sz w:val="24"/>
+          <w:szCs w:val="24"/>
+          <w:rtl/>
+        </w:rPr>
+        <w:t>.</w:t>
+      </w:r>
+    </w:p>
+    <w:p>
+      <w:pPr>
+        <w:bidi/>
+        <w:rPr>
+          <w:rFonts w:hint="cs"/>
+          <w:sz w:val="24"/>
+          <w:szCs w:val="24"/>
+          <w:rtl/>
+        </w:rPr>
+      </w:pPr>
+      <w:r>
+        <w:rPr>
+          <w:b/>
+          <w:bCs/>
+          <w:sz w:val="24"/>
+          <w:szCs w:val="24"/>
+        </w:rPr>
+        <w:t>Sigma Scaling</w:t>
+      </w:r>
+      <w:r>
+        <w:rPr>
+          <w:rFonts w:hint="cs"/>
+          <w:sz w:val="24"/>
+          <w:szCs w:val="24"/>
+          <w:rtl/>
+        </w:rPr>
+        <w:t xml:space="preserve"> לרוב לא מתכנס. שיטה זו שופטת גנים ע"פ </w:t>
+      </w:r>
+      <w:r>
+        <w:rPr>
+          <w:rFonts w:hint="cs"/>
+          <w:sz w:val="24"/>
+          <w:szCs w:val="24"/>
+          <w:rtl/>
+        </w:rPr>
+        <w:t>ה</w:t>
+      </w:r>
+      <w:r>
+        <w:rPr>
+          <w:sz w:val="24"/>
+          <w:szCs w:val="24"/>
+        </w:rPr>
+        <w:t>Diversity</w:t>
+      </w:r>
+      <w:r>
+        <w:rPr>
+          <w:rFonts w:hint="cs"/>
+          <w:sz w:val="24"/>
+          <w:szCs w:val="24"/>
+          <w:rtl/>
+        </w:rPr>
+        <w:t xml:space="preserve"> שלהם בלבד ולא לפי ה</w:t>
+      </w:r>
+      <w:r>
+        <w:rPr>
+          <w:sz w:val="24"/>
+          <w:szCs w:val="24"/>
+        </w:rPr>
+        <w:t>fitness</w:t>
+      </w:r>
+      <w:r>
+        <w:rPr>
+          <w:rFonts w:hint="cs"/>
+          <w:sz w:val="24"/>
+          <w:szCs w:val="24"/>
+          <w:rtl/>
+        </w:rPr>
+        <w:t xml:space="preserve"> שלהם: הפרש ה</w:t>
+      </w:r>
+      <w:r>
+        <w:rPr>
+          <w:sz w:val="24"/>
+          <w:szCs w:val="24"/>
+        </w:rPr>
+        <w:t>fitness</w:t>
+      </w:r>
+      <w:r>
+        <w:rPr>
+          <w:rFonts w:hint="cs"/>
+          <w:sz w:val="24"/>
+          <w:szCs w:val="24"/>
+          <w:rtl/>
+        </w:rPr>
+        <w:t xml:space="preserve"> מהממוצע חלקי פעמיים סטיית התקן.</w:t>
+      </w:r>
+    </w:p>
+    <w:p>
+      <w:pPr>
+        <w:bidi/>
+        <w:rPr>
+          <w:sz w:val="24"/>
+          <w:szCs w:val="24"/>
+        </w:rPr>
+      </w:pPr>
+      <w:r>
+        <w:rPr>
+          <w:b/>
+          <w:bCs/>
+          <w:sz w:val="24"/>
+          <w:szCs w:val="24"/>
+        </w:rPr>
+        <w:t>Aging</w:t>
+      </w:r>
+      <w:r>
+        <w:rPr>
+          <w:rFonts w:hint="cs"/>
+          <w:sz w:val="24"/>
+          <w:szCs w:val="24"/>
+          <w:rtl/>
+        </w:rPr>
+        <w:t xml:space="preserve"> נותן </w:t>
+      </w:r>
+      <w:r>
+        <w:rPr>
+          <w:sz w:val="24"/>
+          <w:szCs w:val="24"/>
+        </w:rPr>
+        <w:t>penalty</w:t>
+      </w:r>
+      <w:r>
+        <w:rPr>
+          <w:rFonts w:hint="cs"/>
+          <w:sz w:val="24"/>
+          <w:szCs w:val="24"/>
+          <w:rtl/>
+        </w:rPr>
+        <w:t xml:space="preserve"> לגנים צעירים ולגנים זקנים מדי, בכך נרצה לבסס אוכלוסיה חזקה בגיל מסויים, במטרה גם להגדיל </w:t>
+      </w:r>
+      <w:r>
+        <w:rPr>
+          <w:sz w:val="24"/>
+          <w:szCs w:val="24"/>
+        </w:rPr>
+        <w:t>Selection Pressure</w:t>
+      </w:r>
+      <w:r>
+        <w:rPr>
+          <w:rFonts w:hint="cs"/>
+          <w:sz w:val="24"/>
+          <w:szCs w:val="24"/>
+          <w:rtl/>
+        </w:rPr>
+        <w:t xml:space="preserve"> ע"י בחירת גנים שאנחנו כבר יותר בטוחים בהם, והגדלת ה</w:t>
+      </w:r>
+      <w:r>
+        <w:rPr>
+          <w:sz w:val="24"/>
+          <w:szCs w:val="24"/>
+        </w:rPr>
+        <w:t>Diversity</w:t>
+      </w:r>
+      <w:r>
+        <w:rPr>
+          <w:rFonts w:hint="cs"/>
+          <w:sz w:val="24"/>
+          <w:szCs w:val="24"/>
+          <w:rtl/>
+        </w:rPr>
+        <w:t xml:space="preserve"> ע"י השינוי המתמיד של האוכלוסיה הבוגרת. לדעתינו שיטה זו מתאימה ל</w:t>
+      </w:r>
+      <w:r>
+        <w:rPr>
+          <w:sz w:val="24"/>
+          <w:szCs w:val="24"/>
+        </w:rPr>
+        <w:t>Steady State GA</w:t>
+      </w:r>
+      <w:r>
+        <w:rPr>
+          <w:rFonts w:hint="cs"/>
+          <w:sz w:val="24"/>
+          <w:szCs w:val="24"/>
+          <w:rtl/>
+        </w:rPr>
+        <w:t xml:space="preserve"> ולא ל</w:t>
+      </w:r>
+      <w:r>
+        <w:rPr>
+          <w:sz w:val="24"/>
+          <w:szCs w:val="24"/>
+        </w:rPr>
+        <w:t>Generational GA</w:t>
+      </w:r>
+      <w:r>
+        <w:rPr>
+          <w:rFonts w:hint="cs"/>
+          <w:sz w:val="24"/>
+          <w:szCs w:val="24"/>
+          <w:rtl/>
+        </w:rPr>
+        <w:t>.</w:t>
+      </w:r>
+    </w:p>
+    <w:p>
+      <w:pPr>
+        <w:bidi/>
+        <w:rPr>
+          <w:rFonts w:eastAsiaTheme="minorEastAsia"/>
+          <w:sz w:val="24"/>
+          <w:szCs w:val="24"/>
+          <w:rtl/>
+        </w:rPr>
+      </w:pPr>
+      <w:r>
+        <w:rPr>
+          <w:b/>
+          <w:bCs/>
+          <w:sz w:val="24"/>
+          <w:szCs w:val="24"/>
+        </w:rPr>
+        <w:t>Niching</w:t>
+      </w:r>
+      <w:r>
+        <w:rPr>
+          <w:rFonts w:hint="cs"/>
+          <w:sz w:val="24"/>
+          <w:szCs w:val="24"/>
+          <w:rtl/>
+        </w:rPr>
+        <w:t xml:space="preserve"> נותן קנס על </w:t>
+      </w:r>
+      <w:r>
+        <w:rPr>
+          <w:rFonts w:hint="cs"/>
+          <w:sz w:val="24"/>
+          <w:szCs w:val="24"/>
+          <w:rtl/>
+        </w:rPr>
+        <w:t xml:space="preserve">גנים שנמצאים בנישות גדולות </w:t>
+      </w:r>
+      <w:r>
+        <w:rPr>
+          <w:sz w:val="24"/>
+          <w:szCs w:val="24"/>
+          <w:rtl/>
+        </w:rPr>
+        <w:t>–</w:t>
+      </w:r>
+      <w:r>
+        <w:rPr>
+          <w:rFonts w:hint="cs"/>
+          <w:sz w:val="24"/>
+          <w:szCs w:val="24"/>
+          <w:rtl/>
+        </w:rPr>
+        <w:t xml:space="preserve"> יש הרבה גנים שדומים להם. בעקרון זה אמור להגביר את ה</w:t>
+      </w:r>
+      <w:r>
+        <w:rPr>
+          <w:sz w:val="24"/>
+          <w:szCs w:val="24"/>
+        </w:rPr>
+        <w:t>Diversity</w:t>
+      </w:r>
+      <w:r>
+        <w:rPr>
+          <w:rFonts w:hint="cs"/>
+          <w:sz w:val="24"/>
+          <w:szCs w:val="24"/>
+          <w:rtl/>
+        </w:rPr>
+        <w:t xml:space="preserve">. הבעייתיות היא שהאלגוריתם לוקח זמן של </w:t>
+      </w:r>
+      <m:oMath>
+        <m:r>
+          <w:rPr>
+            <w:rFonts w:ascii="Cambria Math" w:hAnsi="Cambria Math"/>
+            <w:sz w:val="24"/>
+            <w:szCs w:val="24"/>
+          </w:rPr>
+          <m:t>O</m:t>
+        </m:r>
+        <m:d>
+          <m:dPr>
+            <m:ctrlPr>
+              <w:rPr>
+                <w:rFonts w:ascii="Cambria Math" w:hAnsi="Cambria Math"/>
+                <w:i/>
+                <w:sz w:val="24"/>
+                <w:szCs w:val="24"/>
+              </w:rPr>
+            </m:ctrlPr>
+          </m:dPr>
+          <m:e>
+            <m:sSup>
+              <m:sSupPr>
+                <m:ctrlPr>
+                  <w:rPr>
+                    <w:rFonts w:ascii="Cambria Math" w:hAnsi="Cambria Math"/>
+                    <w:i/>
+                    <w:sz w:val="24"/>
+                    <w:szCs w:val="24"/>
+                  </w:rPr>
+                </m:ctrlPr>
+              </m:sSupPr>
+              <m:e>
+                <m:r>
+                  <w:rPr>
+                    <w:rFonts w:ascii="Cambria Math" w:hAnsi="Cambria Math"/>
+                    <w:sz w:val="24"/>
+                    <w:szCs w:val="24"/>
+                  </w:rPr>
+                  <m:t>n</m:t>
+                </m:r>
+              </m:e>
+              <m:sup>
+                <m:r>
+                  <w:rPr>
+                    <w:rFonts w:ascii="Cambria Math" w:hAnsi="Cambria Math"/>
+                    <w:sz w:val="24"/>
+                    <w:szCs w:val="24"/>
+                  </w:rPr>
+                  <m:t>2</m:t>
+                </m:r>
+              </m:sup>
+            </m:sSup>
+          </m:e>
+        </m:d>
+      </m:oMath>
+      <w:r>
+        <w:rPr>
+          <w:rFonts w:eastAsiaTheme="minorEastAsia" w:hint="cs"/>
+          <w:sz w:val="24"/>
+          <w:szCs w:val="24"/>
+          <w:rtl/>
+        </w:rPr>
+        <w:t xml:space="preserve"> ורץ </w:t>
+      </w:r>
+      <w:r>
+        <w:rPr>
+          <w:rFonts w:eastAsiaTheme="minorEastAsia" w:hint="cs"/>
+          <w:b/>
+          <w:bCs/>
+          <w:sz w:val="24"/>
+          <w:szCs w:val="24"/>
+          <w:rtl/>
+        </w:rPr>
+        <w:t>המון</w:t>
+      </w:r>
+      <w:r>
+        <w:rPr>
+          <w:rFonts w:eastAsiaTheme="minorEastAsia" w:hint="cs"/>
+          <w:sz w:val="24"/>
+          <w:szCs w:val="24"/>
+          <w:rtl/>
+        </w:rPr>
+        <w:t xml:space="preserve"> פעמים, ולכן הוא לא פרקטי, לפחות לא באוכלוסיות בגדלים הדרושים לבעיה זו ולבעיות לא טריוויאליות אחרות.</w:t>
+      </w:r>
+    </w:p>
+    <w:p>
+      <w:pPr>
+        <w:bidi/>
+        <w:rPr>
+          <w:rFonts w:eastAsiaTheme="minorEastAsia"/>
+          <w:sz w:val="24"/>
+          <w:szCs w:val="24"/>
+          <w:rtl/>
+        </w:rPr>
+      </w:pPr>
+    </w:p>
+    <w:p>
+      <w:pPr>
+        <w:bidi/>
+        <w:rPr>
+          <w:rFonts w:eastAsiaTheme="minorEastAsia"/>
+          <w:sz w:val="24"/>
+          <w:szCs w:val="24"/>
+          <w:rtl/>
+        </w:rPr>
+      </w:pPr>
+    </w:p>
+    <w:p>
+      <w:pPr>
+        <w:bidi/>
+        <w:jc w:val="center"/>
+        <w:rPr>
+          <w:b/>
+          <w:bCs/>
+          <w:sz w:val="24"/>
+          <w:szCs w:val="24"/>
+          <w:rtl/>
+        </w:rPr>
+      </w:pPr>
+      <w:r>
+        <w:rPr>
+          <w:rFonts w:hint="cs"/>
+          <w:b/>
+          <w:bCs/>
+          <w:sz w:val="24"/>
+          <w:szCs w:val="24"/>
+          <w:rtl/>
+        </w:rPr>
+        <w:lastRenderedPageBreak/>
+        <w:t xml:space="preserve">ניתוחי </w:t>
+      </w:r>
+      <w:r>
+        <w:rPr>
+          <w:rFonts w:hint="cs"/>
+          <w:b/>
+          <w:bCs/>
+          <w:sz w:val="24"/>
+          <w:szCs w:val="24"/>
+          <w:rtl/>
+        </w:rPr>
+        <w:t>השיטות הגנטיות 3</w:t>
+      </w:r>
+    </w:p>
+    <w:p>
+      <w:pPr>
+        <w:bidi/>
+        <w:rPr>
+          <w:rFonts w:eastAsiaTheme="minorEastAsia"/>
+          <w:sz w:val="24"/>
+          <w:szCs w:val="24"/>
+          <w:rtl/>
+        </w:rPr>
+      </w:pPr>
+      <w:r>
+        <w:rPr>
+          <w:rFonts w:eastAsiaTheme="minorEastAsia" w:hint="cs"/>
+          <w:b/>
+          <w:bCs/>
+          <w:sz w:val="24"/>
+          <w:szCs w:val="24"/>
+          <w:rtl/>
+        </w:rPr>
+        <w:t>זיהוי והתמודדות עם מינימום לוקאלי</w:t>
+      </w:r>
+    </w:p>
+    <w:p>
+      <w:pPr>
+        <w:bidi/>
+        <w:rPr>
+          <w:sz w:val="24"/>
+          <w:szCs w:val="24"/>
+          <w:rtl/>
+        </w:rPr>
+      </w:pPr>
+      <w:r>
+        <w:rPr>
+          <w:rFonts w:hint="cs"/>
+          <w:sz w:val="24"/>
+          <w:szCs w:val="24"/>
+          <w:rtl/>
+        </w:rPr>
+        <w:t>שיטות אלה עוזרות בכל הבעיות, אך במיוחד בבעיית ה</w:t>
+      </w:r>
+      <w:r>
+        <w:rPr>
+          <w:sz w:val="24"/>
+          <w:szCs w:val="24"/>
+        </w:rPr>
+        <w:t>Meta Genetic Algorithm</w:t>
+      </w:r>
+      <w:r>
+        <w:rPr>
+          <w:rFonts w:hint="cs"/>
+          <w:sz w:val="24"/>
+          <w:szCs w:val="24"/>
+          <w:rtl/>
+        </w:rPr>
+        <w:t>:</w:t>
+      </w:r>
+    </w:p>
+    <w:p>
+      <w:pPr>
+        <w:bidi/>
+        <w:rPr>
+          <w:rFonts w:hint="cs"/>
+          <w:sz w:val="24"/>
+          <w:szCs w:val="24"/>
+          <w:rtl/>
+        </w:rPr>
+      </w:pPr>
+      <w:r>
+        <w:rPr>
+          <w:rFonts w:hint="cs"/>
+          <w:sz w:val="24"/>
+          <w:szCs w:val="24"/>
+          <w:rtl/>
+        </w:rPr>
+        <w:t>בעזרתם, אנו מגיעים לפתרונות אופטימליים מרובים בדור האחרון (שהוא הפלט).</w:t>
+      </w:r>
+    </w:p>
+    <w:p>
+      <w:pPr>
+        <w:bidi/>
+        <w:rPr>
+          <w:sz w:val="24"/>
+          <w:szCs w:val="24"/>
+          <w:rtl/>
+        </w:rPr>
+      </w:pPr>
+      <w:r>
+        <w:rPr>
+          <w:rFonts w:hint="cs"/>
+          <w:sz w:val="24"/>
+          <w:szCs w:val="24"/>
+          <w:rtl/>
+        </w:rPr>
+        <w:t>בנוסף, שמנו לב לשיפור עצום באיכות הפתרונות שאנחנו מקבלים מהאלגוריתם ה</w:t>
+      </w:r>
+      <w:r>
+        <w:rPr>
+          <w:sz w:val="24"/>
+          <w:szCs w:val="24"/>
+        </w:rPr>
+        <w:t>Meta</w:t>
+      </w:r>
+      <w:r>
+        <w:rPr>
+          <w:rFonts w:hint="cs"/>
+          <w:sz w:val="24"/>
+          <w:szCs w:val="24"/>
+          <w:rtl/>
+        </w:rPr>
+        <w:t xml:space="preserve"> גנטי בעזרת שיטות הזיהוי וההתמודדות עם מינימום לוקאלי.</w:t>
+      </w:r>
+    </w:p>
+    <w:p>
+      <w:pPr>
+        <w:bidi/>
+        <w:rPr>
+          <w:rFonts w:hint="cs"/>
+          <w:sz w:val="24"/>
+          <w:szCs w:val="24"/>
+          <w:rtl/>
+        </w:rPr>
+      </w:pPr>
+      <w:r>
+        <w:rPr>
+          <w:rFonts w:hint="cs"/>
+          <w:sz w:val="24"/>
+          <w:szCs w:val="24"/>
+          <w:u w:val="single"/>
+          <w:rtl/>
+        </w:rPr>
+        <w:t>מינימיזציה של פונקציה (פונקצית ניסוי נוספת לבדיקת אופטימיזציה):</w:t>
+      </w:r>
+      <w:r>
+        <w:rPr>
+          <w:rFonts w:hint="cs"/>
+          <w:sz w:val="24"/>
+          <w:szCs w:val="24"/>
+          <w:rtl/>
+        </w:rPr>
+        <w:t xml:space="preserve"> עם זיהוי והתמודדות עם מינימום לוקאלי: </w:t>
+      </w:r>
+      <w:r>
+        <w:rPr>
+          <w:sz w:val="24"/>
+          <w:szCs w:val="24"/>
+        </w:rPr>
+        <w:t>5.00 ms</w:t>
+      </w:r>
+      <w:r>
+        <w:rPr>
+          <w:rFonts w:hint="cs"/>
+          <w:sz w:val="24"/>
+          <w:szCs w:val="24"/>
+          <w:rtl/>
+        </w:rPr>
+        <w:t xml:space="preserve">, ובלי התמודדות עם מינימום לוקאלי: </w:t>
+      </w:r>
+      <w:r>
+        <w:rPr>
+          <w:sz w:val="24"/>
+          <w:szCs w:val="24"/>
+        </w:rPr>
+        <w:t>10.78 ms</w:t>
+      </w:r>
+      <w:r>
+        <w:rPr>
+          <w:rFonts w:hint="cs"/>
+          <w:sz w:val="24"/>
+          <w:szCs w:val="24"/>
+          <w:rtl/>
+        </w:rPr>
+        <w:t xml:space="preserve">, עם </w:t>
+      </w:r>
+      <w:r>
+        <w:rPr>
+          <w:sz w:val="24"/>
+          <w:szCs w:val="24"/>
+        </w:rPr>
+        <w:t>Hyper Mutation</w:t>
+      </w:r>
+      <w:r>
+        <w:rPr>
+          <w:rFonts w:hint="cs"/>
+          <w:sz w:val="24"/>
+          <w:szCs w:val="24"/>
+          <w:rtl/>
+        </w:rPr>
+        <w:t xml:space="preserve"> בלבד וללא </w:t>
+      </w:r>
+      <w:r>
+        <w:rPr>
+          <w:sz w:val="24"/>
+          <w:szCs w:val="24"/>
+        </w:rPr>
+        <w:t>Random immigrans</w:t>
+      </w:r>
+      <w:r>
+        <w:rPr>
+          <w:rFonts w:hint="cs"/>
+          <w:sz w:val="24"/>
+          <w:szCs w:val="24"/>
+          <w:rtl/>
+        </w:rPr>
+        <w:t xml:space="preserve">: </w:t>
+      </w:r>
+      <w:r>
+        <w:rPr>
+          <w:sz w:val="24"/>
+          <w:szCs w:val="24"/>
+        </w:rPr>
+        <w:t>8.71 ms</w:t>
+      </w:r>
+      <w:r>
+        <w:rPr>
+          <w:rFonts w:hint="cs"/>
+          <w:sz w:val="24"/>
+          <w:szCs w:val="24"/>
+          <w:rtl/>
+        </w:rPr>
+        <w:t>.</w:t>
+      </w:r>
+    </w:p>
+    <w:p>
+      <w:pPr>
+        <w:bidi/>
+        <w:rPr>
+          <w:rFonts w:hint="cs"/>
+          <w:sz w:val="24"/>
+          <w:szCs w:val="24"/>
+          <w:rtl/>
+        </w:rPr>
+      </w:pPr>
+      <w:r>
+        <w:rPr>
+          <w:rFonts w:hint="cs"/>
+          <w:sz w:val="24"/>
+          <w:szCs w:val="24"/>
+          <w:rtl/>
+        </w:rPr>
+        <w:t xml:space="preserve">לכן השיטות להתמודדות עם מינימום לוקאלי, המכניסות אקראיות ואוכפות הרבה </w:t>
+      </w:r>
+      <w:r>
+        <w:rPr>
+          <w:sz w:val="24"/>
+          <w:szCs w:val="24"/>
+        </w:rPr>
+        <w:t>Diversity</w:t>
+      </w:r>
+      <w:r>
+        <w:rPr>
+          <w:rFonts w:hint="cs"/>
+          <w:sz w:val="24"/>
+          <w:szCs w:val="24"/>
+          <w:rtl/>
+        </w:rPr>
+        <w:t xml:space="preserve"> ברגעים בהם האוכלוסיה מאוד אחידה, עוזרים מאוד ומשפיעים רבות על </w:t>
+      </w:r>
+      <w:r>
+        <w:rPr>
+          <w:rFonts w:hint="cs"/>
+          <w:b/>
+          <w:bCs/>
+          <w:sz w:val="24"/>
+          <w:szCs w:val="24"/>
+          <w:rtl/>
+        </w:rPr>
+        <w:t>זמן ההתכנסות לפתרון האופטימלי</w:t>
+      </w:r>
+      <w:r>
+        <w:rPr>
+          <w:rFonts w:hint="cs"/>
+          <w:sz w:val="24"/>
+          <w:szCs w:val="24"/>
+          <w:rtl/>
+        </w:rPr>
+        <w:t xml:space="preserve">, וכן מאפשרות למצוא פתרונות טובים רבים ובכך עוזרת להשגת </w:t>
+      </w:r>
+      <w:r>
+        <w:rPr>
+          <w:rFonts w:hint="cs"/>
+          <w:b/>
+          <w:bCs/>
+          <w:sz w:val="24"/>
+          <w:szCs w:val="24"/>
+          <w:rtl/>
+        </w:rPr>
+        <w:t>שלמות</w:t>
+      </w:r>
+      <w:r>
+        <w:rPr>
+          <w:rFonts w:hint="cs"/>
+          <w:sz w:val="24"/>
+          <w:szCs w:val="24"/>
+          <w:rtl/>
+        </w:rPr>
+        <w:t xml:space="preserve"> עבור האלגוריתם הגנטי.</w:t>
+      </w:r>
+      <w:bookmarkStart w:id="0" w:name="_GoBack"/>
+      <w:bookmarkEnd w:id="0"/>
+    </w:p>
+    <w:p>
+      <w:pPr>
+        <w:bidi/>
+        <w:rPr>
+          <w:sz w:val="24"/>
+          <w:szCs w:val="24"/>
+        </w:rPr>
+      </w:pPr>
+      <w:r>
+        <w:rPr>
+          <w:sz w:val="24"/>
+          <w:szCs w:val="24"/>
         </w:rPr>
         <w:br w:type="page"/>
       </w:r>
@@ -27966,10 +30173,8 @@
       <w:pPr>
         <w:bidi/>
         <w:rPr>
-          <w:rFonts w:hint="cs"/>
-          <w:sz w:val="24"/>
-          <w:szCs w:val="24"/>
-          <w:rtl/>
+          <w:sz w:val="24"/>
+          <w:szCs w:val="24"/>
         </w:rPr>
       </w:pPr>
       <w:r>
@@ -28029,8 +30234,6 @@
         </w:rPr>
         <w:t>.</w:t>
       </w:r>
-      <w:bookmarkStart w:id="0" w:name="_GoBack"/>
-      <w:bookmarkEnd w:id="0"/>
     </w:p>
     <w:p>
       <w:pPr>
@@ -28431,7 +30634,7 @@
           <w:rPr>
             <w:noProof/>
           </w:rPr>
-          <w:t>- 26 -</w:t>
+          <w:t>- 25 -</w:t>
         </w:r>
         <w:r>
           <w:rPr>
@@ -34572,7 +36775,7 @@
 </file>
 
 <file path=customXml/itemProps1.xml><?xml version="1.0" encoding="utf-8"?>
-<ds:datastoreItem xmlns:ds="http://schemas.openxmlformats.org/officeDocument/2006/customXml" ds:itemID="{4C486AA5-8DC3-4925-A94A-B18C34CB3932}">
+<ds:datastoreItem xmlns:ds="http://schemas.openxmlformats.org/officeDocument/2006/customXml" ds:itemID="{EEA9F392-9B99-47F6-8AA5-F9C32F7583E4}">
   <ds:schemaRefs>
     <ds:schemaRef ds:uri="http://schemas.openxmlformats.org/officeDocument/2006/bibliography"/>
   </ds:schemaRefs>

</xml_diff>